<commit_message>
added test management chapter
</commit_message>
<xml_diff>
--- a/diploma.doc.docx
+++ b/diploma.doc.docx
@@ -90,42 +90,12 @@
     </w:p>
     <w:p>
       <w:r>
-        <w:t>Përmes testimet dhe eksperimentet e kujdesshme, k</w:t>
-      </w:r>
-      <w:r>
-        <w:t xml:space="preserve">jo analize </w:t>
-      </w:r>
-      <w:r>
-        <w:t xml:space="preserve">synon të vlerësojë pikët e forta dhe dobësitë e çdo teknologjie dhe të ofrojë shqyrtime në përputhshmërinë e tyre për skenarë të ndryshëm të testimi. </w:t>
-      </w:r>
-      <w:r>
-        <w:t>Gjate kesaj analize d</w:t>
-      </w:r>
-      <w:r>
-        <w:t>o të prezantohen shembuj praktikë dhe raste përdorimi për të ilustruar aplikueshmërinë në botën reale të çdo mjeti.</w:t>
-      </w:r>
-    </w:p>
-    <w:p>
-      <w:r>
-        <w:t xml:space="preserve">Gjetjet e kërkimit </w:t>
-      </w:r>
-      <w:r>
-        <w:t>te kesaj</w:t>
-      </w:r>
-      <w:r>
-        <w:t xml:space="preserve"> </w:t>
-      </w:r>
-      <w:r>
-        <w:t>analize</w:t>
-      </w:r>
-      <w:r>
-        <w:t xml:space="preserve"> synojnë të shërbejnë si një burim i vlefshëm për ekipet e zhvillimit të softuerit dhe profesionistët e sigurisë së cilësisë që kërkojnë të përmirësojnë praktikat e tyre të testimi automatizimit të uebit. Në fund të kë</w:t>
-      </w:r>
-      <w:r>
-        <w:t>saj analize</w:t>
-      </w:r>
-      <w:r>
-        <w:t>, lexuesit do të kenë një kuptim më të qartë të aftësive dhe kufizimeve të Selenium, Cypress dhe TestComplete, duke u mundësuar të marrin vendime të informuara kur zgjedhin teknologjinë më të përshtatshme të automatizimit të uebit për nevojat e tyre specifike.</w:t>
+        <w:t>Përmes testimet dhe eksperimentet e kujdesshme, kjo analize synon të vlerësojë pikët e forta dhe dobësitë e çdo teknologjie dhe të ofrojë shqyrtime në përputhshmërinë e tyre për skenarë të ndryshëm të testimi. Gjate kesaj analize do të prezantohen shembuj praktikë dhe raste përdorimi për të ilustruar aplikueshmërinë në botën reale të çdo mjeti.</w:t>
+      </w:r>
+    </w:p>
+    <w:p>
+      <w:r>
+        <w:t>Gjetjet e kërkimit te kesaj analize synojnë të shërbejnë si një burim i vlefshëm për ekipet e zhvillimit të softuerit dhe profesionistët e sigurisë së cilësisë që kërkojnë të përmirësojnë praktikat e tyre të testimi automatizimit të uebit. Në fund të kësaj analize, lexuesit do të kenë një kuptim më të qartë të aftësive dhe kufizimeve të Selenium, Cypress dhe TestComplete, duke u mundësuar të marrin vendime të informuara kur zgjedhin teknologjinë më të përshtatshme të automatizimit të uebit për nevojat e tyre specifike.</w:t>
       </w:r>
     </w:p>
     <w:p>
@@ -1476,11 +1446,6 @@
     </w:p>
     <w:p>
       <w:pPr>
-        <w:pStyle w:val="ListParagraph"/>
-        <w:numPr>
-          <w:ilvl w:val="0"/>
-          <w:numId w:val="22"/>
-        </w:numPr>
         <w:rPr>
           <w:lang w:val="en-US"/>
         </w:rPr>
@@ -1494,11 +1459,6 @@
     </w:p>
     <w:p>
       <w:pPr>
-        <w:pStyle w:val="ListParagraph"/>
-        <w:numPr>
-          <w:ilvl w:val="0"/>
-          <w:numId w:val="22"/>
-        </w:numPr>
         <w:rPr>
           <w:lang w:val="en-US"/>
         </w:rPr>
@@ -1589,6 +1549,7 @@
           <w:szCs w:val="24"/>
           <w:lang w:val="en-US"/>
         </w:rPr>
+        <w:lastRenderedPageBreak/>
         <w:t>Testimi Dinamik: Në këtë lloj testimi, softueri ekzekutohet për të verifikuar funksionimin e tij. Rastet e testimi janë të projektuara, dhe kodi testohet gjatë ekzekutimit të tij.</w:t>
       </w:r>
     </w:p>
@@ -1611,7 +1572,6 @@
           <w:szCs w:val="24"/>
           <w:lang w:val="en-US"/>
         </w:rPr>
-        <w:lastRenderedPageBreak/>
         <w:t>Qëllimi:</w:t>
       </w:r>
     </w:p>
@@ -2005,260 +1965,236 @@
         <w:rPr>
           <w:lang w:val="en-US"/>
         </w:rPr>
+        <w:t>Test management</w:t>
+      </w:r>
+      <w:r>
+        <w:rPr>
+          <w:lang w:val="en-US"/>
+        </w:rPr>
+        <w:t xml:space="preserve"> </w:t>
+      </w:r>
+      <w:r>
+        <w:rPr>
+          <w:lang w:val="en-US"/>
+        </w:rPr>
+        <w:t xml:space="preserve">– Menaxhimi i </w:t>
+      </w:r>
+      <w:r>
+        <w:rPr>
+          <w:lang w:val="en-US"/>
+        </w:rPr>
+        <w:t>procesit te testimit</w:t>
+      </w:r>
+    </w:p>
+    <w:p>
+      <w:pPr>
+        <w:rPr>
+          <w:lang w:val="en-US"/>
+        </w:rPr>
+      </w:pPr>
+      <w:r>
+        <w:rPr>
+          <w:lang w:val="en-US"/>
+        </w:rPr>
+        <w:t>Kapitulli "Menaxhimi i Veprimeve të Testimit" është një pjesë e rëndësishme e programit të nivelit bazë të ISTQB, sepse mbulon shkathtësitë dhe njohuritë themelore të nevojshme për të planifikuar, ekzekutuar dhe menaxhuar një projekt testimi të suksesshëm.</w:t>
+      </w:r>
+    </w:p>
+    <w:p>
+      <w:pPr>
+        <w:rPr>
+          <w:lang w:val="en-US"/>
+        </w:rPr>
+      </w:pPr>
+      <w:r>
+        <w:rPr>
+          <w:lang w:val="en-US"/>
+        </w:rPr>
+        <w:t>Këtu janë disa detaje shtesë për secilën nga temat e mbuluara në këtë kapitull:</w:t>
+      </w:r>
+    </w:p>
+    <w:p>
+      <w:pPr>
+        <w:rPr>
+          <w:lang w:val="en-US"/>
+        </w:rPr>
+      </w:pPr>
+      <w:r>
+        <w:rPr>
+          <w:lang w:val="en-US"/>
+        </w:rPr>
+        <w:t>Planifikimi i Testimit</w:t>
+      </w:r>
+    </w:p>
+    <w:p>
+      <w:pPr>
+        <w:rPr>
+          <w:lang w:val="en-US"/>
+        </w:rPr>
+      </w:pPr>
+      <w:r>
+        <w:rPr>
+          <w:lang w:val="en-US"/>
+        </w:rPr>
+        <w:t>Planifikimi i testim-it është një dokument që përshkruan shtrirjen, qasjen dhe burimet e nevojshme për testim. Është e rëndësishme të keni një plan të mirëdefinuar të testim-it para se testimi të fillojë, sepse kjo do të ndihmojë në sigurimin që testimi të kryhet me efikasitet dhe efektivitet.</w:t>
+      </w:r>
+    </w:p>
+    <w:p>
+      <w:pPr>
+        <w:rPr>
+          <w:lang w:val="en-US"/>
+        </w:rPr>
+      </w:pPr>
+      <w:r>
+        <w:rPr>
+          <w:lang w:val="en-US"/>
+        </w:rPr>
+        <w:t>Monitorimi dhe Kontrolli i Testimit</w:t>
+      </w:r>
+    </w:p>
+    <w:p>
+      <w:pPr>
+        <w:rPr>
+          <w:lang w:val="en-US"/>
+        </w:rPr>
+      </w:pPr>
+      <w:r>
+        <w:rPr>
+          <w:lang w:val="en-US"/>
+        </w:rPr>
+        <w:t>Monitorimi dhe kontrolli i testim-it është procesi i ndjekjes së përparimit të testim-it, identifikimit dhe menaxhimit të rreziqeve, dhe bërjes së ndryshimeve në planin e testim-it sipas nevojës. Ky është një proces i rëndësishëm, sepse ndihmon në sigurimin që testimi është në rrugë të duhur dhe që çdo problem potencial identifikohet dhe adresohet në fillim.</w:t>
+      </w:r>
+    </w:p>
+    <w:p>
+      <w:pPr>
+        <w:rPr>
+          <w:lang w:val="en-US"/>
+        </w:rPr>
+      </w:pPr>
+      <w:r>
+        <w:rPr>
+          <w:lang w:val="en-US"/>
+        </w:rPr>
+        <w:t>Analiza e Testimit</w:t>
+      </w:r>
+    </w:p>
+    <w:p>
+      <w:pPr>
+        <w:rPr>
+          <w:lang w:val="en-US"/>
+        </w:rPr>
+      </w:pPr>
+      <w:r>
+        <w:rPr>
+          <w:lang w:val="en-US"/>
+        </w:rPr>
+        <w:t>Analiza e testim-it është procesi i rishikimit të kërkesave, dizajnit dhe kodit për të identifikuar mangësitë potenciale dhe për të zhvilluar rastet e testim-it. Ky është një proces kyç, sepse siguron që rastet e testim-it janë të plotësueshme dhe efektive.</w:t>
+      </w:r>
+    </w:p>
+    <w:p>
+      <w:pPr>
+        <w:rPr>
+          <w:lang w:val="en-US"/>
+        </w:rPr>
+      </w:pPr>
+      <w:r>
+        <w:rPr>
+          <w:lang w:val="en-US"/>
+        </w:rPr>
+        <w:t>Dizajni i Testimit</w:t>
+      </w:r>
+    </w:p>
+    <w:p>
+      <w:pPr>
+        <w:rPr>
+          <w:lang w:val="en-US"/>
+        </w:rPr>
+      </w:pPr>
+      <w:r>
+        <w:rPr>
+          <w:lang w:val="en-US"/>
+        </w:rPr>
+        <w:t>Dizajni i testim-it është procesi i krijoj të rasteve të testim-it që do të verifikojnë që softueri përmbush kërkesat dhe objektivat e testim-it. Ka një shumëllojshmëri teknikash të dizajnit të testim-it që mund të përdoren, si testimi i kutisë së zi, testimi i kutisë së bardhë, dhe testimi i bazuar në rreziqe.</w:t>
+      </w:r>
+    </w:p>
+    <w:p>
+      <w:pPr>
+        <w:rPr>
+          <w:lang w:val="en-US"/>
+        </w:rPr>
+      </w:pPr>
+      <w:r>
+        <w:rPr>
+          <w:lang w:val="en-US"/>
+        </w:rPr>
+        <w:t>Implementimi i Testimit</w:t>
+      </w:r>
+    </w:p>
+    <w:p>
+      <w:pPr>
+        <w:rPr>
+          <w:lang w:val="en-US"/>
+        </w:rPr>
+      </w:pPr>
+      <w:r>
+        <w:rPr>
+          <w:lang w:val="en-US"/>
+        </w:rPr>
+        <w:t>Implementimi i testim-it përfshin zhvillimin dhe ekzekutimin e rasteve të testim-it. Ky proces mund të jetë manual ose i automatizuar. Testimi manual është qasja tradicionale e testim-it, ku testuesi ekzekuton rastet e testim-it manualisht. Testimi i automatizuar përdor mjete për të ekzekutuar automatikisht rastet e testim-it.</w:t>
+      </w:r>
+    </w:p>
+    <w:p>
+      <w:pPr>
+        <w:rPr>
+          <w:lang w:val="en-US"/>
+        </w:rPr>
+      </w:pPr>
+      <w:r>
+        <w:rPr>
+          <w:lang w:val="en-US"/>
+        </w:rPr>
+        <w:t>Ekzekutimi i Testimit</w:t>
+      </w:r>
+    </w:p>
+    <w:p>
+      <w:pPr>
+        <w:rPr>
+          <w:lang w:val="en-US"/>
+        </w:rPr>
+      </w:pPr>
+      <w:r>
+        <w:rPr>
+          <w:lang w:val="en-US"/>
+        </w:rPr>
+        <w:t>Ekzekutimi i testim-it përfshin ekzekutimin e rasteve të testim-it dhe regjistrimin e rezultateve. Është e rëndësishme të regjistroni me saktësi rezultatet e çdo rasti të testim-it, që ato të mund të analizohen dhe raportohen.</w:t>
+      </w:r>
+    </w:p>
+    <w:p>
+      <w:pPr>
+        <w:rPr>
+          <w:lang w:val="en-US"/>
+        </w:rPr>
+      </w:pPr>
+      <w:r>
+        <w:rPr>
+          <w:lang w:val="en-US"/>
+        </w:rPr>
+        <w:t>Përfundimi i Testimit</w:t>
+      </w:r>
+    </w:p>
+    <w:p>
+      <w:pPr>
+        <w:rPr>
+          <w:lang w:val="en-US"/>
+        </w:rPr>
+      </w:pPr>
+      <w:r>
+        <w:rPr>
+          <w:lang w:val="en-US"/>
+        </w:rPr>
         <w:lastRenderedPageBreak/>
-        <w:t>Test management</w:t>
-      </w:r>
-      <w:r>
-        <w:rPr>
-          <w:lang w:val="en-US"/>
-        </w:rPr>
-        <w:t xml:space="preserve"> </w:t>
-      </w:r>
-      <w:r>
-        <w:rPr>
-          <w:lang w:val="en-US"/>
-        </w:rPr>
-        <w:t xml:space="preserve">– Menaxhimi i </w:t>
-      </w:r>
-      <w:r>
-        <w:rPr>
-          <w:lang w:val="en-US"/>
-        </w:rPr>
-        <w:t>procesit te testimit</w:t>
-      </w:r>
-    </w:p>
-    <w:p>
-      <w:pPr>
-        <w:pStyle w:val="ListParagraph"/>
-        <w:numPr>
-          <w:ilvl w:val="0"/>
-          <w:numId w:val="9"/>
-        </w:numPr>
-        <w:rPr>
-          <w:lang w:val="en-US"/>
-        </w:rPr>
-      </w:pPr>
-      <w:r>
-        <w:rPr>
-          <w:lang w:val="en-US"/>
-        </w:rPr>
-        <w:t>Test Organization</w:t>
-      </w:r>
-      <w:r>
-        <w:rPr>
-          <w:lang w:val="en-US"/>
-        </w:rPr>
-        <w:t xml:space="preserve"> </w:t>
-      </w:r>
-      <w:r>
-        <w:rPr>
-          <w:lang w:val="en-US"/>
-        </w:rPr>
-        <w:t>– Organizimi i testimit</w:t>
-      </w:r>
-    </w:p>
-    <w:p>
-      <w:pPr>
-        <w:pStyle w:val="ListParagraph"/>
-        <w:numPr>
-          <w:ilvl w:val="0"/>
-          <w:numId w:val="9"/>
-        </w:numPr>
-        <w:rPr>
-          <w:lang w:val="en-US"/>
-        </w:rPr>
-      </w:pPr>
-      <w:r>
-        <w:rPr>
-          <w:lang w:val="en-US"/>
-        </w:rPr>
-        <w:t>Test Planning and Estimation</w:t>
-      </w:r>
-      <w:r>
-        <w:rPr>
-          <w:lang w:val="en-US"/>
-        </w:rPr>
-        <w:t xml:space="preserve"> </w:t>
-      </w:r>
-      <w:r>
-        <w:rPr>
-          <w:lang w:val="en-US"/>
-        </w:rPr>
-        <w:t>–</w:t>
-      </w:r>
-      <w:r>
-        <w:rPr>
-          <w:lang w:val="en-US"/>
-        </w:rPr>
-        <w:t xml:space="preserve"> P</w:t>
-      </w:r>
-      <w:r>
-        <w:rPr>
-          <w:lang w:val="en-US"/>
-        </w:rPr>
-        <w:t>lanifikimi dhe estimimi I testimit</w:t>
-      </w:r>
-    </w:p>
-    <w:p>
-      <w:pPr>
-        <w:pStyle w:val="ListParagraph"/>
-        <w:numPr>
-          <w:ilvl w:val="0"/>
-          <w:numId w:val="9"/>
-        </w:numPr>
-        <w:rPr>
-          <w:lang w:val="en-US"/>
-        </w:rPr>
-      </w:pPr>
-      <w:r>
-        <w:rPr>
-          <w:lang w:val="en-US"/>
-        </w:rPr>
-        <w:t>5.3 Test Monitoring and Control</w:t>
-      </w:r>
-      <w:r>
-        <w:rPr>
-          <w:lang w:val="en-US"/>
-        </w:rPr>
-        <w:t xml:space="preserve"> </w:t>
-      </w:r>
-      <w:r>
-        <w:rPr>
-          <w:lang w:val="en-US"/>
-        </w:rPr>
-        <w:t>–</w:t>
-      </w:r>
-      <w:r>
-        <w:rPr>
-          <w:lang w:val="en-US"/>
-        </w:rPr>
-        <w:t xml:space="preserve"> M</w:t>
-      </w:r>
-      <w:r>
-        <w:rPr>
-          <w:lang w:val="en-US"/>
-        </w:rPr>
-        <w:t>onitorimi dhe kontrolli I testimit</w:t>
-      </w:r>
-    </w:p>
-    <w:p>
-      <w:pPr>
-        <w:pStyle w:val="ListParagraph"/>
-        <w:numPr>
-          <w:ilvl w:val="0"/>
-          <w:numId w:val="9"/>
-        </w:numPr>
-        <w:rPr>
-          <w:lang w:val="en-US"/>
-        </w:rPr>
-      </w:pPr>
-      <w:r>
-        <w:rPr>
-          <w:lang w:val="en-US"/>
-        </w:rPr>
-        <w:t>5.4 Configuration Management</w:t>
-      </w:r>
-      <w:r>
-        <w:rPr>
-          <w:lang w:val="en-US"/>
-        </w:rPr>
-        <w:t xml:space="preserve"> – menaxhimi i k</w:t>
-      </w:r>
-      <w:r>
-        <w:rPr>
-          <w:lang w:val="en-US"/>
-        </w:rPr>
-        <w:t>onfigurimeve</w:t>
-      </w:r>
-    </w:p>
-    <w:p>
-      <w:pPr>
-        <w:pStyle w:val="ListParagraph"/>
-        <w:numPr>
-          <w:ilvl w:val="0"/>
-          <w:numId w:val="9"/>
-        </w:numPr>
-        <w:rPr>
-          <w:lang w:val="en-US"/>
-        </w:rPr>
-      </w:pPr>
-      <w:r>
-        <w:rPr>
-          <w:lang w:val="en-US"/>
-        </w:rPr>
-        <w:t>5.5 Risks and Testing</w:t>
-      </w:r>
-      <w:r>
-        <w:rPr>
-          <w:lang w:val="en-US"/>
-        </w:rPr>
-        <w:t xml:space="preserve"> – Rreziqet </w:t>
-      </w:r>
-      <w:r>
-        <w:rPr>
-          <w:lang w:val="en-US"/>
-        </w:rPr>
-        <w:t>dh testimi</w:t>
-      </w:r>
-    </w:p>
-    <w:p>
-      <w:pPr>
-        <w:pStyle w:val="ListParagraph"/>
-        <w:numPr>
-          <w:ilvl w:val="0"/>
-          <w:numId w:val="9"/>
-        </w:numPr>
-        <w:rPr>
-          <w:lang w:val="en-US"/>
-        </w:rPr>
-      </w:pPr>
-      <w:r>
-        <w:rPr>
-          <w:lang w:val="en-US"/>
-        </w:rPr>
-        <w:t>5.6 Defect Management</w:t>
-      </w:r>
-      <w:r>
-        <w:rPr>
-          <w:lang w:val="en-US"/>
-        </w:rPr>
-        <w:t xml:space="preserve"> – Menaxhimi i  d</w:t>
-      </w:r>
-      <w:r>
-        <w:rPr>
-          <w:lang w:val="en-US"/>
-        </w:rPr>
-        <w:t>efekteve</w:t>
-      </w:r>
-    </w:p>
-    <w:p>
-      <w:pPr>
-        <w:rPr>
-          <w:lang w:val="en-US"/>
-        </w:rPr>
-      </w:pPr>
-    </w:p>
-    <w:p>
-      <w:r>
-        <w:t>Psikologjia e testimit</w:t>
-      </w:r>
-      <w:r>
-        <w:t xml:space="preserve"> </w:t>
-      </w:r>
-    </w:p>
-    <w:p>
-      <w:pPr>
-        <w:pStyle w:val="ListParagraph"/>
-        <w:numPr>
-          <w:ilvl w:val="0"/>
-          <w:numId w:val="11"/>
-        </w:numPr>
-      </w:pPr>
-      <w:r>
-        <w:t>1.5 The Psychology of Testing</w:t>
-      </w:r>
-    </w:p>
-    <w:p/>
+        <w:t>Përfundimi i testim-it përfshin vlerësimin e rezultateve të testim-it, raportimin e gjetjeve dhe mbylljen e projektit të testim-it. Rezultatet e testim-it duhet të vlerësohen për të përcaktuar nëse softueri përmbush kërkesat dhe objektivat e testim-it. Gjetjet e testim-it duhet të raportohen te palët e interesuara relevante. Projekti i testim-it duhet të mbyllet pasi testimi të përfundojë dhe gjetjet të raportohen.</w:t>
+      </w:r>
+    </w:p>
     <w:p/>
     <w:p>
       <w:r>
@@ -12005,6 +11941,7 @@
   <w:style w:type="character" w:default="1" w:styleId="DefaultParagraphFont">
     <w:name w:val="Default Paragraph Font"/>
     <w:uiPriority w:val="1"/>
+    <w:semiHidden/>
     <w:unhideWhenUsed/>
   </w:style>
   <w:style w:type="table" w:default="1" w:styleId="TableNormal">

</xml_diff>

<commit_message>
selenium base commands with desc
</commit_message>
<xml_diff>
--- a/diploma.doc.docx
+++ b/diploma.doc.docx
@@ -2899,101 +2899,101 @@
           <w:szCs w:val="28"/>
           <w:lang w:val="en-US"/>
         </w:rPr>
-        <w:t>Selenium is an open-source test automation framework that is widely used for automating web browsers. It was originally created by Jason Huggins in 2004 as an internal tool at ThoughtWorks, a software consultancy firm. The tool quickly gained popularity and was released as an open-source project in 2008. Since then, it has become one of the most popular test automation frameworks in the industry, with a large community of users and contributors.</w:t>
-      </w:r>
-    </w:p>
-    <w:p>
-      <w:pPr>
-        <w:rPr>
-          <w:sz w:val="28"/>
-          <w:szCs w:val="28"/>
-          <w:lang w:val="en-US"/>
-        </w:rPr>
-      </w:pPr>
-    </w:p>
-    <w:p>
-      <w:pPr>
-        <w:rPr>
-          <w:sz w:val="28"/>
-          <w:szCs w:val="28"/>
-          <w:lang w:val="en-US"/>
-        </w:rPr>
-      </w:pPr>
-      <w:r>
-        <w:rPr>
-          <w:sz w:val="28"/>
-          <w:szCs w:val="28"/>
-          <w:lang w:val="en-US"/>
-        </w:rPr>
-        <w:t>Selenium provides a suite of tools for automated testing of web applications, including Selenium IDE, Selenium WebDriver, and Selenium Grid. Selenium IDE is a record-and-playback tool that allows users to create automated tests in a user-friendly interface. Selenium WebDriver is a programmatic interface for interacting with web browsers, allowing users to create more sophisticated tests using programming languages such as Java, Python, and C#. Selenium Grid is a tool for distributed testing, allowing tests to be run across multiple machines and browsers simultaneously.</w:t>
-      </w:r>
-    </w:p>
-    <w:p>
-      <w:pPr>
-        <w:rPr>
-          <w:sz w:val="28"/>
-          <w:szCs w:val="28"/>
-          <w:lang w:val="en-US"/>
-        </w:rPr>
-      </w:pPr>
-    </w:p>
-    <w:p>
-      <w:pPr>
-        <w:rPr>
-          <w:sz w:val="28"/>
-          <w:szCs w:val="28"/>
-          <w:lang w:val="en-US"/>
-        </w:rPr>
-      </w:pPr>
-      <w:r>
-        <w:rPr>
-          <w:sz w:val="28"/>
-          <w:szCs w:val="28"/>
-          <w:lang w:val="en-US"/>
-        </w:rPr>
-        <w:t>One of the key benefits of Selenium is its flexibility. It supports a wide range of programming languages and can be integrated with a variety of other testing tools and frameworks. It also supports multiple browsers and operating systems, allowing tests to be run across different platforms. Additionally, Selenium is open-source and free to use, making it accessible to a wide range of organizations and individuals.</w:t>
-      </w:r>
-    </w:p>
-    <w:p>
-      <w:pPr>
-        <w:rPr>
-          <w:sz w:val="28"/>
-          <w:szCs w:val="28"/>
-          <w:lang w:val="en-US"/>
-        </w:rPr>
-      </w:pPr>
-    </w:p>
-    <w:p>
-      <w:pPr>
-        <w:rPr>
-          <w:sz w:val="28"/>
-          <w:szCs w:val="28"/>
-          <w:lang w:val="en-US"/>
-        </w:rPr>
-      </w:pPr>
-      <w:r>
-        <w:rPr>
-          <w:sz w:val="28"/>
-          <w:szCs w:val="28"/>
-          <w:lang w:val="en-US"/>
-        </w:rPr>
-        <w:t>Overall, Selenium is a powerful and versatile tool for automated testing of web applications. Its popularity and community support make it a valuable asset for any testing team.</w:t>
-      </w:r>
-    </w:p>
-    <w:p>
-      <w:pPr>
-        <w:rPr>
-          <w:sz w:val="28"/>
-          <w:szCs w:val="28"/>
-          <w:lang w:val="en-US"/>
-        </w:rPr>
-      </w:pPr>
-    </w:p>
-    <w:p>
-      <w:pPr>
-        <w:rPr>
-          <w:sz w:val="28"/>
-          <w:szCs w:val="28"/>
+        <w:t>Selenium është një kuadër i hapur burimor për automatizimin e testim-it që përdoret gjerësisht për automatizimin e shfletuesve të internetit. Ai u krijua fillimisht nga Jason Huggins në vitin 2004 si një mjet i brendshëm në ThoughtWorks, një firmë konsulence për softuer. Mjeti shpejt u bë i njohur dhe u lëshua si një projekt i hapur burimor në vitin 2008. Që atëherë, është bërë një nga kuadret më të njohura të automatizimit të testim-it në industrinë e softuerit, me një komunitet të madh të përdoruesve dhe kontribuesve.</w:t>
+      </w:r>
+    </w:p>
+    <w:p>
+      <w:pPr>
+        <w:rPr>
+          <w:sz w:val="28"/>
+          <w:szCs w:val="28"/>
+          <w:lang w:val="en-US"/>
+        </w:rPr>
+      </w:pPr>
+    </w:p>
+    <w:p>
+      <w:pPr>
+        <w:rPr>
+          <w:sz w:val="28"/>
+          <w:szCs w:val="28"/>
+          <w:lang w:val="en-US"/>
+        </w:rPr>
+      </w:pPr>
+      <w:r>
+        <w:rPr>
+          <w:sz w:val="28"/>
+          <w:szCs w:val="28"/>
+          <w:lang w:val="en-US"/>
+        </w:rPr>
+        <w:t>Selenium ofron një suitemë mjetesh për testimin automatik të aplikacioneve web, përfshirë Selenium IDE, Selenium WebDriver dhe Selenium Grid. Selenium IDE është një mjet për regjistrimin dhe ekzekutimin e testeve që lejon përdoruesit të krijojnë teste automatike në një ndërfaqe të lehtë për t'u përdorur. Selenium WebDriver është një ndërfaqe programuese për ndërveprimin me shfletuesit e internetit, duke lejuar përdoruesit të krijojnë teste më të sofistikuara duke përdorur gjuhë programimi si Java, Python dhe C#. Selenium Grid është një mjet për testimin e shpërndarë, duke lejuar teste të ekzekutohen nëpër disa kompjuterë dhe shfletues të njëkohshëm.</w:t>
+      </w:r>
+    </w:p>
+    <w:p>
+      <w:pPr>
+        <w:rPr>
+          <w:sz w:val="28"/>
+          <w:szCs w:val="28"/>
+          <w:lang w:val="en-US"/>
+        </w:rPr>
+      </w:pPr>
+    </w:p>
+    <w:p>
+      <w:pPr>
+        <w:rPr>
+          <w:sz w:val="28"/>
+          <w:szCs w:val="28"/>
+          <w:lang w:val="en-US"/>
+        </w:rPr>
+      </w:pPr>
+      <w:r>
+        <w:rPr>
+          <w:sz w:val="28"/>
+          <w:szCs w:val="28"/>
+          <w:lang w:val="en-US"/>
+        </w:rPr>
+        <w:t>Një nga avantazhet kyçe të Selenium është fleksibiliteti i tij. Ai mbështet një gamë të gjërë gjuhësh programimi dhe mund të integrohet me një varietet të mjeteve dhe kuadreve të tjera për testim. Ai gjithashtu mbështet shumë shfletues dhe sisteme operimi, duke lejuar ekzekutimin e testeve në platforma të ndryshme. Gjithashtu, Selenium është i hapur burimor dhe i lirë për përdorim, duke e bërë atë të arritshëm për një spektër të gjerë organizatash dhe individësh.</w:t>
+      </w:r>
+    </w:p>
+    <w:p>
+      <w:pPr>
+        <w:rPr>
+          <w:sz w:val="28"/>
+          <w:szCs w:val="28"/>
+          <w:lang w:val="en-US"/>
+        </w:rPr>
+      </w:pPr>
+    </w:p>
+    <w:p>
+      <w:pPr>
+        <w:rPr>
+          <w:sz w:val="28"/>
+          <w:szCs w:val="28"/>
+          <w:lang w:val="en-US"/>
+        </w:rPr>
+      </w:pPr>
+      <w:r>
+        <w:rPr>
+          <w:sz w:val="28"/>
+          <w:szCs w:val="28"/>
+          <w:lang w:val="en-US"/>
+        </w:rPr>
+        <w:t>Në përgjithësi, Selenium është një mjet i fuqishëm dhe i fleksueshëm për testimin automatik të aplikacioneve web. Popullariteti dhe mbështetja e komunitetit bëjnë nga një pasuri e çmuar për çdo ekip testimi.</w:t>
+      </w:r>
+    </w:p>
+    <w:p>
+      <w:pPr>
+        <w:rPr>
+          <w:sz w:val="28"/>
+          <w:szCs w:val="28"/>
+          <w:lang w:val="en-US"/>
+        </w:rPr>
+      </w:pPr>
+    </w:p>
+    <w:p>
+      <w:pPr>
+        <w:rPr>
+          <w:sz w:val="40"/>
+          <w:szCs w:val="40"/>
           <w:lang w:val="en-US"/>
         </w:rPr>
       </w:pPr>
@@ -3005,92 +3005,92 @@
           <w:szCs w:val="40"/>
           <w:lang w:val="en-US"/>
         </w:rPr>
-        <w:lastRenderedPageBreak/>
         <w:t>Selenium IDE</w:t>
       </w:r>
-      <w:r>
+    </w:p>
+    <w:p>
+      <w:pPr>
+        <w:rPr>
+          <w:sz w:val="28"/>
+          <w:szCs w:val="28"/>
+          <w:lang w:val="en-US"/>
+        </w:rPr>
+      </w:pPr>
+      <w:r>
+        <w:rPr>
+          <w:sz w:val="28"/>
+          <w:szCs w:val="28"/>
+          <w:lang w:val="en-US"/>
+        </w:rPr>
+        <w:t>Selenium IDE (Integrated Development Environment) është një mjet për regjistrimin dhe ekzekutimin e testeve automatike në Selenium. Është një ndërfaqe e thjeshtë dhe e lehtë për t'u përdorur që lejon testuesit të regjistrojnë ndërveprimet e tyre me një aplikacion web dhe pastaj t'i ekzekutojnë ato ndërveprime si teste automatike. Selenium IDE gjithashtu lejon testuesit të ndryshojnë dhe të kustomizojnë manualisht testet e regjistruara, duke e bërë atë një mjet fleksibël dhe fuqishëm për testimin automatik.</w:t>
+      </w:r>
+    </w:p>
+    <w:p>
+      <w:pPr>
+        <w:rPr>
+          <w:sz w:val="28"/>
+          <w:szCs w:val="28"/>
+          <w:lang w:val="en-US"/>
+        </w:rPr>
+      </w:pPr>
+    </w:p>
+    <w:p>
+      <w:pPr>
+        <w:rPr>
+          <w:sz w:val="28"/>
+          <w:szCs w:val="28"/>
+          <w:lang w:val="en-US"/>
+        </w:rPr>
+      </w:pPr>
+      <w:r>
+        <w:rPr>
+          <w:sz w:val="28"/>
+          <w:szCs w:val="28"/>
+          <w:lang w:val="en-US"/>
+        </w:rPr>
+        <w:t>Një nga avantazhet kyçe të Selenium IDE është thjeshtësia e tij. Ai është një mjet i lehtë që është i lehtë për tu instaluar dhe kërkon konfigurim minimal. Ai gjithashtu përfshin një numër karakteristikash të dobishme si lokalizues të elementeve, vërtetime dhe variabla, duke e bërë të lehtë krijimin dhe kustomizimin e testeve.</w:t>
+      </w:r>
+    </w:p>
+    <w:p>
+      <w:pPr>
+        <w:rPr>
+          <w:sz w:val="28"/>
+          <w:szCs w:val="28"/>
+          <w:lang w:val="en-US"/>
+        </w:rPr>
+      </w:pPr>
+    </w:p>
+    <w:p>
+      <w:pPr>
+        <w:rPr>
+          <w:sz w:val="28"/>
+          <w:szCs w:val="28"/>
+          <w:lang w:val="en-US"/>
+        </w:rPr>
+      </w:pPr>
+      <w:r>
+        <w:rPr>
+          <w:sz w:val="28"/>
+          <w:szCs w:val="28"/>
+          <w:lang w:val="en-US"/>
+        </w:rPr>
+        <w:t>Megjithatë, është e vlefshme të theksohet se Selenium IDE është kryesisht i projektuar për krijimin e testeve të thjeshta dhe të drejtpërdrejta. Për teste më komplekse, testuesit mund të kenë nevojë të përdorin mjetet e tjera në setin e Selenium, si Selenium WebDriver.</w:t>
+      </w:r>
+    </w:p>
+    <w:p>
+      <w:pPr>
+        <w:rPr>
+          <w:sz w:val="28"/>
+          <w:szCs w:val="28"/>
+          <w:lang w:val="en-US"/>
+        </w:rPr>
+      </w:pPr>
+    </w:p>
+    <w:p>
+      <w:pPr>
         <w:rPr>
           <w:sz w:val="40"/>
           <w:szCs w:val="40"/>
-          <w:lang w:val="en-US"/>
-        </w:rPr>
-        <w:t xml:space="preserve"> </w:t>
-      </w:r>
-      <w:r>
-        <w:rPr>
-          <w:sz w:val="28"/>
-          <w:szCs w:val="28"/>
-          <w:lang w:val="en-US"/>
-        </w:rPr>
-        <w:t>(Integrated Development Environment) is a record-and-playback tool for creating automated tests in Selenium. It is a simple and easy-to-use interface that allows testers to record their interactions with a web application and then play back those interactions as automated tests. Selenium IDE also allows testers to manually edit and customize the recorded tests, making it a flexible and powerful tool for automated testing.</w:t>
-      </w:r>
-    </w:p>
-    <w:p>
-      <w:pPr>
-        <w:rPr>
-          <w:sz w:val="28"/>
-          <w:szCs w:val="28"/>
-          <w:lang w:val="en-US"/>
-        </w:rPr>
-      </w:pPr>
-    </w:p>
-    <w:p>
-      <w:pPr>
-        <w:rPr>
-          <w:sz w:val="28"/>
-          <w:szCs w:val="28"/>
-          <w:lang w:val="en-US"/>
-        </w:rPr>
-      </w:pPr>
-      <w:r>
-        <w:rPr>
-          <w:sz w:val="28"/>
-          <w:szCs w:val="28"/>
-          <w:lang w:val="en-US"/>
-        </w:rPr>
-        <w:t>One of the key benefits of Selenium IDE is its simplicity. It is a lightweight tool that is easy to install and requires minimal configuration. It also includes a number of useful features such as element locators, assertions, and variables, making it easy to create and customize tests.</w:t>
-      </w:r>
-    </w:p>
-    <w:p>
-      <w:pPr>
-        <w:rPr>
-          <w:sz w:val="28"/>
-          <w:szCs w:val="28"/>
-          <w:lang w:val="en-US"/>
-        </w:rPr>
-      </w:pPr>
-    </w:p>
-    <w:p>
-      <w:pPr>
-        <w:rPr>
-          <w:sz w:val="28"/>
-          <w:szCs w:val="28"/>
-          <w:lang w:val="en-US"/>
-        </w:rPr>
-      </w:pPr>
-      <w:r>
-        <w:rPr>
-          <w:sz w:val="28"/>
-          <w:szCs w:val="28"/>
-          <w:lang w:val="en-US"/>
-        </w:rPr>
-        <w:t>However, it is worth noting that Selenium IDE is primarily intended for creating simple and straightforward tests. For more complex tests, testers may need to use other tools in the Selenium suite, such as Selenium WebDriver.</w:t>
-      </w:r>
-    </w:p>
-    <w:p>
-      <w:pPr>
-        <w:rPr>
-          <w:sz w:val="28"/>
-          <w:szCs w:val="28"/>
-          <w:lang w:val="en-US"/>
-        </w:rPr>
-      </w:pPr>
-    </w:p>
-    <w:p>
-      <w:pPr>
-        <w:rPr>
-          <w:sz w:val="28"/>
-          <w:szCs w:val="28"/>
           <w:lang w:val="en-US"/>
         </w:rPr>
       </w:pPr>
@@ -3112,65 +3112,48 @@
         </w:rPr>
         <w:t xml:space="preserve"> </w:t>
       </w:r>
-      <w:r>
-        <w:rPr>
-          <w:sz w:val="28"/>
-          <w:szCs w:val="28"/>
-          <w:lang w:val="en-US"/>
-        </w:rPr>
-        <w:t>is a tool in the Selenium suite that allows users to run tests across multiple machines and browsers in parallel. It is designed to provide distributed testing capabilities, allowing tests to be executed across multiple machines and browsers simultaneously.</w:t>
-      </w:r>
-    </w:p>
-    <w:p>
-      <w:pPr>
-        <w:rPr>
-          <w:sz w:val="28"/>
-          <w:szCs w:val="28"/>
-          <w:lang w:val="en-US"/>
-        </w:rPr>
-      </w:pPr>
-    </w:p>
-    <w:p>
-      <w:pPr>
-        <w:rPr>
-          <w:sz w:val="28"/>
-          <w:szCs w:val="28"/>
-          <w:lang w:val="en-US"/>
-        </w:rPr>
-      </w:pPr>
-      <w:r>
-        <w:rPr>
-          <w:sz w:val="28"/>
-          <w:szCs w:val="28"/>
-          <w:lang w:val="en-US"/>
-        </w:rPr>
-        <w:t>With Selenium Grid, testers can create a hub that acts as a central point for distributing tests to different nodes, which are machines or virtual machines that have browsers installed. The hub can be configured to distribute tests based on a variety of criteria, including browser type, operating system, and available resources.</w:t>
-      </w:r>
-    </w:p>
-    <w:p>
-      <w:pPr>
-        <w:rPr>
-          <w:sz w:val="28"/>
-          <w:szCs w:val="28"/>
-          <w:lang w:val="en-US"/>
-        </w:rPr>
-      </w:pPr>
-    </w:p>
-    <w:p>
-      <w:pPr>
-        <w:rPr>
-          <w:sz w:val="28"/>
-          <w:szCs w:val="28"/>
-          <w:lang w:val="en-US"/>
-        </w:rPr>
-      </w:pPr>
-      <w:r>
-        <w:rPr>
-          <w:sz w:val="28"/>
-          <w:szCs w:val="28"/>
-          <w:lang w:val="en-US"/>
-        </w:rPr>
-        <w:t xml:space="preserve">One of the key benefits of Selenium Grid is its scalability. It allows testers to run tests in parallel across multiple machines and browsers, which can significantly reduce test execution times. It also provides a cost-effective solution for testing </w:t>
+    </w:p>
+    <w:p>
+      <w:pPr>
+        <w:rPr>
+          <w:sz w:val="28"/>
+          <w:szCs w:val="28"/>
+          <w:lang w:val="en-US"/>
+        </w:rPr>
+      </w:pPr>
+      <w:r>
+        <w:rPr>
+          <w:sz w:val="28"/>
+          <w:szCs w:val="28"/>
+          <w:lang w:val="en-US"/>
+        </w:rPr>
+        <w:t>Selenium Grid është një mjet në setin e Selenium që lejon përdoruesit të ekzekutojnë teste nëpër disa kompjuterë dhe shfletues të njëkohshëm. Është projektuar për të ofruar aftësi të shpërndara për testimin, duke lejuar teste të ekzekutohen nëpër disa kompjuterë dhe shfletues të njëkohshëm.</w:t>
+      </w:r>
+    </w:p>
+    <w:p>
+      <w:pPr>
+        <w:rPr>
+          <w:sz w:val="28"/>
+          <w:szCs w:val="28"/>
+          <w:lang w:val="en-US"/>
+        </w:rPr>
+      </w:pPr>
+    </w:p>
+    <w:p>
+      <w:pPr>
+        <w:rPr>
+          <w:sz w:val="28"/>
+          <w:szCs w:val="28"/>
+          <w:lang w:val="en-US"/>
+        </w:rPr>
+      </w:pPr>
+      <w:r>
+        <w:rPr>
+          <w:sz w:val="28"/>
+          <w:szCs w:val="28"/>
+          <w:lang w:val="en-US"/>
+        </w:rPr>
+        <w:t xml:space="preserve">Me Selenium Grid, testuesit mund të krijojnë një qendër që vepron si një pikë qendrore për shpërndarjen e testeve te nodet e ndryshme, të cilat janë </w:t>
       </w:r>
       <w:r>
         <w:rPr>
@@ -3179,59 +3162,85 @@
           <w:lang w:val="en-US"/>
         </w:rPr>
         <w:lastRenderedPageBreak/>
-        <w:t>across different platforms and browsers, as it enables testers to run tests on machines with different configurations without the need for physical devices.</w:t>
-      </w:r>
-    </w:p>
-    <w:p>
-      <w:pPr>
-        <w:rPr>
-          <w:sz w:val="28"/>
-          <w:szCs w:val="28"/>
-          <w:lang w:val="en-US"/>
-        </w:rPr>
-      </w:pPr>
-    </w:p>
-    <w:p>
-      <w:pPr>
-        <w:rPr>
-          <w:sz w:val="28"/>
-          <w:szCs w:val="28"/>
-          <w:lang w:val="en-US"/>
-        </w:rPr>
-      </w:pPr>
-      <w:r>
-        <w:rPr>
-          <w:sz w:val="28"/>
-          <w:szCs w:val="28"/>
-          <w:lang w:val="en-US"/>
-        </w:rPr>
-        <w:t>Selenium Grid is compatible with Selenium WebDriver, which means that tests created using WebDriver can be executed on Grid. This makes it easy for testers to scale their test automation efforts and run tests across a variety of environments.</w:t>
-      </w:r>
-    </w:p>
-    <w:p>
-      <w:pPr>
-        <w:rPr>
-          <w:sz w:val="28"/>
-          <w:szCs w:val="28"/>
-          <w:lang w:val="en-US"/>
-        </w:rPr>
-      </w:pPr>
-    </w:p>
-    <w:p>
-      <w:pPr>
-        <w:rPr>
-          <w:sz w:val="28"/>
-          <w:szCs w:val="28"/>
-          <w:lang w:val="en-US"/>
-        </w:rPr>
-      </w:pPr>
-      <w:r>
-        <w:rPr>
-          <w:sz w:val="28"/>
-          <w:szCs w:val="28"/>
-          <w:lang w:val="en-US"/>
-        </w:rPr>
-        <w:t>Overall, Selenium Grid is a powerful tool for distributed testing and can significantly improve test automation efficiency and scalability. Its compatibility with Selenium WebDriver and ability to run tests in parallel across multiple machines and browsers make it a valuable asset for any testing team.</w:t>
+        <w:t>kompjuterë ose kompjuterë virtuale që kanë shfletues të instaluar. Qendra mund të konfigurohet për të shpërndarë teste bazuar në një varietet kriteresh, përfshirë llojin e shfletuesit, sistemin operativ dhe burimet e disponueshme.</w:t>
+      </w:r>
+    </w:p>
+    <w:p>
+      <w:pPr>
+        <w:rPr>
+          <w:sz w:val="28"/>
+          <w:szCs w:val="28"/>
+          <w:lang w:val="en-US"/>
+        </w:rPr>
+      </w:pPr>
+    </w:p>
+    <w:p>
+      <w:pPr>
+        <w:rPr>
+          <w:sz w:val="28"/>
+          <w:szCs w:val="28"/>
+          <w:lang w:val="en-US"/>
+        </w:rPr>
+      </w:pPr>
+      <w:r>
+        <w:rPr>
+          <w:sz w:val="28"/>
+          <w:szCs w:val="28"/>
+          <w:lang w:val="en-US"/>
+        </w:rPr>
+        <w:t>Një nga avantazhet kyçe të Selenium Grid është shkallëzueshmëria e tij. Ajo lejon testuesit të ekzekutojnë teste në paralel nëpër disa kompjuterë dhe shfletues, gjë që mund të reduktojë në mënyrë signifikative kohën e ekzekutimit të testeve. Ajo gjithashtu ofron një zgjidhje me kosto efektive për testimin në platforma dhe shfletues të ndryshëm, pasi lejon testuesit të ekzekutojnë teste në kompjuterë me konfigurime të ndryshme pa nevojën për pajisje fizike.</w:t>
+      </w:r>
+    </w:p>
+    <w:p>
+      <w:pPr>
+        <w:rPr>
+          <w:sz w:val="28"/>
+          <w:szCs w:val="28"/>
+          <w:lang w:val="en-US"/>
+        </w:rPr>
+      </w:pPr>
+    </w:p>
+    <w:p>
+      <w:pPr>
+        <w:rPr>
+          <w:sz w:val="28"/>
+          <w:szCs w:val="28"/>
+          <w:lang w:val="en-US"/>
+        </w:rPr>
+      </w:pPr>
+      <w:r>
+        <w:rPr>
+          <w:sz w:val="28"/>
+          <w:szCs w:val="28"/>
+          <w:lang w:val="en-US"/>
+        </w:rPr>
+        <w:t>Selenium Grid është i përputhshëm me Selenium WebDriver, çka do të thotë se testet e krijuara duke përdorur WebDriver mund të ekzekutohen në Grid. Kjo e bën të lehtë për testuesit të shkallëzojnë përpjekjet e tyre për automatizimin e testeve dhe të ekzekutojnë teste në një shumëllojshmëri mjedise.</w:t>
+      </w:r>
+    </w:p>
+    <w:p>
+      <w:pPr>
+        <w:rPr>
+          <w:sz w:val="28"/>
+          <w:szCs w:val="28"/>
+          <w:lang w:val="en-US"/>
+        </w:rPr>
+      </w:pPr>
+    </w:p>
+    <w:p>
+      <w:pPr>
+        <w:rPr>
+          <w:sz w:val="28"/>
+          <w:szCs w:val="28"/>
+          <w:lang w:val="en-US"/>
+        </w:rPr>
+      </w:pPr>
+      <w:r>
+        <w:rPr>
+          <w:sz w:val="28"/>
+          <w:szCs w:val="28"/>
+          <w:lang w:val="en-US"/>
+        </w:rPr>
+        <w:t>Në përgjithësi, Selenium Grid është një mjet i fuqishëm për testimin e shpërndarë dhe mund të përmirësojë në mënyrë të ndjeshme efikasitetin dhe shkallëzueshmërinë e automatizimit të testeve. Përshtatshmëria e tij me Selenium WebDriver dhe aftësia për të ekzekutuar teste në paralel nëpër disa kompjuterë dhe shfletues bëjnë nga një pasuri e çmuar për çdo ekip testimi.</w:t>
       </w:r>
     </w:p>
     <w:p>
@@ -3266,86 +3275,121 @@
           <w:szCs w:val="28"/>
           <w:lang w:val="en-US"/>
         </w:rPr>
-        <w:t>is a popular open-source test automation tool that allows testers to automate web applications. It provides a simple and powerful interface for interacting with web elements such as buttons, forms, and dropdowns.</w:t>
-      </w:r>
-    </w:p>
-    <w:p>
-      <w:pPr>
-        <w:rPr>
-          <w:sz w:val="28"/>
-          <w:szCs w:val="28"/>
-          <w:lang w:val="en-US"/>
-        </w:rPr>
-      </w:pPr>
-    </w:p>
-    <w:p>
-      <w:pPr>
-        <w:rPr>
-          <w:sz w:val="28"/>
-          <w:szCs w:val="28"/>
-          <w:lang w:val="en-US"/>
-        </w:rPr>
-      </w:pPr>
-      <w:r>
-        <w:rPr>
-          <w:sz w:val="28"/>
-          <w:szCs w:val="28"/>
-          <w:lang w:val="en-US"/>
-        </w:rPr>
-        <w:t>One of the key benefits of WebDriver is its ability to interact with web elements using real browsers, allowing testers to perform more realistic tests. It supports multiple programming languages such as Java, Python, and JavaScript, making it flexible and accessible to a wide range of users.</w:t>
-      </w:r>
-    </w:p>
-    <w:p>
-      <w:pPr>
-        <w:rPr>
-          <w:sz w:val="28"/>
-          <w:szCs w:val="28"/>
-          <w:lang w:val="en-US"/>
-        </w:rPr>
-      </w:pPr>
-    </w:p>
-    <w:p>
-      <w:pPr>
-        <w:rPr>
-          <w:sz w:val="28"/>
-          <w:szCs w:val="28"/>
-          <w:lang w:val="en-US"/>
-        </w:rPr>
-      </w:pPr>
-      <w:r>
-        <w:rPr>
-          <w:sz w:val="28"/>
-          <w:szCs w:val="28"/>
-          <w:lang w:val="en-US"/>
-        </w:rPr>
-        <w:t>WebDriver also includes features such as element locators, waits, and assertions, which make it easy to create robust and reliable tests. It also supports headless browsers, making it possible to run tests without a user interface.</w:t>
-      </w:r>
-    </w:p>
-    <w:p>
-      <w:pPr>
-        <w:rPr>
-          <w:sz w:val="28"/>
-          <w:szCs w:val="28"/>
-          <w:lang w:val="en-US"/>
-        </w:rPr>
-      </w:pPr>
-    </w:p>
-    <w:p>
-      <w:pPr>
-        <w:rPr>
-          <w:sz w:val="28"/>
-          <w:szCs w:val="28"/>
-          <w:lang w:val="en-US"/>
-        </w:rPr>
-      </w:pPr>
-      <w:r>
-        <w:rPr>
-          <w:sz w:val="28"/>
-          <w:szCs w:val="28"/>
-          <w:lang w:val="en-US"/>
-        </w:rPr>
-        <w:t>Overall, Selenium WebDriver is a powerful and versatile tool for web application testing that is widely used by testing teams around the world. Its flexibility, compatibility, and ease of use make it an ideal choice for both beginners and experienced testers alike.</w:t>
-      </w:r>
+        <w:t>i</w:t>
+      </w:r>
+    </w:p>
+    <w:p>
+      <w:pPr>
+        <w:rPr>
+          <w:sz w:val="28"/>
+          <w:szCs w:val="28"/>
+          <w:lang w:val="en-US"/>
+        </w:rPr>
+      </w:pPr>
+      <w:r>
+        <w:rPr>
+          <w:sz w:val="28"/>
+          <w:szCs w:val="28"/>
+          <w:lang w:val="en-US"/>
+        </w:rPr>
+        <w:t>Selenium WebDriver është një mjet i njohur i hapur burimor për automatizimin e testeve që lejon testuesit të automatizojnë aplikacionet web. Ai ofron një ndërfaqe të thjeshtë dhe të fuqishme për ndërveprimin me elementet e internetit si butonat, format dhe dropdown-et.</w:t>
+      </w:r>
+    </w:p>
+    <w:p>
+      <w:pPr>
+        <w:rPr>
+          <w:sz w:val="28"/>
+          <w:szCs w:val="28"/>
+          <w:lang w:val="en-US"/>
+        </w:rPr>
+      </w:pPr>
+    </w:p>
+    <w:p>
+      <w:pPr>
+        <w:rPr>
+          <w:sz w:val="28"/>
+          <w:szCs w:val="28"/>
+          <w:lang w:val="en-US"/>
+        </w:rPr>
+      </w:pPr>
+      <w:r>
+        <w:rPr>
+          <w:sz w:val="28"/>
+          <w:szCs w:val="28"/>
+          <w:lang w:val="en-US"/>
+        </w:rPr>
+        <w:t xml:space="preserve">Një nga avantazhet kyçe të WebDriver është aftësia për të ndërvepruar me elementet e internetit duke përdorur shfletues të vërtetë, duke lejuar testuesit të kryejnë teste më realiste. Ai mbështet shumë gjuhë programimi si Java, Python </w:t>
+      </w:r>
+      <w:r>
+        <w:rPr>
+          <w:sz w:val="28"/>
+          <w:szCs w:val="28"/>
+          <w:lang w:val="en-US"/>
+        </w:rPr>
+        <w:lastRenderedPageBreak/>
+        <w:t>dhe JavaScript, duke e bërë atë fleksibël dhe të arritshëm për një gamë të gjerë përdoruesish.</w:t>
+      </w:r>
+    </w:p>
+    <w:p>
+      <w:pPr>
+        <w:rPr>
+          <w:sz w:val="28"/>
+          <w:szCs w:val="28"/>
+          <w:lang w:val="en-US"/>
+        </w:rPr>
+      </w:pPr>
+    </w:p>
+    <w:p>
+      <w:pPr>
+        <w:rPr>
+          <w:sz w:val="28"/>
+          <w:szCs w:val="28"/>
+          <w:lang w:val="en-US"/>
+        </w:rPr>
+      </w:pPr>
+      <w:r>
+        <w:rPr>
+          <w:sz w:val="28"/>
+          <w:szCs w:val="28"/>
+          <w:lang w:val="en-US"/>
+        </w:rPr>
+        <w:t>WebDriver gjithashtu përfshin karakteristika si lokalizues të elementeve, pritje dhe vërtetime, të cilat e bëjnë të lehtë krijimin e testeve të qëndrueshme dhe të besueshme. Ai gjithashtu mbështet shfletues të pamundur për tu shfaqur në ekran, duke e bërë të mundur ekzekutimin e testeve pa një ndërfaqe përdoruesi.</w:t>
+      </w:r>
+    </w:p>
+    <w:p>
+      <w:pPr>
+        <w:rPr>
+          <w:sz w:val="28"/>
+          <w:szCs w:val="28"/>
+          <w:lang w:val="en-US"/>
+        </w:rPr>
+      </w:pPr>
+    </w:p>
+    <w:p>
+      <w:pPr>
+        <w:rPr>
+          <w:sz w:val="28"/>
+          <w:szCs w:val="28"/>
+          <w:lang w:val="en-US"/>
+        </w:rPr>
+      </w:pPr>
+      <w:r>
+        <w:rPr>
+          <w:sz w:val="28"/>
+          <w:szCs w:val="28"/>
+          <w:lang w:val="en-US"/>
+        </w:rPr>
+        <w:t>Në përgjithësi, Selenium WebDriver është një mjet i fuqishëm dhe i fleksueshëm për testimin e aplikacioneve web që përdoret gjerësisht nga ekipe të testim-it në të gjithë botën. Fleksibiliteti, kompatibiliteti dhe lehtësia e përdorimit e bëjnë atë një zgjedhje ideale për të dy fillestarët dhe testuesit me përvojë.</w:t>
+      </w:r>
+    </w:p>
+    <w:p>
+      <w:pPr>
+        <w:rPr>
+          <w:sz w:val="28"/>
+          <w:szCs w:val="28"/>
+          <w:lang w:val="en-US"/>
+        </w:rPr>
+      </w:pPr>
     </w:p>
     <w:p>
       <w:pPr>
@@ -3365,8 +3409,274 @@
           <w:szCs w:val="36"/>
           <w:lang w:val="en-US"/>
         </w:rPr>
+        <w:t>PROS/CONS SELENIUM</w:t>
+      </w:r>
+      <w:r>
+        <w:rPr>
+          <w:b/>
+          <w:bCs/>
+          <w:sz w:val="36"/>
+          <w:szCs w:val="36"/>
+          <w:lang w:val="en-US"/>
+        </w:rPr>
+        <w:t xml:space="preserve"> delete english version</w:t>
+      </w:r>
+    </w:p>
+    <w:p>
+      <w:pPr>
+        <w:rPr>
+          <w:sz w:val="24"/>
+          <w:szCs w:val="24"/>
+          <w:lang w:val="en-US"/>
+        </w:rPr>
+      </w:pPr>
+      <w:r>
+        <w:rPr>
+          <w:sz w:val="24"/>
+          <w:szCs w:val="24"/>
+          <w:lang w:val="en-US"/>
+        </w:rPr>
+        <w:t>Avantazhe</w:t>
+      </w:r>
+      <w:r>
+        <w:rPr>
+          <w:sz w:val="24"/>
+          <w:szCs w:val="24"/>
+          <w:lang w:val="en-US"/>
+        </w:rPr>
+        <w:t>:</w:t>
+      </w:r>
+    </w:p>
+    <w:p>
+      <w:pPr>
+        <w:rPr>
+          <w:sz w:val="24"/>
+          <w:szCs w:val="24"/>
+          <w:lang w:val="en-US"/>
+        </w:rPr>
+      </w:pPr>
+      <w:r>
+        <w:rPr>
+          <w:sz w:val="24"/>
+          <w:szCs w:val="24"/>
+          <w:lang w:val="en-US"/>
+        </w:rPr>
+        <w:t>Burim i Hapur: Selenium është një mjet burimor i hapur, që do të thotë se është falas për përdorim dhe përdoruesit kanë akses në kodin burimor. Kjo e bën atë një zgjedhje me kosto efektive për automatizimin e testeve.</w:t>
+      </w:r>
+    </w:p>
+    <w:p>
+      <w:pPr>
+        <w:rPr>
+          <w:sz w:val="24"/>
+          <w:szCs w:val="24"/>
+          <w:lang w:val="en-US"/>
+        </w:rPr>
+      </w:pPr>
+      <w:r>
+        <w:rPr>
+          <w:sz w:val="24"/>
+          <w:szCs w:val="24"/>
+          <w:lang w:val="en-US"/>
+        </w:rPr>
+        <w:t>Kompatibiliteti në Shfletues të Ndryshëm: Selenium mbështet shumë shfletues si Chrome, Firefox dhe Internet Explorer, duke e bërë të lehtë ekzekutimin e testeve në platforma të ndryshme.</w:t>
+      </w:r>
+    </w:p>
+    <w:p>
+      <w:pPr>
+        <w:rPr>
+          <w:sz w:val="24"/>
+          <w:szCs w:val="24"/>
+          <w:lang w:val="en-US"/>
+        </w:rPr>
+      </w:pPr>
+      <w:r>
+        <w:rPr>
+          <w:sz w:val="24"/>
+          <w:szCs w:val="24"/>
+          <w:lang w:val="en-US"/>
+        </w:rPr>
+        <w:t>Fleksibiliteti: Selenium mbështet shumë gjuhë programimi si Java, Python dhe JavaScript, duke e bërë atë të arritshëm për një gamë të gjerë përdoruesish.</w:t>
+      </w:r>
+    </w:p>
+    <w:p>
+      <w:pPr>
+        <w:rPr>
+          <w:sz w:val="24"/>
+          <w:szCs w:val="24"/>
+          <w:lang w:val="en-US"/>
+        </w:rPr>
+      </w:pPr>
+      <w:r>
+        <w:rPr>
+          <w:sz w:val="24"/>
+          <w:szCs w:val="24"/>
+          <w:lang w:val="en-US"/>
+        </w:rPr>
+        <w:t>Kuadër i Fortë: Selenium ofron një kuadër të fortë për testimin e aplikacioneve web, me karakteristika si lokalizues të elementeve, pritje dhe vërtetime.</w:t>
+      </w:r>
+    </w:p>
+    <w:p>
+      <w:pPr>
+        <w:rPr>
+          <w:sz w:val="24"/>
+          <w:szCs w:val="24"/>
+          <w:lang w:val="en-US"/>
+        </w:rPr>
+      </w:pPr>
+      <w:r>
+        <w:rPr>
+          <w:sz w:val="24"/>
+          <w:szCs w:val="24"/>
+          <w:lang w:val="en-US"/>
+        </w:rPr>
+        <w:t>Mbështetja e Komunitetit: Selenium ka një komunitet të madh dhe aktiv të përdoruesve që ofrojnë mbështetje dhe ndajnë njohuri dhe burime.</w:t>
+      </w:r>
+    </w:p>
+    <w:p>
+      <w:pPr>
+        <w:rPr>
+          <w:sz w:val="24"/>
+          <w:szCs w:val="24"/>
+          <w:lang w:val="en-US"/>
+        </w:rPr>
+      </w:pPr>
+    </w:p>
+    <w:p>
+      <w:pPr>
+        <w:rPr>
+          <w:sz w:val="24"/>
+          <w:szCs w:val="24"/>
+          <w:lang w:val="en-US"/>
+        </w:rPr>
+      </w:pPr>
+    </w:p>
+    <w:p>
+      <w:pPr>
+        <w:rPr>
+          <w:sz w:val="24"/>
+          <w:szCs w:val="24"/>
+          <w:lang w:val="en-US"/>
+        </w:rPr>
+      </w:pPr>
+    </w:p>
+    <w:p>
+      <w:pPr>
+        <w:rPr>
+          <w:sz w:val="24"/>
+          <w:szCs w:val="24"/>
+          <w:lang w:val="en-US"/>
+        </w:rPr>
+      </w:pPr>
+      <w:r>
+        <w:rPr>
+          <w:sz w:val="24"/>
+          <w:szCs w:val="24"/>
+          <w:lang w:val="en-US"/>
+        </w:rPr>
         <w:lastRenderedPageBreak/>
-        <w:t>PROS/CONS SELENIUM</w:t>
+        <w:t>Disavantazhe</w:t>
+      </w:r>
+      <w:r>
+        <w:rPr>
+          <w:sz w:val="24"/>
+          <w:szCs w:val="24"/>
+          <w:lang w:val="en-US"/>
+        </w:rPr>
+        <w:t>:</w:t>
+      </w:r>
+    </w:p>
+    <w:p>
+      <w:pPr>
+        <w:rPr>
+          <w:sz w:val="24"/>
+          <w:szCs w:val="24"/>
+          <w:lang w:val="en-US"/>
+        </w:rPr>
+      </w:pPr>
+      <w:r>
+        <w:rPr>
+          <w:sz w:val="24"/>
+          <w:szCs w:val="24"/>
+          <w:lang w:val="en-US"/>
+        </w:rPr>
+        <w:t>Mbështetje e Kufizuar për Testimin e Mobilave: Selenium është projektuar kryesisht për testimin e aplikacioneve web dhe ka mbështetje të kufizuar për testimin e mobilave.</w:t>
+      </w:r>
+    </w:p>
+    <w:p>
+      <w:pPr>
+        <w:rPr>
+          <w:sz w:val="24"/>
+          <w:szCs w:val="24"/>
+          <w:lang w:val="en-US"/>
+        </w:rPr>
+      </w:pPr>
+      <w:r>
+        <w:rPr>
+          <w:sz w:val="24"/>
+          <w:szCs w:val="24"/>
+          <w:lang w:val="en-US"/>
+        </w:rPr>
+        <w:t>Kërkohet njohuri teknike: Përdorimi i Selenium kërkon një nivel të caktuar njohurish teknike dhe aftësish programimi, që mund të jetë një pengesë për testuesit jo-teknikë.</w:t>
+      </w:r>
+    </w:p>
+    <w:p>
+      <w:pPr>
+        <w:rPr>
+          <w:sz w:val="24"/>
+          <w:szCs w:val="24"/>
+          <w:lang w:val="en-US"/>
+        </w:rPr>
+      </w:pPr>
+      <w:r>
+        <w:rPr>
+          <w:sz w:val="24"/>
+          <w:szCs w:val="24"/>
+          <w:lang w:val="en-US"/>
+        </w:rPr>
+        <w:t>Konfigurimi dhe Mirëmbajtja: Konfigurimi dhe mirëmbajtja e Selenium mund të kërkojë kohë dhe kërkon ekspertizë në konfigurimin e mjedisit të testim-it.</w:t>
+      </w:r>
+    </w:p>
+    <w:p>
+      <w:pPr>
+        <w:rPr>
+          <w:sz w:val="24"/>
+          <w:szCs w:val="24"/>
+          <w:lang w:val="en-US"/>
+        </w:rPr>
+      </w:pPr>
+      <w:r>
+        <w:rPr>
+          <w:sz w:val="24"/>
+          <w:szCs w:val="24"/>
+          <w:lang w:val="en-US"/>
+        </w:rPr>
+        <w:t>Përbaltja: Testet e Selenium mund të jenë të prirura ndaj përbaltjes ose moskonsistencës, që mund të jetë sfiduese për të identifikuar dhe ndrequr.</w:t>
+      </w:r>
+    </w:p>
+    <w:p>
+      <w:pPr>
+        <w:rPr>
+          <w:sz w:val="24"/>
+          <w:szCs w:val="24"/>
+          <w:lang w:val="en-US"/>
+        </w:rPr>
+      </w:pPr>
+    </w:p>
+    <w:p>
+      <w:pPr>
+        <w:rPr>
+          <w:sz w:val="24"/>
+          <w:szCs w:val="24"/>
+          <w:lang w:val="en-US"/>
+        </w:rPr>
+      </w:pPr>
+      <w:r>
+        <w:rPr>
+          <w:sz w:val="24"/>
+          <w:szCs w:val="24"/>
+          <w:lang w:val="en-US"/>
+        </w:rPr>
+        <w:t>Në përgjithësi, megjithëse ka disa sfida të lidhura me përdorimin e Selenium, fleksibiliteti i tij, kuadri i fortë dhe mbështetja e komunitetit e bëjnë atë një zgjedhje të njohur për testimin e aplikacioneve web.</w:t>
       </w:r>
     </w:p>
     <w:p>
@@ -3394,15 +3704,6 @@
           <w:lang w:val="en-US"/>
         </w:rPr>
       </w:pPr>
-    </w:p>
-    <w:p>
-      <w:pPr>
-        <w:rPr>
-          <w:sz w:val="28"/>
-          <w:szCs w:val="28"/>
-          <w:lang w:val="en-US"/>
-        </w:rPr>
-      </w:pPr>
       <w:r>
         <w:rPr>
           <w:sz w:val="28"/>
@@ -3591,7 +3892,6 @@
           <w:szCs w:val="28"/>
           <w:lang w:val="en-US"/>
         </w:rPr>
-        <w:lastRenderedPageBreak/>
         <w:t>Requires Technical Knowledge: Using Selenium requires a certain level of technical knowledge and programming skills, which can be a barrier for non-technical testers.</w:t>
       </w:r>
     </w:p>
@@ -3675,36 +3975,48 @@
     </w:p>
     <w:p>
       <w:pPr>
-        <w:rPr>
-          <w:sz w:val="28"/>
-          <w:szCs w:val="28"/>
-          <w:lang w:val="en-US"/>
-        </w:rPr>
-      </w:pPr>
-    </w:p>
-    <w:p>
-      <w:pPr>
-        <w:rPr>
-          <w:sz w:val="28"/>
-          <w:szCs w:val="28"/>
-          <w:lang w:val="en-US"/>
-        </w:rPr>
-      </w:pPr>
-      <w:r>
-        <w:rPr>
-          <w:sz w:val="28"/>
-          <w:szCs w:val="28"/>
-          <w:lang w:val="en-US"/>
-        </w:rPr>
-        <w:t xml:space="preserve">Selenium komandat kryesore </w:t>
-      </w:r>
-      <w:r>
-        <w:rPr>
-          <w:sz w:val="28"/>
-          <w:szCs w:val="28"/>
-          <w:lang w:val="en-US"/>
-        </w:rPr>
-        <w:t>(Provide examples per secilin)</w:t>
+        <w:pBdr>
+          <w:bottom w:val="single" w:sz="6" w:space="1" w:color="auto"/>
+        </w:pBdr>
+        <w:rPr>
+          <w:sz w:val="28"/>
+          <w:szCs w:val="28"/>
+          <w:lang w:val="en-US"/>
+        </w:rPr>
+      </w:pPr>
+    </w:p>
+    <w:p>
+      <w:pPr>
+        <w:rPr>
+          <w:sz w:val="28"/>
+          <w:szCs w:val="28"/>
+          <w:lang w:val="en-US"/>
+        </w:rPr>
+      </w:pPr>
+    </w:p>
+    <w:p>
+      <w:pPr>
+        <w:rPr>
+          <w:sz w:val="28"/>
+          <w:szCs w:val="28"/>
+          <w:lang w:val="en-US"/>
+        </w:rPr>
+      </w:pPr>
+      <w:r>
+        <w:rPr>
+          <w:sz w:val="28"/>
+          <w:szCs w:val="28"/>
+          <w:lang w:val="en-US"/>
+        </w:rPr>
+        <w:t>Selenium komandat kryesore</w:t>
+      </w:r>
+      <w:r>
+        <w:rPr>
+          <w:sz w:val="28"/>
+          <w:szCs w:val="28"/>
+          <w:lang w:val="en-US"/>
+        </w:rPr>
+        <w:t>:</w:t>
       </w:r>
     </w:p>
     <w:p>
@@ -3712,7 +4024,7 @@
         <w:pStyle w:val="ListParagraph"/>
         <w:numPr>
           <w:ilvl w:val="0"/>
-          <w:numId w:val="17"/>
+          <w:numId w:val="23"/>
         </w:numPr>
         <w:rPr>
           <w:sz w:val="28"/>
@@ -3726,7 +4038,248 @@
           <w:szCs w:val="28"/>
           <w:lang w:val="en-US"/>
         </w:rPr>
-        <w:t>Komandat e browser</w:t>
+        <w:t>Komandat e navigimit</w:t>
+      </w:r>
+    </w:p>
+    <w:p>
+      <w:pPr>
+        <w:pStyle w:val="ListParagraph"/>
+        <w:numPr>
+          <w:ilvl w:val="1"/>
+          <w:numId w:val="23"/>
+        </w:numPr>
+        <w:rPr>
+          <w:sz w:val="28"/>
+          <w:szCs w:val="28"/>
+          <w:lang w:val="en-US"/>
+        </w:rPr>
+      </w:pPr>
+      <w:r>
+        <w:rPr>
+          <w:sz w:val="28"/>
+          <w:szCs w:val="28"/>
+          <w:lang w:val="en-US"/>
+        </w:rPr>
+        <w:t>get(url):</w:t>
+      </w:r>
+      <w:r>
+        <w:rPr>
+          <w:sz w:val="28"/>
+          <w:szCs w:val="28"/>
+          <w:lang w:val="en-US"/>
+        </w:rPr>
+        <w:t xml:space="preserve"> Kjo komandë hap një faqe interneti në URL-në e dhënë.</w:t>
+      </w:r>
+    </w:p>
+    <w:p>
+      <w:pPr>
+        <w:pStyle w:val="ListParagraph"/>
+        <w:numPr>
+          <w:ilvl w:val="1"/>
+          <w:numId w:val="23"/>
+        </w:numPr>
+        <w:rPr>
+          <w:sz w:val="28"/>
+          <w:szCs w:val="28"/>
+          <w:lang w:val="en-US"/>
+        </w:rPr>
+      </w:pPr>
+      <w:r>
+        <w:rPr>
+          <w:sz w:val="28"/>
+          <w:szCs w:val="28"/>
+          <w:lang w:val="en-US"/>
+        </w:rPr>
+        <w:t xml:space="preserve">back(): </w:t>
+      </w:r>
+      <w:r>
+        <w:rPr>
+          <w:sz w:val="28"/>
+          <w:szCs w:val="28"/>
+          <w:lang w:val="en-US"/>
+        </w:rPr>
+        <w:t>Kjo komandë e kthen shfletuesin një faqe prapa</w:t>
+      </w:r>
+      <w:r>
+        <w:rPr>
+          <w:sz w:val="28"/>
+          <w:szCs w:val="28"/>
+          <w:lang w:val="en-US"/>
+        </w:rPr>
+        <w:t>.</w:t>
+      </w:r>
+    </w:p>
+    <w:p>
+      <w:pPr>
+        <w:pStyle w:val="ListParagraph"/>
+        <w:numPr>
+          <w:ilvl w:val="1"/>
+          <w:numId w:val="23"/>
+        </w:numPr>
+        <w:rPr>
+          <w:sz w:val="28"/>
+          <w:szCs w:val="28"/>
+          <w:lang w:val="en-US"/>
+        </w:rPr>
+      </w:pPr>
+      <w:r>
+        <w:rPr>
+          <w:sz w:val="28"/>
+          <w:szCs w:val="28"/>
+          <w:lang w:val="en-US"/>
+        </w:rPr>
+        <w:t xml:space="preserve">forward(): </w:t>
+      </w:r>
+      <w:r>
+        <w:rPr>
+          <w:sz w:val="28"/>
+          <w:szCs w:val="28"/>
+          <w:lang w:val="en-US"/>
+        </w:rPr>
+        <w:t>Kjo komandë e drejton shfletuesin përpara një faqe.</w:t>
+      </w:r>
+    </w:p>
+    <w:p>
+      <w:pPr>
+        <w:pStyle w:val="ListParagraph"/>
+        <w:numPr>
+          <w:ilvl w:val="1"/>
+          <w:numId w:val="23"/>
+        </w:numPr>
+        <w:rPr>
+          <w:sz w:val="28"/>
+          <w:szCs w:val="28"/>
+          <w:lang w:val="en-US"/>
+        </w:rPr>
+      </w:pPr>
+      <w:r>
+        <w:rPr>
+          <w:sz w:val="28"/>
+          <w:szCs w:val="28"/>
+        </w:rPr>
+        <w:t xml:space="preserve">refresh(): </w:t>
+      </w:r>
+      <w:r>
+        <w:rPr>
+          <w:sz w:val="28"/>
+          <w:szCs w:val="28"/>
+        </w:rPr>
+        <w:t>Kjo komandë rifreskon faqen aktuale të internetit.</w:t>
+      </w:r>
+    </w:p>
+    <w:p>
+      <w:pPr>
+        <w:pStyle w:val="ListParagraph"/>
+        <w:numPr>
+          <w:ilvl w:val="1"/>
+          <w:numId w:val="23"/>
+        </w:numPr>
+        <w:rPr>
+          <w:sz w:val="28"/>
+          <w:szCs w:val="28"/>
+          <w:lang w:val="en-US"/>
+        </w:rPr>
+      </w:pPr>
+      <w:r>
+        <w:rPr>
+          <w:sz w:val="28"/>
+          <w:szCs w:val="28"/>
+        </w:rPr>
+        <w:t xml:space="preserve">maximize_window(): </w:t>
+      </w:r>
+      <w:r>
+        <w:rPr>
+          <w:sz w:val="28"/>
+          <w:szCs w:val="28"/>
+        </w:rPr>
+        <w:t>Kjo komandë maksimizon dritaren e shfletuesit.</w:t>
+      </w:r>
+    </w:p>
+    <w:p>
+      <w:pPr>
+        <w:pStyle w:val="ListParagraph"/>
+        <w:numPr>
+          <w:ilvl w:val="1"/>
+          <w:numId w:val="23"/>
+        </w:numPr>
+        <w:rPr>
+          <w:sz w:val="28"/>
+          <w:szCs w:val="28"/>
+          <w:lang w:val="en-US"/>
+        </w:rPr>
+      </w:pPr>
+      <w:r>
+        <w:rPr>
+          <w:sz w:val="28"/>
+          <w:szCs w:val="28"/>
+        </w:rPr>
+        <w:lastRenderedPageBreak/>
+        <w:t xml:space="preserve">set_window_size(width, height): </w:t>
+      </w:r>
+      <w:r>
+        <w:rPr>
+          <w:sz w:val="28"/>
+          <w:szCs w:val="28"/>
+        </w:rPr>
+        <w:t>Kjo komandë vendos madhësinë e dritares së shfletuesit në gjerësinë dhe lartësinë e specifikuar.</w:t>
+      </w:r>
+    </w:p>
+    <w:p>
+      <w:pPr>
+        <w:pStyle w:val="ListParagraph"/>
+        <w:numPr>
+          <w:ilvl w:val="1"/>
+          <w:numId w:val="23"/>
+        </w:numPr>
+        <w:rPr>
+          <w:sz w:val="28"/>
+          <w:szCs w:val="28"/>
+          <w:lang w:val="en-US"/>
+        </w:rPr>
+      </w:pPr>
+      <w:r>
+        <w:rPr>
+          <w:sz w:val="28"/>
+          <w:szCs w:val="28"/>
+        </w:rPr>
+        <w:t xml:space="preserve">get_current_url(): </w:t>
+      </w:r>
+      <w:r>
+        <w:rPr>
+          <w:sz w:val="28"/>
+          <w:szCs w:val="28"/>
+        </w:rPr>
+        <w:t>Kjo komandë merr URL-në aktuale të faqes së internetit.</w:t>
+      </w:r>
+    </w:p>
+    <w:p>
+      <w:pPr>
+        <w:pStyle w:val="ListParagraph"/>
+        <w:numPr>
+          <w:ilvl w:val="1"/>
+          <w:numId w:val="23"/>
+        </w:numPr>
+        <w:rPr>
+          <w:sz w:val="28"/>
+          <w:szCs w:val="28"/>
+          <w:lang w:val="en-US"/>
+        </w:rPr>
+      </w:pPr>
+      <w:r>
+        <w:rPr>
+          <w:sz w:val="28"/>
+          <w:szCs w:val="28"/>
+          <w:lang w:val="en-US"/>
+        </w:rPr>
+        <w:t xml:space="preserve">get_title(): </w:t>
+      </w:r>
+      <w:r>
+        <w:rPr>
+          <w:sz w:val="28"/>
+          <w:szCs w:val="28"/>
+          <w:lang w:val="en-US"/>
+        </w:rPr>
+        <w:t>Kjo komandë merr titullin e faqes aktuale të internetit.</w:t>
       </w:r>
     </w:p>
     <w:p>
@@ -3734,7 +4287,7 @@
         <w:pStyle w:val="ListParagraph"/>
         <w:numPr>
           <w:ilvl w:val="0"/>
-          <w:numId w:val="17"/>
+          <w:numId w:val="23"/>
         </w:numPr>
         <w:rPr>
           <w:sz w:val="28"/>
@@ -3748,29 +4301,159 @@
           <w:szCs w:val="28"/>
           <w:lang w:val="en-US"/>
         </w:rPr>
-        <w:t>Locating Web Elements</w:t>
-      </w:r>
-      <w:r>
-        <w:rPr>
-          <w:sz w:val="28"/>
-          <w:szCs w:val="28"/>
-          <w:lang w:val="en-US"/>
-        </w:rPr>
-        <w:t xml:space="preserve">  -</w:t>
-      </w:r>
-      <w:r>
-        <w:rPr>
+        <w:t xml:space="preserve">Komandat e </w:t>
+      </w:r>
+      <w:r>
+        <w:rPr>
+          <w:sz w:val="28"/>
+          <w:szCs w:val="28"/>
+          <w:lang w:val="en-US"/>
+        </w:rPr>
+        <w:t>driverit</w:t>
+      </w:r>
+    </w:p>
+    <w:p>
+      <w:pPr>
+        <w:pStyle w:val="ListParagraph"/>
+        <w:numPr>
+          <w:ilvl w:val="1"/>
+          <w:numId w:val="23"/>
+        </w:numPr>
+        <w:rPr>
+          <w:sz w:val="28"/>
+          <w:szCs w:val="28"/>
+          <w:lang w:val="en-US"/>
+        </w:rPr>
+      </w:pPr>
+      <w:r>
+        <w:rPr>
+          <w:sz w:val="28"/>
+          <w:szCs w:val="28"/>
+          <w:lang w:val="en-US"/>
+        </w:rPr>
+        <w:t>C</w:t>
+      </w:r>
+      <w:r>
+        <w:rPr>
+          <w:sz w:val="28"/>
+          <w:szCs w:val="28"/>
+          <w:lang w:val="en-US"/>
+        </w:rPr>
+        <w:t>hromeDriver()</w:t>
+      </w:r>
+    </w:p>
+    <w:p>
+      <w:pPr>
+        <w:pStyle w:val="ListParagraph"/>
+        <w:numPr>
+          <w:ilvl w:val="1"/>
+          <w:numId w:val="23"/>
+        </w:numPr>
+        <w:rPr>
+          <w:sz w:val="28"/>
+          <w:szCs w:val="28"/>
+          <w:lang w:val="en-US"/>
+        </w:rPr>
+      </w:pPr>
+      <w:r>
+        <w:rPr>
+          <w:sz w:val="28"/>
+          <w:szCs w:val="28"/>
+          <w:lang w:val="en-US"/>
+        </w:rPr>
+        <w:t>F</w:t>
+      </w:r>
+      <w:r>
+        <w:rPr>
+          <w:sz w:val="28"/>
+          <w:szCs w:val="28"/>
+          <w:lang w:val="en-US"/>
+        </w:rPr>
+        <w:t>irefoxDriver()</w:t>
+      </w:r>
+      <w:r>
+        <w:rPr>
+          <w:sz w:val="28"/>
+          <w:szCs w:val="28"/>
           <w:lang w:val="en-US"/>
         </w:rPr>
         <w:t xml:space="preserve"> </w:t>
       </w:r>
-      <w:r>
-        <w:rPr>
-          <w:sz w:val="28"/>
-          <w:szCs w:val="28"/>
-          <w:lang w:val="en-US"/>
-        </w:rPr>
-        <w:t>Gjetja e elementeve të uebit</w:t>
+    </w:p>
+    <w:p>
+      <w:pPr>
+        <w:pStyle w:val="ListParagraph"/>
+        <w:numPr>
+          <w:ilvl w:val="1"/>
+          <w:numId w:val="23"/>
+        </w:numPr>
+        <w:rPr>
+          <w:sz w:val="28"/>
+          <w:szCs w:val="28"/>
+          <w:lang w:val="en-US"/>
+        </w:rPr>
+      </w:pPr>
+      <w:r>
+        <w:rPr>
+          <w:sz w:val="28"/>
+          <w:szCs w:val="28"/>
+          <w:lang w:val="en-US"/>
+        </w:rPr>
+        <w:t>c</w:t>
+      </w:r>
+      <w:r>
+        <w:rPr>
+          <w:sz w:val="28"/>
+          <w:szCs w:val="28"/>
+          <w:lang w:val="en-US"/>
+        </w:rPr>
+        <w:t>lose()</w:t>
+      </w:r>
+      <w:r>
+        <w:rPr>
+          <w:sz w:val="28"/>
+          <w:szCs w:val="28"/>
+          <w:lang w:val="en-US"/>
+        </w:rPr>
+        <w:t xml:space="preserve"> </w:t>
+      </w:r>
+    </w:p>
+    <w:p>
+      <w:pPr>
+        <w:pStyle w:val="ListParagraph"/>
+        <w:numPr>
+          <w:ilvl w:val="1"/>
+          <w:numId w:val="23"/>
+        </w:numPr>
+        <w:rPr>
+          <w:sz w:val="28"/>
+          <w:szCs w:val="28"/>
+          <w:lang w:val="en-US"/>
+        </w:rPr>
+      </w:pPr>
+      <w:r>
+        <w:rPr>
+          <w:sz w:val="28"/>
+          <w:szCs w:val="28"/>
+          <w:lang w:val="en-US"/>
+        </w:rPr>
+        <w:t>q</w:t>
+      </w:r>
+      <w:r>
+        <w:rPr>
+          <w:sz w:val="28"/>
+          <w:szCs w:val="28"/>
+          <w:lang w:val="en-US"/>
+        </w:rPr>
+        <w:t>uit()</w:t>
+      </w:r>
+      <w:r>
+        <w:rPr>
+          <w:sz w:val="28"/>
+          <w:szCs w:val="28"/>
+          <w:lang w:val="en-US"/>
+        </w:rPr>
+        <w:t xml:space="preserve"> </w:t>
       </w:r>
     </w:p>
     <w:p>
@@ -3778,7 +4461,7 @@
         <w:pStyle w:val="ListParagraph"/>
         <w:numPr>
           <w:ilvl w:val="0"/>
-          <w:numId w:val="17"/>
+          <w:numId w:val="23"/>
         </w:numPr>
         <w:rPr>
           <w:sz w:val="28"/>
@@ -3792,23 +4475,265 @@
           <w:szCs w:val="28"/>
           <w:lang w:val="en-US"/>
         </w:rPr>
-        <w:t>Interacting with Web Elements</w:t>
-      </w:r>
-      <w:r>
-        <w:rPr>
-          <w:sz w:val="28"/>
-          <w:szCs w:val="28"/>
-          <w:lang w:val="en-US"/>
-        </w:rPr>
-        <w:t xml:space="preserve"> - </w:t>
-      </w:r>
-      <w:r>
-        <w:rPr>
-          <w:sz w:val="28"/>
-          <w:szCs w:val="28"/>
-          <w:lang w:val="en-US"/>
-        </w:rPr>
-        <w:t>Ndërveprimi me Elementet e Uebi</w:t>
+        <w:t>Komandat e gjetjes se elementeve</w:t>
+      </w:r>
+      <w:r>
+        <w:rPr>
+          <w:sz w:val="28"/>
+          <w:szCs w:val="28"/>
+          <w:lang w:val="en-US"/>
+        </w:rPr>
+        <w:t xml:space="preserve"> </w:t>
+      </w:r>
+      <w:r>
+        <w:rPr>
+          <w:b/>
+          <w:bCs/>
+          <w:sz w:val="28"/>
+          <w:szCs w:val="28"/>
+          <w:lang w:val="en-US"/>
+        </w:rPr>
+        <w:t>TODO – change with right methods</w:t>
+      </w:r>
+    </w:p>
+    <w:p>
+      <w:pPr>
+        <w:pStyle w:val="ListParagraph"/>
+        <w:numPr>
+          <w:ilvl w:val="1"/>
+          <w:numId w:val="23"/>
+        </w:numPr>
+        <w:rPr>
+          <w:sz w:val="28"/>
+          <w:szCs w:val="28"/>
+          <w:lang w:val="en-US"/>
+        </w:rPr>
+      </w:pPr>
+      <w:r>
+        <w:rPr>
+          <w:sz w:val="28"/>
+          <w:szCs w:val="28"/>
+          <w:lang w:val="en-US"/>
+        </w:rPr>
+        <w:t xml:space="preserve">find_element_by_id(): </w:t>
+      </w:r>
+      <w:r>
+        <w:rPr>
+          <w:sz w:val="28"/>
+          <w:szCs w:val="28"/>
+          <w:lang w:val="en-US"/>
+        </w:rPr>
+        <w:t>Kjo metodë gjen një element nga atributi i saj ID.</w:t>
+      </w:r>
+    </w:p>
+    <w:p>
+      <w:pPr>
+        <w:pStyle w:val="ListParagraph"/>
+        <w:numPr>
+          <w:ilvl w:val="1"/>
+          <w:numId w:val="23"/>
+        </w:numPr>
+        <w:rPr>
+          <w:sz w:val="28"/>
+          <w:szCs w:val="28"/>
+          <w:lang w:val="en-US"/>
+        </w:rPr>
+      </w:pPr>
+      <w:r>
+        <w:rPr>
+          <w:sz w:val="28"/>
+          <w:szCs w:val="28"/>
+          <w:lang w:val="en-US"/>
+        </w:rPr>
+        <w:t xml:space="preserve">find_element_by_name(): </w:t>
+      </w:r>
+      <w:r>
+        <w:rPr>
+          <w:sz w:val="28"/>
+          <w:szCs w:val="28"/>
+          <w:lang w:val="en-US"/>
+        </w:rPr>
+        <w:t>Kjo metodë gjen një element sipas atributit të emrit të tij.</w:t>
+      </w:r>
+    </w:p>
+    <w:p>
+      <w:pPr>
+        <w:pStyle w:val="ListParagraph"/>
+        <w:numPr>
+          <w:ilvl w:val="1"/>
+          <w:numId w:val="23"/>
+        </w:numPr>
+        <w:rPr>
+          <w:sz w:val="28"/>
+          <w:szCs w:val="28"/>
+          <w:lang w:val="en-US"/>
+        </w:rPr>
+      </w:pPr>
+      <w:r>
+        <w:rPr>
+          <w:sz w:val="28"/>
+          <w:szCs w:val="28"/>
+          <w:lang w:val="en-US"/>
+        </w:rPr>
+        <w:t xml:space="preserve">find_element_by_xpath(): </w:t>
+      </w:r>
+      <w:r>
+        <w:rPr>
+          <w:sz w:val="28"/>
+          <w:szCs w:val="28"/>
+          <w:lang w:val="en-US"/>
+        </w:rPr>
+        <w:t>Kjo metodë gjen një element duke përdorur një shprehje XPath.</w:t>
+      </w:r>
+    </w:p>
+    <w:p>
+      <w:pPr>
+        <w:pStyle w:val="ListParagraph"/>
+        <w:numPr>
+          <w:ilvl w:val="1"/>
+          <w:numId w:val="23"/>
+        </w:numPr>
+        <w:rPr>
+          <w:sz w:val="28"/>
+          <w:szCs w:val="28"/>
+          <w:lang w:val="en-US"/>
+        </w:rPr>
+      </w:pPr>
+      <w:r>
+        <w:rPr>
+          <w:sz w:val="28"/>
+          <w:szCs w:val="28"/>
+          <w:lang w:val="en-US"/>
+        </w:rPr>
+        <w:t xml:space="preserve">find_element_by_link_text(): </w:t>
+      </w:r>
+      <w:r>
+        <w:rPr>
+          <w:sz w:val="28"/>
+          <w:szCs w:val="28"/>
+          <w:lang w:val="en-US"/>
+        </w:rPr>
+        <w:t>Kjo metodë gjen një element nga teksti i saktë i një lidhjeje.</w:t>
+      </w:r>
+    </w:p>
+    <w:p>
+      <w:pPr>
+        <w:pStyle w:val="ListParagraph"/>
+        <w:numPr>
+          <w:ilvl w:val="1"/>
+          <w:numId w:val="23"/>
+        </w:numPr>
+        <w:rPr>
+          <w:sz w:val="28"/>
+          <w:szCs w:val="28"/>
+          <w:lang w:val="en-US"/>
+        </w:rPr>
+      </w:pPr>
+      <w:r>
+        <w:rPr>
+          <w:sz w:val="28"/>
+          <w:szCs w:val="28"/>
+          <w:lang w:val="en-US"/>
+        </w:rPr>
+        <w:t xml:space="preserve">find_element_by_partial_link_text(): </w:t>
+      </w:r>
+      <w:r>
+        <w:rPr>
+          <w:sz w:val="28"/>
+          <w:szCs w:val="28"/>
+          <w:lang w:val="en-US"/>
+        </w:rPr>
+        <w:t>Kjo metodë gjen një element nga një përputhje e pjesshme e tekstit të lidhjes së saj.</w:t>
+      </w:r>
+    </w:p>
+    <w:p>
+      <w:pPr>
+        <w:pStyle w:val="ListParagraph"/>
+        <w:numPr>
+          <w:ilvl w:val="1"/>
+          <w:numId w:val="23"/>
+        </w:numPr>
+        <w:rPr>
+          <w:sz w:val="28"/>
+          <w:szCs w:val="28"/>
+          <w:lang w:val="en-US"/>
+        </w:rPr>
+      </w:pPr>
+      <w:r>
+        <w:rPr>
+          <w:sz w:val="28"/>
+          <w:szCs w:val="28"/>
+          <w:lang w:val="en-US"/>
+        </w:rPr>
+        <w:t xml:space="preserve">find_element_by_tag_name(): </w:t>
+      </w:r>
+      <w:r>
+        <w:rPr>
+          <w:sz w:val="28"/>
+          <w:szCs w:val="28"/>
+          <w:lang w:val="en-US"/>
+        </w:rPr>
+        <w:t>Kjo metodë gjen një element me emrin e etiketës HTML.</w:t>
+      </w:r>
+    </w:p>
+    <w:p>
+      <w:pPr>
+        <w:pStyle w:val="ListParagraph"/>
+        <w:numPr>
+          <w:ilvl w:val="1"/>
+          <w:numId w:val="23"/>
+        </w:numPr>
+        <w:rPr>
+          <w:sz w:val="28"/>
+          <w:szCs w:val="28"/>
+          <w:lang w:val="en-US"/>
+        </w:rPr>
+      </w:pPr>
+      <w:r>
+        <w:rPr>
+          <w:sz w:val="28"/>
+          <w:szCs w:val="28"/>
+          <w:lang w:val="en-US"/>
+        </w:rPr>
+        <w:t>find_element_by_class_name():</w:t>
+      </w:r>
+      <w:r>
+        <w:rPr>
+          <w:sz w:val="28"/>
+          <w:szCs w:val="28"/>
+          <w:lang w:val="en-US"/>
+        </w:rPr>
+        <w:t>Kjo metodë gjen një element me emrin e klasës së saj CSS.</w:t>
+      </w:r>
+    </w:p>
+    <w:p>
+      <w:pPr>
+        <w:pStyle w:val="ListParagraph"/>
+        <w:numPr>
+          <w:ilvl w:val="1"/>
+          <w:numId w:val="23"/>
+        </w:numPr>
+        <w:rPr>
+          <w:sz w:val="28"/>
+          <w:szCs w:val="28"/>
+          <w:lang w:val="en-US"/>
+        </w:rPr>
+      </w:pPr>
+      <w:r>
+        <w:rPr>
+          <w:sz w:val="28"/>
+          <w:szCs w:val="28"/>
+          <w:lang w:val="en-US"/>
+        </w:rPr>
+        <w:t xml:space="preserve">find_element_by_css_selector(): </w:t>
+      </w:r>
+      <w:r>
+        <w:rPr>
+          <w:sz w:val="28"/>
+          <w:szCs w:val="28"/>
+          <w:lang w:val="en-US"/>
+        </w:rPr>
+        <w:t>Kjo metodë gjen një element duke përdorur një përzgjedhës CSS.</w:t>
       </w:r>
     </w:p>
     <w:p>
@@ -3816,7 +4741,7 @@
         <w:pStyle w:val="ListParagraph"/>
         <w:numPr>
           <w:ilvl w:val="0"/>
-          <w:numId w:val="17"/>
+          <w:numId w:val="23"/>
         </w:numPr>
         <w:rPr>
           <w:sz w:val="28"/>
@@ -3830,23 +4755,15 @@
           <w:szCs w:val="28"/>
           <w:lang w:val="en-US"/>
         </w:rPr>
-        <w:t>Navigation</w:t>
-      </w:r>
-      <w:r>
-        <w:rPr>
-          <w:sz w:val="28"/>
-          <w:szCs w:val="28"/>
-          <w:lang w:val="en-US"/>
-        </w:rPr>
-        <w:t xml:space="preserve"> – Lundrimi/Navigimi</w:t>
+        <w:t>Komandat e nderverprimit me elementet ueb</w:t>
       </w:r>
     </w:p>
     <w:p>
       <w:pPr>
         <w:pStyle w:val="ListParagraph"/>
         <w:numPr>
-          <w:ilvl w:val="0"/>
-          <w:numId w:val="17"/>
+          <w:ilvl w:val="1"/>
+          <w:numId w:val="23"/>
         </w:numPr>
         <w:rPr>
           <w:sz w:val="28"/>
@@ -3860,758 +4777,157 @@
           <w:szCs w:val="28"/>
           <w:lang w:val="en-US"/>
         </w:rPr>
-        <w:t>Assertions</w:t>
-      </w:r>
-      <w:r>
-        <w:rPr>
-          <w:sz w:val="28"/>
-          <w:szCs w:val="28"/>
-          <w:lang w:val="en-US"/>
-        </w:rPr>
-        <w:t xml:space="preserve"> - Pohimet</w:t>
-      </w:r>
-    </w:p>
-    <w:p>
-      <w:pPr>
-        <w:rPr>
-          <w:sz w:val="28"/>
-          <w:szCs w:val="28"/>
-          <w:lang w:val="en-US"/>
-        </w:rPr>
-      </w:pPr>
-    </w:p>
-    <w:p>
-      <w:pPr>
-        <w:rPr>
-          <w:sz w:val="28"/>
-          <w:szCs w:val="28"/>
-          <w:lang w:val="en-US"/>
-        </w:rPr>
-      </w:pPr>
-    </w:p>
-    <w:p>
-      <w:pPr>
-        <w:rPr>
-          <w:sz w:val="28"/>
-          <w:szCs w:val="28"/>
-          <w:lang w:val="en-US"/>
-        </w:rPr>
-      </w:pPr>
-      <w:r>
-        <w:rPr>
-          <w:sz w:val="28"/>
-          <w:szCs w:val="28"/>
-          <w:lang w:val="en-US"/>
-        </w:rPr>
-        <w:t>get(url):</w:t>
-      </w:r>
-      <w:r>
-        <w:rPr>
-          <w:sz w:val="28"/>
-          <w:szCs w:val="28"/>
-          <w:lang w:val="en-US"/>
-        </w:rPr>
-        <w:t xml:space="preserve"> </w:t>
-      </w:r>
-      <w:r>
-        <w:rPr>
-          <w:sz w:val="28"/>
-          <w:szCs w:val="28"/>
-          <w:lang w:val="en-US"/>
-        </w:rPr>
-        <w:t>Kjo komandë hap një faqe interneti në URL-në e dhënë.</w:t>
-      </w:r>
-      <w:r>
-        <w:rPr>
-          <w:sz w:val="28"/>
-          <w:szCs w:val="28"/>
-          <w:lang w:val="en-US"/>
-        </w:rPr>
-        <w:t xml:space="preserve"> </w:t>
-      </w:r>
-    </w:p>
-    <w:p>
-      <w:pPr>
-        <w:rPr>
-          <w:sz w:val="28"/>
-          <w:szCs w:val="28"/>
-          <w:lang w:val="en-US"/>
-        </w:rPr>
-      </w:pPr>
-      <w:r>
-        <w:rPr>
-          <w:sz w:val="28"/>
-          <w:szCs w:val="28"/>
-          <w:lang w:val="en-US"/>
-        </w:rPr>
-        <w:t xml:space="preserve">back(): </w:t>
-      </w:r>
-      <w:r>
-        <w:rPr>
-          <w:sz w:val="28"/>
-          <w:szCs w:val="28"/>
-          <w:lang w:val="en-US"/>
-        </w:rPr>
-        <w:t>Kjo komandë e kthen shfletuesin një faqe prapa</w:t>
-      </w:r>
-      <w:r>
-        <w:rPr>
-          <w:sz w:val="28"/>
-          <w:szCs w:val="28"/>
-          <w:lang w:val="en-US"/>
-        </w:rPr>
-        <w:t>.</w:t>
-      </w:r>
-    </w:p>
-    <w:p>
-      <w:pPr>
-        <w:rPr>
-          <w:sz w:val="28"/>
-          <w:szCs w:val="28"/>
-          <w:lang w:val="en-US"/>
-        </w:rPr>
-      </w:pPr>
-      <w:r>
-        <w:rPr>
-          <w:sz w:val="28"/>
-          <w:szCs w:val="28"/>
-          <w:lang w:val="en-US"/>
-        </w:rPr>
-        <w:t xml:space="preserve">forward(): </w:t>
-      </w:r>
-      <w:r>
-        <w:rPr>
-          <w:sz w:val="28"/>
-          <w:szCs w:val="28"/>
-          <w:lang w:val="en-US"/>
-        </w:rPr>
-        <w:t>Kjo komandë e drejton shfletuesin përpara një faqe.</w:t>
-      </w:r>
-    </w:p>
-    <w:p>
-      <w:pPr>
-        <w:rPr>
-          <w:sz w:val="28"/>
-          <w:szCs w:val="28"/>
-        </w:rPr>
-      </w:pPr>
-      <w:r>
-        <w:rPr>
-          <w:sz w:val="28"/>
-          <w:szCs w:val="28"/>
-        </w:rPr>
-        <w:t xml:space="preserve">refresh(): </w:t>
-      </w:r>
-      <w:r>
-        <w:rPr>
-          <w:sz w:val="28"/>
-          <w:szCs w:val="28"/>
-        </w:rPr>
-        <w:t>Kjo komandë rifreskon faqen aktuale të internetit.</w:t>
-      </w:r>
-    </w:p>
-    <w:p>
-      <w:pPr>
-        <w:rPr>
-          <w:sz w:val="28"/>
-          <w:szCs w:val="28"/>
-        </w:rPr>
-      </w:pPr>
-      <w:r>
-        <w:rPr>
-          <w:sz w:val="28"/>
-          <w:szCs w:val="28"/>
-        </w:rPr>
-        <w:t xml:space="preserve">maximize_window(): </w:t>
-      </w:r>
-      <w:r>
-        <w:rPr>
-          <w:sz w:val="28"/>
-          <w:szCs w:val="28"/>
-        </w:rPr>
-        <w:t>Kjo komandë maksimizon dritaren e shfletuesit.</w:t>
-      </w:r>
-    </w:p>
-    <w:p>
-      <w:pPr>
-        <w:rPr>
-          <w:sz w:val="28"/>
-          <w:szCs w:val="28"/>
-        </w:rPr>
-      </w:pPr>
-      <w:r>
-        <w:rPr>
-          <w:sz w:val="28"/>
-          <w:szCs w:val="28"/>
+        <w:t xml:space="preserve">click(): </w:t>
+      </w:r>
+      <w:r>
+        <w:rPr>
+          <w:sz w:val="28"/>
+          <w:szCs w:val="28"/>
+          <w:lang w:val="en-US"/>
+        </w:rPr>
+        <w:t>Kjo metodë klikon mbi elementin.</w:t>
+      </w:r>
+    </w:p>
+    <w:p>
+      <w:pPr>
+        <w:pStyle w:val="ListParagraph"/>
+        <w:numPr>
+          <w:ilvl w:val="1"/>
+          <w:numId w:val="23"/>
+        </w:numPr>
+        <w:rPr>
+          <w:sz w:val="28"/>
+          <w:szCs w:val="28"/>
+          <w:lang w:val="en-US"/>
+        </w:rPr>
+      </w:pPr>
+      <w:r>
+        <w:rPr>
+          <w:sz w:val="28"/>
+          <w:szCs w:val="28"/>
+          <w:lang w:val="en-US"/>
+        </w:rPr>
+        <w:t xml:space="preserve">send_keys(): </w:t>
+      </w:r>
+      <w:r>
+        <w:rPr>
+          <w:sz w:val="28"/>
+          <w:szCs w:val="28"/>
+          <w:lang w:val="en-US"/>
+        </w:rPr>
+        <w:t>Kjo metodë dërgon tekst te elementi.</w:t>
+      </w:r>
+    </w:p>
+    <w:p>
+      <w:pPr>
+        <w:pStyle w:val="ListParagraph"/>
+        <w:numPr>
+          <w:ilvl w:val="1"/>
+          <w:numId w:val="23"/>
+        </w:numPr>
+        <w:rPr>
+          <w:sz w:val="28"/>
+          <w:szCs w:val="28"/>
+          <w:lang w:val="en-US"/>
+        </w:rPr>
+      </w:pPr>
+      <w:r>
+        <w:rPr>
+          <w:sz w:val="28"/>
+          <w:szCs w:val="28"/>
+          <w:lang w:val="en-US"/>
+        </w:rPr>
+        <w:t xml:space="preserve">clear(): </w:t>
+      </w:r>
+      <w:r>
+        <w:rPr>
+          <w:sz w:val="28"/>
+          <w:szCs w:val="28"/>
+          <w:lang w:val="en-US"/>
+        </w:rPr>
+        <w:t>Kjo metodë pastron tekstin nga një element hyrës.</w:t>
+      </w:r>
+    </w:p>
+    <w:p>
+      <w:pPr>
+        <w:pStyle w:val="ListParagraph"/>
+        <w:numPr>
+          <w:ilvl w:val="1"/>
+          <w:numId w:val="23"/>
+        </w:numPr>
+        <w:rPr>
+          <w:sz w:val="28"/>
+          <w:szCs w:val="28"/>
+          <w:lang w:val="en-US"/>
+        </w:rPr>
+      </w:pPr>
+      <w:r>
+        <w:rPr>
+          <w:sz w:val="28"/>
+          <w:szCs w:val="28"/>
+          <w:lang w:val="en-US"/>
+        </w:rPr>
+        <w:t xml:space="preserve">get_attribute(): </w:t>
+      </w:r>
+      <w:r>
+        <w:rPr>
+          <w:sz w:val="28"/>
+          <w:szCs w:val="28"/>
+          <w:lang w:val="en-US"/>
+        </w:rPr>
+        <w:t>Kjo metodë kthen vlerën e atributit të specifikuar të elementit.</w:t>
+      </w:r>
+    </w:p>
+    <w:p>
+      <w:pPr>
+        <w:pStyle w:val="ListParagraph"/>
+        <w:numPr>
+          <w:ilvl w:val="1"/>
+          <w:numId w:val="23"/>
+        </w:numPr>
+        <w:rPr>
+          <w:sz w:val="28"/>
+          <w:szCs w:val="28"/>
+          <w:lang w:val="en-US"/>
+        </w:rPr>
+      </w:pPr>
+      <w:r>
+        <w:rPr>
+          <w:sz w:val="28"/>
+          <w:szCs w:val="28"/>
+          <w:lang w:val="en-US"/>
+        </w:rPr>
+        <w:t xml:space="preserve">is_displayed(): </w:t>
+      </w:r>
+      <w:r>
+        <w:rPr>
+          <w:sz w:val="28"/>
+          <w:szCs w:val="28"/>
+          <w:lang w:val="en-US"/>
+        </w:rPr>
+        <w:t>Kjo metodë kthen një vlerë boolean që tregon nëse elementi shfaqet aktualisht në faqe.</w:t>
+      </w:r>
+    </w:p>
+    <w:p>
+      <w:pPr>
+        <w:pStyle w:val="ListParagraph"/>
+        <w:numPr>
+          <w:ilvl w:val="1"/>
+          <w:numId w:val="23"/>
+        </w:numPr>
+        <w:rPr>
+          <w:sz w:val="28"/>
+          <w:szCs w:val="28"/>
+          <w:lang w:val="en-US"/>
+        </w:rPr>
+      </w:pPr>
+      <w:r>
+        <w:rPr>
+          <w:sz w:val="28"/>
+          <w:szCs w:val="28"/>
+          <w:lang w:val="en-US"/>
         </w:rPr>
         <w:lastRenderedPageBreak/>
-        <w:t xml:space="preserve">set_window_size(width, height): </w:t>
-      </w:r>
-      <w:r>
-        <w:rPr>
-          <w:sz w:val="28"/>
-          <w:szCs w:val="28"/>
-        </w:rPr>
-        <w:t>Kjo komandë vendos madhësinë e dritares së shfletuesit në gjerësinë dhe lartësinë e specifikuar.</w:t>
-      </w:r>
-    </w:p>
-    <w:p>
-      <w:pPr>
-        <w:rPr>
-          <w:sz w:val="28"/>
-          <w:szCs w:val="28"/>
-        </w:rPr>
-      </w:pPr>
-      <w:r>
-        <w:rPr>
-          <w:sz w:val="28"/>
-          <w:szCs w:val="28"/>
-        </w:rPr>
-        <w:t xml:space="preserve">get_current_url(): </w:t>
-      </w:r>
-      <w:r>
-        <w:rPr>
-          <w:sz w:val="28"/>
-          <w:szCs w:val="28"/>
-        </w:rPr>
-        <w:t>Kjo komandë merr URL-në aktuale të faqes së internetit.</w:t>
-      </w:r>
-    </w:p>
-    <w:p>
-      <w:pPr>
-        <w:rPr>
-          <w:sz w:val="28"/>
-          <w:szCs w:val="28"/>
-          <w:lang w:val="en-US"/>
-        </w:rPr>
-      </w:pPr>
-      <w:r>
-        <w:rPr>
-          <w:sz w:val="28"/>
-          <w:szCs w:val="28"/>
-          <w:lang w:val="en-US"/>
-        </w:rPr>
-        <w:t xml:space="preserve">get_title(): </w:t>
-      </w:r>
-      <w:r>
-        <w:rPr>
-          <w:sz w:val="28"/>
-          <w:szCs w:val="28"/>
-          <w:lang w:val="en-US"/>
-        </w:rPr>
-        <w:t>Kjo komandë merr titullin e faqes aktuale të internetit.</w:t>
-      </w:r>
-    </w:p>
-    <w:p>
-      <w:pPr>
-        <w:rPr>
-          <w:sz w:val="28"/>
-          <w:szCs w:val="28"/>
-          <w:lang w:val="en-US"/>
-        </w:rPr>
-      </w:pPr>
-    </w:p>
-    <w:p>
-      <w:pPr>
-        <w:rPr>
-          <w:sz w:val="28"/>
-          <w:szCs w:val="28"/>
-          <w:lang w:val="en-US"/>
-        </w:rPr>
-      </w:pPr>
-    </w:p>
-    <w:p>
-      <w:pPr>
-        <w:rPr>
-          <w:sz w:val="28"/>
-          <w:szCs w:val="28"/>
-          <w:lang w:val="en-US"/>
-        </w:rPr>
-      </w:pPr>
-      <w:r>
-        <w:rPr>
-          <w:sz w:val="28"/>
-          <w:szCs w:val="28"/>
-          <w:lang w:val="en-US"/>
-        </w:rPr>
-        <w:t>FirefoxDriver()</w:t>
-      </w:r>
-      <w:r>
-        <w:rPr>
-          <w:sz w:val="28"/>
-          <w:szCs w:val="28"/>
-          <w:lang w:val="en-US"/>
-        </w:rPr>
-        <w:t xml:space="preserve"> - </w:t>
-      </w:r>
-    </w:p>
-    <w:p>
-      <w:pPr>
-        <w:rPr>
-          <w:sz w:val="28"/>
-          <w:szCs w:val="28"/>
-          <w:lang w:val="en-US"/>
-        </w:rPr>
-      </w:pPr>
-      <w:r>
-        <w:rPr>
-          <w:sz w:val="28"/>
-          <w:szCs w:val="28"/>
-          <w:lang w:val="en-US"/>
-        </w:rPr>
-        <w:t>Close()</w:t>
-      </w:r>
-      <w:r>
-        <w:rPr>
-          <w:sz w:val="28"/>
-          <w:szCs w:val="28"/>
-          <w:lang w:val="en-US"/>
-        </w:rPr>
-        <w:t xml:space="preserve"> - </w:t>
-      </w:r>
-    </w:p>
-    <w:p>
-      <w:pPr>
-        <w:rPr>
-          <w:sz w:val="28"/>
-          <w:szCs w:val="28"/>
-          <w:lang w:val="en-US"/>
-        </w:rPr>
-      </w:pPr>
-      <w:r>
-        <w:rPr>
-          <w:sz w:val="28"/>
-          <w:szCs w:val="28"/>
-          <w:lang w:val="en-US"/>
-        </w:rPr>
-        <w:t>Quit()</w:t>
-      </w:r>
-      <w:r>
-        <w:rPr>
-          <w:sz w:val="28"/>
-          <w:szCs w:val="28"/>
-          <w:lang w:val="en-US"/>
-        </w:rPr>
-        <w:t xml:space="preserve"> -</w:t>
-      </w:r>
-    </w:p>
-    <w:p>
-      <w:pPr>
-        <w:rPr>
-          <w:sz w:val="28"/>
-          <w:szCs w:val="28"/>
-          <w:lang w:val="en-US"/>
-        </w:rPr>
-      </w:pPr>
-    </w:p>
-    <w:p>
-      <w:pPr>
-        <w:rPr>
-          <w:sz w:val="28"/>
-          <w:szCs w:val="28"/>
-          <w:lang w:val="en-US"/>
-        </w:rPr>
-      </w:pPr>
-      <w:r>
-        <w:rPr>
-          <w:sz w:val="28"/>
-          <w:szCs w:val="28"/>
-          <w:lang w:val="en-US"/>
-        </w:rPr>
-        <w:t xml:space="preserve">find_element_by_id(): </w:t>
-      </w:r>
-      <w:r>
-        <w:rPr>
-          <w:sz w:val="28"/>
-          <w:szCs w:val="28"/>
-          <w:lang w:val="en-US"/>
-        </w:rPr>
-        <w:t>Kjo metodë gjen një element nga atributi i saj ID.</w:t>
-      </w:r>
-    </w:p>
-    <w:p>
-      <w:pPr>
-        <w:rPr>
-          <w:sz w:val="28"/>
-          <w:szCs w:val="28"/>
-          <w:lang w:val="en-US"/>
-        </w:rPr>
-      </w:pPr>
-      <w:r>
-        <w:rPr>
-          <w:sz w:val="28"/>
-          <w:szCs w:val="28"/>
-          <w:lang w:val="en-US"/>
-        </w:rPr>
-        <w:t xml:space="preserve">find_element_by_name(): </w:t>
-      </w:r>
-      <w:r>
-        <w:rPr>
-          <w:sz w:val="28"/>
-          <w:szCs w:val="28"/>
-          <w:lang w:val="en-US"/>
-        </w:rPr>
-        <w:t>Kjo metodë gjen një element sipas atributit të emrit të tij.</w:t>
-      </w:r>
-    </w:p>
-    <w:p>
-      <w:pPr>
-        <w:rPr>
-          <w:sz w:val="28"/>
-          <w:szCs w:val="28"/>
-          <w:lang w:val="en-US"/>
-        </w:rPr>
-      </w:pPr>
-      <w:r>
-        <w:rPr>
-          <w:sz w:val="28"/>
-          <w:szCs w:val="28"/>
-          <w:lang w:val="en-US"/>
-        </w:rPr>
-        <w:t xml:space="preserve">find_element_by_xpath(): </w:t>
-      </w:r>
-      <w:r>
-        <w:rPr>
-          <w:sz w:val="28"/>
-          <w:szCs w:val="28"/>
-          <w:lang w:val="en-US"/>
-        </w:rPr>
-        <w:t>Kjo metodë gjen një element duke përdorur një shprehje XPath.</w:t>
-      </w:r>
-    </w:p>
-    <w:p>
-      <w:pPr>
-        <w:rPr>
-          <w:sz w:val="28"/>
-          <w:szCs w:val="28"/>
-          <w:lang w:val="en-US"/>
-        </w:rPr>
-      </w:pPr>
-      <w:r>
-        <w:rPr>
-          <w:sz w:val="28"/>
-          <w:szCs w:val="28"/>
-          <w:lang w:val="en-US"/>
-        </w:rPr>
-        <w:t xml:space="preserve">find_element_by_link_text(): </w:t>
-      </w:r>
-      <w:r>
-        <w:rPr>
-          <w:sz w:val="28"/>
-          <w:szCs w:val="28"/>
-          <w:lang w:val="en-US"/>
-        </w:rPr>
-        <w:t>Kjo metodë gjen një element nga teksti i saktë i një lidhjeje.</w:t>
-      </w:r>
-    </w:p>
-    <w:p>
-      <w:pPr>
-        <w:rPr>
-          <w:sz w:val="28"/>
-          <w:szCs w:val="28"/>
-          <w:lang w:val="en-US"/>
-        </w:rPr>
-      </w:pPr>
-      <w:r>
-        <w:rPr>
-          <w:sz w:val="28"/>
-          <w:szCs w:val="28"/>
-          <w:lang w:val="en-US"/>
-        </w:rPr>
-        <w:t xml:space="preserve">find_element_by_partial_link_text(): </w:t>
-      </w:r>
-      <w:r>
-        <w:rPr>
-          <w:sz w:val="28"/>
-          <w:szCs w:val="28"/>
-          <w:lang w:val="en-US"/>
-        </w:rPr>
-        <w:t>Kjo metodë gjen një element nga një përputhje e pjesshme e tekstit të lidhjes së saj.</w:t>
-      </w:r>
-    </w:p>
-    <w:p>
-      <w:pPr>
-        <w:rPr>
-          <w:sz w:val="28"/>
-          <w:szCs w:val="28"/>
-          <w:lang w:val="en-US"/>
-        </w:rPr>
-      </w:pPr>
-      <w:r>
-        <w:rPr>
-          <w:sz w:val="28"/>
-          <w:szCs w:val="28"/>
-          <w:lang w:val="en-US"/>
-        </w:rPr>
-        <w:t xml:space="preserve">find_element_by_tag_name(): </w:t>
-      </w:r>
-      <w:r>
-        <w:rPr>
-          <w:sz w:val="28"/>
-          <w:szCs w:val="28"/>
-          <w:lang w:val="en-US"/>
-        </w:rPr>
-        <w:t>Kjo metodë gjen një element me emrin e etiketës HTML.</w:t>
-      </w:r>
-    </w:p>
-    <w:p>
-      <w:pPr>
-        <w:rPr>
-          <w:sz w:val="28"/>
-          <w:szCs w:val="28"/>
-          <w:lang w:val="en-US"/>
-        </w:rPr>
-      </w:pPr>
-      <w:r>
-        <w:rPr>
-          <w:sz w:val="28"/>
-          <w:szCs w:val="28"/>
-          <w:lang w:val="en-US"/>
-        </w:rPr>
-        <w:t>find_element_by_class_name():</w:t>
-      </w:r>
-      <w:r>
-        <w:rPr>
-          <w:sz w:val="28"/>
-          <w:szCs w:val="28"/>
-          <w:lang w:val="en-US"/>
-        </w:rPr>
-        <w:t>Kjo metodë gjen një element me emrin e klasës së saj CSS.</w:t>
-      </w:r>
-    </w:p>
-    <w:p>
-      <w:pPr>
-        <w:rPr>
-          <w:sz w:val="28"/>
-          <w:szCs w:val="28"/>
-          <w:lang w:val="en-US"/>
-        </w:rPr>
-      </w:pPr>
-      <w:r>
-        <w:rPr>
-          <w:sz w:val="28"/>
-          <w:szCs w:val="28"/>
-          <w:lang w:val="en-US"/>
-        </w:rPr>
-        <w:t xml:space="preserve">find_element_by_css_selector(): </w:t>
-      </w:r>
-      <w:r>
-        <w:rPr>
-          <w:sz w:val="28"/>
-          <w:szCs w:val="28"/>
-          <w:lang w:val="en-US"/>
-        </w:rPr>
-        <w:t>Kjo metodë gjen një element duke përdorur një përzgjedhës CSS.</w:t>
-      </w:r>
-    </w:p>
-    <w:p>
-      <w:pPr>
-        <w:rPr>
-          <w:sz w:val="28"/>
-          <w:szCs w:val="28"/>
-          <w:lang w:val="en-US"/>
-        </w:rPr>
-      </w:pPr>
-      <w:r>
-        <w:rPr>
-          <w:sz w:val="28"/>
-          <w:szCs w:val="28"/>
-          <w:lang w:val="en-US"/>
-        </w:rPr>
-        <w:t xml:space="preserve">Këto metoda përdoren për të lokalizuar elementët e uebit në faqe bazuar në atribute të ndryshme, të tilla si ID, emri, teksti, emri i etiketës, emri i klasës ose </w:t>
-      </w:r>
-      <w:r>
-        <w:rPr>
-          <w:sz w:val="28"/>
-          <w:szCs w:val="28"/>
-          <w:lang w:val="en-US"/>
-        </w:rPr>
-        <w:lastRenderedPageBreak/>
-        <w:t>përzgjedhësi CSS. Pasi të gjendet një element, mund të ndërveprohet me të duke përdorur komanda të tjera Selenium, të tilla si click(), send_keys(), ose get_attribute().</w:t>
-      </w:r>
-    </w:p>
-    <w:p>
-      <w:pPr>
-        <w:rPr>
-          <w:sz w:val="28"/>
-          <w:szCs w:val="28"/>
-          <w:lang w:val="en-US"/>
-        </w:rPr>
-      </w:pPr>
-    </w:p>
-    <w:p>
-      <w:pPr>
-        <w:rPr>
-          <w:sz w:val="28"/>
-          <w:szCs w:val="28"/>
-          <w:lang w:val="en-US"/>
-        </w:rPr>
-      </w:pPr>
-    </w:p>
-    <w:p>
-      <w:pPr>
-        <w:rPr>
-          <w:sz w:val="28"/>
-          <w:szCs w:val="28"/>
-          <w:lang w:val="en-US"/>
-        </w:rPr>
-      </w:pPr>
-    </w:p>
-    <w:p>
-      <w:pPr>
-        <w:rPr>
-          <w:sz w:val="28"/>
-          <w:szCs w:val="28"/>
-          <w:lang w:val="en-US"/>
-        </w:rPr>
-      </w:pPr>
-      <w:r>
-        <w:rPr>
-          <w:sz w:val="28"/>
-          <w:szCs w:val="28"/>
-          <w:lang w:val="en-US"/>
-        </w:rPr>
-        <w:t xml:space="preserve">click(): </w:t>
-      </w:r>
-      <w:r>
-        <w:rPr>
-          <w:sz w:val="28"/>
-          <w:szCs w:val="28"/>
-          <w:lang w:val="en-US"/>
-        </w:rPr>
-        <w:t>Kjo metodë klikon mbi elementin.</w:t>
-      </w:r>
-    </w:p>
-    <w:p>
-      <w:pPr>
-        <w:rPr>
-          <w:sz w:val="28"/>
-          <w:szCs w:val="28"/>
-          <w:lang w:val="en-US"/>
-        </w:rPr>
-      </w:pPr>
-      <w:r>
-        <w:rPr>
-          <w:sz w:val="28"/>
-          <w:szCs w:val="28"/>
-          <w:lang w:val="en-US"/>
-        </w:rPr>
-        <w:t xml:space="preserve">send_keys(): </w:t>
-      </w:r>
-      <w:r>
-        <w:rPr>
-          <w:sz w:val="28"/>
-          <w:szCs w:val="28"/>
-          <w:lang w:val="en-US"/>
-        </w:rPr>
-        <w:t>Kjo metodë dërgon tekst te elementi.</w:t>
-      </w:r>
-    </w:p>
-    <w:p>
-      <w:pPr>
-        <w:rPr>
-          <w:sz w:val="28"/>
-          <w:szCs w:val="28"/>
-          <w:lang w:val="en-US"/>
-        </w:rPr>
-      </w:pPr>
-      <w:r>
-        <w:rPr>
-          <w:sz w:val="28"/>
-          <w:szCs w:val="28"/>
-          <w:lang w:val="en-US"/>
-        </w:rPr>
-        <w:t xml:space="preserve">clear(): </w:t>
-      </w:r>
-      <w:r>
-        <w:rPr>
-          <w:sz w:val="28"/>
-          <w:szCs w:val="28"/>
-          <w:lang w:val="en-US"/>
-        </w:rPr>
-        <w:t>Kjo metodë pastron tekstin nga një element hyrës.</w:t>
-      </w:r>
-    </w:p>
-    <w:p>
-      <w:pPr>
-        <w:rPr>
-          <w:sz w:val="28"/>
-          <w:szCs w:val="28"/>
-          <w:lang w:val="en-US"/>
-        </w:rPr>
-      </w:pPr>
-      <w:r>
-        <w:rPr>
-          <w:sz w:val="28"/>
-          <w:szCs w:val="28"/>
-          <w:lang w:val="en-US"/>
-        </w:rPr>
-        <w:t xml:space="preserve">get_attribute(): </w:t>
-      </w:r>
-      <w:r>
-        <w:rPr>
-          <w:sz w:val="28"/>
-          <w:szCs w:val="28"/>
-          <w:lang w:val="en-US"/>
-        </w:rPr>
-        <w:t xml:space="preserve">Kjo metodë </w:t>
-      </w:r>
-      <w:r>
-        <w:rPr>
-          <w:sz w:val="28"/>
-          <w:szCs w:val="28"/>
-          <w:lang w:val="en-US"/>
-        </w:rPr>
-        <w:t>kthen</w:t>
-      </w:r>
-      <w:r>
-        <w:rPr>
-          <w:sz w:val="28"/>
-          <w:szCs w:val="28"/>
-          <w:lang w:val="en-US"/>
-        </w:rPr>
-        <w:t xml:space="preserve"> vlerën e atributit të specifikuar të elementit.</w:t>
-      </w:r>
-    </w:p>
-    <w:p>
-      <w:pPr>
-        <w:rPr>
-          <w:sz w:val="28"/>
-          <w:szCs w:val="28"/>
-          <w:lang w:val="en-US"/>
-        </w:rPr>
-      </w:pPr>
-      <w:r>
-        <w:rPr>
-          <w:sz w:val="28"/>
-          <w:szCs w:val="28"/>
-          <w:lang w:val="en-US"/>
-        </w:rPr>
-        <w:t xml:space="preserve">is_displayed(): </w:t>
-      </w:r>
-      <w:r>
-        <w:rPr>
-          <w:sz w:val="28"/>
-          <w:szCs w:val="28"/>
-          <w:lang w:val="en-US"/>
-        </w:rPr>
-        <w:t>Kjo metodë kthen një vlerë boolean që tregon nëse elementi shfaqet aktualisht në faqe.</w:t>
-      </w:r>
-    </w:p>
-    <w:p>
-      <w:pPr>
-        <w:rPr>
-          <w:sz w:val="28"/>
-          <w:szCs w:val="28"/>
-          <w:lang w:val="en-US"/>
-        </w:rPr>
-      </w:pPr>
-      <w:r>
-        <w:rPr>
-          <w:sz w:val="28"/>
-          <w:szCs w:val="28"/>
-          <w:lang w:val="en-US"/>
-        </w:rPr>
         <w:t xml:space="preserve">is_enabled(): </w:t>
       </w:r>
       <w:r>
@@ -4625,6 +4941,11 @@
     </w:p>
     <w:p>
       <w:pPr>
+        <w:pStyle w:val="ListParagraph"/>
+        <w:numPr>
+          <w:ilvl w:val="1"/>
+          <w:numId w:val="23"/>
+        </w:numPr>
         <w:rPr>
           <w:sz w:val="28"/>
           <w:szCs w:val="28"/>
@@ -4714,7 +5035,6 @@
           <w:szCs w:val="28"/>
           <w:lang w:val="en-US"/>
         </w:rPr>
-        <w:lastRenderedPageBreak/>
         <w:t>Këtu janë disa pohime të përdorura zakonisht në Selenium:</w:t>
       </w:r>
     </w:p>
@@ -4896,6 +5216,9 @@
     </w:p>
     <w:p>
       <w:pPr>
+        <w:pBdr>
+          <w:bottom w:val="single" w:sz="6" w:space="1" w:color="auto"/>
+        </w:pBdr>
         <w:rPr>
           <w:sz w:val="28"/>
           <w:szCs w:val="28"/>
@@ -4913,41 +5236,9 @@
     </w:p>
     <w:p>
       <w:pPr>
-        <w:rPr>
-          <w:sz w:val="28"/>
-          <w:szCs w:val="28"/>
-          <w:lang w:val="en-US"/>
-        </w:rPr>
-      </w:pPr>
-    </w:p>
-    <w:p>
-      <w:pPr>
-        <w:rPr>
-          <w:sz w:val="28"/>
-          <w:szCs w:val="28"/>
-          <w:lang w:val="en-US"/>
-        </w:rPr>
-      </w:pPr>
-      <w:r>
-        <w:rPr>
-          <w:sz w:val="28"/>
-          <w:szCs w:val="28"/>
-          <w:lang w:val="en-US"/>
-        </w:rPr>
-        <w:br w:type="page"/>
-      </w:r>
-    </w:p>
-    <w:p>
-      <w:pPr>
-        <w:rPr>
-          <w:sz w:val="28"/>
-          <w:szCs w:val="28"/>
-          <w:lang w:val="en-US"/>
-        </w:rPr>
-      </w:pPr>
-    </w:p>
-    <w:p>
-      <w:pPr>
+        <w:pBdr>
+          <w:bottom w:val="single" w:sz="6" w:space="1" w:color="auto"/>
+        </w:pBdr>
         <w:rPr>
           <w:sz w:val="28"/>
           <w:szCs w:val="28"/>
@@ -4965,7 +5256,9 @@
           <w:lang w:val="en-US"/>
         </w:rPr>
       </w:pPr>
-      <w:r>
+    </w:p>
+    <w:p>
+      <w:pPr>
         <w:rPr>
           <w:b/>
           <w:bCs/>
@@ -4973,7 +5266,26 @@
           <w:szCs w:val="28"/>
           <w:lang w:val="en-US"/>
         </w:rPr>
-        <w:t>-Cypress</w:t>
+      </w:pPr>
+      <w:r>
+        <w:rPr>
+          <w:b/>
+          <w:bCs/>
+          <w:sz w:val="28"/>
+          <w:szCs w:val="28"/>
+          <w:lang w:val="en-US"/>
+        </w:rPr>
+        <w:t>-</w:t>
+      </w:r>
+      <w:r>
+        <w:rPr>
+          <w:b/>
+          <w:bCs/>
+          <w:sz w:val="36"/>
+          <w:szCs w:val="36"/>
+          <w:lang w:val="en-US"/>
+        </w:rPr>
+        <w:t>Cypress</w:t>
       </w:r>
     </w:p>
     <w:p>
@@ -5120,212 +5432,212 @@
           <w:szCs w:val="28"/>
           <w:lang w:val="en-US"/>
         </w:rPr>
+        <w:t>Here are some Cypress commands compared to their equivalents in Selenium:</w:t>
+      </w:r>
+    </w:p>
+    <w:p>
+      <w:pPr>
+        <w:rPr>
+          <w:sz w:val="28"/>
+          <w:szCs w:val="28"/>
+          <w:lang w:val="en-US"/>
+        </w:rPr>
+      </w:pPr>
+      <w:r>
+        <w:rPr>
+          <w:sz w:val="28"/>
+          <w:szCs w:val="28"/>
+          <w:lang w:val="en-US"/>
+        </w:rPr>
+        <w:t>cy.get(): This is the primary command for selecting DOM elements in Cypress, similar to Selenium's findElement(). However, Cypress automatically retries the selection until the element becomes available or times out.</w:t>
+      </w:r>
+    </w:p>
+    <w:p>
+      <w:pPr>
+        <w:rPr>
+          <w:sz w:val="28"/>
+          <w:szCs w:val="28"/>
+          <w:lang w:val="en-US"/>
+        </w:rPr>
+      </w:pPr>
+      <w:r>
+        <w:rPr>
+          <w:sz w:val="28"/>
+          <w:szCs w:val="28"/>
+          <w:lang w:val="en-US"/>
+        </w:rPr>
+        <w:t>cy.click(): This command is similar to Selenium's click(), but it automatically waits for the element to become clickable.</w:t>
+      </w:r>
+    </w:p>
+    <w:p>
+      <w:pPr>
+        <w:rPr>
+          <w:sz w:val="28"/>
+          <w:szCs w:val="28"/>
+          <w:lang w:val="en-US"/>
+        </w:rPr>
+      </w:pPr>
+      <w:r>
+        <w:rPr>
+          <w:sz w:val="28"/>
+          <w:szCs w:val="28"/>
+          <w:lang w:val="en-US"/>
+        </w:rPr>
+        <w:t>cy.type(): This command is similar to Selenium's sendKeys(), but it allows you to type text into an element with more natural keyboard behavior and automatically waits for the element to become available.</w:t>
+      </w:r>
+    </w:p>
+    <w:p>
+      <w:pPr>
+        <w:rPr>
+          <w:sz w:val="28"/>
+          <w:szCs w:val="28"/>
+          <w:lang w:val="en-US"/>
+        </w:rPr>
+      </w:pPr>
+      <w:r>
+        <w:rPr>
+          <w:sz w:val="28"/>
+          <w:szCs w:val="28"/>
+          <w:lang w:val="en-US"/>
+        </w:rPr>
+        <w:t>cy.visit(): This command is similar to Selenium's get(), but it allows you to visit a URL and automatically waits for the page to finish loading.</w:t>
+      </w:r>
+    </w:p>
+    <w:p>
+      <w:pPr>
+        <w:rPr>
+          <w:sz w:val="28"/>
+          <w:szCs w:val="28"/>
+          <w:lang w:val="en-US"/>
+        </w:rPr>
+      </w:pPr>
+      <w:r>
+        <w:rPr>
+          <w:sz w:val="28"/>
+          <w:szCs w:val="28"/>
+          <w:lang w:val="en-US"/>
+        </w:rPr>
+        <w:t>cy.contains(): This command allows you to select an element by its text content, similar to Selenium's findElement(By.xpath("//*[contains(text(),'text')]")).</w:t>
+      </w:r>
+    </w:p>
+    <w:p>
+      <w:pPr>
+        <w:rPr>
+          <w:sz w:val="28"/>
+          <w:szCs w:val="28"/>
+          <w:lang w:val="en-US"/>
+        </w:rPr>
+      </w:pPr>
+      <w:r>
+        <w:rPr>
+          <w:sz w:val="28"/>
+          <w:szCs w:val="28"/>
+          <w:lang w:val="en-US"/>
+        </w:rPr>
+        <w:t>cy.url(): This command allows you to retrieve the current URL of the page, similar to Selenium's driver.getCurrentUrl().</w:t>
+      </w:r>
+    </w:p>
+    <w:p>
+      <w:pPr>
+        <w:rPr>
+          <w:sz w:val="28"/>
+          <w:szCs w:val="28"/>
+          <w:lang w:val="en-US"/>
+        </w:rPr>
+      </w:pPr>
+      <w:r>
+        <w:rPr>
+          <w:sz w:val="28"/>
+          <w:szCs w:val="28"/>
+          <w:lang w:val="en-US"/>
+        </w:rPr>
+        <w:t>cy.wait(): This command allows you to pause the test for a specified amount of time, similar to Selenium's time.sleep().</w:t>
+      </w:r>
+    </w:p>
+    <w:p>
+      <w:pPr>
+        <w:rPr>
+          <w:sz w:val="28"/>
+          <w:szCs w:val="28"/>
+          <w:lang w:val="en-US"/>
+        </w:rPr>
+      </w:pPr>
+      <w:r>
+        <w:rPr>
+          <w:sz w:val="28"/>
+          <w:szCs w:val="28"/>
+          <w:lang w:val="en-US"/>
+        </w:rPr>
+        <w:t>Overall, Cypress provides a more modern and streamlined API for interacting with web elements compared to Selenium. It also has built-in support for waiting for elements to become available and handling asynchronous behavior, which can be more cumbersome in Selenium.</w:t>
+      </w:r>
+    </w:p>
+    <w:p>
+      <w:pPr>
+        <w:rPr>
+          <w:sz w:val="28"/>
+          <w:szCs w:val="28"/>
+          <w:lang w:val="en-US"/>
+        </w:rPr>
+      </w:pPr>
+    </w:p>
+    <w:p>
+      <w:pPr>
+        <w:rPr>
+          <w:sz w:val="28"/>
+          <w:szCs w:val="28"/>
+          <w:lang w:val="en-US"/>
+        </w:rPr>
+      </w:pPr>
+    </w:p>
+    <w:p>
+      <w:pPr>
+        <w:rPr>
+          <w:sz w:val="28"/>
+          <w:szCs w:val="28"/>
+          <w:lang w:val="en-US"/>
+        </w:rPr>
+      </w:pPr>
+      <w:r>
+        <w:rPr>
+          <w:sz w:val="28"/>
+          <w:szCs w:val="28"/>
+          <w:lang w:val="en-US"/>
+        </w:rPr>
+        <w:t>Here are some commands that are present in Cypress but not in Selenium:</w:t>
+      </w:r>
+    </w:p>
+    <w:p>
+      <w:pPr>
+        <w:rPr>
+          <w:sz w:val="28"/>
+          <w:szCs w:val="28"/>
+          <w:lang w:val="en-US"/>
+        </w:rPr>
+      </w:pPr>
+      <w:r>
+        <w:rPr>
+          <w:sz w:val="28"/>
+          <w:szCs w:val="28"/>
+          <w:lang w:val="en-US"/>
+        </w:rPr>
+        <w:t>cy.intercept(): This command allows you to intercept and modify HTTP requests and responses made by your application, which can be useful for mocking APIs and testing network-related functionality.</w:t>
+      </w:r>
+    </w:p>
+    <w:p>
+      <w:pPr>
+        <w:rPr>
+          <w:sz w:val="28"/>
+          <w:szCs w:val="28"/>
+          <w:lang w:val="en-US"/>
+        </w:rPr>
+      </w:pPr>
+      <w:r>
+        <w:rPr>
+          <w:sz w:val="28"/>
+          <w:szCs w:val="28"/>
+          <w:lang w:val="en-US"/>
+        </w:rPr>
         <w:lastRenderedPageBreak/>
-        <w:t>Here are some Cypress commands compared to their equivalents in Selenium:</w:t>
-      </w:r>
-    </w:p>
-    <w:p>
-      <w:pPr>
-        <w:rPr>
-          <w:sz w:val="28"/>
-          <w:szCs w:val="28"/>
-          <w:lang w:val="en-US"/>
-        </w:rPr>
-      </w:pPr>
-      <w:r>
-        <w:rPr>
-          <w:sz w:val="28"/>
-          <w:szCs w:val="28"/>
-          <w:lang w:val="en-US"/>
-        </w:rPr>
-        <w:t>cy.get(): This is the primary command for selecting DOM elements in Cypress, similar to Selenium's findElement(). However, Cypress automatically retries the selection until the element becomes available or times out.</w:t>
-      </w:r>
-    </w:p>
-    <w:p>
-      <w:pPr>
-        <w:rPr>
-          <w:sz w:val="28"/>
-          <w:szCs w:val="28"/>
-          <w:lang w:val="en-US"/>
-        </w:rPr>
-      </w:pPr>
-      <w:r>
-        <w:rPr>
-          <w:sz w:val="28"/>
-          <w:szCs w:val="28"/>
-          <w:lang w:val="en-US"/>
-        </w:rPr>
-        <w:t>cy.click(): This command is similar to Selenium's click(), but it automatically waits for the element to become clickable.</w:t>
-      </w:r>
-    </w:p>
-    <w:p>
-      <w:pPr>
-        <w:rPr>
-          <w:sz w:val="28"/>
-          <w:szCs w:val="28"/>
-          <w:lang w:val="en-US"/>
-        </w:rPr>
-      </w:pPr>
-      <w:r>
-        <w:rPr>
-          <w:sz w:val="28"/>
-          <w:szCs w:val="28"/>
-          <w:lang w:val="en-US"/>
-        </w:rPr>
-        <w:t>cy.type(): This command is similar to Selenium's sendKeys(), but it allows you to type text into an element with more natural keyboard behavior and automatically waits for the element to become available.</w:t>
-      </w:r>
-    </w:p>
-    <w:p>
-      <w:pPr>
-        <w:rPr>
-          <w:sz w:val="28"/>
-          <w:szCs w:val="28"/>
-          <w:lang w:val="en-US"/>
-        </w:rPr>
-      </w:pPr>
-      <w:r>
-        <w:rPr>
-          <w:sz w:val="28"/>
-          <w:szCs w:val="28"/>
-          <w:lang w:val="en-US"/>
-        </w:rPr>
-        <w:t>cy.visit(): This command is similar to Selenium's get(), but it allows you to visit a URL and automatically waits for the page to finish loading.</w:t>
-      </w:r>
-    </w:p>
-    <w:p>
-      <w:pPr>
-        <w:rPr>
-          <w:sz w:val="28"/>
-          <w:szCs w:val="28"/>
-          <w:lang w:val="en-US"/>
-        </w:rPr>
-      </w:pPr>
-      <w:r>
-        <w:rPr>
-          <w:sz w:val="28"/>
-          <w:szCs w:val="28"/>
-          <w:lang w:val="en-US"/>
-        </w:rPr>
-        <w:t>cy.contains(): This command allows you to select an element by its text content, similar to Selenium's findElement(By.xpath("//*[contains(text(),'text')]")).</w:t>
-      </w:r>
-    </w:p>
-    <w:p>
-      <w:pPr>
-        <w:rPr>
-          <w:sz w:val="28"/>
-          <w:szCs w:val="28"/>
-          <w:lang w:val="en-US"/>
-        </w:rPr>
-      </w:pPr>
-      <w:r>
-        <w:rPr>
-          <w:sz w:val="28"/>
-          <w:szCs w:val="28"/>
-          <w:lang w:val="en-US"/>
-        </w:rPr>
-        <w:t>cy.url(): This command allows you to retrieve the current URL of the page, similar to Selenium's driver.getCurrentUrl().</w:t>
-      </w:r>
-    </w:p>
-    <w:p>
-      <w:pPr>
-        <w:rPr>
-          <w:sz w:val="28"/>
-          <w:szCs w:val="28"/>
-          <w:lang w:val="en-US"/>
-        </w:rPr>
-      </w:pPr>
-      <w:r>
-        <w:rPr>
-          <w:sz w:val="28"/>
-          <w:szCs w:val="28"/>
-          <w:lang w:val="en-US"/>
-        </w:rPr>
-        <w:t>cy.wait(): This command allows you to pause the test for a specified amount of time, similar to Selenium's time.sleep().</w:t>
-      </w:r>
-    </w:p>
-    <w:p>
-      <w:pPr>
-        <w:rPr>
-          <w:sz w:val="28"/>
-          <w:szCs w:val="28"/>
-          <w:lang w:val="en-US"/>
-        </w:rPr>
-      </w:pPr>
-      <w:r>
-        <w:rPr>
-          <w:sz w:val="28"/>
-          <w:szCs w:val="28"/>
-          <w:lang w:val="en-US"/>
-        </w:rPr>
-        <w:t>Overall, Cypress provides a more modern and streamlined API for interacting with web elements compared to Selenium. It also has built-in support for waiting for elements to become available and handling asynchronous behavior, which can be more cumbersome in Selenium.</w:t>
-      </w:r>
-    </w:p>
-    <w:p>
-      <w:pPr>
-        <w:rPr>
-          <w:sz w:val="28"/>
-          <w:szCs w:val="28"/>
-          <w:lang w:val="en-US"/>
-        </w:rPr>
-      </w:pPr>
-    </w:p>
-    <w:p>
-      <w:pPr>
-        <w:rPr>
-          <w:sz w:val="28"/>
-          <w:szCs w:val="28"/>
-          <w:lang w:val="en-US"/>
-        </w:rPr>
-      </w:pPr>
-    </w:p>
-    <w:p>
-      <w:pPr>
-        <w:rPr>
-          <w:sz w:val="28"/>
-          <w:szCs w:val="28"/>
-          <w:lang w:val="en-US"/>
-        </w:rPr>
-      </w:pPr>
-      <w:r>
-        <w:rPr>
-          <w:sz w:val="28"/>
-          <w:szCs w:val="28"/>
-          <w:lang w:val="en-US"/>
-        </w:rPr>
-        <w:t>Here are some commands that are present in Cypress but not in Selenium:</w:t>
-      </w:r>
-    </w:p>
-    <w:p>
-      <w:pPr>
-        <w:rPr>
-          <w:sz w:val="28"/>
-          <w:szCs w:val="28"/>
-          <w:lang w:val="en-US"/>
-        </w:rPr>
-      </w:pPr>
-      <w:r>
-        <w:rPr>
-          <w:sz w:val="28"/>
-          <w:szCs w:val="28"/>
-          <w:lang w:val="en-US"/>
-        </w:rPr>
-        <w:t>cy.intercept(): This command allows you to intercept and modify HTTP requests and responses made by your application, which can be useful for mocking APIs and testing network-related functionality.</w:t>
-      </w:r>
-    </w:p>
-    <w:p>
-      <w:pPr>
-        <w:rPr>
-          <w:sz w:val="28"/>
-          <w:szCs w:val="28"/>
-          <w:lang w:val="en-US"/>
-        </w:rPr>
-      </w:pPr>
-      <w:r>
-        <w:rPr>
-          <w:sz w:val="28"/>
-          <w:szCs w:val="28"/>
-          <w:lang w:val="en-US"/>
-        </w:rPr>
         <w:t>cy.clock(): This command allows you to control the built-in JavaScript clock in the browser, which can be useful for testing time-dependent functionality.</w:t>
       </w:r>
     </w:p>
@@ -5343,7 +5655,6 @@
           <w:szCs w:val="28"/>
           <w:lang w:val="en-US"/>
         </w:rPr>
-        <w:lastRenderedPageBreak/>
         <w:t>cy.wrap(): This command allows you to wrap a non-Cypress object or value and treat it as a Cypress object, which can be useful for integrating external libraries or utilities with your Cypress tests.</w:t>
       </w:r>
     </w:p>
@@ -5906,6 +6217,7 @@
         <w:rPr>
           <w:lang w:val="en-US"/>
         </w:rPr>
+        <w:lastRenderedPageBreak/>
         <w:t>TestComplete's record and playback functionality simplifies test script creation, enabling testers to quickly generate automated tests with minimal coding effort.</w:t>
       </w:r>
     </w:p>
@@ -7506,6 +7818,7 @@
                 <w:bCs/>
                 <w:lang w:val="en-AL"/>
               </w:rPr>
+              <w:lastRenderedPageBreak/>
               <w:t>Licensing Costs</w:t>
             </w:r>
           </w:p>
@@ -7590,7 +7903,6 @@
                 <w:bCs/>
                 <w:lang w:val="en-AL"/>
               </w:rPr>
-              <w:lastRenderedPageBreak/>
               <w:t>Maturity</w:t>
             </w:r>
           </w:p>
@@ -8981,6 +9293,7 @@
                 <w:bCs/>
                 <w:lang w:val="en-AL"/>
               </w:rPr>
+              <w:lastRenderedPageBreak/>
               <w:t>Kostot e Licencës</w:t>
             </w:r>
           </w:p>
@@ -9065,7 +9378,6 @@
                 <w:bCs/>
                 <w:lang w:val="en-AL"/>
               </w:rPr>
-              <w:lastRenderedPageBreak/>
               <w:t>Maturia</w:t>
             </w:r>
           </w:p>
@@ -10491,6 +10803,92 @@
     </w:lvl>
   </w:abstractNum>
   <w:abstractNum w:abstractNumId="12" w15:restartNumberingAfterBreak="0">
+    <w:nsid w:val="29AB35D3"/>
+    <w:multiLevelType w:val="hybridMultilevel"/>
+    <w:tmpl w:val="57C8133C"/>
+    <w:lvl w:ilvl="0" w:tplc="0809000F">
+      <w:start w:val="1"/>
+      <w:numFmt w:val="decimal"/>
+      <w:lvlText w:val="%1."/>
+      <w:lvlJc w:val="left"/>
+      <w:pPr>
+        <w:ind w:left="720" w:hanging="360"/>
+      </w:pPr>
+    </w:lvl>
+    <w:lvl w:ilvl="1" w:tplc="08090019">
+      <w:start w:val="1"/>
+      <w:numFmt w:val="lowerLetter"/>
+      <w:lvlText w:val="%2."/>
+      <w:lvlJc w:val="left"/>
+      <w:pPr>
+        <w:ind w:left="1440" w:hanging="360"/>
+      </w:pPr>
+    </w:lvl>
+    <w:lvl w:ilvl="2" w:tplc="0809001B" w:tentative="1">
+      <w:start w:val="1"/>
+      <w:numFmt w:val="lowerRoman"/>
+      <w:lvlText w:val="%3."/>
+      <w:lvlJc w:val="right"/>
+      <w:pPr>
+        <w:ind w:left="2160" w:hanging="180"/>
+      </w:pPr>
+    </w:lvl>
+    <w:lvl w:ilvl="3" w:tplc="0809000F" w:tentative="1">
+      <w:start w:val="1"/>
+      <w:numFmt w:val="decimal"/>
+      <w:lvlText w:val="%4."/>
+      <w:lvlJc w:val="left"/>
+      <w:pPr>
+        <w:ind w:left="2880" w:hanging="360"/>
+      </w:pPr>
+    </w:lvl>
+    <w:lvl w:ilvl="4" w:tplc="08090019" w:tentative="1">
+      <w:start w:val="1"/>
+      <w:numFmt w:val="lowerLetter"/>
+      <w:lvlText w:val="%5."/>
+      <w:lvlJc w:val="left"/>
+      <w:pPr>
+        <w:ind w:left="3600" w:hanging="360"/>
+      </w:pPr>
+    </w:lvl>
+    <w:lvl w:ilvl="5" w:tplc="0809001B" w:tentative="1">
+      <w:start w:val="1"/>
+      <w:numFmt w:val="lowerRoman"/>
+      <w:lvlText w:val="%6."/>
+      <w:lvlJc w:val="right"/>
+      <w:pPr>
+        <w:ind w:left="4320" w:hanging="180"/>
+      </w:pPr>
+    </w:lvl>
+    <w:lvl w:ilvl="6" w:tplc="0809000F" w:tentative="1">
+      <w:start w:val="1"/>
+      <w:numFmt w:val="decimal"/>
+      <w:lvlText w:val="%7."/>
+      <w:lvlJc w:val="left"/>
+      <w:pPr>
+        <w:ind w:left="5040" w:hanging="360"/>
+      </w:pPr>
+    </w:lvl>
+    <w:lvl w:ilvl="7" w:tplc="08090019" w:tentative="1">
+      <w:start w:val="1"/>
+      <w:numFmt w:val="lowerLetter"/>
+      <w:lvlText w:val="%8."/>
+      <w:lvlJc w:val="left"/>
+      <w:pPr>
+        <w:ind w:left="5760" w:hanging="360"/>
+      </w:pPr>
+    </w:lvl>
+    <w:lvl w:ilvl="8" w:tplc="0809001B" w:tentative="1">
+      <w:start w:val="1"/>
+      <w:numFmt w:val="lowerRoman"/>
+      <w:lvlText w:val="%9."/>
+      <w:lvlJc w:val="right"/>
+      <w:pPr>
+        <w:ind w:left="6480" w:hanging="180"/>
+      </w:pPr>
+    </w:lvl>
+  </w:abstractNum>
+  <w:abstractNum w:abstractNumId="13" w15:restartNumberingAfterBreak="0">
     <w:nsid w:val="2F8C3D2F"/>
     <w:multiLevelType w:val="hybridMultilevel"/>
     <w:tmpl w:val="D7FEE966"/>
@@ -10576,7 +10974,7 @@
       </w:pPr>
     </w:lvl>
   </w:abstractNum>
-  <w:abstractNum w:abstractNumId="13" w15:restartNumberingAfterBreak="0">
+  <w:abstractNum w:abstractNumId="14" w15:restartNumberingAfterBreak="0">
     <w:nsid w:val="3404426A"/>
     <w:multiLevelType w:val="hybridMultilevel"/>
     <w:tmpl w:val="2EC49022"/>
@@ -10662,7 +11060,7 @@
       </w:pPr>
     </w:lvl>
   </w:abstractNum>
-  <w:abstractNum w:abstractNumId="14" w15:restartNumberingAfterBreak="0">
+  <w:abstractNum w:abstractNumId="15" w15:restartNumberingAfterBreak="0">
     <w:nsid w:val="36D727A3"/>
     <w:multiLevelType w:val="hybridMultilevel"/>
     <w:tmpl w:val="B190576E"/>
@@ -10775,7 +11173,7 @@
       </w:rPr>
     </w:lvl>
   </w:abstractNum>
-  <w:abstractNum w:abstractNumId="15" w15:restartNumberingAfterBreak="0">
+  <w:abstractNum w:abstractNumId="16" w15:restartNumberingAfterBreak="0">
     <w:nsid w:val="37CF3E9D"/>
     <w:multiLevelType w:val="multilevel"/>
     <w:tmpl w:val="60669E8E"/>
@@ -10893,7 +11291,7 @@
       </w:rPr>
     </w:lvl>
   </w:abstractNum>
-  <w:abstractNum w:abstractNumId="16" w15:restartNumberingAfterBreak="0">
+  <w:abstractNum w:abstractNumId="17" w15:restartNumberingAfterBreak="0">
     <w:nsid w:val="385F4FFA"/>
     <w:multiLevelType w:val="hybridMultilevel"/>
     <w:tmpl w:val="CCF8D5AC"/>
@@ -11006,7 +11404,7 @@
       </w:rPr>
     </w:lvl>
   </w:abstractNum>
-  <w:abstractNum w:abstractNumId="17" w15:restartNumberingAfterBreak="0">
+  <w:abstractNum w:abstractNumId="18" w15:restartNumberingAfterBreak="0">
     <w:nsid w:val="39507404"/>
     <w:multiLevelType w:val="hybridMultilevel"/>
     <w:tmpl w:val="065C4AB6"/>
@@ -11092,7 +11490,7 @@
       </w:pPr>
     </w:lvl>
   </w:abstractNum>
-  <w:abstractNum w:abstractNumId="18" w15:restartNumberingAfterBreak="0">
+  <w:abstractNum w:abstractNumId="19" w15:restartNumberingAfterBreak="0">
     <w:nsid w:val="3C9B3C24"/>
     <w:multiLevelType w:val="multilevel"/>
     <w:tmpl w:val="60669E8E"/>
@@ -11210,7 +11608,7 @@
       </w:rPr>
     </w:lvl>
   </w:abstractNum>
-  <w:abstractNum w:abstractNumId="19" w15:restartNumberingAfterBreak="0">
+  <w:abstractNum w:abstractNumId="20" w15:restartNumberingAfterBreak="0">
     <w:nsid w:val="57DB4185"/>
     <w:multiLevelType w:val="hybridMultilevel"/>
     <w:tmpl w:val="B888C09E"/>
@@ -11296,7 +11694,7 @@
       </w:pPr>
     </w:lvl>
   </w:abstractNum>
-  <w:abstractNum w:abstractNumId="20" w15:restartNumberingAfterBreak="0">
+  <w:abstractNum w:abstractNumId="21" w15:restartNumberingAfterBreak="0">
     <w:nsid w:val="591D6766"/>
     <w:multiLevelType w:val="hybridMultilevel"/>
     <w:tmpl w:val="E1983C6C"/>
@@ -11382,7 +11780,7 @@
       </w:pPr>
     </w:lvl>
   </w:abstractNum>
-  <w:abstractNum w:abstractNumId="21" w15:restartNumberingAfterBreak="0">
+  <w:abstractNum w:abstractNumId="22" w15:restartNumberingAfterBreak="0">
     <w:nsid w:val="6F8E7539"/>
     <w:multiLevelType w:val="hybridMultilevel"/>
     <w:tmpl w:val="4F9A2D1E"/>
@@ -11496,19 +11894,19 @@
     </w:lvl>
   </w:abstractNum>
   <w:num w:numId="1" w16cid:durableId="1862936722">
-    <w:abstractNumId w:val="12"/>
+    <w:abstractNumId w:val="13"/>
   </w:num>
   <w:num w:numId="2" w16cid:durableId="10450438">
     <w:abstractNumId w:val="9"/>
   </w:num>
   <w:num w:numId="3" w16cid:durableId="1677338538">
-    <w:abstractNumId w:val="19"/>
+    <w:abstractNumId w:val="20"/>
   </w:num>
   <w:num w:numId="4" w16cid:durableId="226763861">
     <w:abstractNumId w:val="7"/>
   </w:num>
   <w:num w:numId="5" w16cid:durableId="1572304884">
-    <w:abstractNumId w:val="14"/>
+    <w:abstractNumId w:val="15"/>
   </w:num>
   <w:num w:numId="6" w16cid:durableId="1681850961">
     <w:abstractNumId w:val="5"/>
@@ -11517,16 +11915,16 @@
     <w:abstractNumId w:val="2"/>
   </w:num>
   <w:num w:numId="8" w16cid:durableId="880214180">
-    <w:abstractNumId w:val="13"/>
+    <w:abstractNumId w:val="14"/>
   </w:num>
   <w:num w:numId="9" w16cid:durableId="1523666096">
-    <w:abstractNumId w:val="18"/>
+    <w:abstractNumId w:val="19"/>
   </w:num>
   <w:num w:numId="10" w16cid:durableId="716663524">
     <w:abstractNumId w:val="1"/>
   </w:num>
   <w:num w:numId="11" w16cid:durableId="1379816701">
-    <w:abstractNumId w:val="15"/>
+    <w:abstractNumId w:val="16"/>
   </w:num>
   <w:num w:numId="12" w16cid:durableId="879322712">
     <w:abstractNumId w:val="11"/>
@@ -11547,19 +11945,22 @@
     <w:abstractNumId w:val="4"/>
   </w:num>
   <w:num w:numId="18" w16cid:durableId="1708601167">
-    <w:abstractNumId w:val="16"/>
+    <w:abstractNumId w:val="17"/>
   </w:num>
   <w:num w:numId="19" w16cid:durableId="1564874138">
-    <w:abstractNumId w:val="20"/>
+    <w:abstractNumId w:val="21"/>
   </w:num>
   <w:num w:numId="20" w16cid:durableId="255330490">
     <w:abstractNumId w:val="3"/>
   </w:num>
   <w:num w:numId="21" w16cid:durableId="1158573736">
-    <w:abstractNumId w:val="21"/>
+    <w:abstractNumId w:val="22"/>
   </w:num>
   <w:num w:numId="22" w16cid:durableId="833422533">
-    <w:abstractNumId w:val="17"/>
+    <w:abstractNumId w:val="18"/>
+  </w:num>
+  <w:num w:numId="23" w16cid:durableId="1330282341">
+    <w:abstractNumId w:val="12"/>
   </w:num>
 </w:numbering>
 </file>

</xml_diff>

<commit_message>
testcomplete main commands and features
</commit_message>
<xml_diff>
--- a/diploma.doc.docx
+++ b/diploma.doc.docx
@@ -5952,253 +5952,385 @@
         <w:rPr>
           <w:lang w:val="en-US"/>
         </w:rPr>
-        <w:t>TestComplete is a commercial, comprehensive automation testing tool developed by SmartBear Software. It is renowned in the industry for its versatility, robust feature set, and extensive support for multiple application types, including web, desktop, mobile, and cross-platform applications. In this section, we will delve into the key features, capabilities, and advantages of using TestComplete as an automation testing solution.</w:t>
-      </w:r>
-    </w:p>
-    <w:p>
-      <w:pPr>
-        <w:rPr>
-          <w:lang w:val="en-US"/>
-        </w:rPr>
-      </w:pPr>
-    </w:p>
-    <w:p>
-      <w:pPr>
-        <w:rPr>
-          <w:lang w:val="en-US"/>
-        </w:rPr>
-      </w:pPr>
-      <w:r>
-        <w:rPr>
-          <w:lang w:val="en-US"/>
-        </w:rPr>
-        <w:t>4.1 Key Features and Capabilities</w:t>
-      </w:r>
-    </w:p>
-    <w:p>
-      <w:pPr>
-        <w:rPr>
-          <w:lang w:val="en-US"/>
-        </w:rPr>
-      </w:pPr>
-    </w:p>
-    <w:p>
-      <w:pPr>
-        <w:rPr>
-          <w:lang w:val="en-US"/>
-        </w:rPr>
-      </w:pPr>
-      <w:r>
-        <w:rPr>
-          <w:lang w:val="en-US"/>
-        </w:rPr>
-        <w:t>TestComplete offers a wide array of features and capabilities that make it a preferred choice for many organizations in their automation testing endeavors. Some of its notable features include:</w:t>
-      </w:r>
-    </w:p>
-    <w:p>
-      <w:pPr>
-        <w:rPr>
-          <w:lang w:val="en-US"/>
-        </w:rPr>
-      </w:pPr>
-    </w:p>
-    <w:p>
-      <w:pPr>
-        <w:rPr>
-          <w:lang w:val="en-US"/>
-        </w:rPr>
-      </w:pPr>
-      <w:r>
-        <w:rPr>
-          <w:lang w:val="en-US"/>
-        </w:rPr>
-        <w:t>4.1.1 Multi-platform Support:</w:t>
-      </w:r>
-    </w:p>
-    <w:p>
-      <w:pPr>
-        <w:rPr>
-          <w:lang w:val="en-US"/>
-        </w:rPr>
-      </w:pPr>
-    </w:p>
-    <w:p>
-      <w:pPr>
-        <w:rPr>
-          <w:lang w:val="en-US"/>
-        </w:rPr>
-      </w:pPr>
-      <w:r>
-        <w:rPr>
-          <w:lang w:val="en-US"/>
-        </w:rPr>
-        <w:t>TestComplete supports testing across various platforms, including Windows, macOS, and Linux, making it suitable for diverse application ecosystems.</w:t>
-      </w:r>
-    </w:p>
-    <w:p>
-      <w:pPr>
-        <w:rPr>
-          <w:lang w:val="en-US"/>
-        </w:rPr>
-      </w:pPr>
-      <w:r>
-        <w:rPr>
-          <w:lang w:val="en-US"/>
-        </w:rPr>
-        <w:t>4.1.2 Multi-language Support:</w:t>
-      </w:r>
-    </w:p>
-    <w:p>
-      <w:pPr>
-        <w:rPr>
-          <w:lang w:val="en-US"/>
-        </w:rPr>
-      </w:pPr>
-    </w:p>
-    <w:p>
-      <w:pPr>
-        <w:rPr>
-          <w:lang w:val="en-US"/>
-        </w:rPr>
-      </w:pPr>
-      <w:r>
-        <w:rPr>
-          <w:lang w:val="en-US"/>
-        </w:rPr>
-        <w:t>It allows test script development in popular programming languages such as JavaScript, Python, and VBScript, offering flexibility to development teams with different language preferences.</w:t>
-      </w:r>
-    </w:p>
-    <w:p>
-      <w:pPr>
-        <w:rPr>
-          <w:lang w:val="en-US"/>
-        </w:rPr>
-      </w:pPr>
-      <w:r>
-        <w:rPr>
-          <w:lang w:val="en-US"/>
-        </w:rPr>
-        <w:t>4.1.3 Object Recognition:</w:t>
-      </w:r>
-    </w:p>
-    <w:p>
-      <w:pPr>
-        <w:rPr>
-          <w:lang w:val="en-US"/>
-        </w:rPr>
-      </w:pPr>
-    </w:p>
-    <w:p>
-      <w:pPr>
-        <w:rPr>
-          <w:lang w:val="en-US"/>
-        </w:rPr>
-      </w:pPr>
-      <w:r>
-        <w:rPr>
-          <w:lang w:val="en-US"/>
-        </w:rPr>
-        <w:t>TestComplete employs advanced object recognition techniques to identify and interact with elements in the application's user interface. This ensures stability and resilience in test scripts, even when the UI changes.</w:t>
-      </w:r>
-    </w:p>
-    <w:p>
-      <w:pPr>
-        <w:rPr>
-          <w:lang w:val="en-US"/>
-        </w:rPr>
-      </w:pPr>
-      <w:r>
-        <w:rPr>
-          <w:lang w:val="en-US"/>
-        </w:rPr>
-        <w:t>4.1.4 Test Visualizer:</w:t>
-      </w:r>
-    </w:p>
-    <w:p>
-      <w:pPr>
-        <w:rPr>
-          <w:lang w:val="en-US"/>
-        </w:rPr>
-      </w:pPr>
-    </w:p>
-    <w:p>
-      <w:pPr>
-        <w:rPr>
-          <w:lang w:val="en-US"/>
-        </w:rPr>
-      </w:pPr>
-      <w:r>
-        <w:rPr>
-          <w:lang w:val="en-US"/>
-        </w:rPr>
-        <w:t>The tool provides a Test Visualizer feature, allowing testers to capture screenshots and videos during test execution for effective debugging and reporting.</w:t>
-      </w:r>
-    </w:p>
-    <w:p>
-      <w:pPr>
-        <w:rPr>
-          <w:lang w:val="en-US"/>
-        </w:rPr>
-      </w:pPr>
-      <w:r>
-        <w:rPr>
-          <w:lang w:val="en-US"/>
-        </w:rPr>
-        <w:t>4.1.5 Comprehensive Test Reporting:</w:t>
-      </w:r>
-    </w:p>
-    <w:p>
-      <w:pPr>
-        <w:rPr>
-          <w:lang w:val="en-US"/>
-        </w:rPr>
-      </w:pPr>
-    </w:p>
-    <w:p>
-      <w:pPr>
-        <w:rPr>
-          <w:lang w:val="en-US"/>
-        </w:rPr>
-      </w:pPr>
-      <w:r>
-        <w:rPr>
-          <w:lang w:val="en-US"/>
-        </w:rPr>
-        <w:t>TestComplete generates detailed test reports with a wealth of information, including logs, metrics, and visual evidence, to aid in identifying and resolving issues.</w:t>
-      </w:r>
-    </w:p>
-    <w:p>
-      <w:pPr>
-        <w:rPr>
-          <w:lang w:val="en-US"/>
-        </w:rPr>
-      </w:pPr>
-      <w:r>
-        <w:rPr>
-          <w:lang w:val="en-US"/>
-        </w:rPr>
-        <w:t>4.2 Advantages of TestComplete</w:t>
-      </w:r>
-    </w:p>
-    <w:p>
-      <w:pPr>
-        <w:rPr>
-          <w:lang w:val="en-US"/>
-        </w:rPr>
-      </w:pPr>
-    </w:p>
-    <w:p>
-      <w:pPr>
-        <w:rPr>
-          <w:lang w:val="en-US"/>
-        </w:rPr>
-      </w:pPr>
-      <w:r>
-        <w:rPr>
-          <w:lang w:val="en-US"/>
-        </w:rPr>
-        <w:t>4.2.1 Rapid Test Automation Development:</w:t>
-      </w:r>
+        <w:t>TestComplete është një mjet i komercializuar i plotë për testimin automatik i zhvilluar nga SmartBear Software. Ai njihet në industrinë e softuerëve për ndërfaqen e tij të larmishme, setin e karakteristikave të fortë dhe mbështetjen e gjerë për lloje të ndryshme të aplikacioneve, përfshirë aplikacione web, desktop, mobile dhe aplikacione të ndryshme platformash. Në këtë seksion, do të eksplorojmë karakteristikat kyçe, aftësitë dhe avantazhet e përdorimit të TestComplete si një zgjidhje për testimin automatik.</w:t>
+      </w:r>
+    </w:p>
+    <w:p>
+      <w:pPr>
+        <w:rPr>
+          <w:lang w:val="en-US"/>
+        </w:rPr>
+      </w:pPr>
+    </w:p>
+    <w:p>
+      <w:pPr>
+        <w:pStyle w:val="ListParagraph"/>
+        <w:ind w:left="0"/>
+        <w:rPr>
+          <w:lang w:val="en-US"/>
+        </w:rPr>
+      </w:pPr>
+      <w:r>
+        <w:rPr>
+          <w:lang w:val="en-US"/>
+        </w:rPr>
+        <w:t>Karakteristikat dhe Aftësitë Kyçe</w:t>
+      </w:r>
+    </w:p>
+    <w:p>
+      <w:pPr>
+        <w:pStyle w:val="ListParagraph"/>
+        <w:ind w:left="0"/>
+        <w:rPr>
+          <w:lang w:val="en-US"/>
+        </w:rPr>
+      </w:pPr>
+      <w:r>
+        <w:rPr>
+          <w:lang w:val="en-US"/>
+        </w:rPr>
+        <w:t>TestComplete ofron një varg të gjerë të karakteristikave dhe aftësive që e bëjnë atë një zgjedhje të preferuar për shumë organizata në përpjekjet e tyre për testimin automatik. Disa nga karakteristikat e tij të dallueshme përfshijnë:</w:t>
+      </w:r>
+    </w:p>
+    <w:p>
+      <w:pPr>
+        <w:pStyle w:val="ListParagraph"/>
+        <w:numPr>
+          <w:ilvl w:val="1"/>
+          <w:numId w:val="29"/>
+        </w:numPr>
+        <w:ind w:left="540"/>
+        <w:rPr>
+          <w:lang w:val="en-US"/>
+        </w:rPr>
+      </w:pPr>
+      <w:r>
+        <w:rPr>
+          <w:lang w:val="en-US"/>
+        </w:rPr>
+        <w:t>Mbështetje për Shumë Platforma:</w:t>
+      </w:r>
+    </w:p>
+    <w:p>
+      <w:pPr>
+        <w:pStyle w:val="ListParagraph"/>
+        <w:ind w:left="540"/>
+        <w:rPr>
+          <w:lang w:val="en-US"/>
+        </w:rPr>
+      </w:pPr>
+      <w:r>
+        <w:rPr>
+          <w:lang w:val="en-US"/>
+        </w:rPr>
+        <w:t>TestComplete mbështet testimin në shumë platforma, përfshirë Windows, macOS dhe Linux, duke e bërë të përshtatshëm për ekosistemet e ndryshme të aplikacioneve.</w:t>
+      </w:r>
+    </w:p>
+    <w:p>
+      <w:pPr>
+        <w:pStyle w:val="ListParagraph"/>
+        <w:numPr>
+          <w:ilvl w:val="1"/>
+          <w:numId w:val="29"/>
+        </w:numPr>
+        <w:ind w:left="540"/>
+        <w:rPr>
+          <w:lang w:val="en-US"/>
+        </w:rPr>
+      </w:pPr>
+      <w:r>
+        <w:rPr>
+          <w:lang w:val="en-US"/>
+        </w:rPr>
+        <w:t>Mbështetje për Shumë Gjuhë:</w:t>
+      </w:r>
+    </w:p>
+    <w:p>
+      <w:pPr>
+        <w:pStyle w:val="ListParagraph"/>
+        <w:ind w:left="540"/>
+        <w:rPr>
+          <w:lang w:val="en-US"/>
+        </w:rPr>
+      </w:pPr>
+      <w:r>
+        <w:rPr>
+          <w:lang w:val="en-US"/>
+        </w:rPr>
+        <w:t>Ajo lejon zhvillimin e skripteve të testeve në gjuhë programimi të njohura si JavaScript, Python dhe VBScript, duke ofruar fleksibilitet ekipit të zhvillimit me preferenca të ndryshme të gjuhës.</w:t>
+      </w:r>
+    </w:p>
+    <w:p>
+      <w:pPr>
+        <w:pStyle w:val="ListParagraph"/>
+        <w:numPr>
+          <w:ilvl w:val="1"/>
+          <w:numId w:val="29"/>
+        </w:numPr>
+        <w:ind w:left="540"/>
+        <w:rPr>
+          <w:lang w:val="en-US"/>
+        </w:rPr>
+      </w:pPr>
+      <w:r>
+        <w:rPr>
+          <w:lang w:val="en-US"/>
+        </w:rPr>
+        <w:t>Njohje e Elementeve:</w:t>
+      </w:r>
+    </w:p>
+    <w:p>
+      <w:pPr>
+        <w:pStyle w:val="ListParagraph"/>
+        <w:ind w:left="540"/>
+        <w:rPr>
+          <w:lang w:val="en-US"/>
+        </w:rPr>
+      </w:pPr>
+      <w:r>
+        <w:rPr>
+          <w:lang w:val="en-US"/>
+        </w:rPr>
+        <w:t>TestComplete përdor teknika të zhvilluara të njohjes së elementeve për të identifikuar dhe ndërvepruar me elementet në ndërfaqen e përdoruesit të aplikacionit. Kjo siguron stabilitet dhe rezistencë në skriptet e testeve, edhe kur ndryshon ndërfaqja e përdoruesit.</w:t>
+      </w:r>
+    </w:p>
+    <w:p>
+      <w:pPr>
+        <w:pStyle w:val="ListParagraph"/>
+        <w:numPr>
+          <w:ilvl w:val="1"/>
+          <w:numId w:val="29"/>
+        </w:numPr>
+        <w:ind w:left="540"/>
+        <w:rPr>
+          <w:lang w:val="en-US"/>
+        </w:rPr>
+      </w:pPr>
+      <w:r>
+        <w:rPr>
+          <w:lang w:val="en-US"/>
+        </w:rPr>
+        <w:t>Visualizues i Testit:</w:t>
+      </w:r>
+    </w:p>
+    <w:p>
+      <w:pPr>
+        <w:pStyle w:val="ListParagraph"/>
+        <w:ind w:left="540"/>
+        <w:rPr>
+          <w:lang w:val="en-US"/>
+        </w:rPr>
+      </w:pPr>
+      <w:r>
+        <w:rPr>
+          <w:lang w:val="en-US"/>
+        </w:rPr>
+        <w:t>Mjeti ofron një karakteristikë "Test Visualizer", që lejon testuesit të kapin screenshot-e dhe video gjatë ekzekutimit të testeve për debugim dhe raportim efikas.</w:t>
+      </w:r>
+    </w:p>
+    <w:p>
+      <w:pPr>
+        <w:pStyle w:val="ListParagraph"/>
+        <w:numPr>
+          <w:ilvl w:val="1"/>
+          <w:numId w:val="29"/>
+        </w:numPr>
+        <w:ind w:left="540"/>
+        <w:rPr>
+          <w:lang w:val="en-US"/>
+        </w:rPr>
+      </w:pPr>
+      <w:r>
+        <w:rPr>
+          <w:lang w:val="en-US"/>
+        </w:rPr>
+        <w:t>Raportim i Detajuar i Testit:</w:t>
+      </w:r>
+    </w:p>
+    <w:p>
+      <w:pPr>
+        <w:pStyle w:val="ListParagraph"/>
+        <w:ind w:left="540"/>
+        <w:rPr>
+          <w:lang w:val="en-US"/>
+        </w:rPr>
+      </w:pPr>
+      <w:r>
+        <w:rPr>
+          <w:lang w:val="en-US"/>
+        </w:rPr>
+        <w:t>TestComplete gjeneron raporte të detajuara të testeve me një pasuri të informacionit, përfshirë regjistra, metrika dhe dëshmi vizuale, për të ndihmuar në identifikimin dhe zgjidhjen e problemav</w:t>
+      </w:r>
+      <w:r>
+        <w:rPr>
+          <w:lang w:val="en-US"/>
+        </w:rPr>
+        <w:t>e.</w:t>
+      </w:r>
+    </w:p>
+    <w:p>
+      <w:pPr>
+        <w:pStyle w:val="ListParagraph"/>
+        <w:ind w:left="1260"/>
+        <w:rPr>
+          <w:lang w:val="en-US"/>
+        </w:rPr>
+      </w:pPr>
+    </w:p>
+    <w:p>
+      <w:pPr>
+        <w:rPr>
+          <w:lang w:val="en-US"/>
+        </w:rPr>
+      </w:pPr>
+      <w:r>
+        <w:rPr>
+          <w:lang w:val="en-US"/>
+        </w:rPr>
+        <w:t>Avantazhet e TestComplete</w:t>
+      </w:r>
+    </w:p>
+    <w:p>
+      <w:pPr>
+        <w:pStyle w:val="ListParagraph"/>
+        <w:numPr>
+          <w:ilvl w:val="0"/>
+          <w:numId w:val="30"/>
+        </w:numPr>
+        <w:rPr>
+          <w:lang w:val="en-US"/>
+        </w:rPr>
+      </w:pPr>
+      <w:r>
+        <w:rPr>
+          <w:lang w:val="en-US"/>
+        </w:rPr>
+        <w:t>Zhvillim i Shpejtë i Automatizimit të Testit:</w:t>
+      </w:r>
+    </w:p>
+    <w:p>
+      <w:pPr>
+        <w:pStyle w:val="ListParagraph"/>
+        <w:rPr>
+          <w:lang w:val="en-US"/>
+        </w:rPr>
+      </w:pPr>
+      <w:r>
+        <w:rPr>
+          <w:lang w:val="en-US"/>
+        </w:rPr>
+        <w:t>Funksionaliteti i regjistrimit dhe ekzekutimit të TestComplete simplifikon krijimin e skripteve të testeve, duke lejuar testuesit të krijojnë shpejt teste automatike me minimal kodim.</w:t>
+      </w:r>
+    </w:p>
+    <w:p>
+      <w:pPr>
+        <w:pStyle w:val="ListParagraph"/>
+        <w:numPr>
+          <w:ilvl w:val="0"/>
+          <w:numId w:val="30"/>
+        </w:numPr>
+        <w:rPr>
+          <w:lang w:val="en-US"/>
+        </w:rPr>
+      </w:pPr>
+      <w:r>
+        <w:rPr>
+          <w:lang w:val="en-US"/>
+        </w:rPr>
+        <w:t>Mbështetje e Gjerë e Testit:</w:t>
+      </w:r>
+    </w:p>
+    <w:p>
+      <w:pPr>
+        <w:pStyle w:val="ListParagraph"/>
+        <w:rPr>
+          <w:lang w:val="en-US"/>
+        </w:rPr>
+      </w:pPr>
+      <w:r>
+        <w:rPr>
+          <w:lang w:val="en-US"/>
+        </w:rPr>
+        <w:t>Ajo mbështet testimin në shumë shfletues, sisteme operativë dhe pajisje të ndryshme, duke lehtësuar mbulimin e gjerë të testeve për të siguruar kompatibilitetin e aplikacionit.</w:t>
+      </w:r>
+    </w:p>
+    <w:p>
+      <w:pPr>
+        <w:pStyle w:val="ListParagraph"/>
+        <w:numPr>
+          <w:ilvl w:val="0"/>
+          <w:numId w:val="30"/>
+        </w:numPr>
+        <w:rPr>
+          <w:lang w:val="en-US"/>
+        </w:rPr>
+      </w:pPr>
+      <w:r>
+        <w:rPr>
+          <w:lang w:val="en-US"/>
+        </w:rPr>
+        <w:t>Aftësi për Integrim:</w:t>
+      </w:r>
+    </w:p>
+    <w:p>
+      <w:pPr>
+        <w:pStyle w:val="ListParagraph"/>
+        <w:rPr>
+          <w:lang w:val="en-US"/>
+        </w:rPr>
+      </w:pPr>
+      <w:r>
+        <w:rPr>
+          <w:lang w:val="en-US"/>
+        </w:rPr>
+        <w:t>TestComplete mund të integrohet pa problem me shumë mjetet e CI/CD, sistemet e menaxhimit të testeve dhe platformat e ndjekjes së çështjeve, duke promovuar bashkëpunimin dhe automatizimin brenda rrjedhës së zhvillimit.</w:t>
+      </w:r>
+    </w:p>
+    <w:p>
+      <w:pPr>
+        <w:pStyle w:val="ListParagraph"/>
+        <w:numPr>
+          <w:ilvl w:val="0"/>
+          <w:numId w:val="30"/>
+        </w:numPr>
+        <w:rPr>
+          <w:lang w:val="en-US"/>
+        </w:rPr>
+      </w:pPr>
+      <w:r>
+        <w:rPr>
+          <w:lang w:val="en-US"/>
+        </w:rPr>
+        <w:t>Mbështetje e Fortë e Komunitetit:</w:t>
+      </w:r>
+    </w:p>
+    <w:p>
+      <w:pPr>
+        <w:pStyle w:val="ListParagraph"/>
+        <w:rPr>
+          <w:lang w:val="en-US"/>
+        </w:rPr>
+      </w:pPr>
+      <w:r>
+        <w:rPr>
+          <w:lang w:val="en-US"/>
+        </w:rPr>
+        <w:t>Komuniteti dhe baza e përdoruesve e fortë e SmartBear kontribuon në disponueshmërinë e burimeve, tutorialëve dhe mbështetjes, duke e bërë më të lehtë për ekipet të adoptojnë dhe të mësojnë TestComplete.</w:t>
+      </w:r>
+    </w:p>
+    <w:p>
+      <w:pPr>
+        <w:rPr>
+          <w:lang w:val="en-US"/>
+        </w:rPr>
+      </w:pPr>
+    </w:p>
+    <w:p>
+      <w:pPr>
+        <w:rPr>
+          <w:lang w:val="en-US"/>
+        </w:rPr>
+      </w:pPr>
     </w:p>
     <w:p>
       <w:pPr>
@@ -6218,221 +6350,74 @@
           <w:lang w:val="en-US"/>
         </w:rPr>
         <w:lastRenderedPageBreak/>
-        <w:t>TestComplete's record and playback functionality simplifies test script creation, enabling testers to quickly generate automated tests with minimal coding effort.</w:t>
-      </w:r>
-    </w:p>
-    <w:p>
-      <w:pPr>
-        <w:rPr>
-          <w:lang w:val="en-US"/>
-        </w:rPr>
-      </w:pPr>
-      <w:r>
-        <w:rPr>
-          <w:lang w:val="en-US"/>
-        </w:rPr>
-        <w:t>4.2.2 Extensive Test Coverage:</w:t>
-      </w:r>
-    </w:p>
-    <w:p>
-      <w:pPr>
-        <w:rPr>
-          <w:lang w:val="en-US"/>
-        </w:rPr>
-      </w:pPr>
-    </w:p>
-    <w:p>
-      <w:pPr>
-        <w:rPr>
-          <w:lang w:val="en-US"/>
-        </w:rPr>
-      </w:pPr>
-      <w:r>
-        <w:rPr>
-          <w:lang w:val="en-US"/>
-        </w:rPr>
-        <w:t>It supports testing on various browsers, operating systems, and devices, facilitating comprehensive test coverage to ensure application compatibility.</w:t>
-      </w:r>
-    </w:p>
-    <w:p>
-      <w:pPr>
-        <w:rPr>
-          <w:lang w:val="en-US"/>
-        </w:rPr>
-      </w:pPr>
-      <w:r>
-        <w:rPr>
-          <w:lang w:val="en-US"/>
-        </w:rPr>
-        <w:t>4.2.3 Integration Capabilities:</w:t>
-      </w:r>
-    </w:p>
-    <w:p>
-      <w:pPr>
-        <w:rPr>
-          <w:lang w:val="en-US"/>
-        </w:rPr>
-      </w:pPr>
-    </w:p>
-    <w:p>
-      <w:pPr>
-        <w:rPr>
-          <w:lang w:val="en-US"/>
-        </w:rPr>
-      </w:pPr>
-      <w:r>
-        <w:rPr>
-          <w:lang w:val="en-US"/>
-        </w:rPr>
-        <w:t>TestComplete can integrate seamlessly with various CI/CD tools, test management systems, and issue tracking platforms, promoting collaboration and automation within development pipelines.</w:t>
-      </w:r>
-    </w:p>
-    <w:p>
-      <w:pPr>
-        <w:rPr>
-          <w:lang w:val="en-US"/>
-        </w:rPr>
-      </w:pPr>
-      <w:r>
-        <w:rPr>
-          <w:lang w:val="en-US"/>
-        </w:rPr>
-        <w:t>4.2.4 Rich Community Support:</w:t>
-      </w:r>
-    </w:p>
-    <w:p>
-      <w:pPr>
-        <w:rPr>
-          <w:lang w:val="en-US"/>
-        </w:rPr>
-      </w:pPr>
-    </w:p>
-    <w:p>
-      <w:pPr>
-        <w:rPr>
-          <w:lang w:val="en-US"/>
-        </w:rPr>
-      </w:pPr>
-      <w:r>
-        <w:rPr>
-          <w:lang w:val="en-US"/>
-        </w:rPr>
-        <w:t>SmartBear's strong community and user base contribute to the availability of resources, tutorials, and support, making it easier for teams to adopt and master TestComplete.</w:t>
-      </w:r>
-    </w:p>
-    <w:p>
-      <w:pPr>
-        <w:rPr>
-          <w:lang w:val="en-US"/>
-        </w:rPr>
-      </w:pPr>
-      <w:r>
-        <w:rPr>
-          <w:lang w:val="en-US"/>
-        </w:rPr>
-        <w:t>4.3 Licensing and Costs</w:t>
-      </w:r>
-    </w:p>
-    <w:p>
-      <w:pPr>
-        <w:rPr>
-          <w:lang w:val="en-US"/>
-        </w:rPr>
-      </w:pPr>
-    </w:p>
-    <w:p>
-      <w:pPr>
-        <w:rPr>
-          <w:lang w:val="en-US"/>
-        </w:rPr>
-      </w:pPr>
-      <w:r>
-        <w:rPr>
-          <w:lang w:val="en-US"/>
-        </w:rPr>
-        <w:t>It's important to note that TestComplete is a commercial tool, and its licensing costs may vary depending on factors such as the number of users, project complexity, and required features. Organizations need to consider their budgetary constraints when evaluating TestComplete as an automation testing solution.</w:t>
-      </w:r>
-    </w:p>
-    <w:p>
-      <w:pPr>
-        <w:rPr>
-          <w:lang w:val="en-US"/>
-        </w:rPr>
-      </w:pPr>
-    </w:p>
-    <w:p>
-      <w:pPr>
-        <w:rPr>
-          <w:lang w:val="en-US"/>
-        </w:rPr>
-      </w:pPr>
-      <w:r>
-        <w:rPr>
-          <w:lang w:val="en-US"/>
-        </w:rPr>
-        <w:t>4.4 Real-world Application</w:t>
-      </w:r>
-    </w:p>
-    <w:p>
-      <w:pPr>
-        <w:rPr>
-          <w:lang w:val="en-US"/>
-        </w:rPr>
-      </w:pPr>
-    </w:p>
-    <w:p>
-      <w:pPr>
-        <w:rPr>
-          <w:lang w:val="en-US"/>
-        </w:rPr>
-      </w:pPr>
-      <w:r>
-        <w:rPr>
-          <w:lang w:val="en-US"/>
-        </w:rPr>
-        <w:t>To demonstrate the real-world applicability of TestComplete, this thesis will include case studies and practical examples of how organizations have successfully utilized TestComplete to improve their testing processes and enhance the quality of their software products.</w:t>
-      </w:r>
-    </w:p>
-    <w:p>
-      <w:pPr>
-        <w:rPr>
-          <w:lang w:val="en-US"/>
-        </w:rPr>
-      </w:pPr>
-    </w:p>
-    <w:p>
-      <w:pPr>
-        <w:rPr>
-          <w:lang w:val="en-US"/>
-        </w:rPr>
-      </w:pPr>
-      <w:r>
-        <w:rPr>
-          <w:lang w:val="en-US"/>
-        </w:rPr>
-        <w:t>In summary, TestComplete offers a robust, versatile, and well-supported automation testing solution for organizations looking to ensure the quality and reliability of their software applications. Its extensive feature set, multi-platform support, and integration capabilities make it a valuable asset in the toolkit of automation testers and quality assurance professionals.</w:t>
-      </w:r>
-    </w:p>
-    <w:p>
-      <w:pPr>
-        <w:rPr>
-          <w:lang w:val="en-US"/>
-        </w:rPr>
-      </w:pPr>
-    </w:p>
-    <w:p>
-      <w:pPr>
-        <w:rPr>
-          <w:lang w:val="en-US"/>
-        </w:rPr>
-      </w:pPr>
-    </w:p>
-    <w:p>
-      <w:pPr>
-        <w:rPr>
-          <w:lang w:val="en-US"/>
-        </w:rPr>
-      </w:pPr>
+        <w:t>Licencimi dhe Kostot</w:t>
+      </w:r>
+    </w:p>
+    <w:p>
+      <w:pPr>
+        <w:rPr>
+          <w:lang w:val="en-US"/>
+        </w:rPr>
+      </w:pPr>
+      <w:r>
+        <w:rPr>
+          <w:lang w:val="en-US"/>
+        </w:rPr>
+        <w:t>Është e rëndësishme të theksohet se TestComplete është një mjet komercial, dhe kostot e licencimit mund të ndryshojnë në varësi të faktorëve si numri i përdoruesve, kompleksiteti i projektit dhe karakteristikat e kërkuara. Organizatat duhet të konsiderojnë kufizimet buxhetore kur e vlerësojnë TestComplete si zgjidhje për testimin automatik.</w:t>
+      </w:r>
+    </w:p>
+    <w:p>
+      <w:pPr>
+        <w:rPr>
+          <w:lang w:val="en-US"/>
+        </w:rPr>
+      </w:pPr>
+    </w:p>
+    <w:p>
+      <w:pPr>
+        <w:rPr>
+          <w:lang w:val="en-US"/>
+        </w:rPr>
+      </w:pPr>
+      <w:r>
+        <w:rPr>
+          <w:lang w:val="en-US"/>
+        </w:rPr>
+        <w:t>Aplikimi në Botën Reale</w:t>
+      </w:r>
+    </w:p>
+    <w:p>
+      <w:pPr>
+        <w:rPr>
+          <w:lang w:val="en-US"/>
+        </w:rPr>
+      </w:pPr>
+      <w:r>
+        <w:rPr>
+          <w:lang w:val="en-US"/>
+        </w:rPr>
+        <w:t>Për të treguar aplikueshmërinë në botën reale të TestComplete, kjo tezë do të përfshijë studime të rasteve dhe shembuj praktikë të mënyrave se si organizatat kanë përdorur me sukses TestComplete për të përmirësuar proceset e tyre të testimi dhe për të përmirësuar cilësinë e produkteve të tyre të softuerit.</w:t>
+      </w:r>
+    </w:p>
+    <w:p>
+      <w:pPr>
+        <w:rPr>
+          <w:lang w:val="en-US"/>
+        </w:rPr>
+      </w:pPr>
+    </w:p>
+    <w:p>
+      <w:pPr>
+        <w:rPr>
+          <w:lang w:val="en-US"/>
+        </w:rPr>
+      </w:pPr>
+      <w:r>
+        <w:rPr>
+          <w:lang w:val="en-US"/>
+        </w:rPr>
+        <w:t>Në përmbledhje, TestComplete ofron një zgjidhje të fortë, të larmishme dhe të mbështetur mirë për testimin automatik për organizatat që duan të sigurojnë cilësinë dhe besueshmërinë e aplikacioneve të tyre të softuerit. Seti i karakteristikave të tij, mbështetja për shumë platforma dhe aftësitë e integrimi e bëjnë atë një pasuri të vlerësuar në trupat e testuesve të automatizimit dhe profesionistëve të sigurisë së cilësisë.</w:t>
+      </w:r>
     </w:p>
     <w:p>
       <w:pPr>
@@ -6442,13 +6427,665 @@
           <w:lang w:val="en-US"/>
         </w:rPr>
       </w:pPr>
-      <w:r>
+    </w:p>
+    <w:p>
+      <w:pPr>
         <w:rPr>
           <w:b/>
           <w:bCs/>
           <w:lang w:val="en-US"/>
         </w:rPr>
+      </w:pPr>
+      <w:r>
+        <w:rPr>
+          <w:b/>
+          <w:bCs/>
+          <w:lang w:val="en-US"/>
+        </w:rPr>
+        <w:t>=========================================</w:t>
+      </w:r>
+    </w:p>
+    <w:p>
+      <w:pPr>
+        <w:rPr>
+          <w:lang w:val="en-US"/>
+        </w:rPr>
+      </w:pPr>
+      <w:r>
+        <w:rPr>
+          <w:lang w:val="en-US"/>
+        </w:rPr>
+        <w:t>TestComplete is a commercial, comprehensive automation testing tool developed by SmartBear Software. It is renowned in the industry for its versatility, robust feature set, and extensive support for multiple application types, including web, desktop, mobile, and cross-platform applications. In this section, we will delve into the key features, capabilities, and advantages of using TestComplete as an automation testing solution.</w:t>
+      </w:r>
+    </w:p>
+    <w:p>
+      <w:pPr>
+        <w:rPr>
+          <w:lang w:val="en-US"/>
+        </w:rPr>
+      </w:pPr>
+    </w:p>
+    <w:p>
+      <w:pPr>
+        <w:rPr>
+          <w:lang w:val="en-US"/>
+        </w:rPr>
+      </w:pPr>
+      <w:r>
+        <w:rPr>
+          <w:lang w:val="en-US"/>
+        </w:rPr>
+        <w:t>4.1 Key Features and Capabilities</w:t>
+      </w:r>
+    </w:p>
+    <w:p>
+      <w:pPr>
+        <w:rPr>
+          <w:lang w:val="en-US"/>
+        </w:rPr>
+      </w:pPr>
+      <w:r>
+        <w:rPr>
+          <w:lang w:val="en-US"/>
+        </w:rPr>
+        <w:t>TestComplete offers a wide array of features and capabilities that make it a preferred choice for many organizations in their automation testing endeavors. Some of its notable features include:</w:t>
+      </w:r>
+    </w:p>
+    <w:p>
+      <w:pPr>
+        <w:rPr>
+          <w:lang w:val="en-US"/>
+        </w:rPr>
+      </w:pPr>
+      <w:r>
+        <w:rPr>
+          <w:lang w:val="en-US"/>
+        </w:rPr>
+        <w:t>4.1.1 Multi-platform Support:</w:t>
+      </w:r>
+    </w:p>
+    <w:p>
+      <w:pPr>
+        <w:rPr>
+          <w:lang w:val="en-US"/>
+        </w:rPr>
+      </w:pPr>
+      <w:r>
+        <w:rPr>
+          <w:lang w:val="en-US"/>
+        </w:rPr>
+        <w:t>TestComplete supports testing across various platforms, including Windows, macOS, and Linux, making it suitable for diverse application ecosystems.</w:t>
+      </w:r>
+    </w:p>
+    <w:p>
+      <w:pPr>
+        <w:rPr>
+          <w:lang w:val="en-US"/>
+        </w:rPr>
+      </w:pPr>
+      <w:r>
+        <w:rPr>
+          <w:lang w:val="en-US"/>
+        </w:rPr>
+        <w:t>4.1.2 Multi-language Support:</w:t>
+      </w:r>
+    </w:p>
+    <w:p>
+      <w:pPr>
+        <w:rPr>
+          <w:lang w:val="en-US"/>
+        </w:rPr>
+      </w:pPr>
+      <w:r>
+        <w:rPr>
+          <w:lang w:val="en-US"/>
+        </w:rPr>
+        <w:t>It allows test script development in popular programming languages such as JavaScript, Python, and VBScript, offering flexibility to development teams with different language preferences.</w:t>
+      </w:r>
+    </w:p>
+    <w:p>
+      <w:pPr>
+        <w:rPr>
+          <w:lang w:val="en-US"/>
+        </w:rPr>
+      </w:pPr>
+      <w:r>
+        <w:rPr>
+          <w:lang w:val="en-US"/>
+        </w:rPr>
+        <w:t>4.1.3 Object Recognition:</w:t>
+      </w:r>
+    </w:p>
+    <w:p>
+      <w:pPr>
+        <w:rPr>
+          <w:lang w:val="en-US"/>
+        </w:rPr>
+      </w:pPr>
+      <w:r>
+        <w:rPr>
+          <w:lang w:val="en-US"/>
+        </w:rPr>
+        <w:lastRenderedPageBreak/>
+        <w:t>TestComplete employs advanced object recognition techniques to identify and interact with elements in the application's user interface. This ensures stability and resilience in test scripts, even when the UI changes.</w:t>
+      </w:r>
+    </w:p>
+    <w:p>
+      <w:pPr>
+        <w:rPr>
+          <w:lang w:val="en-US"/>
+        </w:rPr>
+      </w:pPr>
+      <w:r>
+        <w:rPr>
+          <w:lang w:val="en-US"/>
+        </w:rPr>
+        <w:t>4.1.4 Test Visualizer:</w:t>
+      </w:r>
+    </w:p>
+    <w:p>
+      <w:pPr>
+        <w:rPr>
+          <w:lang w:val="en-US"/>
+        </w:rPr>
+      </w:pPr>
+      <w:r>
+        <w:rPr>
+          <w:lang w:val="en-US"/>
+        </w:rPr>
+        <w:t>The tool provides a Test Visualizer feature, allowing testers to capture screenshots and videos during test execution for effective debugging and reporting.</w:t>
+      </w:r>
+    </w:p>
+    <w:p>
+      <w:pPr>
+        <w:rPr>
+          <w:lang w:val="en-US"/>
+        </w:rPr>
+      </w:pPr>
+      <w:r>
+        <w:rPr>
+          <w:lang w:val="en-US"/>
+        </w:rPr>
+        <w:t>4.1.5 Comprehensive Test Reporting:</w:t>
+      </w:r>
+    </w:p>
+    <w:p>
+      <w:pPr>
+        <w:rPr>
+          <w:lang w:val="en-US"/>
+        </w:rPr>
+      </w:pPr>
+      <w:r>
+        <w:rPr>
+          <w:lang w:val="en-US"/>
+        </w:rPr>
+        <w:t>TestComplete generates detailed test reports with a wealth of information, including logs, metrics, and visual evidence, to aid in identifying and resolving issues.</w:t>
+      </w:r>
+    </w:p>
+    <w:p>
+      <w:pPr>
+        <w:rPr>
+          <w:lang w:val="en-US"/>
+        </w:rPr>
+      </w:pPr>
+      <w:r>
+        <w:rPr>
+          <w:lang w:val="en-US"/>
+        </w:rPr>
+        <w:t>4.2 Advantages of TestComplete</w:t>
+      </w:r>
+    </w:p>
+    <w:p>
+      <w:pPr>
+        <w:rPr>
+          <w:lang w:val="en-US"/>
+        </w:rPr>
+      </w:pPr>
+      <w:r>
+        <w:rPr>
+          <w:lang w:val="en-US"/>
+        </w:rPr>
+        <w:t>4.2.1 Rapid Test Automation Development:</w:t>
+      </w:r>
+    </w:p>
+    <w:p>
+      <w:pPr>
+        <w:rPr>
+          <w:lang w:val="en-US"/>
+        </w:rPr>
+      </w:pPr>
+      <w:r>
+        <w:rPr>
+          <w:lang w:val="en-US"/>
+        </w:rPr>
+        <w:t>TestComplete's record and playback functionality simplifies test script creation, enabling testers to quickly generate automated tests with minimal coding effort.</w:t>
+      </w:r>
+    </w:p>
+    <w:p>
+      <w:pPr>
+        <w:rPr>
+          <w:lang w:val="en-US"/>
+        </w:rPr>
+      </w:pPr>
+      <w:r>
+        <w:rPr>
+          <w:lang w:val="en-US"/>
+        </w:rPr>
+        <w:t>4.2.2 Extensive Test Coverage:</w:t>
+      </w:r>
+    </w:p>
+    <w:p>
+      <w:pPr>
+        <w:rPr>
+          <w:lang w:val="en-US"/>
+        </w:rPr>
+      </w:pPr>
+      <w:r>
+        <w:rPr>
+          <w:lang w:val="en-US"/>
+        </w:rPr>
+        <w:t>It supports testing on various browsers, operating systems, and devices, facilitating comprehensive test coverage to ensure application compatibility.</w:t>
+      </w:r>
+    </w:p>
+    <w:p>
+      <w:pPr>
+        <w:rPr>
+          <w:lang w:val="en-US"/>
+        </w:rPr>
+      </w:pPr>
+      <w:r>
+        <w:rPr>
+          <w:lang w:val="en-US"/>
+        </w:rPr>
+        <w:t>4.2.3 Integration Capabilities:</w:t>
+      </w:r>
+    </w:p>
+    <w:p>
+      <w:pPr>
+        <w:rPr>
+          <w:lang w:val="en-US"/>
+        </w:rPr>
+      </w:pPr>
+      <w:r>
+        <w:rPr>
+          <w:lang w:val="en-US"/>
+        </w:rPr>
+        <w:t>TestComplete can integrate seamlessly with various CI/CD tools, test management systems, and issue tracking platforms, promoting collaboration and automation within development pipelines.</w:t>
+      </w:r>
+    </w:p>
+    <w:p>
+      <w:pPr>
+        <w:rPr>
+          <w:lang w:val="en-US"/>
+        </w:rPr>
+      </w:pPr>
+      <w:r>
+        <w:rPr>
+          <w:lang w:val="en-US"/>
+        </w:rPr>
+        <w:t>4.2.4 Rich Community Support:</w:t>
+      </w:r>
+    </w:p>
+    <w:p>
+      <w:pPr>
+        <w:rPr>
+          <w:lang w:val="en-US"/>
+        </w:rPr>
+      </w:pPr>
+      <w:r>
+        <w:rPr>
+          <w:lang w:val="en-US"/>
+        </w:rPr>
+        <w:t>SmartBear's strong community and user base contribute to the availability of resources, tutorials, and support, making it easier for teams to adopt and master TestComplete.</w:t>
+      </w:r>
+    </w:p>
+    <w:p>
+      <w:pPr>
+        <w:rPr>
+          <w:lang w:val="en-US"/>
+        </w:rPr>
+      </w:pPr>
+      <w:r>
+        <w:rPr>
+          <w:lang w:val="en-US"/>
+        </w:rPr>
+        <w:t>4.3 Licensing and Costs</w:t>
+      </w:r>
+    </w:p>
+    <w:p>
+      <w:pPr>
+        <w:rPr>
+          <w:lang w:val="en-US"/>
+        </w:rPr>
+      </w:pPr>
+      <w:r>
+        <w:rPr>
+          <w:lang w:val="en-US"/>
+        </w:rPr>
+        <w:t>It's important to note that TestComplete is a commercial tool, and its licensing costs may vary depending on factors such as the number of users, project complexity, and required features. Organizations need to consider their budgetary constraints when evaluating TestComplete as an automation testing solution.</w:t>
+      </w:r>
+    </w:p>
+    <w:p>
+      <w:pPr>
+        <w:rPr>
+          <w:lang w:val="en-US"/>
+        </w:rPr>
+      </w:pPr>
+      <w:r>
+        <w:rPr>
+          <w:lang w:val="en-US"/>
+        </w:rPr>
+        <w:t>4.4 Real-world Application</w:t>
+      </w:r>
+    </w:p>
+    <w:p>
+      <w:pPr>
+        <w:rPr>
+          <w:lang w:val="en-US"/>
+        </w:rPr>
+      </w:pPr>
+      <w:r>
+        <w:rPr>
+          <w:lang w:val="en-US"/>
+        </w:rPr>
+        <w:t>To demonstrate the real-world applicability of TestComplete, this thesis will include case studies and practical examples of how organizations have successfully utilized TestComplete to improve their testing processes and enhance the quality of their software products.</w:t>
+      </w:r>
+    </w:p>
+    <w:p>
+      <w:pPr>
+        <w:rPr>
+          <w:lang w:val="en-US"/>
+        </w:rPr>
+      </w:pPr>
+      <w:r>
+        <w:rPr>
+          <w:lang w:val="en-US"/>
+        </w:rPr>
+        <w:t xml:space="preserve">In summary, TestComplete offers a robust, versatile, and well-supported automation testing solution for organizations looking to ensure the quality and reliability of their software applications. Its extensive </w:t>
+      </w:r>
+      <w:r>
+        <w:rPr>
+          <w:lang w:val="en-US"/>
+        </w:rPr>
+        <w:lastRenderedPageBreak/>
+        <w:t>feature set, multi-platform support, and integration capabilities make it a valuable asset in the toolkit of automation testers and quality assurance professionals.</w:t>
+      </w:r>
+    </w:p>
+    <w:p>
+      <w:pPr>
+        <w:rPr>
+          <w:lang w:val="en-US"/>
+        </w:rPr>
+      </w:pPr>
+    </w:p>
+    <w:p>
+      <w:pPr>
+        <w:ind w:left="360"/>
+        <w:rPr>
+          <w:lang w:val="en-US"/>
+        </w:rPr>
+      </w:pPr>
+      <w:r>
+        <w:rPr>
+          <w:lang w:val="en-US"/>
+        </w:rPr>
+        <w:t>================================</w:t>
+      </w:r>
+    </w:p>
+    <w:p>
+      <w:pPr>
+        <w:rPr>
+          <w:lang w:val="en-US"/>
+        </w:rPr>
+      </w:pPr>
+    </w:p>
+    <w:p>
+      <w:pPr>
+        <w:rPr>
+          <w:b/>
+          <w:bCs/>
+          <w:lang w:val="en-US"/>
+        </w:rPr>
+      </w:pPr>
+      <w:r>
+        <w:rPr>
+          <w:b/>
+          <w:bCs/>
+          <w:lang w:val="en-US"/>
+        </w:rPr>
         <w:t>Komandat kryesore</w:t>
+      </w:r>
+    </w:p>
+    <w:p>
+      <w:pPr>
+        <w:rPr>
+          <w:lang w:val="en-US"/>
+        </w:rPr>
+      </w:pPr>
+      <w:r>
+        <w:rPr>
+          <w:lang w:val="en-US"/>
+        </w:rPr>
+        <w:t>Komandat dhe Veçoritë Kryesore të TestComplete:</w:t>
+      </w:r>
+    </w:p>
+    <w:p>
+      <w:pPr>
+        <w:pStyle w:val="ListParagraph"/>
+        <w:numPr>
+          <w:ilvl w:val="0"/>
+          <w:numId w:val="31"/>
+        </w:numPr>
+        <w:rPr>
+          <w:lang w:val="en-US"/>
+        </w:rPr>
+      </w:pPr>
+      <w:r>
+        <w:rPr>
+          <w:lang w:val="en-US"/>
+        </w:rPr>
+        <w:t>Record and Playback: TestComplete lejon përdoruesit të regjistrojnë veprimet e tyre në një aplikacion dhe pastaj t'i luajnë ato veprime si teste të automatizuara. Ky është një mënyrë e thjeshtë për të filluar me testimin automatik.</w:t>
+      </w:r>
+    </w:p>
+    <w:p>
+      <w:pPr>
+        <w:pStyle w:val="ListParagraph"/>
+        <w:numPr>
+          <w:ilvl w:val="0"/>
+          <w:numId w:val="31"/>
+        </w:numPr>
+        <w:rPr>
+          <w:lang w:val="en-US"/>
+        </w:rPr>
+      </w:pPr>
+      <w:r>
+        <w:rPr>
+          <w:lang w:val="en-US"/>
+        </w:rPr>
+        <w:t>Scripting Languages: TestComplete mbështet shumë gjuhë programimi të tilla si JavaScript, Python, VBScript, dhe të tjera. Ky aspekt i jep fleksibilitet ekipit të zhvillimit në zgjedhjen e gjuhës së tyre të preferuar.</w:t>
+      </w:r>
+    </w:p>
+    <w:p>
+      <w:pPr>
+        <w:pStyle w:val="ListParagraph"/>
+        <w:numPr>
+          <w:ilvl w:val="0"/>
+          <w:numId w:val="31"/>
+        </w:numPr>
+        <w:rPr>
+          <w:lang w:val="en-US"/>
+        </w:rPr>
+      </w:pPr>
+      <w:r>
+        <w:rPr>
+          <w:lang w:val="en-US"/>
+        </w:rPr>
+        <w:t>Object Recognition: TestComplete ka aftësi për të njohur dhe identifikuar elementet në ndërfaqen e përdoruesit të aplikacionit. Kjo siguron që testet të jenë stabile edhe kur ndryshojnë elementet në ndërfaqe.</w:t>
+      </w:r>
+    </w:p>
+    <w:p>
+      <w:pPr>
+        <w:pStyle w:val="ListParagraph"/>
+        <w:numPr>
+          <w:ilvl w:val="0"/>
+          <w:numId w:val="31"/>
+        </w:numPr>
+        <w:rPr>
+          <w:lang w:val="en-US"/>
+        </w:rPr>
+      </w:pPr>
+      <w:r>
+        <w:rPr>
+          <w:lang w:val="en-US"/>
+        </w:rPr>
+        <w:t>Test Execution: Mjeti lejon ekzekutimin e testeve automatike në mënyrë të ngjarjeve. Mund të zgjidhet të ekzekutohen në një numër të shfletuesve dhe sistemeve operativë.</w:t>
+      </w:r>
+    </w:p>
+    <w:p>
+      <w:pPr>
+        <w:pStyle w:val="ListParagraph"/>
+        <w:numPr>
+          <w:ilvl w:val="0"/>
+          <w:numId w:val="31"/>
+        </w:numPr>
+        <w:rPr>
+          <w:lang w:val="en-US"/>
+        </w:rPr>
+      </w:pPr>
+      <w:r>
+        <w:rPr>
+          <w:lang w:val="en-US"/>
+        </w:rPr>
+        <w:t>Test Debugging: TestComplete ofron mjete për të debuguar testet automatike, duke përfshirë ruajtjen e ekzekutimit, raportet e detajuara të testeve, dhe mundësinë për të shfaqur elementët e identifikuar në ndërfaqen e përdoruesit.</w:t>
+      </w:r>
+    </w:p>
+    <w:p>
+      <w:pPr>
+        <w:pStyle w:val="ListParagraph"/>
+        <w:numPr>
+          <w:ilvl w:val="0"/>
+          <w:numId w:val="31"/>
+        </w:numPr>
+        <w:rPr>
+          <w:lang w:val="en-US"/>
+        </w:rPr>
+      </w:pPr>
+      <w:r>
+        <w:rPr>
+          <w:lang w:val="en-US"/>
+        </w:rPr>
+        <w:t>Integration: Ky mjet mund të integrohet lehtë me mjete të tjera të zhvillimit dhe testimi, përfshirë mjete të CI/CD (Continuous Integration/Continuous Delivery), sisteme të menaxhimit të testeve, dhe më shumë.</w:t>
+      </w:r>
+    </w:p>
+    <w:p>
+      <w:pPr>
+        <w:pStyle w:val="ListParagraph"/>
+        <w:numPr>
+          <w:ilvl w:val="0"/>
+          <w:numId w:val="31"/>
+        </w:numPr>
+        <w:rPr>
+          <w:lang w:val="en-US"/>
+        </w:rPr>
+      </w:pPr>
+      <w:r>
+        <w:rPr>
+          <w:lang w:val="en-US"/>
+        </w:rPr>
+        <w:t>Test Reporting: TestComplete gjeneron raporte të detajuara të testeve, duke përfshirë logjet e ekzekutimit, grafikët e performancës, dhe të dhënat e detajuara për të ndihmuar në identifikimin dhe zgjidhjen e problemeve.</w:t>
+      </w:r>
+    </w:p>
+    <w:p>
+      <w:pPr>
+        <w:pStyle w:val="ListParagraph"/>
+        <w:numPr>
+          <w:ilvl w:val="0"/>
+          <w:numId w:val="31"/>
+        </w:numPr>
+        <w:rPr>
+          <w:lang w:val="en-US"/>
+        </w:rPr>
+      </w:pPr>
+      <w:r>
+        <w:rPr>
+          <w:lang w:val="en-US"/>
+        </w:rPr>
+        <w:t>Mobile Testing: TestComplete ofron mbështetje për testimin e aplikacioneve mobile në platformat Android dhe iOS.</w:t>
+      </w:r>
+    </w:p>
+    <w:p>
+      <w:pPr>
+        <w:pStyle w:val="ListParagraph"/>
+        <w:numPr>
+          <w:ilvl w:val="0"/>
+          <w:numId w:val="31"/>
+        </w:numPr>
+        <w:rPr>
+          <w:lang w:val="en-US"/>
+        </w:rPr>
+      </w:pPr>
+      <w:r>
+        <w:rPr>
+          <w:lang w:val="en-US"/>
+        </w:rPr>
+        <w:t>Cross-Browser Testing: Mundëson testimin e aplikacioneve në shumë shfletues të ndryshëm përfshirë Chrome, Firefox, dhe Internet Explorer.</w:t>
+      </w:r>
+    </w:p>
+    <w:p>
+      <w:pPr>
+        <w:pStyle w:val="ListParagraph"/>
+        <w:numPr>
+          <w:ilvl w:val="0"/>
+          <w:numId w:val="31"/>
+        </w:numPr>
+        <w:rPr>
+          <w:lang w:val="en-US"/>
+        </w:rPr>
+      </w:pPr>
+      <w:r>
+        <w:rPr>
+          <w:lang w:val="en-US"/>
+        </w:rPr>
+        <w:t>Web Service Testing: TestComplete ofron aftësi për të testuar shërbimet e internetit (web services) duke komunikuar me API-të e tyre.</w:t>
+      </w:r>
+    </w:p>
+    <w:p>
+      <w:pPr>
+        <w:rPr>
+          <w:lang w:val="en-US"/>
+        </w:rPr>
+      </w:pPr>
+      <w:r>
+        <w:rPr>
+          <w:lang w:val="en-US"/>
+        </w:rPr>
+        <w:t>Këto janë vetëm disa prej komandave dhe karakteristikave kryesore të TestComplete. Mjeti vazhdon të zhvillohet dhe shtohen veçori të tjera për të përmirësuar aftësitë e testimin automatik në mjediset e ndryshme të zhvillimit.</w:t>
+      </w:r>
+    </w:p>
+    <w:p>
+      <w:pPr>
+        <w:rPr>
+          <w:b/>
+          <w:bCs/>
+          <w:lang w:val="en-US"/>
+        </w:rPr>
+      </w:pPr>
+    </w:p>
+    <w:p>
+      <w:pPr>
+        <w:rPr>
+          <w:b/>
+          <w:bCs/>
+          <w:lang w:val="en-US"/>
+        </w:rPr>
+      </w:pPr>
+      <w:r>
+        <w:rPr>
+          <w:b/>
+          <w:bCs/>
+          <w:lang w:val="en-US"/>
+        </w:rPr>
+        <w:t>========================================</w:t>
       </w:r>
     </w:p>
     <w:p>
@@ -7818,7 +8455,6 @@
                 <w:bCs/>
                 <w:lang w:val="en-AL"/>
               </w:rPr>
-              <w:lastRenderedPageBreak/>
               <w:t>Licensing Costs</w:t>
             </w:r>
           </w:p>
@@ -7903,6 +8539,7 @@
                 <w:bCs/>
                 <w:lang w:val="en-AL"/>
               </w:rPr>
+              <w:lastRenderedPageBreak/>
               <w:t>Maturity</w:t>
             </w:r>
           </w:p>
@@ -9293,7 +9930,6 @@
                 <w:bCs/>
                 <w:lang w:val="en-AL"/>
               </w:rPr>
-              <w:lastRenderedPageBreak/>
               <w:t>Kostot e Licencës</w:t>
             </w:r>
           </w:p>
@@ -9378,6 +10014,7 @@
                 <w:bCs/>
                 <w:lang w:val="en-AL"/>
               </w:rPr>
+              <w:lastRenderedPageBreak/>
               <w:t>Maturia</w:t>
             </w:r>
           </w:p>
@@ -10175,9 +10812,9 @@
   </w:abstractNum>
   <w:abstractNum w:abstractNumId="6" w15:restartNumberingAfterBreak="0">
     <w:nsid w:val="10A655E5"/>
-    <w:multiLevelType w:val="hybridMultilevel"/>
-    <w:tmpl w:val="D8304E86"/>
-    <w:lvl w:ilvl="0" w:tplc="0409000F">
+    <w:multiLevelType w:val="multilevel"/>
+    <w:tmpl w:val="EE782576"/>
+    <w:lvl w:ilvl="0">
       <w:start w:val="1"/>
       <w:numFmt w:val="decimal"/>
       <w:lvlText w:val="%1."/>
@@ -10186,77 +10823,109 @@
         <w:ind w:left="720" w:hanging="360"/>
       </w:pPr>
     </w:lvl>
-    <w:lvl w:ilvl="1" w:tplc="FFFFFFFF" w:tentative="1">
-      <w:start w:val="1"/>
-      <w:numFmt w:val="lowerLetter"/>
-      <w:lvlText w:val="%2."/>
-      <w:lvlJc w:val="left"/>
-      <w:pPr>
-        <w:ind w:left="1440" w:hanging="360"/>
-      </w:pPr>
-    </w:lvl>
-    <w:lvl w:ilvl="2" w:tplc="FFFFFFFF" w:tentative="1">
-      <w:start w:val="1"/>
-      <w:numFmt w:val="lowerRoman"/>
-      <w:lvlText w:val="%3."/>
-      <w:lvlJc w:val="right"/>
-      <w:pPr>
-        <w:ind w:left="2160" w:hanging="180"/>
-      </w:pPr>
-    </w:lvl>
-    <w:lvl w:ilvl="3" w:tplc="FFFFFFFF" w:tentative="1">
-      <w:start w:val="1"/>
-      <w:numFmt w:val="decimal"/>
-      <w:lvlText w:val="%4."/>
-      <w:lvlJc w:val="left"/>
-      <w:pPr>
-        <w:ind w:left="2880" w:hanging="360"/>
-      </w:pPr>
-    </w:lvl>
-    <w:lvl w:ilvl="4" w:tplc="FFFFFFFF" w:tentative="1">
-      <w:start w:val="1"/>
-      <w:numFmt w:val="lowerLetter"/>
-      <w:lvlText w:val="%5."/>
-      <w:lvlJc w:val="left"/>
-      <w:pPr>
-        <w:ind w:left="3600" w:hanging="360"/>
-      </w:pPr>
-    </w:lvl>
-    <w:lvl w:ilvl="5" w:tplc="FFFFFFFF" w:tentative="1">
-      <w:start w:val="1"/>
-      <w:numFmt w:val="lowerRoman"/>
-      <w:lvlText w:val="%6."/>
-      <w:lvlJc w:val="right"/>
-      <w:pPr>
-        <w:ind w:left="4320" w:hanging="180"/>
-      </w:pPr>
-    </w:lvl>
-    <w:lvl w:ilvl="6" w:tplc="FFFFFFFF" w:tentative="1">
-      <w:start w:val="1"/>
-      <w:numFmt w:val="decimal"/>
-      <w:lvlText w:val="%7."/>
-      <w:lvlJc w:val="left"/>
-      <w:pPr>
-        <w:ind w:left="5040" w:hanging="360"/>
-      </w:pPr>
-    </w:lvl>
-    <w:lvl w:ilvl="7" w:tplc="FFFFFFFF" w:tentative="1">
-      <w:start w:val="1"/>
-      <w:numFmt w:val="lowerLetter"/>
-      <w:lvlText w:val="%8."/>
-      <w:lvlJc w:val="left"/>
-      <w:pPr>
-        <w:ind w:left="5760" w:hanging="360"/>
-      </w:pPr>
-    </w:lvl>
-    <w:lvl w:ilvl="8" w:tplc="FFFFFFFF" w:tentative="1">
-      <w:start w:val="1"/>
-      <w:numFmt w:val="lowerRoman"/>
-      <w:lvlText w:val="%9."/>
-      <w:lvlJc w:val="right"/>
-      <w:pPr>
-        <w:ind w:left="6480" w:hanging="180"/>
-      </w:pPr>
+    <w:lvl w:ilvl="1">
+      <w:start w:val="1"/>
+      <w:numFmt w:val="decimal"/>
+      <w:isLgl/>
+      <w:lvlText w:val="%1.%2"/>
+      <w:lvlJc w:val="left"/>
+      <w:pPr>
+        <w:ind w:left="1400" w:hanging="500"/>
+      </w:pPr>
+      <w:rPr>
+        <w:rFonts w:hint="default"/>
+      </w:rPr>
+    </w:lvl>
+    <w:lvl w:ilvl="2">
+      <w:start w:val="1"/>
+      <w:numFmt w:val="decimal"/>
+      <w:isLgl/>
+      <w:lvlText w:val="%1.%2.%3"/>
+      <w:lvlJc w:val="left"/>
+      <w:pPr>
+        <w:ind w:left="2160" w:hanging="720"/>
+      </w:pPr>
+      <w:rPr>
+        <w:rFonts w:hint="default"/>
+      </w:rPr>
+    </w:lvl>
+    <w:lvl w:ilvl="3">
+      <w:start w:val="1"/>
+      <w:numFmt w:val="decimal"/>
+      <w:isLgl/>
+      <w:lvlText w:val="%1.%2.%3.%4"/>
+      <w:lvlJc w:val="left"/>
+      <w:pPr>
+        <w:ind w:left="2700" w:hanging="720"/>
+      </w:pPr>
+      <w:rPr>
+        <w:rFonts w:hint="default"/>
+      </w:rPr>
+    </w:lvl>
+    <w:lvl w:ilvl="4">
+      <w:start w:val="1"/>
+      <w:numFmt w:val="decimal"/>
+      <w:isLgl/>
+      <w:lvlText w:val="%1.%2.%3.%4.%5"/>
+      <w:lvlJc w:val="left"/>
+      <w:pPr>
+        <w:ind w:left="3600" w:hanging="1080"/>
+      </w:pPr>
+      <w:rPr>
+        <w:rFonts w:hint="default"/>
+      </w:rPr>
+    </w:lvl>
+    <w:lvl w:ilvl="5">
+      <w:start w:val="1"/>
+      <w:numFmt w:val="decimal"/>
+      <w:isLgl/>
+      <w:lvlText w:val="%1.%2.%3.%4.%5.%6"/>
+      <w:lvlJc w:val="left"/>
+      <w:pPr>
+        <w:ind w:left="4140" w:hanging="1080"/>
+      </w:pPr>
+      <w:rPr>
+        <w:rFonts w:hint="default"/>
+      </w:rPr>
+    </w:lvl>
+    <w:lvl w:ilvl="6">
+      <w:start w:val="1"/>
+      <w:numFmt w:val="decimal"/>
+      <w:isLgl/>
+      <w:lvlText w:val="%1.%2.%3.%4.%5.%6.%7"/>
+      <w:lvlJc w:val="left"/>
+      <w:pPr>
+        <w:ind w:left="5040" w:hanging="1440"/>
+      </w:pPr>
+      <w:rPr>
+        <w:rFonts w:hint="default"/>
+      </w:rPr>
+    </w:lvl>
+    <w:lvl w:ilvl="7">
+      <w:start w:val="1"/>
+      <w:numFmt w:val="decimal"/>
+      <w:isLgl/>
+      <w:lvlText w:val="%1.%2.%3.%4.%5.%6.%7.%8"/>
+      <w:lvlJc w:val="left"/>
+      <w:pPr>
+        <w:ind w:left="5580" w:hanging="1440"/>
+      </w:pPr>
+      <w:rPr>
+        <w:rFonts w:hint="default"/>
+      </w:rPr>
+    </w:lvl>
+    <w:lvl w:ilvl="8">
+      <w:start w:val="1"/>
+      <w:numFmt w:val="decimal"/>
+      <w:isLgl/>
+      <w:lvlText w:val="%1.%2.%3.%4.%5.%6.%7.%8.%9"/>
+      <w:lvlJc w:val="left"/>
+      <w:pPr>
+        <w:ind w:left="6120" w:hanging="1440"/>
+      </w:pPr>
+      <w:rPr>
+        <w:rFonts w:hint="default"/>
+      </w:rPr>
     </w:lvl>
   </w:abstractNum>
   <w:abstractNum w:abstractNumId="7" w15:restartNumberingAfterBreak="0">
@@ -10373,6 +11042,120 @@
     </w:lvl>
   </w:abstractNum>
   <w:abstractNum w:abstractNumId="8" w15:restartNumberingAfterBreak="0">
+    <w:nsid w:val="157975C4"/>
+    <w:multiLevelType w:val="multilevel"/>
+    <w:tmpl w:val="69BCB430"/>
+    <w:lvl w:ilvl="0">
+      <w:start w:val="1"/>
+      <w:numFmt w:val="decimal"/>
+      <w:lvlText w:val="%1."/>
+      <w:lvlJc w:val="left"/>
+      <w:pPr>
+        <w:ind w:left="720" w:hanging="360"/>
+      </w:pPr>
+    </w:lvl>
+    <w:lvl w:ilvl="1">
+      <w:start w:val="1"/>
+      <w:numFmt w:val="lowerLetter"/>
+      <w:lvlText w:val="%2)"/>
+      <w:lvlJc w:val="left"/>
+      <w:pPr>
+        <w:ind w:left="1260" w:hanging="360"/>
+      </w:pPr>
+    </w:lvl>
+    <w:lvl w:ilvl="2">
+      <w:start w:val="1"/>
+      <w:numFmt w:val="decimal"/>
+      <w:isLgl/>
+      <w:lvlText w:val="%1.%2.%3"/>
+      <w:lvlJc w:val="left"/>
+      <w:pPr>
+        <w:ind w:left="2160" w:hanging="720"/>
+      </w:pPr>
+      <w:rPr>
+        <w:rFonts w:hint="default"/>
+      </w:rPr>
+    </w:lvl>
+    <w:lvl w:ilvl="3">
+      <w:start w:val="1"/>
+      <w:numFmt w:val="decimal"/>
+      <w:isLgl/>
+      <w:lvlText w:val="%1.%2.%3.%4"/>
+      <w:lvlJc w:val="left"/>
+      <w:pPr>
+        <w:ind w:left="2700" w:hanging="720"/>
+      </w:pPr>
+      <w:rPr>
+        <w:rFonts w:hint="default"/>
+      </w:rPr>
+    </w:lvl>
+    <w:lvl w:ilvl="4">
+      <w:start w:val="1"/>
+      <w:numFmt w:val="decimal"/>
+      <w:isLgl/>
+      <w:lvlText w:val="%1.%2.%3.%4.%5"/>
+      <w:lvlJc w:val="left"/>
+      <w:pPr>
+        <w:ind w:left="3600" w:hanging="1080"/>
+      </w:pPr>
+      <w:rPr>
+        <w:rFonts w:hint="default"/>
+      </w:rPr>
+    </w:lvl>
+    <w:lvl w:ilvl="5">
+      <w:start w:val="1"/>
+      <w:numFmt w:val="decimal"/>
+      <w:isLgl/>
+      <w:lvlText w:val="%1.%2.%3.%4.%5.%6"/>
+      <w:lvlJc w:val="left"/>
+      <w:pPr>
+        <w:ind w:left="4140" w:hanging="1080"/>
+      </w:pPr>
+      <w:rPr>
+        <w:rFonts w:hint="default"/>
+      </w:rPr>
+    </w:lvl>
+    <w:lvl w:ilvl="6">
+      <w:start w:val="1"/>
+      <w:numFmt w:val="decimal"/>
+      <w:isLgl/>
+      <w:lvlText w:val="%1.%2.%3.%4.%5.%6.%7"/>
+      <w:lvlJc w:val="left"/>
+      <w:pPr>
+        <w:ind w:left="5040" w:hanging="1440"/>
+      </w:pPr>
+      <w:rPr>
+        <w:rFonts w:hint="default"/>
+      </w:rPr>
+    </w:lvl>
+    <w:lvl w:ilvl="7">
+      <w:start w:val="1"/>
+      <w:numFmt w:val="decimal"/>
+      <w:isLgl/>
+      <w:lvlText w:val="%1.%2.%3.%4.%5.%6.%7.%8"/>
+      <w:lvlJc w:val="left"/>
+      <w:pPr>
+        <w:ind w:left="5580" w:hanging="1440"/>
+      </w:pPr>
+      <w:rPr>
+        <w:rFonts w:hint="default"/>
+      </w:rPr>
+    </w:lvl>
+    <w:lvl w:ilvl="8">
+      <w:start w:val="1"/>
+      <w:numFmt w:val="decimal"/>
+      <w:isLgl/>
+      <w:lvlText w:val="%1.%2.%3.%4.%5.%6.%7.%8.%9"/>
+      <w:lvlJc w:val="left"/>
+      <w:pPr>
+        <w:ind w:left="6120" w:hanging="1440"/>
+      </w:pPr>
+      <w:rPr>
+        <w:rFonts w:hint="default"/>
+      </w:rPr>
+    </w:lvl>
+  </w:abstractNum>
+  <w:abstractNum w:abstractNumId="9" w15:restartNumberingAfterBreak="0">
     <w:nsid w:val="15993C03"/>
     <w:multiLevelType w:val="hybridMultilevel"/>
     <w:tmpl w:val="E14CC36C"/>
@@ -10458,7 +11241,7 @@
       </w:pPr>
     </w:lvl>
   </w:abstractNum>
-  <w:abstractNum w:abstractNumId="9" w15:restartNumberingAfterBreak="0">
+  <w:abstractNum w:abstractNumId="10" w15:restartNumberingAfterBreak="0">
     <w:nsid w:val="176E1937"/>
     <w:multiLevelType w:val="hybridMultilevel"/>
     <w:tmpl w:val="EF38E7A2"/>
@@ -10571,7 +11354,7 @@
       </w:rPr>
     </w:lvl>
   </w:abstractNum>
-  <w:abstractNum w:abstractNumId="10" w15:restartNumberingAfterBreak="0">
+  <w:abstractNum w:abstractNumId="11" w15:restartNumberingAfterBreak="0">
     <w:nsid w:val="1B734930"/>
     <w:multiLevelType w:val="multilevel"/>
     <w:tmpl w:val="60669E8E"/>
@@ -10689,7 +11472,7 @@
       </w:rPr>
     </w:lvl>
   </w:abstractNum>
-  <w:abstractNum w:abstractNumId="11" w15:restartNumberingAfterBreak="0">
+  <w:abstractNum w:abstractNumId="12" w15:restartNumberingAfterBreak="0">
     <w:nsid w:val="1C86062C"/>
     <w:multiLevelType w:val="hybridMultilevel"/>
     <w:tmpl w:val="FDC41458"/>
@@ -10802,7 +11585,246 @@
       </w:rPr>
     </w:lvl>
   </w:abstractNum>
-  <w:abstractNum w:abstractNumId="12" w15:restartNumberingAfterBreak="0">
+  <w:abstractNum w:abstractNumId="13" w15:restartNumberingAfterBreak="0">
+    <w:nsid w:val="1D0A3581"/>
+    <w:multiLevelType w:val="multilevel"/>
+    <w:tmpl w:val="EE782576"/>
+    <w:lvl w:ilvl="0">
+      <w:start w:val="1"/>
+      <w:numFmt w:val="decimal"/>
+      <w:lvlText w:val="%1."/>
+      <w:lvlJc w:val="left"/>
+      <w:pPr>
+        <w:ind w:left="1440" w:hanging="360"/>
+      </w:pPr>
+      <w:rPr>
+        <w:rFonts w:hint="default"/>
+      </w:rPr>
+    </w:lvl>
+    <w:lvl w:ilvl="1">
+      <w:start w:val="1"/>
+      <w:numFmt w:val="decimal"/>
+      <w:isLgl/>
+      <w:lvlText w:val="%1.%2"/>
+      <w:lvlJc w:val="left"/>
+      <w:pPr>
+        <w:ind w:left="2120" w:hanging="500"/>
+      </w:pPr>
+      <w:rPr>
+        <w:rFonts w:hint="default"/>
+      </w:rPr>
+    </w:lvl>
+    <w:lvl w:ilvl="2">
+      <w:start w:val="1"/>
+      <w:numFmt w:val="decimal"/>
+      <w:isLgl/>
+      <w:lvlText w:val="%1.%2.%3"/>
+      <w:lvlJc w:val="left"/>
+      <w:pPr>
+        <w:ind w:left="2880" w:hanging="720"/>
+      </w:pPr>
+      <w:rPr>
+        <w:rFonts w:hint="default"/>
+      </w:rPr>
+    </w:lvl>
+    <w:lvl w:ilvl="3">
+      <w:start w:val="1"/>
+      <w:numFmt w:val="decimal"/>
+      <w:isLgl/>
+      <w:lvlText w:val="%1.%2.%3.%4"/>
+      <w:lvlJc w:val="left"/>
+      <w:pPr>
+        <w:ind w:left="3420" w:hanging="720"/>
+      </w:pPr>
+      <w:rPr>
+        <w:rFonts w:hint="default"/>
+      </w:rPr>
+    </w:lvl>
+    <w:lvl w:ilvl="4">
+      <w:start w:val="1"/>
+      <w:numFmt w:val="decimal"/>
+      <w:isLgl/>
+      <w:lvlText w:val="%1.%2.%3.%4.%5"/>
+      <w:lvlJc w:val="left"/>
+      <w:pPr>
+        <w:ind w:left="4320" w:hanging="1080"/>
+      </w:pPr>
+      <w:rPr>
+        <w:rFonts w:hint="default"/>
+      </w:rPr>
+    </w:lvl>
+    <w:lvl w:ilvl="5">
+      <w:start w:val="1"/>
+      <w:numFmt w:val="decimal"/>
+      <w:isLgl/>
+      <w:lvlText w:val="%1.%2.%3.%4.%5.%6"/>
+      <w:lvlJc w:val="left"/>
+      <w:pPr>
+        <w:ind w:left="4860" w:hanging="1080"/>
+      </w:pPr>
+      <w:rPr>
+        <w:rFonts w:hint="default"/>
+      </w:rPr>
+    </w:lvl>
+    <w:lvl w:ilvl="6">
+      <w:start w:val="1"/>
+      <w:numFmt w:val="decimal"/>
+      <w:isLgl/>
+      <w:lvlText w:val="%1.%2.%3.%4.%5.%6.%7"/>
+      <w:lvlJc w:val="left"/>
+      <w:pPr>
+        <w:ind w:left="5760" w:hanging="1440"/>
+      </w:pPr>
+      <w:rPr>
+        <w:rFonts w:hint="default"/>
+      </w:rPr>
+    </w:lvl>
+    <w:lvl w:ilvl="7">
+      <w:start w:val="1"/>
+      <w:numFmt w:val="decimal"/>
+      <w:isLgl/>
+      <w:lvlText w:val="%1.%2.%3.%4.%5.%6.%7.%8"/>
+      <w:lvlJc w:val="left"/>
+      <w:pPr>
+        <w:ind w:left="6300" w:hanging="1440"/>
+      </w:pPr>
+      <w:rPr>
+        <w:rFonts w:hint="default"/>
+      </w:rPr>
+    </w:lvl>
+    <w:lvl w:ilvl="8">
+      <w:start w:val="1"/>
+      <w:numFmt w:val="decimal"/>
+      <w:isLgl/>
+      <w:lvlText w:val="%1.%2.%3.%4.%5.%6.%7.%8.%9"/>
+      <w:lvlJc w:val="left"/>
+      <w:pPr>
+        <w:ind w:left="6840" w:hanging="1440"/>
+      </w:pPr>
+      <w:rPr>
+        <w:rFonts w:hint="default"/>
+      </w:rPr>
+    </w:lvl>
+  </w:abstractNum>
+  <w:abstractNum w:abstractNumId="14" w15:restartNumberingAfterBreak="0">
+    <w:nsid w:val="23970FC5"/>
+    <w:multiLevelType w:val="multilevel"/>
+    <w:tmpl w:val="EE782576"/>
+    <w:lvl w:ilvl="0">
+      <w:start w:val="1"/>
+      <w:numFmt w:val="decimal"/>
+      <w:lvlText w:val="%1."/>
+      <w:lvlJc w:val="left"/>
+      <w:pPr>
+        <w:ind w:left="720" w:hanging="360"/>
+      </w:pPr>
+    </w:lvl>
+    <w:lvl w:ilvl="1">
+      <w:start w:val="1"/>
+      <w:numFmt w:val="decimal"/>
+      <w:isLgl/>
+      <w:lvlText w:val="%1.%2"/>
+      <w:lvlJc w:val="left"/>
+      <w:pPr>
+        <w:ind w:left="1400" w:hanging="500"/>
+      </w:pPr>
+      <w:rPr>
+        <w:rFonts w:hint="default"/>
+      </w:rPr>
+    </w:lvl>
+    <w:lvl w:ilvl="2">
+      <w:start w:val="1"/>
+      <w:numFmt w:val="decimal"/>
+      <w:isLgl/>
+      <w:lvlText w:val="%1.%2.%3"/>
+      <w:lvlJc w:val="left"/>
+      <w:pPr>
+        <w:ind w:left="2160" w:hanging="720"/>
+      </w:pPr>
+      <w:rPr>
+        <w:rFonts w:hint="default"/>
+      </w:rPr>
+    </w:lvl>
+    <w:lvl w:ilvl="3">
+      <w:start w:val="1"/>
+      <w:numFmt w:val="decimal"/>
+      <w:isLgl/>
+      <w:lvlText w:val="%1.%2.%3.%4"/>
+      <w:lvlJc w:val="left"/>
+      <w:pPr>
+        <w:ind w:left="2700" w:hanging="720"/>
+      </w:pPr>
+      <w:rPr>
+        <w:rFonts w:hint="default"/>
+      </w:rPr>
+    </w:lvl>
+    <w:lvl w:ilvl="4">
+      <w:start w:val="1"/>
+      <w:numFmt w:val="decimal"/>
+      <w:isLgl/>
+      <w:lvlText w:val="%1.%2.%3.%4.%5"/>
+      <w:lvlJc w:val="left"/>
+      <w:pPr>
+        <w:ind w:left="3600" w:hanging="1080"/>
+      </w:pPr>
+      <w:rPr>
+        <w:rFonts w:hint="default"/>
+      </w:rPr>
+    </w:lvl>
+    <w:lvl w:ilvl="5">
+      <w:start w:val="1"/>
+      <w:numFmt w:val="decimal"/>
+      <w:isLgl/>
+      <w:lvlText w:val="%1.%2.%3.%4.%5.%6"/>
+      <w:lvlJc w:val="left"/>
+      <w:pPr>
+        <w:ind w:left="4140" w:hanging="1080"/>
+      </w:pPr>
+      <w:rPr>
+        <w:rFonts w:hint="default"/>
+      </w:rPr>
+    </w:lvl>
+    <w:lvl w:ilvl="6">
+      <w:start w:val="1"/>
+      <w:numFmt w:val="decimal"/>
+      <w:isLgl/>
+      <w:lvlText w:val="%1.%2.%3.%4.%5.%6.%7"/>
+      <w:lvlJc w:val="left"/>
+      <w:pPr>
+        <w:ind w:left="5040" w:hanging="1440"/>
+      </w:pPr>
+      <w:rPr>
+        <w:rFonts w:hint="default"/>
+      </w:rPr>
+    </w:lvl>
+    <w:lvl w:ilvl="7">
+      <w:start w:val="1"/>
+      <w:numFmt w:val="decimal"/>
+      <w:isLgl/>
+      <w:lvlText w:val="%1.%2.%3.%4.%5.%6.%7.%8"/>
+      <w:lvlJc w:val="left"/>
+      <w:pPr>
+        <w:ind w:left="5580" w:hanging="1440"/>
+      </w:pPr>
+      <w:rPr>
+        <w:rFonts w:hint="default"/>
+      </w:rPr>
+    </w:lvl>
+    <w:lvl w:ilvl="8">
+      <w:start w:val="1"/>
+      <w:numFmt w:val="decimal"/>
+      <w:isLgl/>
+      <w:lvlText w:val="%1.%2.%3.%4.%5.%6.%7.%8.%9"/>
+      <w:lvlJc w:val="left"/>
+      <w:pPr>
+        <w:ind w:left="6120" w:hanging="1440"/>
+      </w:pPr>
+      <w:rPr>
+        <w:rFonts w:hint="default"/>
+      </w:rPr>
+    </w:lvl>
+  </w:abstractNum>
+  <w:abstractNum w:abstractNumId="15" w15:restartNumberingAfterBreak="0">
     <w:nsid w:val="29AB35D3"/>
     <w:multiLevelType w:val="hybridMultilevel"/>
     <w:tmpl w:val="57C8133C"/>
@@ -10888,7 +11910,7 @@
       </w:pPr>
     </w:lvl>
   </w:abstractNum>
-  <w:abstractNum w:abstractNumId="13" w15:restartNumberingAfterBreak="0">
+  <w:abstractNum w:abstractNumId="16" w15:restartNumberingAfterBreak="0">
     <w:nsid w:val="2F8C3D2F"/>
     <w:multiLevelType w:val="hybridMultilevel"/>
     <w:tmpl w:val="D7FEE966"/>
@@ -10974,7 +11996,125 @@
       </w:pPr>
     </w:lvl>
   </w:abstractNum>
-  <w:abstractNum w:abstractNumId="14" w15:restartNumberingAfterBreak="0">
+  <w:abstractNum w:abstractNumId="17" w15:restartNumberingAfterBreak="0">
+    <w:nsid w:val="33FC063F"/>
+    <w:multiLevelType w:val="multilevel"/>
+    <w:tmpl w:val="EE782576"/>
+    <w:lvl w:ilvl="0">
+      <w:start w:val="1"/>
+      <w:numFmt w:val="decimal"/>
+      <w:lvlText w:val="%1."/>
+      <w:lvlJc w:val="left"/>
+      <w:pPr>
+        <w:ind w:left="720" w:hanging="360"/>
+      </w:pPr>
+    </w:lvl>
+    <w:lvl w:ilvl="1">
+      <w:start w:val="1"/>
+      <w:numFmt w:val="decimal"/>
+      <w:isLgl/>
+      <w:lvlText w:val="%1.%2"/>
+      <w:lvlJc w:val="left"/>
+      <w:pPr>
+        <w:ind w:left="1400" w:hanging="500"/>
+      </w:pPr>
+      <w:rPr>
+        <w:rFonts w:hint="default"/>
+      </w:rPr>
+    </w:lvl>
+    <w:lvl w:ilvl="2">
+      <w:start w:val="1"/>
+      <w:numFmt w:val="decimal"/>
+      <w:isLgl/>
+      <w:lvlText w:val="%1.%2.%3"/>
+      <w:lvlJc w:val="left"/>
+      <w:pPr>
+        <w:ind w:left="2160" w:hanging="720"/>
+      </w:pPr>
+      <w:rPr>
+        <w:rFonts w:hint="default"/>
+      </w:rPr>
+    </w:lvl>
+    <w:lvl w:ilvl="3">
+      <w:start w:val="1"/>
+      <w:numFmt w:val="decimal"/>
+      <w:isLgl/>
+      <w:lvlText w:val="%1.%2.%3.%4"/>
+      <w:lvlJc w:val="left"/>
+      <w:pPr>
+        <w:ind w:left="2700" w:hanging="720"/>
+      </w:pPr>
+      <w:rPr>
+        <w:rFonts w:hint="default"/>
+      </w:rPr>
+    </w:lvl>
+    <w:lvl w:ilvl="4">
+      <w:start w:val="1"/>
+      <w:numFmt w:val="decimal"/>
+      <w:isLgl/>
+      <w:lvlText w:val="%1.%2.%3.%4.%5"/>
+      <w:lvlJc w:val="left"/>
+      <w:pPr>
+        <w:ind w:left="3600" w:hanging="1080"/>
+      </w:pPr>
+      <w:rPr>
+        <w:rFonts w:hint="default"/>
+      </w:rPr>
+    </w:lvl>
+    <w:lvl w:ilvl="5">
+      <w:start w:val="1"/>
+      <w:numFmt w:val="decimal"/>
+      <w:isLgl/>
+      <w:lvlText w:val="%1.%2.%3.%4.%5.%6"/>
+      <w:lvlJc w:val="left"/>
+      <w:pPr>
+        <w:ind w:left="4140" w:hanging="1080"/>
+      </w:pPr>
+      <w:rPr>
+        <w:rFonts w:hint="default"/>
+      </w:rPr>
+    </w:lvl>
+    <w:lvl w:ilvl="6">
+      <w:start w:val="1"/>
+      <w:numFmt w:val="decimal"/>
+      <w:isLgl/>
+      <w:lvlText w:val="%1.%2.%3.%4.%5.%6.%7"/>
+      <w:lvlJc w:val="left"/>
+      <w:pPr>
+        <w:ind w:left="5040" w:hanging="1440"/>
+      </w:pPr>
+      <w:rPr>
+        <w:rFonts w:hint="default"/>
+      </w:rPr>
+    </w:lvl>
+    <w:lvl w:ilvl="7">
+      <w:start w:val="1"/>
+      <w:numFmt w:val="decimal"/>
+      <w:isLgl/>
+      <w:lvlText w:val="%1.%2.%3.%4.%5.%6.%7.%8"/>
+      <w:lvlJc w:val="left"/>
+      <w:pPr>
+        <w:ind w:left="5580" w:hanging="1440"/>
+      </w:pPr>
+      <w:rPr>
+        <w:rFonts w:hint="default"/>
+      </w:rPr>
+    </w:lvl>
+    <w:lvl w:ilvl="8">
+      <w:start w:val="1"/>
+      <w:numFmt w:val="decimal"/>
+      <w:isLgl/>
+      <w:lvlText w:val="%1.%2.%3.%4.%5.%6.%7.%8.%9"/>
+      <w:lvlJc w:val="left"/>
+      <w:pPr>
+        <w:ind w:left="6120" w:hanging="1440"/>
+      </w:pPr>
+      <w:rPr>
+        <w:rFonts w:hint="default"/>
+      </w:rPr>
+    </w:lvl>
+  </w:abstractNum>
+  <w:abstractNum w:abstractNumId="18" w15:restartNumberingAfterBreak="0">
     <w:nsid w:val="3404426A"/>
     <w:multiLevelType w:val="hybridMultilevel"/>
     <w:tmpl w:val="2EC49022"/>
@@ -11060,7 +12200,7 @@
       </w:pPr>
     </w:lvl>
   </w:abstractNum>
-  <w:abstractNum w:abstractNumId="15" w15:restartNumberingAfterBreak="0">
+  <w:abstractNum w:abstractNumId="19" w15:restartNumberingAfterBreak="0">
     <w:nsid w:val="36D727A3"/>
     <w:multiLevelType w:val="hybridMultilevel"/>
     <w:tmpl w:val="B190576E"/>
@@ -11173,7 +12313,7 @@
       </w:rPr>
     </w:lvl>
   </w:abstractNum>
-  <w:abstractNum w:abstractNumId="16" w15:restartNumberingAfterBreak="0">
+  <w:abstractNum w:abstractNumId="20" w15:restartNumberingAfterBreak="0">
     <w:nsid w:val="37CF3E9D"/>
     <w:multiLevelType w:val="multilevel"/>
     <w:tmpl w:val="60669E8E"/>
@@ -11291,7 +12431,7 @@
       </w:rPr>
     </w:lvl>
   </w:abstractNum>
-  <w:abstractNum w:abstractNumId="17" w15:restartNumberingAfterBreak="0">
+  <w:abstractNum w:abstractNumId="21" w15:restartNumberingAfterBreak="0">
     <w:nsid w:val="385F4FFA"/>
     <w:multiLevelType w:val="hybridMultilevel"/>
     <w:tmpl w:val="CCF8D5AC"/>
@@ -11404,7 +12544,7 @@
       </w:rPr>
     </w:lvl>
   </w:abstractNum>
-  <w:abstractNum w:abstractNumId="18" w15:restartNumberingAfterBreak="0">
+  <w:abstractNum w:abstractNumId="22" w15:restartNumberingAfterBreak="0">
     <w:nsid w:val="39507404"/>
     <w:multiLevelType w:val="hybridMultilevel"/>
     <w:tmpl w:val="065C4AB6"/>
@@ -11490,7 +12630,7 @@
       </w:pPr>
     </w:lvl>
   </w:abstractNum>
-  <w:abstractNum w:abstractNumId="19" w15:restartNumberingAfterBreak="0">
+  <w:abstractNum w:abstractNumId="23" w15:restartNumberingAfterBreak="0">
     <w:nsid w:val="3C9B3C24"/>
     <w:multiLevelType w:val="multilevel"/>
     <w:tmpl w:val="60669E8E"/>
@@ -11608,7 +12748,360 @@
       </w:rPr>
     </w:lvl>
   </w:abstractNum>
-  <w:abstractNum w:abstractNumId="20" w15:restartNumberingAfterBreak="0">
+  <w:abstractNum w:abstractNumId="24" w15:restartNumberingAfterBreak="0">
+    <w:nsid w:val="3F9613A0"/>
+    <w:multiLevelType w:val="multilevel"/>
+    <w:tmpl w:val="A84AB59C"/>
+    <w:lvl w:ilvl="0">
+      <w:start w:val="1"/>
+      <w:numFmt w:val="decimal"/>
+      <w:lvlText w:val="%1."/>
+      <w:lvlJc w:val="left"/>
+      <w:pPr>
+        <w:ind w:left="720" w:hanging="360"/>
+      </w:pPr>
+      <w:rPr>
+        <w:rFonts w:hint="default"/>
+      </w:rPr>
+    </w:lvl>
+    <w:lvl w:ilvl="1">
+      <w:start w:val="1"/>
+      <w:numFmt w:val="decimal"/>
+      <w:isLgl/>
+      <w:lvlText w:val="%1.%2"/>
+      <w:lvlJc w:val="left"/>
+      <w:pPr>
+        <w:ind w:left="1400" w:hanging="500"/>
+      </w:pPr>
+      <w:rPr>
+        <w:rFonts w:hint="default"/>
+      </w:rPr>
+    </w:lvl>
+    <w:lvl w:ilvl="2">
+      <w:start w:val="4"/>
+      <w:numFmt w:val="decimal"/>
+      <w:isLgl/>
+      <w:lvlText w:val="%1.%2.%3"/>
+      <w:lvlJc w:val="left"/>
+      <w:pPr>
+        <w:ind w:left="2160" w:hanging="720"/>
+      </w:pPr>
+      <w:rPr>
+        <w:rFonts w:hint="default"/>
+      </w:rPr>
+    </w:lvl>
+    <w:lvl w:ilvl="3">
+      <w:start w:val="1"/>
+      <w:numFmt w:val="decimal"/>
+      <w:isLgl/>
+      <w:lvlText w:val="%1.%2.%3.%4"/>
+      <w:lvlJc w:val="left"/>
+      <w:pPr>
+        <w:ind w:left="2700" w:hanging="720"/>
+      </w:pPr>
+      <w:rPr>
+        <w:rFonts w:hint="default"/>
+      </w:rPr>
+    </w:lvl>
+    <w:lvl w:ilvl="4">
+      <w:start w:val="1"/>
+      <w:numFmt w:val="decimal"/>
+      <w:isLgl/>
+      <w:lvlText w:val="%1.%2.%3.%4.%5"/>
+      <w:lvlJc w:val="left"/>
+      <w:pPr>
+        <w:ind w:left="3600" w:hanging="1080"/>
+      </w:pPr>
+      <w:rPr>
+        <w:rFonts w:hint="default"/>
+      </w:rPr>
+    </w:lvl>
+    <w:lvl w:ilvl="5">
+      <w:start w:val="1"/>
+      <w:numFmt w:val="decimal"/>
+      <w:isLgl/>
+      <w:lvlText w:val="%1.%2.%3.%4.%5.%6"/>
+      <w:lvlJc w:val="left"/>
+      <w:pPr>
+        <w:ind w:left="4140" w:hanging="1080"/>
+      </w:pPr>
+      <w:rPr>
+        <w:rFonts w:hint="default"/>
+      </w:rPr>
+    </w:lvl>
+    <w:lvl w:ilvl="6">
+      <w:start w:val="1"/>
+      <w:numFmt w:val="decimal"/>
+      <w:isLgl/>
+      <w:lvlText w:val="%1.%2.%3.%4.%5.%6.%7"/>
+      <w:lvlJc w:val="left"/>
+      <w:pPr>
+        <w:ind w:left="5040" w:hanging="1440"/>
+      </w:pPr>
+      <w:rPr>
+        <w:rFonts w:hint="default"/>
+      </w:rPr>
+    </w:lvl>
+    <w:lvl w:ilvl="7">
+      <w:start w:val="1"/>
+      <w:numFmt w:val="decimal"/>
+      <w:isLgl/>
+      <w:lvlText w:val="%1.%2.%3.%4.%5.%6.%7.%8"/>
+      <w:lvlJc w:val="left"/>
+      <w:pPr>
+        <w:ind w:left="5580" w:hanging="1440"/>
+      </w:pPr>
+      <w:rPr>
+        <w:rFonts w:hint="default"/>
+      </w:rPr>
+    </w:lvl>
+    <w:lvl w:ilvl="8">
+      <w:start w:val="1"/>
+      <w:numFmt w:val="decimal"/>
+      <w:isLgl/>
+      <w:lvlText w:val="%1.%2.%3.%4.%5.%6.%7.%8.%9"/>
+      <w:lvlJc w:val="left"/>
+      <w:pPr>
+        <w:ind w:left="6120" w:hanging="1440"/>
+      </w:pPr>
+      <w:rPr>
+        <w:rFonts w:hint="default"/>
+      </w:rPr>
+    </w:lvl>
+  </w:abstractNum>
+  <w:abstractNum w:abstractNumId="25" w15:restartNumberingAfterBreak="0">
+    <w:nsid w:val="4A560596"/>
+    <w:multiLevelType w:val="multilevel"/>
+    <w:tmpl w:val="7E4467FE"/>
+    <w:lvl w:ilvl="0">
+      <w:start w:val="1"/>
+      <w:numFmt w:val="lowerLetter"/>
+      <w:lvlText w:val="%1)"/>
+      <w:lvlJc w:val="left"/>
+      <w:pPr>
+        <w:ind w:left="720" w:hanging="360"/>
+      </w:pPr>
+    </w:lvl>
+    <w:lvl w:ilvl="1">
+      <w:start w:val="1"/>
+      <w:numFmt w:val="lowerLetter"/>
+      <w:lvlText w:val="%2)"/>
+      <w:lvlJc w:val="left"/>
+      <w:pPr>
+        <w:ind w:left="1260" w:hanging="360"/>
+      </w:pPr>
+    </w:lvl>
+    <w:lvl w:ilvl="2">
+      <w:start w:val="1"/>
+      <w:numFmt w:val="decimal"/>
+      <w:isLgl/>
+      <w:lvlText w:val="%1.%2.%3"/>
+      <w:lvlJc w:val="left"/>
+      <w:pPr>
+        <w:ind w:left="2160" w:hanging="720"/>
+      </w:pPr>
+      <w:rPr>
+        <w:rFonts w:hint="default"/>
+      </w:rPr>
+    </w:lvl>
+    <w:lvl w:ilvl="3">
+      <w:start w:val="1"/>
+      <w:numFmt w:val="decimal"/>
+      <w:isLgl/>
+      <w:lvlText w:val="%1.%2.%3.%4"/>
+      <w:lvlJc w:val="left"/>
+      <w:pPr>
+        <w:ind w:left="2700" w:hanging="720"/>
+      </w:pPr>
+      <w:rPr>
+        <w:rFonts w:hint="default"/>
+      </w:rPr>
+    </w:lvl>
+    <w:lvl w:ilvl="4">
+      <w:start w:val="1"/>
+      <w:numFmt w:val="decimal"/>
+      <w:isLgl/>
+      <w:lvlText w:val="%1.%2.%3.%4.%5"/>
+      <w:lvlJc w:val="left"/>
+      <w:pPr>
+        <w:ind w:left="3600" w:hanging="1080"/>
+      </w:pPr>
+      <w:rPr>
+        <w:rFonts w:hint="default"/>
+      </w:rPr>
+    </w:lvl>
+    <w:lvl w:ilvl="5">
+      <w:start w:val="1"/>
+      <w:numFmt w:val="decimal"/>
+      <w:isLgl/>
+      <w:lvlText w:val="%1.%2.%3.%4.%5.%6"/>
+      <w:lvlJc w:val="left"/>
+      <w:pPr>
+        <w:ind w:left="4140" w:hanging="1080"/>
+      </w:pPr>
+      <w:rPr>
+        <w:rFonts w:hint="default"/>
+      </w:rPr>
+    </w:lvl>
+    <w:lvl w:ilvl="6">
+      <w:start w:val="1"/>
+      <w:numFmt w:val="decimal"/>
+      <w:isLgl/>
+      <w:lvlText w:val="%1.%2.%3.%4.%5.%6.%7"/>
+      <w:lvlJc w:val="left"/>
+      <w:pPr>
+        <w:ind w:left="5040" w:hanging="1440"/>
+      </w:pPr>
+      <w:rPr>
+        <w:rFonts w:hint="default"/>
+      </w:rPr>
+    </w:lvl>
+    <w:lvl w:ilvl="7">
+      <w:start w:val="1"/>
+      <w:numFmt w:val="decimal"/>
+      <w:isLgl/>
+      <w:lvlText w:val="%1.%2.%3.%4.%5.%6.%7.%8"/>
+      <w:lvlJc w:val="left"/>
+      <w:pPr>
+        <w:ind w:left="5580" w:hanging="1440"/>
+      </w:pPr>
+      <w:rPr>
+        <w:rFonts w:hint="default"/>
+      </w:rPr>
+    </w:lvl>
+    <w:lvl w:ilvl="8">
+      <w:start w:val="1"/>
+      <w:numFmt w:val="decimal"/>
+      <w:isLgl/>
+      <w:lvlText w:val="%1.%2.%3.%4.%5.%6.%7.%8.%9"/>
+      <w:lvlJc w:val="left"/>
+      <w:pPr>
+        <w:ind w:left="6120" w:hanging="1440"/>
+      </w:pPr>
+      <w:rPr>
+        <w:rFonts w:hint="default"/>
+      </w:rPr>
+    </w:lvl>
+  </w:abstractNum>
+  <w:abstractNum w:abstractNumId="26" w15:restartNumberingAfterBreak="0">
+    <w:nsid w:val="51492D38"/>
+    <w:multiLevelType w:val="multilevel"/>
+    <w:tmpl w:val="EE782576"/>
+    <w:lvl w:ilvl="0">
+      <w:start w:val="1"/>
+      <w:numFmt w:val="decimal"/>
+      <w:lvlText w:val="%1."/>
+      <w:lvlJc w:val="left"/>
+      <w:pPr>
+        <w:ind w:left="720" w:hanging="360"/>
+      </w:pPr>
+    </w:lvl>
+    <w:lvl w:ilvl="1">
+      <w:start w:val="1"/>
+      <w:numFmt w:val="decimal"/>
+      <w:isLgl/>
+      <w:lvlText w:val="%1.%2"/>
+      <w:lvlJc w:val="left"/>
+      <w:pPr>
+        <w:ind w:left="1400" w:hanging="500"/>
+      </w:pPr>
+      <w:rPr>
+        <w:rFonts w:hint="default"/>
+      </w:rPr>
+    </w:lvl>
+    <w:lvl w:ilvl="2">
+      <w:start w:val="1"/>
+      <w:numFmt w:val="decimal"/>
+      <w:isLgl/>
+      <w:lvlText w:val="%1.%2.%3"/>
+      <w:lvlJc w:val="left"/>
+      <w:pPr>
+        <w:ind w:left="2160" w:hanging="720"/>
+      </w:pPr>
+      <w:rPr>
+        <w:rFonts w:hint="default"/>
+      </w:rPr>
+    </w:lvl>
+    <w:lvl w:ilvl="3">
+      <w:start w:val="1"/>
+      <w:numFmt w:val="decimal"/>
+      <w:isLgl/>
+      <w:lvlText w:val="%1.%2.%3.%4"/>
+      <w:lvlJc w:val="left"/>
+      <w:pPr>
+        <w:ind w:left="2700" w:hanging="720"/>
+      </w:pPr>
+      <w:rPr>
+        <w:rFonts w:hint="default"/>
+      </w:rPr>
+    </w:lvl>
+    <w:lvl w:ilvl="4">
+      <w:start w:val="1"/>
+      <w:numFmt w:val="decimal"/>
+      <w:isLgl/>
+      <w:lvlText w:val="%1.%2.%3.%4.%5"/>
+      <w:lvlJc w:val="left"/>
+      <w:pPr>
+        <w:ind w:left="3600" w:hanging="1080"/>
+      </w:pPr>
+      <w:rPr>
+        <w:rFonts w:hint="default"/>
+      </w:rPr>
+    </w:lvl>
+    <w:lvl w:ilvl="5">
+      <w:start w:val="1"/>
+      <w:numFmt w:val="decimal"/>
+      <w:isLgl/>
+      <w:lvlText w:val="%1.%2.%3.%4.%5.%6"/>
+      <w:lvlJc w:val="left"/>
+      <w:pPr>
+        <w:ind w:left="4140" w:hanging="1080"/>
+      </w:pPr>
+      <w:rPr>
+        <w:rFonts w:hint="default"/>
+      </w:rPr>
+    </w:lvl>
+    <w:lvl w:ilvl="6">
+      <w:start w:val="1"/>
+      <w:numFmt w:val="decimal"/>
+      <w:isLgl/>
+      <w:lvlText w:val="%1.%2.%3.%4.%5.%6.%7"/>
+      <w:lvlJc w:val="left"/>
+      <w:pPr>
+        <w:ind w:left="5040" w:hanging="1440"/>
+      </w:pPr>
+      <w:rPr>
+        <w:rFonts w:hint="default"/>
+      </w:rPr>
+    </w:lvl>
+    <w:lvl w:ilvl="7">
+      <w:start w:val="1"/>
+      <w:numFmt w:val="decimal"/>
+      <w:isLgl/>
+      <w:lvlText w:val="%1.%2.%3.%4.%5.%6.%7.%8"/>
+      <w:lvlJc w:val="left"/>
+      <w:pPr>
+        <w:ind w:left="5580" w:hanging="1440"/>
+      </w:pPr>
+      <w:rPr>
+        <w:rFonts w:hint="default"/>
+      </w:rPr>
+    </w:lvl>
+    <w:lvl w:ilvl="8">
+      <w:start w:val="1"/>
+      <w:numFmt w:val="decimal"/>
+      <w:isLgl/>
+      <w:lvlText w:val="%1.%2.%3.%4.%5.%6.%7.%8.%9"/>
+      <w:lvlJc w:val="left"/>
+      <w:pPr>
+        <w:ind w:left="6120" w:hanging="1440"/>
+      </w:pPr>
+      <w:rPr>
+        <w:rFonts w:hint="default"/>
+      </w:rPr>
+    </w:lvl>
+  </w:abstractNum>
+  <w:abstractNum w:abstractNumId="27" w15:restartNumberingAfterBreak="0">
     <w:nsid w:val="57DB4185"/>
     <w:multiLevelType w:val="hybridMultilevel"/>
     <w:tmpl w:val="B888C09E"/>
@@ -11694,7 +13187,7 @@
       </w:pPr>
     </w:lvl>
   </w:abstractNum>
-  <w:abstractNum w:abstractNumId="21" w15:restartNumberingAfterBreak="0">
+  <w:abstractNum w:abstractNumId="28" w15:restartNumberingAfterBreak="0">
     <w:nsid w:val="591D6766"/>
     <w:multiLevelType w:val="hybridMultilevel"/>
     <w:tmpl w:val="E1983C6C"/>
@@ -11780,7 +13273,121 @@
       </w:pPr>
     </w:lvl>
   </w:abstractNum>
-  <w:abstractNum w:abstractNumId="22" w15:restartNumberingAfterBreak="0">
+  <w:abstractNum w:abstractNumId="29" w15:restartNumberingAfterBreak="0">
+    <w:nsid w:val="64736A1A"/>
+    <w:multiLevelType w:val="multilevel"/>
+    <w:tmpl w:val="D0388AC0"/>
+    <w:lvl w:ilvl="0">
+      <w:start w:val="1"/>
+      <w:numFmt w:val="decimal"/>
+      <w:lvlText w:val="%1."/>
+      <w:lvlJc w:val="left"/>
+      <w:pPr>
+        <w:ind w:left="720" w:hanging="360"/>
+      </w:pPr>
+    </w:lvl>
+    <w:lvl w:ilvl="1">
+      <w:start w:val="1"/>
+      <w:numFmt w:val="lowerLetter"/>
+      <w:lvlText w:val="%2)"/>
+      <w:lvlJc w:val="left"/>
+      <w:pPr>
+        <w:ind w:left="1260" w:hanging="360"/>
+      </w:pPr>
+    </w:lvl>
+    <w:lvl w:ilvl="2">
+      <w:start w:val="1"/>
+      <w:numFmt w:val="decimal"/>
+      <w:isLgl/>
+      <w:lvlText w:val="%1.%2.%3"/>
+      <w:lvlJc w:val="left"/>
+      <w:pPr>
+        <w:ind w:left="2160" w:hanging="720"/>
+      </w:pPr>
+      <w:rPr>
+        <w:rFonts w:hint="default"/>
+      </w:rPr>
+    </w:lvl>
+    <w:lvl w:ilvl="3">
+      <w:start w:val="1"/>
+      <w:numFmt w:val="decimal"/>
+      <w:isLgl/>
+      <w:lvlText w:val="%1.%2.%3.%4"/>
+      <w:lvlJc w:val="left"/>
+      <w:pPr>
+        <w:ind w:left="2700" w:hanging="720"/>
+      </w:pPr>
+      <w:rPr>
+        <w:rFonts w:hint="default"/>
+      </w:rPr>
+    </w:lvl>
+    <w:lvl w:ilvl="4">
+      <w:start w:val="1"/>
+      <w:numFmt w:val="decimal"/>
+      <w:isLgl/>
+      <w:lvlText w:val="%1.%2.%3.%4.%5"/>
+      <w:lvlJc w:val="left"/>
+      <w:pPr>
+        <w:ind w:left="3600" w:hanging="1080"/>
+      </w:pPr>
+      <w:rPr>
+        <w:rFonts w:hint="default"/>
+      </w:rPr>
+    </w:lvl>
+    <w:lvl w:ilvl="5">
+      <w:start w:val="1"/>
+      <w:numFmt w:val="decimal"/>
+      <w:isLgl/>
+      <w:lvlText w:val="%1.%2.%3.%4.%5.%6"/>
+      <w:lvlJc w:val="left"/>
+      <w:pPr>
+        <w:ind w:left="4140" w:hanging="1080"/>
+      </w:pPr>
+      <w:rPr>
+        <w:rFonts w:hint="default"/>
+      </w:rPr>
+    </w:lvl>
+    <w:lvl w:ilvl="6">
+      <w:start w:val="1"/>
+      <w:numFmt w:val="decimal"/>
+      <w:isLgl/>
+      <w:lvlText w:val="%1.%2.%3.%4.%5.%6.%7"/>
+      <w:lvlJc w:val="left"/>
+      <w:pPr>
+        <w:ind w:left="5040" w:hanging="1440"/>
+      </w:pPr>
+      <w:rPr>
+        <w:rFonts w:hint="default"/>
+      </w:rPr>
+    </w:lvl>
+    <w:lvl w:ilvl="7">
+      <w:start w:val="1"/>
+      <w:numFmt w:val="decimal"/>
+      <w:isLgl/>
+      <w:lvlText w:val="%1.%2.%3.%4.%5.%6.%7.%8"/>
+      <w:lvlJc w:val="left"/>
+      <w:pPr>
+        <w:ind w:left="5580" w:hanging="1440"/>
+      </w:pPr>
+      <w:rPr>
+        <w:rFonts w:hint="default"/>
+      </w:rPr>
+    </w:lvl>
+    <w:lvl w:ilvl="8">
+      <w:start w:val="1"/>
+      <w:numFmt w:val="decimal"/>
+      <w:isLgl/>
+      <w:lvlText w:val="%1.%2.%3.%4.%5.%6.%7.%8.%9"/>
+      <w:lvlJc w:val="left"/>
+      <w:pPr>
+        <w:ind w:left="6120" w:hanging="1440"/>
+      </w:pPr>
+      <w:rPr>
+        <w:rFonts w:hint="default"/>
+      </w:rPr>
+    </w:lvl>
+  </w:abstractNum>
+  <w:abstractNum w:abstractNumId="30" w15:restartNumberingAfterBreak="0">
     <w:nsid w:val="6F8E7539"/>
     <w:multiLevelType w:val="hybridMultilevel"/>
     <w:tmpl w:val="4F9A2D1E"/>
@@ -11894,19 +13501,19 @@
     </w:lvl>
   </w:abstractNum>
   <w:num w:numId="1" w16cid:durableId="1862936722">
-    <w:abstractNumId w:val="13"/>
+    <w:abstractNumId w:val="16"/>
   </w:num>
   <w:num w:numId="2" w16cid:durableId="10450438">
-    <w:abstractNumId w:val="9"/>
+    <w:abstractNumId w:val="10"/>
   </w:num>
   <w:num w:numId="3" w16cid:durableId="1677338538">
-    <w:abstractNumId w:val="20"/>
+    <w:abstractNumId w:val="27"/>
   </w:num>
   <w:num w:numId="4" w16cid:durableId="226763861">
     <w:abstractNumId w:val="7"/>
   </w:num>
   <w:num w:numId="5" w16cid:durableId="1572304884">
-    <w:abstractNumId w:val="15"/>
+    <w:abstractNumId w:val="19"/>
   </w:num>
   <w:num w:numId="6" w16cid:durableId="1681850961">
     <w:abstractNumId w:val="5"/>
@@ -11915,28 +13522,28 @@
     <w:abstractNumId w:val="2"/>
   </w:num>
   <w:num w:numId="8" w16cid:durableId="880214180">
-    <w:abstractNumId w:val="14"/>
+    <w:abstractNumId w:val="18"/>
   </w:num>
   <w:num w:numId="9" w16cid:durableId="1523666096">
-    <w:abstractNumId w:val="19"/>
+    <w:abstractNumId w:val="23"/>
   </w:num>
   <w:num w:numId="10" w16cid:durableId="716663524">
     <w:abstractNumId w:val="1"/>
   </w:num>
   <w:num w:numId="11" w16cid:durableId="1379816701">
-    <w:abstractNumId w:val="16"/>
+    <w:abstractNumId w:val="20"/>
   </w:num>
   <w:num w:numId="12" w16cid:durableId="879322712">
-    <w:abstractNumId w:val="11"/>
+    <w:abstractNumId w:val="12"/>
   </w:num>
   <w:num w:numId="13" w16cid:durableId="12341223">
-    <w:abstractNumId w:val="10"/>
+    <w:abstractNumId w:val="11"/>
   </w:num>
   <w:num w:numId="14" w16cid:durableId="1972440517">
     <w:abstractNumId w:val="0"/>
   </w:num>
   <w:num w:numId="15" w16cid:durableId="1966228004">
-    <w:abstractNumId w:val="8"/>
+    <w:abstractNumId w:val="9"/>
   </w:num>
   <w:num w:numId="16" w16cid:durableId="81070302">
     <w:abstractNumId w:val="6"/>
@@ -11945,22 +13552,46 @@
     <w:abstractNumId w:val="4"/>
   </w:num>
   <w:num w:numId="18" w16cid:durableId="1708601167">
-    <w:abstractNumId w:val="17"/>
+    <w:abstractNumId w:val="21"/>
   </w:num>
   <w:num w:numId="19" w16cid:durableId="1564874138">
-    <w:abstractNumId w:val="21"/>
+    <w:abstractNumId w:val="28"/>
   </w:num>
   <w:num w:numId="20" w16cid:durableId="255330490">
     <w:abstractNumId w:val="3"/>
   </w:num>
   <w:num w:numId="21" w16cid:durableId="1158573736">
+    <w:abstractNumId w:val="30"/>
+  </w:num>
+  <w:num w:numId="22" w16cid:durableId="833422533">
     <w:abstractNumId w:val="22"/>
   </w:num>
-  <w:num w:numId="22" w16cid:durableId="833422533">
-    <w:abstractNumId w:val="18"/>
+  <w:num w:numId="23" w16cid:durableId="1330282341">
+    <w:abstractNumId w:val="15"/>
   </w:num>
-  <w:num w:numId="23" w16cid:durableId="1330282341">
-    <w:abstractNumId w:val="12"/>
+  <w:num w:numId="24" w16cid:durableId="938030120">
+    <w:abstractNumId w:val="24"/>
+  </w:num>
+  <w:num w:numId="25" w16cid:durableId="1129739389">
+    <w:abstractNumId w:val="17"/>
+  </w:num>
+  <w:num w:numId="26" w16cid:durableId="779373213">
+    <w:abstractNumId w:val="14"/>
+  </w:num>
+  <w:num w:numId="27" w16cid:durableId="1837913007">
+    <w:abstractNumId w:val="13"/>
+  </w:num>
+  <w:num w:numId="28" w16cid:durableId="1343630971">
+    <w:abstractNumId w:val="26"/>
+  </w:num>
+  <w:num w:numId="29" w16cid:durableId="747074897">
+    <w:abstractNumId w:val="29"/>
+  </w:num>
+  <w:num w:numId="30" w16cid:durableId="941451317">
+    <w:abstractNumId w:val="8"/>
+  </w:num>
+  <w:num w:numId="31" w16cid:durableId="1829402252">
+    <w:abstractNumId w:val="25"/>
   </w:num>
 </w:numbering>
 </file>

</xml_diff>

<commit_message>
add first page create table structure for test cases
</commit_message>
<xml_diff>
--- a/diploma.doc.docx
+++ b/diploma.doc.docx
@@ -12,27 +12,785 @@
         <w:rPr>
           <w:lang w:val="en-US"/>
         </w:rPr>
-        <w:t xml:space="preserve">TEMA </w:t>
-      </w:r>
-      <w:r>
-        <w:rPr>
-          <w:lang w:val="en-US"/>
-        </w:rPr>
-        <w:t>– Testimi i automatizuar i a</w:t>
-      </w:r>
-      <w:r>
-        <w:rPr>
-          <w:lang w:val="en-US"/>
-        </w:rPr>
-        <w:t>plikacioneve web</w:t>
-      </w:r>
-    </w:p>
-    <w:p>
-      <w:pPr>
-        <w:rPr>
-          <w:lang w:val="en-US"/>
-        </w:rPr>
-      </w:pPr>
+        <w:drawing>
+          <wp:inline distT="0" distB="0" distL="0" distR="0" wp14:anchorId="35D4C5C0" wp14:editId="3671B7DF">
+            <wp:extent cx="858741" cy="858741"/>
+            <wp:effectExtent l="0" t="0" r="5080" b="5080"/>
+            <wp:docPr id="1286301945" name="Graphic 1"/>
+            <wp:cNvGraphicFramePr>
+              <a:graphicFrameLocks xmlns:a="http://schemas.openxmlformats.org/drawingml/2006/main" noChangeAspect="1"/>
+            </wp:cNvGraphicFramePr>
+            <a:graphic xmlns:a="http://schemas.openxmlformats.org/drawingml/2006/main">
+              <a:graphicData uri="http://schemas.openxmlformats.org/drawingml/2006/picture">
+                <pic:pic xmlns:pic="http://schemas.openxmlformats.org/drawingml/2006/picture">
+                  <pic:nvPicPr>
+                    <pic:cNvPr id="1286301945" name="Graphic 1286301945"/>
+                    <pic:cNvPicPr/>
+                  </pic:nvPicPr>
+                  <pic:blipFill>
+                    <a:blip r:embed="rId8" cstate="print">
+                      <a:extLst>
+                        <a:ext uri="{28A0092B-C50C-407E-A947-70E740481C1C}">
+                          <a14:useLocalDpi xmlns:a14="http://schemas.microsoft.com/office/drawing/2010/main" val="0"/>
+                        </a:ext>
+                        <a:ext uri="{96DAC541-7B7A-43D3-8B79-37D633B846F1}">
+                          <asvg:svgBlip xmlns:asvg="http://schemas.microsoft.com/office/drawing/2016/SVG/main" r:embed="rId9"/>
+                        </a:ext>
+                      </a:extLst>
+                    </a:blip>
+                    <a:stretch>
+                      <a:fillRect/>
+                    </a:stretch>
+                  </pic:blipFill>
+                  <pic:spPr>
+                    <a:xfrm>
+                      <a:off x="0" y="0"/>
+                      <a:ext cx="869177" cy="869177"/>
+                    </a:xfrm>
+                    <a:prstGeom prst="rect">
+                      <a:avLst/>
+                    </a:prstGeom>
+                  </pic:spPr>
+                </pic:pic>
+              </a:graphicData>
+            </a:graphic>
+          </wp:inline>
+        </w:drawing>
+      </w:r>
+      <w:r>
+        <w:rPr>
+          <w:lang w:val="en-US"/>
+        </w:rPr>
+        <w:tab/>
+      </w:r>
+      <w:r>
+        <w:rPr>
+          <w:lang w:val="en-US"/>
+        </w:rPr>
+        <w:tab/>
+      </w:r>
+      <w:r>
+        <w:rPr>
+          <w:lang w:val="en-US"/>
+        </w:rPr>
+        <w:tab/>
+      </w:r>
+      <w:r>
+        <w:rPr>
+          <w:lang w:val="en-US"/>
+        </w:rPr>
+        <w:tab/>
+      </w:r>
+      <w:r>
+        <w:rPr>
+          <w:lang w:val="en-US"/>
+        </w:rPr>
+        <w:tab/>
+      </w:r>
+      <w:r>
+        <w:rPr>
+          <w:lang w:val="en-US"/>
+        </w:rPr>
+        <w:tab/>
+      </w:r>
+      <w:r>
+        <w:rPr>
+          <w:lang w:val="en-US"/>
+        </w:rPr>
+        <w:tab/>
+      </w:r>
+      <w:r>
+        <w:rPr>
+          <w:lang w:val="en-US"/>
+        </w:rPr>
+        <w:tab/>
+      </w:r>
+      <w:r>
+        <w:rPr>
+          <w:lang w:val="en-US"/>
+        </w:rPr>
+        <w:tab/>
+      </w:r>
+      <w:r>
+        <w:rPr>
+          <w:lang w:val="en-US"/>
+        </w:rPr>
+        <w:tab/>
+      </w:r>
+      <w:r>
+        <w:rPr>
+          <w:lang w:val="en-US"/>
+        </w:rPr>
+        <w:drawing>
+          <wp:inline distT="0" distB="0" distL="0" distR="0" wp14:anchorId="14152E0A" wp14:editId="0B93F361">
+            <wp:extent cx="858741" cy="858741"/>
+            <wp:effectExtent l="0" t="0" r="5080" b="5080"/>
+            <wp:docPr id="1782571949" name="Graphic 1782571949"/>
+            <wp:cNvGraphicFramePr>
+              <a:graphicFrameLocks xmlns:a="http://schemas.openxmlformats.org/drawingml/2006/main" noChangeAspect="1"/>
+            </wp:cNvGraphicFramePr>
+            <a:graphic xmlns:a="http://schemas.openxmlformats.org/drawingml/2006/main">
+              <a:graphicData uri="http://schemas.openxmlformats.org/drawingml/2006/picture">
+                <pic:pic xmlns:pic="http://schemas.openxmlformats.org/drawingml/2006/picture">
+                  <pic:nvPicPr>
+                    <pic:cNvPr id="1286301945" name="Graphic 1286301945"/>
+                    <pic:cNvPicPr/>
+                  </pic:nvPicPr>
+                  <pic:blipFill>
+                    <a:blip r:embed="rId8" cstate="print">
+                      <a:extLst>
+                        <a:ext uri="{28A0092B-C50C-407E-A947-70E740481C1C}">
+                          <a14:useLocalDpi xmlns:a14="http://schemas.microsoft.com/office/drawing/2010/main" val="0"/>
+                        </a:ext>
+                        <a:ext uri="{96DAC541-7B7A-43D3-8B79-37D633B846F1}">
+                          <asvg:svgBlip xmlns:asvg="http://schemas.microsoft.com/office/drawing/2016/SVG/main" r:embed="rId9"/>
+                        </a:ext>
+                      </a:extLst>
+                    </a:blip>
+                    <a:stretch>
+                      <a:fillRect/>
+                    </a:stretch>
+                  </pic:blipFill>
+                  <pic:spPr>
+                    <a:xfrm>
+                      <a:off x="0" y="0"/>
+                      <a:ext cx="869177" cy="869177"/>
+                    </a:xfrm>
+                    <a:prstGeom prst="rect">
+                      <a:avLst/>
+                    </a:prstGeom>
+                  </pic:spPr>
+                </pic:pic>
+              </a:graphicData>
+            </a:graphic>
+          </wp:inline>
+        </w:drawing>
+      </w:r>
+    </w:p>
+    <w:p>
+      <w:pPr>
+        <w:jc w:val="center"/>
+        <w:rPr>
+          <w:b/>
+          <w:bCs/>
+          <w:sz w:val="28"/>
+          <w:szCs w:val="28"/>
+          <w:lang w:val="en-US"/>
+        </w:rPr>
+      </w:pPr>
+      <w:r>
+        <w:rPr>
+          <w:b/>
+          <w:bCs/>
+          <w:sz w:val="28"/>
+          <w:szCs w:val="28"/>
+          <w:lang w:val="en-US"/>
+        </w:rPr>
+        <w:t>REPUBLIKA E SHQIPERIS</w:t>
+      </w:r>
+      <w:r>
+        <w:rPr>
+          <w:b/>
+          <w:bCs/>
+          <w:sz w:val="28"/>
+          <w:szCs w:val="28"/>
+          <w:lang w:val="en-US"/>
+        </w:rPr>
+        <w:t>Ë</w:t>
+      </w:r>
+    </w:p>
+    <w:p>
+      <w:pPr>
+        <w:jc w:val="center"/>
+        <w:rPr>
+          <w:b/>
+          <w:bCs/>
+          <w:sz w:val="28"/>
+          <w:szCs w:val="28"/>
+          <w:lang w:val="en-US"/>
+        </w:rPr>
+      </w:pPr>
+      <w:r>
+        <w:rPr>
+          <w:b/>
+          <w:bCs/>
+          <w:sz w:val="28"/>
+          <w:szCs w:val="28"/>
+          <w:lang w:val="en-US"/>
+        </w:rPr>
+        <w:t>UNIVERSITETI I TIRAN</w:t>
+      </w:r>
+      <w:r>
+        <w:rPr>
+          <w:b/>
+          <w:bCs/>
+          <w:sz w:val="28"/>
+          <w:szCs w:val="28"/>
+          <w:lang w:val="en-US"/>
+        </w:rPr>
+        <w:t>Ë</w:t>
+      </w:r>
+      <w:r>
+        <w:rPr>
+          <w:b/>
+          <w:bCs/>
+          <w:sz w:val="28"/>
+          <w:szCs w:val="28"/>
+          <w:lang w:val="en-US"/>
+        </w:rPr>
+        <w:t>S</w:t>
+      </w:r>
+    </w:p>
+    <w:p>
+      <w:pPr>
+        <w:jc w:val="center"/>
+        <w:rPr>
+          <w:b/>
+          <w:bCs/>
+          <w:sz w:val="28"/>
+          <w:szCs w:val="28"/>
+          <w:lang w:val="en-US"/>
+        </w:rPr>
+      </w:pPr>
+      <w:r>
+        <w:rPr>
+          <w:b/>
+          <w:bCs/>
+          <w:sz w:val="28"/>
+          <w:szCs w:val="28"/>
+          <w:lang w:val="en-US"/>
+        </w:rPr>
+        <w:t>FAKULTETI I SHKENCAVE T</w:t>
+      </w:r>
+      <w:r>
+        <w:rPr>
+          <w:b/>
+          <w:bCs/>
+          <w:sz w:val="28"/>
+          <w:szCs w:val="28"/>
+          <w:lang w:val="en-US"/>
+        </w:rPr>
+        <w:t>Ë</w:t>
+      </w:r>
+      <w:r>
+        <w:rPr>
+          <w:b/>
+          <w:bCs/>
+          <w:sz w:val="28"/>
+          <w:szCs w:val="28"/>
+          <w:lang w:val="en-US"/>
+        </w:rPr>
+        <w:t xml:space="preserve"> NATYR</w:t>
+      </w:r>
+      <w:r>
+        <w:rPr>
+          <w:b/>
+          <w:bCs/>
+          <w:sz w:val="28"/>
+          <w:szCs w:val="28"/>
+          <w:lang w:val="en-US"/>
+        </w:rPr>
+        <w:t>Ë</w:t>
+      </w:r>
+      <w:r>
+        <w:rPr>
+          <w:b/>
+          <w:bCs/>
+          <w:sz w:val="28"/>
+          <w:szCs w:val="28"/>
+          <w:lang w:val="en-US"/>
+        </w:rPr>
+        <w:t>S</w:t>
+      </w:r>
+    </w:p>
+    <w:p>
+      <w:pPr>
+        <w:jc w:val="center"/>
+        <w:rPr>
+          <w:b/>
+          <w:bCs/>
+          <w:sz w:val="28"/>
+          <w:szCs w:val="28"/>
+          <w:lang w:val="en-US"/>
+        </w:rPr>
+      </w:pPr>
+      <w:r>
+        <w:rPr>
+          <w:b/>
+          <w:bCs/>
+          <w:sz w:val="28"/>
+          <w:szCs w:val="28"/>
+          <w:lang w:val="en-US"/>
+        </w:rPr>
+        <w:t>DEGA: INFORMATIKE</w:t>
+      </w:r>
+    </w:p>
+    <w:p>
+      <w:pPr>
+        <w:jc w:val="center"/>
+        <w:rPr>
+          <w:lang w:val="en-US"/>
+        </w:rPr>
+      </w:pPr>
+    </w:p>
+    <w:p>
+      <w:pPr>
+        <w:jc w:val="center"/>
+        <w:rPr>
+          <w:b/>
+          <w:bCs/>
+          <w:sz w:val="24"/>
+          <w:szCs w:val="24"/>
+          <w:lang w:val="en-US"/>
+        </w:rPr>
+      </w:pPr>
+      <w:r>
+        <w:rPr>
+          <w:b/>
+          <w:bCs/>
+          <w:sz w:val="24"/>
+          <w:szCs w:val="24"/>
+          <w:lang w:val="en-US"/>
+        </w:rPr>
+        <w:t>Mikrotez</w:t>
+      </w:r>
+      <w:r>
+        <w:rPr>
+          <w:b/>
+          <w:bCs/>
+          <w:sz w:val="24"/>
+          <w:szCs w:val="24"/>
+          <w:lang w:val="en-US"/>
+        </w:rPr>
+        <w:t>ë</w:t>
+      </w:r>
+      <w:r>
+        <w:rPr>
+          <w:b/>
+          <w:bCs/>
+          <w:sz w:val="24"/>
+          <w:szCs w:val="24"/>
+          <w:lang w:val="en-US"/>
+        </w:rPr>
+        <w:t xml:space="preserve"> p</w:t>
+      </w:r>
+      <w:r>
+        <w:rPr>
+          <w:b/>
+          <w:bCs/>
+          <w:sz w:val="24"/>
+          <w:szCs w:val="24"/>
+          <w:lang w:val="en-US"/>
+        </w:rPr>
+        <w:t>ë</w:t>
+      </w:r>
+      <w:r>
+        <w:rPr>
+          <w:b/>
+          <w:bCs/>
+          <w:sz w:val="24"/>
+          <w:szCs w:val="24"/>
+          <w:lang w:val="en-US"/>
+        </w:rPr>
+        <w:t>r mbrojtjen e grad</w:t>
+      </w:r>
+      <w:r>
+        <w:rPr>
+          <w:b/>
+          <w:bCs/>
+          <w:sz w:val="24"/>
+          <w:szCs w:val="24"/>
+          <w:lang w:val="en-US"/>
+        </w:rPr>
+        <w:t>ë</w:t>
+      </w:r>
+      <w:r>
+        <w:rPr>
+          <w:b/>
+          <w:bCs/>
+          <w:sz w:val="24"/>
+          <w:szCs w:val="24"/>
+          <w:lang w:val="en-US"/>
+        </w:rPr>
+        <w:t>s “Master i Shkencave” (MSC)</w:t>
+      </w:r>
+    </w:p>
+    <w:p>
+      <w:pPr>
+        <w:jc w:val="center"/>
+        <w:rPr>
+          <w:b/>
+          <w:bCs/>
+          <w:lang w:val="en-US"/>
+        </w:rPr>
+      </w:pPr>
+      <w:r>
+        <w:rPr>
+          <w:b/>
+          <w:bCs/>
+          <w:lang w:val="en-US"/>
+        </w:rPr>
+        <w:t>Tema: “</w:t>
+      </w:r>
+      <w:r>
+        <w:rPr>
+          <w:b/>
+          <w:bCs/>
+          <w:i/>
+          <w:iCs/>
+          <w:lang w:val="en-US"/>
+        </w:rPr>
+        <w:t>Testimi i automatizuar i aplikacioneve web</w:t>
+      </w:r>
+      <w:r>
+        <w:rPr>
+          <w:b/>
+          <w:bCs/>
+          <w:lang w:val="en-US"/>
+        </w:rPr>
+        <w:t>”</w:t>
+      </w:r>
+    </w:p>
+    <w:p>
+      <w:pPr>
+        <w:jc w:val="center"/>
+        <w:rPr>
+          <w:lang w:val="en-US"/>
+        </w:rPr>
+      </w:pPr>
+    </w:p>
+    <w:p>
+      <w:pPr>
+        <w:jc w:val="center"/>
+        <w:rPr>
+          <w:lang w:val="en-US"/>
+        </w:rPr>
+      </w:pPr>
+    </w:p>
+    <w:p>
+      <w:pPr>
+        <w:jc w:val="center"/>
+        <w:rPr>
+          <w:lang w:val="en-US"/>
+        </w:rPr>
+      </w:pPr>
+    </w:p>
+    <w:p>
+      <w:pPr>
+        <w:rPr>
+          <w:lang w:val="en-US"/>
+        </w:rPr>
+      </w:pPr>
+    </w:p>
+    <w:p>
+      <w:pPr>
+        <w:rPr>
+          <w:lang w:val="en-US"/>
+        </w:rPr>
+      </w:pPr>
+    </w:p>
+    <w:p>
+      <w:pPr>
+        <w:rPr>
+          <w:b/>
+          <w:bCs/>
+          <w:lang w:val="en-US"/>
+        </w:rPr>
+      </w:pPr>
+    </w:p>
+    <w:p>
+      <w:pPr>
+        <w:rPr>
+          <w:b/>
+          <w:bCs/>
+          <w:lang w:val="en-US"/>
+        </w:rPr>
+      </w:pPr>
+      <w:r>
+        <w:rPr>
+          <w:b/>
+          <w:bCs/>
+          <w:lang w:val="en-US"/>
+        </w:rPr>
+        <w:t>Punoi</w:t>
+      </w:r>
+      <w:r>
+        <w:rPr>
+          <w:b/>
+          <w:bCs/>
+          <w:lang w:val="en-US"/>
+        </w:rPr>
+        <w:tab/>
+      </w:r>
+      <w:r>
+        <w:rPr>
+          <w:b/>
+          <w:bCs/>
+          <w:lang w:val="en-US"/>
+        </w:rPr>
+        <w:tab/>
+      </w:r>
+      <w:r>
+        <w:rPr>
+          <w:b/>
+          <w:bCs/>
+          <w:lang w:val="en-US"/>
+        </w:rPr>
+        <w:tab/>
+      </w:r>
+      <w:r>
+        <w:rPr>
+          <w:b/>
+          <w:bCs/>
+          <w:lang w:val="en-US"/>
+        </w:rPr>
+        <w:tab/>
+      </w:r>
+      <w:r>
+        <w:rPr>
+          <w:b/>
+          <w:bCs/>
+          <w:lang w:val="en-US"/>
+        </w:rPr>
+        <w:tab/>
+      </w:r>
+      <w:r>
+        <w:rPr>
+          <w:b/>
+          <w:bCs/>
+          <w:lang w:val="en-US"/>
+        </w:rPr>
+        <w:tab/>
+      </w:r>
+      <w:r>
+        <w:rPr>
+          <w:b/>
+          <w:bCs/>
+          <w:lang w:val="en-US"/>
+        </w:rPr>
+        <w:tab/>
+      </w:r>
+      <w:r>
+        <w:rPr>
+          <w:b/>
+          <w:bCs/>
+          <w:lang w:val="en-US"/>
+        </w:rPr>
+        <w:tab/>
+      </w:r>
+      <w:r>
+        <w:rPr>
+          <w:b/>
+          <w:bCs/>
+          <w:lang w:val="en-US"/>
+        </w:rPr>
+        <w:tab/>
+      </w:r>
+      <w:r>
+        <w:rPr>
+          <w:b/>
+          <w:bCs/>
+          <w:lang w:val="en-US"/>
+        </w:rPr>
+        <w:tab/>
+      </w:r>
+      <w:r>
+        <w:rPr>
+          <w:b/>
+          <w:bCs/>
+          <w:lang w:val="en-US"/>
+        </w:rPr>
+        <w:tab/>
+        <w:t>Udh</w:t>
+      </w:r>
+      <w:r>
+        <w:rPr>
+          <w:b/>
+          <w:bCs/>
+          <w:lang w:val="en-US"/>
+        </w:rPr>
+        <w:t>ë</w:t>
+      </w:r>
+      <w:r>
+        <w:rPr>
+          <w:b/>
+          <w:bCs/>
+          <w:lang w:val="en-US"/>
+        </w:rPr>
+        <w:t>hoqi</w:t>
+      </w:r>
+    </w:p>
+    <w:p>
+      <w:pPr>
+        <w:rPr>
+          <w:b/>
+          <w:bCs/>
+          <w:lang w:val="en-US"/>
+        </w:rPr>
+      </w:pPr>
+      <w:r>
+        <w:rPr>
+          <w:b/>
+          <w:bCs/>
+          <w:lang w:val="en-US"/>
+        </w:rPr>
+        <w:t>Ledjon Cili</w:t>
+      </w:r>
+      <w:r>
+        <w:rPr>
+          <w:b/>
+          <w:bCs/>
+          <w:lang w:val="en-US"/>
+        </w:rPr>
+        <w:tab/>
+      </w:r>
+      <w:r>
+        <w:rPr>
+          <w:b/>
+          <w:bCs/>
+          <w:lang w:val="en-US"/>
+        </w:rPr>
+        <w:tab/>
+      </w:r>
+      <w:r>
+        <w:rPr>
+          <w:b/>
+          <w:bCs/>
+          <w:lang w:val="en-US"/>
+        </w:rPr>
+        <w:tab/>
+      </w:r>
+      <w:r>
+        <w:rPr>
+          <w:b/>
+          <w:bCs/>
+          <w:lang w:val="en-US"/>
+        </w:rPr>
+        <w:tab/>
+      </w:r>
+      <w:r>
+        <w:rPr>
+          <w:b/>
+          <w:bCs/>
+          <w:lang w:val="en-US"/>
+        </w:rPr>
+        <w:tab/>
+      </w:r>
+      <w:r>
+        <w:rPr>
+          <w:b/>
+          <w:bCs/>
+          <w:lang w:val="en-US"/>
+        </w:rPr>
+        <w:tab/>
+      </w:r>
+      <w:r>
+        <w:rPr>
+          <w:b/>
+          <w:bCs/>
+          <w:lang w:val="en-US"/>
+        </w:rPr>
+        <w:tab/>
+      </w:r>
+      <w:r>
+        <w:rPr>
+          <w:b/>
+          <w:bCs/>
+          <w:lang w:val="en-US"/>
+        </w:rPr>
+        <w:tab/>
+      </w:r>
+      <w:r>
+        <w:rPr>
+          <w:b/>
+          <w:bCs/>
+          <w:lang w:val="en-US"/>
+        </w:rPr>
+        <w:tab/>
+        <w:t>Dr. Suela Maxhelaku</w:t>
+      </w:r>
+    </w:p>
+    <w:p>
+      <w:pPr>
+        <w:rPr>
+          <w:b/>
+          <w:bCs/>
+          <w:lang w:val="en-US"/>
+        </w:rPr>
+      </w:pPr>
+    </w:p>
+    <w:p>
+      <w:pPr>
+        <w:rPr>
+          <w:b/>
+          <w:bCs/>
+          <w:lang w:val="en-US"/>
+        </w:rPr>
+      </w:pPr>
+    </w:p>
+    <w:p>
+      <w:pPr>
+        <w:jc w:val="center"/>
+        <w:rPr>
+          <w:lang w:val="en-US"/>
+        </w:rPr>
+      </w:pPr>
+      <w:r>
+        <w:rPr>
+          <w:b/>
+          <w:bCs/>
+          <w:lang w:val="en-US"/>
+        </w:rPr>
+        <w:t>Tiran</w:t>
+      </w:r>
+      <w:r>
+        <w:rPr>
+          <w:b/>
+          <w:bCs/>
+          <w:lang w:val="en-US"/>
+        </w:rPr>
+        <w:t>ë</w:t>
+      </w:r>
+      <w:r>
+        <w:rPr>
+          <w:b/>
+          <w:bCs/>
+          <w:lang w:val="en-US"/>
+        </w:rPr>
+        <w:t>, m</w:t>
+      </w:r>
+      <w:r>
+        <w:rPr>
+          <w:b/>
+          <w:bCs/>
+          <w:lang w:val="en-US"/>
+        </w:rPr>
+        <w:t>ë</w:t>
+      </w:r>
+      <w:r>
+        <w:rPr>
+          <w:b/>
+          <w:bCs/>
+          <w:lang w:val="en-US"/>
+        </w:rPr>
+        <w:t xml:space="preserve"> </w:t>
+      </w:r>
+      <w:r>
+        <w:rPr>
+          <w:b/>
+          <w:bCs/>
+          <w:lang w:val="en-US"/>
+        </w:rPr>
+        <w:t>xx</w:t>
+      </w:r>
+      <w:r>
+        <w:rPr>
+          <w:b/>
+          <w:bCs/>
+          <w:lang w:val="en-US"/>
+        </w:rPr>
+        <w:t>/10/2023</w:t>
+      </w:r>
       <w:r>
         <w:rPr>
           <w:lang w:val="en-US"/>
@@ -90,12 +848,60 @@
     </w:p>
     <w:p>
       <w:r>
-        <w:t>Përmes testimet dhe eksperimentet e kujdesshme, kjo analize synon të vlerësojë pikët e forta dhe dobësitë e çdo teknologjie dhe të ofrojë shqyrtime në përputhshmërinë e tyre për skenarë të ndryshëm të testimi. Gjate kesaj analize do të prezantohen shembuj praktikë dhe raste përdorimi për të ilustruar aplikueshmërinë në botën reale të çdo mjeti.</w:t>
-      </w:r>
-    </w:p>
-    <w:p>
-      <w:r>
-        <w:t>Gjetjet e kërkimit te kesaj analize synojnë të shërbejnë si një burim i vlefshëm për ekipet e zhvillimit të softuerit dhe profesionistët e sigurisë së cilësisë që kërkojnë të përmirësojnë praktikat e tyre të testimi automatizimit të uebit. Në fund të kësaj analize, lexuesit do të kenë një kuptim më të qartë të aftësive dhe kufizimeve të Selenium, Cypress dhe TestComplete, duke u mundësuar të marrin vendime të informuara kur zgjedhin teknologjinë më të përshtatshme të automatizimit të uebit për nevojat e tyre specifike.</w:t>
+        <w:t>Përmes testimet dhe eksperimentet e kujdes</w:t>
+      </w:r>
+      <w:r>
+        <w:t>e</w:t>
+      </w:r>
+      <w:r>
+        <w:t xml:space="preserve">shme, kjo analize synon të vlerësojë pikët e forta dhe </w:t>
+      </w:r>
+      <w:r>
+        <w:t>te dobeta</w:t>
+      </w:r>
+      <w:r>
+        <w:t xml:space="preserve"> </w:t>
+      </w:r>
+      <w:r>
+        <w:t>t</w:t>
+      </w:r>
+      <w:r>
+        <w:t>e çdo teknologjie dhe të ofrojë shqyrtime në përputhshmërinë e tyre për skenarë të ndryshëm të testimi</w:t>
+      </w:r>
+      <w:r>
+        <w:t>t</w:t>
+      </w:r>
+      <w:r>
+        <w:t xml:space="preserve">. Gjate kesaj analize do të prezantohen shembuj praktikë dhe raste përdorimi për të ilustruar aplikueshmërinë në botën reale të çdo </w:t>
+      </w:r>
+      <w:r>
+        <w:t>teknologjie</w:t>
+      </w:r>
+      <w:r>
+        <w:t>.</w:t>
+      </w:r>
+    </w:p>
+    <w:p>
+      <w:r>
+        <w:t xml:space="preserve">Gjetjet e kërkimit te kesaj analize synojnë të shërbejnë si një </w:t>
+      </w:r>
+      <w:r>
+        <w:t>informacion</w:t>
+      </w:r>
+      <w:r>
+        <w:t xml:space="preserve"> i vlefshëm për ekipet e zhvillimit të softuerit dhe profesionistët e sigurisë së cilësisë që kërkojnë të përmirësojnë praktikat e tyre të testimi</w:t>
+      </w:r>
+      <w:r>
+        <w:t>t te</w:t>
+      </w:r>
+      <w:r>
+        <w:t xml:space="preserve"> automatiz</w:t>
+      </w:r>
+      <w:r>
+        <w:t>izuar t</w:t>
+      </w:r>
+      <w:r>
+        <w:t>ë uebit. Në fund të kësaj analize, lexuesit do të kenë një kuptim më të qartë të aftësive dhe kufizimeve të Selenium, Cypress dhe TestComplete, duke u mundësuar të marrin vendime të informuara kur zgjedhin teknologjinë më të përshtatshme të automatizimit të uebit për nevojat e tyre specifike.</w:t>
       </w:r>
     </w:p>
     <w:p>
@@ -518,54 +1324,7 @@
       </w:r>
     </w:p>
     <w:p/>
-    <w:p/>
-    <w:p/>
-    <w:p/>
-    <w:p/>
-    <w:p>
-      <w:r>
-        <w:br w:type="page"/>
-      </w:r>
-    </w:p>
-    <w:p>
-      <w:pPr>
-        <w:rPr>
-          <w:lang w:val="sq-AL"/>
-        </w:rPr>
-      </w:pPr>
-      <w:r>
-        <w:rPr>
-          <w:lang w:val="sq-AL"/>
-        </w:rPr>
-        <w:lastRenderedPageBreak/>
-        <w:t>TESTIMI Sipas ISTQB permbledhje</w:t>
-      </w:r>
-      <w:r>
-        <w:rPr>
-          <w:lang w:val="sq-AL"/>
-        </w:rPr>
-        <w:t xml:space="preserve"> 5-10 faqe</w:t>
-      </w:r>
-    </w:p>
-    <w:p>
-      <w:pPr>
-        <w:rPr>
-          <w:lang w:val="en-US"/>
-        </w:rPr>
-      </w:pPr>
-      <w:r>
-        <w:rPr>
-          <w:lang w:val="en-US"/>
-        </w:rPr>
-        <w:t>Cfare eshte testimi (permbledhur me SIPER)</w:t>
-      </w:r>
-    </w:p>
-    <w:p>
-      <w:pPr>
-        <w:rPr>
-          <w:lang w:val="en-US"/>
-        </w:rPr>
-      </w:pPr>
+    <w:p>
       <w:r>
         <w:rPr>
           <w:lang w:val="en-US"/>
@@ -582,6 +1341,15 @@
           <w:szCs w:val="32"/>
         </w:rPr>
       </w:pPr>
+      <w:r>
+        <w:rPr>
+          <w:b/>
+          <w:bCs/>
+          <w:sz w:val="32"/>
+          <w:szCs w:val="32"/>
+        </w:rPr>
+        <w:t xml:space="preserve">2.1 </w:t>
+      </w:r>
       <w:r>
         <w:rPr>
           <w:b/>
@@ -775,6 +1543,7 @@
         </w:numPr>
       </w:pPr>
       <w:r>
+        <w:lastRenderedPageBreak/>
         <w:t xml:space="preserve">Mungesa e erroreve eshte </w:t>
       </w:r>
       <w:r>
@@ -794,6 +1563,15 @@
           <w:szCs w:val="28"/>
         </w:rPr>
       </w:pPr>
+      <w:r>
+        <w:rPr>
+          <w:b/>
+          <w:bCs/>
+          <w:sz w:val="28"/>
+          <w:szCs w:val="28"/>
+        </w:rPr>
+        <w:t xml:space="preserve">2.2 </w:t>
+      </w:r>
       <w:r>
         <w:rPr>
           <w:b/>
@@ -1000,7 +1778,6 @@
         </w:numPr>
       </w:pPr>
       <w:r>
-        <w:lastRenderedPageBreak/>
         <w:t>Ekzekutimi I testit</w:t>
       </w:r>
       <w:r>
@@ -1072,6 +1849,15 @@
           <w:sz w:val="32"/>
           <w:szCs w:val="32"/>
         </w:rPr>
+        <w:t xml:space="preserve">2.3 </w:t>
+      </w:r>
+      <w:r>
+        <w:rPr>
+          <w:b/>
+          <w:bCs/>
+          <w:sz w:val="32"/>
+          <w:szCs w:val="32"/>
+        </w:rPr>
         <w:t>Nivelet e testimit</w:t>
       </w:r>
       <w:r>
@@ -1202,6 +1988,16 @@
           <w:sz w:val="28"/>
           <w:szCs w:val="28"/>
         </w:rPr>
+        <w:lastRenderedPageBreak/>
+        <w:t xml:space="preserve">2.4 </w:t>
+      </w:r>
+      <w:r>
+        <w:rPr>
+          <w:b/>
+          <w:bCs/>
+          <w:sz w:val="28"/>
+          <w:szCs w:val="28"/>
+        </w:rPr>
         <w:t>Llojet e testimit</w:t>
       </w:r>
       <w:r>
@@ -1364,7 +2160,6 @@
         <w:rPr>
           <w:lang w:val="en-US"/>
         </w:rPr>
-        <w:lastRenderedPageBreak/>
         <w:t>Ekzekutimin e të gjitha rasteve të testimit që më parë kanë dështuar për shkak të mangësisë, ose</w:t>
       </w:r>
     </w:p>
@@ -1488,44 +2283,48 @@
     <w:p>
       <w:pPr>
         <w:rPr>
-          <w:b/>
-          <w:bCs/>
-          <w:sz w:val="28"/>
-          <w:szCs w:val="28"/>
-          <w:lang w:val="en-US"/>
-        </w:rPr>
-      </w:pPr>
-      <w:r>
-        <w:rPr>
-          <w:b/>
-          <w:bCs/>
-          <w:sz w:val="28"/>
-          <w:szCs w:val="28"/>
-          <w:lang w:val="en-US"/>
-        </w:rPr>
-        <w:t>Differences between Static and Dynamic Testing</w:t>
-      </w:r>
-      <w:r>
-        <w:rPr>
-          <w:b/>
-          <w:bCs/>
-          <w:sz w:val="28"/>
-          <w:szCs w:val="28"/>
-          <w:lang w:val="en-US"/>
-        </w:rPr>
-        <w:t xml:space="preserve"> – Diferencat midis testimit statik dhe atij dinamik</w:t>
-      </w:r>
-    </w:p>
-    <w:p>
-      <w:pPr>
-        <w:rPr>
-          <w:b/>
-          <w:bCs/>
-          <w:sz w:val="28"/>
-          <w:szCs w:val="28"/>
-          <w:lang w:val="en-US"/>
-        </w:rPr>
-      </w:pPr>
+          <w:lang w:val="en-US"/>
+        </w:rPr>
+      </w:pPr>
+    </w:p>
+    <w:p>
+      <w:pPr>
+        <w:rPr>
+          <w:lang w:val="en-US"/>
+        </w:rPr>
+      </w:pPr>
+    </w:p>
+    <w:p>
+      <w:pPr>
+        <w:rPr>
+          <w:b/>
+          <w:bCs/>
+          <w:sz w:val="28"/>
+          <w:szCs w:val="28"/>
+          <w:lang w:val="en-US"/>
+        </w:rPr>
+      </w:pPr>
+      <w:r>
+        <w:rPr>
+          <w:b/>
+          <w:bCs/>
+          <w:sz w:val="28"/>
+          <w:szCs w:val="28"/>
+          <w:lang w:val="en-US"/>
+        </w:rPr>
+        <w:lastRenderedPageBreak/>
+        <w:t xml:space="preserve">2.5 </w:t>
+      </w:r>
+      <w:r>
+        <w:rPr>
+          <w:b/>
+          <w:bCs/>
+          <w:sz w:val="28"/>
+          <w:szCs w:val="28"/>
+          <w:lang w:val="en-US"/>
+        </w:rPr>
+        <w:t>Diferencat midis testimit statik dhe atij dinamik</w:t>
+      </w:r>
     </w:p>
     <w:p>
       <w:pPr>
@@ -1698,7 +2497,6 @@
                 <w:szCs w:val="24"/>
                 <w:lang w:val="en-US"/>
               </w:rPr>
-              <w:lastRenderedPageBreak/>
               <w:t>Qëllimi</w:t>
             </w:r>
           </w:p>
@@ -1972,12 +2770,40 @@
     <w:p>
       <w:pPr>
         <w:rPr>
+          <w:sz w:val="24"/>
+          <w:szCs w:val="24"/>
+          <w:lang w:val="en-US"/>
+        </w:rPr>
+      </w:pPr>
+    </w:p>
+    <w:p>
+      <w:pPr>
+        <w:rPr>
+          <w:sz w:val="24"/>
+          <w:szCs w:val="24"/>
+          <w:lang w:val="en-US"/>
+        </w:rPr>
+      </w:pPr>
+    </w:p>
+    <w:p>
+      <w:pPr>
+        <w:rPr>
           <w:b/>
           <w:bCs/>
           <w:sz w:val="32"/>
           <w:szCs w:val="32"/>
         </w:rPr>
       </w:pPr>
+      <w:r>
+        <w:rPr>
+          <w:b/>
+          <w:bCs/>
+          <w:sz w:val="32"/>
+          <w:szCs w:val="32"/>
+        </w:rPr>
+        <w:lastRenderedPageBreak/>
+        <w:t xml:space="preserve">2.6 </w:t>
+      </w:r>
       <w:r>
         <w:rPr>
           <w:b/>
@@ -2108,143 +2934,143 @@
         <w:rPr>
           <w:lang w:val="en-US"/>
         </w:rPr>
+        <w:t xml:space="preserve">Menaxhimi i </w:t>
+      </w:r>
+      <w:r>
+        <w:rPr>
+          <w:lang w:val="en-US"/>
+        </w:rPr>
+        <w:t>procesit te testimit</w:t>
+      </w:r>
+    </w:p>
+    <w:p>
+      <w:pPr>
+        <w:rPr>
+          <w:lang w:val="en-US"/>
+        </w:rPr>
+      </w:pPr>
+      <w:r>
+        <w:rPr>
+          <w:lang w:val="en-US"/>
+        </w:rPr>
+        <w:t>Kapitulli "Menaxhimi i Veprimeve të Testimit" është një pjesë e rëndësishme e programit të nivelit bazë të ISTQB, sepse mbulon shkathtësitë dhe njohuritë themelore të nevojshme për të planifikuar, ekzekutuar dhe menaxhuar një projekt testimi të suksesshëm.</w:t>
+      </w:r>
+    </w:p>
+    <w:p>
+      <w:pPr>
+        <w:rPr>
+          <w:lang w:val="en-US"/>
+        </w:rPr>
+      </w:pPr>
+      <w:r>
+        <w:rPr>
+          <w:lang w:val="en-US"/>
+        </w:rPr>
+        <w:t>Këtu janë disa detaje shtesë për secilën nga temat e mbuluara në këtë kapitull:</w:t>
+      </w:r>
+    </w:p>
+    <w:p>
+      <w:pPr>
+        <w:rPr>
+          <w:lang w:val="en-US"/>
+        </w:rPr>
+      </w:pPr>
+      <w:r>
+        <w:rPr>
+          <w:lang w:val="en-US"/>
+        </w:rPr>
+        <w:t>Planifikimi i Testimit</w:t>
+      </w:r>
+    </w:p>
+    <w:p>
+      <w:pPr>
+        <w:rPr>
+          <w:lang w:val="en-US"/>
+        </w:rPr>
+      </w:pPr>
+      <w:r>
+        <w:rPr>
+          <w:lang w:val="en-US"/>
+        </w:rPr>
+        <w:t>Planifikimi i testim-it është një dokument që përshkruan shtrirjen, qasjen dhe burimet e nevojshme për testim. Është e rëndësishme të keni një plan të mirëdefinuar të testim-it para se testimi të fillojë, sepse kjo do të ndihmojë në sigurimin që testimi të kryhet me efikasitet dhe efektivitet.</w:t>
+      </w:r>
+    </w:p>
+    <w:p>
+      <w:pPr>
+        <w:rPr>
+          <w:lang w:val="en-US"/>
+        </w:rPr>
+      </w:pPr>
+      <w:r>
+        <w:rPr>
+          <w:lang w:val="en-US"/>
+        </w:rPr>
+        <w:t>Monitorimi dhe Kontrolli i Testimit</w:t>
+      </w:r>
+    </w:p>
+    <w:p>
+      <w:pPr>
+        <w:rPr>
+          <w:lang w:val="en-US"/>
+        </w:rPr>
+      </w:pPr>
+      <w:r>
+        <w:rPr>
+          <w:lang w:val="en-US"/>
+        </w:rPr>
+        <w:t>Monitorimi dhe kontrolli i testim-it është procesi i ndjekjes së përparimit të testim-it, identifikimit dhe menaxhimit të rreziqeve, dhe bërjes së ndryshimeve në planin e testim-it sipas nevojës. Ky është një proces i rëndësishëm, sepse ndihmon në sigurimin që testimi është në rrugë të duhur dhe që çdo problem potencial identifikohet dhe adresohet në fillim.</w:t>
+      </w:r>
+    </w:p>
+    <w:p>
+      <w:pPr>
+        <w:rPr>
+          <w:lang w:val="en-US"/>
+        </w:rPr>
+      </w:pPr>
+      <w:r>
+        <w:rPr>
+          <w:lang w:val="en-US"/>
+        </w:rPr>
+        <w:t>Analiza e Testimit</w:t>
+      </w:r>
+    </w:p>
+    <w:p>
+      <w:pPr>
+        <w:rPr>
+          <w:lang w:val="en-US"/>
+        </w:rPr>
+      </w:pPr>
+      <w:r>
+        <w:rPr>
+          <w:lang w:val="en-US"/>
+        </w:rPr>
+        <w:t>Analiza e testim-it është procesi i rishikimit të kërkesave, dizajnit dhe kodit për të identifikuar mangësitë potenciale dhe për të zhvilluar rastet e testim-it. Ky është një proces kyç, sepse siguron që rastet e testim-it janë të plotësueshme dhe efektive.</w:t>
+      </w:r>
+    </w:p>
+    <w:p>
+      <w:pPr>
+        <w:rPr>
+          <w:lang w:val="en-US"/>
+        </w:rPr>
+      </w:pPr>
+      <w:r>
+        <w:rPr>
+          <w:lang w:val="en-US"/>
+        </w:rPr>
+        <w:t>Dizajni i Testimit</w:t>
+      </w:r>
+    </w:p>
+    <w:p>
+      <w:pPr>
+        <w:rPr>
+          <w:lang w:val="en-US"/>
+        </w:rPr>
+      </w:pPr>
+      <w:r>
+        <w:rPr>
+          <w:lang w:val="en-US"/>
+        </w:rPr>
         <w:lastRenderedPageBreak/>
-        <w:t xml:space="preserve">Menaxhimi i </w:t>
-      </w:r>
-      <w:r>
-        <w:rPr>
-          <w:lang w:val="en-US"/>
-        </w:rPr>
-        <w:t>procesit te testimit</w:t>
-      </w:r>
-    </w:p>
-    <w:p>
-      <w:pPr>
-        <w:rPr>
-          <w:lang w:val="en-US"/>
-        </w:rPr>
-      </w:pPr>
-      <w:r>
-        <w:rPr>
-          <w:lang w:val="en-US"/>
-        </w:rPr>
-        <w:t>Kapitulli "Menaxhimi i Veprimeve të Testimit" është një pjesë e rëndësishme e programit të nivelit bazë të ISTQB, sepse mbulon shkathtësitë dhe njohuritë themelore të nevojshme për të planifikuar, ekzekutuar dhe menaxhuar një projekt testimi të suksesshëm.</w:t>
-      </w:r>
-    </w:p>
-    <w:p>
-      <w:pPr>
-        <w:rPr>
-          <w:lang w:val="en-US"/>
-        </w:rPr>
-      </w:pPr>
-      <w:r>
-        <w:rPr>
-          <w:lang w:val="en-US"/>
-        </w:rPr>
-        <w:t>Këtu janë disa detaje shtesë për secilën nga temat e mbuluara në këtë kapitull:</w:t>
-      </w:r>
-    </w:p>
-    <w:p>
-      <w:pPr>
-        <w:rPr>
-          <w:lang w:val="en-US"/>
-        </w:rPr>
-      </w:pPr>
-      <w:r>
-        <w:rPr>
-          <w:lang w:val="en-US"/>
-        </w:rPr>
-        <w:t>Planifikimi i Testimit</w:t>
-      </w:r>
-    </w:p>
-    <w:p>
-      <w:pPr>
-        <w:rPr>
-          <w:lang w:val="en-US"/>
-        </w:rPr>
-      </w:pPr>
-      <w:r>
-        <w:rPr>
-          <w:lang w:val="en-US"/>
-        </w:rPr>
-        <w:t>Planifikimi i testim-it është një dokument që përshkruan shtrirjen, qasjen dhe burimet e nevojshme për testim. Është e rëndësishme të keni një plan të mirëdefinuar të testim-it para se testimi të fillojë, sepse kjo do të ndihmojë në sigurimin që testimi të kryhet me efikasitet dhe efektivitet.</w:t>
-      </w:r>
-    </w:p>
-    <w:p>
-      <w:pPr>
-        <w:rPr>
-          <w:lang w:val="en-US"/>
-        </w:rPr>
-      </w:pPr>
-      <w:r>
-        <w:rPr>
-          <w:lang w:val="en-US"/>
-        </w:rPr>
-        <w:t>Monitorimi dhe Kontrolli i Testimit</w:t>
-      </w:r>
-    </w:p>
-    <w:p>
-      <w:pPr>
-        <w:rPr>
-          <w:lang w:val="en-US"/>
-        </w:rPr>
-      </w:pPr>
-      <w:r>
-        <w:rPr>
-          <w:lang w:val="en-US"/>
-        </w:rPr>
-        <w:t>Monitorimi dhe kontrolli i testim-it është procesi i ndjekjes së përparimit të testim-it, identifikimit dhe menaxhimit të rreziqeve, dhe bërjes së ndryshimeve në planin e testim-it sipas nevojës. Ky është një proces i rëndësishëm, sepse ndihmon në sigurimin që testimi është në rrugë të duhur dhe që çdo problem potencial identifikohet dhe adresohet në fillim.</w:t>
-      </w:r>
-    </w:p>
-    <w:p>
-      <w:pPr>
-        <w:rPr>
-          <w:lang w:val="en-US"/>
-        </w:rPr>
-      </w:pPr>
-      <w:r>
-        <w:rPr>
-          <w:lang w:val="en-US"/>
-        </w:rPr>
-        <w:t>Analiza e Testimit</w:t>
-      </w:r>
-    </w:p>
-    <w:p>
-      <w:pPr>
-        <w:rPr>
-          <w:lang w:val="en-US"/>
-        </w:rPr>
-      </w:pPr>
-      <w:r>
-        <w:rPr>
-          <w:lang w:val="en-US"/>
-        </w:rPr>
-        <w:t>Analiza e testim-it është procesi i rishikimit të kërkesave, dizajnit dhe kodit për të identifikuar mangësitë potenciale dhe për të zhvilluar rastet e testim-it. Ky është një proces kyç, sepse siguron që rastet e testim-it janë të plotësueshme dhe efektive.</w:t>
-      </w:r>
-    </w:p>
-    <w:p>
-      <w:pPr>
-        <w:rPr>
-          <w:lang w:val="en-US"/>
-        </w:rPr>
-      </w:pPr>
-      <w:r>
-        <w:rPr>
-          <w:lang w:val="en-US"/>
-        </w:rPr>
-        <w:t>Dizajni i Testimit</w:t>
-      </w:r>
-    </w:p>
-    <w:p>
-      <w:pPr>
-        <w:rPr>
-          <w:lang w:val="en-US"/>
-        </w:rPr>
-      </w:pPr>
-      <w:r>
-        <w:rPr>
-          <w:lang w:val="en-US"/>
-        </w:rPr>
         <w:t>Dizajni i testim-it është procesi i krijoj të rasteve të testim-it që do të verifikojnë që softueri përmbush kërkesat dhe objektivat e testim-it. Ka një shumëllojshmëri teknikash të dizajnit të testim-it që mund të përdoren, si testimi i kutisë së zi, testimi i kutisë së bardhë, dhe testimi i bazuar në rreziqe.</w:t>
       </w:r>
     </w:p>
@@ -2323,14 +3149,7 @@
         <w:rPr>
           <w:lang w:val="en-US"/>
         </w:rPr>
-        <w:t xml:space="preserve">Përfundimi i testim-it përfshin vlerësimin e rezultateve të testim-it, raportimin e gjetjeve dhe mbylljen e projektit të testim-it. Rezultatet e testim-it duhet të vlerësohen për të përcaktuar nëse softueri përmbush kërkesat dhe objektivat e testim-it. Gjetjet e testim-it duhet të raportohen te palët e </w:t>
-      </w:r>
-      <w:r>
-        <w:rPr>
-          <w:lang w:val="en-US"/>
-        </w:rPr>
-        <w:lastRenderedPageBreak/>
-        <w:t>interesuara relevante. Projekti i testim-it duhet të mbyllet pasi testimi të përfundojë dhe gjetjet të raportohen.</w:t>
+        <w:t>Përfundimi i testim-it përfshin vlerësimin e rezultateve të testim-it, raportimin e gjetjeve dhe mbylljen e projektit të testim-it. Rezultatet e testim-it duhet të vlerësohen për të përcaktuar nëse softueri përmbush kërkesat dhe objektivat e testim-it. Gjetjet e testim-it duhet të raportohen te palët e interesuara relevante. Projekti i testim-it duhet të mbyllet pasi testimi të përfundojë dhe gjetjet të raportohen.</w:t>
       </w:r>
     </w:p>
     <w:p/>
@@ -2367,6 +3186,16 @@
           <w:szCs w:val="28"/>
           <w:lang w:val="en-US"/>
         </w:rPr>
+        <w:t xml:space="preserve">3 </w:t>
+      </w:r>
+      <w:r>
+        <w:rPr>
+          <w:b/>
+          <w:bCs/>
+          <w:sz w:val="28"/>
+          <w:szCs w:val="28"/>
+          <w:lang w:val="en-US"/>
+        </w:rPr>
         <w:t>Testimi I automatizuar INTRO dhe disa nga frameworks dhe tools me te perdorur</w:t>
       </w:r>
       <w:r>
@@ -2429,9 +3258,23 @@
     <w:p>
       <w:pPr>
         <w:rPr>
-          <w:lang w:val="en-US"/>
-        </w:rPr>
-      </w:pPr>
+          <w:b/>
+          <w:bCs/>
+          <w:sz w:val="28"/>
+          <w:szCs w:val="28"/>
+          <w:lang w:val="en-US"/>
+        </w:rPr>
+      </w:pPr>
+      <w:r>
+        <w:rPr>
+          <w:b/>
+          <w:bCs/>
+          <w:sz w:val="28"/>
+          <w:szCs w:val="28"/>
+          <w:lang w:val="en-US"/>
+        </w:rPr>
+        <w:t>3.1</w:t>
+      </w:r>
     </w:p>
     <w:p>
       <w:pPr>
@@ -2571,14 +3414,8 @@
         <w:rPr>
           <w:lang w:val="en-US"/>
         </w:rPr>
-        <w:t xml:space="preserve">Me kosto efektive: Ndërsa investimi fillestar në testimin e automatizuar mund të jetë më i lartë se testimi manual, testimi i automatizuar përfundimisht mund të kursejë kostot në afat të gjatë </w:t>
-      </w:r>
-      <w:r>
-        <w:rPr>
-          <w:lang w:val="en-US"/>
-        </w:rPr>
         <w:lastRenderedPageBreak/>
-        <w:t>duke reduktuar nevojën për testues manualë dhe duke zvogëluar kohën dhe përpjekjen e kërkuar për testim.</w:t>
+        <w:t>Me kosto efektive: Ndërsa investimi fillestar në testimin e automatizuar mund të jetë më i lartë se testimi manual, testimi i automatizuar përfundimisht mund të kursejë kostot në afat të gjatë duke reduktuar nevojën për testues manualë dhe duke zvogëluar kohën dhe përpjekjen e kërkuar për testim.</w:t>
       </w:r>
     </w:p>
     <w:p>
@@ -2910,134 +3747,144 @@
           <w:szCs w:val="28"/>
           <w:lang w:val="en-US"/>
         </w:rPr>
+        <w:t xml:space="preserve">4 </w:t>
+      </w:r>
+      <w:r>
+        <w:rPr>
+          <w:b/>
+          <w:bCs/>
+          <w:sz w:val="28"/>
+          <w:szCs w:val="28"/>
+          <w:lang w:val="en-US"/>
+        </w:rPr>
+        <w:t xml:space="preserve">SELENIUM </w:t>
+      </w:r>
+    </w:p>
+    <w:p>
+      <w:pPr>
+        <w:rPr>
+          <w:b/>
+          <w:bCs/>
+          <w:sz w:val="28"/>
+          <w:szCs w:val="28"/>
+          <w:lang w:val="en-US"/>
+        </w:rPr>
+      </w:pPr>
+    </w:p>
+    <w:p>
+      <w:pPr>
+        <w:rPr>
+          <w:b/>
+          <w:bCs/>
+          <w:sz w:val="28"/>
+          <w:szCs w:val="28"/>
+          <w:lang w:val="en-US"/>
+        </w:rPr>
+      </w:pPr>
+      <w:r>
+        <w:rPr>
+          <w:b/>
+          <w:bCs/>
+          <w:sz w:val="28"/>
+          <w:szCs w:val="28"/>
+          <w:lang w:val="en-US"/>
+        </w:rPr>
+        <w:t>-Selenium</w:t>
+      </w:r>
+    </w:p>
+    <w:p>
+      <w:pPr>
+        <w:rPr>
+          <w:sz w:val="28"/>
+          <w:szCs w:val="28"/>
+          <w:lang w:val="en-US"/>
+        </w:rPr>
+      </w:pPr>
+      <w:r>
+        <w:rPr>
+          <w:sz w:val="28"/>
+          <w:szCs w:val="28"/>
+          <w:lang w:val="en-US"/>
+        </w:rPr>
+        <w:t>Selenium është një kuadër i hapur burimor për automatizimin e testim-it që përdoret gjerësisht për automatizimin e shfletuesve të internetit. Ai u krijua fillimisht nga Jason Huggins në vitin 2004 si një mjet i brendshëm në ThoughtWorks, një firmë konsulence për softuer. Mjeti shpejt u bë i njohur dhe u lëshua si një projekt i hapur burimor në vitin 2008. Që atëherë, është bërë një nga kuadret më të njohura të automatizimit të testim-it në industrinë e softuerit, me një komunitet të madh të përdoruesve dhe kontribuesve.</w:t>
+      </w:r>
+    </w:p>
+    <w:p>
+      <w:pPr>
+        <w:rPr>
+          <w:sz w:val="28"/>
+          <w:szCs w:val="28"/>
+          <w:lang w:val="en-US"/>
+        </w:rPr>
+      </w:pPr>
+    </w:p>
+    <w:p>
+      <w:pPr>
+        <w:rPr>
+          <w:sz w:val="28"/>
+          <w:szCs w:val="28"/>
+          <w:lang w:val="en-US"/>
+        </w:rPr>
+      </w:pPr>
+      <w:r>
+        <w:rPr>
+          <w:sz w:val="28"/>
+          <w:szCs w:val="28"/>
+          <w:lang w:val="en-US"/>
+        </w:rPr>
+        <w:t>Selenium ofron një suitemë mjetesh për testimin automatik të aplikacioneve web, përfshirë Selenium IDE, Selenium WebDriver dhe Selenium Grid. Selenium IDE është një mjet për regjistrimin dhe ekzekutimin e testeve që lejon përdoruesit të krijojnë teste automatike në një ndërfaqe të lehtë për t'u përdorur. Selenium WebDriver është një ndërfaqe programuese për ndërveprimin me shfletuesit e internetit, duke lejuar përdoruesit të krijojnë teste më të sofistikuara duke përdorur gjuhë programimi si Java, Python dhe C#. Selenium Grid është një mjet për testimin e shpërndarë, duke lejuar teste të ekzekutohen nëpër disa kompjuterë dhe shfletues të njëkohshëm.</w:t>
+      </w:r>
+    </w:p>
+    <w:p>
+      <w:pPr>
+        <w:rPr>
+          <w:sz w:val="28"/>
+          <w:szCs w:val="28"/>
+          <w:lang w:val="en-US"/>
+        </w:rPr>
+      </w:pPr>
+    </w:p>
+    <w:p>
+      <w:pPr>
+        <w:rPr>
+          <w:sz w:val="28"/>
+          <w:szCs w:val="28"/>
+          <w:lang w:val="en-US"/>
+        </w:rPr>
+      </w:pPr>
+      <w:r>
+        <w:rPr>
+          <w:sz w:val="28"/>
+          <w:szCs w:val="28"/>
+          <w:lang w:val="en-US"/>
+        </w:rPr>
+        <w:t>Një nga avantazhet kyçe të Selenium është fleksibiliteti i tij. Ai mbështet një gamë të gjërë gjuhësh programimi dhe mund të integrohet me një varietet të mjeteve dhe kuadreve të tjera për testim. Ai gjithashtu mbështet shumë shfletues dhe sisteme operimi, duke lejuar ekzekutimin e testeve në platforma të ndryshme. Gjithashtu, Selenium është i hapur burimor dhe i lirë për përdorim, duke e bërë atë të arritshëm për një spektër të gjerë organizatash dhe individësh.</w:t>
+      </w:r>
+    </w:p>
+    <w:p>
+      <w:pPr>
+        <w:rPr>
+          <w:sz w:val="28"/>
+          <w:szCs w:val="28"/>
+          <w:lang w:val="en-US"/>
+        </w:rPr>
+      </w:pPr>
+    </w:p>
+    <w:p>
+      <w:pPr>
+        <w:rPr>
+          <w:sz w:val="28"/>
+          <w:szCs w:val="28"/>
+          <w:lang w:val="en-US"/>
+        </w:rPr>
+      </w:pPr>
+      <w:r>
+        <w:rPr>
+          <w:sz w:val="28"/>
+          <w:szCs w:val="28"/>
+          <w:lang w:val="en-US"/>
+        </w:rPr>
         <w:lastRenderedPageBreak/>
-        <w:t xml:space="preserve">SELENIUM dhe CYPRESS </w:t>
-      </w:r>
-    </w:p>
-    <w:p>
-      <w:pPr>
-        <w:rPr>
-          <w:b/>
-          <w:bCs/>
-          <w:sz w:val="28"/>
-          <w:szCs w:val="28"/>
-          <w:lang w:val="en-US"/>
-        </w:rPr>
-      </w:pPr>
-    </w:p>
-    <w:p>
-      <w:pPr>
-        <w:rPr>
-          <w:b/>
-          <w:bCs/>
-          <w:sz w:val="28"/>
-          <w:szCs w:val="28"/>
-          <w:lang w:val="en-US"/>
-        </w:rPr>
-      </w:pPr>
-      <w:r>
-        <w:rPr>
-          <w:b/>
-          <w:bCs/>
-          <w:sz w:val="28"/>
-          <w:szCs w:val="28"/>
-          <w:lang w:val="en-US"/>
-        </w:rPr>
-        <w:t>-Selenium</w:t>
-      </w:r>
-    </w:p>
-    <w:p>
-      <w:pPr>
-        <w:rPr>
-          <w:sz w:val="28"/>
-          <w:szCs w:val="28"/>
-          <w:lang w:val="en-US"/>
-        </w:rPr>
-      </w:pPr>
-      <w:r>
-        <w:rPr>
-          <w:sz w:val="28"/>
-          <w:szCs w:val="28"/>
-          <w:lang w:val="en-US"/>
-        </w:rPr>
-        <w:t>Selenium është një kuadër i hapur burimor për automatizimin e testim-it që përdoret gjerësisht për automatizimin e shfletuesve të internetit. Ai u krijua fillimisht nga Jason Huggins në vitin 2004 si një mjet i brendshëm në ThoughtWorks, një firmë konsulence për softuer. Mjeti shpejt u bë i njohur dhe u lëshua si një projekt i hapur burimor në vitin 2008. Që atëherë, është bërë një nga kuadret më të njohura të automatizimit të testim-it në industrinë e softuerit, me një komunitet të madh të përdoruesve dhe kontribuesve.</w:t>
-      </w:r>
-    </w:p>
-    <w:p>
-      <w:pPr>
-        <w:rPr>
-          <w:sz w:val="28"/>
-          <w:szCs w:val="28"/>
-          <w:lang w:val="en-US"/>
-        </w:rPr>
-      </w:pPr>
-    </w:p>
-    <w:p>
-      <w:pPr>
-        <w:rPr>
-          <w:sz w:val="28"/>
-          <w:szCs w:val="28"/>
-          <w:lang w:val="en-US"/>
-        </w:rPr>
-      </w:pPr>
-      <w:r>
-        <w:rPr>
-          <w:sz w:val="28"/>
-          <w:szCs w:val="28"/>
-          <w:lang w:val="en-US"/>
-        </w:rPr>
-        <w:t>Selenium ofron një suitemë mjetesh për testimin automatik të aplikacioneve web, përfshirë Selenium IDE, Selenium WebDriver dhe Selenium Grid. Selenium IDE është një mjet për regjistrimin dhe ekzekutimin e testeve që lejon përdoruesit të krijojnë teste automatike në një ndërfaqe të lehtë për t'u përdorur. Selenium WebDriver është një ndërfaqe programuese për ndërveprimin me shfletuesit e internetit, duke lejuar përdoruesit të krijojnë teste më të sofistikuara duke përdorur gjuhë programimi si Java, Python dhe C#. Selenium Grid është një mjet për testimin e shpërndarë, duke lejuar teste të ekzekutohen nëpër disa kompjuterë dhe shfletues të njëkohshëm.</w:t>
-      </w:r>
-    </w:p>
-    <w:p>
-      <w:pPr>
-        <w:rPr>
-          <w:sz w:val="28"/>
-          <w:szCs w:val="28"/>
-          <w:lang w:val="en-US"/>
-        </w:rPr>
-      </w:pPr>
-    </w:p>
-    <w:p>
-      <w:pPr>
-        <w:rPr>
-          <w:sz w:val="28"/>
-          <w:szCs w:val="28"/>
-          <w:lang w:val="en-US"/>
-        </w:rPr>
-      </w:pPr>
-      <w:r>
-        <w:rPr>
-          <w:sz w:val="28"/>
-          <w:szCs w:val="28"/>
-          <w:lang w:val="en-US"/>
-        </w:rPr>
-        <w:t>Një nga avantazhet kyçe të Selenium është fleksibiliteti i tij. Ai mbështet një gamë të gjërë gjuhësh programimi dhe mund të integrohet me një varietet të mjeteve dhe kuadreve të tjera për testim. Ai gjithashtu mbështet shumë shfletues dhe sisteme operimi, duke lejuar ekzekutimin e testeve në platforma të ndryshme. Gjithashtu, Selenium është i hapur burimor dhe i lirë për përdorim, duke e bërë atë të arritshëm për një spektër të gjerë organizatash dhe individësh.</w:t>
-      </w:r>
-    </w:p>
-    <w:p>
-      <w:pPr>
-        <w:rPr>
-          <w:sz w:val="28"/>
-          <w:szCs w:val="28"/>
-          <w:lang w:val="en-US"/>
-        </w:rPr>
-      </w:pPr>
-    </w:p>
-    <w:p>
-      <w:pPr>
-        <w:rPr>
-          <w:sz w:val="28"/>
-          <w:szCs w:val="28"/>
-          <w:lang w:val="en-US"/>
-        </w:rPr>
-      </w:pPr>
-      <w:r>
-        <w:rPr>
-          <w:sz w:val="28"/>
-          <w:szCs w:val="28"/>
-          <w:lang w:val="en-US"/>
-        </w:rPr>
         <w:t>Në përgjithësi, Selenium është një mjet i fuqishëm dhe i fleksueshëm për testimin automatik të aplikacioneve web. Popullariteti dhe mbështetja e komunitetit bëjnë nga një pasuri e çmuar për çdo ekip testimi.</w:t>
       </w:r>
     </w:p>
@@ -3214,16 +4061,7 @@
           <w:szCs w:val="28"/>
           <w:lang w:val="en-US"/>
         </w:rPr>
-        <w:t xml:space="preserve">Me Selenium Grid, testuesit mund të krijojnë një qendër që vepron si një pikë qendrore për shpërndarjen e testeve te nodet e ndryshme, të cilat janë </w:t>
-      </w:r>
-      <w:r>
-        <w:rPr>
-          <w:sz w:val="28"/>
-          <w:szCs w:val="28"/>
-          <w:lang w:val="en-US"/>
-        </w:rPr>
-        <w:lastRenderedPageBreak/>
-        <w:t>kompjuterë ose kompjuterë virtuale që kanë shfletues të instaluar. Qendra mund të konfigurohet për të shpërndarë teste bazuar në një varietet kriteresh, përfshirë llojin e shfletuesit, sistemin operativ dhe burimet e disponueshme.</w:t>
+        <w:t>Me Selenium Grid, testuesit mund të krijojnë një qendër që vepron si një pikë qendrore për shpërndarjen e testeve te nodet e ndryshme, të cilat janë kompjuterë ose kompjuterë virtuale që kanë shfletues të instaluar. Qendra mund të konfigurohet për të shpërndarë teste bazuar në një varietet kriteresh, përfshirë llojin e shfletuesit, sistemin operativ dhe burimet e disponueshme.</w:t>
       </w:r>
     </w:p>
     <w:p>
@@ -3379,16 +4217,8 @@
           <w:szCs w:val="28"/>
           <w:lang w:val="en-US"/>
         </w:rPr>
-        <w:t xml:space="preserve">Një nga avantazhet kyçe të WebDriver është aftësia për të ndërvepruar me elementet e internetit duke përdorur shfletues të vërtetë, duke lejuar testuesit të kryejnë teste më realiste. Ai mbështet shumë gjuhë programimi si Java, Python </w:t>
-      </w:r>
-      <w:r>
-        <w:rPr>
-          <w:sz w:val="28"/>
-          <w:szCs w:val="28"/>
-          <w:lang w:val="en-US"/>
-        </w:rPr>
         <w:lastRenderedPageBreak/>
-        <w:t>dhe JavaScript, duke e bërë atë fleksibël dhe të arritshëm për një gamë të gjerë përdoruesish.</w:t>
+        <w:t>Një nga avantazhet kyçe të WebDriver është aftësia për të ndërvepruar me elementet e internetit duke përdorur shfletues të vërtetë, duke lejuar testuesit të kryejnë teste më realiste. Ai mbështet shumë gjuhë programimi si Java, Python dhe JavaScript, duke e bërë atë fleksibël dhe të arritshëm për një gamë të gjerë përdoruesish.</w:t>
       </w:r>
     </w:p>
     <w:p>
@@ -3480,7 +4310,7 @@
           <w:szCs w:val="36"/>
           <w:lang w:val="en-US"/>
         </w:rPr>
-        <w:t xml:space="preserve"> delete english version</w:t>
+        <w:t xml:space="preserve"> </w:t>
       </w:r>
     </w:p>
     <w:p>
@@ -3634,7 +4464,6 @@
           <w:szCs w:val="24"/>
           <w:lang w:val="en-US"/>
         </w:rPr>
-        <w:lastRenderedPageBreak/>
         <w:t>Disavantazhe</w:t>
       </w:r>
       <w:r>
@@ -3739,321 +4568,6 @@
         </w:rPr>
         <w:t>Në përgjithësi, megjithëse ka disa sfida të lidhura me përdorimin e Selenium, fleksibiliteti i tij, kuadri i fortë dhe mbështetja e komunitetit e bëjnë atë një zgjedhje të njohur për testimin e aplikacioneve web.</w:t>
       </w:r>
-    </w:p>
-    <w:p>
-      <w:pPr>
-        <w:rPr>
-          <w:sz w:val="28"/>
-          <w:szCs w:val="28"/>
-          <w:lang w:val="en-US"/>
-        </w:rPr>
-      </w:pPr>
-      <w:r>
-        <w:rPr>
-          <w:sz w:val="28"/>
-          <w:szCs w:val="28"/>
-          <w:lang w:val="en-US"/>
-        </w:rPr>
-        <w:t>Pros:</w:t>
-      </w:r>
-    </w:p>
-    <w:p>
-      <w:pPr>
-        <w:rPr>
-          <w:sz w:val="28"/>
-          <w:szCs w:val="28"/>
-          <w:lang w:val="en-US"/>
-        </w:rPr>
-      </w:pPr>
-      <w:r>
-        <w:rPr>
-          <w:sz w:val="28"/>
-          <w:szCs w:val="28"/>
-          <w:lang w:val="en-US"/>
-        </w:rPr>
-        <w:t>Open Source: Selenium is an open-source tool, which means it is free to use, and users have access to the source code. This makes it a cost-effective option for test automation.</w:t>
-      </w:r>
-    </w:p>
-    <w:p>
-      <w:pPr>
-        <w:rPr>
-          <w:sz w:val="28"/>
-          <w:szCs w:val="28"/>
-          <w:lang w:val="en-US"/>
-        </w:rPr>
-      </w:pPr>
-    </w:p>
-    <w:p>
-      <w:pPr>
-        <w:rPr>
-          <w:sz w:val="28"/>
-          <w:szCs w:val="28"/>
-          <w:lang w:val="en-US"/>
-        </w:rPr>
-      </w:pPr>
-      <w:r>
-        <w:rPr>
-          <w:sz w:val="28"/>
-          <w:szCs w:val="28"/>
-          <w:lang w:val="en-US"/>
-        </w:rPr>
-        <w:t>Cross-Browser Compatibility: Selenium supports multiple browsers such as Chrome, Firefox, and Internet Explorer, making it easy to run tests across different platforms.</w:t>
-      </w:r>
-    </w:p>
-    <w:p>
-      <w:pPr>
-        <w:rPr>
-          <w:sz w:val="28"/>
-          <w:szCs w:val="28"/>
-          <w:lang w:val="en-US"/>
-        </w:rPr>
-      </w:pPr>
-    </w:p>
-    <w:p>
-      <w:pPr>
-        <w:rPr>
-          <w:sz w:val="28"/>
-          <w:szCs w:val="28"/>
-          <w:lang w:val="en-US"/>
-        </w:rPr>
-      </w:pPr>
-      <w:r>
-        <w:rPr>
-          <w:sz w:val="28"/>
-          <w:szCs w:val="28"/>
-          <w:lang w:val="en-US"/>
-        </w:rPr>
-        <w:t>Flexibility: Selenium supports multiple programming languages such as Java, Python, and JavaScript, making it accessible to a wide range of users.</w:t>
-      </w:r>
-    </w:p>
-    <w:p>
-      <w:pPr>
-        <w:rPr>
-          <w:sz w:val="28"/>
-          <w:szCs w:val="28"/>
-          <w:lang w:val="en-US"/>
-        </w:rPr>
-      </w:pPr>
-    </w:p>
-    <w:p>
-      <w:pPr>
-        <w:rPr>
-          <w:sz w:val="28"/>
-          <w:szCs w:val="28"/>
-          <w:lang w:val="en-US"/>
-        </w:rPr>
-      </w:pPr>
-      <w:r>
-        <w:rPr>
-          <w:sz w:val="28"/>
-          <w:szCs w:val="28"/>
-          <w:lang w:val="en-US"/>
-        </w:rPr>
-        <w:t>Robust Framework: Selenium provides a robust framework for web application testing, with features such as element locators, waits, and assertions.</w:t>
-      </w:r>
-    </w:p>
-    <w:p>
-      <w:pPr>
-        <w:rPr>
-          <w:sz w:val="28"/>
-          <w:szCs w:val="28"/>
-          <w:lang w:val="en-US"/>
-        </w:rPr>
-      </w:pPr>
-    </w:p>
-    <w:p>
-      <w:pPr>
-        <w:rPr>
-          <w:sz w:val="28"/>
-          <w:szCs w:val="28"/>
-          <w:lang w:val="en-US"/>
-        </w:rPr>
-      </w:pPr>
-      <w:r>
-        <w:rPr>
-          <w:sz w:val="28"/>
-          <w:szCs w:val="28"/>
-          <w:lang w:val="en-US"/>
-        </w:rPr>
-        <w:t>Community Support: Selenium has a large and active community of users who provide support and share knowledge and resources.</w:t>
-      </w:r>
-    </w:p>
-    <w:p>
-      <w:pPr>
-        <w:rPr>
-          <w:sz w:val="28"/>
-          <w:szCs w:val="28"/>
-          <w:lang w:val="en-US"/>
-        </w:rPr>
-      </w:pPr>
-    </w:p>
-    <w:p>
-      <w:pPr>
-        <w:rPr>
-          <w:sz w:val="28"/>
-          <w:szCs w:val="28"/>
-          <w:lang w:val="en-US"/>
-        </w:rPr>
-      </w:pPr>
-      <w:r>
-        <w:rPr>
-          <w:sz w:val="28"/>
-          <w:szCs w:val="28"/>
-          <w:lang w:val="en-US"/>
-        </w:rPr>
-        <w:t>Cons:</w:t>
-      </w:r>
-    </w:p>
-    <w:p>
-      <w:pPr>
-        <w:rPr>
-          <w:sz w:val="28"/>
-          <w:szCs w:val="28"/>
-          <w:lang w:val="en-US"/>
-        </w:rPr>
-      </w:pPr>
-    </w:p>
-    <w:p>
-      <w:pPr>
-        <w:rPr>
-          <w:sz w:val="28"/>
-          <w:szCs w:val="28"/>
-          <w:lang w:val="en-US"/>
-        </w:rPr>
-      </w:pPr>
-      <w:r>
-        <w:rPr>
-          <w:sz w:val="28"/>
-          <w:szCs w:val="28"/>
-          <w:lang w:val="en-US"/>
-        </w:rPr>
-        <w:t>Limited Support for Mobile Testing: Selenium is primarily designed for testing web applications, and has limited support for mobile testing.</w:t>
-      </w:r>
-    </w:p>
-    <w:p>
-      <w:pPr>
-        <w:rPr>
-          <w:sz w:val="28"/>
-          <w:szCs w:val="28"/>
-          <w:lang w:val="en-US"/>
-        </w:rPr>
-      </w:pPr>
-    </w:p>
-    <w:p>
-      <w:pPr>
-        <w:rPr>
-          <w:sz w:val="28"/>
-          <w:szCs w:val="28"/>
-          <w:lang w:val="en-US"/>
-        </w:rPr>
-      </w:pPr>
-      <w:r>
-        <w:rPr>
-          <w:sz w:val="28"/>
-          <w:szCs w:val="28"/>
-          <w:lang w:val="en-US"/>
-        </w:rPr>
-        <w:t>Requires Technical Knowledge: Using Selenium requires a certain level of technical knowledge and programming skills, which can be a barrier for non-technical testers.</w:t>
-      </w:r>
-    </w:p>
-    <w:p>
-      <w:pPr>
-        <w:rPr>
-          <w:sz w:val="28"/>
-          <w:szCs w:val="28"/>
-          <w:lang w:val="en-US"/>
-        </w:rPr>
-      </w:pPr>
-    </w:p>
-    <w:p>
-      <w:pPr>
-        <w:rPr>
-          <w:sz w:val="28"/>
-          <w:szCs w:val="28"/>
-          <w:lang w:val="en-US"/>
-        </w:rPr>
-      </w:pPr>
-      <w:r>
-        <w:rPr>
-          <w:sz w:val="28"/>
-          <w:szCs w:val="28"/>
-          <w:lang w:val="en-US"/>
-        </w:rPr>
-        <w:t>Setup and Maintenance: Setting up and maintaining Selenium can be time-consuming and requires expertise in configuring the test environment.</w:t>
-      </w:r>
-    </w:p>
-    <w:p>
-      <w:pPr>
-        <w:rPr>
-          <w:sz w:val="28"/>
-          <w:szCs w:val="28"/>
-          <w:lang w:val="en-US"/>
-        </w:rPr>
-      </w:pPr>
-    </w:p>
-    <w:p>
-      <w:pPr>
-        <w:rPr>
-          <w:sz w:val="28"/>
-          <w:szCs w:val="28"/>
-          <w:lang w:val="en-US"/>
-        </w:rPr>
-      </w:pPr>
-      <w:r>
-        <w:rPr>
-          <w:sz w:val="28"/>
-          <w:szCs w:val="28"/>
-          <w:lang w:val="en-US"/>
-        </w:rPr>
-        <w:t>Flakiness: Selenium tests can be prone to flakiness or inconsistency, which can be challenging to troubleshoot and fix.</w:t>
-      </w:r>
-    </w:p>
-    <w:p>
-      <w:pPr>
-        <w:rPr>
-          <w:sz w:val="28"/>
-          <w:szCs w:val="28"/>
-          <w:lang w:val="en-US"/>
-        </w:rPr>
-      </w:pPr>
-    </w:p>
-    <w:p>
-      <w:pPr>
-        <w:rPr>
-          <w:sz w:val="28"/>
-          <w:szCs w:val="28"/>
-          <w:lang w:val="en-US"/>
-        </w:rPr>
-      </w:pPr>
-      <w:r>
-        <w:rPr>
-          <w:sz w:val="28"/>
-          <w:szCs w:val="28"/>
-          <w:lang w:val="en-US"/>
-        </w:rPr>
-        <w:t>Overall, while there are some challenges associated with using Selenium, its flexibility, robust framework, and community support make it a popular choice for web application testing.</w:t>
-      </w:r>
-    </w:p>
-    <w:p>
-      <w:pPr>
-        <w:pBdr>
-          <w:bottom w:val="single" w:sz="6" w:space="1" w:color="auto"/>
-        </w:pBdr>
-        <w:rPr>
-          <w:sz w:val="28"/>
-          <w:szCs w:val="28"/>
-          <w:lang w:val="en-US"/>
-        </w:rPr>
-      </w:pPr>
-    </w:p>
-    <w:p>
-      <w:pPr>
-        <w:rPr>
-          <w:sz w:val="28"/>
-          <w:szCs w:val="28"/>
-          <w:lang w:val="en-US"/>
-        </w:rPr>
-      </w:pPr>
     </w:p>
     <w:p>
       <w:pPr>
@@ -4274,7 +4788,6 @@
           <w:sz w:val="28"/>
           <w:szCs w:val="28"/>
         </w:rPr>
-        <w:lastRenderedPageBreak/>
         <w:t xml:space="preserve">set_window_size(width, height): </w:t>
       </w:r>
       <w:r>
@@ -4576,6 +5089,7 @@
           <w:szCs w:val="28"/>
           <w:lang w:val="en-US"/>
         </w:rPr>
+        <w:lastRenderedPageBreak/>
         <w:t xml:space="preserve">find_element_by_id(): </w:t>
       </w:r>
       <w:r>
@@ -4988,7 +5502,6 @@
           <w:szCs w:val="28"/>
           <w:lang w:val="en-US"/>
         </w:rPr>
-        <w:lastRenderedPageBreak/>
         <w:t xml:space="preserve">is_enabled(): </w:t>
       </w:r>
       <w:r>
@@ -5053,7 +5566,16 @@
           <w:szCs w:val="28"/>
           <w:lang w:val="en-US"/>
         </w:rPr>
-        <w:t>Këto metoda mund të përdoren për të bashkëvepruar me elementët e uebit në mënyra të ndryshme, si klikimi mbi butona, plotësimi i fushave të formularit ose marrja e informacionit nga faqja. Për të përdorur këto metoda, fillimisht duhet të lokalizoni elementin duke përdorur një nga metodat për gjetjen e elementeve të ueb-it në Selenium, si find_element_by_id(), find_element_by_xpath(), ose find_element_by_css_selector(). Pasi të keni gjetur elementin, mund të përdorni këto metoda për të bashkëvepruar me të.</w:t>
+        <w:t xml:space="preserve">Këto metoda mund të përdoren për të bashkëvepruar me elementët e uebit në mënyra të ndryshme, si klikimi mbi butona, plotësimi i fushave të formularit ose marrja e informacionit nga faqja. Për të përdorur këto metoda, fillimisht duhet të lokalizoni elementin duke përdorur një nga metodat për gjetjen e elementeve të ueb-it në Selenium, si find_element_by_id(), find_element_by_xpath(), ose </w:t>
+      </w:r>
+      <w:r>
+        <w:rPr>
+          <w:sz w:val="28"/>
+          <w:szCs w:val="28"/>
+          <w:lang w:val="en-US"/>
+        </w:rPr>
+        <w:lastRenderedPageBreak/>
+        <w:t>find_element_by_css_selector(). Pasi të keni gjetur elementin, mund të përdorni këto metoda për të bashkëvepruar me të.</w:t>
       </w:r>
     </w:p>
     <w:p>
@@ -5332,20 +5854,20 @@
         <w:rPr>
           <w:b/>
           <w:bCs/>
-          <w:sz w:val="28"/>
-          <w:szCs w:val="28"/>
-          <w:lang w:val="en-US"/>
-        </w:rPr>
-        <w:t>-</w:t>
-      </w:r>
-      <w:r>
-        <w:rPr>
-          <w:b/>
-          <w:bCs/>
           <w:sz w:val="36"/>
           <w:szCs w:val="36"/>
           <w:lang w:val="en-US"/>
         </w:rPr>
+        <w:t xml:space="preserve">5 </w:t>
+      </w:r>
+      <w:r>
+        <w:rPr>
+          <w:b/>
+          <w:bCs/>
+          <w:sz w:val="36"/>
+          <w:szCs w:val="36"/>
+          <w:lang w:val="en-US"/>
+        </w:rPr>
         <w:t>Cypress</w:t>
       </w:r>
     </w:p>
@@ -5561,6 +6083,7 @@
           <w:szCs w:val="28"/>
           <w:lang w:val="en-US"/>
         </w:rPr>
+        <w:lastRenderedPageBreak/>
         <w:t>cy.visit(): This command is similar to Selenium's get(), but it allows you to visit a URL and automatically waits for the page to finish loading.</w:t>
       </w:r>
     </w:p>
@@ -5698,277 +6221,114 @@
           <w:szCs w:val="28"/>
           <w:lang w:val="en-US"/>
         </w:rPr>
+        <w:t>cy.clock(): This command allows you to control the built-in JavaScript clock in the browser, which can be useful for testing time-dependent functionality.</w:t>
+      </w:r>
+    </w:p>
+    <w:p>
+      <w:pPr>
+        <w:rPr>
+          <w:sz w:val="28"/>
+          <w:szCs w:val="28"/>
+          <w:lang w:val="en-US"/>
+        </w:rPr>
+      </w:pPr>
+      <w:r>
+        <w:rPr>
+          <w:sz w:val="28"/>
+          <w:szCs w:val="28"/>
+          <w:lang w:val="en-US"/>
+        </w:rPr>
+        <w:t>cy.wrap(): This command allows you to wrap a non-Cypress object or value and treat it as a Cypress object, which can be useful for integrating external libraries or utilities with your Cypress tests.</w:t>
+      </w:r>
+    </w:p>
+    <w:p>
+      <w:pPr>
+        <w:rPr>
+          <w:sz w:val="28"/>
+          <w:szCs w:val="28"/>
+          <w:lang w:val="en-US"/>
+        </w:rPr>
+      </w:pPr>
+      <w:r>
+        <w:rPr>
+          <w:sz w:val="28"/>
+          <w:szCs w:val="28"/>
+          <w:lang w:val="en-US"/>
+        </w:rPr>
+        <w:t>cy.fixture(): This command allows you to load and use test data from external JSON or YAML files, which can be useful for parameterizing your tests and separating data from test logic.</w:t>
+      </w:r>
+    </w:p>
+    <w:p>
+      <w:pPr>
+        <w:rPr>
+          <w:sz w:val="28"/>
+          <w:szCs w:val="28"/>
+          <w:lang w:val="en-US"/>
+        </w:rPr>
+      </w:pPr>
+      <w:r>
+        <w:rPr>
+          <w:sz w:val="28"/>
+          <w:szCs w:val="28"/>
+          <w:lang w:val="en-US"/>
+        </w:rPr>
+        <w:t>cy.task(): This command allows you to execute custom Node.js code as a task within your Cypress test, which can be useful for integrating with external systems or performing complex setup/teardown logic.</w:t>
+      </w:r>
+    </w:p>
+    <w:p>
+      <w:pPr>
+        <w:rPr>
+          <w:sz w:val="28"/>
+          <w:szCs w:val="28"/>
+          <w:lang w:val="en-US"/>
+        </w:rPr>
+      </w:pPr>
+      <w:r>
+        <w:rPr>
+          <w:sz w:val="28"/>
+          <w:szCs w:val="28"/>
+          <w:lang w:val="en-US"/>
+        </w:rPr>
         <w:lastRenderedPageBreak/>
-        <w:t>cy.clock(): This command allows you to control the built-in JavaScript clock in the browser, which can be useful for testing time-dependent functionality.</w:t>
-      </w:r>
-    </w:p>
-    <w:p>
-      <w:pPr>
-        <w:rPr>
-          <w:sz w:val="28"/>
-          <w:szCs w:val="28"/>
-          <w:lang w:val="en-US"/>
-        </w:rPr>
-      </w:pPr>
-      <w:r>
-        <w:rPr>
-          <w:sz w:val="28"/>
-          <w:szCs w:val="28"/>
-          <w:lang w:val="en-US"/>
-        </w:rPr>
-        <w:t>cy.wrap(): This command allows you to wrap a non-Cypress object or value and treat it as a Cypress object, which can be useful for integrating external libraries or utilities with your Cypress tests.</w:t>
-      </w:r>
-    </w:p>
-    <w:p>
-      <w:pPr>
-        <w:rPr>
-          <w:sz w:val="28"/>
-          <w:szCs w:val="28"/>
-          <w:lang w:val="en-US"/>
-        </w:rPr>
-      </w:pPr>
-      <w:r>
-        <w:rPr>
-          <w:sz w:val="28"/>
-          <w:szCs w:val="28"/>
-          <w:lang w:val="en-US"/>
-        </w:rPr>
-        <w:t>cy.fixture(): This command allows you to load and use test data from external JSON or YAML files, which can be useful for parameterizing your tests and separating data from test logic.</w:t>
-      </w:r>
-    </w:p>
-    <w:p>
-      <w:pPr>
-        <w:rPr>
-          <w:sz w:val="28"/>
-          <w:szCs w:val="28"/>
-          <w:lang w:val="en-US"/>
-        </w:rPr>
-      </w:pPr>
-      <w:r>
-        <w:rPr>
-          <w:sz w:val="28"/>
-          <w:szCs w:val="28"/>
-          <w:lang w:val="en-US"/>
-        </w:rPr>
-        <w:t>cy.task(): This command allows you to execute custom Node.js code as a task within your Cypress test, which can be useful for integrating with external systems or performing complex setup/teardown logic.</w:t>
-      </w:r>
-    </w:p>
-    <w:p>
-      <w:pPr>
-        <w:rPr>
-          <w:sz w:val="28"/>
-          <w:szCs w:val="28"/>
-          <w:lang w:val="en-US"/>
-        </w:rPr>
-      </w:pPr>
-      <w:r>
-        <w:rPr>
-          <w:sz w:val="28"/>
-          <w:szCs w:val="28"/>
-          <w:lang w:val="en-US"/>
-        </w:rPr>
         <w:t>Overall, Cypress provides a more extensive and flexible API for testing web applications compared to Selenium, allowing developers to test a wider range of functionality with less code.</w:t>
       </w:r>
     </w:p>
     <w:p>
       <w:pPr>
         <w:rPr>
-          <w:sz w:val="28"/>
-          <w:szCs w:val="28"/>
-          <w:lang w:val="en-US"/>
-        </w:rPr>
-      </w:pPr>
-    </w:p>
-    <w:p>
-      <w:pPr>
-        <w:rPr>
-          <w:sz w:val="28"/>
-          <w:szCs w:val="28"/>
-          <w:lang w:val="en-US"/>
-        </w:rPr>
-      </w:pPr>
-      <w:r>
-        <w:rPr>
-          <w:sz w:val="28"/>
-          <w:szCs w:val="28"/>
-          <w:lang w:val="en-US"/>
-        </w:rPr>
-        <w:t>Open question: Intro ne Test Complete me pas te treja projektet</w:t>
-      </w:r>
-      <w:r>
-        <w:rPr>
-          <w:sz w:val="28"/>
-          <w:szCs w:val="28"/>
-          <w:lang w:val="en-US"/>
-        </w:rPr>
-        <w:t>?</w:t>
-      </w:r>
-    </w:p>
-    <w:p>
-      <w:pPr>
-        <w:rPr>
-          <w:sz w:val="28"/>
-          <w:szCs w:val="28"/>
-          <w:lang w:val="en-US"/>
-        </w:rPr>
-      </w:pPr>
-      <w:r>
-        <w:rPr>
-          <w:sz w:val="28"/>
-          <w:szCs w:val="28"/>
-          <w:lang w:val="en-US"/>
-        </w:rPr>
-        <w:t xml:space="preserve">PROJEKTET </w:t>
-      </w:r>
-      <w:r>
-        <w:rPr>
-          <w:sz w:val="28"/>
-          <w:szCs w:val="28"/>
-          <w:lang w:val="en-US"/>
-        </w:rPr>
-        <w:t>both</w:t>
-      </w:r>
-      <w:r>
-        <w:rPr>
-          <w:sz w:val="28"/>
-          <w:szCs w:val="28"/>
-          <w:lang w:val="en-US"/>
-        </w:rPr>
-        <w:t>– expected 15-30 p</w:t>
-      </w:r>
-      <w:r>
-        <w:rPr>
-          <w:sz w:val="28"/>
-          <w:szCs w:val="28"/>
-          <w:lang w:val="en-US"/>
-        </w:rPr>
-        <w:t>ages</w:t>
-      </w:r>
-    </w:p>
-    <w:p>
-      <w:pPr>
-        <w:pStyle w:val="ListParagraph"/>
-        <w:numPr>
-          <w:ilvl w:val="0"/>
-          <w:numId w:val="21"/>
-        </w:numPr>
-        <w:rPr>
-          <w:sz w:val="28"/>
-          <w:szCs w:val="28"/>
-          <w:lang w:val="en-US"/>
-        </w:rPr>
-      </w:pPr>
-      <w:r>
-        <w:rPr>
-          <w:sz w:val="28"/>
-          <w:szCs w:val="28"/>
-          <w:lang w:val="en-US"/>
-        </w:rPr>
-        <w:t>TEST CASES</w:t>
-      </w:r>
-      <w:r>
-        <w:rPr>
-          <w:sz w:val="28"/>
-          <w:szCs w:val="28"/>
-          <w:lang w:val="en-US"/>
-        </w:rPr>
-        <w:t xml:space="preserve"> per te dyja projektet</w:t>
-      </w:r>
-    </w:p>
-    <w:p>
-      <w:pPr>
-        <w:pStyle w:val="ListParagraph"/>
-        <w:numPr>
-          <w:ilvl w:val="0"/>
-          <w:numId w:val="21"/>
-        </w:numPr>
-        <w:rPr>
-          <w:sz w:val="28"/>
-          <w:szCs w:val="28"/>
-          <w:lang w:val="en-US"/>
-        </w:rPr>
-      </w:pPr>
-      <w:r>
-        <w:rPr>
-          <w:sz w:val="28"/>
-          <w:szCs w:val="28"/>
-          <w:lang w:val="en-US"/>
-        </w:rPr>
-        <w:t>PROJEKTI SELENIUM</w:t>
-      </w:r>
-    </w:p>
-    <w:p>
-      <w:pPr>
-        <w:pStyle w:val="ListParagraph"/>
-        <w:numPr>
-          <w:ilvl w:val="0"/>
-          <w:numId w:val="21"/>
-        </w:numPr>
-        <w:rPr>
-          <w:sz w:val="28"/>
-          <w:szCs w:val="28"/>
-          <w:lang w:val="en-US"/>
-        </w:rPr>
-      </w:pPr>
-      <w:r>
-        <w:rPr>
-          <w:sz w:val="28"/>
-          <w:szCs w:val="28"/>
-          <w:lang w:val="en-US"/>
-        </w:rPr>
-        <w:t>PROJEKTI CYPRESS</w:t>
-      </w:r>
-    </w:p>
-    <w:p>
-      <w:pPr>
-        <w:pStyle w:val="ListParagraph"/>
-        <w:numPr>
-          <w:ilvl w:val="0"/>
-          <w:numId w:val="21"/>
-        </w:numPr>
-        <w:rPr>
-          <w:sz w:val="28"/>
-          <w:szCs w:val="28"/>
-          <w:lang w:val="en-US"/>
-        </w:rPr>
-      </w:pPr>
-      <w:r>
-        <w:rPr>
-          <w:sz w:val="28"/>
-          <w:szCs w:val="28"/>
-          <w:lang w:val="en-US"/>
-        </w:rPr>
-        <w:t>KRAHASIM (ex. Exe time, reports, challenges,)</w:t>
-      </w:r>
-    </w:p>
-    <w:p>
-      <w:pPr>
-        <w:rPr>
-          <w:b/>
-          <w:bCs/>
-          <w:sz w:val="28"/>
-          <w:szCs w:val="28"/>
-          <w:lang w:val="en-US"/>
-        </w:rPr>
-      </w:pPr>
-    </w:p>
-    <w:p>
-      <w:pPr>
-        <w:rPr>
-          <w:b/>
-          <w:bCs/>
-          <w:lang w:val="en-US"/>
-        </w:rPr>
-      </w:pPr>
-    </w:p>
-    <w:p>
-      <w:pPr>
-        <w:rPr>
-          <w:b/>
-          <w:bCs/>
-          <w:lang w:val="en-US"/>
-        </w:rPr>
-      </w:pPr>
+          <w:b/>
+          <w:bCs/>
+          <w:sz w:val="28"/>
+          <w:szCs w:val="28"/>
+          <w:lang w:val="en-US"/>
+        </w:rPr>
+      </w:pPr>
+    </w:p>
+    <w:p>
+      <w:pPr>
+        <w:rPr>
+          <w:b/>
+          <w:bCs/>
+          <w:lang w:val="en-US"/>
+        </w:rPr>
+      </w:pPr>
+    </w:p>
+    <w:p>
+      <w:pPr>
+        <w:rPr>
+          <w:b/>
+          <w:bCs/>
+          <w:lang w:val="en-US"/>
+        </w:rPr>
+      </w:pPr>
+      <w:r>
+        <w:rPr>
+          <w:b/>
+          <w:bCs/>
+          <w:lang w:val="en-US"/>
+        </w:rPr>
+        <w:t xml:space="preserve">6 </w:t>
+      </w:r>
       <w:r>
         <w:rPr>
           <w:b/>
@@ -6280,6 +6640,7 @@
         <w:rPr>
           <w:lang w:val="en-US"/>
         </w:rPr>
+        <w:lastRenderedPageBreak/>
         <w:t>Funksionaliteti i regjistrimit dhe ekzekutimit të TestComplete simplifikon krijimin e skripteve të testeve, duke lejuar testuesit të krijojnë shpejt teste automatike me minimal kodim.</w:t>
       </w:r>
     </w:p>
@@ -6410,7 +6771,6 @@
         <w:rPr>
           <w:lang w:val="en-US"/>
         </w:rPr>
-        <w:lastRenderedPageBreak/>
         <w:t>Licencimi dhe Kostot</w:t>
       </w:r>
     </w:p>
@@ -6478,419 +6838,6 @@
           <w:lang w:val="en-US"/>
         </w:rPr>
         <w:t>Në përmbledhje, TestComplete ofron një zgjidhje të fortë, të larmishme dhe të mbështetur mirë për testimin automatik për organizatat që duan të sigurojnë cilësinë dhe besueshmërinë e aplikacioneve të tyre të softuerit. Seti i karakteristikave të tij, mbështetja për shumë platforma dhe aftësitë e integrimi e bëjnë atë një pasuri të vlerësuar në trupat e testuesve të automatizimit dhe profesionistëve të sigurisë së cilësisë.</w:t>
-      </w:r>
-    </w:p>
-    <w:p>
-      <w:pPr>
-        <w:rPr>
-          <w:b/>
-          <w:bCs/>
-          <w:lang w:val="en-US"/>
-        </w:rPr>
-      </w:pPr>
-    </w:p>
-    <w:p>
-      <w:pPr>
-        <w:rPr>
-          <w:b/>
-          <w:bCs/>
-          <w:lang w:val="en-US"/>
-        </w:rPr>
-      </w:pPr>
-      <w:r>
-        <w:rPr>
-          <w:b/>
-          <w:bCs/>
-          <w:lang w:val="en-US"/>
-        </w:rPr>
-        <w:t>=========================================</w:t>
-      </w:r>
-    </w:p>
-    <w:p>
-      <w:pPr>
-        <w:rPr>
-          <w:lang w:val="en-US"/>
-        </w:rPr>
-      </w:pPr>
-      <w:r>
-        <w:rPr>
-          <w:lang w:val="en-US"/>
-        </w:rPr>
-        <w:t>TestComplete is a commercial, comprehensive automation testing tool developed by SmartBear Software. It is renowned in the industry for its versatility, robust feature set, and extensive support for multiple application types, including web, desktop, mobile, and cross-platform applications. In this section, we will delve into the key features, capabilities, and advantages of using TestComplete as an automation testing solution.</w:t>
-      </w:r>
-    </w:p>
-    <w:p>
-      <w:pPr>
-        <w:rPr>
-          <w:lang w:val="en-US"/>
-        </w:rPr>
-      </w:pPr>
-    </w:p>
-    <w:p>
-      <w:pPr>
-        <w:rPr>
-          <w:lang w:val="en-US"/>
-        </w:rPr>
-      </w:pPr>
-      <w:r>
-        <w:rPr>
-          <w:lang w:val="en-US"/>
-        </w:rPr>
-        <w:t>4.1 Key Features and Capabilities</w:t>
-      </w:r>
-    </w:p>
-    <w:p>
-      <w:pPr>
-        <w:rPr>
-          <w:lang w:val="en-US"/>
-        </w:rPr>
-      </w:pPr>
-      <w:r>
-        <w:rPr>
-          <w:lang w:val="en-US"/>
-        </w:rPr>
-        <w:t>TestComplete offers a wide array of features and capabilities that make it a preferred choice for many organizations in their automation testing endeavors. Some of its notable features include:</w:t>
-      </w:r>
-    </w:p>
-    <w:p>
-      <w:pPr>
-        <w:rPr>
-          <w:lang w:val="en-US"/>
-        </w:rPr>
-      </w:pPr>
-      <w:r>
-        <w:rPr>
-          <w:lang w:val="en-US"/>
-        </w:rPr>
-        <w:t>4.1.1 Multi-platform Support:</w:t>
-      </w:r>
-    </w:p>
-    <w:p>
-      <w:pPr>
-        <w:rPr>
-          <w:lang w:val="en-US"/>
-        </w:rPr>
-      </w:pPr>
-      <w:r>
-        <w:rPr>
-          <w:lang w:val="en-US"/>
-        </w:rPr>
-        <w:t>TestComplete supports testing across various platforms, including Windows, macOS, and Linux, making it suitable for diverse application ecosystems.</w:t>
-      </w:r>
-    </w:p>
-    <w:p>
-      <w:pPr>
-        <w:rPr>
-          <w:lang w:val="en-US"/>
-        </w:rPr>
-      </w:pPr>
-      <w:r>
-        <w:rPr>
-          <w:lang w:val="en-US"/>
-        </w:rPr>
-        <w:t>4.1.2 Multi-language Support:</w:t>
-      </w:r>
-    </w:p>
-    <w:p>
-      <w:pPr>
-        <w:rPr>
-          <w:lang w:val="en-US"/>
-        </w:rPr>
-      </w:pPr>
-      <w:r>
-        <w:rPr>
-          <w:lang w:val="en-US"/>
-        </w:rPr>
-        <w:t>It allows test script development in popular programming languages such as JavaScript, Python, and VBScript, offering flexibility to development teams with different language preferences.</w:t>
-      </w:r>
-    </w:p>
-    <w:p>
-      <w:pPr>
-        <w:rPr>
-          <w:lang w:val="en-US"/>
-        </w:rPr>
-      </w:pPr>
-      <w:r>
-        <w:rPr>
-          <w:lang w:val="en-US"/>
-        </w:rPr>
-        <w:t>4.1.3 Object Recognition:</w:t>
-      </w:r>
-    </w:p>
-    <w:p>
-      <w:pPr>
-        <w:rPr>
-          <w:lang w:val="en-US"/>
-        </w:rPr>
-      </w:pPr>
-      <w:r>
-        <w:rPr>
-          <w:lang w:val="en-US"/>
-        </w:rPr>
-        <w:lastRenderedPageBreak/>
-        <w:t>TestComplete employs advanced object recognition techniques to identify and interact with elements in the application's user interface. This ensures stability and resilience in test scripts, even when the UI changes.</w:t>
-      </w:r>
-    </w:p>
-    <w:p>
-      <w:pPr>
-        <w:rPr>
-          <w:lang w:val="en-US"/>
-        </w:rPr>
-      </w:pPr>
-      <w:r>
-        <w:rPr>
-          <w:lang w:val="en-US"/>
-        </w:rPr>
-        <w:t>4.1.4 Test Visualizer:</w:t>
-      </w:r>
-    </w:p>
-    <w:p>
-      <w:pPr>
-        <w:rPr>
-          <w:lang w:val="en-US"/>
-        </w:rPr>
-      </w:pPr>
-      <w:r>
-        <w:rPr>
-          <w:lang w:val="en-US"/>
-        </w:rPr>
-        <w:t>The tool provides a Test Visualizer feature, allowing testers to capture screenshots and videos during test execution for effective debugging and reporting.</w:t>
-      </w:r>
-    </w:p>
-    <w:p>
-      <w:pPr>
-        <w:rPr>
-          <w:lang w:val="en-US"/>
-        </w:rPr>
-      </w:pPr>
-      <w:r>
-        <w:rPr>
-          <w:lang w:val="en-US"/>
-        </w:rPr>
-        <w:t>4.1.5 Comprehensive Test Reporting:</w:t>
-      </w:r>
-    </w:p>
-    <w:p>
-      <w:pPr>
-        <w:rPr>
-          <w:lang w:val="en-US"/>
-        </w:rPr>
-      </w:pPr>
-      <w:r>
-        <w:rPr>
-          <w:lang w:val="en-US"/>
-        </w:rPr>
-        <w:t>TestComplete generates detailed test reports with a wealth of information, including logs, metrics, and visual evidence, to aid in identifying and resolving issues.</w:t>
-      </w:r>
-    </w:p>
-    <w:p>
-      <w:pPr>
-        <w:rPr>
-          <w:lang w:val="en-US"/>
-        </w:rPr>
-      </w:pPr>
-      <w:r>
-        <w:rPr>
-          <w:lang w:val="en-US"/>
-        </w:rPr>
-        <w:t>4.2 Advantages of TestComplete</w:t>
-      </w:r>
-    </w:p>
-    <w:p>
-      <w:pPr>
-        <w:rPr>
-          <w:lang w:val="en-US"/>
-        </w:rPr>
-      </w:pPr>
-      <w:r>
-        <w:rPr>
-          <w:lang w:val="en-US"/>
-        </w:rPr>
-        <w:t>4.2.1 Rapid Test Automation Development:</w:t>
-      </w:r>
-    </w:p>
-    <w:p>
-      <w:pPr>
-        <w:rPr>
-          <w:lang w:val="en-US"/>
-        </w:rPr>
-      </w:pPr>
-      <w:r>
-        <w:rPr>
-          <w:lang w:val="en-US"/>
-        </w:rPr>
-        <w:t>TestComplete's record and playback functionality simplifies test script creation, enabling testers to quickly generate automated tests with minimal coding effort.</w:t>
-      </w:r>
-    </w:p>
-    <w:p>
-      <w:pPr>
-        <w:rPr>
-          <w:lang w:val="en-US"/>
-        </w:rPr>
-      </w:pPr>
-      <w:r>
-        <w:rPr>
-          <w:lang w:val="en-US"/>
-        </w:rPr>
-        <w:t>4.2.2 Extensive Test Coverage:</w:t>
-      </w:r>
-    </w:p>
-    <w:p>
-      <w:pPr>
-        <w:rPr>
-          <w:lang w:val="en-US"/>
-        </w:rPr>
-      </w:pPr>
-      <w:r>
-        <w:rPr>
-          <w:lang w:val="en-US"/>
-        </w:rPr>
-        <w:t>It supports testing on various browsers, operating systems, and devices, facilitating comprehensive test coverage to ensure application compatibility.</w:t>
-      </w:r>
-    </w:p>
-    <w:p>
-      <w:pPr>
-        <w:rPr>
-          <w:lang w:val="en-US"/>
-        </w:rPr>
-      </w:pPr>
-      <w:r>
-        <w:rPr>
-          <w:lang w:val="en-US"/>
-        </w:rPr>
-        <w:t>4.2.3 Integration Capabilities:</w:t>
-      </w:r>
-    </w:p>
-    <w:p>
-      <w:pPr>
-        <w:rPr>
-          <w:lang w:val="en-US"/>
-        </w:rPr>
-      </w:pPr>
-      <w:r>
-        <w:rPr>
-          <w:lang w:val="en-US"/>
-        </w:rPr>
-        <w:t>TestComplete can integrate seamlessly with various CI/CD tools, test management systems, and issue tracking platforms, promoting collaboration and automation within development pipelines.</w:t>
-      </w:r>
-    </w:p>
-    <w:p>
-      <w:pPr>
-        <w:rPr>
-          <w:lang w:val="en-US"/>
-        </w:rPr>
-      </w:pPr>
-      <w:r>
-        <w:rPr>
-          <w:lang w:val="en-US"/>
-        </w:rPr>
-        <w:t>4.2.4 Rich Community Support:</w:t>
-      </w:r>
-    </w:p>
-    <w:p>
-      <w:pPr>
-        <w:rPr>
-          <w:lang w:val="en-US"/>
-        </w:rPr>
-      </w:pPr>
-      <w:r>
-        <w:rPr>
-          <w:lang w:val="en-US"/>
-        </w:rPr>
-        <w:t>SmartBear's strong community and user base contribute to the availability of resources, tutorials, and support, making it easier for teams to adopt and master TestComplete.</w:t>
-      </w:r>
-    </w:p>
-    <w:p>
-      <w:pPr>
-        <w:rPr>
-          <w:lang w:val="en-US"/>
-        </w:rPr>
-      </w:pPr>
-      <w:r>
-        <w:rPr>
-          <w:lang w:val="en-US"/>
-        </w:rPr>
-        <w:t>4.3 Licensing and Costs</w:t>
-      </w:r>
-    </w:p>
-    <w:p>
-      <w:pPr>
-        <w:rPr>
-          <w:lang w:val="en-US"/>
-        </w:rPr>
-      </w:pPr>
-      <w:r>
-        <w:rPr>
-          <w:lang w:val="en-US"/>
-        </w:rPr>
-        <w:t>It's important to note that TestComplete is a commercial tool, and its licensing costs may vary depending on factors such as the number of users, project complexity, and required features. Organizations need to consider their budgetary constraints when evaluating TestComplete as an automation testing solution.</w:t>
-      </w:r>
-    </w:p>
-    <w:p>
-      <w:pPr>
-        <w:rPr>
-          <w:lang w:val="en-US"/>
-        </w:rPr>
-      </w:pPr>
-      <w:r>
-        <w:rPr>
-          <w:lang w:val="en-US"/>
-        </w:rPr>
-        <w:t>4.4 Real-world Application</w:t>
-      </w:r>
-    </w:p>
-    <w:p>
-      <w:pPr>
-        <w:rPr>
-          <w:lang w:val="en-US"/>
-        </w:rPr>
-      </w:pPr>
-      <w:r>
-        <w:rPr>
-          <w:lang w:val="en-US"/>
-        </w:rPr>
-        <w:t>To demonstrate the real-world applicability of TestComplete, this thesis will include case studies and practical examples of how organizations have successfully utilized TestComplete to improve their testing processes and enhance the quality of their software products.</w:t>
-      </w:r>
-    </w:p>
-    <w:p>
-      <w:pPr>
-        <w:rPr>
-          <w:lang w:val="en-US"/>
-        </w:rPr>
-      </w:pPr>
-      <w:r>
-        <w:rPr>
-          <w:lang w:val="en-US"/>
-        </w:rPr>
-        <w:t xml:space="preserve">In summary, TestComplete offers a robust, versatile, and well-supported automation testing solution for organizations looking to ensure the quality and reliability of their software applications. Its extensive </w:t>
-      </w:r>
-      <w:r>
-        <w:rPr>
-          <w:lang w:val="en-US"/>
-        </w:rPr>
-        <w:lastRenderedPageBreak/>
-        <w:t>feature set, multi-platform support, and integration capabilities make it a valuable asset in the toolkit of automation testers and quality assurance professionals.</w:t>
-      </w:r>
-    </w:p>
-    <w:p>
-      <w:pPr>
-        <w:rPr>
-          <w:lang w:val="en-US"/>
-        </w:rPr>
-      </w:pPr>
-    </w:p>
-    <w:p>
-      <w:pPr>
-        <w:ind w:left="360"/>
-        <w:rPr>
-          <w:lang w:val="en-US"/>
-        </w:rPr>
-      </w:pPr>
-      <w:r>
-        <w:rPr>
-          <w:lang w:val="en-US"/>
-        </w:rPr>
-        <w:t>================================</w:t>
       </w:r>
     </w:p>
     <w:p>
@@ -6945,7 +6892,14 @@
         <w:rPr>
           <w:lang w:val="en-US"/>
         </w:rPr>
-        <w:t>Record and Playback: TestComplete lejon përdoruesit të regjistrojnë veprimet e tyre në një aplikacion dhe pastaj t'i luajnë ato veprime si teste të automatizuara. Ky është një mënyrë e thjeshtë për të filluar me testimin automatik.</w:t>
+        <w:lastRenderedPageBreak/>
+        <w:t>Rregjistro dhe Luaj</w:t>
+      </w:r>
+      <w:r>
+        <w:rPr>
+          <w:lang w:val="en-US"/>
+        </w:rPr>
+        <w:t>: TestComplete lejon përdoruesit të regjistrojnë veprimet e tyre në një aplikacion dhe pastaj t'i luajnë ato veprime si teste të automatizuara. Ky është një mënyrë e thjeshtë për të filluar me testimin automatik.</w:t>
       </w:r>
     </w:p>
     <w:p>
@@ -6963,7 +6917,13 @@
         <w:rPr>
           <w:lang w:val="en-US"/>
         </w:rPr>
-        <w:t>Scripting Languages: TestComplete mbështet shumë gjuhë programimi të tilla si JavaScript, Python, VBScript, dhe të tjera. Ky aspekt i jep fleksibilitet ekipit të zhvillimit në zgjedhjen e gjuhës së tyre të preferuar.</w:t>
+        <w:t>Gjuhet skriptive</w:t>
+      </w:r>
+      <w:r>
+        <w:rPr>
+          <w:lang w:val="en-US"/>
+        </w:rPr>
+        <w:t>: TestComplete mbështet shumë gjuhë programimi të tilla si JavaScript, Python, VBScript, dhe të tjera. Ky aspekt i jep fleksibilitet ekipit të zhvillimit në zgjedhjen e gjuhës së tyre të preferuar.</w:t>
       </w:r>
     </w:p>
     <w:p>
@@ -6981,7 +6941,13 @@
         <w:rPr>
           <w:lang w:val="en-US"/>
         </w:rPr>
-        <w:t>Object Recognition: TestComplete ka aftësi për të njohur dhe identifikuar elementet në ndërfaqen e përdoruesit të aplikacionit. Kjo siguron që testet të jenë stabile edhe kur ndryshojnë elementet në ndërfaqe.</w:t>
+        <w:t>Identifikimi i elementeve</w:t>
+      </w:r>
+      <w:r>
+        <w:rPr>
+          <w:lang w:val="en-US"/>
+        </w:rPr>
+        <w:t>: TestComplete ka aftësi për të njohur dhe identifikuar elementet në ndërfaqen e përdoruesit të aplikacionit. Kjo siguron që testet të jenë stabile edhe kur ndryshojnë elementet në ndërfaqe.</w:t>
       </w:r>
     </w:p>
     <w:p>
@@ -6999,7 +6965,13 @@
         <w:rPr>
           <w:lang w:val="en-US"/>
         </w:rPr>
-        <w:t>Test Execution: Mjeti lejon ekzekutimin e testeve automatike në mënyrë të ngjarjeve. Mund të zgjidhet të ekzekutohen në një numër të shfletuesve dhe sistemeve operativë.</w:t>
+        <w:t>Ekzekutimi i Testeve</w:t>
+      </w:r>
+      <w:r>
+        <w:rPr>
+          <w:lang w:val="en-US"/>
+        </w:rPr>
+        <w:t>: Mjeti lejon ekzekutimin e testeve automatike në mënyrë të ngjarjeve. Mund të zgjidhet të ekzekutohen në një numër të shfletuesve dhe sistemeve operativë.</w:t>
       </w:r>
     </w:p>
     <w:p>
@@ -7015,9 +6987,31 @@
       </w:pPr>
       <w:r>
         <w:rPr>
-          <w:lang w:val="en-US"/>
-        </w:rPr>
-        <w:t>Test Debugging: TestComplete ofron mjete për të debuguar testet automatike, duke përfshirë ruajtjen e ekzekutimit, raportet e detajuara të testeve, dhe mundësinë për të shfaqur elementët e identifikuar në ndërfaqen e përdoruesit.</w:t>
+          <w:b/>
+          <w:bCs/>
+          <w:lang w:val="en-US"/>
+        </w:rPr>
+        <w:t>Test Debugging</w:t>
+      </w:r>
+      <w:r>
+        <w:rPr>
+          <w:lang w:val="en-US"/>
+        </w:rPr>
+        <w:t xml:space="preserve">: TestComplete ofron mjete për të </w:t>
+      </w:r>
+      <w:r>
+        <w:rPr>
+          <w:b/>
+          <w:bCs/>
+          <w:lang w:val="en-US"/>
+        </w:rPr>
+        <w:t>debuguar</w:t>
+      </w:r>
+      <w:r>
+        <w:rPr>
+          <w:lang w:val="en-US"/>
+        </w:rPr>
+        <w:t xml:space="preserve"> testet automatike, duke përfshirë ruajtjen e ekzekutimit, raportet e detajuara të testeve, dhe mundësinë për të shfaqur elementët e identifikuar në ndërfaqen e përdoruesit.</w:t>
       </w:r>
     </w:p>
     <w:p>
@@ -7035,7 +7029,13 @@
         <w:rPr>
           <w:lang w:val="en-US"/>
         </w:rPr>
-        <w:t>Integration: Ky mjet mund të integrohet lehtë me mjete të tjera të zhvillimit dhe testimi, përfshirë mjete të CI/CD (Continuous Integration/Continuous Delivery), sisteme të menaxhimit të testeve, dhe më shumë.</w:t>
+        <w:t>Integrimi</w:t>
+      </w:r>
+      <w:r>
+        <w:rPr>
+          <w:lang w:val="en-US"/>
+        </w:rPr>
+        <w:t>: Ky mjet mund të integrohet lehtë me mjete të tjera të zhvillimit dhe testimi, përfshirë mjete të CI/CD (Continuous Integration/Continuous Delivery), sisteme të menaxhimit të testeve, dhe më shumë.</w:t>
       </w:r>
     </w:p>
     <w:p>
@@ -7053,7 +7053,13 @@
         <w:rPr>
           <w:lang w:val="en-US"/>
         </w:rPr>
-        <w:t>Test Reporting: TestComplete gjeneron raporte të detajuara të testeve, duke përfshirë logjet e ekzekutimit, grafikët e performancës, dhe të dhënat e detajuara për të ndihmuar në identifikimin dhe zgjidhjen e problemeve.</w:t>
+        <w:t>Raporti i Testimit</w:t>
+      </w:r>
+      <w:r>
+        <w:rPr>
+          <w:lang w:val="en-US"/>
+        </w:rPr>
+        <w:t>: TestComplete gjeneron raporte të detajuara të testeve, duke përfshirë logjet e ekzekutimit, grafikët e performancës, dhe të dhënat e detajuara për të ndihmuar në identifikimin dhe zgjidhjen e problemeve.</w:t>
       </w:r>
     </w:p>
     <w:p>
@@ -7071,7 +7077,13 @@
         <w:rPr>
           <w:lang w:val="en-US"/>
         </w:rPr>
-        <w:t>Mobile Testing: TestComplete ofron mbështetje për testimin e aplikacioneve mobile në platformat Android dhe iOS.</w:t>
+        <w:t>Testimi mobile</w:t>
+      </w:r>
+      <w:r>
+        <w:rPr>
+          <w:lang w:val="en-US"/>
+        </w:rPr>
+        <w:t>: TestComplete ofron mbështetje për testimin e aplikacioneve mobile në platformat Android dhe iOS.</w:t>
       </w:r>
     </w:p>
     <w:p>
@@ -7087,9 +7099,17 @@
       </w:pPr>
       <w:r>
         <w:rPr>
-          <w:lang w:val="en-US"/>
-        </w:rPr>
-        <w:t>Cross-Browser Testing: Mundëson testimin e aplikacioneve në shumë shfletues të ndryshëm përfshirë Chrome, Firefox, dhe Internet Explorer.</w:t>
+          <w:b/>
+          <w:bCs/>
+          <w:lang w:val="en-US"/>
+        </w:rPr>
+        <w:t>Cross-Browser Testing:</w:t>
+      </w:r>
+      <w:r>
+        <w:rPr>
+          <w:lang w:val="en-US"/>
+        </w:rPr>
+        <w:t xml:space="preserve"> Mundëson testimin e aplikacioneve në shumë shfletues të ndryshëm përfshirë Chrome, Firefox, dhe Internet Explorer.</w:t>
       </w:r>
     </w:p>
     <w:p>
@@ -7107,7 +7127,13 @@
         <w:rPr>
           <w:lang w:val="en-US"/>
         </w:rPr>
-        <w:t>Web Service Testing: TestComplete ofron aftësi për të testuar shërbimet e internetit (web services) duke komunikuar me API-të e tyre.</w:t>
+        <w:t>Testimi Web</w:t>
+      </w:r>
+      <w:r>
+        <w:rPr>
+          <w:lang w:val="en-US"/>
+        </w:rPr>
+        <w:t>: TestComplete ofron aftësi për të testuar shërbimet e internetit (web services) duke komunikuar me API-të e tyre.</w:t>
       </w:r>
     </w:p>
     <w:p>
@@ -7154,13 +7180,27 @@
         <w:rPr>
           <w:b/>
           <w:bCs/>
-          <w:lang w:val="en-US"/>
-        </w:rPr>
-      </w:pPr>
-      <w:r>
-        <w:rPr>
-          <w:b/>
-          <w:bCs/>
+          <w:sz w:val="28"/>
+          <w:szCs w:val="28"/>
+          <w:lang w:val="en-US"/>
+        </w:rPr>
+      </w:pPr>
+      <w:r>
+        <w:rPr>
+          <w:b/>
+          <w:bCs/>
+          <w:sz w:val="28"/>
+          <w:szCs w:val="28"/>
+          <w:lang w:val="en-US"/>
+        </w:rPr>
+        <w:t xml:space="preserve">7 </w:t>
+      </w:r>
+      <w:r>
+        <w:rPr>
+          <w:b/>
+          <w:bCs/>
+          <w:sz w:val="28"/>
+          <w:szCs w:val="28"/>
           <w:lang w:val="en-US"/>
         </w:rPr>
         <w:t>Projekti me te njejtat test cases</w:t>
@@ -7169,18 +7209,166 @@
     <w:p>
       <w:pPr>
         <w:rPr>
-          <w:b/>
-          <w:bCs/>
-          <w:lang w:val="en-US"/>
-        </w:rPr>
-      </w:pPr>
-      <w:r>
-        <w:rPr>
-          <w:b/>
-          <w:bCs/>
-          <w:lang w:val="en-US"/>
-        </w:rPr>
-        <w:lastRenderedPageBreak/>
+          <w:sz w:val="28"/>
+          <w:szCs w:val="28"/>
+          <w:lang w:val="en-US"/>
+        </w:rPr>
+      </w:pPr>
+    </w:p>
+    <w:p>
+      <w:pPr>
+        <w:rPr>
+          <w:sz w:val="28"/>
+          <w:szCs w:val="28"/>
+          <w:lang w:val="en-US"/>
+        </w:rPr>
+      </w:pPr>
+      <w:r>
+        <w:rPr>
+          <w:sz w:val="28"/>
+          <w:szCs w:val="28"/>
+          <w:lang w:val="en-US"/>
+        </w:rPr>
+        <w:t xml:space="preserve">PROJEKTET </w:t>
+      </w:r>
+      <w:r>
+        <w:rPr>
+          <w:sz w:val="28"/>
+          <w:szCs w:val="28"/>
+          <w:lang w:val="en-US"/>
+        </w:rPr>
+        <w:t>both</w:t>
+      </w:r>
+      <w:r>
+        <w:rPr>
+          <w:sz w:val="28"/>
+          <w:szCs w:val="28"/>
+          <w:lang w:val="en-US"/>
+        </w:rPr>
+        <w:t>– expected 15-30 p</w:t>
+      </w:r>
+      <w:r>
+        <w:rPr>
+          <w:sz w:val="28"/>
+          <w:szCs w:val="28"/>
+          <w:lang w:val="en-US"/>
+        </w:rPr>
+        <w:t>ages</w:t>
+      </w:r>
+    </w:p>
+    <w:p>
+      <w:pPr>
+        <w:pStyle w:val="ListParagraph"/>
+        <w:numPr>
+          <w:ilvl w:val="0"/>
+          <w:numId w:val="21"/>
+        </w:numPr>
+        <w:rPr>
+          <w:sz w:val="28"/>
+          <w:szCs w:val="28"/>
+          <w:lang w:val="en-US"/>
+        </w:rPr>
+      </w:pPr>
+      <w:r>
+        <w:rPr>
+          <w:sz w:val="28"/>
+          <w:szCs w:val="28"/>
+          <w:lang w:val="en-US"/>
+        </w:rPr>
+        <w:t>TEST CASES per te dyja projektet</w:t>
+      </w:r>
+    </w:p>
+    <w:p>
+      <w:pPr>
+        <w:pStyle w:val="ListParagraph"/>
+        <w:numPr>
+          <w:ilvl w:val="0"/>
+          <w:numId w:val="21"/>
+        </w:numPr>
+        <w:rPr>
+          <w:sz w:val="28"/>
+          <w:szCs w:val="28"/>
+          <w:lang w:val="en-US"/>
+        </w:rPr>
+      </w:pPr>
+      <w:r>
+        <w:rPr>
+          <w:sz w:val="28"/>
+          <w:szCs w:val="28"/>
+          <w:lang w:val="en-US"/>
+        </w:rPr>
+        <w:t>PROJEKTI SELENIUM</w:t>
+      </w:r>
+    </w:p>
+    <w:p>
+      <w:pPr>
+        <w:pStyle w:val="ListParagraph"/>
+        <w:numPr>
+          <w:ilvl w:val="0"/>
+          <w:numId w:val="21"/>
+        </w:numPr>
+        <w:rPr>
+          <w:sz w:val="28"/>
+          <w:szCs w:val="28"/>
+          <w:lang w:val="en-US"/>
+        </w:rPr>
+      </w:pPr>
+      <w:r>
+        <w:rPr>
+          <w:sz w:val="28"/>
+          <w:szCs w:val="28"/>
+          <w:lang w:val="en-US"/>
+        </w:rPr>
+        <w:t>PROJEKTI CYPRESS</w:t>
+      </w:r>
+    </w:p>
+    <w:p>
+      <w:pPr>
+        <w:pStyle w:val="ListParagraph"/>
+        <w:numPr>
+          <w:ilvl w:val="0"/>
+          <w:numId w:val="21"/>
+        </w:numPr>
+        <w:rPr>
+          <w:sz w:val="28"/>
+          <w:szCs w:val="28"/>
+          <w:lang w:val="en-US"/>
+        </w:rPr>
+      </w:pPr>
+      <w:r>
+        <w:rPr>
+          <w:sz w:val="28"/>
+          <w:szCs w:val="28"/>
+          <w:lang w:val="en-US"/>
+        </w:rPr>
+        <w:t>KRAHASIM (ex. Exe time, reports, challenges,)</w:t>
+      </w:r>
+    </w:p>
+    <w:p>
+      <w:pPr>
+        <w:rPr>
+          <w:b/>
+          <w:bCs/>
+          <w:sz w:val="28"/>
+          <w:szCs w:val="28"/>
+          <w:lang w:val="en-US"/>
+        </w:rPr>
+      </w:pPr>
+    </w:p>
+    <w:p>
+      <w:pPr>
+        <w:rPr>
+          <w:b/>
+          <w:bCs/>
+          <w:lang w:val="en-US"/>
+        </w:rPr>
+      </w:pPr>
+      <w:r>
+        <w:rPr>
+          <w:b/>
+          <w:bCs/>
+          <w:lang w:val="en-US"/>
+        </w:rPr>
         <w:t>1.Selenium</w:t>
       </w:r>
     </w:p>
@@ -7241,22 +7429,1172 @@
           <w:bCs/>
           <w:lang w:val="en-US"/>
         </w:rPr>
+        <w:t>Feature 1</w:t>
+      </w:r>
+    </w:p>
+    <w:p>
+      <w:pPr>
+        <w:rPr>
+          <w:b/>
+          <w:bCs/>
+          <w:lang w:val="en-US"/>
+        </w:rPr>
+      </w:pPr>
+    </w:p>
+    <w:tbl>
+      <w:tblPr>
+        <w:tblStyle w:val="TableGrid"/>
+        <w:tblW w:w="0" w:type="auto"/>
+        <w:tblLook w:val="04A0" w:firstRow="1" w:lastRow="0" w:firstColumn="1" w:lastColumn="0" w:noHBand="0" w:noVBand="1"/>
+      </w:tblPr>
+      <w:tblGrid>
+        <w:gridCol w:w="1281"/>
+        <w:gridCol w:w="1292"/>
+        <w:gridCol w:w="1436"/>
+        <w:gridCol w:w="1474"/>
+        <w:gridCol w:w="1305"/>
+        <w:gridCol w:w="1425"/>
+        <w:gridCol w:w="1137"/>
+      </w:tblGrid>
+      <w:tr>
+        <w:tc>
+          <w:tcPr>
+            <w:tcW w:w="1281" w:type="dxa"/>
+            <w:vAlign w:val="center"/>
+          </w:tcPr>
+          <w:p>
+            <w:pPr>
+              <w:jc w:val="center"/>
+              <w:rPr>
+                <w:lang w:val="en-US"/>
+              </w:rPr>
+            </w:pPr>
+            <w:r>
+              <w:rPr>
+                <w:lang w:val="en-US"/>
+              </w:rPr>
+              <w:t>ID e testit</w:t>
+            </w:r>
+          </w:p>
+        </w:tc>
+        <w:tc>
+          <w:tcPr>
+            <w:tcW w:w="1292" w:type="dxa"/>
+            <w:vAlign w:val="center"/>
+          </w:tcPr>
+          <w:p>
+            <w:pPr>
+              <w:jc w:val="center"/>
+              <w:rPr>
+                <w:lang w:val="en-US"/>
+              </w:rPr>
+            </w:pPr>
+            <w:r>
+              <w:rPr>
+                <w:lang w:val="en-US"/>
+              </w:rPr>
+              <w:t>Emri i Testit</w:t>
+            </w:r>
+          </w:p>
+        </w:tc>
+        <w:tc>
+          <w:tcPr>
+            <w:tcW w:w="1436" w:type="dxa"/>
+            <w:vAlign w:val="center"/>
+          </w:tcPr>
+          <w:p>
+            <w:pPr>
+              <w:jc w:val="center"/>
+              <w:rPr>
+                <w:lang w:val="en-US"/>
+              </w:rPr>
+            </w:pPr>
+            <w:r>
+              <w:rPr>
+                <w:lang w:val="en-US"/>
+              </w:rPr>
+              <w:t>Përshkrimi</w:t>
+            </w:r>
+          </w:p>
+        </w:tc>
+        <w:tc>
+          <w:tcPr>
+            <w:tcW w:w="1474" w:type="dxa"/>
+            <w:vAlign w:val="center"/>
+          </w:tcPr>
+          <w:p>
+            <w:pPr>
+              <w:jc w:val="center"/>
+              <w:rPr>
+                <w:lang w:val="en-US"/>
+              </w:rPr>
+            </w:pPr>
+            <w:r>
+              <w:rPr>
+                <w:lang w:val="en-US"/>
+              </w:rPr>
+              <w:t>Parakushtet</w:t>
+            </w:r>
+          </w:p>
+        </w:tc>
+        <w:tc>
+          <w:tcPr>
+            <w:tcW w:w="1305" w:type="dxa"/>
+            <w:vAlign w:val="center"/>
+          </w:tcPr>
+          <w:p>
+            <w:pPr>
+              <w:jc w:val="center"/>
+              <w:rPr>
+                <w:lang w:val="en-US"/>
+              </w:rPr>
+            </w:pPr>
+            <w:r>
+              <w:rPr>
+                <w:lang w:val="en-US"/>
+              </w:rPr>
+              <w:t>Hapat e Testit</w:t>
+            </w:r>
+          </w:p>
+        </w:tc>
+        <w:tc>
+          <w:tcPr>
+            <w:tcW w:w="1425" w:type="dxa"/>
+            <w:vAlign w:val="center"/>
+          </w:tcPr>
+          <w:p>
+            <w:pPr>
+              <w:jc w:val="center"/>
+              <w:rPr>
+                <w:lang w:val="en-US"/>
+              </w:rPr>
+            </w:pPr>
+            <w:r>
+              <w:rPr>
+                <w:lang w:val="en-US"/>
+              </w:rPr>
+              <w:t>Rezultatet e Pritura</w:t>
+            </w:r>
+          </w:p>
+        </w:tc>
+        <w:tc>
+          <w:tcPr>
+            <w:tcW w:w="1137" w:type="dxa"/>
+            <w:vAlign w:val="center"/>
+          </w:tcPr>
+          <w:p>
+            <w:pPr>
+              <w:jc w:val="center"/>
+              <w:rPr>
+                <w:lang w:val="en-US"/>
+              </w:rPr>
+            </w:pPr>
+            <w:r>
+              <w:rPr>
+                <w:lang w:val="en-US"/>
+              </w:rPr>
+              <w:t>Statusi</w:t>
+            </w:r>
+          </w:p>
+        </w:tc>
+      </w:tr>
+      <w:tr>
+        <w:tc>
+          <w:tcPr>
+            <w:tcW w:w="1281" w:type="dxa"/>
+          </w:tcPr>
+          <w:p>
+            <w:pPr>
+              <w:rPr>
+                <w:lang w:val="en-US"/>
+              </w:rPr>
+            </w:pPr>
+          </w:p>
+        </w:tc>
+        <w:tc>
+          <w:tcPr>
+            <w:tcW w:w="1292" w:type="dxa"/>
+          </w:tcPr>
+          <w:p>
+            <w:pPr>
+              <w:rPr>
+                <w:lang w:val="en-US"/>
+              </w:rPr>
+            </w:pPr>
+          </w:p>
+        </w:tc>
+        <w:tc>
+          <w:tcPr>
+            <w:tcW w:w="1436" w:type="dxa"/>
+          </w:tcPr>
+          <w:p>
+            <w:pPr>
+              <w:rPr>
+                <w:lang w:val="en-US"/>
+              </w:rPr>
+            </w:pPr>
+          </w:p>
+        </w:tc>
+        <w:tc>
+          <w:tcPr>
+            <w:tcW w:w="1474" w:type="dxa"/>
+          </w:tcPr>
+          <w:p>
+            <w:pPr>
+              <w:rPr>
+                <w:lang w:val="en-US"/>
+              </w:rPr>
+            </w:pPr>
+          </w:p>
+        </w:tc>
+        <w:tc>
+          <w:tcPr>
+            <w:tcW w:w="1305" w:type="dxa"/>
+          </w:tcPr>
+          <w:p>
+            <w:pPr>
+              <w:rPr>
+                <w:lang w:val="en-US"/>
+              </w:rPr>
+            </w:pPr>
+          </w:p>
+        </w:tc>
+        <w:tc>
+          <w:tcPr>
+            <w:tcW w:w="1425" w:type="dxa"/>
+          </w:tcPr>
+          <w:p>
+            <w:pPr>
+              <w:rPr>
+                <w:lang w:val="en-US"/>
+              </w:rPr>
+            </w:pPr>
+          </w:p>
+        </w:tc>
+        <w:tc>
+          <w:tcPr>
+            <w:tcW w:w="1137" w:type="dxa"/>
+          </w:tcPr>
+          <w:p>
+            <w:pPr>
+              <w:rPr>
+                <w:lang w:val="en-US"/>
+              </w:rPr>
+            </w:pPr>
+          </w:p>
+        </w:tc>
+      </w:tr>
+    </w:tbl>
+    <w:p>
+      <w:pPr>
+        <w:rPr>
+          <w:lang w:val="en-US"/>
+        </w:rPr>
+      </w:pPr>
+    </w:p>
+    <w:p>
+      <w:pPr>
+        <w:rPr>
+          <w:b/>
+          <w:bCs/>
+          <w:lang w:val="en-US"/>
+        </w:rPr>
+      </w:pPr>
+      <w:r>
+        <w:rPr>
+          <w:b/>
+          <w:bCs/>
+          <w:lang w:val="en-US"/>
+        </w:rPr>
+        <w:t xml:space="preserve">Feature </w:t>
+      </w:r>
+      <w:r>
+        <w:rPr>
+          <w:b/>
+          <w:bCs/>
+          <w:lang w:val="en-US"/>
+        </w:rPr>
+        <w:t>2</w:t>
+      </w:r>
+    </w:p>
+    <w:p>
+      <w:pPr>
+        <w:rPr>
+          <w:b/>
+          <w:bCs/>
+          <w:lang w:val="en-US"/>
+        </w:rPr>
+      </w:pPr>
+    </w:p>
+    <w:tbl>
+      <w:tblPr>
+        <w:tblStyle w:val="TableGrid"/>
+        <w:tblW w:w="0" w:type="auto"/>
+        <w:tblLook w:val="04A0" w:firstRow="1" w:lastRow="0" w:firstColumn="1" w:lastColumn="0" w:noHBand="0" w:noVBand="1"/>
+      </w:tblPr>
+      <w:tblGrid>
+        <w:gridCol w:w="1281"/>
+        <w:gridCol w:w="1292"/>
+        <w:gridCol w:w="1436"/>
+        <w:gridCol w:w="1474"/>
+        <w:gridCol w:w="1305"/>
+        <w:gridCol w:w="1425"/>
+        <w:gridCol w:w="1137"/>
+      </w:tblGrid>
+      <w:tr>
+        <w:tc>
+          <w:tcPr>
+            <w:tcW w:w="1281" w:type="dxa"/>
+            <w:vAlign w:val="center"/>
+          </w:tcPr>
+          <w:p>
+            <w:pPr>
+              <w:jc w:val="center"/>
+              <w:rPr>
+                <w:lang w:val="en-US"/>
+              </w:rPr>
+            </w:pPr>
+            <w:r>
+              <w:rPr>
+                <w:lang w:val="en-US"/>
+              </w:rPr>
+              <w:t>ID e testit</w:t>
+            </w:r>
+          </w:p>
+        </w:tc>
+        <w:tc>
+          <w:tcPr>
+            <w:tcW w:w="1292" w:type="dxa"/>
+            <w:vAlign w:val="center"/>
+          </w:tcPr>
+          <w:p>
+            <w:pPr>
+              <w:jc w:val="center"/>
+              <w:rPr>
+                <w:lang w:val="en-US"/>
+              </w:rPr>
+            </w:pPr>
+            <w:r>
+              <w:rPr>
+                <w:lang w:val="en-US"/>
+              </w:rPr>
+              <w:t>Emri i Testit</w:t>
+            </w:r>
+          </w:p>
+        </w:tc>
+        <w:tc>
+          <w:tcPr>
+            <w:tcW w:w="1436" w:type="dxa"/>
+            <w:vAlign w:val="center"/>
+          </w:tcPr>
+          <w:p>
+            <w:pPr>
+              <w:jc w:val="center"/>
+              <w:rPr>
+                <w:lang w:val="en-US"/>
+              </w:rPr>
+            </w:pPr>
+            <w:r>
+              <w:rPr>
+                <w:lang w:val="en-US"/>
+              </w:rPr>
+              <w:t>Përshkrimi</w:t>
+            </w:r>
+          </w:p>
+        </w:tc>
+        <w:tc>
+          <w:tcPr>
+            <w:tcW w:w="1474" w:type="dxa"/>
+            <w:vAlign w:val="center"/>
+          </w:tcPr>
+          <w:p>
+            <w:pPr>
+              <w:jc w:val="center"/>
+              <w:rPr>
+                <w:lang w:val="en-US"/>
+              </w:rPr>
+            </w:pPr>
+            <w:r>
+              <w:rPr>
+                <w:lang w:val="en-US"/>
+              </w:rPr>
+              <w:t>Parakushtet</w:t>
+            </w:r>
+          </w:p>
+        </w:tc>
+        <w:tc>
+          <w:tcPr>
+            <w:tcW w:w="1305" w:type="dxa"/>
+            <w:vAlign w:val="center"/>
+          </w:tcPr>
+          <w:p>
+            <w:pPr>
+              <w:jc w:val="center"/>
+              <w:rPr>
+                <w:lang w:val="en-US"/>
+              </w:rPr>
+            </w:pPr>
+            <w:r>
+              <w:rPr>
+                <w:lang w:val="en-US"/>
+              </w:rPr>
+              <w:t>Hapat e Testit</w:t>
+            </w:r>
+          </w:p>
+        </w:tc>
+        <w:tc>
+          <w:tcPr>
+            <w:tcW w:w="1425" w:type="dxa"/>
+            <w:vAlign w:val="center"/>
+          </w:tcPr>
+          <w:p>
+            <w:pPr>
+              <w:jc w:val="center"/>
+              <w:rPr>
+                <w:lang w:val="en-US"/>
+              </w:rPr>
+            </w:pPr>
+            <w:r>
+              <w:rPr>
+                <w:lang w:val="en-US"/>
+              </w:rPr>
+              <w:t>Rezultatet e Pritura</w:t>
+            </w:r>
+          </w:p>
+        </w:tc>
+        <w:tc>
+          <w:tcPr>
+            <w:tcW w:w="1137" w:type="dxa"/>
+            <w:vAlign w:val="center"/>
+          </w:tcPr>
+          <w:p>
+            <w:pPr>
+              <w:jc w:val="center"/>
+              <w:rPr>
+                <w:lang w:val="en-US"/>
+              </w:rPr>
+            </w:pPr>
+            <w:r>
+              <w:rPr>
+                <w:lang w:val="en-US"/>
+              </w:rPr>
+              <w:t>Statusi</w:t>
+            </w:r>
+          </w:p>
+        </w:tc>
+      </w:tr>
+      <w:tr>
+        <w:tc>
+          <w:tcPr>
+            <w:tcW w:w="1281" w:type="dxa"/>
+          </w:tcPr>
+          <w:p>
+            <w:pPr>
+              <w:rPr>
+                <w:lang w:val="en-US"/>
+              </w:rPr>
+            </w:pPr>
+          </w:p>
+        </w:tc>
+        <w:tc>
+          <w:tcPr>
+            <w:tcW w:w="1292" w:type="dxa"/>
+          </w:tcPr>
+          <w:p>
+            <w:pPr>
+              <w:rPr>
+                <w:lang w:val="en-US"/>
+              </w:rPr>
+            </w:pPr>
+          </w:p>
+        </w:tc>
+        <w:tc>
+          <w:tcPr>
+            <w:tcW w:w="1436" w:type="dxa"/>
+          </w:tcPr>
+          <w:p>
+            <w:pPr>
+              <w:rPr>
+                <w:lang w:val="en-US"/>
+              </w:rPr>
+            </w:pPr>
+          </w:p>
+        </w:tc>
+        <w:tc>
+          <w:tcPr>
+            <w:tcW w:w="1474" w:type="dxa"/>
+          </w:tcPr>
+          <w:p>
+            <w:pPr>
+              <w:rPr>
+                <w:lang w:val="en-US"/>
+              </w:rPr>
+            </w:pPr>
+          </w:p>
+        </w:tc>
+        <w:tc>
+          <w:tcPr>
+            <w:tcW w:w="1305" w:type="dxa"/>
+          </w:tcPr>
+          <w:p>
+            <w:pPr>
+              <w:rPr>
+                <w:lang w:val="en-US"/>
+              </w:rPr>
+            </w:pPr>
+          </w:p>
+        </w:tc>
+        <w:tc>
+          <w:tcPr>
+            <w:tcW w:w="1425" w:type="dxa"/>
+          </w:tcPr>
+          <w:p>
+            <w:pPr>
+              <w:rPr>
+                <w:lang w:val="en-US"/>
+              </w:rPr>
+            </w:pPr>
+          </w:p>
+        </w:tc>
+        <w:tc>
+          <w:tcPr>
+            <w:tcW w:w="1137" w:type="dxa"/>
+          </w:tcPr>
+          <w:p>
+            <w:pPr>
+              <w:rPr>
+                <w:lang w:val="en-US"/>
+              </w:rPr>
+            </w:pPr>
+          </w:p>
+        </w:tc>
+      </w:tr>
+    </w:tbl>
+    <w:p>
+      <w:pPr>
+        <w:rPr>
+          <w:lang w:val="en-US"/>
+        </w:rPr>
+      </w:pPr>
+    </w:p>
+    <w:p>
+      <w:pPr>
+        <w:rPr>
+          <w:b/>
+          <w:bCs/>
+          <w:lang w:val="en-US"/>
+        </w:rPr>
+      </w:pPr>
+      <w:r>
+        <w:rPr>
+          <w:b/>
+          <w:bCs/>
+          <w:lang w:val="en-US"/>
+        </w:rPr>
+        <w:t xml:space="preserve">Feature </w:t>
+      </w:r>
+      <w:r>
+        <w:rPr>
+          <w:b/>
+          <w:bCs/>
+          <w:lang w:val="en-US"/>
+        </w:rPr>
+        <w:t>3</w:t>
+      </w:r>
+    </w:p>
+    <w:p>
+      <w:pPr>
+        <w:rPr>
+          <w:b/>
+          <w:bCs/>
+          <w:lang w:val="en-US"/>
+        </w:rPr>
+      </w:pPr>
+    </w:p>
+    <w:tbl>
+      <w:tblPr>
+        <w:tblStyle w:val="TableGrid"/>
+        <w:tblW w:w="0" w:type="auto"/>
+        <w:tblLook w:val="04A0" w:firstRow="1" w:lastRow="0" w:firstColumn="1" w:lastColumn="0" w:noHBand="0" w:noVBand="1"/>
+      </w:tblPr>
+      <w:tblGrid>
+        <w:gridCol w:w="1281"/>
+        <w:gridCol w:w="1292"/>
+        <w:gridCol w:w="1436"/>
+        <w:gridCol w:w="1474"/>
+        <w:gridCol w:w="1305"/>
+        <w:gridCol w:w="1425"/>
+        <w:gridCol w:w="1137"/>
+      </w:tblGrid>
+      <w:tr>
+        <w:tc>
+          <w:tcPr>
+            <w:tcW w:w="1281" w:type="dxa"/>
+            <w:vAlign w:val="center"/>
+          </w:tcPr>
+          <w:p>
+            <w:pPr>
+              <w:jc w:val="center"/>
+              <w:rPr>
+                <w:lang w:val="en-US"/>
+              </w:rPr>
+            </w:pPr>
+            <w:r>
+              <w:rPr>
+                <w:lang w:val="en-US"/>
+              </w:rPr>
+              <w:t>ID e testit</w:t>
+            </w:r>
+          </w:p>
+        </w:tc>
+        <w:tc>
+          <w:tcPr>
+            <w:tcW w:w="1292" w:type="dxa"/>
+            <w:vAlign w:val="center"/>
+          </w:tcPr>
+          <w:p>
+            <w:pPr>
+              <w:jc w:val="center"/>
+              <w:rPr>
+                <w:lang w:val="en-US"/>
+              </w:rPr>
+            </w:pPr>
+            <w:r>
+              <w:rPr>
+                <w:lang w:val="en-US"/>
+              </w:rPr>
+              <w:t>Emri i Testit</w:t>
+            </w:r>
+          </w:p>
+        </w:tc>
+        <w:tc>
+          <w:tcPr>
+            <w:tcW w:w="1436" w:type="dxa"/>
+            <w:vAlign w:val="center"/>
+          </w:tcPr>
+          <w:p>
+            <w:pPr>
+              <w:jc w:val="center"/>
+              <w:rPr>
+                <w:lang w:val="en-US"/>
+              </w:rPr>
+            </w:pPr>
+            <w:r>
+              <w:rPr>
+                <w:lang w:val="en-US"/>
+              </w:rPr>
+              <w:t>Përshkrimi</w:t>
+            </w:r>
+          </w:p>
+        </w:tc>
+        <w:tc>
+          <w:tcPr>
+            <w:tcW w:w="1474" w:type="dxa"/>
+            <w:vAlign w:val="center"/>
+          </w:tcPr>
+          <w:p>
+            <w:pPr>
+              <w:jc w:val="center"/>
+              <w:rPr>
+                <w:lang w:val="en-US"/>
+              </w:rPr>
+            </w:pPr>
+            <w:r>
+              <w:rPr>
+                <w:lang w:val="en-US"/>
+              </w:rPr>
+              <w:t>Parakushtet</w:t>
+            </w:r>
+          </w:p>
+        </w:tc>
+        <w:tc>
+          <w:tcPr>
+            <w:tcW w:w="1305" w:type="dxa"/>
+            <w:vAlign w:val="center"/>
+          </w:tcPr>
+          <w:p>
+            <w:pPr>
+              <w:jc w:val="center"/>
+              <w:rPr>
+                <w:lang w:val="en-US"/>
+              </w:rPr>
+            </w:pPr>
+            <w:r>
+              <w:rPr>
+                <w:lang w:val="en-US"/>
+              </w:rPr>
+              <w:t>Hapat e Testit</w:t>
+            </w:r>
+          </w:p>
+        </w:tc>
+        <w:tc>
+          <w:tcPr>
+            <w:tcW w:w="1425" w:type="dxa"/>
+            <w:vAlign w:val="center"/>
+          </w:tcPr>
+          <w:p>
+            <w:pPr>
+              <w:jc w:val="center"/>
+              <w:rPr>
+                <w:lang w:val="en-US"/>
+              </w:rPr>
+            </w:pPr>
+            <w:r>
+              <w:rPr>
+                <w:lang w:val="en-US"/>
+              </w:rPr>
+              <w:t>Rezultatet e Pritura</w:t>
+            </w:r>
+          </w:p>
+        </w:tc>
+        <w:tc>
+          <w:tcPr>
+            <w:tcW w:w="1137" w:type="dxa"/>
+            <w:vAlign w:val="center"/>
+          </w:tcPr>
+          <w:p>
+            <w:pPr>
+              <w:jc w:val="center"/>
+              <w:rPr>
+                <w:lang w:val="en-US"/>
+              </w:rPr>
+            </w:pPr>
+            <w:r>
+              <w:rPr>
+                <w:lang w:val="en-US"/>
+              </w:rPr>
+              <w:t>Statusi</w:t>
+            </w:r>
+          </w:p>
+        </w:tc>
+      </w:tr>
+      <w:tr>
+        <w:tc>
+          <w:tcPr>
+            <w:tcW w:w="1281" w:type="dxa"/>
+          </w:tcPr>
+          <w:p>
+            <w:pPr>
+              <w:rPr>
+                <w:lang w:val="en-US"/>
+              </w:rPr>
+            </w:pPr>
+          </w:p>
+        </w:tc>
+        <w:tc>
+          <w:tcPr>
+            <w:tcW w:w="1292" w:type="dxa"/>
+          </w:tcPr>
+          <w:p>
+            <w:pPr>
+              <w:rPr>
+                <w:lang w:val="en-US"/>
+              </w:rPr>
+            </w:pPr>
+          </w:p>
+        </w:tc>
+        <w:tc>
+          <w:tcPr>
+            <w:tcW w:w="1436" w:type="dxa"/>
+          </w:tcPr>
+          <w:p>
+            <w:pPr>
+              <w:rPr>
+                <w:lang w:val="en-US"/>
+              </w:rPr>
+            </w:pPr>
+          </w:p>
+        </w:tc>
+        <w:tc>
+          <w:tcPr>
+            <w:tcW w:w="1474" w:type="dxa"/>
+          </w:tcPr>
+          <w:p>
+            <w:pPr>
+              <w:rPr>
+                <w:lang w:val="en-US"/>
+              </w:rPr>
+            </w:pPr>
+          </w:p>
+        </w:tc>
+        <w:tc>
+          <w:tcPr>
+            <w:tcW w:w="1305" w:type="dxa"/>
+          </w:tcPr>
+          <w:p>
+            <w:pPr>
+              <w:rPr>
+                <w:lang w:val="en-US"/>
+              </w:rPr>
+            </w:pPr>
+          </w:p>
+        </w:tc>
+        <w:tc>
+          <w:tcPr>
+            <w:tcW w:w="1425" w:type="dxa"/>
+          </w:tcPr>
+          <w:p>
+            <w:pPr>
+              <w:rPr>
+                <w:lang w:val="en-US"/>
+              </w:rPr>
+            </w:pPr>
+          </w:p>
+        </w:tc>
+        <w:tc>
+          <w:tcPr>
+            <w:tcW w:w="1137" w:type="dxa"/>
+          </w:tcPr>
+          <w:p>
+            <w:pPr>
+              <w:rPr>
+                <w:lang w:val="en-US"/>
+              </w:rPr>
+            </w:pPr>
+          </w:p>
+        </w:tc>
+      </w:tr>
+    </w:tbl>
+    <w:p>
+      <w:pPr>
+        <w:rPr>
+          <w:lang w:val="en-US"/>
+        </w:rPr>
+      </w:pPr>
+    </w:p>
+    <w:p>
+      <w:pPr>
+        <w:rPr>
+          <w:lang w:val="en-US"/>
+        </w:rPr>
+      </w:pPr>
+    </w:p>
+    <w:p>
+      <w:pPr>
+        <w:rPr>
+          <w:b/>
+          <w:bCs/>
+          <w:lang w:val="en-US"/>
+        </w:rPr>
+      </w:pPr>
+      <w:r>
+        <w:rPr>
+          <w:b/>
+          <w:bCs/>
+          <w:lang w:val="en-US"/>
+        </w:rPr>
+        <w:t xml:space="preserve">Feature </w:t>
+      </w:r>
+      <w:r>
+        <w:rPr>
+          <w:b/>
+          <w:bCs/>
+          <w:lang w:val="en-US"/>
+        </w:rPr>
+        <w:t>4</w:t>
+      </w:r>
+    </w:p>
+    <w:p>
+      <w:pPr>
+        <w:rPr>
+          <w:b/>
+          <w:bCs/>
+          <w:lang w:val="en-US"/>
+        </w:rPr>
+      </w:pPr>
+    </w:p>
+    <w:tbl>
+      <w:tblPr>
+        <w:tblStyle w:val="TableGrid"/>
+        <w:tblW w:w="0" w:type="auto"/>
+        <w:tblLook w:val="04A0" w:firstRow="1" w:lastRow="0" w:firstColumn="1" w:lastColumn="0" w:noHBand="0" w:noVBand="1"/>
+      </w:tblPr>
+      <w:tblGrid>
+        <w:gridCol w:w="1281"/>
+        <w:gridCol w:w="1292"/>
+        <w:gridCol w:w="1436"/>
+        <w:gridCol w:w="1474"/>
+        <w:gridCol w:w="1305"/>
+        <w:gridCol w:w="1425"/>
+        <w:gridCol w:w="1137"/>
+      </w:tblGrid>
+      <w:tr>
+        <w:tc>
+          <w:tcPr>
+            <w:tcW w:w="1281" w:type="dxa"/>
+            <w:vAlign w:val="center"/>
+          </w:tcPr>
+          <w:p>
+            <w:pPr>
+              <w:jc w:val="center"/>
+              <w:rPr>
+                <w:lang w:val="en-US"/>
+              </w:rPr>
+            </w:pPr>
+            <w:r>
+              <w:rPr>
+                <w:lang w:val="en-US"/>
+              </w:rPr>
+              <w:t>ID e testit</w:t>
+            </w:r>
+          </w:p>
+        </w:tc>
+        <w:tc>
+          <w:tcPr>
+            <w:tcW w:w="1292" w:type="dxa"/>
+            <w:vAlign w:val="center"/>
+          </w:tcPr>
+          <w:p>
+            <w:pPr>
+              <w:jc w:val="center"/>
+              <w:rPr>
+                <w:lang w:val="en-US"/>
+              </w:rPr>
+            </w:pPr>
+            <w:r>
+              <w:rPr>
+                <w:lang w:val="en-US"/>
+              </w:rPr>
+              <w:t>Emri i Testit</w:t>
+            </w:r>
+          </w:p>
+        </w:tc>
+        <w:tc>
+          <w:tcPr>
+            <w:tcW w:w="1436" w:type="dxa"/>
+            <w:vAlign w:val="center"/>
+          </w:tcPr>
+          <w:p>
+            <w:pPr>
+              <w:jc w:val="center"/>
+              <w:rPr>
+                <w:lang w:val="en-US"/>
+              </w:rPr>
+            </w:pPr>
+            <w:r>
+              <w:rPr>
+                <w:lang w:val="en-US"/>
+              </w:rPr>
+              <w:t>Përshkrimi</w:t>
+            </w:r>
+          </w:p>
+        </w:tc>
+        <w:tc>
+          <w:tcPr>
+            <w:tcW w:w="1474" w:type="dxa"/>
+            <w:vAlign w:val="center"/>
+          </w:tcPr>
+          <w:p>
+            <w:pPr>
+              <w:jc w:val="center"/>
+              <w:rPr>
+                <w:lang w:val="en-US"/>
+              </w:rPr>
+            </w:pPr>
+            <w:r>
+              <w:rPr>
+                <w:lang w:val="en-US"/>
+              </w:rPr>
+              <w:t>Parakushtet</w:t>
+            </w:r>
+          </w:p>
+        </w:tc>
+        <w:tc>
+          <w:tcPr>
+            <w:tcW w:w="1305" w:type="dxa"/>
+            <w:vAlign w:val="center"/>
+          </w:tcPr>
+          <w:p>
+            <w:pPr>
+              <w:jc w:val="center"/>
+              <w:rPr>
+                <w:lang w:val="en-US"/>
+              </w:rPr>
+            </w:pPr>
+            <w:r>
+              <w:rPr>
+                <w:lang w:val="en-US"/>
+              </w:rPr>
+              <w:t>Hapat e Testit</w:t>
+            </w:r>
+          </w:p>
+        </w:tc>
+        <w:tc>
+          <w:tcPr>
+            <w:tcW w:w="1425" w:type="dxa"/>
+            <w:vAlign w:val="center"/>
+          </w:tcPr>
+          <w:p>
+            <w:pPr>
+              <w:jc w:val="center"/>
+              <w:rPr>
+                <w:lang w:val="en-US"/>
+              </w:rPr>
+            </w:pPr>
+            <w:r>
+              <w:rPr>
+                <w:lang w:val="en-US"/>
+              </w:rPr>
+              <w:t>Rezultatet e Pritura</w:t>
+            </w:r>
+          </w:p>
+        </w:tc>
+        <w:tc>
+          <w:tcPr>
+            <w:tcW w:w="1137" w:type="dxa"/>
+            <w:vAlign w:val="center"/>
+          </w:tcPr>
+          <w:p>
+            <w:pPr>
+              <w:jc w:val="center"/>
+              <w:rPr>
+                <w:lang w:val="en-US"/>
+              </w:rPr>
+            </w:pPr>
+            <w:r>
+              <w:rPr>
+                <w:lang w:val="en-US"/>
+              </w:rPr>
+              <w:t>Statusi</w:t>
+            </w:r>
+          </w:p>
+        </w:tc>
+      </w:tr>
+      <w:tr>
+        <w:tc>
+          <w:tcPr>
+            <w:tcW w:w="1281" w:type="dxa"/>
+          </w:tcPr>
+          <w:p>
+            <w:pPr>
+              <w:rPr>
+                <w:lang w:val="en-US"/>
+              </w:rPr>
+            </w:pPr>
+          </w:p>
+        </w:tc>
+        <w:tc>
+          <w:tcPr>
+            <w:tcW w:w="1292" w:type="dxa"/>
+          </w:tcPr>
+          <w:p>
+            <w:pPr>
+              <w:rPr>
+                <w:lang w:val="en-US"/>
+              </w:rPr>
+            </w:pPr>
+          </w:p>
+        </w:tc>
+        <w:tc>
+          <w:tcPr>
+            <w:tcW w:w="1436" w:type="dxa"/>
+          </w:tcPr>
+          <w:p>
+            <w:pPr>
+              <w:rPr>
+                <w:lang w:val="en-US"/>
+              </w:rPr>
+            </w:pPr>
+          </w:p>
+        </w:tc>
+        <w:tc>
+          <w:tcPr>
+            <w:tcW w:w="1474" w:type="dxa"/>
+          </w:tcPr>
+          <w:p>
+            <w:pPr>
+              <w:rPr>
+                <w:lang w:val="en-US"/>
+              </w:rPr>
+            </w:pPr>
+          </w:p>
+        </w:tc>
+        <w:tc>
+          <w:tcPr>
+            <w:tcW w:w="1305" w:type="dxa"/>
+          </w:tcPr>
+          <w:p>
+            <w:pPr>
+              <w:rPr>
+                <w:lang w:val="en-US"/>
+              </w:rPr>
+            </w:pPr>
+          </w:p>
+        </w:tc>
+        <w:tc>
+          <w:tcPr>
+            <w:tcW w:w="1425" w:type="dxa"/>
+          </w:tcPr>
+          <w:p>
+            <w:pPr>
+              <w:rPr>
+                <w:lang w:val="en-US"/>
+              </w:rPr>
+            </w:pPr>
+          </w:p>
+        </w:tc>
+        <w:tc>
+          <w:tcPr>
+            <w:tcW w:w="1137" w:type="dxa"/>
+          </w:tcPr>
+          <w:p>
+            <w:pPr>
+              <w:rPr>
+                <w:lang w:val="en-US"/>
+              </w:rPr>
+            </w:pPr>
+          </w:p>
+        </w:tc>
+      </w:tr>
+    </w:tbl>
+    <w:p>
+      <w:pPr>
+        <w:rPr>
+          <w:lang w:val="en-US"/>
+        </w:rPr>
+      </w:pPr>
+    </w:p>
+    <w:p>
+      <w:pPr>
+        <w:rPr>
+          <w:b/>
+          <w:bCs/>
+          <w:lang w:val="en-US"/>
+        </w:rPr>
+      </w:pPr>
+    </w:p>
+    <w:p>
+      <w:pPr>
+        <w:rPr>
+          <w:b/>
+          <w:bCs/>
+          <w:lang w:val="en-US"/>
+        </w:rPr>
+      </w:pPr>
+      <w:r>
+        <w:rPr>
+          <w:b/>
+          <w:bCs/>
+          <w:lang w:val="en-US"/>
+        </w:rPr>
+        <w:t xml:space="preserve">8 </w:t>
+      </w:r>
+      <w:r>
+        <w:rPr>
+          <w:b/>
+          <w:bCs/>
+          <w:lang w:val="en-US"/>
+        </w:rPr>
         <w:t>Rezultati I Analizes PROS and CONS</w:t>
       </w:r>
-    </w:p>
-    <w:p>
-      <w:pPr>
-        <w:rPr>
-          <w:lang w:val="en-US"/>
-        </w:rPr>
-      </w:pPr>
-    </w:p>
-    <w:p>
-      <w:pPr>
-        <w:rPr>
-          <w:lang w:val="en-US"/>
-        </w:rPr>
-      </w:pPr>
+      <w:r>
+        <w:rPr>
+          <w:b/>
+          <w:bCs/>
+          <w:lang w:val="en-US"/>
+        </w:rPr>
+        <w:t xml:space="preserve"> - KONKLUZIONE</w:t>
+      </w:r>
     </w:p>
     <w:p>
       <w:pPr>
@@ -8426,7 +9764,6 @@
                 <w:bCs/>
                 <w:lang w:val="en-AL"/>
               </w:rPr>
-              <w:lastRenderedPageBreak/>
               <w:t>Object Recognition</w:t>
             </w:r>
           </w:p>
@@ -8797,6 +10134,7 @@
                 <w:bCs/>
                 <w:lang w:val="en-AL"/>
               </w:rPr>
+              <w:lastRenderedPageBreak/>
               <w:t>Kriteret</w:t>
             </w:r>
           </w:p>
@@ -9901,7 +11239,6 @@
                 <w:bCs/>
                 <w:lang w:val="en-AL"/>
               </w:rPr>
-              <w:lastRenderedPageBreak/>
               <w:t>Njohja e Objekteve</w:t>
             </w:r>
           </w:p>

</xml_diff>

<commit_message>
add feature no 1
</commit_message>
<xml_diff>
--- a/diploma.doc.docx
+++ b/diploma.doc.docx
@@ -7431,6 +7431,623 @@
         </w:rPr>
         <w:t>Feature 1</w:t>
       </w:r>
+      <w:r>
+        <w:rPr>
+          <w:b/>
+          <w:bCs/>
+          <w:lang w:val="en-US"/>
+        </w:rPr>
+        <w:t xml:space="preserve"> : </w:t>
+      </w:r>
+      <w:r>
+        <w:rPr>
+          <w:b/>
+          <w:bCs/>
+          <w:lang w:val="en-US"/>
+        </w:rPr>
+        <w:t>Identifikimi dhe Hyrja e Përdoruesit</w:t>
+      </w:r>
+    </w:p>
+    <w:p>
+      <w:pPr>
+        <w:rPr>
+          <w:b/>
+          <w:bCs/>
+          <w:lang w:val="en-US"/>
+        </w:rPr>
+      </w:pPr>
+    </w:p>
+    <w:tbl>
+      <w:tblPr>
+        <w:tblStyle w:val="TableGrid"/>
+        <w:tblW w:w="0" w:type="auto"/>
+        <w:tblLook w:val="04A0" w:firstRow="1" w:lastRow="0" w:firstColumn="1" w:lastColumn="0" w:noHBand="0" w:noVBand="1"/>
+      </w:tblPr>
+      <w:tblGrid>
+        <w:gridCol w:w="1180"/>
+        <w:gridCol w:w="1274"/>
+        <w:gridCol w:w="1399"/>
+        <w:gridCol w:w="1438"/>
+        <w:gridCol w:w="1605"/>
+        <w:gridCol w:w="1377"/>
+        <w:gridCol w:w="1077"/>
+      </w:tblGrid>
+      <w:tr>
+        <w:tc>
+          <w:tcPr>
+            <w:tcW w:w="1281" w:type="dxa"/>
+            <w:vAlign w:val="center"/>
+          </w:tcPr>
+          <w:p>
+            <w:pPr>
+              <w:jc w:val="center"/>
+              <w:rPr>
+                <w:lang w:val="en-US"/>
+              </w:rPr>
+            </w:pPr>
+            <w:r>
+              <w:rPr>
+                <w:lang w:val="en-US"/>
+              </w:rPr>
+              <w:t>ID e testit</w:t>
+            </w:r>
+          </w:p>
+        </w:tc>
+        <w:tc>
+          <w:tcPr>
+            <w:tcW w:w="1292" w:type="dxa"/>
+            <w:vAlign w:val="center"/>
+          </w:tcPr>
+          <w:p>
+            <w:pPr>
+              <w:jc w:val="center"/>
+              <w:rPr>
+                <w:lang w:val="en-US"/>
+              </w:rPr>
+            </w:pPr>
+            <w:r>
+              <w:rPr>
+                <w:lang w:val="en-US"/>
+              </w:rPr>
+              <w:t>Emri i Testit</w:t>
+            </w:r>
+          </w:p>
+        </w:tc>
+        <w:tc>
+          <w:tcPr>
+            <w:tcW w:w="1436" w:type="dxa"/>
+            <w:vAlign w:val="center"/>
+          </w:tcPr>
+          <w:p>
+            <w:pPr>
+              <w:jc w:val="center"/>
+              <w:rPr>
+                <w:lang w:val="en-US"/>
+              </w:rPr>
+            </w:pPr>
+            <w:r>
+              <w:rPr>
+                <w:lang w:val="en-US"/>
+              </w:rPr>
+              <w:t>Përshkrimi</w:t>
+            </w:r>
+          </w:p>
+        </w:tc>
+        <w:tc>
+          <w:tcPr>
+            <w:tcW w:w="1474" w:type="dxa"/>
+            <w:vAlign w:val="center"/>
+          </w:tcPr>
+          <w:p>
+            <w:pPr>
+              <w:jc w:val="center"/>
+              <w:rPr>
+                <w:lang w:val="en-US"/>
+              </w:rPr>
+            </w:pPr>
+            <w:r>
+              <w:rPr>
+                <w:lang w:val="en-US"/>
+              </w:rPr>
+              <w:t>Parakushtet</w:t>
+            </w:r>
+          </w:p>
+        </w:tc>
+        <w:tc>
+          <w:tcPr>
+            <w:tcW w:w="1305" w:type="dxa"/>
+            <w:vAlign w:val="center"/>
+          </w:tcPr>
+          <w:p>
+            <w:pPr>
+              <w:jc w:val="center"/>
+              <w:rPr>
+                <w:lang w:val="en-US"/>
+              </w:rPr>
+            </w:pPr>
+            <w:r>
+              <w:rPr>
+                <w:lang w:val="en-US"/>
+              </w:rPr>
+              <w:t>Hapat e Testit</w:t>
+            </w:r>
+          </w:p>
+        </w:tc>
+        <w:tc>
+          <w:tcPr>
+            <w:tcW w:w="1425" w:type="dxa"/>
+            <w:vAlign w:val="center"/>
+          </w:tcPr>
+          <w:p>
+            <w:pPr>
+              <w:jc w:val="center"/>
+              <w:rPr>
+                <w:lang w:val="en-US"/>
+              </w:rPr>
+            </w:pPr>
+            <w:r>
+              <w:rPr>
+                <w:lang w:val="en-US"/>
+              </w:rPr>
+              <w:t>Rezultatet e Pritura</w:t>
+            </w:r>
+          </w:p>
+        </w:tc>
+        <w:tc>
+          <w:tcPr>
+            <w:tcW w:w="1137" w:type="dxa"/>
+            <w:vAlign w:val="center"/>
+          </w:tcPr>
+          <w:p>
+            <w:pPr>
+              <w:jc w:val="center"/>
+              <w:rPr>
+                <w:lang w:val="en-US"/>
+              </w:rPr>
+            </w:pPr>
+            <w:r>
+              <w:rPr>
+                <w:lang w:val="en-US"/>
+              </w:rPr>
+              <w:t>Statusi</w:t>
+            </w:r>
+          </w:p>
+        </w:tc>
+      </w:tr>
+      <w:tr>
+        <w:tc>
+          <w:tcPr>
+            <w:tcW w:w="1281" w:type="dxa"/>
+          </w:tcPr>
+          <w:p>
+            <w:pPr>
+              <w:rPr>
+                <w:lang w:val="en-US"/>
+              </w:rPr>
+            </w:pPr>
+            <w:r>
+              <w:rPr>
+                <w:lang w:val="en-US"/>
+              </w:rPr>
+              <w:t>TC001</w:t>
+            </w:r>
+          </w:p>
+        </w:tc>
+        <w:tc>
+          <w:tcPr>
+            <w:tcW w:w="1292" w:type="dxa"/>
+          </w:tcPr>
+          <w:p>
+            <w:pPr>
+              <w:rPr>
+                <w:lang w:val="en-US"/>
+              </w:rPr>
+            </w:pPr>
+            <w:r>
+              <w:rPr>
+                <w:lang w:val="en-US"/>
+              </w:rPr>
+              <w:t>Log in - Wrong credentials (Selenium)</w:t>
+            </w:r>
+          </w:p>
+        </w:tc>
+        <w:tc>
+          <w:tcPr>
+            <w:tcW w:w="1436" w:type="dxa"/>
+          </w:tcPr>
+          <w:p>
+            <w:pPr>
+              <w:rPr>
+                <w:lang w:val="en-US"/>
+              </w:rPr>
+            </w:pPr>
+            <w:r>
+              <w:rPr>
+                <w:lang w:val="en-US"/>
+              </w:rPr>
+              <w:t>Verifikoni që një përdorues nuk mund të kyçet me kredenciale të gabuara.</w:t>
+            </w:r>
+          </w:p>
+        </w:tc>
+        <w:tc>
+          <w:tcPr>
+            <w:tcW w:w="1474" w:type="dxa"/>
+          </w:tcPr>
+          <w:p>
+            <w:pPr>
+              <w:rPr>
+                <w:lang w:val="en-US"/>
+              </w:rPr>
+            </w:pPr>
+            <w:r>
+              <w:rPr>
+                <w:lang w:val="en-US"/>
+              </w:rPr>
+              <w:t>Përdoruesi duhet të jetë në faqen e hyrjes.</w:t>
+            </w:r>
+          </w:p>
+        </w:tc>
+        <w:tc>
+          <w:tcPr>
+            <w:tcW w:w="1305" w:type="dxa"/>
+          </w:tcPr>
+          <w:p>
+            <w:pPr>
+              <w:rPr>
+                <w:lang w:val="en-US"/>
+              </w:rPr>
+            </w:pPr>
+            <w:r>
+              <w:rPr>
+                <w:lang w:val="en-US"/>
+              </w:rPr>
+              <w:t>1. Shko në faqen e hyrjes. 2. Vendosni 'test' si emrin e përdoruesit dhe 'password' si fjalëkalimin. 3. Kliko butonin e hyrjes.</w:t>
+            </w:r>
+          </w:p>
+        </w:tc>
+        <w:tc>
+          <w:tcPr>
+            <w:tcW w:w="1425" w:type="dxa"/>
+          </w:tcPr>
+          <w:p>
+            <w:pPr>
+              <w:rPr>
+                <w:lang w:val="en-US"/>
+              </w:rPr>
+            </w:pPr>
+            <w:r>
+              <w:rPr>
+                <w:lang w:val="en-US"/>
+              </w:rPr>
+              <w:t>Shfaqet mesazhi i gabimit. Përdoruesi nuk kyçet.</w:t>
+            </w:r>
+          </w:p>
+        </w:tc>
+        <w:tc>
+          <w:tcPr>
+            <w:tcW w:w="1137" w:type="dxa"/>
+          </w:tcPr>
+          <w:p>
+            <w:pPr>
+              <w:rPr>
+                <w:lang w:val="en-US"/>
+              </w:rPr>
+            </w:pPr>
+            <w:r>
+              <w:rPr>
+                <w:lang w:val="en-US"/>
+              </w:rPr>
+              <w:t>Kaluar</w:t>
+            </w:r>
+          </w:p>
+        </w:tc>
+      </w:tr>
+      <w:tr>
+        <w:tc>
+          <w:tcPr>
+            <w:tcW w:w="1281" w:type="dxa"/>
+          </w:tcPr>
+          <w:p>
+            <w:pPr>
+              <w:rPr>
+                <w:lang w:val="en-US"/>
+              </w:rPr>
+            </w:pPr>
+            <w:r>
+              <w:rPr>
+                <w:lang w:val="en-US"/>
+              </w:rPr>
+              <w:t>TC00</w:t>
+            </w:r>
+            <w:r>
+              <w:rPr>
+                <w:lang w:val="en-US"/>
+              </w:rPr>
+              <w:t>2</w:t>
+            </w:r>
+          </w:p>
+        </w:tc>
+        <w:tc>
+          <w:tcPr>
+            <w:tcW w:w="1292" w:type="dxa"/>
+          </w:tcPr>
+          <w:p>
+            <w:pPr>
+              <w:rPr>
+                <w:lang w:val="en-US"/>
+              </w:rPr>
+            </w:pPr>
+            <w:r>
+              <w:rPr>
+                <w:lang w:val="en-US"/>
+              </w:rPr>
+              <w:t>Log in - Successful Login (Selenium)</w:t>
+            </w:r>
+          </w:p>
+        </w:tc>
+        <w:tc>
+          <w:tcPr>
+            <w:tcW w:w="1436" w:type="dxa"/>
+          </w:tcPr>
+          <w:p>
+            <w:pPr>
+              <w:rPr>
+                <w:lang w:val="en-US"/>
+              </w:rPr>
+            </w:pPr>
+            <w:r>
+              <w:rPr>
+                <w:lang w:val="en-US"/>
+              </w:rPr>
+              <w:t>Verifikoni që një përdorues mund të kyçet me kredenciale të vlefshme.</w:t>
+            </w:r>
+          </w:p>
+        </w:tc>
+        <w:tc>
+          <w:tcPr>
+            <w:tcW w:w="1474" w:type="dxa"/>
+          </w:tcPr>
+          <w:p>
+            <w:pPr>
+              <w:rPr>
+                <w:lang w:val="en-US"/>
+              </w:rPr>
+            </w:pPr>
+            <w:r>
+              <w:rPr>
+                <w:lang w:val="en-US"/>
+              </w:rPr>
+              <w:t>Përdoruesi duhet të ketë kredenciale të vlefshme për hyrje.</w:t>
+            </w:r>
+          </w:p>
+        </w:tc>
+        <w:tc>
+          <w:tcPr>
+            <w:tcW w:w="1305" w:type="dxa"/>
+          </w:tcPr>
+          <w:p>
+            <w:pPr>
+              <w:rPr>
+                <w:lang w:val="en-US"/>
+              </w:rPr>
+            </w:pPr>
+            <w:r>
+              <w:rPr>
+                <w:lang w:val="en-US"/>
+              </w:rPr>
+              <w:t>1. Shko në faqen e hyrjes. 2. Vendosni 'standard_user' si emrin e përdoruesit dhe 'secret_sauce' si fjalëkalimin. 3. Kliko butonin e hyrjes.</w:t>
+            </w:r>
+          </w:p>
+        </w:tc>
+        <w:tc>
+          <w:tcPr>
+            <w:tcW w:w="1425" w:type="dxa"/>
+          </w:tcPr>
+          <w:p>
+            <w:pPr>
+              <w:rPr>
+                <w:lang w:val="en-US"/>
+              </w:rPr>
+            </w:pPr>
+            <w:r>
+              <w:rPr>
+                <w:lang w:val="en-US"/>
+              </w:rPr>
+              <w:t>Përdoruesi kyçet me sukses dhe drejtohet në faqen kryesore.</w:t>
+            </w:r>
+          </w:p>
+        </w:tc>
+        <w:tc>
+          <w:tcPr>
+            <w:tcW w:w="1137" w:type="dxa"/>
+          </w:tcPr>
+          <w:p>
+            <w:pPr>
+              <w:rPr>
+                <w:lang w:val="en-US"/>
+              </w:rPr>
+            </w:pPr>
+            <w:r>
+              <w:rPr>
+                <w:lang w:val="en-US"/>
+              </w:rPr>
+              <w:t>Kaluar</w:t>
+            </w:r>
+          </w:p>
+        </w:tc>
+      </w:tr>
+      <w:tr>
+        <w:tc>
+          <w:tcPr>
+            <w:tcW w:w="1281" w:type="dxa"/>
+          </w:tcPr>
+          <w:p>
+            <w:pPr>
+              <w:rPr>
+                <w:lang w:val="en-US"/>
+              </w:rPr>
+            </w:pPr>
+            <w:r>
+              <w:rPr>
+                <w:lang w:val="en-US"/>
+              </w:rPr>
+              <w:t>TC00</w:t>
+            </w:r>
+            <w:r>
+              <w:rPr>
+                <w:lang w:val="en-US"/>
+              </w:rPr>
+              <w:t>3</w:t>
+            </w:r>
+          </w:p>
+        </w:tc>
+        <w:tc>
+          <w:tcPr>
+            <w:tcW w:w="1292" w:type="dxa"/>
+          </w:tcPr>
+          <w:p>
+            <w:pPr>
+              <w:rPr>
+                <w:lang w:val="en-US"/>
+              </w:rPr>
+            </w:pPr>
+            <w:r>
+              <w:rPr>
+                <w:lang w:val="en-US"/>
+              </w:rPr>
+              <w:t>Log out (Selenium)</w:t>
+            </w:r>
+          </w:p>
+        </w:tc>
+        <w:tc>
+          <w:tcPr>
+            <w:tcW w:w="1436" w:type="dxa"/>
+          </w:tcPr>
+          <w:p>
+            <w:pPr>
+              <w:rPr>
+                <w:lang w:val="en-US"/>
+              </w:rPr>
+            </w:pPr>
+            <w:r>
+              <w:rPr>
+                <w:lang w:val="en-US"/>
+              </w:rPr>
+              <w:t>Verifikoni që një përdorues mund të dilni nga llogaria e tyre.</w:t>
+            </w:r>
+          </w:p>
+        </w:tc>
+        <w:tc>
+          <w:tcPr>
+            <w:tcW w:w="1474" w:type="dxa"/>
+          </w:tcPr>
+          <w:p>
+            <w:pPr>
+              <w:rPr>
+                <w:lang w:val="en-US"/>
+              </w:rPr>
+            </w:pPr>
+            <w:r>
+              <w:rPr>
+                <w:lang w:val="en-US"/>
+              </w:rPr>
+              <w:t>Përdoruesi duhet të jetë kyçur.</w:t>
+            </w:r>
+          </w:p>
+        </w:tc>
+        <w:tc>
+          <w:tcPr>
+            <w:tcW w:w="1305" w:type="dxa"/>
+          </w:tcPr>
+          <w:p>
+            <w:pPr>
+              <w:rPr>
+                <w:lang w:val="en-US"/>
+              </w:rPr>
+            </w:pPr>
+            <w:r>
+              <w:rPr>
+                <w:lang w:val="en-US"/>
+              </w:rPr>
+              <w:t>1. Shko në faqen kryesore. 2. Hapni menunë. 3. Kliko butonin "Log Out" në fund të menysë.</w:t>
+            </w:r>
+          </w:p>
+        </w:tc>
+        <w:tc>
+          <w:tcPr>
+            <w:tcW w:w="1425" w:type="dxa"/>
+          </w:tcPr>
+          <w:p>
+            <w:pPr>
+              <w:rPr>
+                <w:lang w:val="en-US"/>
+              </w:rPr>
+            </w:pPr>
+            <w:r>
+              <w:rPr>
+                <w:lang w:val="en-US"/>
+              </w:rPr>
+              <w:t>Përdoruesi del nga llogaria dhe kthehet në faqen e hyrjes</w:t>
+            </w:r>
+            <w:r>
+              <w:rPr>
+                <w:lang w:val="en-US"/>
+              </w:rPr>
+              <w:t>.</w:t>
+            </w:r>
+          </w:p>
+        </w:tc>
+        <w:tc>
+          <w:tcPr>
+            <w:tcW w:w="1137" w:type="dxa"/>
+          </w:tcPr>
+          <w:p>
+            <w:pPr>
+              <w:rPr>
+                <w:lang w:val="en-US"/>
+              </w:rPr>
+            </w:pPr>
+            <w:r>
+              <w:rPr>
+                <w:lang w:val="en-US"/>
+              </w:rPr>
+              <w:t>Kaluar.</w:t>
+            </w:r>
+          </w:p>
+        </w:tc>
+      </w:tr>
+    </w:tbl>
+    <w:p>
+      <w:pPr>
+        <w:rPr>
+          <w:lang w:val="en-US"/>
+        </w:rPr>
+      </w:pPr>
+    </w:p>
+    <w:p>
+      <w:pPr>
+        <w:rPr>
+          <w:b/>
+          <w:bCs/>
+          <w:lang w:val="en-US"/>
+        </w:rPr>
+      </w:pPr>
+      <w:r>
+        <w:rPr>
+          <w:b/>
+          <w:bCs/>
+          <w:lang w:val="en-US"/>
+        </w:rPr>
+        <w:t xml:space="preserve">Feature </w:t>
+      </w:r>
+      <w:r>
+        <w:rPr>
+          <w:b/>
+          <w:bCs/>
+          <w:lang w:val="en-US"/>
+        </w:rPr>
+        <w:t>2</w:t>
+      </w:r>
     </w:p>
     <w:p>
       <w:pPr>
@@ -7714,7 +8331,7 @@
           <w:bCs/>
           <w:lang w:val="en-US"/>
         </w:rPr>
-        <w:t>2</w:t>
+        <w:t>3</w:t>
       </w:r>
     </w:p>
     <w:p>
@@ -7980,6 +8597,13 @@
     <w:p>
       <w:pPr>
         <w:rPr>
+          <w:lang w:val="en-US"/>
+        </w:rPr>
+      </w:pPr>
+    </w:p>
+    <w:p>
+      <w:pPr>
+        <w:rPr>
           <w:b/>
           <w:bCs/>
           <w:lang w:val="en-US"/>
@@ -7999,7 +8623,7 @@
           <w:bCs/>
           <w:lang w:val="en-US"/>
         </w:rPr>
-        <w:t>3</w:t>
+        <w:t>4</w:t>
       </w:r>
     </w:p>
     <w:p>
@@ -8265,298 +8889,6 @@
     <w:p>
       <w:pPr>
         <w:rPr>
-          <w:lang w:val="en-US"/>
-        </w:rPr>
-      </w:pPr>
-    </w:p>
-    <w:p>
-      <w:pPr>
-        <w:rPr>
-          <w:b/>
-          <w:bCs/>
-          <w:lang w:val="en-US"/>
-        </w:rPr>
-      </w:pPr>
-      <w:r>
-        <w:rPr>
-          <w:b/>
-          <w:bCs/>
-          <w:lang w:val="en-US"/>
-        </w:rPr>
-        <w:t xml:space="preserve">Feature </w:t>
-      </w:r>
-      <w:r>
-        <w:rPr>
-          <w:b/>
-          <w:bCs/>
-          <w:lang w:val="en-US"/>
-        </w:rPr>
-        <w:t>4</w:t>
-      </w:r>
-    </w:p>
-    <w:p>
-      <w:pPr>
-        <w:rPr>
-          <w:b/>
-          <w:bCs/>
-          <w:lang w:val="en-US"/>
-        </w:rPr>
-      </w:pPr>
-    </w:p>
-    <w:tbl>
-      <w:tblPr>
-        <w:tblStyle w:val="TableGrid"/>
-        <w:tblW w:w="0" w:type="auto"/>
-        <w:tblLook w:val="04A0" w:firstRow="1" w:lastRow="0" w:firstColumn="1" w:lastColumn="0" w:noHBand="0" w:noVBand="1"/>
-      </w:tblPr>
-      <w:tblGrid>
-        <w:gridCol w:w="1281"/>
-        <w:gridCol w:w="1292"/>
-        <w:gridCol w:w="1436"/>
-        <w:gridCol w:w="1474"/>
-        <w:gridCol w:w="1305"/>
-        <w:gridCol w:w="1425"/>
-        <w:gridCol w:w="1137"/>
-      </w:tblGrid>
-      <w:tr>
-        <w:tc>
-          <w:tcPr>
-            <w:tcW w:w="1281" w:type="dxa"/>
-            <w:vAlign w:val="center"/>
-          </w:tcPr>
-          <w:p>
-            <w:pPr>
-              <w:jc w:val="center"/>
-              <w:rPr>
-                <w:lang w:val="en-US"/>
-              </w:rPr>
-            </w:pPr>
-            <w:r>
-              <w:rPr>
-                <w:lang w:val="en-US"/>
-              </w:rPr>
-              <w:t>ID e testit</w:t>
-            </w:r>
-          </w:p>
-        </w:tc>
-        <w:tc>
-          <w:tcPr>
-            <w:tcW w:w="1292" w:type="dxa"/>
-            <w:vAlign w:val="center"/>
-          </w:tcPr>
-          <w:p>
-            <w:pPr>
-              <w:jc w:val="center"/>
-              <w:rPr>
-                <w:lang w:val="en-US"/>
-              </w:rPr>
-            </w:pPr>
-            <w:r>
-              <w:rPr>
-                <w:lang w:val="en-US"/>
-              </w:rPr>
-              <w:t>Emri i Testit</w:t>
-            </w:r>
-          </w:p>
-        </w:tc>
-        <w:tc>
-          <w:tcPr>
-            <w:tcW w:w="1436" w:type="dxa"/>
-            <w:vAlign w:val="center"/>
-          </w:tcPr>
-          <w:p>
-            <w:pPr>
-              <w:jc w:val="center"/>
-              <w:rPr>
-                <w:lang w:val="en-US"/>
-              </w:rPr>
-            </w:pPr>
-            <w:r>
-              <w:rPr>
-                <w:lang w:val="en-US"/>
-              </w:rPr>
-              <w:t>Përshkrimi</w:t>
-            </w:r>
-          </w:p>
-        </w:tc>
-        <w:tc>
-          <w:tcPr>
-            <w:tcW w:w="1474" w:type="dxa"/>
-            <w:vAlign w:val="center"/>
-          </w:tcPr>
-          <w:p>
-            <w:pPr>
-              <w:jc w:val="center"/>
-              <w:rPr>
-                <w:lang w:val="en-US"/>
-              </w:rPr>
-            </w:pPr>
-            <w:r>
-              <w:rPr>
-                <w:lang w:val="en-US"/>
-              </w:rPr>
-              <w:t>Parakushtet</w:t>
-            </w:r>
-          </w:p>
-        </w:tc>
-        <w:tc>
-          <w:tcPr>
-            <w:tcW w:w="1305" w:type="dxa"/>
-            <w:vAlign w:val="center"/>
-          </w:tcPr>
-          <w:p>
-            <w:pPr>
-              <w:jc w:val="center"/>
-              <w:rPr>
-                <w:lang w:val="en-US"/>
-              </w:rPr>
-            </w:pPr>
-            <w:r>
-              <w:rPr>
-                <w:lang w:val="en-US"/>
-              </w:rPr>
-              <w:t>Hapat e Testit</w:t>
-            </w:r>
-          </w:p>
-        </w:tc>
-        <w:tc>
-          <w:tcPr>
-            <w:tcW w:w="1425" w:type="dxa"/>
-            <w:vAlign w:val="center"/>
-          </w:tcPr>
-          <w:p>
-            <w:pPr>
-              <w:jc w:val="center"/>
-              <w:rPr>
-                <w:lang w:val="en-US"/>
-              </w:rPr>
-            </w:pPr>
-            <w:r>
-              <w:rPr>
-                <w:lang w:val="en-US"/>
-              </w:rPr>
-              <w:t>Rezultatet e Pritura</w:t>
-            </w:r>
-          </w:p>
-        </w:tc>
-        <w:tc>
-          <w:tcPr>
-            <w:tcW w:w="1137" w:type="dxa"/>
-            <w:vAlign w:val="center"/>
-          </w:tcPr>
-          <w:p>
-            <w:pPr>
-              <w:jc w:val="center"/>
-              <w:rPr>
-                <w:lang w:val="en-US"/>
-              </w:rPr>
-            </w:pPr>
-            <w:r>
-              <w:rPr>
-                <w:lang w:val="en-US"/>
-              </w:rPr>
-              <w:t>Statusi</w:t>
-            </w:r>
-          </w:p>
-        </w:tc>
-      </w:tr>
-      <w:tr>
-        <w:tc>
-          <w:tcPr>
-            <w:tcW w:w="1281" w:type="dxa"/>
-          </w:tcPr>
-          <w:p>
-            <w:pPr>
-              <w:rPr>
-                <w:lang w:val="en-US"/>
-              </w:rPr>
-            </w:pPr>
-          </w:p>
-        </w:tc>
-        <w:tc>
-          <w:tcPr>
-            <w:tcW w:w="1292" w:type="dxa"/>
-          </w:tcPr>
-          <w:p>
-            <w:pPr>
-              <w:rPr>
-                <w:lang w:val="en-US"/>
-              </w:rPr>
-            </w:pPr>
-          </w:p>
-        </w:tc>
-        <w:tc>
-          <w:tcPr>
-            <w:tcW w:w="1436" w:type="dxa"/>
-          </w:tcPr>
-          <w:p>
-            <w:pPr>
-              <w:rPr>
-                <w:lang w:val="en-US"/>
-              </w:rPr>
-            </w:pPr>
-          </w:p>
-        </w:tc>
-        <w:tc>
-          <w:tcPr>
-            <w:tcW w:w="1474" w:type="dxa"/>
-          </w:tcPr>
-          <w:p>
-            <w:pPr>
-              <w:rPr>
-                <w:lang w:val="en-US"/>
-              </w:rPr>
-            </w:pPr>
-          </w:p>
-        </w:tc>
-        <w:tc>
-          <w:tcPr>
-            <w:tcW w:w="1305" w:type="dxa"/>
-          </w:tcPr>
-          <w:p>
-            <w:pPr>
-              <w:rPr>
-                <w:lang w:val="en-US"/>
-              </w:rPr>
-            </w:pPr>
-          </w:p>
-        </w:tc>
-        <w:tc>
-          <w:tcPr>
-            <w:tcW w:w="1425" w:type="dxa"/>
-          </w:tcPr>
-          <w:p>
-            <w:pPr>
-              <w:rPr>
-                <w:lang w:val="en-US"/>
-              </w:rPr>
-            </w:pPr>
-          </w:p>
-        </w:tc>
-        <w:tc>
-          <w:tcPr>
-            <w:tcW w:w="1137" w:type="dxa"/>
-          </w:tcPr>
-          <w:p>
-            <w:pPr>
-              <w:rPr>
-                <w:lang w:val="en-US"/>
-              </w:rPr>
-            </w:pPr>
-          </w:p>
-        </w:tc>
-      </w:tr>
-    </w:tbl>
-    <w:p>
-      <w:pPr>
-        <w:rPr>
-          <w:lang w:val="en-US"/>
-        </w:rPr>
-      </w:pPr>
-    </w:p>
-    <w:p>
-      <w:pPr>
-        <w:rPr>
           <w:b/>
           <w:bCs/>
           <w:lang w:val="en-US"/>
@@ -9344,6 +9676,7 @@
                 <w:bCs/>
                 <w:lang w:val="en-AL"/>
               </w:rPr>
+              <w:lastRenderedPageBreak/>
               <w:t>Mobile App Testing</w:t>
             </w:r>
           </w:p>
@@ -10134,7 +10467,6 @@
                 <w:bCs/>
                 <w:lang w:val="en-AL"/>
               </w:rPr>
-              <w:lastRenderedPageBreak/>
               <w:t>Kriteret</w:t>
             </w:r>
           </w:p>
@@ -10819,6 +11151,7 @@
                 <w:bCs/>
                 <w:lang w:val="en-AL"/>
               </w:rPr>
+              <w:lastRenderedPageBreak/>
               <w:t>Testimi i aplikacioneve mobile</w:t>
             </w:r>
           </w:p>

</xml_diff>

<commit_message>
add feature no 2
</commit_message>
<xml_diff>
--- a/diploma.doc.docx
+++ b/diploma.doc.docx
@@ -8032,12 +8032,22 @@
           <w:lang w:val="en-US"/>
         </w:rPr>
       </w:pPr>
-      <w:r>
-        <w:rPr>
-          <w:b/>
-          <w:bCs/>
-          <w:lang w:val="en-US"/>
-        </w:rPr>
+    </w:p>
+    <w:p>
+      <w:pPr>
+        <w:rPr>
+          <w:b/>
+          <w:bCs/>
+          <w:lang w:val="en-US"/>
+        </w:rPr>
+      </w:pPr>
+      <w:r>
+        <w:rPr>
+          <w:b/>
+          <w:bCs/>
+          <w:lang w:val="en-US"/>
+        </w:rPr>
+        <w:lastRenderedPageBreak/>
         <w:t xml:space="preserve">Feature </w:t>
       </w:r>
       <w:r>
@@ -8046,7 +8056,477 @@
           <w:bCs/>
           <w:lang w:val="en-US"/>
         </w:rPr>
-        <w:t>2</w:t>
+        <w:t xml:space="preserve">2: </w:t>
+      </w:r>
+      <w:r>
+        <w:rPr>
+          <w:b/>
+          <w:bCs/>
+          <w:lang w:val="en-US"/>
+        </w:rPr>
+        <w:t>Listo dhe filtro produktet</w:t>
+      </w:r>
+    </w:p>
+    <w:p>
+      <w:pPr>
+        <w:rPr>
+          <w:b/>
+          <w:bCs/>
+          <w:lang w:val="en-US"/>
+        </w:rPr>
+      </w:pPr>
+    </w:p>
+    <w:tbl>
+      <w:tblPr>
+        <w:tblStyle w:val="TableGrid"/>
+        <w:tblW w:w="0" w:type="auto"/>
+        <w:tblLook w:val="04A0" w:firstRow="1" w:lastRow="0" w:firstColumn="1" w:lastColumn="0" w:noHBand="0" w:noVBand="1"/>
+      </w:tblPr>
+      <w:tblGrid>
+        <w:gridCol w:w="1262"/>
+        <w:gridCol w:w="1290"/>
+        <w:gridCol w:w="1433"/>
+        <w:gridCol w:w="1467"/>
+        <w:gridCol w:w="1350"/>
+        <w:gridCol w:w="1422"/>
+        <w:gridCol w:w="1126"/>
+      </w:tblGrid>
+      <w:tr>
+        <w:tc>
+          <w:tcPr>
+            <w:tcW w:w="1281" w:type="dxa"/>
+            <w:vAlign w:val="center"/>
+          </w:tcPr>
+          <w:p>
+            <w:pPr>
+              <w:jc w:val="center"/>
+              <w:rPr>
+                <w:lang w:val="en-US"/>
+              </w:rPr>
+            </w:pPr>
+            <w:r>
+              <w:rPr>
+                <w:lang w:val="en-US"/>
+              </w:rPr>
+              <w:t>ID e testit</w:t>
+            </w:r>
+          </w:p>
+        </w:tc>
+        <w:tc>
+          <w:tcPr>
+            <w:tcW w:w="1292" w:type="dxa"/>
+            <w:vAlign w:val="center"/>
+          </w:tcPr>
+          <w:p>
+            <w:pPr>
+              <w:jc w:val="center"/>
+              <w:rPr>
+                <w:lang w:val="en-US"/>
+              </w:rPr>
+            </w:pPr>
+            <w:r>
+              <w:rPr>
+                <w:lang w:val="en-US"/>
+              </w:rPr>
+              <w:t>Emri i Testit</w:t>
+            </w:r>
+          </w:p>
+        </w:tc>
+        <w:tc>
+          <w:tcPr>
+            <w:tcW w:w="1436" w:type="dxa"/>
+            <w:vAlign w:val="center"/>
+          </w:tcPr>
+          <w:p>
+            <w:pPr>
+              <w:jc w:val="center"/>
+              <w:rPr>
+                <w:lang w:val="en-US"/>
+              </w:rPr>
+            </w:pPr>
+            <w:r>
+              <w:rPr>
+                <w:lang w:val="en-US"/>
+              </w:rPr>
+              <w:t>Përshkrimi</w:t>
+            </w:r>
+          </w:p>
+        </w:tc>
+        <w:tc>
+          <w:tcPr>
+            <w:tcW w:w="1474" w:type="dxa"/>
+            <w:vAlign w:val="center"/>
+          </w:tcPr>
+          <w:p>
+            <w:pPr>
+              <w:jc w:val="center"/>
+              <w:rPr>
+                <w:lang w:val="en-US"/>
+              </w:rPr>
+            </w:pPr>
+            <w:r>
+              <w:rPr>
+                <w:lang w:val="en-US"/>
+              </w:rPr>
+              <w:t>Parakushtet</w:t>
+            </w:r>
+          </w:p>
+        </w:tc>
+        <w:tc>
+          <w:tcPr>
+            <w:tcW w:w="1305" w:type="dxa"/>
+            <w:vAlign w:val="center"/>
+          </w:tcPr>
+          <w:p>
+            <w:pPr>
+              <w:jc w:val="center"/>
+              <w:rPr>
+                <w:lang w:val="en-US"/>
+              </w:rPr>
+            </w:pPr>
+            <w:r>
+              <w:rPr>
+                <w:lang w:val="en-US"/>
+              </w:rPr>
+              <w:t>Hapat e Testit</w:t>
+            </w:r>
+          </w:p>
+        </w:tc>
+        <w:tc>
+          <w:tcPr>
+            <w:tcW w:w="1425" w:type="dxa"/>
+            <w:vAlign w:val="center"/>
+          </w:tcPr>
+          <w:p>
+            <w:pPr>
+              <w:jc w:val="center"/>
+              <w:rPr>
+                <w:lang w:val="en-US"/>
+              </w:rPr>
+            </w:pPr>
+            <w:r>
+              <w:rPr>
+                <w:lang w:val="en-US"/>
+              </w:rPr>
+              <w:t>Rezultatet e Pritura</w:t>
+            </w:r>
+          </w:p>
+        </w:tc>
+        <w:tc>
+          <w:tcPr>
+            <w:tcW w:w="1137" w:type="dxa"/>
+            <w:vAlign w:val="center"/>
+          </w:tcPr>
+          <w:p>
+            <w:pPr>
+              <w:jc w:val="center"/>
+              <w:rPr>
+                <w:lang w:val="en-US"/>
+              </w:rPr>
+            </w:pPr>
+            <w:r>
+              <w:rPr>
+                <w:lang w:val="en-US"/>
+              </w:rPr>
+              <w:t>Statusi</w:t>
+            </w:r>
+          </w:p>
+        </w:tc>
+      </w:tr>
+      <w:tr>
+        <w:tc>
+          <w:tcPr>
+            <w:tcW w:w="1281" w:type="dxa"/>
+          </w:tcPr>
+          <w:p>
+            <w:pPr>
+              <w:rPr>
+                <w:lang w:val="en-US"/>
+              </w:rPr>
+            </w:pPr>
+            <w:r>
+              <w:rPr>
+                <w:lang w:val="en-US"/>
+              </w:rPr>
+              <w:t>TC001</w:t>
+            </w:r>
+          </w:p>
+        </w:tc>
+        <w:tc>
+          <w:tcPr>
+            <w:tcW w:w="1292" w:type="dxa"/>
+          </w:tcPr>
+          <w:p>
+            <w:pPr>
+              <w:rPr>
+                <w:lang w:val="en-US"/>
+              </w:rPr>
+            </w:pPr>
+            <w:r>
+              <w:rPr>
+                <w:lang w:val="en-US"/>
+              </w:rPr>
+              <w:t>Pamja e produkteve dhe Detajet e Produktit (Selenium)</w:t>
+            </w:r>
+          </w:p>
+        </w:tc>
+        <w:tc>
+          <w:tcPr>
+            <w:tcW w:w="1436" w:type="dxa"/>
+          </w:tcPr>
+          <w:p>
+            <w:pPr>
+              <w:rPr>
+                <w:lang w:val="en-US"/>
+              </w:rPr>
+            </w:pPr>
+            <w:r>
+              <w:rPr>
+                <w:lang w:val="en-US"/>
+              </w:rPr>
+              <w:t>Verifikoni që një përdorues mund të shohë detajet e një produkti dhe kthehet pas nga faqja e detajeve.</w:t>
+            </w:r>
+          </w:p>
+        </w:tc>
+        <w:tc>
+          <w:tcPr>
+            <w:tcW w:w="1474" w:type="dxa"/>
+          </w:tcPr>
+          <w:p>
+            <w:pPr>
+              <w:rPr>
+                <w:lang w:val="en-US"/>
+              </w:rPr>
+            </w:pPr>
+            <w:r>
+              <w:rPr>
+                <w:lang w:val="en-US"/>
+              </w:rPr>
+              <w:t>Përdoruesi duhet të jetë kyçur dhe të ketë produktet në faqen kryesore.</w:t>
+            </w:r>
+          </w:p>
+        </w:tc>
+        <w:tc>
+          <w:tcPr>
+            <w:tcW w:w="1305" w:type="dxa"/>
+          </w:tcPr>
+          <w:p>
+            <w:pPr>
+              <w:rPr>
+                <w:lang w:val="en-US"/>
+              </w:rPr>
+            </w:pPr>
+            <w:r>
+              <w:rPr>
+                <w:lang w:val="en-US"/>
+              </w:rPr>
+              <w:t>1. Shko në faqen kryesore. 2. Shfaqet lista e produkteve. 3. Kliko në produktin e parë. 4. Shfaqet faqja e detajeve të produktit. 5. Verifikoni se detajet janë të sakta. 6. Kliko butonin "Kthehu te produktet". 7. Shfaqet përsëri faqja e produktit.</w:t>
+            </w:r>
+          </w:p>
+        </w:tc>
+        <w:tc>
+          <w:tcPr>
+            <w:tcW w:w="1425" w:type="dxa"/>
+          </w:tcPr>
+          <w:p>
+            <w:pPr>
+              <w:rPr>
+                <w:lang w:val="en-US"/>
+              </w:rPr>
+            </w:pPr>
+            <w:r>
+              <w:rPr>
+                <w:lang w:val="en-US"/>
+              </w:rPr>
+              <w:t>Detajet e produktit janë të sakta dhe përdoruesi kthehet me sukses te lista e produkteve.</w:t>
+            </w:r>
+          </w:p>
+        </w:tc>
+        <w:tc>
+          <w:tcPr>
+            <w:tcW w:w="1137" w:type="dxa"/>
+          </w:tcPr>
+          <w:p>
+            <w:pPr>
+              <w:rPr>
+                <w:lang w:val="en-US"/>
+              </w:rPr>
+            </w:pPr>
+            <w:r>
+              <w:rPr>
+                <w:lang w:val="en-US"/>
+              </w:rPr>
+              <w:t>Kaluar.</w:t>
+            </w:r>
+          </w:p>
+        </w:tc>
+      </w:tr>
+      <w:tr>
+        <w:tc>
+          <w:tcPr>
+            <w:tcW w:w="1281" w:type="dxa"/>
+          </w:tcPr>
+          <w:p>
+            <w:pPr>
+              <w:rPr>
+                <w:lang w:val="en-US"/>
+              </w:rPr>
+            </w:pPr>
+            <w:r>
+              <w:rPr>
+                <w:lang w:val="en-US"/>
+              </w:rPr>
+              <w:t>TC00</w:t>
+            </w:r>
+            <w:r>
+              <w:rPr>
+                <w:lang w:val="en-US"/>
+              </w:rPr>
+              <w:t>2</w:t>
+            </w:r>
+          </w:p>
+        </w:tc>
+        <w:tc>
+          <w:tcPr>
+            <w:tcW w:w="1292" w:type="dxa"/>
+          </w:tcPr>
+          <w:p>
+            <w:pPr>
+              <w:rPr>
+                <w:lang w:val="en-US"/>
+              </w:rPr>
+            </w:pPr>
+            <w:r>
+              <w:rPr>
+                <w:lang w:val="en-US"/>
+              </w:rPr>
+              <w:t>Filtrimi i Produktit sipas Çmimit (Selenium)</w:t>
+            </w:r>
+          </w:p>
+        </w:tc>
+        <w:tc>
+          <w:tcPr>
+            <w:tcW w:w="1436" w:type="dxa"/>
+          </w:tcPr>
+          <w:p>
+            <w:pPr>
+              <w:rPr>
+                <w:lang w:val="en-US"/>
+              </w:rPr>
+            </w:pPr>
+            <w:r>
+              <w:rPr>
+                <w:lang w:val="en-US"/>
+              </w:rPr>
+              <w:t>Verifikoni që një përdorues mund të filtrojë produktet sipas çmimit dhe ti shikojë ato në rendin e përzgjedhur.</w:t>
+            </w:r>
+          </w:p>
+        </w:tc>
+        <w:tc>
+          <w:tcPr>
+            <w:tcW w:w="1474" w:type="dxa"/>
+          </w:tcPr>
+          <w:p>
+            <w:pPr>
+              <w:rPr>
+                <w:lang w:val="en-US"/>
+              </w:rPr>
+            </w:pPr>
+            <w:r>
+              <w:rPr>
+                <w:lang w:val="en-US"/>
+              </w:rPr>
+              <w:t>Përdoruesi duhet të jetë kyçur dhe të ketë produktet në faqen kryesore.</w:t>
+            </w:r>
+          </w:p>
+        </w:tc>
+        <w:tc>
+          <w:tcPr>
+            <w:tcW w:w="1305" w:type="dxa"/>
+          </w:tcPr>
+          <w:p>
+            <w:pPr>
+              <w:rPr>
+                <w:lang w:val="en-US"/>
+              </w:rPr>
+            </w:pPr>
+            <w:r>
+              <w:rPr>
+                <w:lang w:val="en-US"/>
+              </w:rPr>
+              <w:t>1. Shko në faqen kryesore. 2. Shfaqet lista e produkteve. 3. Kliko në dropdownin e filtrimit. 4. Përzgjidhni opcionin "Çmimi në zbritje". 5. Produktet renditen sipas çmimit të përzgjedhur.</w:t>
+            </w:r>
+          </w:p>
+        </w:tc>
+        <w:tc>
+          <w:tcPr>
+            <w:tcW w:w="1425" w:type="dxa"/>
+          </w:tcPr>
+          <w:p>
+            <w:pPr>
+              <w:rPr>
+                <w:lang w:val="en-US"/>
+              </w:rPr>
+            </w:pPr>
+            <w:r>
+              <w:rPr>
+                <w:lang w:val="en-US"/>
+              </w:rPr>
+              <w:t>Produktet janë të radhitura sipas çmimit të zbritur dhe përdoruesi i sheh ato në rendin e përzgjedhur.</w:t>
+            </w:r>
+          </w:p>
+        </w:tc>
+        <w:tc>
+          <w:tcPr>
+            <w:tcW w:w="1137" w:type="dxa"/>
+          </w:tcPr>
+          <w:p>
+            <w:pPr>
+              <w:rPr>
+                <w:lang w:val="en-US"/>
+              </w:rPr>
+            </w:pPr>
+            <w:r>
+              <w:rPr>
+                <w:lang w:val="en-US"/>
+              </w:rPr>
+              <w:t>Kaluar</w:t>
+            </w:r>
+          </w:p>
+        </w:tc>
+      </w:tr>
+    </w:tbl>
+    <w:p>
+      <w:pPr>
+        <w:rPr>
+          <w:lang w:val="en-US"/>
+        </w:rPr>
+      </w:pPr>
+    </w:p>
+    <w:p>
+      <w:pPr>
+        <w:rPr>
+          <w:b/>
+          <w:bCs/>
+          <w:lang w:val="en-US"/>
+        </w:rPr>
+      </w:pPr>
+      <w:r>
+        <w:rPr>
+          <w:b/>
+          <w:bCs/>
+          <w:lang w:val="en-US"/>
+        </w:rPr>
+        <w:lastRenderedPageBreak/>
+        <w:t xml:space="preserve">Feature </w:t>
+      </w:r>
+      <w:r>
+        <w:rPr>
+          <w:b/>
+          <w:bCs/>
+          <w:lang w:val="en-US"/>
+        </w:rPr>
+        <w:t>3</w:t>
       </w:r>
     </w:p>
     <w:p>
@@ -8312,6 +8792,13 @@
     <w:p>
       <w:pPr>
         <w:rPr>
+          <w:lang w:val="en-US"/>
+        </w:rPr>
+      </w:pPr>
+    </w:p>
+    <w:p>
+      <w:pPr>
+        <w:rPr>
           <w:b/>
           <w:bCs/>
           <w:lang w:val="en-US"/>
@@ -8331,7 +8818,7 @@
           <w:bCs/>
           <w:lang w:val="en-US"/>
         </w:rPr>
-        <w:t>3</w:t>
+        <w:t>4</w:t>
       </w:r>
     </w:p>
     <w:p>
@@ -8597,298 +9084,6 @@
     <w:p>
       <w:pPr>
         <w:rPr>
-          <w:lang w:val="en-US"/>
-        </w:rPr>
-      </w:pPr>
-    </w:p>
-    <w:p>
-      <w:pPr>
-        <w:rPr>
-          <w:b/>
-          <w:bCs/>
-          <w:lang w:val="en-US"/>
-        </w:rPr>
-      </w:pPr>
-      <w:r>
-        <w:rPr>
-          <w:b/>
-          <w:bCs/>
-          <w:lang w:val="en-US"/>
-        </w:rPr>
-        <w:t xml:space="preserve">Feature </w:t>
-      </w:r>
-      <w:r>
-        <w:rPr>
-          <w:b/>
-          <w:bCs/>
-          <w:lang w:val="en-US"/>
-        </w:rPr>
-        <w:t>4</w:t>
-      </w:r>
-    </w:p>
-    <w:p>
-      <w:pPr>
-        <w:rPr>
-          <w:b/>
-          <w:bCs/>
-          <w:lang w:val="en-US"/>
-        </w:rPr>
-      </w:pPr>
-    </w:p>
-    <w:tbl>
-      <w:tblPr>
-        <w:tblStyle w:val="TableGrid"/>
-        <w:tblW w:w="0" w:type="auto"/>
-        <w:tblLook w:val="04A0" w:firstRow="1" w:lastRow="0" w:firstColumn="1" w:lastColumn="0" w:noHBand="0" w:noVBand="1"/>
-      </w:tblPr>
-      <w:tblGrid>
-        <w:gridCol w:w="1281"/>
-        <w:gridCol w:w="1292"/>
-        <w:gridCol w:w="1436"/>
-        <w:gridCol w:w="1474"/>
-        <w:gridCol w:w="1305"/>
-        <w:gridCol w:w="1425"/>
-        <w:gridCol w:w="1137"/>
-      </w:tblGrid>
-      <w:tr>
-        <w:tc>
-          <w:tcPr>
-            <w:tcW w:w="1281" w:type="dxa"/>
-            <w:vAlign w:val="center"/>
-          </w:tcPr>
-          <w:p>
-            <w:pPr>
-              <w:jc w:val="center"/>
-              <w:rPr>
-                <w:lang w:val="en-US"/>
-              </w:rPr>
-            </w:pPr>
-            <w:r>
-              <w:rPr>
-                <w:lang w:val="en-US"/>
-              </w:rPr>
-              <w:t>ID e testit</w:t>
-            </w:r>
-          </w:p>
-        </w:tc>
-        <w:tc>
-          <w:tcPr>
-            <w:tcW w:w="1292" w:type="dxa"/>
-            <w:vAlign w:val="center"/>
-          </w:tcPr>
-          <w:p>
-            <w:pPr>
-              <w:jc w:val="center"/>
-              <w:rPr>
-                <w:lang w:val="en-US"/>
-              </w:rPr>
-            </w:pPr>
-            <w:r>
-              <w:rPr>
-                <w:lang w:val="en-US"/>
-              </w:rPr>
-              <w:t>Emri i Testit</w:t>
-            </w:r>
-          </w:p>
-        </w:tc>
-        <w:tc>
-          <w:tcPr>
-            <w:tcW w:w="1436" w:type="dxa"/>
-            <w:vAlign w:val="center"/>
-          </w:tcPr>
-          <w:p>
-            <w:pPr>
-              <w:jc w:val="center"/>
-              <w:rPr>
-                <w:lang w:val="en-US"/>
-              </w:rPr>
-            </w:pPr>
-            <w:r>
-              <w:rPr>
-                <w:lang w:val="en-US"/>
-              </w:rPr>
-              <w:t>Përshkrimi</w:t>
-            </w:r>
-          </w:p>
-        </w:tc>
-        <w:tc>
-          <w:tcPr>
-            <w:tcW w:w="1474" w:type="dxa"/>
-            <w:vAlign w:val="center"/>
-          </w:tcPr>
-          <w:p>
-            <w:pPr>
-              <w:jc w:val="center"/>
-              <w:rPr>
-                <w:lang w:val="en-US"/>
-              </w:rPr>
-            </w:pPr>
-            <w:r>
-              <w:rPr>
-                <w:lang w:val="en-US"/>
-              </w:rPr>
-              <w:t>Parakushtet</w:t>
-            </w:r>
-          </w:p>
-        </w:tc>
-        <w:tc>
-          <w:tcPr>
-            <w:tcW w:w="1305" w:type="dxa"/>
-            <w:vAlign w:val="center"/>
-          </w:tcPr>
-          <w:p>
-            <w:pPr>
-              <w:jc w:val="center"/>
-              <w:rPr>
-                <w:lang w:val="en-US"/>
-              </w:rPr>
-            </w:pPr>
-            <w:r>
-              <w:rPr>
-                <w:lang w:val="en-US"/>
-              </w:rPr>
-              <w:t>Hapat e Testit</w:t>
-            </w:r>
-          </w:p>
-        </w:tc>
-        <w:tc>
-          <w:tcPr>
-            <w:tcW w:w="1425" w:type="dxa"/>
-            <w:vAlign w:val="center"/>
-          </w:tcPr>
-          <w:p>
-            <w:pPr>
-              <w:jc w:val="center"/>
-              <w:rPr>
-                <w:lang w:val="en-US"/>
-              </w:rPr>
-            </w:pPr>
-            <w:r>
-              <w:rPr>
-                <w:lang w:val="en-US"/>
-              </w:rPr>
-              <w:t>Rezultatet e Pritura</w:t>
-            </w:r>
-          </w:p>
-        </w:tc>
-        <w:tc>
-          <w:tcPr>
-            <w:tcW w:w="1137" w:type="dxa"/>
-            <w:vAlign w:val="center"/>
-          </w:tcPr>
-          <w:p>
-            <w:pPr>
-              <w:jc w:val="center"/>
-              <w:rPr>
-                <w:lang w:val="en-US"/>
-              </w:rPr>
-            </w:pPr>
-            <w:r>
-              <w:rPr>
-                <w:lang w:val="en-US"/>
-              </w:rPr>
-              <w:t>Statusi</w:t>
-            </w:r>
-          </w:p>
-        </w:tc>
-      </w:tr>
-      <w:tr>
-        <w:tc>
-          <w:tcPr>
-            <w:tcW w:w="1281" w:type="dxa"/>
-          </w:tcPr>
-          <w:p>
-            <w:pPr>
-              <w:rPr>
-                <w:lang w:val="en-US"/>
-              </w:rPr>
-            </w:pPr>
-          </w:p>
-        </w:tc>
-        <w:tc>
-          <w:tcPr>
-            <w:tcW w:w="1292" w:type="dxa"/>
-          </w:tcPr>
-          <w:p>
-            <w:pPr>
-              <w:rPr>
-                <w:lang w:val="en-US"/>
-              </w:rPr>
-            </w:pPr>
-          </w:p>
-        </w:tc>
-        <w:tc>
-          <w:tcPr>
-            <w:tcW w:w="1436" w:type="dxa"/>
-          </w:tcPr>
-          <w:p>
-            <w:pPr>
-              <w:rPr>
-                <w:lang w:val="en-US"/>
-              </w:rPr>
-            </w:pPr>
-          </w:p>
-        </w:tc>
-        <w:tc>
-          <w:tcPr>
-            <w:tcW w:w="1474" w:type="dxa"/>
-          </w:tcPr>
-          <w:p>
-            <w:pPr>
-              <w:rPr>
-                <w:lang w:val="en-US"/>
-              </w:rPr>
-            </w:pPr>
-          </w:p>
-        </w:tc>
-        <w:tc>
-          <w:tcPr>
-            <w:tcW w:w="1305" w:type="dxa"/>
-          </w:tcPr>
-          <w:p>
-            <w:pPr>
-              <w:rPr>
-                <w:lang w:val="en-US"/>
-              </w:rPr>
-            </w:pPr>
-          </w:p>
-        </w:tc>
-        <w:tc>
-          <w:tcPr>
-            <w:tcW w:w="1425" w:type="dxa"/>
-          </w:tcPr>
-          <w:p>
-            <w:pPr>
-              <w:rPr>
-                <w:lang w:val="en-US"/>
-              </w:rPr>
-            </w:pPr>
-          </w:p>
-        </w:tc>
-        <w:tc>
-          <w:tcPr>
-            <w:tcW w:w="1137" w:type="dxa"/>
-          </w:tcPr>
-          <w:p>
-            <w:pPr>
-              <w:rPr>
-                <w:lang w:val="en-US"/>
-              </w:rPr>
-            </w:pPr>
-          </w:p>
-        </w:tc>
-      </w:tr>
-    </w:tbl>
-    <w:p>
-      <w:pPr>
-        <w:rPr>
-          <w:lang w:val="en-US"/>
-        </w:rPr>
-      </w:pPr>
-    </w:p>
-    <w:p>
-      <w:pPr>
-        <w:rPr>
           <w:b/>
           <w:bCs/>
           <w:lang w:val="en-US"/>
@@ -9676,7 +9871,6 @@
                 <w:bCs/>
                 <w:lang w:val="en-AL"/>
               </w:rPr>
-              <w:lastRenderedPageBreak/>
               <w:t>Mobile App Testing</w:t>
             </w:r>
           </w:p>
@@ -9845,6 +10039,7 @@
                 <w:bCs/>
                 <w:lang w:val="en-AL"/>
               </w:rPr>
+              <w:lastRenderedPageBreak/>
               <w:t>Community Support</w:t>
             </w:r>
           </w:p>
@@ -11151,7 +11346,6 @@
                 <w:bCs/>
                 <w:lang w:val="en-AL"/>
               </w:rPr>
-              <w:lastRenderedPageBreak/>
               <w:t>Testimi i aplikacioneve mobile</w:t>
             </w:r>
           </w:p>
@@ -11320,6 +11514,7 @@
                 <w:bCs/>
                 <w:lang w:val="en-AL"/>
               </w:rPr>
+              <w:lastRenderedPageBreak/>
               <w:t>Mbështetja e Komunitetit</w:t>
             </w:r>
           </w:p>
@@ -15832,7 +16027,6 @@
   <w:style w:type="character" w:default="1" w:styleId="DefaultParagraphFont">
     <w:name w:val="Default Paragraph Font"/>
     <w:uiPriority w:val="1"/>
-    <w:semiHidden/>
     <w:unhideWhenUsed/>
   </w:style>
   <w:style w:type="table" w:default="1" w:styleId="TableNormal">

</xml_diff>

<commit_message>
add feature no 3
</commit_message>
<xml_diff>
--- a/diploma.doc.docx
+++ b/diploma.doc.docx
@@ -8528,6 +8528,664 @@
         </w:rPr>
         <w:t>3</w:t>
       </w:r>
+      <w:r>
+        <w:rPr>
+          <w:b/>
+          <w:bCs/>
+          <w:lang w:val="en-US"/>
+        </w:rPr>
+        <w:t xml:space="preserve">: </w:t>
+      </w:r>
+      <w:r>
+        <w:rPr>
+          <w:b/>
+          <w:bCs/>
+          <w:lang w:val="en-US"/>
+        </w:rPr>
+        <w:t>Shporta e Blerjeve</w:t>
+      </w:r>
+    </w:p>
+    <w:p>
+      <w:pPr>
+        <w:rPr>
+          <w:b/>
+          <w:bCs/>
+          <w:lang w:val="en-US"/>
+        </w:rPr>
+      </w:pPr>
+    </w:p>
+    <w:tbl>
+      <w:tblPr>
+        <w:tblStyle w:val="TableGrid"/>
+        <w:tblW w:w="0" w:type="auto"/>
+        <w:tblLook w:val="04A0" w:firstRow="1" w:lastRow="0" w:firstColumn="1" w:lastColumn="0" w:noHBand="0" w:noVBand="1"/>
+      </w:tblPr>
+      <w:tblGrid>
+        <w:gridCol w:w="1237"/>
+        <w:gridCol w:w="1282"/>
+        <w:gridCol w:w="1413"/>
+        <w:gridCol w:w="1458"/>
+        <w:gridCol w:w="1449"/>
+        <w:gridCol w:w="1402"/>
+        <w:gridCol w:w="1109"/>
+      </w:tblGrid>
+      <w:tr>
+        <w:tc>
+          <w:tcPr>
+            <w:tcW w:w="1281" w:type="dxa"/>
+            <w:vAlign w:val="center"/>
+          </w:tcPr>
+          <w:p>
+            <w:pPr>
+              <w:jc w:val="center"/>
+              <w:rPr>
+                <w:lang w:val="en-US"/>
+              </w:rPr>
+            </w:pPr>
+            <w:r>
+              <w:rPr>
+                <w:lang w:val="en-US"/>
+              </w:rPr>
+              <w:t>ID e testit</w:t>
+            </w:r>
+          </w:p>
+        </w:tc>
+        <w:tc>
+          <w:tcPr>
+            <w:tcW w:w="1292" w:type="dxa"/>
+            <w:vAlign w:val="center"/>
+          </w:tcPr>
+          <w:p>
+            <w:pPr>
+              <w:jc w:val="center"/>
+              <w:rPr>
+                <w:lang w:val="en-US"/>
+              </w:rPr>
+            </w:pPr>
+            <w:r>
+              <w:rPr>
+                <w:lang w:val="en-US"/>
+              </w:rPr>
+              <w:t>Emri i Testit</w:t>
+            </w:r>
+          </w:p>
+        </w:tc>
+        <w:tc>
+          <w:tcPr>
+            <w:tcW w:w="1436" w:type="dxa"/>
+            <w:vAlign w:val="center"/>
+          </w:tcPr>
+          <w:p>
+            <w:pPr>
+              <w:jc w:val="center"/>
+              <w:rPr>
+                <w:lang w:val="en-US"/>
+              </w:rPr>
+            </w:pPr>
+            <w:r>
+              <w:rPr>
+                <w:lang w:val="en-US"/>
+              </w:rPr>
+              <w:t>Përshkrimi</w:t>
+            </w:r>
+          </w:p>
+        </w:tc>
+        <w:tc>
+          <w:tcPr>
+            <w:tcW w:w="1474" w:type="dxa"/>
+            <w:vAlign w:val="center"/>
+          </w:tcPr>
+          <w:p>
+            <w:pPr>
+              <w:jc w:val="center"/>
+              <w:rPr>
+                <w:lang w:val="en-US"/>
+              </w:rPr>
+            </w:pPr>
+            <w:r>
+              <w:rPr>
+                <w:lang w:val="en-US"/>
+              </w:rPr>
+              <w:t>Parakushtet</w:t>
+            </w:r>
+          </w:p>
+        </w:tc>
+        <w:tc>
+          <w:tcPr>
+            <w:tcW w:w="1305" w:type="dxa"/>
+            <w:vAlign w:val="center"/>
+          </w:tcPr>
+          <w:p>
+            <w:pPr>
+              <w:jc w:val="center"/>
+              <w:rPr>
+                <w:lang w:val="en-US"/>
+              </w:rPr>
+            </w:pPr>
+            <w:r>
+              <w:rPr>
+                <w:lang w:val="en-US"/>
+              </w:rPr>
+              <w:t>Hapat e Testit</w:t>
+            </w:r>
+          </w:p>
+        </w:tc>
+        <w:tc>
+          <w:tcPr>
+            <w:tcW w:w="1425" w:type="dxa"/>
+            <w:vAlign w:val="center"/>
+          </w:tcPr>
+          <w:p>
+            <w:pPr>
+              <w:jc w:val="center"/>
+              <w:rPr>
+                <w:lang w:val="en-US"/>
+              </w:rPr>
+            </w:pPr>
+            <w:r>
+              <w:rPr>
+                <w:lang w:val="en-US"/>
+              </w:rPr>
+              <w:t>Rezultatet e Pritura</w:t>
+            </w:r>
+          </w:p>
+        </w:tc>
+        <w:tc>
+          <w:tcPr>
+            <w:tcW w:w="1137" w:type="dxa"/>
+            <w:vAlign w:val="center"/>
+          </w:tcPr>
+          <w:p>
+            <w:pPr>
+              <w:jc w:val="center"/>
+              <w:rPr>
+                <w:lang w:val="en-US"/>
+              </w:rPr>
+            </w:pPr>
+            <w:r>
+              <w:rPr>
+                <w:lang w:val="en-US"/>
+              </w:rPr>
+              <w:t>Statusi</w:t>
+            </w:r>
+          </w:p>
+        </w:tc>
+      </w:tr>
+      <w:tr>
+        <w:tc>
+          <w:tcPr>
+            <w:tcW w:w="1281" w:type="dxa"/>
+          </w:tcPr>
+          <w:p>
+            <w:pPr>
+              <w:rPr>
+                <w:lang w:val="en-US"/>
+              </w:rPr>
+            </w:pPr>
+            <w:r>
+              <w:rPr>
+                <w:lang w:val="en-US"/>
+              </w:rPr>
+              <w:t>TC001</w:t>
+            </w:r>
+          </w:p>
+        </w:tc>
+        <w:tc>
+          <w:tcPr>
+            <w:tcW w:w="1292" w:type="dxa"/>
+          </w:tcPr>
+          <w:p>
+            <w:pPr>
+              <w:rPr>
+                <w:lang w:val="en-US"/>
+              </w:rPr>
+            </w:pPr>
+            <w:r>
+              <w:rPr>
+                <w:lang w:val="en-US"/>
+              </w:rPr>
+              <w:t>Shtimi në Shportën e Blerjeve dhe Shikimi i Detajeve (Selenium)</w:t>
+            </w:r>
+          </w:p>
+        </w:tc>
+        <w:tc>
+          <w:tcPr>
+            <w:tcW w:w="1436" w:type="dxa"/>
+          </w:tcPr>
+          <w:p>
+            <w:pPr>
+              <w:rPr>
+                <w:lang w:val="en-US"/>
+              </w:rPr>
+            </w:pPr>
+            <w:r>
+              <w:rPr>
+                <w:lang w:val="en-US"/>
+              </w:rPr>
+              <w:t>Verifikoni që një përdorues mund të shtojë një produkt në shportën e blerjeve, ta shikojë shportën dhe të verifikojë detajet e produktit.</w:t>
+            </w:r>
+          </w:p>
+        </w:tc>
+        <w:tc>
+          <w:tcPr>
+            <w:tcW w:w="1474" w:type="dxa"/>
+          </w:tcPr>
+          <w:p>
+            <w:pPr>
+              <w:rPr>
+                <w:lang w:val="en-US"/>
+              </w:rPr>
+            </w:pPr>
+            <w:r>
+              <w:rPr>
+                <w:lang w:val="en-US"/>
+              </w:rPr>
+              <w:t>Përdoruesi duhet të jetë kyçur dhe të ketë produktet në faqen kryesore.</w:t>
+            </w:r>
+          </w:p>
+        </w:tc>
+        <w:tc>
+          <w:tcPr>
+            <w:tcW w:w="1305" w:type="dxa"/>
+          </w:tcPr>
+          <w:p>
+            <w:pPr>
+              <w:rPr>
+                <w:lang w:val="en-US"/>
+              </w:rPr>
+            </w:pPr>
+            <w:r>
+              <w:rPr>
+                <w:lang w:val="en-US"/>
+              </w:rPr>
+              <w:t>1. Shko në faqen kryesore. 2. Shfaqet lista e produkteve. 3. Kliko në butonin "Shto në shportë" për produktin "Sauce Labs Backpack". 4. Shporta e blerjeve shfaq numrin "1" në ikonën e shportës në këndin e djathtë të sipërme. 5. Kliko në ikonën e shportës së blerjeve. 6. Produkti i shtuar është i listuar në shportë dhe detajet janë të sakta.</w:t>
+            </w:r>
+          </w:p>
+        </w:tc>
+        <w:tc>
+          <w:tcPr>
+            <w:tcW w:w="1425" w:type="dxa"/>
+          </w:tcPr>
+          <w:p>
+            <w:pPr>
+              <w:rPr>
+                <w:lang w:val="en-US"/>
+              </w:rPr>
+            </w:pPr>
+            <w:r>
+              <w:rPr>
+                <w:lang w:val="en-US"/>
+              </w:rPr>
+              <w:t>Produkti është i pranishëm në shportën e blerjeve dhe detajet janë të sakta.</w:t>
+            </w:r>
+          </w:p>
+        </w:tc>
+        <w:tc>
+          <w:tcPr>
+            <w:tcW w:w="1137" w:type="dxa"/>
+          </w:tcPr>
+          <w:p>
+            <w:pPr>
+              <w:rPr>
+                <w:lang w:val="en-US"/>
+              </w:rPr>
+            </w:pPr>
+            <w:r>
+              <w:rPr>
+                <w:lang w:val="en-US"/>
+              </w:rPr>
+              <w:t>Kaluar</w:t>
+            </w:r>
+          </w:p>
+        </w:tc>
+      </w:tr>
+      <w:tr>
+        <w:tc>
+          <w:tcPr>
+            <w:tcW w:w="1281" w:type="dxa"/>
+          </w:tcPr>
+          <w:p>
+            <w:pPr>
+              <w:rPr>
+                <w:lang w:val="en-US"/>
+              </w:rPr>
+            </w:pPr>
+            <w:r>
+              <w:rPr>
+                <w:lang w:val="en-US"/>
+              </w:rPr>
+              <w:t>TC00</w:t>
+            </w:r>
+            <w:r>
+              <w:rPr>
+                <w:lang w:val="en-US"/>
+              </w:rPr>
+              <w:t>2</w:t>
+            </w:r>
+          </w:p>
+        </w:tc>
+        <w:tc>
+          <w:tcPr>
+            <w:tcW w:w="1292" w:type="dxa"/>
+          </w:tcPr>
+          <w:p>
+            <w:pPr>
+              <w:rPr>
+                <w:lang w:val="en-US"/>
+              </w:rPr>
+            </w:pPr>
+            <w:r>
+              <w:rPr>
+                <w:lang w:val="en-US"/>
+              </w:rPr>
+              <w:t>Hiqja e Produktit nga Shporta e Blerjeve</w:t>
+            </w:r>
+          </w:p>
+        </w:tc>
+        <w:tc>
+          <w:tcPr>
+            <w:tcW w:w="1436" w:type="dxa"/>
+          </w:tcPr>
+          <w:p>
+            <w:pPr>
+              <w:rPr>
+                <w:lang w:val="en-US"/>
+              </w:rPr>
+            </w:pPr>
+            <w:r>
+              <w:rPr>
+                <w:lang w:val="en-US"/>
+              </w:rPr>
+              <w:t>Verifikoni që një përdorues mund të hiqë një produkt nga shporta e blerjeve.</w:t>
+            </w:r>
+          </w:p>
+        </w:tc>
+        <w:tc>
+          <w:tcPr>
+            <w:tcW w:w="1474" w:type="dxa"/>
+          </w:tcPr>
+          <w:p>
+            <w:pPr>
+              <w:rPr>
+                <w:lang w:val="en-US"/>
+              </w:rPr>
+            </w:pPr>
+            <w:r>
+              <w:rPr>
+                <w:lang w:val="en-US"/>
+              </w:rPr>
+              <w:t>Përdoruesi duhet të jetë kyçur dhe të ketë një produkt në shportën e blerjeve.</w:t>
+            </w:r>
+          </w:p>
+        </w:tc>
+        <w:tc>
+          <w:tcPr>
+            <w:tcW w:w="1305" w:type="dxa"/>
+          </w:tcPr>
+          <w:p>
+            <w:pPr>
+              <w:rPr>
+                <w:lang w:val="en-US"/>
+              </w:rPr>
+            </w:pPr>
+            <w:r>
+              <w:rPr>
+                <w:lang w:val="en-US"/>
+              </w:rPr>
+              <w:t>1. Kliko në butonin "Hiq" për produktin në shportën e blerjeve. 2. Produkti është larguar nga shporta e blerjeve.</w:t>
+            </w:r>
+          </w:p>
+        </w:tc>
+        <w:tc>
+          <w:tcPr>
+            <w:tcW w:w="1425" w:type="dxa"/>
+          </w:tcPr>
+          <w:p>
+            <w:pPr>
+              <w:rPr>
+                <w:lang w:val="en-US"/>
+              </w:rPr>
+            </w:pPr>
+            <w:r>
+              <w:rPr>
+                <w:lang w:val="en-US"/>
+              </w:rPr>
+              <w:t>Produkti është larguar me sukses nga shporta e blerjeve.</w:t>
+            </w:r>
+          </w:p>
+        </w:tc>
+        <w:tc>
+          <w:tcPr>
+            <w:tcW w:w="1137" w:type="dxa"/>
+          </w:tcPr>
+          <w:p>
+            <w:pPr>
+              <w:rPr>
+                <w:lang w:val="en-US"/>
+              </w:rPr>
+            </w:pPr>
+            <w:r>
+              <w:rPr>
+                <w:lang w:val="en-US"/>
+              </w:rPr>
+              <w:t>Kaluar</w:t>
+            </w:r>
+          </w:p>
+        </w:tc>
+      </w:tr>
+      <w:tr>
+        <w:tc>
+          <w:tcPr>
+            <w:tcW w:w="1281" w:type="dxa"/>
+          </w:tcPr>
+          <w:p>
+            <w:pPr>
+              <w:rPr>
+                <w:lang w:val="en-US"/>
+              </w:rPr>
+            </w:pPr>
+            <w:r>
+              <w:rPr>
+                <w:lang w:val="en-US"/>
+              </w:rPr>
+              <w:t>TC00</w:t>
+            </w:r>
+            <w:r>
+              <w:rPr>
+                <w:lang w:val="en-US"/>
+              </w:rPr>
+              <w:t>3</w:t>
+            </w:r>
+          </w:p>
+        </w:tc>
+        <w:tc>
+          <w:tcPr>
+            <w:tcW w:w="1292" w:type="dxa"/>
+          </w:tcPr>
+          <w:p>
+            <w:pPr>
+              <w:rPr>
+                <w:lang w:val="en-US"/>
+              </w:rPr>
+            </w:pPr>
+            <w:r>
+              <w:rPr>
+                <w:lang w:val="en-US"/>
+              </w:rPr>
+              <w:t xml:space="preserve">Shtimi i Produktit </w:t>
+            </w:r>
+            <w:r>
+              <w:rPr>
+                <w:lang w:val="en-US"/>
+              </w:rPr>
+              <w:lastRenderedPageBreak/>
+              <w:t>të Dytë në Shportën e Blerjeve</w:t>
+            </w:r>
+          </w:p>
+        </w:tc>
+        <w:tc>
+          <w:tcPr>
+            <w:tcW w:w="1436" w:type="dxa"/>
+          </w:tcPr>
+          <w:p>
+            <w:pPr>
+              <w:rPr>
+                <w:lang w:val="en-US"/>
+              </w:rPr>
+            </w:pPr>
+            <w:r>
+              <w:rPr>
+                <w:lang w:val="en-US"/>
+              </w:rPr>
+              <w:lastRenderedPageBreak/>
+              <w:t xml:space="preserve">Verifikoni që një </w:t>
+            </w:r>
+            <w:r>
+              <w:rPr>
+                <w:lang w:val="en-US"/>
+              </w:rPr>
+              <w:lastRenderedPageBreak/>
+              <w:t>përdorues mund të shtojë një produkt të dytë në shportën e blerjeve dhe ta shikojë atë.</w:t>
+            </w:r>
+          </w:p>
+        </w:tc>
+        <w:tc>
+          <w:tcPr>
+            <w:tcW w:w="1474" w:type="dxa"/>
+          </w:tcPr>
+          <w:p>
+            <w:pPr>
+              <w:rPr>
+                <w:lang w:val="en-US"/>
+              </w:rPr>
+            </w:pPr>
+            <w:r>
+              <w:rPr>
+                <w:lang w:val="en-US"/>
+              </w:rPr>
+              <w:lastRenderedPageBreak/>
+              <w:t xml:space="preserve">Përdoruesi duhet të jetë </w:t>
+            </w:r>
+            <w:r>
+              <w:rPr>
+                <w:lang w:val="en-US"/>
+              </w:rPr>
+              <w:lastRenderedPageBreak/>
+              <w:t>kyçur dhe të ketë produktet në faqen kryesore.</w:t>
+            </w:r>
+          </w:p>
+        </w:tc>
+        <w:tc>
+          <w:tcPr>
+            <w:tcW w:w="1305" w:type="dxa"/>
+          </w:tcPr>
+          <w:p>
+            <w:pPr>
+              <w:rPr>
+                <w:lang w:val="en-US"/>
+              </w:rPr>
+            </w:pPr>
+            <w:r>
+              <w:rPr>
+                <w:lang w:val="en-US"/>
+              </w:rPr>
+              <w:lastRenderedPageBreak/>
+              <w:t xml:space="preserve">1. Kliko në butonin </w:t>
+            </w:r>
+            <w:r>
+              <w:rPr>
+                <w:lang w:val="en-US"/>
+              </w:rPr>
+              <w:lastRenderedPageBreak/>
+              <w:t>"Vazhdo të bësh blerje" pasi të kesh hequr produktin e parë nga shporta e blerjeve. 2. Shfaqet faqja e përmbledhjes së produkteve. 3. Kliko në butonin "Shto në shportë" për produktin "Sauce Labs Bike Light". 4. Kliko në ikonën e shportës së blerjeve. 5. Produkti i dytë është i listuar në shportë dhe është i pranishëm.</w:t>
+            </w:r>
+          </w:p>
+        </w:tc>
+        <w:tc>
+          <w:tcPr>
+            <w:tcW w:w="1425" w:type="dxa"/>
+          </w:tcPr>
+          <w:p>
+            <w:pPr>
+              <w:rPr>
+                <w:lang w:val="en-US"/>
+              </w:rPr>
+            </w:pPr>
+            <w:r>
+              <w:rPr>
+                <w:lang w:val="en-US"/>
+              </w:rPr>
+              <w:lastRenderedPageBreak/>
+              <w:t xml:space="preserve">Produkti i dytë është i </w:t>
+            </w:r>
+            <w:r>
+              <w:rPr>
+                <w:lang w:val="en-US"/>
+              </w:rPr>
+              <w:lastRenderedPageBreak/>
+              <w:t>listuar me sukses në shportën e blerjeve.</w:t>
+            </w:r>
+          </w:p>
+        </w:tc>
+        <w:tc>
+          <w:tcPr>
+            <w:tcW w:w="1137" w:type="dxa"/>
+          </w:tcPr>
+          <w:p>
+            <w:pPr>
+              <w:rPr>
+                <w:lang w:val="en-US"/>
+              </w:rPr>
+            </w:pPr>
+            <w:r>
+              <w:rPr>
+                <w:lang w:val="en-US"/>
+              </w:rPr>
+              <w:lastRenderedPageBreak/>
+              <w:t>Kaluar</w:t>
+            </w:r>
+          </w:p>
+        </w:tc>
+      </w:tr>
+    </w:tbl>
+    <w:p>
+      <w:pPr>
+        <w:rPr>
+          <w:lang w:val="en-US"/>
+        </w:rPr>
+      </w:pPr>
+    </w:p>
+    <w:p>
+      <w:pPr>
+        <w:rPr>
+          <w:lang w:val="en-US"/>
+        </w:rPr>
+      </w:pPr>
+    </w:p>
+    <w:p>
+      <w:pPr>
+        <w:rPr>
+          <w:b/>
+          <w:bCs/>
+          <w:lang w:val="en-US"/>
+        </w:rPr>
+      </w:pPr>
+      <w:r>
+        <w:rPr>
+          <w:b/>
+          <w:bCs/>
+          <w:lang w:val="en-US"/>
+        </w:rPr>
+        <w:t xml:space="preserve">Feature </w:t>
+      </w:r>
+      <w:r>
+        <w:rPr>
+          <w:b/>
+          <w:bCs/>
+          <w:lang w:val="en-US"/>
+        </w:rPr>
+        <w:t>4</w:t>
+      </w:r>
     </w:p>
     <w:p>
       <w:pPr>
@@ -8792,298 +9450,6 @@
     <w:p>
       <w:pPr>
         <w:rPr>
-          <w:lang w:val="en-US"/>
-        </w:rPr>
-      </w:pPr>
-    </w:p>
-    <w:p>
-      <w:pPr>
-        <w:rPr>
-          <w:b/>
-          <w:bCs/>
-          <w:lang w:val="en-US"/>
-        </w:rPr>
-      </w:pPr>
-      <w:r>
-        <w:rPr>
-          <w:b/>
-          <w:bCs/>
-          <w:lang w:val="en-US"/>
-        </w:rPr>
-        <w:t xml:space="preserve">Feature </w:t>
-      </w:r>
-      <w:r>
-        <w:rPr>
-          <w:b/>
-          <w:bCs/>
-          <w:lang w:val="en-US"/>
-        </w:rPr>
-        <w:t>4</w:t>
-      </w:r>
-    </w:p>
-    <w:p>
-      <w:pPr>
-        <w:rPr>
-          <w:b/>
-          <w:bCs/>
-          <w:lang w:val="en-US"/>
-        </w:rPr>
-      </w:pPr>
-    </w:p>
-    <w:tbl>
-      <w:tblPr>
-        <w:tblStyle w:val="TableGrid"/>
-        <w:tblW w:w="0" w:type="auto"/>
-        <w:tblLook w:val="04A0" w:firstRow="1" w:lastRow="0" w:firstColumn="1" w:lastColumn="0" w:noHBand="0" w:noVBand="1"/>
-      </w:tblPr>
-      <w:tblGrid>
-        <w:gridCol w:w="1281"/>
-        <w:gridCol w:w="1292"/>
-        <w:gridCol w:w="1436"/>
-        <w:gridCol w:w="1474"/>
-        <w:gridCol w:w="1305"/>
-        <w:gridCol w:w="1425"/>
-        <w:gridCol w:w="1137"/>
-      </w:tblGrid>
-      <w:tr>
-        <w:tc>
-          <w:tcPr>
-            <w:tcW w:w="1281" w:type="dxa"/>
-            <w:vAlign w:val="center"/>
-          </w:tcPr>
-          <w:p>
-            <w:pPr>
-              <w:jc w:val="center"/>
-              <w:rPr>
-                <w:lang w:val="en-US"/>
-              </w:rPr>
-            </w:pPr>
-            <w:r>
-              <w:rPr>
-                <w:lang w:val="en-US"/>
-              </w:rPr>
-              <w:t>ID e testit</w:t>
-            </w:r>
-          </w:p>
-        </w:tc>
-        <w:tc>
-          <w:tcPr>
-            <w:tcW w:w="1292" w:type="dxa"/>
-            <w:vAlign w:val="center"/>
-          </w:tcPr>
-          <w:p>
-            <w:pPr>
-              <w:jc w:val="center"/>
-              <w:rPr>
-                <w:lang w:val="en-US"/>
-              </w:rPr>
-            </w:pPr>
-            <w:r>
-              <w:rPr>
-                <w:lang w:val="en-US"/>
-              </w:rPr>
-              <w:t>Emri i Testit</w:t>
-            </w:r>
-          </w:p>
-        </w:tc>
-        <w:tc>
-          <w:tcPr>
-            <w:tcW w:w="1436" w:type="dxa"/>
-            <w:vAlign w:val="center"/>
-          </w:tcPr>
-          <w:p>
-            <w:pPr>
-              <w:jc w:val="center"/>
-              <w:rPr>
-                <w:lang w:val="en-US"/>
-              </w:rPr>
-            </w:pPr>
-            <w:r>
-              <w:rPr>
-                <w:lang w:val="en-US"/>
-              </w:rPr>
-              <w:t>Përshkrimi</w:t>
-            </w:r>
-          </w:p>
-        </w:tc>
-        <w:tc>
-          <w:tcPr>
-            <w:tcW w:w="1474" w:type="dxa"/>
-            <w:vAlign w:val="center"/>
-          </w:tcPr>
-          <w:p>
-            <w:pPr>
-              <w:jc w:val="center"/>
-              <w:rPr>
-                <w:lang w:val="en-US"/>
-              </w:rPr>
-            </w:pPr>
-            <w:r>
-              <w:rPr>
-                <w:lang w:val="en-US"/>
-              </w:rPr>
-              <w:t>Parakushtet</w:t>
-            </w:r>
-          </w:p>
-        </w:tc>
-        <w:tc>
-          <w:tcPr>
-            <w:tcW w:w="1305" w:type="dxa"/>
-            <w:vAlign w:val="center"/>
-          </w:tcPr>
-          <w:p>
-            <w:pPr>
-              <w:jc w:val="center"/>
-              <w:rPr>
-                <w:lang w:val="en-US"/>
-              </w:rPr>
-            </w:pPr>
-            <w:r>
-              <w:rPr>
-                <w:lang w:val="en-US"/>
-              </w:rPr>
-              <w:t>Hapat e Testit</w:t>
-            </w:r>
-          </w:p>
-        </w:tc>
-        <w:tc>
-          <w:tcPr>
-            <w:tcW w:w="1425" w:type="dxa"/>
-            <w:vAlign w:val="center"/>
-          </w:tcPr>
-          <w:p>
-            <w:pPr>
-              <w:jc w:val="center"/>
-              <w:rPr>
-                <w:lang w:val="en-US"/>
-              </w:rPr>
-            </w:pPr>
-            <w:r>
-              <w:rPr>
-                <w:lang w:val="en-US"/>
-              </w:rPr>
-              <w:t>Rezultatet e Pritura</w:t>
-            </w:r>
-          </w:p>
-        </w:tc>
-        <w:tc>
-          <w:tcPr>
-            <w:tcW w:w="1137" w:type="dxa"/>
-            <w:vAlign w:val="center"/>
-          </w:tcPr>
-          <w:p>
-            <w:pPr>
-              <w:jc w:val="center"/>
-              <w:rPr>
-                <w:lang w:val="en-US"/>
-              </w:rPr>
-            </w:pPr>
-            <w:r>
-              <w:rPr>
-                <w:lang w:val="en-US"/>
-              </w:rPr>
-              <w:t>Statusi</w:t>
-            </w:r>
-          </w:p>
-        </w:tc>
-      </w:tr>
-      <w:tr>
-        <w:tc>
-          <w:tcPr>
-            <w:tcW w:w="1281" w:type="dxa"/>
-          </w:tcPr>
-          <w:p>
-            <w:pPr>
-              <w:rPr>
-                <w:lang w:val="en-US"/>
-              </w:rPr>
-            </w:pPr>
-          </w:p>
-        </w:tc>
-        <w:tc>
-          <w:tcPr>
-            <w:tcW w:w="1292" w:type="dxa"/>
-          </w:tcPr>
-          <w:p>
-            <w:pPr>
-              <w:rPr>
-                <w:lang w:val="en-US"/>
-              </w:rPr>
-            </w:pPr>
-          </w:p>
-        </w:tc>
-        <w:tc>
-          <w:tcPr>
-            <w:tcW w:w="1436" w:type="dxa"/>
-          </w:tcPr>
-          <w:p>
-            <w:pPr>
-              <w:rPr>
-                <w:lang w:val="en-US"/>
-              </w:rPr>
-            </w:pPr>
-          </w:p>
-        </w:tc>
-        <w:tc>
-          <w:tcPr>
-            <w:tcW w:w="1474" w:type="dxa"/>
-          </w:tcPr>
-          <w:p>
-            <w:pPr>
-              <w:rPr>
-                <w:lang w:val="en-US"/>
-              </w:rPr>
-            </w:pPr>
-          </w:p>
-        </w:tc>
-        <w:tc>
-          <w:tcPr>
-            <w:tcW w:w="1305" w:type="dxa"/>
-          </w:tcPr>
-          <w:p>
-            <w:pPr>
-              <w:rPr>
-                <w:lang w:val="en-US"/>
-              </w:rPr>
-            </w:pPr>
-          </w:p>
-        </w:tc>
-        <w:tc>
-          <w:tcPr>
-            <w:tcW w:w="1425" w:type="dxa"/>
-          </w:tcPr>
-          <w:p>
-            <w:pPr>
-              <w:rPr>
-                <w:lang w:val="en-US"/>
-              </w:rPr>
-            </w:pPr>
-          </w:p>
-        </w:tc>
-        <w:tc>
-          <w:tcPr>
-            <w:tcW w:w="1137" w:type="dxa"/>
-          </w:tcPr>
-          <w:p>
-            <w:pPr>
-              <w:rPr>
-                <w:lang w:val="en-US"/>
-              </w:rPr>
-            </w:pPr>
-          </w:p>
-        </w:tc>
-      </w:tr>
-    </w:tbl>
-    <w:p>
-      <w:pPr>
-        <w:rPr>
-          <w:lang w:val="en-US"/>
-        </w:rPr>
-      </w:pPr>
-    </w:p>
-    <w:p>
-      <w:pPr>
-        <w:rPr>
           <w:b/>
           <w:bCs/>
           <w:lang w:val="en-US"/>
@@ -9187,6 +9553,7 @@
                 <w:bCs/>
                 <w:lang w:val="en-AL"/>
               </w:rPr>
+              <w:lastRenderedPageBreak/>
               <w:t>Criteria</w:t>
             </w:r>
           </w:p>
@@ -10039,7 +10406,6 @@
                 <w:bCs/>
                 <w:lang w:val="en-AL"/>
               </w:rPr>
-              <w:lastRenderedPageBreak/>
               <w:t>Community Support</w:t>
             </w:r>
           </w:p>
@@ -10758,6 +11124,7 @@
                 <w:bCs/>
                 <w:lang w:val="en-AL"/>
               </w:rPr>
+              <w:lastRenderedPageBreak/>
               <w:t>Burimi i hapur</w:t>
             </w:r>
           </w:p>
@@ -11514,7 +11881,6 @@
                 <w:bCs/>
                 <w:lang w:val="en-AL"/>
               </w:rPr>
-              <w:lastRenderedPageBreak/>
               <w:t>Mbështetja e Komunitetit</w:t>
             </w:r>
           </w:p>

</xml_diff>

<commit_message>
finished table of contents
</commit_message>
<xml_diff>
--- a/diploma.doc.docx
+++ b/diploma.doc.docx
@@ -1300,24 +1300,433 @@
           <w:b/>
           <w:bCs/>
         </w:rPr>
+        <w:tab/>
+      </w:r>
+      <w:r>
+        <w:rPr>
+          <w:rFonts w:ascii="Times New Roman" w:hAnsi="Times New Roman" w:cs="Times New Roman"/>
+          <w:b/>
+          <w:bCs/>
+        </w:rPr>
+        <w:t xml:space="preserve">2.1 Cfare eshte testimi? </w:t>
+      </w:r>
+    </w:p>
+    <w:p>
+      <w:pPr>
+        <w:spacing w:line="360" w:lineRule="auto"/>
+        <w:rPr>
+          <w:rFonts w:ascii="Times New Roman" w:hAnsi="Times New Roman" w:cs="Times New Roman"/>
+          <w:b/>
+          <w:bCs/>
+        </w:rPr>
+      </w:pPr>
+      <w:r>
+        <w:rPr>
+          <w:rFonts w:ascii="Times New Roman" w:hAnsi="Times New Roman" w:cs="Times New Roman"/>
+          <w:b/>
+          <w:bCs/>
+        </w:rPr>
+        <w:tab/>
+      </w:r>
+      <w:r>
+        <w:rPr>
+          <w:rFonts w:ascii="Times New Roman" w:hAnsi="Times New Roman" w:cs="Times New Roman"/>
+          <w:b/>
+          <w:bCs/>
+        </w:rPr>
+        <w:t>2.2 Principet e testimit</w:t>
+      </w:r>
+    </w:p>
+    <w:p>
+      <w:pPr>
+        <w:spacing w:line="360" w:lineRule="auto"/>
+        <w:rPr>
+          <w:rFonts w:ascii="Times New Roman" w:hAnsi="Times New Roman" w:cs="Times New Roman"/>
+          <w:b/>
+          <w:bCs/>
+        </w:rPr>
+      </w:pPr>
+      <w:r>
+        <w:rPr>
+          <w:rFonts w:ascii="Times New Roman" w:hAnsi="Times New Roman" w:cs="Times New Roman"/>
+          <w:b/>
+          <w:bCs/>
+        </w:rPr>
+        <w:tab/>
+      </w:r>
+      <w:r>
+        <w:rPr>
+          <w:rFonts w:ascii="Times New Roman" w:hAnsi="Times New Roman" w:cs="Times New Roman"/>
+          <w:b/>
+          <w:bCs/>
+        </w:rPr>
+        <w:t>2.3 Aktivitet dhe detyrat e testimit</w:t>
+      </w:r>
+    </w:p>
+    <w:p>
+      <w:pPr>
+        <w:spacing w:line="360" w:lineRule="auto"/>
+        <w:rPr>
+          <w:rFonts w:ascii="Times New Roman" w:hAnsi="Times New Roman" w:cs="Times New Roman"/>
+          <w:b/>
+          <w:bCs/>
+        </w:rPr>
+      </w:pPr>
+      <w:r>
+        <w:rPr>
+          <w:rFonts w:ascii="Times New Roman" w:hAnsi="Times New Roman" w:cs="Times New Roman"/>
+          <w:b/>
+          <w:bCs/>
+        </w:rPr>
+        <w:tab/>
+      </w:r>
+      <w:r>
+        <w:rPr>
+          <w:rFonts w:ascii="Times New Roman" w:hAnsi="Times New Roman" w:cs="Times New Roman"/>
+          <w:b/>
+          <w:bCs/>
+        </w:rPr>
+        <w:t xml:space="preserve">2.4 Nivelet e testimit </w:t>
+      </w:r>
+    </w:p>
+    <w:p>
+      <w:pPr>
+        <w:spacing w:line="360" w:lineRule="auto"/>
+        <w:rPr>
+          <w:rFonts w:ascii="Times New Roman" w:hAnsi="Times New Roman" w:cs="Times New Roman"/>
+          <w:b/>
+          <w:bCs/>
+        </w:rPr>
+      </w:pPr>
+      <w:r>
+        <w:rPr>
+          <w:rFonts w:ascii="Times New Roman" w:hAnsi="Times New Roman" w:cs="Times New Roman"/>
+          <w:b/>
+          <w:bCs/>
+        </w:rPr>
+        <w:tab/>
+      </w:r>
+      <w:r>
+        <w:rPr>
+          <w:rFonts w:ascii="Times New Roman" w:hAnsi="Times New Roman" w:cs="Times New Roman"/>
+          <w:b/>
+          <w:bCs/>
+        </w:rPr>
+        <w:t xml:space="preserve">2.5 Llojet e testimit </w:t>
+      </w:r>
+    </w:p>
+    <w:p>
+      <w:pPr>
+        <w:spacing w:line="360" w:lineRule="auto"/>
+        <w:rPr>
+          <w:rFonts w:ascii="Times New Roman" w:hAnsi="Times New Roman" w:cs="Times New Roman"/>
+          <w:b/>
+          <w:bCs/>
+          <w:lang w:val="en-US"/>
+        </w:rPr>
+      </w:pPr>
+      <w:r>
+        <w:rPr>
+          <w:rFonts w:ascii="Times New Roman" w:hAnsi="Times New Roman" w:cs="Times New Roman"/>
+          <w:b/>
+          <w:bCs/>
+        </w:rPr>
+        <w:tab/>
+      </w:r>
+      <w:r>
+        <w:rPr>
+          <w:rFonts w:ascii="Times New Roman" w:hAnsi="Times New Roman" w:cs="Times New Roman"/>
+          <w:b/>
+          <w:bCs/>
+          <w:lang w:val="en-US"/>
+        </w:rPr>
+        <w:t>2.6 Diferencat midis testimit statik dhe atij dinamik</w:t>
+      </w:r>
+    </w:p>
+    <w:p>
+      <w:pPr>
+        <w:spacing w:line="360" w:lineRule="auto"/>
+        <w:rPr>
+          <w:rFonts w:ascii="Times New Roman" w:hAnsi="Times New Roman" w:cs="Times New Roman"/>
+          <w:b/>
+          <w:bCs/>
+        </w:rPr>
+      </w:pPr>
+      <w:r>
+        <w:rPr>
+          <w:rFonts w:ascii="Times New Roman" w:hAnsi="Times New Roman" w:cs="Times New Roman"/>
+          <w:b/>
+          <w:bCs/>
+        </w:rPr>
+        <w:tab/>
+      </w:r>
+      <w:r>
+        <w:rPr>
+          <w:rFonts w:ascii="Times New Roman" w:hAnsi="Times New Roman" w:cs="Times New Roman"/>
+          <w:b/>
+          <w:bCs/>
+        </w:rPr>
+        <w:t xml:space="preserve">2.7 Teknikat e dizenjemit te testeve  </w:t>
+      </w:r>
+    </w:p>
+    <w:p>
+      <w:pPr>
+        <w:spacing w:line="360" w:lineRule="auto"/>
+        <w:rPr>
+          <w:rFonts w:ascii="Times New Roman" w:hAnsi="Times New Roman" w:cs="Times New Roman"/>
+          <w:b/>
+          <w:bCs/>
+          <w:lang w:val="en-US"/>
+        </w:rPr>
+      </w:pPr>
+      <w:r>
+        <w:rPr>
+          <w:rFonts w:ascii="Times New Roman" w:hAnsi="Times New Roman" w:cs="Times New Roman"/>
+          <w:b/>
+          <w:bCs/>
+        </w:rPr>
+        <w:tab/>
+      </w:r>
+      <w:r>
+        <w:rPr>
+          <w:rFonts w:ascii="Times New Roman" w:hAnsi="Times New Roman" w:cs="Times New Roman"/>
+          <w:b/>
+          <w:bCs/>
+          <w:lang w:val="en-US"/>
+        </w:rPr>
+        <w:t>2.8 Menaxhimi i procesit te testimit</w:t>
+      </w:r>
+    </w:p>
+    <w:p>
+      <w:pPr>
+        <w:spacing w:line="360" w:lineRule="auto"/>
+        <w:rPr>
+          <w:rFonts w:ascii="Times New Roman" w:hAnsi="Times New Roman" w:cs="Times New Roman"/>
+          <w:b/>
+          <w:bCs/>
+        </w:rPr>
+      </w:pPr>
+      <w:r>
+        <w:rPr>
+          <w:rFonts w:ascii="Times New Roman" w:hAnsi="Times New Roman" w:cs="Times New Roman"/>
+          <w:b/>
+          <w:bCs/>
+        </w:rPr>
         <w:t>Kapitulli 3</w:t>
       </w:r>
     </w:p>
     <w:p>
       <w:pPr>
         <w:spacing w:line="360" w:lineRule="auto"/>
-        <w:rPr>
-          <w:rFonts w:ascii="Times New Roman" w:hAnsi="Times New Roman" w:cs="Times New Roman"/>
-          <w:b/>
-          <w:bCs/>
-        </w:rPr>
-      </w:pPr>
-      <w:r>
-        <w:rPr>
-          <w:rFonts w:ascii="Times New Roman" w:hAnsi="Times New Roman" w:cs="Times New Roman"/>
-          <w:b/>
-          <w:bCs/>
-        </w:rPr>
+        <w:ind w:left="720"/>
+        <w:rPr>
+          <w:rFonts w:ascii="Times New Roman" w:hAnsi="Times New Roman" w:cs="Times New Roman"/>
+          <w:b/>
+          <w:bCs/>
+          <w:lang w:val="en-US"/>
+        </w:rPr>
+      </w:pPr>
+      <w:r>
+        <w:rPr>
+          <w:rFonts w:ascii="Times New Roman" w:hAnsi="Times New Roman" w:cs="Times New Roman"/>
+          <w:b/>
+          <w:bCs/>
+          <w:lang w:val="en-US"/>
+        </w:rPr>
+        <w:t xml:space="preserve">3.1 </w:t>
+      </w:r>
+      <w:r>
+        <w:rPr>
+          <w:rFonts w:ascii="Times New Roman" w:hAnsi="Times New Roman" w:cs="Times New Roman"/>
+          <w:b/>
+          <w:bCs/>
+          <w:lang w:val="en-US"/>
+        </w:rPr>
+        <w:t>Cfare eshte t</w:t>
+      </w:r>
+      <w:r>
+        <w:rPr>
+          <w:rFonts w:ascii="Times New Roman" w:hAnsi="Times New Roman" w:cs="Times New Roman"/>
+          <w:b/>
+          <w:bCs/>
+          <w:lang w:val="en-US"/>
+        </w:rPr>
+        <w:t xml:space="preserve">estimi </w:t>
+      </w:r>
+      <w:r>
+        <w:rPr>
+          <w:rFonts w:ascii="Times New Roman" w:hAnsi="Times New Roman" w:cs="Times New Roman"/>
+          <w:b/>
+          <w:bCs/>
+          <w:lang w:val="en-US"/>
+        </w:rPr>
+        <w:t xml:space="preserve">i </w:t>
+      </w:r>
+      <w:r>
+        <w:rPr>
+          <w:rFonts w:ascii="Times New Roman" w:hAnsi="Times New Roman" w:cs="Times New Roman"/>
+          <w:b/>
+          <w:bCs/>
+          <w:lang w:val="en-US"/>
+        </w:rPr>
+        <w:t xml:space="preserve">automatizuar dhe </w:t>
+      </w:r>
+      <w:r>
+        <w:rPr>
+          <w:rFonts w:ascii="Times New Roman" w:hAnsi="Times New Roman" w:cs="Times New Roman"/>
+          <w:b/>
+          <w:bCs/>
+          <w:lang w:val="en-US"/>
+        </w:rPr>
+        <w:t xml:space="preserve">cilat jane </w:t>
+      </w:r>
+      <w:r>
+        <w:rPr>
+          <w:rFonts w:ascii="Times New Roman" w:hAnsi="Times New Roman" w:cs="Times New Roman"/>
+          <w:b/>
+          <w:bCs/>
+          <w:lang w:val="en-US"/>
+        </w:rPr>
+        <w:t xml:space="preserve">disa nga frameworks dhe </w:t>
+      </w:r>
+      <w:r>
+        <w:rPr>
+          <w:rFonts w:ascii="Times New Roman" w:hAnsi="Times New Roman" w:cs="Times New Roman"/>
+          <w:b/>
+          <w:bCs/>
+          <w:lang w:val="en-US"/>
+        </w:rPr>
+        <w:t>mjetet</w:t>
+      </w:r>
+      <w:r>
+        <w:rPr>
+          <w:rFonts w:ascii="Times New Roman" w:hAnsi="Times New Roman" w:cs="Times New Roman"/>
+          <w:b/>
+          <w:bCs/>
+          <w:lang w:val="en-US"/>
+        </w:rPr>
+        <w:t xml:space="preserve"> me te perdorur</w:t>
+      </w:r>
+      <w:r>
+        <w:rPr>
+          <w:rFonts w:ascii="Times New Roman" w:hAnsi="Times New Roman" w:cs="Times New Roman"/>
+          <w:b/>
+          <w:bCs/>
+          <w:lang w:val="en-US"/>
+        </w:rPr>
+        <w:t>a?</w:t>
+      </w:r>
+    </w:p>
+    <w:p>
+      <w:pPr>
+        <w:spacing w:line="360" w:lineRule="auto"/>
+        <w:rPr>
+          <w:rFonts w:ascii="Times New Roman" w:hAnsi="Times New Roman" w:cs="Times New Roman"/>
+          <w:b/>
+          <w:bCs/>
+          <w:lang w:val="en-US"/>
+        </w:rPr>
+      </w:pPr>
+      <w:r>
+        <w:rPr>
+          <w:rFonts w:ascii="Times New Roman" w:hAnsi="Times New Roman" w:cs="Times New Roman"/>
+          <w:b/>
+          <w:bCs/>
+        </w:rPr>
+        <w:tab/>
+      </w:r>
+      <w:r>
+        <w:rPr>
+          <w:rFonts w:ascii="Times New Roman" w:hAnsi="Times New Roman" w:cs="Times New Roman"/>
+          <w:b/>
+          <w:bCs/>
+          <w:lang w:val="en-US"/>
+        </w:rPr>
+        <w:t>3.2 Perfitimet dhe Rreziqet e testimit te automatizuar - ISTQB</w:t>
+      </w:r>
+    </w:p>
+    <w:p>
+      <w:pPr>
+        <w:spacing w:line="360" w:lineRule="auto"/>
+        <w:rPr>
+          <w:rFonts w:ascii="Times New Roman" w:hAnsi="Times New Roman" w:cs="Times New Roman"/>
+          <w:b/>
+          <w:bCs/>
+          <w:lang w:val="en-US"/>
+        </w:rPr>
+      </w:pPr>
+      <w:r>
+        <w:rPr>
+          <w:rFonts w:ascii="Times New Roman" w:hAnsi="Times New Roman" w:cs="Times New Roman"/>
+          <w:b/>
+          <w:bCs/>
+        </w:rPr>
+        <w:tab/>
+      </w:r>
+      <w:r>
+        <w:rPr>
+          <w:rFonts w:ascii="Times New Roman" w:hAnsi="Times New Roman" w:cs="Times New Roman"/>
+          <w:b/>
+          <w:bCs/>
+          <w:lang w:val="en-US"/>
+        </w:rPr>
+        <w:t>3.3 Teknologji falas per automatizimin e softuereve</w:t>
+      </w:r>
+    </w:p>
+    <w:p>
+      <w:pPr>
+        <w:spacing w:line="360" w:lineRule="auto"/>
+        <w:rPr>
+          <w:rFonts w:ascii="Times New Roman" w:hAnsi="Times New Roman" w:cs="Times New Roman"/>
+          <w:b/>
+          <w:bCs/>
+          <w:lang w:val="en-US"/>
+        </w:rPr>
+      </w:pPr>
+      <w:r>
+        <w:rPr>
+          <w:rFonts w:ascii="Times New Roman" w:hAnsi="Times New Roman" w:cs="Times New Roman"/>
+          <w:b/>
+          <w:bCs/>
+        </w:rPr>
+        <w:tab/>
+      </w:r>
+      <w:r>
+        <w:rPr>
+          <w:rFonts w:ascii="Times New Roman" w:hAnsi="Times New Roman" w:cs="Times New Roman"/>
+          <w:b/>
+          <w:bCs/>
+          <w:lang w:val="en-US"/>
+        </w:rPr>
+        <w:t>3.4 Teknologji komerciale per automatizimin e softuereve</w:t>
+      </w:r>
+    </w:p>
+    <w:p>
+      <w:pPr>
+        <w:spacing w:line="360" w:lineRule="auto"/>
+        <w:rPr>
+          <w:rFonts w:ascii="Times New Roman" w:hAnsi="Times New Roman" w:cs="Times New Roman"/>
+          <w:b/>
+          <w:bCs/>
+        </w:rPr>
+      </w:pPr>
+    </w:p>
+    <w:p>
+      <w:pPr>
+        <w:spacing w:line="360" w:lineRule="auto"/>
+        <w:rPr>
+          <w:rFonts w:ascii="Times New Roman" w:hAnsi="Times New Roman" w:cs="Times New Roman"/>
+          <w:b/>
+          <w:bCs/>
+        </w:rPr>
+      </w:pPr>
+      <w:r>
+        <w:rPr>
+          <w:rFonts w:ascii="Times New Roman" w:hAnsi="Times New Roman" w:cs="Times New Roman"/>
+          <w:b/>
+          <w:bCs/>
+        </w:rPr>
+        <w:lastRenderedPageBreak/>
         <w:t>Kapitulli 4</w:t>
       </w:r>
     </w:p>
@@ -1328,6 +1737,108 @@
           <w:rFonts w:ascii="Times New Roman" w:hAnsi="Times New Roman" w:cs="Times New Roman"/>
           <w:b/>
           <w:bCs/>
+          <w:lang w:val="en-US"/>
+        </w:rPr>
+      </w:pPr>
+      <w:r>
+        <w:rPr>
+          <w:rFonts w:ascii="Times New Roman" w:hAnsi="Times New Roman" w:cs="Times New Roman"/>
+          <w:b/>
+          <w:bCs/>
+        </w:rPr>
+        <w:tab/>
+      </w:r>
+      <w:r>
+        <w:rPr>
+          <w:rFonts w:ascii="Times New Roman" w:hAnsi="Times New Roman" w:cs="Times New Roman"/>
+          <w:b/>
+          <w:bCs/>
+          <w:lang w:val="en-US"/>
+        </w:rPr>
+        <w:t>4.1 Selenium</w:t>
+      </w:r>
+    </w:p>
+    <w:p>
+      <w:pPr>
+        <w:spacing w:line="360" w:lineRule="auto"/>
+        <w:rPr>
+          <w:rFonts w:ascii="Times New Roman" w:hAnsi="Times New Roman" w:cs="Times New Roman"/>
+          <w:b/>
+          <w:bCs/>
+          <w:lang w:val="en-US"/>
+        </w:rPr>
+      </w:pPr>
+      <w:r>
+        <w:rPr>
+          <w:rFonts w:ascii="Times New Roman" w:hAnsi="Times New Roman" w:cs="Times New Roman"/>
+          <w:b/>
+          <w:bCs/>
+        </w:rPr>
+        <w:tab/>
+      </w:r>
+      <w:r>
+        <w:rPr>
+          <w:rFonts w:ascii="Times New Roman" w:hAnsi="Times New Roman" w:cs="Times New Roman"/>
+          <w:b/>
+          <w:bCs/>
+          <w:lang w:val="en-US"/>
+        </w:rPr>
+        <w:t xml:space="preserve">4.2 </w:t>
+      </w:r>
+      <w:r>
+        <w:rPr>
+          <w:rFonts w:ascii="Times New Roman" w:hAnsi="Times New Roman" w:cs="Times New Roman"/>
+          <w:b/>
+          <w:bCs/>
+          <w:lang w:val="en-US"/>
+        </w:rPr>
+        <w:t>Avantazhet dhe disavantazhet e perdorimit te Selenium</w:t>
+      </w:r>
+      <w:r>
+        <w:rPr>
+          <w:rFonts w:ascii="Times New Roman" w:hAnsi="Times New Roman" w:cs="Times New Roman"/>
+          <w:b/>
+          <w:bCs/>
+          <w:lang w:val="en-US"/>
+        </w:rPr>
+        <w:t xml:space="preserve"> </w:t>
+      </w:r>
+    </w:p>
+    <w:p>
+      <w:pPr>
+        <w:spacing w:line="360" w:lineRule="auto"/>
+        <w:rPr>
+          <w:rFonts w:ascii="Times New Roman" w:hAnsi="Times New Roman" w:cs="Times New Roman"/>
+          <w:b/>
+          <w:bCs/>
+          <w:lang w:val="en-US"/>
+        </w:rPr>
+      </w:pPr>
+      <w:r>
+        <w:rPr>
+          <w:rFonts w:ascii="Times New Roman" w:hAnsi="Times New Roman" w:cs="Times New Roman"/>
+          <w:b/>
+          <w:bCs/>
+        </w:rPr>
+        <w:tab/>
+      </w:r>
+      <w:r>
+        <w:rPr>
+          <w:rFonts w:ascii="Times New Roman" w:hAnsi="Times New Roman" w:cs="Times New Roman"/>
+          <w:b/>
+          <w:bCs/>
+          <w:lang w:val="en-US"/>
+        </w:rPr>
+        <w:t>4. 3 Selenium komandat kryesore:</w:t>
+      </w:r>
+    </w:p>
+    <w:p>
+      <w:pPr>
+        <w:spacing w:line="360" w:lineRule="auto"/>
+        <w:rPr>
+          <w:rFonts w:ascii="Times New Roman" w:hAnsi="Times New Roman" w:cs="Times New Roman"/>
+          <w:b/>
+          <w:bCs/>
         </w:rPr>
       </w:pPr>
       <w:r>
@@ -1346,6 +1857,174 @@
           <w:rFonts w:ascii="Times New Roman" w:hAnsi="Times New Roman" w:cs="Times New Roman"/>
           <w:b/>
           <w:bCs/>
+          <w:lang w:val="en-US"/>
+        </w:rPr>
+      </w:pPr>
+      <w:r>
+        <w:rPr>
+          <w:rFonts w:ascii="Times New Roman" w:hAnsi="Times New Roman" w:cs="Times New Roman"/>
+          <w:b/>
+          <w:bCs/>
+        </w:rPr>
+        <w:tab/>
+      </w:r>
+      <w:r>
+        <w:rPr>
+          <w:rFonts w:ascii="Times New Roman" w:hAnsi="Times New Roman" w:cs="Times New Roman"/>
+          <w:b/>
+          <w:bCs/>
+          <w:lang w:val="en-US"/>
+        </w:rPr>
+        <w:t>5.1 Cypress: Një Framework i Ri për Testimin e Aplikacioneve të Internetit</w:t>
+      </w:r>
+    </w:p>
+    <w:p>
+      <w:pPr>
+        <w:spacing w:line="360" w:lineRule="auto"/>
+        <w:rPr>
+          <w:rFonts w:ascii="Times New Roman" w:hAnsi="Times New Roman" w:cs="Times New Roman"/>
+          <w:b/>
+          <w:bCs/>
+          <w:lang w:val="en-US"/>
+        </w:rPr>
+      </w:pPr>
+      <w:r>
+        <w:rPr>
+          <w:rFonts w:ascii="Times New Roman" w:hAnsi="Times New Roman" w:cs="Times New Roman"/>
+          <w:b/>
+          <w:bCs/>
+        </w:rPr>
+        <w:tab/>
+      </w:r>
+      <w:r>
+        <w:rPr>
+          <w:rFonts w:ascii="Times New Roman" w:hAnsi="Times New Roman" w:cs="Times New Roman"/>
+          <w:b/>
+          <w:bCs/>
+          <w:lang w:val="en-US"/>
+        </w:rPr>
+        <w:t>5.2 Lehtësia e Përdorimit dhe Ekzekutimi i Shpejtë</w:t>
+      </w:r>
+    </w:p>
+    <w:p>
+      <w:pPr>
+        <w:spacing w:line="360" w:lineRule="auto"/>
+        <w:rPr>
+          <w:rFonts w:ascii="Times New Roman" w:hAnsi="Times New Roman" w:cs="Times New Roman"/>
+          <w:b/>
+          <w:bCs/>
+          <w:lang w:val="en-US"/>
+        </w:rPr>
+      </w:pPr>
+      <w:r>
+        <w:rPr>
+          <w:rFonts w:ascii="Times New Roman" w:hAnsi="Times New Roman" w:cs="Times New Roman"/>
+          <w:b/>
+          <w:bCs/>
+        </w:rPr>
+        <w:tab/>
+      </w:r>
+      <w:r>
+        <w:rPr>
+          <w:rFonts w:ascii="Times New Roman" w:hAnsi="Times New Roman" w:cs="Times New Roman"/>
+          <w:b/>
+          <w:bCs/>
+          <w:lang w:val="en-US"/>
+        </w:rPr>
+        <w:t>5.3 Një Alternativë Efiçente dhe Modernizuar</w:t>
+      </w:r>
+    </w:p>
+    <w:p>
+      <w:pPr>
+        <w:spacing w:line="360" w:lineRule="auto"/>
+        <w:rPr>
+          <w:rFonts w:ascii="Times New Roman" w:hAnsi="Times New Roman" w:cs="Times New Roman"/>
+          <w:b/>
+          <w:bCs/>
+          <w:lang w:val="en-US"/>
+        </w:rPr>
+      </w:pPr>
+      <w:r>
+        <w:rPr>
+          <w:rFonts w:ascii="Times New Roman" w:hAnsi="Times New Roman" w:cs="Times New Roman"/>
+          <w:b/>
+          <w:bCs/>
+        </w:rPr>
+        <w:tab/>
+      </w:r>
+      <w:r>
+        <w:rPr>
+          <w:rFonts w:ascii="Times New Roman" w:hAnsi="Times New Roman" w:cs="Times New Roman"/>
+          <w:b/>
+          <w:bCs/>
+          <w:lang w:val="en-US"/>
+        </w:rPr>
+        <w:t xml:space="preserve">5.4 </w:t>
+      </w:r>
+      <w:r>
+        <w:rPr>
+          <w:rFonts w:ascii="Times New Roman" w:hAnsi="Times New Roman" w:cs="Times New Roman"/>
+          <w:b/>
+          <w:bCs/>
+          <w:lang w:val="en-US"/>
+        </w:rPr>
+        <w:t xml:space="preserve">Komandat </w:t>
+      </w:r>
+      <w:r>
+        <w:rPr>
+          <w:rFonts w:ascii="Times New Roman" w:hAnsi="Times New Roman" w:cs="Times New Roman"/>
+          <w:b/>
+          <w:bCs/>
+          <w:lang w:val="en-US"/>
+        </w:rPr>
+        <w:t>kryesore te</w:t>
+      </w:r>
+      <w:r>
+        <w:rPr>
+          <w:rFonts w:ascii="Times New Roman" w:hAnsi="Times New Roman" w:cs="Times New Roman"/>
+          <w:b/>
+          <w:bCs/>
+          <w:lang w:val="en-US"/>
+        </w:rPr>
+        <w:t xml:space="preserve"> Cypress</w:t>
+      </w:r>
+    </w:p>
+    <w:p>
+      <w:pPr>
+        <w:spacing w:line="360" w:lineRule="auto"/>
+        <w:rPr>
+          <w:rFonts w:ascii="Times New Roman" w:hAnsi="Times New Roman" w:cs="Times New Roman"/>
+          <w:b/>
+          <w:bCs/>
+          <w:lang w:val="en-US"/>
+        </w:rPr>
+      </w:pPr>
+      <w:r>
+        <w:rPr>
+          <w:rFonts w:ascii="Times New Roman" w:hAnsi="Times New Roman" w:cs="Times New Roman"/>
+          <w:b/>
+          <w:bCs/>
+          <w:lang w:val="en-US"/>
+        </w:rPr>
+        <w:tab/>
+      </w:r>
+      <w:r>
+        <w:rPr>
+          <w:rFonts w:ascii="Times New Roman" w:hAnsi="Times New Roman" w:cs="Times New Roman"/>
+          <w:b/>
+          <w:bCs/>
+          <w:lang w:val="en-US"/>
+        </w:rPr>
+        <w:t>5.5 Komandat e Cypress që Nuk Janë Në Selenium:</w:t>
+      </w:r>
+    </w:p>
+    <w:p>
+      <w:pPr>
+        <w:spacing w:line="360" w:lineRule="auto"/>
+        <w:rPr>
+          <w:rFonts w:ascii="Times New Roman" w:hAnsi="Times New Roman" w:cs="Times New Roman"/>
+          <w:b/>
+          <w:bCs/>
         </w:rPr>
       </w:pPr>
       <w:r>
@@ -1373,8 +2052,425 @@
           <w:b/>
           <w:bCs/>
         </w:rPr>
+        <w:tab/>
+      </w:r>
+      <w:r>
+        <w:rPr>
+          <w:rFonts w:ascii="Times New Roman" w:hAnsi="Times New Roman" w:cs="Times New Roman"/>
+          <w:b/>
+          <w:bCs/>
+          <w:lang w:val="en-US"/>
+        </w:rPr>
+        <w:t>6</w:t>
+      </w:r>
+      <w:r>
+        <w:rPr>
+          <w:rFonts w:ascii="Times New Roman" w:hAnsi="Times New Roman" w:cs="Times New Roman"/>
+          <w:b/>
+          <w:bCs/>
+          <w:lang w:val="en-US"/>
+        </w:rPr>
+        <w:t xml:space="preserve">.1 </w:t>
+      </w:r>
+      <w:r>
+        <w:rPr>
+          <w:rFonts w:ascii="Times New Roman" w:hAnsi="Times New Roman" w:cs="Times New Roman"/>
+          <w:b/>
+          <w:bCs/>
+          <w:lang w:val="en-US"/>
+        </w:rPr>
+        <w:t>Test Complete</w:t>
+      </w:r>
+      <w:r>
+        <w:rPr>
+          <w:rFonts w:ascii="Times New Roman" w:hAnsi="Times New Roman" w:cs="Times New Roman"/>
+          <w:b/>
+          <w:bCs/>
+          <w:lang w:val="en-US"/>
+        </w:rPr>
+        <w:t xml:space="preserve"> – Mjet komercial</w:t>
+      </w:r>
+    </w:p>
+    <w:p>
+      <w:pPr>
+        <w:pStyle w:val="ListParagraph"/>
+        <w:spacing w:line="360" w:lineRule="auto"/>
+        <w:ind w:left="0"/>
+        <w:rPr>
+          <w:rFonts w:ascii="Times New Roman" w:hAnsi="Times New Roman" w:cs="Times New Roman"/>
+          <w:b/>
+          <w:bCs/>
+          <w:lang w:val="en-US"/>
+        </w:rPr>
+      </w:pPr>
+      <w:r>
+        <w:rPr>
+          <w:rFonts w:ascii="Times New Roman" w:hAnsi="Times New Roman" w:cs="Times New Roman"/>
+          <w:b/>
+          <w:bCs/>
+        </w:rPr>
+        <w:tab/>
+      </w:r>
+      <w:r>
+        <w:rPr>
+          <w:rFonts w:ascii="Times New Roman" w:hAnsi="Times New Roman" w:cs="Times New Roman"/>
+          <w:b/>
+          <w:bCs/>
+          <w:lang w:val="en-US"/>
+        </w:rPr>
+        <w:t xml:space="preserve">6.2 Karakteristikat dhe </w:t>
+      </w:r>
+      <w:r>
+        <w:rPr>
+          <w:rFonts w:ascii="Times New Roman" w:hAnsi="Times New Roman" w:cs="Times New Roman"/>
+          <w:b/>
+          <w:bCs/>
+          <w:lang w:val="en-US"/>
+        </w:rPr>
+        <w:t>funksionalitetet kryesore</w:t>
+      </w:r>
+      <w:r>
+        <w:rPr>
+          <w:rFonts w:ascii="Times New Roman" w:hAnsi="Times New Roman" w:cs="Times New Roman"/>
+          <w:b/>
+          <w:bCs/>
+          <w:lang w:val="en-US"/>
+        </w:rPr>
+        <w:tab/>
+      </w:r>
+    </w:p>
+    <w:p>
+      <w:pPr>
+        <w:spacing w:line="360" w:lineRule="auto"/>
+        <w:rPr>
+          <w:rFonts w:ascii="Times New Roman" w:hAnsi="Times New Roman" w:cs="Times New Roman"/>
+          <w:b/>
+          <w:bCs/>
+          <w:lang w:val="en-US"/>
+        </w:rPr>
+      </w:pPr>
+      <w:r>
+        <w:rPr>
+          <w:rFonts w:ascii="Times New Roman" w:hAnsi="Times New Roman" w:cs="Times New Roman"/>
+          <w:b/>
+          <w:bCs/>
+          <w:lang w:val="en-US"/>
+        </w:rPr>
+        <w:tab/>
+      </w:r>
+      <w:r>
+        <w:rPr>
+          <w:rFonts w:ascii="Times New Roman" w:hAnsi="Times New Roman" w:cs="Times New Roman"/>
+          <w:b/>
+          <w:bCs/>
+          <w:lang w:val="en-US"/>
+        </w:rPr>
+        <w:t xml:space="preserve">6.3 </w:t>
+      </w:r>
+      <w:r>
+        <w:rPr>
+          <w:rFonts w:ascii="Times New Roman" w:hAnsi="Times New Roman" w:cs="Times New Roman"/>
+          <w:b/>
+          <w:bCs/>
+          <w:lang w:val="en-US"/>
+        </w:rPr>
+        <w:t>Avantazhet e TestComplete</w:t>
+      </w:r>
+    </w:p>
+    <w:p>
+      <w:pPr>
+        <w:spacing w:line="360" w:lineRule="auto"/>
+        <w:rPr>
+          <w:rFonts w:ascii="Times New Roman" w:hAnsi="Times New Roman" w:cs="Times New Roman"/>
+          <w:b/>
+          <w:bCs/>
+          <w:lang w:val="en-US"/>
+        </w:rPr>
+      </w:pPr>
+      <w:r>
+        <w:rPr>
+          <w:rFonts w:ascii="Times New Roman" w:hAnsi="Times New Roman" w:cs="Times New Roman"/>
+          <w:b/>
+          <w:bCs/>
+          <w:lang w:val="en-US"/>
+        </w:rPr>
+        <w:tab/>
+      </w:r>
+      <w:r>
+        <w:rPr>
+          <w:rFonts w:ascii="Times New Roman" w:hAnsi="Times New Roman" w:cs="Times New Roman"/>
+          <w:b/>
+          <w:bCs/>
+          <w:lang w:val="en-US"/>
+        </w:rPr>
+        <w:t xml:space="preserve">6.4 </w:t>
+      </w:r>
+      <w:r>
+        <w:rPr>
+          <w:rFonts w:ascii="Times New Roman" w:hAnsi="Times New Roman" w:cs="Times New Roman"/>
+          <w:b/>
+          <w:bCs/>
+          <w:lang w:val="en-US"/>
+        </w:rPr>
+        <w:t>Licencimi dhe Kostot</w:t>
+      </w:r>
+    </w:p>
+    <w:p>
+      <w:pPr>
+        <w:spacing w:line="360" w:lineRule="auto"/>
+        <w:rPr>
+          <w:rFonts w:ascii="Times New Roman" w:hAnsi="Times New Roman" w:cs="Times New Roman"/>
+          <w:b/>
+          <w:bCs/>
+          <w:lang w:val="en-US"/>
+        </w:rPr>
+      </w:pPr>
+      <w:r>
+        <w:rPr>
+          <w:rFonts w:ascii="Times New Roman" w:hAnsi="Times New Roman" w:cs="Times New Roman"/>
+          <w:b/>
+          <w:bCs/>
+          <w:lang w:val="en-US"/>
+        </w:rPr>
+        <w:tab/>
+      </w:r>
+      <w:r>
+        <w:rPr>
+          <w:rFonts w:ascii="Times New Roman" w:hAnsi="Times New Roman" w:cs="Times New Roman"/>
+          <w:b/>
+          <w:bCs/>
+          <w:lang w:val="en-US"/>
+        </w:rPr>
+        <w:t>6.5 Aplikimi në Botën Reale</w:t>
+      </w:r>
+    </w:p>
+    <w:p>
+      <w:pPr>
+        <w:spacing w:line="360" w:lineRule="auto"/>
+        <w:rPr>
+          <w:rFonts w:ascii="Times New Roman" w:hAnsi="Times New Roman" w:cs="Times New Roman"/>
+          <w:b/>
+          <w:bCs/>
+          <w:lang w:val="en-US"/>
+        </w:rPr>
+      </w:pPr>
+      <w:r>
+        <w:rPr>
+          <w:rFonts w:ascii="Times New Roman" w:hAnsi="Times New Roman" w:cs="Times New Roman"/>
+          <w:b/>
+          <w:bCs/>
+          <w:lang w:val="en-US"/>
+        </w:rPr>
+        <w:tab/>
+      </w:r>
+      <w:r>
+        <w:rPr>
+          <w:rFonts w:ascii="Times New Roman" w:hAnsi="Times New Roman" w:cs="Times New Roman"/>
+          <w:b/>
+          <w:bCs/>
+          <w:lang w:val="en-US"/>
+        </w:rPr>
+        <w:t xml:space="preserve">6.6 </w:t>
+      </w:r>
+      <w:r>
+        <w:rPr>
+          <w:rFonts w:ascii="Times New Roman" w:hAnsi="Times New Roman" w:cs="Times New Roman"/>
+          <w:b/>
+          <w:bCs/>
+          <w:lang w:val="en-US"/>
+        </w:rPr>
+        <w:t>Komandat kryesore</w:t>
+      </w:r>
+    </w:p>
+    <w:p>
+      <w:pPr>
+        <w:pStyle w:val="ListParagraph"/>
+        <w:spacing w:line="360" w:lineRule="auto"/>
+        <w:ind w:left="0"/>
+        <w:rPr>
+          <w:rFonts w:ascii="Times New Roman" w:hAnsi="Times New Roman" w:cs="Times New Roman"/>
+          <w:b/>
+          <w:bCs/>
+          <w:lang w:val="en-US"/>
+        </w:rPr>
+      </w:pPr>
+    </w:p>
+    <w:p>
+      <w:pPr>
+        <w:spacing w:line="360" w:lineRule="auto"/>
+        <w:rPr>
+          <w:rFonts w:ascii="Times New Roman" w:hAnsi="Times New Roman" w:cs="Times New Roman"/>
+          <w:b/>
+          <w:bCs/>
+        </w:rPr>
+      </w:pPr>
+      <w:r>
+        <w:rPr>
+          <w:rFonts w:ascii="Times New Roman" w:hAnsi="Times New Roman" w:cs="Times New Roman"/>
+          <w:b/>
+          <w:bCs/>
+        </w:rPr>
         <w:t>Kapitulli 7</w:t>
       </w:r>
+      <w:r>
+        <w:rPr>
+          <w:rFonts w:ascii="Times New Roman" w:hAnsi="Times New Roman" w:cs="Times New Roman"/>
+          <w:b/>
+          <w:bCs/>
+        </w:rPr>
+        <w:t xml:space="preserve"> – IN PROGRESS</w:t>
+      </w:r>
+      <w:r>
+        <w:rPr>
+          <w:rFonts w:ascii="Times New Roman" w:hAnsi="Times New Roman" w:cs="Times New Roman"/>
+          <w:b/>
+          <w:bCs/>
+        </w:rPr>
+        <w:br/>
+      </w:r>
+      <w:r>
+        <w:rPr>
+          <w:rFonts w:ascii="Times New Roman" w:hAnsi="Times New Roman" w:cs="Times New Roman"/>
+          <w:b/>
+          <w:bCs/>
+        </w:rPr>
+        <w:tab/>
+        <w:t>7.1 INTRO</w:t>
+      </w:r>
+    </w:p>
+    <w:p>
+      <w:pPr>
+        <w:spacing w:line="360" w:lineRule="auto"/>
+        <w:rPr>
+          <w:rFonts w:ascii="Times New Roman" w:hAnsi="Times New Roman" w:cs="Times New Roman"/>
+          <w:b/>
+          <w:bCs/>
+        </w:rPr>
+      </w:pPr>
+      <w:r>
+        <w:rPr>
+          <w:rFonts w:ascii="Times New Roman" w:hAnsi="Times New Roman" w:cs="Times New Roman"/>
+          <w:b/>
+          <w:bCs/>
+        </w:rPr>
+        <w:tab/>
+        <w:t>7.2 TEST CASES</w:t>
+      </w:r>
+    </w:p>
+    <w:p>
+      <w:pPr>
+        <w:spacing w:line="360" w:lineRule="auto"/>
+        <w:rPr>
+          <w:rFonts w:ascii="Times New Roman" w:hAnsi="Times New Roman" w:cs="Times New Roman"/>
+          <w:b/>
+          <w:bCs/>
+        </w:rPr>
+      </w:pPr>
+      <w:r>
+        <w:rPr>
+          <w:rFonts w:ascii="Times New Roman" w:hAnsi="Times New Roman" w:cs="Times New Roman"/>
+          <w:b/>
+          <w:bCs/>
+        </w:rPr>
+        <w:tab/>
+        <w:t>7.3. SELENIUM PROJECT</w:t>
+      </w:r>
+    </w:p>
+    <w:p>
+      <w:pPr>
+        <w:spacing w:line="360" w:lineRule="auto"/>
+        <w:rPr>
+          <w:rFonts w:ascii="Times New Roman" w:hAnsi="Times New Roman" w:cs="Times New Roman"/>
+          <w:b/>
+          <w:bCs/>
+        </w:rPr>
+      </w:pPr>
+      <w:r>
+        <w:rPr>
+          <w:rFonts w:ascii="Times New Roman" w:hAnsi="Times New Roman" w:cs="Times New Roman"/>
+          <w:b/>
+          <w:bCs/>
+        </w:rPr>
+        <w:tab/>
+        <w:t>7.4 CYPRESS PROJECT</w:t>
+      </w:r>
+    </w:p>
+    <w:p>
+      <w:pPr>
+        <w:spacing w:line="360" w:lineRule="auto"/>
+        <w:rPr>
+          <w:rFonts w:ascii="Times New Roman" w:hAnsi="Times New Roman" w:cs="Times New Roman"/>
+          <w:b/>
+          <w:bCs/>
+        </w:rPr>
+      </w:pPr>
+      <w:r>
+        <w:rPr>
+          <w:rFonts w:ascii="Times New Roman" w:hAnsi="Times New Roman" w:cs="Times New Roman"/>
+          <w:b/>
+          <w:bCs/>
+        </w:rPr>
+        <w:tab/>
+        <w:t>7.5 TEST COMPLETE PROJECT</w:t>
+      </w:r>
+    </w:p>
+    <w:p>
+      <w:pPr>
+        <w:spacing w:line="360" w:lineRule="auto"/>
+        <w:rPr>
+          <w:rFonts w:ascii="Times New Roman" w:hAnsi="Times New Roman" w:cs="Times New Roman"/>
+          <w:b/>
+          <w:bCs/>
+        </w:rPr>
+      </w:pPr>
+      <w:r>
+        <w:rPr>
+          <w:rFonts w:ascii="Times New Roman" w:hAnsi="Times New Roman" w:cs="Times New Roman"/>
+          <w:b/>
+          <w:bCs/>
+        </w:rPr>
+        <w:lastRenderedPageBreak/>
+        <w:tab/>
+        <w:t>7.6 TABELE KRAHASUESE</w:t>
+      </w:r>
+      <w:r>
+        <w:rPr>
+          <w:rFonts w:ascii="Times New Roman" w:hAnsi="Times New Roman" w:cs="Times New Roman"/>
+          <w:b/>
+          <w:bCs/>
+        </w:rPr>
+        <w:t xml:space="preserve"> </w:t>
+      </w:r>
+    </w:p>
+    <w:p>
+      <w:pPr>
+        <w:spacing w:line="360" w:lineRule="auto"/>
+        <w:rPr>
+          <w:rFonts w:ascii="Times New Roman" w:hAnsi="Times New Roman" w:cs="Times New Roman"/>
+          <w:b/>
+          <w:bCs/>
+        </w:rPr>
+      </w:pPr>
+      <w:r>
+        <w:rPr>
+          <w:rFonts w:ascii="Times New Roman" w:hAnsi="Times New Roman" w:cs="Times New Roman"/>
+          <w:b/>
+          <w:bCs/>
+        </w:rPr>
+        <w:tab/>
+        <w:t>7.7 KONKLUZION</w:t>
+      </w:r>
+    </w:p>
+    <w:p>
+      <w:pPr>
+        <w:spacing w:line="360" w:lineRule="auto"/>
+        <w:rPr>
+          <w:rFonts w:ascii="Times New Roman" w:hAnsi="Times New Roman" w:cs="Times New Roman"/>
+          <w:b/>
+          <w:bCs/>
+          <w:lang w:val="en-US"/>
+        </w:rPr>
+      </w:pPr>
     </w:p>
     <w:p>
       <w:pPr>
@@ -2067,15 +3163,7 @@
           <w:b/>
           <w:bCs/>
         </w:rPr>
-        <w:t xml:space="preserve"> </w:t>
-      </w:r>
-      <w:r>
-        <w:rPr>
-          <w:rFonts w:ascii="Times New Roman" w:hAnsi="Times New Roman" w:cs="Times New Roman"/>
-          <w:b/>
-          <w:bCs/>
-        </w:rPr>
-        <w:t>7 Principet e testimit</w:t>
+        <w:t xml:space="preserve"> Principet e testimit</w:t>
       </w:r>
     </w:p>
     <w:p>
@@ -6727,9 +7815,6 @@
     </w:p>
     <w:p>
       <w:pPr>
-        <w:pBdr>
-          <w:bottom w:val="single" w:sz="6" w:space="11" w:color="auto"/>
-        </w:pBdr>
         <w:spacing w:line="360" w:lineRule="auto"/>
         <w:rPr>
           <w:rFonts w:ascii="Times New Roman" w:hAnsi="Times New Roman" w:cs="Times New Roman"/>
@@ -6746,9 +7831,6 @@
     </w:p>
     <w:p>
       <w:pPr>
-        <w:pBdr>
-          <w:bottom w:val="single" w:sz="6" w:space="11" w:color="auto"/>
-        </w:pBdr>
         <w:spacing w:line="360" w:lineRule="auto"/>
         <w:rPr>
           <w:rFonts w:ascii="Times New Roman" w:hAnsi="Times New Roman" w:cs="Times New Roman"/>
@@ -6881,6 +7963,7 @@
           <w:szCs w:val="28"/>
           <w:lang w:val="en-US"/>
         </w:rPr>
+        <w:lastRenderedPageBreak/>
         <w:t>KAPITULLI 5</w:t>
       </w:r>
     </w:p>
@@ -6906,6 +7989,8 @@
       <w:r>
         <w:rPr>
           <w:rFonts w:ascii="Times New Roman" w:hAnsi="Times New Roman" w:cs="Times New Roman"/>
+          <w:b/>
+          <w:bCs/>
           <w:lang w:val="en-US"/>
         </w:rPr>
         <w:t>Cypress: Një Framework i Ri për Testimin e Aplikacioneve të Internetit</w:t>
@@ -6932,12 +8017,16 @@
         <w:spacing w:line="360" w:lineRule="auto"/>
         <w:rPr>
           <w:rFonts w:ascii="Times New Roman" w:hAnsi="Times New Roman" w:cs="Times New Roman"/>
-          <w:lang w:val="en-US"/>
-        </w:rPr>
-      </w:pPr>
-      <w:r>
-        <w:rPr>
-          <w:rFonts w:ascii="Times New Roman" w:hAnsi="Times New Roman" w:cs="Times New Roman"/>
+          <w:b/>
+          <w:bCs/>
+          <w:lang w:val="en-US"/>
+        </w:rPr>
+      </w:pPr>
+      <w:r>
+        <w:rPr>
+          <w:rFonts w:ascii="Times New Roman" w:hAnsi="Times New Roman" w:cs="Times New Roman"/>
+          <w:b/>
+          <w:bCs/>
           <w:lang w:val="en-US"/>
         </w:rPr>
         <w:t xml:space="preserve">5.2 </w:t>
@@ -6945,6 +8034,8 @@
       <w:r>
         <w:rPr>
           <w:rFonts w:ascii="Times New Roman" w:hAnsi="Times New Roman" w:cs="Times New Roman"/>
+          <w:b/>
+          <w:bCs/>
           <w:lang w:val="en-US"/>
         </w:rPr>
         <w:t>Lehtësia e Përdorimit dhe Ekzekutimi i Shpejtë</w:t>
@@ -7003,12 +8094,16 @@
         <w:spacing w:line="360" w:lineRule="auto"/>
         <w:rPr>
           <w:rFonts w:ascii="Times New Roman" w:hAnsi="Times New Roman" w:cs="Times New Roman"/>
-          <w:lang w:val="en-US"/>
-        </w:rPr>
-      </w:pPr>
-      <w:r>
-        <w:rPr>
-          <w:rFonts w:ascii="Times New Roman" w:hAnsi="Times New Roman" w:cs="Times New Roman"/>
+          <w:b/>
+          <w:bCs/>
+          <w:lang w:val="en-US"/>
+        </w:rPr>
+      </w:pPr>
+      <w:r>
+        <w:rPr>
+          <w:rFonts w:ascii="Times New Roman" w:hAnsi="Times New Roman" w:cs="Times New Roman"/>
+          <w:b/>
+          <w:bCs/>
           <w:lang w:val="en-US"/>
         </w:rPr>
         <w:t xml:space="preserve">5.3 </w:t>
@@ -7016,6 +8111,8 @@
       <w:r>
         <w:rPr>
           <w:rFonts w:ascii="Times New Roman" w:hAnsi="Times New Roman" w:cs="Times New Roman"/>
+          <w:b/>
+          <w:bCs/>
           <w:lang w:val="en-US"/>
         </w:rPr>
         <w:t>Një Alternativë Efiçente dhe Modernizuar</w:t>
@@ -7051,6 +8148,53 @@
         <w:spacing w:line="360" w:lineRule="auto"/>
         <w:rPr>
           <w:rFonts w:ascii="Times New Roman" w:hAnsi="Times New Roman" w:cs="Times New Roman"/>
+          <w:b/>
+          <w:bCs/>
+          <w:lang w:val="en-US"/>
+        </w:rPr>
+      </w:pPr>
+      <w:r>
+        <w:rPr>
+          <w:rFonts w:ascii="Times New Roman" w:hAnsi="Times New Roman" w:cs="Times New Roman"/>
+          <w:b/>
+          <w:bCs/>
+          <w:lang w:val="en-US"/>
+        </w:rPr>
+        <w:t xml:space="preserve">5.4 </w:t>
+      </w:r>
+      <w:r>
+        <w:rPr>
+          <w:rFonts w:ascii="Times New Roman" w:hAnsi="Times New Roman" w:cs="Times New Roman"/>
+          <w:b/>
+          <w:bCs/>
+          <w:lang w:val="en-US"/>
+        </w:rPr>
+        <w:t xml:space="preserve">Komandat </w:t>
+      </w:r>
+      <w:r>
+        <w:rPr>
+          <w:rFonts w:ascii="Times New Roman" w:hAnsi="Times New Roman" w:cs="Times New Roman"/>
+          <w:b/>
+          <w:bCs/>
+          <w:lang w:val="en-US"/>
+        </w:rPr>
+        <w:t>kryesore te</w:t>
+      </w:r>
+      <w:r>
+        <w:rPr>
+          <w:rFonts w:ascii="Times New Roman" w:hAnsi="Times New Roman" w:cs="Times New Roman"/>
+          <w:b/>
+          <w:bCs/>
+          <w:lang w:val="en-US"/>
+        </w:rPr>
+        <w:t xml:space="preserve"> Cypress</w:t>
+      </w:r>
+    </w:p>
+    <w:p>
+      <w:pPr>
+        <w:spacing w:line="360" w:lineRule="auto"/>
+        <w:rPr>
+          <w:rFonts w:ascii="Times New Roman" w:hAnsi="Times New Roman" w:cs="Times New Roman"/>
           <w:lang w:val="en-US"/>
         </w:rPr>
       </w:pPr>
@@ -7060,31 +8204,6 @@
           <w:lang w:val="en-US"/>
         </w:rPr>
         <w:lastRenderedPageBreak/>
-        <w:t>Komandat e Cypress në Krahasim me Selenium:</w:t>
-      </w:r>
-    </w:p>
-    <w:p>
-      <w:pPr>
-        <w:spacing w:line="360" w:lineRule="auto"/>
-        <w:rPr>
-          <w:rFonts w:ascii="Times New Roman" w:hAnsi="Times New Roman" w:cs="Times New Roman"/>
-          <w:lang w:val="en-US"/>
-        </w:rPr>
-      </w:pPr>
-    </w:p>
-    <w:p>
-      <w:pPr>
-        <w:spacing w:line="360" w:lineRule="auto"/>
-        <w:rPr>
-          <w:rFonts w:ascii="Times New Roman" w:hAnsi="Times New Roman" w:cs="Times New Roman"/>
-          <w:lang w:val="en-US"/>
-        </w:rPr>
-      </w:pPr>
-      <w:r>
-        <w:rPr>
-          <w:rFonts w:ascii="Times New Roman" w:hAnsi="Times New Roman" w:cs="Times New Roman"/>
-          <w:lang w:val="en-US"/>
-        </w:rPr>
         <w:t>cy.get(): Ky është komanda kryesor për zgjedhjen e elementeve DOM në Cypress, ngjashëm me findElement() në Selenium. Megjithatë, Cypress automatikisht rifillon zgjedhjen derisa elementi të jetë i disponueshëm ose koha e pritjes të përfundojë.</w:t>
       </w:r>
     </w:p>
@@ -7096,15 +8215,6 @@
           <w:lang w:val="en-US"/>
         </w:rPr>
       </w:pPr>
-    </w:p>
-    <w:p>
-      <w:pPr>
-        <w:spacing w:line="360" w:lineRule="auto"/>
-        <w:rPr>
-          <w:rFonts w:ascii="Times New Roman" w:hAnsi="Times New Roman" w:cs="Times New Roman"/>
-          <w:lang w:val="en-US"/>
-        </w:rPr>
-      </w:pPr>
       <w:r>
         <w:rPr>
           <w:rFonts w:ascii="Times New Roman" w:hAnsi="Times New Roman" w:cs="Times New Roman"/>
@@ -7121,15 +8231,6 @@
           <w:lang w:val="en-US"/>
         </w:rPr>
       </w:pPr>
-    </w:p>
-    <w:p>
-      <w:pPr>
-        <w:spacing w:line="360" w:lineRule="auto"/>
-        <w:rPr>
-          <w:rFonts w:ascii="Times New Roman" w:hAnsi="Times New Roman" w:cs="Times New Roman"/>
-          <w:lang w:val="en-US"/>
-        </w:rPr>
-      </w:pPr>
       <w:r>
         <w:rPr>
           <w:rFonts w:ascii="Times New Roman" w:hAnsi="Times New Roman" w:cs="Times New Roman"/>
@@ -7146,15 +8247,6 @@
           <w:lang w:val="en-US"/>
         </w:rPr>
       </w:pPr>
-    </w:p>
-    <w:p>
-      <w:pPr>
-        <w:spacing w:line="360" w:lineRule="auto"/>
-        <w:rPr>
-          <w:rFonts w:ascii="Times New Roman" w:hAnsi="Times New Roman" w:cs="Times New Roman"/>
-          <w:lang w:val="en-US"/>
-        </w:rPr>
-      </w:pPr>
       <w:r>
         <w:rPr>
           <w:rFonts w:ascii="Times New Roman" w:hAnsi="Times New Roman" w:cs="Times New Roman"/>
@@ -7171,15 +8263,6 @@
           <w:lang w:val="en-US"/>
         </w:rPr>
       </w:pPr>
-    </w:p>
-    <w:p>
-      <w:pPr>
-        <w:spacing w:line="360" w:lineRule="auto"/>
-        <w:rPr>
-          <w:rFonts w:ascii="Times New Roman" w:hAnsi="Times New Roman" w:cs="Times New Roman"/>
-          <w:lang w:val="en-US"/>
-        </w:rPr>
-      </w:pPr>
       <w:r>
         <w:rPr>
           <w:rFonts w:ascii="Times New Roman" w:hAnsi="Times New Roman" w:cs="Times New Roman"/>
@@ -7196,15 +8279,6 @@
           <w:lang w:val="en-US"/>
         </w:rPr>
       </w:pPr>
-    </w:p>
-    <w:p>
-      <w:pPr>
-        <w:spacing w:line="360" w:lineRule="auto"/>
-        <w:rPr>
-          <w:rFonts w:ascii="Times New Roman" w:hAnsi="Times New Roman" w:cs="Times New Roman"/>
-          <w:lang w:val="en-US"/>
-        </w:rPr>
-      </w:pPr>
       <w:r>
         <w:rPr>
           <w:rFonts w:ascii="Times New Roman" w:hAnsi="Times New Roman" w:cs="Times New Roman"/>
@@ -7221,15 +8295,6 @@
           <w:lang w:val="en-US"/>
         </w:rPr>
       </w:pPr>
-    </w:p>
-    <w:p>
-      <w:pPr>
-        <w:spacing w:line="360" w:lineRule="auto"/>
-        <w:rPr>
-          <w:rFonts w:ascii="Times New Roman" w:hAnsi="Times New Roman" w:cs="Times New Roman"/>
-          <w:lang w:val="en-US"/>
-        </w:rPr>
-      </w:pPr>
       <w:r>
         <w:rPr>
           <w:rFonts w:ascii="Times New Roman" w:hAnsi="Times New Roman" w:cs="Times New Roman"/>
@@ -7260,114 +8325,93 @@
           <w:rFonts w:ascii="Times New Roman" w:hAnsi="Times New Roman" w:cs="Times New Roman"/>
           <w:lang w:val="en-US"/>
         </w:rPr>
-        <w:t xml:space="preserve">Në përgjithësi, Cypress ofron një API më modern dhe më të lehtë për ndërveprimin me elementet e internetit krahasuar me Selenium. Ai gjithashtu ka mbështetje të brendshme për pritjen e elementeve për </w:t>
-      </w:r>
+        <w:t>Në përgjithësi, Cypress ofron një API më modern dhe më të lehtë për ndërveprimin me elementet e internetit krahasuar me Selenium. Ai gjithashtu ka mbështetje të brendshme për pritjen e elementeve për të bërë atë që të bëhen të disponueshëm dhe për të menaxhuar sjelljet asinkrone, gjë që mund të jetë më e vështirë në Selenium.</w:t>
+      </w:r>
+    </w:p>
+    <w:p>
+      <w:pPr>
+        <w:spacing w:line="360" w:lineRule="auto"/>
+        <w:rPr>
+          <w:rFonts w:ascii="Times New Roman" w:hAnsi="Times New Roman" w:cs="Times New Roman"/>
+          <w:lang w:val="en-US"/>
+        </w:rPr>
+      </w:pPr>
+    </w:p>
+    <w:p>
+      <w:pPr>
+        <w:spacing w:line="360" w:lineRule="auto"/>
+        <w:rPr>
+          <w:rFonts w:ascii="Times New Roman" w:hAnsi="Times New Roman" w:cs="Times New Roman"/>
+          <w:b/>
+          <w:bCs/>
+          <w:lang w:val="en-US"/>
+        </w:rPr>
+      </w:pPr>
+      <w:r>
+        <w:rPr>
+          <w:rFonts w:ascii="Times New Roman" w:hAnsi="Times New Roman" w:cs="Times New Roman"/>
+          <w:b/>
+          <w:bCs/>
+          <w:lang w:val="en-US"/>
+        </w:rPr>
+        <w:t xml:space="preserve">5.5 </w:t>
+      </w:r>
+      <w:r>
+        <w:rPr>
+          <w:rFonts w:ascii="Times New Roman" w:hAnsi="Times New Roman" w:cs="Times New Roman"/>
+          <w:b/>
+          <w:bCs/>
+          <w:lang w:val="en-US"/>
+        </w:rPr>
+        <w:t>Komandat e Cypress që Nuk Janë Në Selenium:</w:t>
+      </w:r>
+    </w:p>
+    <w:p>
+      <w:pPr>
+        <w:spacing w:line="360" w:lineRule="auto"/>
+        <w:rPr>
+          <w:rFonts w:ascii="Times New Roman" w:hAnsi="Times New Roman" w:cs="Times New Roman"/>
+          <w:lang w:val="en-US"/>
+        </w:rPr>
+      </w:pPr>
+      <w:r>
+        <w:rPr>
+          <w:rFonts w:ascii="Times New Roman" w:hAnsi="Times New Roman" w:cs="Times New Roman"/>
+          <w:lang w:val="en-US"/>
+        </w:rPr>
+        <w:t>cy.intercept(): Kjo komandë ju lejon të kapëni dhe modifikoni kërkesat dhe përgjigjet HTTP të bëra nga aplikacioni juaj, gjë që mund të jetë e dobishme për simulimin e API-ve dhe testimin e funksionit të lidhur me rrjetin.</w:t>
+      </w:r>
+    </w:p>
+    <w:p>
+      <w:pPr>
+        <w:spacing w:line="360" w:lineRule="auto"/>
+        <w:rPr>
+          <w:rFonts w:ascii="Times New Roman" w:hAnsi="Times New Roman" w:cs="Times New Roman"/>
+          <w:lang w:val="en-US"/>
+        </w:rPr>
+      </w:pPr>
+      <w:r>
+        <w:rPr>
+          <w:rFonts w:ascii="Times New Roman" w:hAnsi="Times New Roman" w:cs="Times New Roman"/>
+          <w:lang w:val="en-US"/>
+        </w:rPr>
+        <w:t>cy.clock(): Kjo komandë ju lejon të kontrolloni orën JavaScript të brendshme në shfletues, një gjë e dobishme për testimin e funksionit që është i varur nga koha.</w:t>
+      </w:r>
+    </w:p>
+    <w:p>
+      <w:pPr>
+        <w:spacing w:line="360" w:lineRule="auto"/>
+        <w:rPr>
+          <w:rFonts w:ascii="Times New Roman" w:hAnsi="Times New Roman" w:cs="Times New Roman"/>
+          <w:lang w:val="en-US"/>
+        </w:rPr>
+      </w:pPr>
       <w:r>
         <w:rPr>
           <w:rFonts w:ascii="Times New Roman" w:hAnsi="Times New Roman" w:cs="Times New Roman"/>
           <w:lang w:val="en-US"/>
         </w:rPr>
         <w:lastRenderedPageBreak/>
-        <w:t>të bërë atë që të bëhen të disponueshëm dhe për të menaxhuar sjelljet asinkrone, gjë që mund të jetë më e vështirë në Selenium.</w:t>
-      </w:r>
-    </w:p>
-    <w:p>
-      <w:pPr>
-        <w:spacing w:line="360" w:lineRule="auto"/>
-        <w:rPr>
-          <w:rFonts w:ascii="Times New Roman" w:hAnsi="Times New Roman" w:cs="Times New Roman"/>
-          <w:lang w:val="en-US"/>
-        </w:rPr>
-      </w:pPr>
-    </w:p>
-    <w:p>
-      <w:pPr>
-        <w:spacing w:line="360" w:lineRule="auto"/>
-        <w:rPr>
-          <w:rFonts w:ascii="Times New Roman" w:hAnsi="Times New Roman" w:cs="Times New Roman"/>
-          <w:lang w:val="en-US"/>
-        </w:rPr>
-      </w:pPr>
-      <w:r>
-        <w:rPr>
-          <w:rFonts w:ascii="Times New Roman" w:hAnsi="Times New Roman" w:cs="Times New Roman"/>
-          <w:lang w:val="en-US"/>
-        </w:rPr>
-        <w:t>Komandat e Cypress që Nuk Janë Në Selenium:</w:t>
-      </w:r>
-    </w:p>
-    <w:p>
-      <w:pPr>
-        <w:spacing w:line="360" w:lineRule="auto"/>
-        <w:rPr>
-          <w:rFonts w:ascii="Times New Roman" w:hAnsi="Times New Roman" w:cs="Times New Roman"/>
-          <w:lang w:val="en-US"/>
-        </w:rPr>
-      </w:pPr>
-    </w:p>
-    <w:p>
-      <w:pPr>
-        <w:spacing w:line="360" w:lineRule="auto"/>
-        <w:rPr>
-          <w:rFonts w:ascii="Times New Roman" w:hAnsi="Times New Roman" w:cs="Times New Roman"/>
-          <w:lang w:val="en-US"/>
-        </w:rPr>
-      </w:pPr>
-      <w:r>
-        <w:rPr>
-          <w:rFonts w:ascii="Times New Roman" w:hAnsi="Times New Roman" w:cs="Times New Roman"/>
-          <w:lang w:val="en-US"/>
-        </w:rPr>
-        <w:t>cy.intercept(): Kjo komandë ju lejon të kapëni dhe modifikoni kërkesat dhe përgjigjet HTTP të bëra nga aplikacioni juaj, gjë që mund të jetë e dobishme për simulimin e API-ve dhe testimin e funksionit të lidhur me rrjetin.</w:t>
-      </w:r>
-    </w:p>
-    <w:p>
-      <w:pPr>
-        <w:spacing w:line="360" w:lineRule="auto"/>
-        <w:rPr>
-          <w:rFonts w:ascii="Times New Roman" w:hAnsi="Times New Roman" w:cs="Times New Roman"/>
-          <w:lang w:val="en-US"/>
-        </w:rPr>
-      </w:pPr>
-    </w:p>
-    <w:p>
-      <w:pPr>
-        <w:spacing w:line="360" w:lineRule="auto"/>
-        <w:rPr>
-          <w:rFonts w:ascii="Times New Roman" w:hAnsi="Times New Roman" w:cs="Times New Roman"/>
-          <w:lang w:val="en-US"/>
-        </w:rPr>
-      </w:pPr>
-      <w:r>
-        <w:rPr>
-          <w:rFonts w:ascii="Times New Roman" w:hAnsi="Times New Roman" w:cs="Times New Roman"/>
-          <w:lang w:val="en-US"/>
-        </w:rPr>
-        <w:t>cy.clock(): Kjo komandë ju lejon të kontrolloni orën JavaScript të brendshme në shfletues, një gjë e dobishme për testimin e funksionit që është i varur nga koha.</w:t>
-      </w:r>
-    </w:p>
-    <w:p>
-      <w:pPr>
-        <w:spacing w:line="360" w:lineRule="auto"/>
-        <w:rPr>
-          <w:rFonts w:ascii="Times New Roman" w:hAnsi="Times New Roman" w:cs="Times New Roman"/>
-          <w:lang w:val="en-US"/>
-        </w:rPr>
-      </w:pPr>
-    </w:p>
-    <w:p>
-      <w:pPr>
-        <w:spacing w:line="360" w:lineRule="auto"/>
-        <w:rPr>
-          <w:rFonts w:ascii="Times New Roman" w:hAnsi="Times New Roman" w:cs="Times New Roman"/>
-          <w:lang w:val="en-US"/>
-        </w:rPr>
-      </w:pPr>
-      <w:r>
-        <w:rPr>
-          <w:rFonts w:ascii="Times New Roman" w:hAnsi="Times New Roman" w:cs="Times New Roman"/>
-          <w:lang w:val="en-US"/>
-        </w:rPr>
         <w:t>cy.wrap(): Kjo komandë ju lejon të mbështesni një objekt ose vlerë jo-Cypress dhe të trajtohet si një objekt Cypress, një gjë e dobishme për integrimin e bibliotekave ose utiliteteve të jashtme në teste tuaja Cypress.</w:t>
       </w:r>
     </w:p>
@@ -7379,15 +8423,6 @@
           <w:lang w:val="en-US"/>
         </w:rPr>
       </w:pPr>
-    </w:p>
-    <w:p>
-      <w:pPr>
-        <w:spacing w:line="360" w:lineRule="auto"/>
-        <w:rPr>
-          <w:rFonts w:ascii="Times New Roman" w:hAnsi="Times New Roman" w:cs="Times New Roman"/>
-          <w:lang w:val="en-US"/>
-        </w:rPr>
-      </w:pPr>
       <w:r>
         <w:rPr>
           <w:rFonts w:ascii="Times New Roman" w:hAnsi="Times New Roman" w:cs="Times New Roman"/>
@@ -7395,15 +8430,6 @@
         </w:rPr>
         <w:t>cy.fixture(): Kjo komandë ju lejon të ngarkoni dhe përdorni të dhënat e testit nga skedarë të jashtëm JSON ose YAML, një gjë e dobishme për parametrizimin e testeve dhe ndarjen e të dhënave nga logjika e testit.</w:t>
       </w:r>
-    </w:p>
-    <w:p>
-      <w:pPr>
-        <w:spacing w:line="360" w:lineRule="auto"/>
-        <w:rPr>
-          <w:rFonts w:ascii="Times New Roman" w:hAnsi="Times New Roman" w:cs="Times New Roman"/>
-          <w:lang w:val="en-US"/>
-        </w:rPr>
-      </w:pPr>
     </w:p>
     <w:p>
       <w:pPr>
@@ -7460,7 +8486,10 @@
           <w:lang w:val="en-US"/>
         </w:rPr>
       </w:pPr>
-      <w:r>
+    </w:p>
+    <w:p>
+      <w:pPr>
+        <w:spacing w:line="360" w:lineRule="auto"/>
         <w:rPr>
           <w:rFonts w:ascii="Times New Roman" w:hAnsi="Times New Roman" w:cs="Times New Roman"/>
           <w:b/>
@@ -7469,6 +8498,146 @@
           <w:szCs w:val="28"/>
           <w:lang w:val="en-US"/>
         </w:rPr>
+      </w:pPr>
+    </w:p>
+    <w:p>
+      <w:pPr>
+        <w:spacing w:line="360" w:lineRule="auto"/>
+        <w:rPr>
+          <w:rFonts w:ascii="Times New Roman" w:hAnsi="Times New Roman" w:cs="Times New Roman"/>
+          <w:b/>
+          <w:bCs/>
+          <w:sz w:val="28"/>
+          <w:szCs w:val="28"/>
+          <w:lang w:val="en-US"/>
+        </w:rPr>
+      </w:pPr>
+    </w:p>
+    <w:p>
+      <w:pPr>
+        <w:spacing w:line="360" w:lineRule="auto"/>
+        <w:rPr>
+          <w:rFonts w:ascii="Times New Roman" w:hAnsi="Times New Roman" w:cs="Times New Roman"/>
+          <w:b/>
+          <w:bCs/>
+          <w:sz w:val="28"/>
+          <w:szCs w:val="28"/>
+          <w:lang w:val="en-US"/>
+        </w:rPr>
+      </w:pPr>
+    </w:p>
+    <w:p>
+      <w:pPr>
+        <w:spacing w:line="360" w:lineRule="auto"/>
+        <w:rPr>
+          <w:rFonts w:ascii="Times New Roman" w:hAnsi="Times New Roman" w:cs="Times New Roman"/>
+          <w:b/>
+          <w:bCs/>
+          <w:sz w:val="28"/>
+          <w:szCs w:val="28"/>
+          <w:lang w:val="en-US"/>
+        </w:rPr>
+      </w:pPr>
+    </w:p>
+    <w:p>
+      <w:pPr>
+        <w:spacing w:line="360" w:lineRule="auto"/>
+        <w:rPr>
+          <w:rFonts w:ascii="Times New Roman" w:hAnsi="Times New Roman" w:cs="Times New Roman"/>
+          <w:b/>
+          <w:bCs/>
+          <w:sz w:val="28"/>
+          <w:szCs w:val="28"/>
+          <w:lang w:val="en-US"/>
+        </w:rPr>
+      </w:pPr>
+    </w:p>
+    <w:p>
+      <w:pPr>
+        <w:spacing w:line="360" w:lineRule="auto"/>
+        <w:rPr>
+          <w:rFonts w:ascii="Times New Roman" w:hAnsi="Times New Roman" w:cs="Times New Roman"/>
+          <w:b/>
+          <w:bCs/>
+          <w:sz w:val="28"/>
+          <w:szCs w:val="28"/>
+          <w:lang w:val="en-US"/>
+        </w:rPr>
+      </w:pPr>
+    </w:p>
+    <w:p>
+      <w:pPr>
+        <w:spacing w:line="360" w:lineRule="auto"/>
+        <w:rPr>
+          <w:rFonts w:ascii="Times New Roman" w:hAnsi="Times New Roman" w:cs="Times New Roman"/>
+          <w:b/>
+          <w:bCs/>
+          <w:sz w:val="28"/>
+          <w:szCs w:val="28"/>
+          <w:lang w:val="en-US"/>
+        </w:rPr>
+      </w:pPr>
+    </w:p>
+    <w:p>
+      <w:pPr>
+        <w:spacing w:line="360" w:lineRule="auto"/>
+        <w:rPr>
+          <w:rFonts w:ascii="Times New Roman" w:hAnsi="Times New Roman" w:cs="Times New Roman"/>
+          <w:b/>
+          <w:bCs/>
+          <w:sz w:val="28"/>
+          <w:szCs w:val="28"/>
+          <w:lang w:val="en-US"/>
+        </w:rPr>
+      </w:pPr>
+    </w:p>
+    <w:p>
+      <w:pPr>
+        <w:spacing w:line="360" w:lineRule="auto"/>
+        <w:rPr>
+          <w:rFonts w:ascii="Times New Roman" w:hAnsi="Times New Roman" w:cs="Times New Roman"/>
+          <w:b/>
+          <w:bCs/>
+          <w:sz w:val="28"/>
+          <w:szCs w:val="28"/>
+          <w:lang w:val="en-US"/>
+        </w:rPr>
+      </w:pPr>
+    </w:p>
+    <w:p>
+      <w:pPr>
+        <w:spacing w:line="360" w:lineRule="auto"/>
+        <w:rPr>
+          <w:rFonts w:ascii="Times New Roman" w:hAnsi="Times New Roman" w:cs="Times New Roman"/>
+          <w:b/>
+          <w:bCs/>
+          <w:sz w:val="28"/>
+          <w:szCs w:val="28"/>
+          <w:lang w:val="en-US"/>
+        </w:rPr>
+      </w:pPr>
+    </w:p>
+    <w:p>
+      <w:pPr>
+        <w:spacing w:line="360" w:lineRule="auto"/>
+        <w:rPr>
+          <w:rFonts w:ascii="Times New Roman" w:hAnsi="Times New Roman" w:cs="Times New Roman"/>
+          <w:b/>
+          <w:bCs/>
+          <w:sz w:val="28"/>
+          <w:szCs w:val="28"/>
+          <w:lang w:val="en-US"/>
+        </w:rPr>
+      </w:pPr>
+      <w:r>
+        <w:rPr>
+          <w:rFonts w:ascii="Times New Roman" w:hAnsi="Times New Roman" w:cs="Times New Roman"/>
+          <w:b/>
+          <w:bCs/>
+          <w:sz w:val="28"/>
+          <w:szCs w:val="28"/>
+          <w:lang w:val="en-US"/>
+        </w:rPr>
         <w:lastRenderedPageBreak/>
         <w:t>KAPITULLI 6</w:t>
       </w:r>
@@ -7586,7 +8755,16 @@
           <w:bCs/>
           <w:lang w:val="en-US"/>
         </w:rPr>
-        <w:t>Karakteristikat dhe Aftësitë Kyçe</w:t>
+        <w:t xml:space="preserve">Karakteristikat dhe </w:t>
+      </w:r>
+      <w:r>
+        <w:rPr>
+          <w:rFonts w:ascii="Times New Roman" w:hAnsi="Times New Roman" w:cs="Times New Roman"/>
+          <w:b/>
+          <w:bCs/>
+          <w:lang w:val="en-US"/>
+        </w:rPr>
+        <w:t>funksionalitetet kryesore</w:t>
       </w:r>
     </w:p>
     <w:p>
@@ -13559,7 +14737,25 @@
                 <w:bCs/>
                 <w:lang w:val="en-AL"/>
               </w:rPr>
-              <w:t>Regjistruesi i Testit</w:t>
+              <w:t>Regjistruesi</w:t>
+            </w:r>
+            <w:r>
+              <w:rPr>
+                <w:rFonts w:ascii="Times New Roman" w:hAnsi="Times New Roman" w:cs="Times New Roman"/>
+                <w:b/>
+                <w:bCs/>
+                <w:lang w:val="en-AL"/>
+              </w:rPr>
+              <w:t>mi</w:t>
+            </w:r>
+            <w:r>
+              <w:rPr>
+                <w:rFonts w:ascii="Times New Roman" w:hAnsi="Times New Roman" w:cs="Times New Roman"/>
+                <w:b/>
+                <w:bCs/>
+                <w:lang w:val="en-AL"/>
+              </w:rPr>
+              <w:t xml:space="preserve"> i Testit</w:t>
             </w:r>
           </w:p>
         </w:tc>
@@ -14316,6 +15512,79 @@
         </w:rPr>
         <w:t>REFERENCAT</w:t>
       </w:r>
+    </w:p>
+    <w:p>
+      <w:pPr>
+        <w:spacing w:line="360" w:lineRule="auto"/>
+        <w:rPr>
+          <w:rFonts w:ascii="Times New Roman" w:hAnsi="Times New Roman" w:cs="Times New Roman"/>
+          <w:lang w:val="en-US"/>
+        </w:rPr>
+      </w:pPr>
+      <w:r>
+        <w:rPr>
+          <w:rFonts w:ascii="Times New Roman" w:hAnsi="Times New Roman" w:cs="Times New Roman"/>
+          <w:lang w:val="en-US"/>
+        </w:rPr>
+        <w:t>ISTQB libri</w:t>
+      </w:r>
+    </w:p>
+    <w:p>
+      <w:pPr>
+        <w:spacing w:line="360" w:lineRule="auto"/>
+        <w:rPr>
+          <w:rFonts w:ascii="Times New Roman" w:hAnsi="Times New Roman" w:cs="Times New Roman"/>
+          <w:lang w:val="en-US"/>
+        </w:rPr>
+      </w:pPr>
+      <w:r>
+        <w:rPr>
+          <w:rFonts w:ascii="Times New Roman" w:hAnsi="Times New Roman" w:cs="Times New Roman"/>
+          <w:lang w:val="en-US"/>
+        </w:rPr>
+        <w:t>Selenium</w:t>
+      </w:r>
+    </w:p>
+    <w:p>
+      <w:pPr>
+        <w:spacing w:line="360" w:lineRule="auto"/>
+        <w:rPr>
+          <w:rFonts w:ascii="Times New Roman" w:hAnsi="Times New Roman" w:cs="Times New Roman"/>
+          <w:lang w:val="en-US"/>
+        </w:rPr>
+      </w:pPr>
+      <w:r>
+        <w:rPr>
+          <w:rFonts w:ascii="Times New Roman" w:hAnsi="Times New Roman" w:cs="Times New Roman"/>
+          <w:lang w:val="en-US"/>
+        </w:rPr>
+        <w:t>Cypress</w:t>
+      </w:r>
+    </w:p>
+    <w:p>
+      <w:pPr>
+        <w:spacing w:line="360" w:lineRule="auto"/>
+        <w:rPr>
+          <w:rFonts w:ascii="Times New Roman" w:hAnsi="Times New Roman" w:cs="Times New Roman"/>
+          <w:lang w:val="en-US"/>
+        </w:rPr>
+      </w:pPr>
+      <w:r>
+        <w:rPr>
+          <w:rFonts w:ascii="Times New Roman" w:hAnsi="Times New Roman" w:cs="Times New Roman"/>
+          <w:lang w:val="en-US"/>
+        </w:rPr>
+        <w:t>Test Complete</w:t>
+      </w:r>
+    </w:p>
+    <w:p>
+      <w:pPr>
+        <w:spacing w:line="360" w:lineRule="auto"/>
+        <w:rPr>
+          <w:rFonts w:ascii="Times New Roman" w:hAnsi="Times New Roman" w:cs="Times New Roman"/>
+          <w:lang w:val="en-US"/>
+        </w:rPr>
+      </w:pPr>
     </w:p>
     <w:sectPr>
       <w:footerReference w:type="even" r:id="rId10"/>

</xml_diff>

<commit_message>
started working on chapter 7 add 7.1 and 7.2 sections
</commit_message>
<xml_diff>
--- a/diploma.doc.docx
+++ b/diploma.doc.docx
@@ -895,8 +895,20 @@
     <w:p>
       <w:pPr>
         <w:spacing w:line="360" w:lineRule="auto"/>
-      </w:pPr>
-      <w:r>
+        <w:rPr>
+          <w:b/>
+          <w:bCs/>
+          <w:sz w:val="28"/>
+          <w:szCs w:val="28"/>
+        </w:rPr>
+      </w:pPr>
+      <w:r>
+        <w:rPr>
+          <w:b/>
+          <w:bCs/>
+          <w:sz w:val="28"/>
+          <w:szCs w:val="28"/>
+        </w:rPr>
         <w:lastRenderedPageBreak/>
         <w:t>ABSTRAKT</w:t>
       </w:r>
@@ -976,7 +988,43 @@
         <w:rPr>
           <w:rFonts w:ascii="Times New Roman" w:hAnsi="Times New Roman" w:cs="Times New Roman"/>
         </w:rPr>
-        <w:t>Përmes testimet dhe eksperimentet e kujdes</w:t>
+        <w:t>Përmes testime</w:t>
+      </w:r>
+      <w:r>
+        <w:rPr>
+          <w:rFonts w:ascii="Times New Roman" w:hAnsi="Times New Roman" w:cs="Times New Roman"/>
+        </w:rPr>
+        <w:t>ve</w:t>
+      </w:r>
+      <w:r>
+        <w:rPr>
+          <w:rFonts w:ascii="Times New Roman" w:hAnsi="Times New Roman" w:cs="Times New Roman"/>
+        </w:rPr>
+        <w:t xml:space="preserve"> dhe eksperimente</w:t>
+      </w:r>
+      <w:r>
+        <w:rPr>
+          <w:rFonts w:ascii="Times New Roman" w:hAnsi="Times New Roman" w:cs="Times New Roman"/>
+        </w:rPr>
+        <w:t>ve</w:t>
+      </w:r>
+      <w:r>
+        <w:rPr>
+          <w:rFonts w:ascii="Times New Roman" w:hAnsi="Times New Roman" w:cs="Times New Roman"/>
+        </w:rPr>
+        <w:t xml:space="preserve"> </w:t>
+      </w:r>
+      <w:r>
+        <w:rPr>
+          <w:rFonts w:ascii="Times New Roman" w:hAnsi="Times New Roman" w:cs="Times New Roman"/>
+        </w:rPr>
+        <w:t>t</w:t>
+      </w:r>
+      <w:r>
+        <w:rPr>
+          <w:rFonts w:ascii="Times New Roman" w:hAnsi="Times New Roman" w:cs="Times New Roman"/>
+        </w:rPr>
+        <w:t>e kujdes</w:t>
       </w:r>
       <w:r>
         <w:rPr>
@@ -2570,9 +2618,18 @@
       <w:r>
         <w:rPr>
           <w:rFonts w:ascii="Times New Roman" w:hAnsi="Times New Roman" w:cs="Times New Roman"/>
-          <w:lang w:val="en-US"/>
-        </w:rPr>
-        <w:t xml:space="preserve">Framework-et e automatizimit te testeve po perdoren gjithmone dhe me teper ne procesin e zhvillimit te softuerve, pasi ato permiresojne procesin e testimit te produktit. Kto frameworks lejojne zhvilluesit te automatiozojne testet qe perseriten shpesh dhe shpesh jane TIME-CONSUMING. </w:t>
+          <w:b/>
+          <w:bCs/>
+          <w:lang w:val="en-US"/>
+        </w:rPr>
+        <w:t>Framework</w:t>
+      </w:r>
+      <w:r>
+        <w:rPr>
+          <w:rFonts w:ascii="Times New Roman" w:hAnsi="Times New Roman" w:cs="Times New Roman"/>
+          <w:lang w:val="en-US"/>
+        </w:rPr>
+        <w:t xml:space="preserve">-et e automatizimit te testeve po perdoren gjithmone dhe me teper ne procesin e zhvillimit te softuerve, pasi ato permiresojne procesin e testimit te produktit. Kto frameworks lejojne zhvilluesit te automatiozojne testet qe perseriten shpesh dhe shpesh jane TIME-CONSUMING. </w:t>
       </w:r>
       <w:r>
         <w:rPr>
@@ -9730,142 +9787,246 @@
           <w:rFonts w:ascii="Times New Roman" w:hAnsi="Times New Roman" w:cs="Times New Roman"/>
           <w:b/>
           <w:bCs/>
+          <w:lang w:val="en-US"/>
+        </w:rPr>
+      </w:pPr>
+      <w:r>
+        <w:rPr>
+          <w:rFonts w:ascii="Times New Roman" w:hAnsi="Times New Roman" w:cs="Times New Roman"/>
+          <w:b/>
+          <w:bCs/>
+          <w:lang w:val="en-US"/>
+        </w:rPr>
+        <w:t>7.1 Metodologjia</w:t>
+      </w:r>
+    </w:p>
+    <w:p>
+      <w:pPr>
+        <w:spacing w:line="360" w:lineRule="auto"/>
+        <w:rPr>
+          <w:rFonts w:ascii="Times New Roman" w:hAnsi="Times New Roman" w:cs="Times New Roman"/>
+          <w:lang w:val="en-US"/>
+        </w:rPr>
+      </w:pPr>
+      <w:r>
+        <w:rPr>
+          <w:rFonts w:ascii="Times New Roman" w:hAnsi="Times New Roman" w:cs="Times New Roman"/>
+          <w:lang w:val="en-US"/>
+        </w:rPr>
+        <w:t>Ne kete kapitull do te shyrtojme te gjitha metodat e perdorura per te kryer kete studim. Qellimi kryesor i kesaj analize eshte krahasimi i mjeteve te perdorura per automatizimin e testimit te aplikacioneve web, ne varesi te karakteristikave te seciles prej tyre.</w:t>
+      </w:r>
+    </w:p>
+    <w:p>
+      <w:pPr>
+        <w:spacing w:line="360" w:lineRule="auto"/>
+        <w:rPr>
+          <w:rFonts w:ascii="Times New Roman" w:hAnsi="Times New Roman" w:cs="Times New Roman"/>
+          <w:lang w:val="en-US"/>
+        </w:rPr>
+      </w:pPr>
+    </w:p>
+    <w:p>
+      <w:pPr>
+        <w:spacing w:line="360" w:lineRule="auto"/>
+        <w:rPr>
+          <w:rFonts w:ascii="Times New Roman" w:hAnsi="Times New Roman" w:cs="Times New Roman"/>
+          <w:b/>
+          <w:bCs/>
+          <w:lang w:val="en-US"/>
+        </w:rPr>
+      </w:pPr>
+      <w:r>
+        <w:rPr>
+          <w:rFonts w:ascii="Times New Roman" w:hAnsi="Times New Roman" w:cs="Times New Roman"/>
+          <w:b/>
+          <w:bCs/>
+          <w:lang w:val="en-US"/>
+        </w:rPr>
+        <w:t xml:space="preserve">7.2 </w:t>
+      </w:r>
+      <w:r>
+        <w:rPr>
+          <w:rFonts w:ascii="Times New Roman" w:hAnsi="Times New Roman" w:cs="Times New Roman"/>
+          <w:b/>
+          <w:bCs/>
+          <w:lang w:val="en-US"/>
+        </w:rPr>
+        <w:t>Skenaret e testimit</w:t>
+      </w:r>
+    </w:p>
+    <w:p>
+      <w:pPr>
+        <w:spacing w:line="360" w:lineRule="auto"/>
+        <w:rPr>
+          <w:rFonts w:ascii="Times New Roman" w:hAnsi="Times New Roman" w:cs="Times New Roman"/>
+          <w:lang w:val="en-US"/>
+        </w:rPr>
+      </w:pPr>
+      <w:r>
+        <w:rPr>
+          <w:rFonts w:ascii="Times New Roman" w:hAnsi="Times New Roman" w:cs="Times New Roman"/>
+          <w:lang w:val="en-US"/>
+        </w:rPr>
+        <w:t>Skenaret e testimit</w:t>
+      </w:r>
+      <w:r>
+        <w:rPr>
+          <w:rFonts w:ascii="Times New Roman" w:hAnsi="Times New Roman" w:cs="Times New Roman"/>
+          <w:lang w:val="en-US"/>
+        </w:rPr>
+        <w:t xml:space="preserve"> janë një pjesë kritike e procesit të testimin të softuerit dhe luajnë një rol të rëndësishëm në sigurimin e cilësisë së aplikacioneve të uebit. </w:t>
+      </w:r>
+      <w:r>
+        <w:rPr>
+          <w:rFonts w:ascii="Times New Roman" w:hAnsi="Times New Roman" w:cs="Times New Roman"/>
+          <w:lang w:val="en-US"/>
+        </w:rPr>
+        <w:t>Ata</w:t>
+      </w:r>
+      <w:r>
+        <w:rPr>
+          <w:rFonts w:ascii="Times New Roman" w:hAnsi="Times New Roman" w:cs="Times New Roman"/>
+          <w:lang w:val="en-US"/>
+        </w:rPr>
+        <w:t xml:space="preserve"> janë skenarë të dizajnuar për të verifikuar funksionalitetin e një aplikacioni dhe për të identifikuar çdo problem potencial. Në këtë kapitull, do të përdorim të njëjtët </w:t>
+      </w:r>
+      <w:r>
+        <w:rPr>
+          <w:rFonts w:ascii="Times New Roman" w:hAnsi="Times New Roman" w:cs="Times New Roman"/>
+          <w:lang w:val="en-US"/>
+        </w:rPr>
+        <w:t>skenare</w:t>
+      </w:r>
+      <w:r>
+        <w:rPr>
+          <w:rFonts w:ascii="Times New Roman" w:hAnsi="Times New Roman" w:cs="Times New Roman"/>
+          <w:lang w:val="en-US"/>
+        </w:rPr>
+        <w:t xml:space="preserve"> </w:t>
+      </w:r>
+      <w:r>
+        <w:rPr>
+          <w:rFonts w:ascii="Times New Roman" w:hAnsi="Times New Roman" w:cs="Times New Roman"/>
+          <w:lang w:val="en-US"/>
+        </w:rPr>
+        <w:t xml:space="preserve">testimit </w:t>
+      </w:r>
+      <w:r>
+        <w:rPr>
+          <w:rFonts w:ascii="Times New Roman" w:hAnsi="Times New Roman" w:cs="Times New Roman"/>
+          <w:lang w:val="en-US"/>
+        </w:rPr>
+        <w:t xml:space="preserve">për të </w:t>
+      </w:r>
+      <w:r>
+        <w:rPr>
+          <w:rFonts w:ascii="Times New Roman" w:hAnsi="Times New Roman" w:cs="Times New Roman"/>
+          <w:lang w:val="en-US"/>
+        </w:rPr>
+        <w:t>par</w:t>
+      </w:r>
+      <w:r>
+        <w:rPr>
+          <w:rFonts w:ascii="Times New Roman" w:hAnsi="Times New Roman" w:cs="Times New Roman"/>
+          <w:lang w:val="en-US"/>
+        </w:rPr>
+        <w:t>ë</w:t>
+      </w:r>
+      <w:r>
+        <w:rPr>
+          <w:rFonts w:ascii="Times New Roman" w:hAnsi="Times New Roman" w:cs="Times New Roman"/>
+          <w:lang w:val="en-US"/>
+        </w:rPr>
+        <w:t xml:space="preserve"> qasjen e </w:t>
+      </w:r>
+      <w:r>
+        <w:rPr>
+          <w:rFonts w:ascii="Times New Roman" w:hAnsi="Times New Roman" w:cs="Times New Roman"/>
+          <w:lang w:val="en-US"/>
+        </w:rPr>
+        <w:t>tre teknologji</w:t>
+      </w:r>
+      <w:r>
+        <w:rPr>
+          <w:rFonts w:ascii="Times New Roman" w:hAnsi="Times New Roman" w:cs="Times New Roman"/>
+          <w:lang w:val="en-US"/>
+        </w:rPr>
+        <w:t>ve</w:t>
+      </w:r>
+      <w:r>
+        <w:rPr>
+          <w:rFonts w:ascii="Times New Roman" w:hAnsi="Times New Roman" w:cs="Times New Roman"/>
+          <w:lang w:val="en-US"/>
+        </w:rPr>
+        <w:t xml:space="preserve"> të automatizimit të uebit: Selenium, Cypress dhe TestComplete. Për rezultatet e secilës teknologji, do të bëjmë një krahasim të hollësishëm dhe do të analizojmë pikët e forta dhe të dobëta të secilës. Ky studim synon të ofrojë një vlerësim të thellë të aftësive të secilës teknologji dhe të ndihmojë organizatat të marrin vendime të informuara rreth zgjedhjes së teknologjisë më të përshtatshme për nevojat e tyre të specifikuara të testimi të uebit</w:t>
+      </w:r>
+      <w:r>
+        <w:rPr>
+          <w:rFonts w:ascii="Times New Roman" w:hAnsi="Times New Roman" w:cs="Times New Roman"/>
+          <w:lang w:val="en-US"/>
+        </w:rPr>
+        <w:t>.</w:t>
+      </w:r>
+    </w:p>
+    <w:p>
+      <w:pPr>
+        <w:spacing w:line="360" w:lineRule="auto"/>
+        <w:rPr>
+          <w:rFonts w:ascii="Times New Roman" w:hAnsi="Times New Roman" w:cs="Times New Roman"/>
+          <w:b/>
+          <w:bCs/>
           <w:sz w:val="28"/>
           <w:szCs w:val="28"/>
           <w:lang w:val="en-US"/>
         </w:rPr>
       </w:pPr>
-      <w:r>
-        <w:rPr>
-          <w:rFonts w:ascii="Times New Roman" w:hAnsi="Times New Roman" w:cs="Times New Roman"/>
-          <w:b/>
-          <w:bCs/>
-          <w:sz w:val="28"/>
-          <w:szCs w:val="28"/>
-          <w:lang w:val="en-US"/>
-        </w:rPr>
-        <w:t>7.1 TEST CASES</w:t>
-      </w:r>
-      <w:r>
-        <w:rPr>
-          <w:rFonts w:ascii="Times New Roman" w:hAnsi="Times New Roman" w:cs="Times New Roman"/>
-          <w:b/>
-          <w:bCs/>
-          <w:sz w:val="28"/>
-          <w:szCs w:val="28"/>
-          <w:lang w:val="en-US"/>
-        </w:rPr>
-        <w:br/>
-        <w:t>7.2 SELENIUM</w:t>
-      </w:r>
-      <w:r>
-        <w:rPr>
-          <w:rFonts w:ascii="Times New Roman" w:hAnsi="Times New Roman" w:cs="Times New Roman"/>
-          <w:b/>
-          <w:bCs/>
-          <w:sz w:val="28"/>
-          <w:szCs w:val="28"/>
-          <w:lang w:val="en-US"/>
-        </w:rPr>
-        <w:br/>
-        <w:t>7.3 CYPRESS</w:t>
-      </w:r>
-      <w:r>
-        <w:rPr>
-          <w:rFonts w:ascii="Times New Roman" w:hAnsi="Times New Roman" w:cs="Times New Roman"/>
-          <w:b/>
-          <w:bCs/>
-          <w:sz w:val="28"/>
-          <w:szCs w:val="28"/>
-          <w:lang w:val="en-US"/>
-        </w:rPr>
-        <w:br/>
-        <w:t>7.4 TEST COMPLETE</w:t>
-      </w:r>
-    </w:p>
-    <w:p>
-      <w:pPr>
-        <w:spacing w:line="360" w:lineRule="auto"/>
-        <w:rPr>
-          <w:rFonts w:ascii="Times New Roman" w:hAnsi="Times New Roman" w:cs="Times New Roman"/>
-          <w:b/>
-          <w:bCs/>
-          <w:sz w:val="28"/>
-          <w:szCs w:val="28"/>
-          <w:lang w:val="en-US"/>
-        </w:rPr>
-      </w:pPr>
-      <w:r>
-        <w:rPr>
-          <w:rFonts w:ascii="Times New Roman" w:hAnsi="Times New Roman" w:cs="Times New Roman"/>
-          <w:b/>
-          <w:bCs/>
-          <w:sz w:val="28"/>
-          <w:szCs w:val="28"/>
-          <w:lang w:val="en-US"/>
-        </w:rPr>
-        <w:t>7.5 TABELE KRAHASUESE</w:t>
-      </w:r>
-    </w:p>
-    <w:p>
-      <w:pPr>
-        <w:spacing w:line="360" w:lineRule="auto"/>
-        <w:rPr>
-          <w:rFonts w:ascii="Times New Roman" w:hAnsi="Times New Roman" w:cs="Times New Roman"/>
-          <w:b/>
-          <w:bCs/>
-          <w:lang w:val="en-US"/>
-        </w:rPr>
-      </w:pPr>
-    </w:p>
-    <w:p>
-      <w:pPr>
-        <w:spacing w:line="360" w:lineRule="auto"/>
-        <w:rPr>
-          <w:rFonts w:ascii="Times New Roman" w:hAnsi="Times New Roman" w:cs="Times New Roman"/>
-          <w:b/>
-          <w:bCs/>
-          <w:lang w:val="en-US"/>
-        </w:rPr>
-      </w:pPr>
-      <w:r>
-        <w:rPr>
-          <w:rFonts w:ascii="Times New Roman" w:hAnsi="Times New Roman" w:cs="Times New Roman"/>
-          <w:b/>
-          <w:bCs/>
-          <w:lang w:val="en-US"/>
-        </w:rPr>
-        <w:t>Feature 1</w:t>
-      </w:r>
-      <w:r>
-        <w:rPr>
-          <w:rFonts w:ascii="Times New Roman" w:hAnsi="Times New Roman" w:cs="Times New Roman"/>
-          <w:b/>
-          <w:bCs/>
-          <w:lang w:val="en-US"/>
-        </w:rPr>
-        <w:t xml:space="preserve"> : </w:t>
-      </w:r>
-      <w:r>
-        <w:rPr>
-          <w:rFonts w:ascii="Times New Roman" w:hAnsi="Times New Roman" w:cs="Times New Roman"/>
-          <w:b/>
-          <w:bCs/>
-          <w:lang w:val="en-US"/>
-        </w:rPr>
-        <w:t>Identifikimi dhe Hyrja e Përdoruesit</w:t>
-      </w:r>
-    </w:p>
-    <w:p>
-      <w:pPr>
-        <w:spacing w:line="360" w:lineRule="auto"/>
-        <w:rPr>
-          <w:rFonts w:ascii="Times New Roman" w:hAnsi="Times New Roman" w:cs="Times New Roman"/>
-          <w:b/>
-          <w:bCs/>
-          <w:lang w:val="en-US"/>
-        </w:rPr>
-      </w:pPr>
+    </w:p>
+    <w:p>
+      <w:pPr>
+        <w:spacing w:line="360" w:lineRule="auto"/>
+        <w:rPr>
+          <w:rFonts w:ascii="Times New Roman" w:hAnsi="Times New Roman" w:cs="Times New Roman"/>
+          <w:b/>
+          <w:bCs/>
+          <w:lang w:val="en-US"/>
+        </w:rPr>
+      </w:pPr>
+      <w:r>
+        <w:rPr>
+          <w:rFonts w:ascii="Times New Roman" w:hAnsi="Times New Roman" w:cs="Times New Roman"/>
+          <w:b/>
+          <w:bCs/>
+          <w:lang w:val="en-US"/>
+        </w:rPr>
+        <w:t>F</w:t>
+      </w:r>
+      <w:r>
+        <w:rPr>
+          <w:rFonts w:ascii="Times New Roman" w:hAnsi="Times New Roman" w:cs="Times New Roman"/>
+          <w:b/>
+          <w:bCs/>
+          <w:lang w:val="en-US"/>
+        </w:rPr>
+        <w:t>unksonaliteti 1</w:t>
+      </w:r>
+      <w:r>
+        <w:rPr>
+          <w:rFonts w:ascii="Times New Roman" w:hAnsi="Times New Roman" w:cs="Times New Roman"/>
+          <w:b/>
+          <w:bCs/>
+          <w:lang w:val="en-US"/>
+        </w:rPr>
+        <w:t>: Identifikimi dhe Hyrja e Përdoruesit</w:t>
+      </w:r>
+      <w:r>
+        <w:rPr>
+          <w:rFonts w:ascii="Times New Roman" w:hAnsi="Times New Roman" w:cs="Times New Roman"/>
+          <w:b/>
+          <w:bCs/>
+          <w:lang w:val="en-US"/>
+        </w:rPr>
+        <w:t xml:space="preserve"> ne Llogari</w:t>
+      </w:r>
     </w:p>
     <w:tbl>
       <w:tblPr>
@@ -10147,7 +10308,15 @@
                 <w:rFonts w:ascii="Times New Roman" w:hAnsi="Times New Roman" w:cs="Times New Roman"/>
                 <w:lang w:val="en-US"/>
               </w:rPr>
-              <w:t>1. Shko në faqen e hyrjes. 2. Vendosni 'test' si emrin e përdoruesit dhe 'password' si fjalëkalimin. 3. Kliko butonin e hyrjes.</w:t>
+              <w:t xml:space="preserve">1. Shko në faqen e hyrjes. 2. Vendosni 'test' si emrin e përdoruesit dhe 'password' si fjalëkalimin. 3. Kliko </w:t>
+            </w:r>
+            <w:r>
+              <w:rPr>
+                <w:rFonts w:ascii="Times New Roman" w:hAnsi="Times New Roman" w:cs="Times New Roman"/>
+                <w:lang w:val="en-US"/>
+              </w:rPr>
+              <w:lastRenderedPageBreak/>
+              <w:t>butonin e hyrjes.</w:t>
             </w:r>
           </w:p>
         </w:tc>
@@ -10168,6 +10337,7 @@
                 <w:rFonts w:ascii="Times New Roman" w:hAnsi="Times New Roman" w:cs="Times New Roman"/>
                 <w:lang w:val="en-US"/>
               </w:rPr>
+              <w:lastRenderedPageBreak/>
               <w:t>Shfaqet mesazhi i gabimit. Përdoruesi nuk kyçet.</w:t>
             </w:r>
           </w:p>
@@ -10212,14 +10382,7 @@
                 <w:rFonts w:ascii="Times New Roman" w:hAnsi="Times New Roman" w:cs="Times New Roman"/>
                 <w:lang w:val="en-US"/>
               </w:rPr>
-              <w:t>TC00</w:t>
-            </w:r>
-            <w:r>
-              <w:rPr>
-                <w:rFonts w:ascii="Times New Roman" w:hAnsi="Times New Roman" w:cs="Times New Roman"/>
-                <w:lang w:val="en-US"/>
-              </w:rPr>
-              <w:t>2</w:t>
+              <w:t>TC002</w:t>
             </w:r>
           </w:p>
         </w:tc>
@@ -10303,15 +10466,7 @@
                 <w:rFonts w:ascii="Times New Roman" w:hAnsi="Times New Roman" w:cs="Times New Roman"/>
                 <w:lang w:val="en-US"/>
               </w:rPr>
-              <w:t xml:space="preserve">1. Shko në faqen e hyrjes. 2. Vendosni 'standard_user' si emrin e përdoruesit dhe </w:t>
-            </w:r>
-            <w:r>
-              <w:rPr>
-                <w:rFonts w:ascii="Times New Roman" w:hAnsi="Times New Roman" w:cs="Times New Roman"/>
-                <w:lang w:val="en-US"/>
-              </w:rPr>
-              <w:lastRenderedPageBreak/>
-              <w:t>'secret_sauce' si fjalëkalimin. 3. Kliko butonin e hyrjes.</w:t>
+              <w:t>1. Shko në faqen e hyrjes. 2. Vendosni 'standard_user' si emrin e përdoruesit dhe 'secret_sauce' si fjalëkalimin. 3. Kliko butonin e hyrjes.</w:t>
             </w:r>
           </w:p>
         </w:tc>
@@ -10332,7 +10487,6 @@
                 <w:rFonts w:ascii="Times New Roman" w:hAnsi="Times New Roman" w:cs="Times New Roman"/>
                 <w:lang w:val="en-US"/>
               </w:rPr>
-              <w:lastRenderedPageBreak/>
               <w:t>Përdoruesi kyçet me sukses dhe drejtohet në faqen kryesore.</w:t>
             </w:r>
           </w:p>
@@ -10377,14 +10531,7 @@
                 <w:rFonts w:ascii="Times New Roman" w:hAnsi="Times New Roman" w:cs="Times New Roman"/>
                 <w:lang w:val="en-US"/>
               </w:rPr>
-              <w:t>TC00</w:t>
-            </w:r>
-            <w:r>
-              <w:rPr>
-                <w:rFonts w:ascii="Times New Roman" w:hAnsi="Times New Roman" w:cs="Times New Roman"/>
-                <w:lang w:val="en-US"/>
-              </w:rPr>
-              <w:t>3</w:t>
+              <w:t>TC003</w:t>
             </w:r>
           </w:p>
         </w:tc>
@@ -10489,14 +10636,7 @@
                 <w:rFonts w:ascii="Times New Roman" w:hAnsi="Times New Roman" w:cs="Times New Roman"/>
                 <w:lang w:val="en-US"/>
               </w:rPr>
-              <w:t>Përdoruesi del nga llogaria dhe kthehet në faqen e hyrjes</w:t>
-            </w:r>
-            <w:r>
-              <w:rPr>
-                <w:rFonts w:ascii="Times New Roman" w:hAnsi="Times New Roman" w:cs="Times New Roman"/>
-                <w:lang w:val="en-US"/>
-              </w:rPr>
-              <w:t>.</w:t>
+              <w:t>Përdoruesi del nga llogaria dhe kthehet në faqen e hyrjes.</w:t>
             </w:r>
           </w:p>
         </w:tc>
@@ -10560,37 +10700,62 @@
           <w:bCs/>
           <w:lang w:val="en-US"/>
         </w:rPr>
-        <w:t xml:space="preserve">Feature </w:t>
-      </w:r>
-      <w:r>
-        <w:rPr>
-          <w:rFonts w:ascii="Times New Roman" w:hAnsi="Times New Roman" w:cs="Times New Roman"/>
-          <w:b/>
-          <w:bCs/>
-          <w:lang w:val="en-US"/>
-        </w:rPr>
-        <w:t xml:space="preserve">2: </w:t>
-      </w:r>
-      <w:r>
-        <w:rPr>
-          <w:rFonts w:ascii="Times New Roman" w:hAnsi="Times New Roman" w:cs="Times New Roman"/>
-          <w:b/>
-          <w:bCs/>
-          <w:lang w:val="en-US"/>
-        </w:rPr>
-        <w:t>Listo dhe filtro produktet</w:t>
-      </w:r>
-    </w:p>
-    <w:p>
-      <w:pPr>
-        <w:spacing w:line="360" w:lineRule="auto"/>
-        <w:rPr>
-          <w:rFonts w:ascii="Times New Roman" w:hAnsi="Times New Roman" w:cs="Times New Roman"/>
-          <w:b/>
-          <w:bCs/>
-          <w:lang w:val="en-US"/>
-        </w:rPr>
-      </w:pPr>
+        <w:t>Funksionaliteti</w:t>
+      </w:r>
+      <w:r>
+        <w:rPr>
+          <w:rFonts w:ascii="Times New Roman" w:hAnsi="Times New Roman" w:cs="Times New Roman"/>
+          <w:b/>
+          <w:bCs/>
+          <w:lang w:val="en-US"/>
+        </w:rPr>
+        <w:t xml:space="preserve"> 2: List</w:t>
+      </w:r>
+      <w:r>
+        <w:rPr>
+          <w:rFonts w:ascii="Times New Roman" w:hAnsi="Times New Roman" w:cs="Times New Roman"/>
+          <w:b/>
+          <w:bCs/>
+          <w:lang w:val="en-US"/>
+        </w:rPr>
+        <w:t>imi</w:t>
+      </w:r>
+      <w:r>
+        <w:rPr>
+          <w:rFonts w:ascii="Times New Roman" w:hAnsi="Times New Roman" w:cs="Times New Roman"/>
+          <w:b/>
+          <w:bCs/>
+          <w:lang w:val="en-US"/>
+        </w:rPr>
+        <w:t xml:space="preserve"> dhe filtr</w:t>
+      </w:r>
+      <w:r>
+        <w:rPr>
+          <w:rFonts w:ascii="Times New Roman" w:hAnsi="Times New Roman" w:cs="Times New Roman"/>
+          <w:b/>
+          <w:bCs/>
+          <w:lang w:val="en-US"/>
+        </w:rPr>
+        <w:t>imi i</w:t>
+      </w:r>
+      <w:r>
+        <w:rPr>
+          <w:rFonts w:ascii="Times New Roman" w:hAnsi="Times New Roman" w:cs="Times New Roman"/>
+          <w:b/>
+          <w:bCs/>
+          <w:lang w:val="en-US"/>
+        </w:rPr>
+        <w:t xml:space="preserve"> produkte</w:t>
+      </w:r>
+      <w:r>
+        <w:rPr>
+          <w:rFonts w:ascii="Times New Roman" w:hAnsi="Times New Roman" w:cs="Times New Roman"/>
+          <w:b/>
+          <w:bCs/>
+          <w:lang w:val="en-US"/>
+        </w:rPr>
+        <w:t>ve</w:t>
+      </w:r>
     </w:p>
     <w:tbl>
       <w:tblPr>
@@ -10809,7 +10974,15 @@
                 <w:rFonts w:ascii="Times New Roman" w:hAnsi="Times New Roman" w:cs="Times New Roman"/>
                 <w:lang w:val="en-US"/>
               </w:rPr>
-              <w:t>Pamja e produkteve dhe Detajet e Produktit (Selenium)</w:t>
+              <w:t xml:space="preserve">Pamja e produkteve dhe Detajet </w:t>
+            </w:r>
+            <w:r>
+              <w:rPr>
+                <w:rFonts w:ascii="Times New Roman" w:hAnsi="Times New Roman" w:cs="Times New Roman"/>
+                <w:lang w:val="en-US"/>
+              </w:rPr>
+              <w:lastRenderedPageBreak/>
+              <w:t>e Produktit (Selenium)</w:t>
             </w:r>
           </w:p>
         </w:tc>
@@ -10830,7 +11003,16 @@
                 <w:rFonts w:ascii="Times New Roman" w:hAnsi="Times New Roman" w:cs="Times New Roman"/>
                 <w:lang w:val="en-US"/>
               </w:rPr>
-              <w:t>Verifikoni që një përdorues mund të shohë detajet e një produkti dhe kthehet pas nga faqja e detajeve.</w:t>
+              <w:lastRenderedPageBreak/>
+              <w:t xml:space="preserve">Verifikoni që një përdorues mund të </w:t>
+            </w:r>
+            <w:r>
+              <w:rPr>
+                <w:rFonts w:ascii="Times New Roman" w:hAnsi="Times New Roman" w:cs="Times New Roman"/>
+                <w:lang w:val="en-US"/>
+              </w:rPr>
+              <w:lastRenderedPageBreak/>
+              <w:t>shohë detajet e një produkti dhe kthehet pas nga faqja e detajeve.</w:t>
             </w:r>
           </w:p>
         </w:tc>
@@ -10851,7 +11033,16 @@
                 <w:rFonts w:ascii="Times New Roman" w:hAnsi="Times New Roman" w:cs="Times New Roman"/>
                 <w:lang w:val="en-US"/>
               </w:rPr>
-              <w:t>Përdoruesi duhet të jetë kyçur dhe të ketë produktet në faqen kryesore.</w:t>
+              <w:lastRenderedPageBreak/>
+              <w:t xml:space="preserve">Përdoruesi duhet të jetë kyçur dhe të </w:t>
+            </w:r>
+            <w:r>
+              <w:rPr>
+                <w:rFonts w:ascii="Times New Roman" w:hAnsi="Times New Roman" w:cs="Times New Roman"/>
+                <w:lang w:val="en-US"/>
+              </w:rPr>
+              <w:lastRenderedPageBreak/>
+              <w:t>ketë produktet në faqen kryesore.</w:t>
             </w:r>
           </w:p>
         </w:tc>
@@ -10872,15 +11063,16 @@
                 <w:rFonts w:ascii="Times New Roman" w:hAnsi="Times New Roman" w:cs="Times New Roman"/>
                 <w:lang w:val="en-US"/>
               </w:rPr>
-              <w:t xml:space="preserve">1. Shko në faqen kryesore. 2. Shfaqet lista e produkteve. 3. Kliko në produktin e parë. 4. Shfaqet faqja e </w:t>
-            </w:r>
-            <w:r>
-              <w:rPr>
-                <w:rFonts w:ascii="Times New Roman" w:hAnsi="Times New Roman" w:cs="Times New Roman"/>
-                <w:lang w:val="en-US"/>
-              </w:rPr>
               <w:lastRenderedPageBreak/>
-              <w:t>detajeve të produktit. 5. Verifikoni se detajet janë të sakta. 6. Kliko butonin "Kthehu te produktet". 7. Shfaqet përsëri faqja e produktit.</w:t>
+              <w:t xml:space="preserve">1. Shko në faqen kryesore. 2. </w:t>
+            </w:r>
+            <w:r>
+              <w:rPr>
+                <w:rFonts w:ascii="Times New Roman" w:hAnsi="Times New Roman" w:cs="Times New Roman"/>
+                <w:lang w:val="en-US"/>
+              </w:rPr>
+              <w:lastRenderedPageBreak/>
+              <w:t>Shfaqet lista e produkteve. 3. Kliko në produktin e parë. 4. Shfaqet faqja e detajeve të produktit. 5. Verifikoni se detajet janë të sakta. 6. Kliko butonin "Kthehu te produktet". 7. Shfaqet përsëri faqja e produktit.</w:t>
             </w:r>
           </w:p>
         </w:tc>
@@ -10902,7 +11094,15 @@
                 <w:lang w:val="en-US"/>
               </w:rPr>
               <w:lastRenderedPageBreak/>
-              <w:t>Detajet e produktit janë të sakta dhe përdoruesi kthehet me sukses te lista e produkteve.</w:t>
+              <w:t xml:space="preserve">Detajet e produktit janë të sakta </w:t>
+            </w:r>
+            <w:r>
+              <w:rPr>
+                <w:rFonts w:ascii="Times New Roman" w:hAnsi="Times New Roman" w:cs="Times New Roman"/>
+                <w:lang w:val="en-US"/>
+              </w:rPr>
+              <w:lastRenderedPageBreak/>
+              <w:t>dhe përdoruesi kthehet me sukses te lista e produkteve.</w:t>
             </w:r>
           </w:p>
         </w:tc>
@@ -10923,6 +11123,7 @@
                 <w:rFonts w:ascii="Times New Roman" w:hAnsi="Times New Roman" w:cs="Times New Roman"/>
                 <w:lang w:val="en-US"/>
               </w:rPr>
+              <w:lastRenderedPageBreak/>
               <w:t>Kaluar.</w:t>
             </w:r>
           </w:p>
@@ -10946,14 +11147,7 @@
                 <w:rFonts w:ascii="Times New Roman" w:hAnsi="Times New Roman" w:cs="Times New Roman"/>
                 <w:lang w:val="en-US"/>
               </w:rPr>
-              <w:t>TC00</w:t>
-            </w:r>
-            <w:r>
-              <w:rPr>
-                <w:rFonts w:ascii="Times New Roman" w:hAnsi="Times New Roman" w:cs="Times New Roman"/>
-                <w:lang w:val="en-US"/>
-              </w:rPr>
-              <w:t>2</w:t>
+              <w:t>TC002</w:t>
             </w:r>
           </w:p>
         </w:tc>
@@ -11037,7 +11231,15 @@
                 <w:rFonts w:ascii="Times New Roman" w:hAnsi="Times New Roman" w:cs="Times New Roman"/>
                 <w:lang w:val="en-US"/>
               </w:rPr>
-              <w:t>1. Shko në faqen kryesore. 2. Shfaqet lista e produkteve. 3. Kliko në dropdownin e filtrimit. 4. Përzgjidhni opcionin "Çmimi në zbritje". 5. Produktet renditen sipas çmimit të përzgjedhur.</w:t>
+              <w:t xml:space="preserve">1. Shko në faqen kryesore. 2. Shfaqet lista e produkteve. 3. Kliko në dropdownin e filtrimit. 4. Përzgjidhni opcionin "Çmimi në </w:t>
+            </w:r>
+            <w:r>
+              <w:rPr>
+                <w:rFonts w:ascii="Times New Roman" w:hAnsi="Times New Roman" w:cs="Times New Roman"/>
+                <w:lang w:val="en-US"/>
+              </w:rPr>
+              <w:lastRenderedPageBreak/>
+              <w:t>zbritje". 5. Produktet renditen sipas çmimit të përzgjedhur.</w:t>
             </w:r>
           </w:p>
         </w:tc>
@@ -11058,6 +11260,7 @@
                 <w:rFonts w:ascii="Times New Roman" w:hAnsi="Times New Roman" w:cs="Times New Roman"/>
                 <w:lang w:val="en-US"/>
               </w:rPr>
+              <w:lastRenderedPageBreak/>
               <w:t>Produktet janë të radhitura sipas çmimit të zbritur dhe përdoruesi i sheh ato në rendin e përzgjedhur.</w:t>
             </w:r>
           </w:p>
@@ -11099,59 +11302,92 @@
         <w:spacing w:line="360" w:lineRule="auto"/>
         <w:rPr>
           <w:rFonts w:ascii="Times New Roman" w:hAnsi="Times New Roman" w:cs="Times New Roman"/>
-          <w:b/>
-          <w:bCs/>
-          <w:lang w:val="en-US"/>
-        </w:rPr>
-      </w:pPr>
-      <w:r>
-        <w:rPr>
-          <w:rFonts w:ascii="Times New Roman" w:hAnsi="Times New Roman" w:cs="Times New Roman"/>
-          <w:b/>
-          <w:bCs/>
-          <w:lang w:val="en-US"/>
-        </w:rPr>
-        <w:lastRenderedPageBreak/>
-        <w:t xml:space="preserve">Feature </w:t>
-      </w:r>
-      <w:r>
-        <w:rPr>
-          <w:rFonts w:ascii="Times New Roman" w:hAnsi="Times New Roman" w:cs="Times New Roman"/>
-          <w:b/>
-          <w:bCs/>
-          <w:lang w:val="en-US"/>
-        </w:rPr>
-        <w:t>3</w:t>
-      </w:r>
-      <w:r>
-        <w:rPr>
-          <w:rFonts w:ascii="Times New Roman" w:hAnsi="Times New Roman" w:cs="Times New Roman"/>
-          <w:b/>
-          <w:bCs/>
-          <w:lang w:val="en-US"/>
-        </w:rPr>
-        <w:t xml:space="preserve">: </w:t>
-      </w:r>
-      <w:r>
-        <w:rPr>
-          <w:rFonts w:ascii="Times New Roman" w:hAnsi="Times New Roman" w:cs="Times New Roman"/>
-          <w:b/>
-          <w:bCs/>
-          <w:lang w:val="en-US"/>
-        </w:rPr>
-        <w:t>Shporta e Blerjeve</w:t>
-      </w:r>
-    </w:p>
-    <w:p>
-      <w:pPr>
-        <w:spacing w:line="360" w:lineRule="auto"/>
-        <w:rPr>
-          <w:rFonts w:ascii="Times New Roman" w:hAnsi="Times New Roman" w:cs="Times New Roman"/>
-          <w:b/>
-          <w:bCs/>
-          <w:lang w:val="en-US"/>
-        </w:rPr>
-      </w:pPr>
+          <w:lang w:val="en-US"/>
+        </w:rPr>
+      </w:pPr>
+    </w:p>
+    <w:p>
+      <w:pPr>
+        <w:spacing w:line="360" w:lineRule="auto"/>
+        <w:rPr>
+          <w:rFonts w:ascii="Times New Roman" w:hAnsi="Times New Roman" w:cs="Times New Roman"/>
+          <w:b/>
+          <w:bCs/>
+          <w:lang w:val="en-US"/>
+        </w:rPr>
+      </w:pPr>
+      <w:r>
+        <w:rPr>
+          <w:rFonts w:ascii="Times New Roman" w:hAnsi="Times New Roman" w:cs="Times New Roman"/>
+          <w:b/>
+          <w:bCs/>
+          <w:lang w:val="en-US"/>
+        </w:rPr>
+        <w:t>Funksionaliteti</w:t>
+      </w:r>
+      <w:r>
+        <w:rPr>
+          <w:rFonts w:ascii="Times New Roman" w:hAnsi="Times New Roman" w:cs="Times New Roman"/>
+          <w:b/>
+          <w:bCs/>
+          <w:lang w:val="en-US"/>
+        </w:rPr>
+        <w:t xml:space="preserve"> 3: </w:t>
+      </w:r>
+      <w:r>
+        <w:rPr>
+          <w:rFonts w:ascii="Times New Roman" w:hAnsi="Times New Roman" w:cs="Times New Roman"/>
+          <w:b/>
+          <w:bCs/>
+          <w:lang w:val="en-US"/>
+        </w:rPr>
+        <w:t>Veprime ne s</w:t>
+      </w:r>
+      <w:r>
+        <w:rPr>
+          <w:rFonts w:ascii="Times New Roman" w:hAnsi="Times New Roman" w:cs="Times New Roman"/>
+          <w:b/>
+          <w:bCs/>
+          <w:lang w:val="en-US"/>
+        </w:rPr>
+        <w:t>hport</w:t>
+      </w:r>
+      <w:r>
+        <w:rPr>
+          <w:rFonts w:ascii="Times New Roman" w:hAnsi="Times New Roman" w:cs="Times New Roman"/>
+          <w:b/>
+          <w:bCs/>
+          <w:lang w:val="en-US"/>
+        </w:rPr>
+        <w:t>en</w:t>
+      </w:r>
+      <w:r>
+        <w:rPr>
+          <w:rFonts w:ascii="Times New Roman" w:hAnsi="Times New Roman" w:cs="Times New Roman"/>
+          <w:b/>
+          <w:bCs/>
+          <w:lang w:val="en-US"/>
+        </w:rPr>
+        <w:t xml:space="preserve"> e </w:t>
+      </w:r>
+      <w:r>
+        <w:rPr>
+          <w:rFonts w:ascii="Times New Roman" w:hAnsi="Times New Roman" w:cs="Times New Roman"/>
+          <w:b/>
+          <w:bCs/>
+          <w:lang w:val="en-US"/>
+        </w:rPr>
+        <w:t>b</w:t>
+      </w:r>
+      <w:r>
+        <w:rPr>
+          <w:rFonts w:ascii="Times New Roman" w:hAnsi="Times New Roman" w:cs="Times New Roman"/>
+          <w:b/>
+          <w:bCs/>
+          <w:lang w:val="en-US"/>
+        </w:rPr>
+        <w:t>lerjeve</w:t>
+      </w:r>
     </w:p>
     <w:tbl>
       <w:tblPr>
@@ -11433,7 +11669,7 @@
                 <w:rFonts w:ascii="Times New Roman" w:hAnsi="Times New Roman" w:cs="Times New Roman"/>
                 <w:lang w:val="en-US"/>
               </w:rPr>
-              <w:t xml:space="preserve">1. Shko në faqen kryesore. 2. Shfaqet lista e produkteve. 3. Kliko në butonin "Shto në shportë" për produktin "Sauce Labs Backpack". 4. Shporta e blerjeve shfaq numrin "1" në ikonën e shportës në këndin e djathtë të sipërme. 5. Kliko në ikonën e shportës së blerjeve. 6. Produkti i shtuar është i listuar në </w:t>
+              <w:t xml:space="preserve">1. Shko në faqen kryesore. 2. Shfaqet lista e produkteve. 3. Kliko në butonin "Shto në shportë" për produktin "Sauce Labs Backpack". 4. Shporta e blerjeve shfaq numrin "1" në ikonën e shportës në këndin e djathtë të </w:t>
             </w:r>
             <w:r>
               <w:rPr>
@@ -11441,7 +11677,7 @@
                 <w:lang w:val="en-US"/>
               </w:rPr>
               <w:lastRenderedPageBreak/>
-              <w:t>shportë dhe detajet janë të sakta.</w:t>
+              <w:t>sipërme. 5. Kliko në ikonën e shportës së blerjeve. 6. Produkti i shtuar është i listuar në shportë dhe detajet janë të sakta.</w:t>
             </w:r>
           </w:p>
         </w:tc>
@@ -11507,14 +11743,7 @@
                 <w:rFonts w:ascii="Times New Roman" w:hAnsi="Times New Roman" w:cs="Times New Roman"/>
                 <w:lang w:val="en-US"/>
               </w:rPr>
-              <w:t>TC00</w:t>
-            </w:r>
-            <w:r>
-              <w:rPr>
-                <w:rFonts w:ascii="Times New Roman" w:hAnsi="Times New Roman" w:cs="Times New Roman"/>
-                <w:lang w:val="en-US"/>
-              </w:rPr>
-              <w:t>2</w:t>
+              <w:t>TC002</w:t>
             </w:r>
           </w:p>
         </w:tc>
@@ -11663,14 +11892,7 @@
                 <w:rFonts w:ascii="Times New Roman" w:hAnsi="Times New Roman" w:cs="Times New Roman"/>
                 <w:lang w:val="en-US"/>
               </w:rPr>
-              <w:t>TC00</w:t>
-            </w:r>
-            <w:r>
-              <w:rPr>
-                <w:rFonts w:ascii="Times New Roman" w:hAnsi="Times New Roman" w:cs="Times New Roman"/>
-                <w:lang w:val="en-US"/>
-              </w:rPr>
-              <w:t>3</w:t>
+              <w:t>TC003</w:t>
             </w:r>
           </w:p>
         </w:tc>
@@ -11754,7 +11976,7 @@
                 <w:rFonts w:ascii="Times New Roman" w:hAnsi="Times New Roman" w:cs="Times New Roman"/>
                 <w:lang w:val="en-US"/>
               </w:rPr>
-              <w:t xml:space="preserve">1. Kliko në butonin "Vazhdo të bësh blerje" pasi të kesh hequr produktin e parë nga shporta e blerjeve. 2. Shfaqet faqja e përmbledhjes së produkteve. 3. Kliko në butonin "Shto në shportë" për produktin "Sauce Labs </w:t>
+              <w:t xml:space="preserve">1. Kliko në butonin "Vazhdo të bësh blerje" pasi të kesh hequr produktin e parë nga shporta e blerjeve. 2. Shfaqet faqja e përmbledhjes </w:t>
             </w:r>
             <w:r>
               <w:rPr>
@@ -11762,7 +11984,7 @@
                 <w:lang w:val="en-US"/>
               </w:rPr>
               <w:lastRenderedPageBreak/>
-              <w:t>Bike Light". 4. Kliko në ikonën e shportës së blerjeve. 5. Produkti i dytë është i listuar në shportë dhe është i pranishëm.</w:t>
+              <w:t>së produkteve. 3. Kliko në butonin "Shto në shportë" për produktin "Sauce Labs Bike Light". 4. Kliko në ikonën e shportës së blerjeve. 5. Produkti i dytë është i listuar në shportë dhe është i pranishëm.</w:t>
             </w:r>
           </w:p>
         </w:tc>
@@ -11846,16 +12068,25 @@
           <w:bCs/>
           <w:lang w:val="en-US"/>
         </w:rPr>
-        <w:t xml:space="preserve">Feature </w:t>
-      </w:r>
-      <w:r>
-        <w:rPr>
-          <w:rFonts w:ascii="Times New Roman" w:hAnsi="Times New Roman" w:cs="Times New Roman"/>
-          <w:b/>
-          <w:bCs/>
-          <w:lang w:val="en-US"/>
-        </w:rPr>
-        <w:t>4</w:t>
+        <w:t>Funksionaliteti</w:t>
+      </w:r>
+      <w:r>
+        <w:rPr>
+          <w:rFonts w:ascii="Times New Roman" w:hAnsi="Times New Roman" w:cs="Times New Roman"/>
+          <w:b/>
+          <w:bCs/>
+          <w:lang w:val="en-US"/>
+        </w:rPr>
+        <w:t xml:space="preserve"> 4</w:t>
+      </w:r>
+      <w:r>
+        <w:rPr>
+          <w:rFonts w:ascii="Times New Roman" w:hAnsi="Times New Roman" w:cs="Times New Roman"/>
+          <w:b/>
+          <w:bCs/>
+          <w:lang w:val="en-US"/>
+        </w:rPr>
+        <w:t>: Perfundimi me sukses i blerjes</w:t>
       </w:r>
     </w:p>
     <w:p>
@@ -11876,13 +12107,13 @@
         <w:tblLook w:val="04A0" w:firstRow="1" w:lastRow="0" w:firstColumn="1" w:lastColumn="0" w:noHBand="0" w:noVBand="1"/>
       </w:tblPr>
       <w:tblGrid>
-        <w:gridCol w:w="1281"/>
-        <w:gridCol w:w="1292"/>
-        <w:gridCol w:w="1436"/>
-        <w:gridCol w:w="1474"/>
-        <w:gridCol w:w="1305"/>
-        <w:gridCol w:w="1425"/>
-        <w:gridCol w:w="1137"/>
+        <w:gridCol w:w="1239"/>
+        <w:gridCol w:w="1261"/>
+        <w:gridCol w:w="1413"/>
+        <w:gridCol w:w="1453"/>
+        <w:gridCol w:w="1463"/>
+        <w:gridCol w:w="1414"/>
+        <w:gridCol w:w="1107"/>
       </w:tblGrid>
       <w:tr>
         <w:tc>
@@ -12060,6 +12291,13 @@
                 <w:lang w:val="en-US"/>
               </w:rPr>
             </w:pPr>
+            <w:r>
+              <w:rPr>
+                <w:rFonts w:ascii="Times New Roman" w:hAnsi="Times New Roman" w:cs="Times New Roman"/>
+                <w:lang w:val="en-US"/>
+              </w:rPr>
+              <w:t>TC001</w:t>
+            </w:r>
           </w:p>
         </w:tc>
         <w:tc>
@@ -12074,6 +12312,13 @@
                 <w:lang w:val="en-US"/>
               </w:rPr>
             </w:pPr>
+            <w:r>
+              <w:rPr>
+                <w:rFonts w:ascii="Times New Roman" w:hAnsi="Times New Roman" w:cs="Times New Roman"/>
+                <w:lang w:val="en-US"/>
+              </w:rPr>
+              <w:t>Procesi i Blerjes dhe Anulimi</w:t>
+            </w:r>
           </w:p>
         </w:tc>
         <w:tc>
@@ -12088,6 +12333,28 @@
                 <w:lang w:val="en-US"/>
               </w:rPr>
             </w:pPr>
+            <w:r>
+              <w:rPr>
+                <w:rFonts w:ascii="Times New Roman" w:hAnsi="Times New Roman" w:cs="Times New Roman"/>
+                <w:lang w:val="en-US"/>
+              </w:rPr>
+              <w:t xml:space="preserve">Verifikoni që një përdorues mund të bëjë blerjen e një produkti, ta anulojë atë dhe pastaj të </w:t>
+            </w:r>
+            <w:r>
+              <w:rPr>
+                <w:rFonts w:ascii="Times New Roman" w:hAnsi="Times New Roman" w:cs="Times New Roman"/>
+                <w:lang w:val="en-US"/>
+              </w:rPr>
+              <w:lastRenderedPageBreak/>
+              <w:t>përfundojë blerjen me sukses</w:t>
+            </w:r>
+            <w:r>
+              <w:rPr>
+                <w:rFonts w:ascii="Times New Roman" w:hAnsi="Times New Roman" w:cs="Times New Roman"/>
+                <w:lang w:val="en-US"/>
+              </w:rPr>
+              <w:t>.</w:t>
+            </w:r>
           </w:p>
         </w:tc>
         <w:tc>
@@ -12102,6 +12369,14 @@
                 <w:lang w:val="en-US"/>
               </w:rPr>
             </w:pPr>
+            <w:r>
+              <w:rPr>
+                <w:rFonts w:ascii="Times New Roman" w:hAnsi="Times New Roman" w:cs="Times New Roman"/>
+                <w:lang w:val="en-US"/>
+              </w:rPr>
+              <w:lastRenderedPageBreak/>
+              <w:t>Përdoruesi duhet të jetë kyçur dhe të ketë produktin në shportën e blerjes.</w:t>
+            </w:r>
           </w:p>
         </w:tc>
         <w:tc>
@@ -12116,6 +12391,29 @@
                 <w:lang w:val="en-US"/>
               </w:rPr>
             </w:pPr>
+            <w:r>
+              <w:rPr>
+                <w:rFonts w:ascii="Times New Roman" w:hAnsi="Times New Roman" w:cs="Times New Roman"/>
+                <w:lang w:val="en-US"/>
+              </w:rPr>
+              <w:t xml:space="preserve">1. Përdoruesi navigon në shportën e blerjes. 2. Produkti është në shportë. 3. </w:t>
+            </w:r>
+            <w:r>
+              <w:rPr>
+                <w:rFonts w:ascii="Times New Roman" w:hAnsi="Times New Roman" w:cs="Times New Roman"/>
+                <w:lang w:val="en-US"/>
+              </w:rPr>
+              <w:lastRenderedPageBreak/>
+              <w:t xml:space="preserve">Përdoruesi klikon butonin "Kontrollo". 4. Faqja e kontrollit hapet. 5. Përdoruesi klikon butonin "Anulo". 6. Përdoruesi ridrejtohet përsëri në faqen e shportës së blerjes. 7. Përdoruesi klikon përsëri butonin "Kontrollo". 8. Faqja e kontrollit hapet përsëri. 9. Përdoruesi plotëson informacionin e kërkuar dhe klikon "Vazhdo". 10. Detajet e blerjes shfaqen. 11. Përdoruesi </w:t>
+            </w:r>
+            <w:r>
+              <w:rPr>
+                <w:rFonts w:ascii="Times New Roman" w:hAnsi="Times New Roman" w:cs="Times New Roman"/>
+                <w:lang w:val="en-US"/>
+              </w:rPr>
+              <w:lastRenderedPageBreak/>
+              <w:t>klikon butonin "Përfundo". 12. Faqja e porosisë së suksesshme shfaqet.</w:t>
+            </w:r>
           </w:p>
         </w:tc>
         <w:tc>
@@ -12130,6 +12428,22 @@
                 <w:lang w:val="en-US"/>
               </w:rPr>
             </w:pPr>
+            <w:r>
+              <w:rPr>
+                <w:rFonts w:ascii="Times New Roman" w:hAnsi="Times New Roman" w:cs="Times New Roman"/>
+                <w:lang w:val="en-US"/>
+              </w:rPr>
+              <w:lastRenderedPageBreak/>
+              <w:t xml:space="preserve">Blerja dhe anulimi u kryen me sukses, dhe përdoruesi u ridrejtua në faqen e </w:t>
+            </w:r>
+            <w:r>
+              <w:rPr>
+                <w:rFonts w:ascii="Times New Roman" w:hAnsi="Times New Roman" w:cs="Times New Roman"/>
+                <w:lang w:val="en-US"/>
+              </w:rPr>
+              <w:lastRenderedPageBreak/>
+              <w:t>porosisë së suksesshme.</w:t>
+            </w:r>
           </w:p>
         </w:tc>
         <w:tc>
@@ -12144,6 +12458,14 @@
                 <w:lang w:val="en-US"/>
               </w:rPr>
             </w:pPr>
+            <w:r>
+              <w:rPr>
+                <w:rFonts w:ascii="Times New Roman" w:hAnsi="Times New Roman" w:cs="Times New Roman"/>
+                <w:lang w:val="en-US"/>
+              </w:rPr>
+              <w:lastRenderedPageBreak/>
+              <w:t>Kaluar</w:t>
+            </w:r>
           </w:p>
         </w:tc>
       </w:tr>
@@ -12153,6 +12475,189 @@
         <w:spacing w:line="360" w:lineRule="auto"/>
         <w:rPr>
           <w:rFonts w:ascii="Times New Roman" w:hAnsi="Times New Roman" w:cs="Times New Roman"/>
+          <w:lang w:val="en-US"/>
+        </w:rPr>
+      </w:pPr>
+    </w:p>
+    <w:p>
+      <w:pPr>
+        <w:spacing w:line="360" w:lineRule="auto"/>
+        <w:rPr>
+          <w:rFonts w:ascii="Times New Roman" w:hAnsi="Times New Roman" w:cs="Times New Roman"/>
+          <w:sz w:val="28"/>
+          <w:szCs w:val="28"/>
+          <w:lang w:val="en-US"/>
+        </w:rPr>
+      </w:pPr>
+    </w:p>
+    <w:p>
+      <w:pPr>
+        <w:spacing w:line="360" w:lineRule="auto"/>
+        <w:rPr>
+          <w:rFonts w:ascii="Times New Roman" w:hAnsi="Times New Roman" w:cs="Times New Roman"/>
+          <w:b/>
+          <w:bCs/>
+          <w:sz w:val="28"/>
+          <w:szCs w:val="28"/>
+          <w:lang w:val="en-US"/>
+        </w:rPr>
+      </w:pPr>
+      <w:r>
+        <w:rPr>
+          <w:rFonts w:ascii="Times New Roman" w:hAnsi="Times New Roman" w:cs="Times New Roman"/>
+          <w:b/>
+          <w:bCs/>
+          <w:sz w:val="28"/>
+          <w:szCs w:val="28"/>
+          <w:lang w:val="en-US"/>
+        </w:rPr>
+        <w:br/>
+        <w:t>7.</w:t>
+      </w:r>
+      <w:r>
+        <w:rPr>
+          <w:rFonts w:ascii="Times New Roman" w:hAnsi="Times New Roman" w:cs="Times New Roman"/>
+          <w:b/>
+          <w:bCs/>
+          <w:sz w:val="28"/>
+          <w:szCs w:val="28"/>
+          <w:lang w:val="en-US"/>
+        </w:rPr>
+        <w:t>3</w:t>
+      </w:r>
+      <w:r>
+        <w:rPr>
+          <w:rFonts w:ascii="Times New Roman" w:hAnsi="Times New Roman" w:cs="Times New Roman"/>
+          <w:b/>
+          <w:bCs/>
+          <w:sz w:val="28"/>
+          <w:szCs w:val="28"/>
+          <w:lang w:val="en-US"/>
+        </w:rPr>
+        <w:t xml:space="preserve"> SELENIUM</w:t>
+      </w:r>
+      <w:r>
+        <w:rPr>
+          <w:rFonts w:ascii="Times New Roman" w:hAnsi="Times New Roman" w:cs="Times New Roman"/>
+          <w:b/>
+          <w:bCs/>
+          <w:sz w:val="28"/>
+          <w:szCs w:val="28"/>
+          <w:lang w:val="en-US"/>
+        </w:rPr>
+        <w:br/>
+        <w:t>7.</w:t>
+      </w:r>
+      <w:r>
+        <w:rPr>
+          <w:rFonts w:ascii="Times New Roman" w:hAnsi="Times New Roman" w:cs="Times New Roman"/>
+          <w:b/>
+          <w:bCs/>
+          <w:sz w:val="28"/>
+          <w:szCs w:val="28"/>
+          <w:lang w:val="en-US"/>
+        </w:rPr>
+        <w:t>4</w:t>
+      </w:r>
+      <w:r>
+        <w:rPr>
+          <w:rFonts w:ascii="Times New Roman" w:hAnsi="Times New Roman" w:cs="Times New Roman"/>
+          <w:b/>
+          <w:bCs/>
+          <w:sz w:val="28"/>
+          <w:szCs w:val="28"/>
+          <w:lang w:val="en-US"/>
+        </w:rPr>
+        <w:t xml:space="preserve"> CYPRESS</w:t>
+      </w:r>
+      <w:r>
+        <w:rPr>
+          <w:rFonts w:ascii="Times New Roman" w:hAnsi="Times New Roman" w:cs="Times New Roman"/>
+          <w:b/>
+          <w:bCs/>
+          <w:sz w:val="28"/>
+          <w:szCs w:val="28"/>
+          <w:lang w:val="en-US"/>
+        </w:rPr>
+        <w:br/>
+        <w:t>7.</w:t>
+      </w:r>
+      <w:r>
+        <w:rPr>
+          <w:rFonts w:ascii="Times New Roman" w:hAnsi="Times New Roman" w:cs="Times New Roman"/>
+          <w:b/>
+          <w:bCs/>
+          <w:sz w:val="28"/>
+          <w:szCs w:val="28"/>
+          <w:lang w:val="en-US"/>
+        </w:rPr>
+        <w:t>5</w:t>
+      </w:r>
+      <w:r>
+        <w:rPr>
+          <w:rFonts w:ascii="Times New Roman" w:hAnsi="Times New Roman" w:cs="Times New Roman"/>
+          <w:b/>
+          <w:bCs/>
+          <w:sz w:val="28"/>
+          <w:szCs w:val="28"/>
+          <w:lang w:val="en-US"/>
+        </w:rPr>
+        <w:t xml:space="preserve"> TEST COMPLETE</w:t>
+      </w:r>
+    </w:p>
+    <w:p>
+      <w:pPr>
+        <w:spacing w:line="360" w:lineRule="auto"/>
+        <w:rPr>
+          <w:rFonts w:ascii="Times New Roman" w:hAnsi="Times New Roman" w:cs="Times New Roman"/>
+          <w:b/>
+          <w:bCs/>
+          <w:sz w:val="28"/>
+          <w:szCs w:val="28"/>
+          <w:lang w:val="en-US"/>
+        </w:rPr>
+      </w:pPr>
+      <w:r>
+        <w:rPr>
+          <w:rFonts w:ascii="Times New Roman" w:hAnsi="Times New Roman" w:cs="Times New Roman"/>
+          <w:b/>
+          <w:bCs/>
+          <w:sz w:val="28"/>
+          <w:szCs w:val="28"/>
+          <w:lang w:val="en-US"/>
+        </w:rPr>
+        <w:t>7.</w:t>
+      </w:r>
+      <w:r>
+        <w:rPr>
+          <w:rFonts w:ascii="Times New Roman" w:hAnsi="Times New Roman" w:cs="Times New Roman"/>
+          <w:b/>
+          <w:bCs/>
+          <w:sz w:val="28"/>
+          <w:szCs w:val="28"/>
+          <w:lang w:val="en-US"/>
+        </w:rPr>
+        <w:t>6</w:t>
+      </w:r>
+      <w:r>
+        <w:rPr>
+          <w:rFonts w:ascii="Times New Roman" w:hAnsi="Times New Roman" w:cs="Times New Roman"/>
+          <w:b/>
+          <w:bCs/>
+          <w:sz w:val="28"/>
+          <w:szCs w:val="28"/>
+          <w:lang w:val="en-US"/>
+        </w:rPr>
+        <w:t xml:space="preserve"> TABELE KRAHASUESE</w:t>
+      </w:r>
+    </w:p>
+    <w:p>
+      <w:pPr>
+        <w:spacing w:line="360" w:lineRule="auto"/>
+        <w:rPr>
+          <w:rFonts w:ascii="Times New Roman" w:hAnsi="Times New Roman" w:cs="Times New Roman"/>
+          <w:b/>
+          <w:bCs/>
           <w:lang w:val="en-US"/>
         </w:rPr>
       </w:pPr>
@@ -12659,7 +13164,6 @@
                 <w:bCs/>
                 <w:lang w:val="en-AL"/>
               </w:rPr>
-              <w:lastRenderedPageBreak/>
               <w:t>Programming Languages</w:t>
             </w:r>
           </w:p>
@@ -12752,6 +13256,7 @@
                 <w:bCs/>
                 <w:lang w:val="en-AL"/>
               </w:rPr>
+              <w:lastRenderedPageBreak/>
               <w:t>Browser Compatibility</w:t>
             </w:r>
           </w:p>
@@ -13896,7 +14401,6 @@
                 <w:bCs/>
                 <w:lang w:val="en-AL"/>
               </w:rPr>
-              <w:lastRenderedPageBreak/>
               <w:t>Kriteret</w:t>
             </w:r>
           </w:p>
@@ -14001,6 +14505,7 @@
                 <w:bCs/>
                 <w:lang w:val="en-AL"/>
               </w:rPr>
+              <w:lastRenderedPageBreak/>
               <w:t>Burimi i hapur</w:t>
             </w:r>
           </w:p>
@@ -17804,9 +18309,9 @@
   </w:abstractNum>
   <w:abstractNum w:abstractNumId="19" w15:restartNumberingAfterBreak="0">
     <w:nsid w:val="36D727A3"/>
-    <w:multiLevelType w:val="hybridMultilevel"/>
-    <w:tmpl w:val="B190576E"/>
-    <w:lvl w:ilvl="0" w:tplc="0409000F">
+    <w:multiLevelType w:val="multilevel"/>
+    <w:tmpl w:val="0B0038BC"/>
+    <w:lvl w:ilvl="0">
       <w:start w:val="1"/>
       <w:numFmt w:val="decimal"/>
       <w:lvlText w:val="%1."/>
@@ -17818,100 +18323,108 @@
         <w:rFonts w:hint="default"/>
       </w:rPr>
     </w:lvl>
-    <w:lvl w:ilvl="1" w:tplc="04090003" w:tentative="1">
-      <w:start w:val="1"/>
-      <w:numFmt w:val="bullet"/>
-      <w:lvlText w:val="o"/>
-      <w:lvlJc w:val="left"/>
-      <w:pPr>
-        <w:ind w:left="1440" w:hanging="360"/>
+    <w:lvl w:ilvl="1">
+      <w:start w:val="2"/>
+      <w:numFmt w:val="decimal"/>
+      <w:isLgl/>
+      <w:lvlText w:val="%1.%2"/>
+      <w:lvlJc w:val="left"/>
+      <w:pPr>
+        <w:ind w:left="720" w:hanging="360"/>
       </w:pPr>
       <w:rPr>
-        <w:rFonts w:ascii="Courier New" w:hAnsi="Courier New" w:cs="Courier New" w:hint="default"/>
+        <w:rFonts w:hint="default"/>
       </w:rPr>
     </w:lvl>
-    <w:lvl w:ilvl="2" w:tplc="04090005" w:tentative="1">
-      <w:start w:val="1"/>
-      <w:numFmt w:val="bullet"/>
-      <w:lvlText w:val=""/>
-      <w:lvlJc w:val="left"/>
-      <w:pPr>
-        <w:ind w:left="2160" w:hanging="360"/>
+    <w:lvl w:ilvl="2">
+      <w:start w:val="1"/>
+      <w:numFmt w:val="decimal"/>
+      <w:isLgl/>
+      <w:lvlText w:val="%1.%2.%3"/>
+      <w:lvlJc w:val="left"/>
+      <w:pPr>
+        <w:ind w:left="1080" w:hanging="720"/>
       </w:pPr>
       <w:rPr>
-        <w:rFonts w:ascii="Wingdings" w:hAnsi="Wingdings" w:hint="default"/>
+        <w:rFonts w:hint="default"/>
       </w:rPr>
     </w:lvl>
-    <w:lvl w:ilvl="3" w:tplc="04090001" w:tentative="1">
-      <w:start w:val="1"/>
-      <w:numFmt w:val="bullet"/>
-      <w:lvlText w:val=""/>
-      <w:lvlJc w:val="left"/>
-      <w:pPr>
-        <w:ind w:left="2880" w:hanging="360"/>
+    <w:lvl w:ilvl="3">
+      <w:start w:val="1"/>
+      <w:numFmt w:val="decimal"/>
+      <w:isLgl/>
+      <w:lvlText w:val="%1.%2.%3.%4"/>
+      <w:lvlJc w:val="left"/>
+      <w:pPr>
+        <w:ind w:left="1440" w:hanging="1080"/>
       </w:pPr>
       <w:rPr>
-        <w:rFonts w:ascii="Symbol" w:hAnsi="Symbol" w:hint="default"/>
+        <w:rFonts w:hint="default"/>
       </w:rPr>
     </w:lvl>
-    <w:lvl w:ilvl="4" w:tplc="04090003" w:tentative="1">
-      <w:start w:val="1"/>
-      <w:numFmt w:val="bullet"/>
-      <w:lvlText w:val="o"/>
-      <w:lvlJc w:val="left"/>
-      <w:pPr>
-        <w:ind w:left="3600" w:hanging="360"/>
+    <w:lvl w:ilvl="4">
+      <w:start w:val="1"/>
+      <w:numFmt w:val="decimal"/>
+      <w:isLgl/>
+      <w:lvlText w:val="%1.%2.%3.%4.%5"/>
+      <w:lvlJc w:val="left"/>
+      <w:pPr>
+        <w:ind w:left="1440" w:hanging="1080"/>
       </w:pPr>
       <w:rPr>
-        <w:rFonts w:ascii="Courier New" w:hAnsi="Courier New" w:cs="Courier New" w:hint="default"/>
+        <w:rFonts w:hint="default"/>
       </w:rPr>
     </w:lvl>
-    <w:lvl w:ilvl="5" w:tplc="04090005" w:tentative="1">
-      <w:start w:val="1"/>
-      <w:numFmt w:val="bullet"/>
-      <w:lvlText w:val=""/>
-      <w:lvlJc w:val="left"/>
-      <w:pPr>
-        <w:ind w:left="4320" w:hanging="360"/>
+    <w:lvl w:ilvl="5">
+      <w:start w:val="1"/>
+      <w:numFmt w:val="decimal"/>
+      <w:isLgl/>
+      <w:lvlText w:val="%1.%2.%3.%4.%5.%6"/>
+      <w:lvlJc w:val="left"/>
+      <w:pPr>
+        <w:ind w:left="1800" w:hanging="1440"/>
       </w:pPr>
       <w:rPr>
-        <w:rFonts w:ascii="Wingdings" w:hAnsi="Wingdings" w:hint="default"/>
+        <w:rFonts w:hint="default"/>
       </w:rPr>
     </w:lvl>
-    <w:lvl w:ilvl="6" w:tplc="04090001" w:tentative="1">
-      <w:start w:val="1"/>
-      <w:numFmt w:val="bullet"/>
-      <w:lvlText w:val=""/>
-      <w:lvlJc w:val="left"/>
-      <w:pPr>
-        <w:ind w:left="5040" w:hanging="360"/>
+    <w:lvl w:ilvl="6">
+      <w:start w:val="1"/>
+      <w:numFmt w:val="decimal"/>
+      <w:isLgl/>
+      <w:lvlText w:val="%1.%2.%3.%4.%5.%6.%7"/>
+      <w:lvlJc w:val="left"/>
+      <w:pPr>
+        <w:ind w:left="1800" w:hanging="1440"/>
       </w:pPr>
       <w:rPr>
-        <w:rFonts w:ascii="Symbol" w:hAnsi="Symbol" w:hint="default"/>
+        <w:rFonts w:hint="default"/>
       </w:rPr>
     </w:lvl>
-    <w:lvl w:ilvl="7" w:tplc="04090003" w:tentative="1">
-      <w:start w:val="1"/>
-      <w:numFmt w:val="bullet"/>
-      <w:lvlText w:val="o"/>
-      <w:lvlJc w:val="left"/>
-      <w:pPr>
-        <w:ind w:left="5760" w:hanging="360"/>
+    <w:lvl w:ilvl="7">
+      <w:start w:val="1"/>
+      <w:numFmt w:val="decimal"/>
+      <w:isLgl/>
+      <w:lvlText w:val="%1.%2.%3.%4.%5.%6.%7.%8"/>
+      <w:lvlJc w:val="left"/>
+      <w:pPr>
+        <w:ind w:left="2160" w:hanging="1800"/>
       </w:pPr>
       <w:rPr>
-        <w:rFonts w:ascii="Courier New" w:hAnsi="Courier New" w:cs="Courier New" w:hint="default"/>
+        <w:rFonts w:hint="default"/>
       </w:rPr>
     </w:lvl>
-    <w:lvl w:ilvl="8" w:tplc="04090005" w:tentative="1">
-      <w:start w:val="1"/>
-      <w:numFmt w:val="bullet"/>
-      <w:lvlText w:val=""/>
-      <w:lvlJc w:val="left"/>
-      <w:pPr>
-        <w:ind w:left="6480" w:hanging="360"/>
+    <w:lvl w:ilvl="8">
+      <w:start w:val="1"/>
+      <w:numFmt w:val="decimal"/>
+      <w:isLgl/>
+      <w:lvlText w:val="%1.%2.%3.%4.%5.%6.%7.%8.%9"/>
+      <w:lvlJc w:val="left"/>
+      <w:pPr>
+        <w:ind w:left="2520" w:hanging="2160"/>
       </w:pPr>
       <w:rPr>
-        <w:rFonts w:ascii="Wingdings" w:hAnsi="Wingdings" w:hint="default"/>
+        <w:rFonts w:hint="default"/>
       </w:rPr>
     </w:lvl>
   </w:abstractNum>

</xml_diff>

<commit_message>
added 7.3 Gjetja e elementeve ne web
</commit_message>
<xml_diff>
--- a/diploma.doc.docx
+++ b/diploma.doc.docx
@@ -8205,18 +8205,28 @@
         <w:spacing w:line="360" w:lineRule="auto"/>
         <w:rPr>
           <w:rFonts w:ascii="Times New Roman" w:hAnsi="Times New Roman" w:cs="Times New Roman"/>
-          <w:b/>
-          <w:bCs/>
-          <w:lang w:val="en-US"/>
-        </w:rPr>
-      </w:pPr>
-      <w:r>
-        <w:rPr>
-          <w:rFonts w:ascii="Times New Roman" w:hAnsi="Times New Roman" w:cs="Times New Roman"/>
-          <w:b/>
-          <w:bCs/>
-          <w:lang w:val="en-US"/>
-        </w:rPr>
+          <w:lang w:val="en-US"/>
+        </w:rPr>
+      </w:pPr>
+    </w:p>
+    <w:p>
+      <w:pPr>
+        <w:spacing w:line="360" w:lineRule="auto"/>
+        <w:rPr>
+          <w:rFonts w:ascii="Times New Roman" w:hAnsi="Times New Roman" w:cs="Times New Roman"/>
+          <w:b/>
+          <w:bCs/>
+          <w:lang w:val="en-US"/>
+        </w:rPr>
+      </w:pPr>
+      <w:r>
+        <w:rPr>
+          <w:rFonts w:ascii="Times New Roman" w:hAnsi="Times New Roman" w:cs="Times New Roman"/>
+          <w:b/>
+          <w:bCs/>
+          <w:lang w:val="en-US"/>
+        </w:rPr>
+        <w:lastRenderedPageBreak/>
         <w:t xml:space="preserve">5.4 </w:t>
       </w:r>
       <w:r>
@@ -8260,7 +8270,6 @@
           <w:rFonts w:ascii="Times New Roman" w:hAnsi="Times New Roman" w:cs="Times New Roman"/>
           <w:lang w:val="en-US"/>
         </w:rPr>
-        <w:lastRenderedPageBreak/>
         <w:t>cy.get(): Ky është komanda kryesor për zgjedhjen e elementeve DOM në Cypress, ngjashëm me findElement() në Selenium. Megjithatë, Cypress automatikisht rifillon zgjedhjen derisa elementi të jetë i disponueshëm ose koha e pritjes të përfundojë.</w:t>
       </w:r>
     </w:p>
@@ -9390,27 +9399,19 @@
         <w:spacing w:line="360" w:lineRule="auto"/>
         <w:rPr>
           <w:rFonts w:ascii="Times New Roman" w:hAnsi="Times New Roman" w:cs="Times New Roman"/>
-          <w:lang w:val="en-US"/>
-        </w:rPr>
-      </w:pPr>
-    </w:p>
-    <w:p>
-      <w:pPr>
-        <w:spacing w:line="360" w:lineRule="auto"/>
-        <w:rPr>
-          <w:rFonts w:ascii="Times New Roman" w:hAnsi="Times New Roman" w:cs="Times New Roman"/>
-          <w:b/>
-          <w:bCs/>
-          <w:lang w:val="en-US"/>
-        </w:rPr>
-      </w:pPr>
-      <w:r>
-        <w:rPr>
-          <w:rFonts w:ascii="Times New Roman" w:hAnsi="Times New Roman" w:cs="Times New Roman"/>
-          <w:b/>
-          <w:bCs/>
-          <w:lang w:val="en-US"/>
-        </w:rPr>
+          <w:b/>
+          <w:bCs/>
+          <w:lang w:val="en-US"/>
+        </w:rPr>
+      </w:pPr>
+      <w:r>
+        <w:rPr>
+          <w:rFonts w:ascii="Times New Roman" w:hAnsi="Times New Roman" w:cs="Times New Roman"/>
+          <w:b/>
+          <w:bCs/>
+          <w:lang w:val="en-US"/>
+        </w:rPr>
+        <w:lastRenderedPageBreak/>
         <w:t xml:space="preserve">6.6 </w:t>
       </w:r>
       <w:r>
@@ -9754,6 +9755,19 @@
         </w:rPr>
         <w:t>Këto janë vetëm disa prej komandave dhe karakteristikave kryesore të TestComplete. Mjeti vazhdon të zhvillohet dhe shtohen veçori të tjera për të përmirësuar aftësitë e testimin automatik në mjediset e ndryshme të zhvillimit.</w:t>
       </w:r>
+    </w:p>
+    <w:p>
+      <w:pPr>
+        <w:spacing w:line="360" w:lineRule="auto"/>
+        <w:rPr>
+          <w:rFonts w:ascii="Times New Roman" w:hAnsi="Times New Roman" w:cs="Times New Roman"/>
+          <w:b/>
+          <w:bCs/>
+          <w:sz w:val="28"/>
+          <w:szCs w:val="28"/>
+          <w:lang w:val="en-US"/>
+        </w:rPr>
+      </w:pPr>
     </w:p>
     <w:p>
       <w:pPr>
@@ -12497,11 +12511,283 @@
           <w:rFonts w:ascii="Times New Roman" w:hAnsi="Times New Roman" w:cs="Times New Roman"/>
           <w:b/>
           <w:bCs/>
+          <w:lang w:val="en-US"/>
+        </w:rPr>
+      </w:pPr>
+      <w:r>
+        <w:rPr>
+          <w:rFonts w:ascii="Times New Roman" w:hAnsi="Times New Roman" w:cs="Times New Roman"/>
+          <w:b/>
+          <w:bCs/>
+          <w:lang w:val="en-US"/>
+        </w:rPr>
+        <w:t xml:space="preserve">7.3 Gjetja e elementeve </w:t>
+      </w:r>
+      <w:r>
+        <w:rPr>
+          <w:rFonts w:ascii="Times New Roman" w:hAnsi="Times New Roman" w:cs="Times New Roman"/>
+          <w:b/>
+          <w:bCs/>
+          <w:lang w:val="en-US"/>
+        </w:rPr>
+        <w:t>ne web</w:t>
+      </w:r>
+    </w:p>
+    <w:p>
+      <w:pPr>
+        <w:spacing w:line="360" w:lineRule="auto"/>
+        <w:rPr>
+          <w:rFonts w:ascii="Times New Roman" w:hAnsi="Times New Roman" w:cs="Times New Roman"/>
+          <w:lang w:val="en-US"/>
+        </w:rPr>
+      </w:pPr>
+      <w:r>
+        <w:rPr>
+          <w:rFonts w:ascii="Times New Roman" w:hAnsi="Times New Roman" w:cs="Times New Roman"/>
+          <w:lang w:val="en-US"/>
+        </w:rPr>
+        <w:t>Para se të implemento</w:t>
+      </w:r>
+      <w:r>
+        <w:rPr>
+          <w:rFonts w:ascii="Times New Roman" w:hAnsi="Times New Roman" w:cs="Times New Roman"/>
+          <w:lang w:val="en-US"/>
+        </w:rPr>
+        <w:t xml:space="preserve">jme </w:t>
+      </w:r>
+      <w:r>
+        <w:rPr>
+          <w:rFonts w:ascii="Times New Roman" w:hAnsi="Times New Roman" w:cs="Times New Roman"/>
+          <w:lang w:val="en-US"/>
+        </w:rPr>
+        <w:t>testet me Cypress dhe Selenium, është e rëndësishme të kupto</w:t>
+      </w:r>
+      <w:r>
+        <w:rPr>
+          <w:rFonts w:ascii="Times New Roman" w:hAnsi="Times New Roman" w:cs="Times New Roman"/>
+          <w:lang w:val="en-US"/>
+        </w:rPr>
+        <w:t>jme</w:t>
+      </w:r>
+      <w:r>
+        <w:rPr>
+          <w:rFonts w:ascii="Times New Roman" w:hAnsi="Times New Roman" w:cs="Times New Roman"/>
+          <w:lang w:val="en-US"/>
+        </w:rPr>
+        <w:t xml:space="preserve"> si të gje</w:t>
+      </w:r>
+      <w:r>
+        <w:rPr>
+          <w:rFonts w:ascii="Times New Roman" w:hAnsi="Times New Roman" w:cs="Times New Roman"/>
+          <w:lang w:val="en-US"/>
+        </w:rPr>
+        <w:t xml:space="preserve">jme </w:t>
+      </w:r>
+      <w:r>
+        <w:rPr>
+          <w:rFonts w:ascii="Times New Roman" w:hAnsi="Times New Roman" w:cs="Times New Roman"/>
+          <w:lang w:val="en-US"/>
+        </w:rPr>
+        <w:t xml:space="preserve">elementet në web. </w:t>
+      </w:r>
+      <w:r>
+        <w:rPr>
+          <w:rFonts w:ascii="Times New Roman" w:hAnsi="Times New Roman" w:cs="Times New Roman"/>
+          <w:lang w:val="en-US"/>
+        </w:rPr>
+        <w:t xml:space="preserve">Identifikimi i elementeve ne web eshte i rendesishem per implementimin e skenareve te testimit. </w:t>
+      </w:r>
+    </w:p>
+    <w:p>
+      <w:pPr>
+        <w:spacing w:line="360" w:lineRule="auto"/>
+        <w:rPr>
+          <w:rFonts w:ascii="Times New Roman" w:hAnsi="Times New Roman" w:cs="Times New Roman"/>
+          <w:lang w:val="en-US"/>
+        </w:rPr>
+      </w:pPr>
+      <w:r>
+        <w:rPr>
+          <w:rFonts w:ascii="Times New Roman" w:hAnsi="Times New Roman" w:cs="Times New Roman"/>
+          <w:lang w:val="en-US"/>
+        </w:rPr>
+        <w:t>Per gjetjen e elementeve ne web, mund te hapim nje nga shfletuesit dhe te elementi i deshiruar klikojme me te djathten e mouse-it. Me pas zgjedhim opsion inspect dhe pamja e inspektorit do te hapet</w:t>
+      </w:r>
+      <w:r>
+        <w:rPr>
+          <w:rFonts w:ascii="Times New Roman" w:hAnsi="Times New Roman" w:cs="Times New Roman"/>
+          <w:lang w:val="en-US"/>
+        </w:rPr>
+        <w:t>, si ne figuren me poshte:</w:t>
+      </w:r>
+    </w:p>
+    <w:p>
+      <w:pPr>
+        <w:spacing w:line="360" w:lineRule="auto"/>
+        <w:rPr>
+          <w:rFonts w:ascii="Times New Roman" w:hAnsi="Times New Roman" w:cs="Times New Roman"/>
+          <w:lang w:val="en-US"/>
+        </w:rPr>
+      </w:pPr>
+      <w:r>
+        <w:rPr>
+          <w:rFonts w:ascii="Times New Roman" w:hAnsi="Times New Roman" w:cs="Times New Roman"/>
+          <w:lang w:val="en-US"/>
+        </w:rPr>
+        <w:drawing>
+          <wp:inline distT="0" distB="0" distL="0" distR="0" wp14:anchorId="4F8734B8" wp14:editId="0A7DFEE9">
+            <wp:extent cx="5943600" cy="3136900"/>
+            <wp:effectExtent l="0" t="0" r="0" b="0"/>
+            <wp:docPr id="973415438" name="Picture 1"/>
+            <wp:cNvGraphicFramePr>
+              <a:graphicFrameLocks xmlns:a="http://schemas.openxmlformats.org/drawingml/2006/main" noChangeAspect="1"/>
+            </wp:cNvGraphicFramePr>
+            <a:graphic xmlns:a="http://schemas.openxmlformats.org/drawingml/2006/main">
+              <a:graphicData uri="http://schemas.openxmlformats.org/drawingml/2006/picture">
+                <pic:pic xmlns:pic="http://schemas.openxmlformats.org/drawingml/2006/picture">
+                  <pic:nvPicPr>
+                    <pic:cNvPr id="973415438" name=""/>
+                    <pic:cNvPicPr/>
+                  </pic:nvPicPr>
+                  <pic:blipFill>
+                    <a:blip r:embed="rId10"/>
+                    <a:stretch>
+                      <a:fillRect/>
+                    </a:stretch>
+                  </pic:blipFill>
+                  <pic:spPr>
+                    <a:xfrm>
+                      <a:off x="0" y="0"/>
+                      <a:ext cx="5943600" cy="3136900"/>
+                    </a:xfrm>
+                    <a:prstGeom prst="rect">
+                      <a:avLst/>
+                    </a:prstGeom>
+                  </pic:spPr>
+                </pic:pic>
+              </a:graphicData>
+            </a:graphic>
+          </wp:inline>
+        </w:drawing>
+      </w:r>
+    </w:p>
+    <w:p>
+      <w:pPr>
+        <w:spacing w:line="360" w:lineRule="auto"/>
+        <w:rPr>
+          <w:rFonts w:ascii="Times New Roman" w:hAnsi="Times New Roman" w:cs="Times New Roman"/>
+          <w:b/>
+          <w:bCs/>
+          <w:lang w:val="en-US"/>
+        </w:rPr>
+      </w:pPr>
+    </w:p>
+    <w:p>
+      <w:pPr>
+        <w:spacing w:line="360" w:lineRule="auto"/>
+        <w:rPr>
+          <w:rFonts w:ascii="Times New Roman" w:hAnsi="Times New Roman" w:cs="Times New Roman"/>
+          <w:lang w:val="en-US"/>
+        </w:rPr>
+      </w:pPr>
+      <w:r>
+        <w:rPr>
+          <w:rFonts w:ascii="Times New Roman" w:hAnsi="Times New Roman" w:cs="Times New Roman"/>
+          <w:lang w:val="en-US"/>
+        </w:rPr>
+        <w:lastRenderedPageBreak/>
+        <w:t>Lehtesisht veme re, se per inputin ‘Username’ kemi tag-un ‘input’, atributin ‘class’ dhe gjithashtu ‘id’. Secila nga keto opsione mund te perdoret per kapjen e ketij elementi web. Ne rastet kur atributi ‘id’ eshte prezent, keshillohet kapja e elementit me kete atribut, pasi eshte unik. Me pas keshillohet perdorimi i atributit ‘class’ ose ne rast se kemi nje element web te tipit buton ose link, mund te perdoret dhe gjetja e elementit me ate te tekstit. Kjo pasi nuk eshte shume e zakonshme, qe dy butona me te njejtin emer te jene prezent ne nje faqe.</w:t>
+      </w:r>
+    </w:p>
+    <w:p>
+      <w:pPr>
+        <w:spacing w:line="360" w:lineRule="auto"/>
+        <w:rPr>
+          <w:rFonts w:ascii="Times New Roman" w:hAnsi="Times New Roman" w:cs="Times New Roman"/>
+          <w:lang w:val="en-US"/>
+        </w:rPr>
+      </w:pPr>
+      <w:r>
+        <w:rPr>
+          <w:rFonts w:ascii="Times New Roman" w:hAnsi="Times New Roman" w:cs="Times New Roman"/>
+          <w:lang w:val="en-US"/>
+        </w:rPr>
+        <w:t>Per raste me te vecanta, ku kapja e elementit nuk behet me metodat e mesiperme, klikojme me te djathten e mouse-it ne tag-un e elemenit dhe me pas klikojme opsionin ‘Copy’. Nje dritare e re do te hapet dhe disa opsione per kapjen e elementit, si ne figuren me poshte:</w:t>
+      </w:r>
+    </w:p>
+    <w:p>
+      <w:pPr>
+        <w:spacing w:line="360" w:lineRule="auto"/>
+        <w:rPr>
+          <w:rFonts w:ascii="Times New Roman" w:hAnsi="Times New Roman" w:cs="Times New Roman"/>
+          <w:b/>
+          <w:bCs/>
           <w:sz w:val="28"/>
           <w:szCs w:val="28"/>
           <w:lang w:val="en-US"/>
         </w:rPr>
       </w:pPr>
+      <w:r>
+        <w:rPr>
+          <w:rFonts w:ascii="Times New Roman" w:hAnsi="Times New Roman" w:cs="Times New Roman"/>
+          <w:b/>
+          <w:bCs/>
+          <w:sz w:val="28"/>
+          <w:szCs w:val="28"/>
+          <w:lang w:val="en-US"/>
+        </w:rPr>
+        <w:drawing>
+          <wp:inline distT="0" distB="0" distL="0" distR="0" wp14:anchorId="734DA3B9" wp14:editId="7DF86E1A">
+            <wp:extent cx="5943600" cy="2068195"/>
+            <wp:effectExtent l="0" t="0" r="0" b="1905"/>
+            <wp:docPr id="1379055450" name="Picture 1" descr="A screenshot of a computer&#10;&#10;Description automatically generated"/>
+            <wp:cNvGraphicFramePr>
+              <a:graphicFrameLocks xmlns:a="http://schemas.openxmlformats.org/drawingml/2006/main" noChangeAspect="1"/>
+            </wp:cNvGraphicFramePr>
+            <a:graphic xmlns:a="http://schemas.openxmlformats.org/drawingml/2006/main">
+              <a:graphicData uri="http://schemas.openxmlformats.org/drawingml/2006/picture">
+                <pic:pic xmlns:pic="http://schemas.openxmlformats.org/drawingml/2006/picture">
+                  <pic:nvPicPr>
+                    <pic:cNvPr id="1379055450" name="Picture 1" descr="A screenshot of a computer&#10;&#10;Description automatically generated"/>
+                    <pic:cNvPicPr/>
+                  </pic:nvPicPr>
+                  <pic:blipFill>
+                    <a:blip r:embed="rId11"/>
+                    <a:stretch>
+                      <a:fillRect/>
+                    </a:stretch>
+                  </pic:blipFill>
+                  <pic:spPr>
+                    <a:xfrm>
+                      <a:off x="0" y="0"/>
+                      <a:ext cx="5943600" cy="2068195"/>
+                    </a:xfrm>
+                    <a:prstGeom prst="rect">
+                      <a:avLst/>
+                    </a:prstGeom>
+                  </pic:spPr>
+                </pic:pic>
+              </a:graphicData>
+            </a:graphic>
+          </wp:inline>
+        </w:drawing>
+      </w:r>
+    </w:p>
+    <w:p>
+      <w:pPr>
+        <w:spacing w:line="360" w:lineRule="auto"/>
+        <w:rPr>
+          <w:rFonts w:ascii="Times New Roman" w:hAnsi="Times New Roman" w:cs="Times New Roman"/>
+          <w:lang w:val="en-US"/>
+        </w:rPr>
+      </w:pPr>
+      <w:r>
+        <w:rPr>
+          <w:rFonts w:ascii="Times New Roman" w:hAnsi="Times New Roman" w:cs="Times New Roman"/>
+          <w:lang w:val="en-US"/>
+        </w:rPr>
+        <w:t>Sugjerohet perdorimi i ‘selector’ ose ‘XPath’. Sigurohuni qe selektori i zgjedhur te jete unik, ne kete menyre nuk do te kemi anomali ne momentin qe testet ekzekutohen. Ne momentin qe selektori identifikon me teper se nje element web, Selenium dhe Cypress do te perdorin elementin e pare ne liste.</w:t>
+      </w:r>
       <w:r>
         <w:rPr>
           <w:rFonts w:ascii="Times New Roman" w:hAnsi="Times New Roman" w:cs="Times New Roman"/>
@@ -13256,7 +13542,6 @@
                 <w:bCs/>
                 <w:lang w:val="en-AL"/>
               </w:rPr>
-              <w:lastRenderedPageBreak/>
               <w:t>Browser Compatibility</w:t>
             </w:r>
           </w:p>
@@ -14177,6 +14462,7 @@
                 <w:bCs/>
                 <w:lang w:val="en-AL"/>
               </w:rPr>
+              <w:lastRenderedPageBreak/>
               <w:t>Licensing Costs</w:t>
             </w:r>
           </w:p>
@@ -14505,7 +14791,6 @@
                 <w:bCs/>
                 <w:lang w:val="en-AL"/>
               </w:rPr>
-              <w:lastRenderedPageBreak/>
               <w:t>Burimi i hapur</w:t>
             </w:r>
           </w:p>
@@ -15444,6 +15729,7 @@
                 <w:bCs/>
                 <w:lang w:val="en-AL"/>
               </w:rPr>
+              <w:lastRenderedPageBreak/>
               <w:t>Mbështetja komerciale</w:t>
             </w:r>
           </w:p>
@@ -15812,7 +16098,6 @@
                 <w:bCs/>
                 <w:lang w:val="en-AL"/>
               </w:rPr>
-              <w:lastRenderedPageBreak/>
               <w:t>Kostot e Licencës</w:t>
             </w:r>
           </w:p>
@@ -16092,8 +16377,8 @@
       </w:pPr>
     </w:p>
     <w:sectPr>
-      <w:footerReference w:type="even" r:id="rId10"/>
-      <w:footerReference w:type="default" r:id="rId11"/>
+      <w:footerReference w:type="even" r:id="rId12"/>
+      <w:footerReference w:type="default" r:id="rId13"/>
       <w:pgSz w:w="12240" w:h="15840"/>
       <w:pgMar w:top="1440" w:right="1440" w:bottom="1440" w:left="1440" w:header="720" w:footer="720" w:gutter="0"/>
       <w:cols w:space="720"/>

</xml_diff>

<commit_message>
added selenium project details
</commit_message>
<xml_diff>
--- a/diploma.doc.docx
+++ b/diploma.doc.docx
@@ -5613,7 +5613,6 @@
         <w:spacing w:line="360" w:lineRule="auto"/>
         <w:rPr>
           <w:rFonts w:ascii="Times New Roman" w:hAnsi="Times New Roman" w:cs="Times New Roman"/>
-          <w:b/>
           <w:lang w:val="en-US"/>
         </w:rPr>
       </w:pPr>
@@ -5624,6 +5623,16 @@
         </w:rPr>
         <w:t>Ekzistojne shume framework-e dhe mjete per testimin e automatizuar, falas si dhe me pagese. Me poshte permendim disa prej tyre.</w:t>
       </w:r>
+    </w:p>
+    <w:p>
+      <w:pPr>
+        <w:spacing w:line="360" w:lineRule="auto"/>
+        <w:rPr>
+          <w:rFonts w:ascii="Times New Roman" w:hAnsi="Times New Roman" w:cs="Times New Roman"/>
+          <w:b/>
+          <w:lang w:val="en-US"/>
+        </w:rPr>
+      </w:pPr>
     </w:p>
     <w:p>
       <w:pPr>
@@ -5773,7 +5782,6 @@
           <w:bCs/>
           <w:lang w:val="en-US"/>
         </w:rPr>
-        <w:lastRenderedPageBreak/>
         <w:t xml:space="preserve">3.4 </w:t>
       </w:r>
       <w:r>
@@ -6017,7 +6025,6 @@
           <w:szCs w:val="28"/>
           <w:lang w:val="en-US"/>
         </w:rPr>
-        <w:lastRenderedPageBreak/>
         <w:t>KAPITULLI 4</w:t>
       </w:r>
     </w:p>
@@ -6712,6 +6719,15 @@
         </w:rPr>
         <w:t>Në përgjithësi, megjithëse ka disa sfida të lidhura me përdorimin e Selenium, fleksibiliteti i tij, kuadri i fortë dhe mbështetja e komunitetit e bëjnë atë një zgjedhje të njohur për testimin e aplikacioneve web.</w:t>
       </w:r>
+    </w:p>
+    <w:p>
+      <w:pPr>
+        <w:spacing w:line="360" w:lineRule="auto"/>
+        <w:rPr>
+          <w:rFonts w:ascii="Times New Roman" w:hAnsi="Times New Roman" w:cs="Times New Roman"/>
+          <w:lang w:val="en-US"/>
+        </w:rPr>
+      </w:pPr>
     </w:p>
     <w:p>
       <w:pPr>
@@ -7139,6 +7155,7 @@
           <w:rFonts w:ascii="Times New Roman" w:hAnsi="Times New Roman" w:cs="Times New Roman"/>
           <w:lang w:val="en-US"/>
         </w:rPr>
+        <w:lastRenderedPageBreak/>
         <w:t>q</w:t>
       </w:r>
       <w:r>
@@ -7174,7 +7191,6 @@
           <w:rFonts w:ascii="Times New Roman" w:hAnsi="Times New Roman" w:cs="Times New Roman"/>
           <w:lang w:val="en-US"/>
         </w:rPr>
-        <w:lastRenderedPageBreak/>
         <w:t>Komandat e gjetjes se elementeve</w:t>
       </w:r>
       <w:r>
@@ -7682,7 +7698,6 @@
           <w:rFonts w:ascii="Times New Roman" w:hAnsi="Times New Roman" w:cs="Times New Roman"/>
           <w:lang w:val="en-US"/>
         </w:rPr>
-        <w:lastRenderedPageBreak/>
         <w:t>Në testimin e automatizuar, pohimet përdoren për të kontrolluar nëse rezultatet e pritura të një testi përputhen me rezultatet aktuale. Pohimet ju lejojnë të verifikoni nëse disa kushte janë përmbushur, dhe nëse jo, testi do të dështojë.</w:t>
       </w:r>
     </w:p>
@@ -7993,19 +8008,6 @@
           <w:rFonts w:ascii="Times New Roman" w:hAnsi="Times New Roman" w:cs="Times New Roman"/>
           <w:b/>
           <w:bCs/>
-          <w:sz w:val="36"/>
-          <w:szCs w:val="36"/>
-          <w:lang w:val="en-US"/>
-        </w:rPr>
-      </w:pPr>
-    </w:p>
-    <w:p>
-      <w:pPr>
-        <w:spacing w:line="360" w:lineRule="auto"/>
-        <w:rPr>
-          <w:rFonts w:ascii="Times New Roman" w:hAnsi="Times New Roman" w:cs="Times New Roman"/>
-          <w:b/>
-          <w:bCs/>
           <w:sz w:val="28"/>
           <w:szCs w:val="28"/>
           <w:lang w:val="en-US"/>
@@ -8074,6 +8076,15 @@
         <w:spacing w:line="360" w:lineRule="auto"/>
         <w:rPr>
           <w:rFonts w:ascii="Times New Roman" w:hAnsi="Times New Roman" w:cs="Times New Roman"/>
+          <w:lang w:val="en-US"/>
+        </w:rPr>
+      </w:pPr>
+    </w:p>
+    <w:p>
+      <w:pPr>
+        <w:spacing w:line="360" w:lineRule="auto"/>
+        <w:rPr>
+          <w:rFonts w:ascii="Times New Roman" w:hAnsi="Times New Roman" w:cs="Times New Roman"/>
           <w:b/>
           <w:bCs/>
           <w:lang w:val="en-US"/>
@@ -8151,6 +8162,15 @@
         <w:spacing w:line="360" w:lineRule="auto"/>
         <w:rPr>
           <w:rFonts w:ascii="Times New Roman" w:hAnsi="Times New Roman" w:cs="Times New Roman"/>
+          <w:lang w:val="en-US"/>
+        </w:rPr>
+      </w:pPr>
+    </w:p>
+    <w:p>
+      <w:pPr>
+        <w:spacing w:line="360" w:lineRule="auto"/>
+        <w:rPr>
+          <w:rFonts w:ascii="Times New Roman" w:hAnsi="Times New Roman" w:cs="Times New Roman"/>
           <w:b/>
           <w:bCs/>
           <w:lang w:val="en-US"/>
@@ -8190,24 +8210,6 @@
         </w:rPr>
         <w:t>Në përgjithësi, Cypress është një framework i fuqishëm dhe i përdorshëm për testimin e aplikacioneve të internetit të reja. Arkitektura e tij unike dhe ekzekutimi i shpejtë e bëjnë atë një mjet të çmuar për çdo ekip të testimi. Përveç kësaj, Cypress ofron një API më modern dhe më fleksibël për ndërveprimin me elementet e internetit, duke e lejuar zhvilluesit të testojnë një gamë më të gjerë të funksionaliteteve me më pak kod.</w:t>
       </w:r>
-    </w:p>
-    <w:p>
-      <w:pPr>
-        <w:spacing w:line="360" w:lineRule="auto"/>
-        <w:rPr>
-          <w:rFonts w:ascii="Times New Roman" w:hAnsi="Times New Roman" w:cs="Times New Roman"/>
-          <w:lang w:val="en-US"/>
-        </w:rPr>
-      </w:pPr>
-    </w:p>
-    <w:p>
-      <w:pPr>
-        <w:spacing w:line="360" w:lineRule="auto"/>
-        <w:rPr>
-          <w:rFonts w:ascii="Times New Roman" w:hAnsi="Times New Roman" w:cs="Times New Roman"/>
-          <w:lang w:val="en-US"/>
-        </w:rPr>
-      </w:pPr>
     </w:p>
     <w:p>
       <w:pPr>
@@ -12788,7 +12790,488 @@
         </w:rPr>
         <w:t>Sugjerohet perdorimi i ‘selector’ ose ‘XPath’. Sigurohuni qe selektori i zgjedhur te jete unik, ne kete menyre nuk do te kemi anomali ne momentin qe testet ekzekutohen. Ne momentin qe selektori identifikon me teper se nje element web, Selenium dhe Cypress do te perdorin elementin e pare ne liste.</w:t>
       </w:r>
-      <w:r>
+    </w:p>
+    <w:p>
+      <w:pPr>
+        <w:spacing w:line="360" w:lineRule="auto"/>
+        <w:rPr>
+          <w:rFonts w:ascii="Times New Roman" w:hAnsi="Times New Roman" w:cs="Times New Roman"/>
+          <w:lang w:val="en-US"/>
+        </w:rPr>
+      </w:pPr>
+    </w:p>
+    <w:p>
+      <w:pPr>
+        <w:spacing w:line="360" w:lineRule="auto"/>
+        <w:rPr>
+          <w:rFonts w:ascii="Times New Roman" w:hAnsi="Times New Roman" w:cs="Times New Roman"/>
+          <w:b/>
+          <w:bCs/>
+          <w:lang w:val="en-US"/>
+        </w:rPr>
+      </w:pPr>
+      <w:r>
+        <w:rPr>
+          <w:rFonts w:ascii="Times New Roman" w:hAnsi="Times New Roman" w:cs="Times New Roman"/>
+          <w:b/>
+          <w:bCs/>
+          <w:lang w:val="en-US"/>
+        </w:rPr>
+        <w:t xml:space="preserve">7.4 </w:t>
+      </w:r>
+      <w:r>
+        <w:rPr>
+          <w:rFonts w:ascii="Times New Roman" w:hAnsi="Times New Roman" w:cs="Times New Roman"/>
+          <w:b/>
+          <w:bCs/>
+          <w:lang w:val="en-US"/>
+        </w:rPr>
+        <w:t>Aplikacioni Sauce Demo</w:t>
+      </w:r>
+    </w:p>
+    <w:p>
+      <w:pPr>
+        <w:spacing w:line="360" w:lineRule="auto"/>
+        <w:rPr>
+          <w:rFonts w:ascii="Times New Roman" w:hAnsi="Times New Roman" w:cs="Times New Roman"/>
+          <w:lang w:val="en-US"/>
+        </w:rPr>
+      </w:pPr>
+      <w:r>
+        <w:rPr>
+          <w:rFonts w:ascii="Times New Roman" w:hAnsi="Times New Roman" w:cs="Times New Roman"/>
+          <w:lang w:val="en-US"/>
+        </w:rPr>
+        <w:t>Aplikacioni Sauce Demo është një aplikacion web i disponueshëm për testim që përdoret shpesh për demonstrimin e veprimit të testimit automati</w:t>
+      </w:r>
+      <w:r>
+        <w:rPr>
+          <w:rFonts w:ascii="Times New Roman" w:hAnsi="Times New Roman" w:cs="Times New Roman"/>
+          <w:lang w:val="en-US"/>
+        </w:rPr>
+        <w:t>.</w:t>
+      </w:r>
+    </w:p>
+    <w:p>
+      <w:pPr>
+        <w:spacing w:line="360" w:lineRule="auto"/>
+        <w:rPr>
+          <w:rFonts w:ascii="Times New Roman" w:hAnsi="Times New Roman" w:cs="Times New Roman"/>
+          <w:lang w:val="en-US"/>
+        </w:rPr>
+      </w:pPr>
+      <w:r>
+        <w:rPr>
+          <w:rFonts w:ascii="Times New Roman" w:hAnsi="Times New Roman" w:cs="Times New Roman"/>
+          <w:lang w:val="en-US"/>
+        </w:rPr>
+        <w:t xml:space="preserve">Përmes aplikacionit Sauce Demo, mund të bëhen shembuj të testimit për çështje të ndryshme të një aplikacioni web, përfshirë veprimet e kyçjes, kërkimin e produkteve, shtimin në shportë, dhe procesin e blerjes. Ky aplikacion është një mjedisi i </w:t>
+      </w:r>
+      <w:r>
+        <w:rPr>
+          <w:rFonts w:ascii="Times New Roman" w:hAnsi="Times New Roman" w:cs="Times New Roman"/>
+          <w:lang w:val="en-US"/>
+        </w:rPr>
+        <w:t>pershtatshem</w:t>
+      </w:r>
+      <w:r>
+        <w:rPr>
+          <w:rFonts w:ascii="Times New Roman" w:hAnsi="Times New Roman" w:cs="Times New Roman"/>
+          <w:lang w:val="en-US"/>
+        </w:rPr>
+        <w:t xml:space="preserve"> për të demonstruar aftësitë dhe veçoritë e secilës nga këto teknologji të automatizimit të uebit.</w:t>
+      </w:r>
+    </w:p>
+    <w:p>
+      <w:pPr>
+        <w:spacing w:line="360" w:lineRule="auto"/>
+        <w:rPr>
+          <w:rFonts w:ascii="Times New Roman" w:hAnsi="Times New Roman" w:cs="Times New Roman"/>
+          <w:lang w:val="en-US"/>
+        </w:rPr>
+      </w:pPr>
+      <w:r>
+        <w:rPr>
+          <w:rFonts w:ascii="Times New Roman" w:hAnsi="Times New Roman" w:cs="Times New Roman"/>
+          <w:lang w:val="en-US"/>
+        </w:rPr>
+        <w:t xml:space="preserve">Gjatë këtij studimi krahasues, aplikacioni </w:t>
+      </w:r>
+      <w:r>
+        <w:rPr>
+          <w:rFonts w:ascii="Times New Roman" w:hAnsi="Times New Roman" w:cs="Times New Roman"/>
+          <w:lang w:val="en-US"/>
+        </w:rPr>
+        <w:t xml:space="preserve">web </w:t>
+      </w:r>
+      <w:r>
+        <w:rPr>
+          <w:rFonts w:ascii="Times New Roman" w:hAnsi="Times New Roman" w:cs="Times New Roman"/>
+          <w:lang w:val="en-US"/>
+        </w:rPr>
+        <w:t xml:space="preserve">Sauce Demo do të përdoret për të ekzekutuar dhe shqyrtuar testet me Selenium, Cypress dhe TestComplete. Rezultatet dhe performanca e secilës teknologji do të </w:t>
+      </w:r>
+      <w:r>
+        <w:rPr>
+          <w:rFonts w:ascii="Times New Roman" w:hAnsi="Times New Roman" w:cs="Times New Roman"/>
+          <w:lang w:val="en-US"/>
+        </w:rPr>
+        <w:lastRenderedPageBreak/>
+        <w:t>vlerësohen në kontekstin e këtij aplikacioni. Ky aplikacion është një ambient i rëndësishëm për t'u siguruar që testimet janë të përshtatshme dhe që secila teknologji ka përputhshmëri me sfidat reale të një aplikacioni web të zakonshëm.</w:t>
+      </w:r>
+    </w:p>
+    <w:p>
+      <w:pPr>
+        <w:spacing w:line="360" w:lineRule="auto"/>
+        <w:rPr>
+          <w:rFonts w:ascii="Times New Roman" w:hAnsi="Times New Roman" w:cs="Times New Roman"/>
+          <w:b/>
+          <w:bCs/>
+          <w:lang w:val="en-US"/>
+        </w:rPr>
+      </w:pPr>
+      <w:r>
+        <w:rPr>
+          <w:rFonts w:ascii="Times New Roman" w:hAnsi="Times New Roman" w:cs="Times New Roman"/>
+          <w:b/>
+          <w:bCs/>
+          <w:lang w:val="en-US"/>
+        </w:rPr>
+        <w:t>7.5 Projekti Selenium</w:t>
+      </w:r>
+    </w:p>
+    <w:p>
+      <w:pPr>
+        <w:spacing w:line="360" w:lineRule="auto"/>
+        <w:rPr>
+          <w:rFonts w:ascii="Times New Roman" w:hAnsi="Times New Roman" w:cs="Times New Roman"/>
+          <w:lang w:val="en-US"/>
+        </w:rPr>
+      </w:pPr>
+      <w:r>
+        <w:rPr>
+          <w:rFonts w:ascii="Times New Roman" w:hAnsi="Times New Roman" w:cs="Times New Roman"/>
+          <w:lang w:val="en-US"/>
+        </w:rPr>
+        <w:t>Projekti është i organizuar në mënyrë të qartë dhe të strukturuar. Ka disa elemente kryesore:</w:t>
+      </w:r>
+    </w:p>
+    <w:p>
+      <w:pPr>
+        <w:spacing w:line="360" w:lineRule="auto"/>
+        <w:rPr>
+          <w:rFonts w:ascii="Times New Roman" w:hAnsi="Times New Roman" w:cs="Times New Roman"/>
+          <w:lang w:val="en-US"/>
+        </w:rPr>
+      </w:pPr>
+      <w:r>
+        <w:rPr>
+          <w:rFonts w:ascii="Times New Roman" w:hAnsi="Times New Roman" w:cs="Times New Roman"/>
+          <w:b/>
+          <w:bCs/>
+          <w:lang w:val="en-US"/>
+        </w:rPr>
+        <w:t>Testet e Cucumber:</w:t>
+      </w:r>
+      <w:r>
+        <w:rPr>
+          <w:rFonts w:ascii="Times New Roman" w:hAnsi="Times New Roman" w:cs="Times New Roman"/>
+          <w:lang w:val="en-US"/>
+        </w:rPr>
+        <w:t xml:space="preserve"> Këto janë skenarët e testimit të shkruar në gjuhën e Cucumber. Ata përshkruajnë hapat e testeve në një mënyrë të lexueshme dhe janë të organizuar në dosje të ndara përkatëse.</w:t>
+      </w:r>
+    </w:p>
+    <w:p>
+      <w:pPr>
+        <w:spacing w:line="360" w:lineRule="auto"/>
+        <w:rPr>
+          <w:rFonts w:ascii="Times New Roman" w:hAnsi="Times New Roman" w:cs="Times New Roman"/>
+          <w:lang w:val="en-US"/>
+        </w:rPr>
+      </w:pPr>
+      <w:r>
+        <w:rPr>
+          <w:rFonts w:ascii="Times New Roman" w:hAnsi="Times New Roman" w:cs="Times New Roman"/>
+          <w:b/>
+          <w:bCs/>
+          <w:lang w:val="en-US"/>
+        </w:rPr>
+        <w:t>Kod Selenium:</w:t>
+      </w:r>
+      <w:r>
+        <w:rPr>
+          <w:rFonts w:ascii="Times New Roman" w:hAnsi="Times New Roman" w:cs="Times New Roman"/>
+          <w:lang w:val="en-US"/>
+        </w:rPr>
+        <w:t xml:space="preserve"> Ky është kod Python i përdorur për të ekzekutuar veprimet e testeve në Selenium. Përdorimi i Selenium lejon automatin e faqes për të kryer veprimet e përshtatura në shkrimin e testeve.</w:t>
+      </w:r>
+    </w:p>
+    <w:p>
+      <w:pPr>
+        <w:spacing w:line="360" w:lineRule="auto"/>
+        <w:rPr>
+          <w:rFonts w:ascii="Times New Roman" w:hAnsi="Times New Roman" w:cs="Times New Roman"/>
+          <w:lang w:val="en-US"/>
+        </w:rPr>
+      </w:pPr>
+      <w:r>
+        <w:rPr>
+          <w:rFonts w:ascii="Times New Roman" w:hAnsi="Times New Roman" w:cs="Times New Roman"/>
+          <w:b/>
+          <w:bCs/>
+          <w:lang w:val="en-US"/>
+        </w:rPr>
+        <w:t>Konfigurimi i Shfletuesit:</w:t>
+      </w:r>
+      <w:r>
+        <w:rPr>
+          <w:rFonts w:ascii="Times New Roman" w:hAnsi="Times New Roman" w:cs="Times New Roman"/>
+          <w:lang w:val="en-US"/>
+        </w:rPr>
+        <w:t xml:space="preserve"> Projekti përdor Selenium WebDriver për të kontrolluar një shfletues web. Konfigurimi i shfletuesit është përfshirë për të siguruar që teste ekzekutohen në një mjedis të përshtatshëm.</w:t>
+      </w:r>
+    </w:p>
+    <w:p>
+      <w:pPr>
+        <w:spacing w:line="360" w:lineRule="auto"/>
+        <w:rPr>
+          <w:rFonts w:ascii="Times New Roman" w:hAnsi="Times New Roman" w:cs="Times New Roman"/>
+          <w:lang w:val="en-US"/>
+        </w:rPr>
+      </w:pPr>
+      <w:r>
+        <w:rPr>
+          <w:rFonts w:ascii="Times New Roman" w:hAnsi="Times New Roman" w:cs="Times New Roman"/>
+          <w:b/>
+          <w:bCs/>
+          <w:lang w:val="en-US"/>
+        </w:rPr>
+        <w:t>Skedarët e Konfigurimit:</w:t>
+      </w:r>
+      <w:r>
+        <w:rPr>
+          <w:rFonts w:ascii="Times New Roman" w:hAnsi="Times New Roman" w:cs="Times New Roman"/>
+          <w:lang w:val="en-US"/>
+        </w:rPr>
+        <w:t xml:space="preserve"> Skedarët e konfigurimit janë përdorur për të vendosur parametrat e projektin, përfshirë konfigurimin e WebDriver dhe shfletuesit.</w:t>
+      </w:r>
+    </w:p>
+    <w:p>
+      <w:pPr>
+        <w:spacing w:line="360" w:lineRule="auto"/>
+        <w:rPr>
+          <w:rFonts w:ascii="Times New Roman" w:hAnsi="Times New Roman" w:cs="Times New Roman"/>
+          <w:lang w:val="en-US"/>
+        </w:rPr>
+      </w:pPr>
+      <w:r>
+        <w:rPr>
+          <w:rFonts w:ascii="Times New Roman" w:hAnsi="Times New Roman" w:cs="Times New Roman"/>
+          <w:b/>
+          <w:bCs/>
+          <w:lang w:val="en-US"/>
+        </w:rPr>
+        <w:t>Pasqyrat e Testimit dhe Rezultatet:</w:t>
+      </w:r>
+      <w:r>
+        <w:rPr>
+          <w:rFonts w:ascii="Times New Roman" w:hAnsi="Times New Roman" w:cs="Times New Roman"/>
+          <w:lang w:val="en-US"/>
+        </w:rPr>
+        <w:t xml:space="preserve"> Pasqyrat e testimit dhe rezultatet e testit janë dokumentuar në mënyrë të qartë për të ndjekur progresin e testit dhe për të vlerësuar nëse testi është kaluar ose jo.</w:t>
+      </w:r>
+    </w:p>
+    <w:p>
+      <w:pPr>
+        <w:spacing w:line="360" w:lineRule="auto"/>
+        <w:rPr>
+          <w:rFonts w:ascii="Times New Roman" w:hAnsi="Times New Roman" w:cs="Times New Roman"/>
+          <w:b/>
+          <w:bCs/>
+          <w:lang w:val="en-US"/>
+        </w:rPr>
+      </w:pPr>
+      <w:r>
+        <w:rPr>
+          <w:rFonts w:ascii="Times New Roman" w:hAnsi="Times New Roman" w:cs="Times New Roman"/>
+          <w:b/>
+          <w:bCs/>
+          <w:lang w:val="en-US"/>
+        </w:rPr>
+        <w:t>Cucumber:</w:t>
+      </w:r>
+    </w:p>
+    <w:p>
+      <w:pPr>
+        <w:pStyle w:val="ListParagraph"/>
+        <w:numPr>
+          <w:ilvl w:val="0"/>
+          <w:numId w:val="32"/>
+        </w:numPr>
+        <w:spacing w:line="360" w:lineRule="auto"/>
+        <w:rPr>
+          <w:rFonts w:ascii="Times New Roman" w:hAnsi="Times New Roman" w:cs="Times New Roman"/>
+          <w:lang w:val="en-US"/>
+        </w:rPr>
+      </w:pPr>
+      <w:r>
+        <w:rPr>
+          <w:rFonts w:ascii="Times New Roman" w:hAnsi="Times New Roman" w:cs="Times New Roman"/>
+          <w:lang w:val="en-US"/>
+        </w:rPr>
+        <w:t>Cucumber është një mjet për zhvillimin e bazuar në sjellje (BDD) që përdor një gjuhë të thjeshtë dhe të kuptueshme për të shkruar specifikime të testimi.</w:t>
+      </w:r>
+    </w:p>
+    <w:p>
+      <w:pPr>
+        <w:pStyle w:val="ListParagraph"/>
+        <w:numPr>
+          <w:ilvl w:val="0"/>
+          <w:numId w:val="32"/>
+        </w:numPr>
+        <w:spacing w:line="360" w:lineRule="auto"/>
+        <w:rPr>
+          <w:rFonts w:ascii="Times New Roman" w:hAnsi="Times New Roman" w:cs="Times New Roman"/>
+          <w:lang w:val="en-US"/>
+        </w:rPr>
+      </w:pPr>
+      <w:r>
+        <w:rPr>
+          <w:rFonts w:ascii="Times New Roman" w:hAnsi="Times New Roman" w:cs="Times New Roman"/>
+          <w:lang w:val="en-US"/>
+        </w:rPr>
+        <w:t>Shpërndahet në disa versione për shumicën e gjuhëve programuese.</w:t>
+      </w:r>
+    </w:p>
+    <w:p>
+      <w:pPr>
+        <w:pStyle w:val="ListParagraph"/>
+        <w:numPr>
+          <w:ilvl w:val="0"/>
+          <w:numId w:val="32"/>
+        </w:numPr>
+        <w:spacing w:line="360" w:lineRule="auto"/>
+        <w:rPr>
+          <w:rFonts w:ascii="Times New Roman" w:hAnsi="Times New Roman" w:cs="Times New Roman"/>
+          <w:lang w:val="en-US"/>
+        </w:rPr>
+      </w:pPr>
+      <w:r>
+        <w:rPr>
+          <w:rFonts w:ascii="Times New Roman" w:hAnsi="Times New Roman" w:cs="Times New Roman"/>
+          <w:lang w:val="en-US"/>
+        </w:rPr>
+        <w:t>Cucumber lejon shkrimin e specifikimeve të testimi në një format të lexueshëm nga njerëzit duke përdorur sintaksën e "scenario-ve" dhe "steps" të legjendës së testimi.</w:t>
+      </w:r>
+    </w:p>
+    <w:p>
+      <w:pPr>
+        <w:pStyle w:val="ListParagraph"/>
+        <w:numPr>
+          <w:ilvl w:val="0"/>
+          <w:numId w:val="32"/>
+        </w:numPr>
+        <w:spacing w:line="360" w:lineRule="auto"/>
+        <w:rPr>
+          <w:rFonts w:ascii="Times New Roman" w:hAnsi="Times New Roman" w:cs="Times New Roman"/>
+          <w:lang w:val="en-US"/>
+        </w:rPr>
+      </w:pPr>
+      <w:r>
+        <w:rPr>
+          <w:rFonts w:ascii="Times New Roman" w:hAnsi="Times New Roman" w:cs="Times New Roman"/>
+          <w:lang w:val="en-US"/>
+        </w:rPr>
+        <w:t>Përmban një përkthyes që ekzekuton këto specifikime dhe i lidh ato me kodin e testimi, në mënyrë që specifikimet të ekzekutohen automatikisht nëpërmjet kodit të testit.</w:t>
+      </w:r>
+    </w:p>
+    <w:p>
+      <w:pPr>
+        <w:spacing w:line="360" w:lineRule="auto"/>
+        <w:rPr>
+          <w:rFonts w:ascii="Times New Roman" w:hAnsi="Times New Roman" w:cs="Times New Roman"/>
+          <w:b/>
+          <w:bCs/>
+          <w:lang w:val="en-US"/>
+        </w:rPr>
+      </w:pPr>
+      <w:r>
+        <w:rPr>
+          <w:rFonts w:ascii="Times New Roman" w:hAnsi="Times New Roman" w:cs="Times New Roman"/>
+          <w:b/>
+          <w:bCs/>
+          <w:lang w:val="en-US"/>
+        </w:rPr>
+        <w:t>Gherkin:</w:t>
+      </w:r>
+    </w:p>
+    <w:p>
+      <w:pPr>
+        <w:pStyle w:val="ListParagraph"/>
+        <w:numPr>
+          <w:ilvl w:val="0"/>
+          <w:numId w:val="33"/>
+        </w:numPr>
+        <w:spacing w:line="360" w:lineRule="auto"/>
+        <w:rPr>
+          <w:rFonts w:ascii="Times New Roman" w:hAnsi="Times New Roman" w:cs="Times New Roman"/>
+          <w:lang w:val="en-US"/>
+        </w:rPr>
+      </w:pPr>
+      <w:r>
+        <w:rPr>
+          <w:rFonts w:ascii="Times New Roman" w:hAnsi="Times New Roman" w:cs="Times New Roman"/>
+          <w:lang w:val="en-US"/>
+        </w:rPr>
+        <w:t>Gherkin është gjuha ose sintaksa e përdorur për të shkruar specifikimet e testimi në Cucumber.</w:t>
+      </w:r>
+    </w:p>
+    <w:p>
+      <w:pPr>
+        <w:pStyle w:val="ListParagraph"/>
+        <w:numPr>
+          <w:ilvl w:val="0"/>
+          <w:numId w:val="33"/>
+        </w:numPr>
+        <w:spacing w:line="360" w:lineRule="auto"/>
+        <w:rPr>
+          <w:rFonts w:ascii="Times New Roman" w:hAnsi="Times New Roman" w:cs="Times New Roman"/>
+          <w:lang w:val="en-US"/>
+        </w:rPr>
+      </w:pPr>
+      <w:r>
+        <w:rPr>
+          <w:rFonts w:ascii="Times New Roman" w:hAnsi="Times New Roman" w:cs="Times New Roman"/>
+          <w:lang w:val="en-US"/>
+        </w:rPr>
+        <w:t>Është një gjuhë me tekst të thjeshtë dhe një strukturë të rregullt që lejon për shkrimin e hapat e testimi në mënyrë të lexueshme nga njerëzit dhe më pas ekzekutimi i tyre automatikisht.</w:t>
+      </w:r>
+    </w:p>
+    <w:p>
+      <w:pPr>
+        <w:pStyle w:val="ListParagraph"/>
+        <w:numPr>
+          <w:ilvl w:val="0"/>
+          <w:numId w:val="33"/>
+        </w:numPr>
+        <w:spacing w:line="360" w:lineRule="auto"/>
+        <w:rPr>
+          <w:rFonts w:ascii="Times New Roman" w:hAnsi="Times New Roman" w:cs="Times New Roman"/>
+          <w:lang w:val="en-US"/>
+        </w:rPr>
+      </w:pPr>
+      <w:r>
+        <w:rPr>
+          <w:rFonts w:ascii="Times New Roman" w:hAnsi="Times New Roman" w:cs="Times New Roman"/>
+          <w:lang w:val="en-US"/>
+        </w:rPr>
+        <w:lastRenderedPageBreak/>
+        <w:t>Specifikimet e testimi të shkruara në Gherkin janë të përkthyer në kod të ekzekutueshëm nga Cucumber për të kryer testimin automatik.</w:t>
+      </w:r>
+    </w:p>
+    <w:p>
+      <w:pPr>
+        <w:spacing w:line="360" w:lineRule="auto"/>
         <w:rPr>
           <w:rFonts w:ascii="Times New Roman" w:hAnsi="Times New Roman" w:cs="Times New Roman"/>
           <w:b/>
@@ -12797,7 +13280,2296 @@
           <w:szCs w:val="28"/>
           <w:lang w:val="en-US"/>
         </w:rPr>
+      </w:pPr>
+      <w:r>
+        <w:rPr>
+          <w:rFonts w:ascii="Times New Roman" w:hAnsi="Times New Roman" w:cs="Times New Roman"/>
+          <w:b/>
+          <w:bCs/>
+          <w:sz w:val="28"/>
+          <w:szCs w:val="28"/>
+          <w:lang w:val="en-US"/>
+        </w:rPr>
+        <w:drawing>
+          <wp:inline distT="0" distB="0" distL="0" distR="0" wp14:anchorId="210ACC1C" wp14:editId="7E5821A2">
+            <wp:extent cx="5422232" cy="3531402"/>
+            <wp:effectExtent l="0" t="0" r="1270" b="0"/>
+            <wp:docPr id="36050783" name="Picture 1"/>
+            <wp:cNvGraphicFramePr>
+              <a:graphicFrameLocks xmlns:a="http://schemas.openxmlformats.org/drawingml/2006/main" noChangeAspect="1"/>
+            </wp:cNvGraphicFramePr>
+            <a:graphic xmlns:a="http://schemas.openxmlformats.org/drawingml/2006/main">
+              <a:graphicData uri="http://schemas.openxmlformats.org/drawingml/2006/picture">
+                <pic:pic xmlns:pic="http://schemas.openxmlformats.org/drawingml/2006/picture">
+                  <pic:nvPicPr>
+                    <pic:cNvPr id="36050783" name=""/>
+                    <pic:cNvPicPr/>
+                  </pic:nvPicPr>
+                  <pic:blipFill>
+                    <a:blip r:embed="rId12"/>
+                    <a:stretch>
+                      <a:fillRect/>
+                    </a:stretch>
+                  </pic:blipFill>
+                  <pic:spPr>
+                    <a:xfrm>
+                      <a:off x="0" y="0"/>
+                      <a:ext cx="5429934" cy="3536418"/>
+                    </a:xfrm>
+                    <a:prstGeom prst="rect">
+                      <a:avLst/>
+                    </a:prstGeom>
+                  </pic:spPr>
+                </pic:pic>
+              </a:graphicData>
+            </a:graphic>
+          </wp:inline>
+        </w:drawing>
+      </w:r>
+    </w:p>
+    <w:p>
+      <w:pPr>
+        <w:spacing w:line="360" w:lineRule="auto"/>
+        <w:rPr>
+          <w:rFonts w:ascii="Times New Roman" w:hAnsi="Times New Roman" w:cs="Times New Roman"/>
+          <w:b/>
+          <w:bCs/>
+          <w:lang w:val="en-US"/>
+        </w:rPr>
+      </w:pPr>
+      <w:r>
+        <w:rPr>
+          <w:rFonts w:ascii="Times New Roman" w:hAnsi="Times New Roman" w:cs="Times New Roman"/>
+          <w:b/>
+          <w:bCs/>
+          <w:lang w:val="en-US"/>
+        </w:rPr>
+        <w:t>Figura 3: Maven</w:t>
+      </w:r>
+    </w:p>
+    <w:p>
+      <w:pPr>
+        <w:spacing w:line="360" w:lineRule="auto"/>
+        <w:rPr>
+          <w:rFonts w:ascii="Times New Roman" w:hAnsi="Times New Roman" w:cs="Times New Roman"/>
+          <w:b/>
+          <w:bCs/>
+          <w:lang w:val="en-US"/>
+        </w:rPr>
+      </w:pPr>
+      <w:r>
+        <w:rPr>
+          <w:rFonts w:ascii="Times New Roman" w:hAnsi="Times New Roman" w:cs="Times New Roman"/>
+          <w:b/>
+          <w:bCs/>
+          <w:lang w:val="en-US"/>
+        </w:rPr>
+        <w:drawing>
+          <wp:inline distT="0" distB="0" distL="0" distR="0" wp14:anchorId="6EE9B06F" wp14:editId="156EC1B4">
+            <wp:extent cx="5125453" cy="3150383"/>
+            <wp:effectExtent l="0" t="0" r="5715" b="0"/>
+            <wp:docPr id="2140770709" name="Picture 1" descr="A screen shot of a computer program&#10;&#10;Description automatically generated"/>
+            <wp:cNvGraphicFramePr>
+              <a:graphicFrameLocks xmlns:a="http://schemas.openxmlformats.org/drawingml/2006/main" noChangeAspect="1"/>
+            </wp:cNvGraphicFramePr>
+            <a:graphic xmlns:a="http://schemas.openxmlformats.org/drawingml/2006/main">
+              <a:graphicData uri="http://schemas.openxmlformats.org/drawingml/2006/picture">
+                <pic:pic xmlns:pic="http://schemas.openxmlformats.org/drawingml/2006/picture">
+                  <pic:nvPicPr>
+                    <pic:cNvPr id="2140770709" name="Picture 1" descr="A screen shot of a computer program&#10;&#10;Description automatically generated"/>
+                    <pic:cNvPicPr/>
+                  </pic:nvPicPr>
+                  <pic:blipFill>
+                    <a:blip r:embed="rId13"/>
+                    <a:stretch>
+                      <a:fillRect/>
+                    </a:stretch>
+                  </pic:blipFill>
+                  <pic:spPr>
+                    <a:xfrm>
+                      <a:off x="0" y="0"/>
+                      <a:ext cx="5183481" cy="3186050"/>
+                    </a:xfrm>
+                    <a:prstGeom prst="rect">
+                      <a:avLst/>
+                    </a:prstGeom>
+                  </pic:spPr>
+                </pic:pic>
+              </a:graphicData>
+            </a:graphic>
+          </wp:inline>
+        </w:drawing>
+      </w:r>
+    </w:p>
+    <w:p>
+      <w:pPr>
+        <w:spacing w:line="360" w:lineRule="auto"/>
+        <w:rPr>
+          <w:rFonts w:ascii="Times New Roman" w:hAnsi="Times New Roman" w:cs="Times New Roman"/>
+          <w:b/>
+          <w:bCs/>
+          <w:lang w:val="en-US"/>
+        </w:rPr>
+      </w:pPr>
+      <w:r>
+        <w:rPr>
+          <w:rFonts w:ascii="Times New Roman" w:hAnsi="Times New Roman" w:cs="Times New Roman"/>
+          <w:b/>
+          <w:bCs/>
+          <w:lang w:val="en-US"/>
+        </w:rPr>
+        <w:t>Figura 4: Klasa baze ku fillon ekzekutimi i testeve</w:t>
+      </w:r>
+    </w:p>
+    <w:p>
+      <w:pPr>
+        <w:spacing w:line="360" w:lineRule="auto"/>
+        <w:rPr>
+          <w:rFonts w:ascii="Times New Roman" w:hAnsi="Times New Roman" w:cs="Times New Roman"/>
+          <w:b/>
+          <w:bCs/>
+          <w:sz w:val="28"/>
+          <w:szCs w:val="28"/>
+          <w:lang w:val="en-US"/>
+        </w:rPr>
+      </w:pPr>
+      <w:r>
+        <w:rPr>
+          <w:rFonts w:ascii="Times New Roman" w:hAnsi="Times New Roman" w:cs="Times New Roman"/>
+          <w:b/>
+          <w:bCs/>
+          <w:sz w:val="28"/>
+          <w:szCs w:val="28"/>
+          <w:lang w:val="en-US"/>
+        </w:rPr>
+        <w:lastRenderedPageBreak/>
+        <w:drawing>
+          <wp:inline distT="0" distB="0" distL="0" distR="0" wp14:anchorId="57C813DD" wp14:editId="2EE7D25D">
+            <wp:extent cx="5743074" cy="3027385"/>
+            <wp:effectExtent l="0" t="0" r="0" b="0"/>
+            <wp:docPr id="693015602" name="Picture 1" descr="A screenshot of a computer&#10;&#10;Description automatically generated"/>
+            <wp:cNvGraphicFramePr>
+              <a:graphicFrameLocks xmlns:a="http://schemas.openxmlformats.org/drawingml/2006/main" noChangeAspect="1"/>
+            </wp:cNvGraphicFramePr>
+            <a:graphic xmlns:a="http://schemas.openxmlformats.org/drawingml/2006/main">
+              <a:graphicData uri="http://schemas.openxmlformats.org/drawingml/2006/picture">
+                <pic:pic xmlns:pic="http://schemas.openxmlformats.org/drawingml/2006/picture">
+                  <pic:nvPicPr>
+                    <pic:cNvPr id="693015602" name="Picture 1" descr="A screenshot of a computer&#10;&#10;Description automatically generated"/>
+                    <pic:cNvPicPr/>
+                  </pic:nvPicPr>
+                  <pic:blipFill>
+                    <a:blip r:embed="rId14"/>
+                    <a:stretch>
+                      <a:fillRect/>
+                    </a:stretch>
+                  </pic:blipFill>
+                  <pic:spPr>
+                    <a:xfrm>
+                      <a:off x="0" y="0"/>
+                      <a:ext cx="5753289" cy="3032770"/>
+                    </a:xfrm>
+                    <a:prstGeom prst="rect">
+                      <a:avLst/>
+                    </a:prstGeom>
+                  </pic:spPr>
+                </pic:pic>
+              </a:graphicData>
+            </a:graphic>
+          </wp:inline>
+        </w:drawing>
+      </w:r>
+    </w:p>
+    <w:p>
+      <w:pPr>
+        <w:spacing w:line="360" w:lineRule="auto"/>
+        <w:rPr>
+          <w:rFonts w:ascii="Times New Roman" w:hAnsi="Times New Roman" w:cs="Times New Roman"/>
+          <w:b/>
+          <w:bCs/>
+          <w:lang w:val="en-US"/>
+        </w:rPr>
+      </w:pPr>
+      <w:r>
+        <w:rPr>
+          <w:rFonts w:ascii="Times New Roman" w:hAnsi="Times New Roman" w:cs="Times New Roman"/>
+          <w:b/>
+          <w:bCs/>
+          <w:lang w:val="en-US"/>
+        </w:rPr>
+        <w:t xml:space="preserve">Figura 5: Shembull i nje Cucumber feature </w:t>
+      </w:r>
+    </w:p>
+    <w:p>
+      <w:pPr>
+        <w:spacing w:line="360" w:lineRule="auto"/>
+        <w:rPr>
+          <w:rFonts w:ascii="Times New Roman" w:hAnsi="Times New Roman" w:cs="Times New Roman"/>
+          <w:b/>
+          <w:bCs/>
+          <w:lang w:val="en-US"/>
+        </w:rPr>
+      </w:pPr>
+      <w:r>
+        <w:rPr>
+          <w:rFonts w:ascii="Times New Roman" w:hAnsi="Times New Roman" w:cs="Times New Roman"/>
+          <w:b/>
+          <w:bCs/>
+          <w:lang w:val="en-US"/>
+        </w:rPr>
+        <w:drawing>
+          <wp:inline distT="0" distB="0" distL="0" distR="0" wp14:anchorId="665F4F69" wp14:editId="3052D35D">
+            <wp:extent cx="5053263" cy="4256402"/>
+            <wp:effectExtent l="0" t="0" r="1905" b="0"/>
+            <wp:docPr id="455453466" name="Picture 1" descr="A screenshot of a computer program&#10;&#10;Description automatically generated"/>
+            <wp:cNvGraphicFramePr>
+              <a:graphicFrameLocks xmlns:a="http://schemas.openxmlformats.org/drawingml/2006/main" noChangeAspect="1"/>
+            </wp:cNvGraphicFramePr>
+            <a:graphic xmlns:a="http://schemas.openxmlformats.org/drawingml/2006/main">
+              <a:graphicData uri="http://schemas.openxmlformats.org/drawingml/2006/picture">
+                <pic:pic xmlns:pic="http://schemas.openxmlformats.org/drawingml/2006/picture">
+                  <pic:nvPicPr>
+                    <pic:cNvPr id="455453466" name="Picture 1" descr="A screenshot of a computer program&#10;&#10;Description automatically generated"/>
+                    <pic:cNvPicPr/>
+                  </pic:nvPicPr>
+                  <pic:blipFill>
+                    <a:blip r:embed="rId15"/>
+                    <a:stretch>
+                      <a:fillRect/>
+                    </a:stretch>
+                  </pic:blipFill>
+                  <pic:spPr>
+                    <a:xfrm>
+                      <a:off x="0" y="0"/>
+                      <a:ext cx="5068510" cy="4269245"/>
+                    </a:xfrm>
+                    <a:prstGeom prst="rect">
+                      <a:avLst/>
+                    </a:prstGeom>
+                  </pic:spPr>
+                </pic:pic>
+              </a:graphicData>
+            </a:graphic>
+          </wp:inline>
+        </w:drawing>
+      </w:r>
+    </w:p>
+    <w:p>
+      <w:pPr>
+        <w:spacing w:line="360" w:lineRule="auto"/>
+        <w:rPr>
+          <w:rFonts w:ascii="Times New Roman" w:hAnsi="Times New Roman" w:cs="Times New Roman"/>
+          <w:b/>
+          <w:bCs/>
+          <w:lang w:val="en-US"/>
+        </w:rPr>
+      </w:pPr>
+      <w:r>
+        <w:rPr>
+          <w:rFonts w:ascii="Times New Roman" w:hAnsi="Times New Roman" w:cs="Times New Roman"/>
+          <w:b/>
+          <w:bCs/>
+          <w:lang w:val="en-US"/>
+        </w:rPr>
+        <w:t>Figura 6: Driver Factory – Klasa baze ku behet incializimi i WebDriver</w:t>
+      </w:r>
+    </w:p>
+    <w:p>
+      <w:pPr>
+        <w:spacing w:line="360" w:lineRule="auto"/>
+        <w:rPr>
+          <w:rFonts w:ascii="Times New Roman" w:hAnsi="Times New Roman" w:cs="Times New Roman"/>
+          <w:b/>
+          <w:bCs/>
+          <w:lang w:val="en-US"/>
+        </w:rPr>
+      </w:pPr>
+      <w:r>
+        <w:rPr>
+          <w:rFonts w:ascii="Times New Roman" w:hAnsi="Times New Roman" w:cs="Times New Roman"/>
+          <w:b/>
+          <w:bCs/>
+          <w:lang w:val="en-US"/>
+        </w:rPr>
+        <w:lastRenderedPageBreak/>
+        <w:t>Shpjegimi i kodit:</w:t>
+      </w:r>
+    </w:p>
+    <w:p>
+      <w:pPr>
+        <w:spacing w:line="360" w:lineRule="auto"/>
+        <w:rPr>
+          <w:rFonts w:ascii="Times New Roman" w:hAnsi="Times New Roman" w:cs="Times New Roman"/>
+          <w:lang w:val="en-US"/>
+        </w:rPr>
+      </w:pPr>
+      <w:r>
+        <w:rPr>
+          <w:rFonts w:ascii="Times New Roman" w:hAnsi="Times New Roman" w:cs="Times New Roman"/>
+          <w:lang w:val="en-US"/>
+        </w:rPr>
+        <w:t>F</w:t>
+      </w:r>
+      <w:r>
+        <w:rPr>
+          <w:rFonts w:ascii="Times New Roman" w:hAnsi="Times New Roman" w:cs="Times New Roman"/>
+          <w:lang w:val="en-US"/>
+        </w:rPr>
+        <w:t xml:space="preserve">ragment i </w:t>
+      </w:r>
+      <w:r>
+        <w:rPr>
+          <w:rFonts w:ascii="Times New Roman" w:hAnsi="Times New Roman" w:cs="Times New Roman"/>
+          <w:lang w:val="en-US"/>
+        </w:rPr>
+        <w:t xml:space="preserve">meposhtem i </w:t>
+      </w:r>
+      <w:r>
+        <w:rPr>
+          <w:rFonts w:ascii="Times New Roman" w:hAnsi="Times New Roman" w:cs="Times New Roman"/>
+          <w:lang w:val="en-US"/>
+        </w:rPr>
+        <w:t xml:space="preserve">kodit </w:t>
+      </w:r>
+      <w:r>
+        <w:rPr>
+          <w:rFonts w:ascii="Times New Roman" w:hAnsi="Times New Roman" w:cs="Times New Roman"/>
+          <w:lang w:val="en-US"/>
+        </w:rPr>
+        <w:t>perdoret</w:t>
+      </w:r>
+      <w:r>
+        <w:rPr>
+          <w:rFonts w:ascii="Times New Roman" w:hAnsi="Times New Roman" w:cs="Times New Roman"/>
+          <w:lang w:val="en-US"/>
+        </w:rPr>
+        <w:t xml:space="preserve"> për</w:t>
+      </w:r>
+      <w:r>
+        <w:rPr>
+          <w:rFonts w:ascii="Times New Roman" w:hAnsi="Times New Roman" w:cs="Times New Roman"/>
+          <w:lang w:val="en-US"/>
+        </w:rPr>
+        <w:t xml:space="preserve"> te</w:t>
+      </w:r>
+      <w:r>
+        <w:rPr>
+          <w:rFonts w:ascii="Times New Roman" w:hAnsi="Times New Roman" w:cs="Times New Roman"/>
+          <w:lang w:val="en-US"/>
+        </w:rPr>
+        <w:t xml:space="preserve"> krijuar dhe konfiguruar një instancë të WebDriver për testimin automatik të një aplikacioni të internetit. WebDriver është një mjet i përdorur për të kontrolluar dhe ekzekutuar teste mbi shfletuesit web si Chrome, Firefox, dhe Internet Explorer.</w:t>
+      </w:r>
+    </w:p>
+    <w:p>
+      <w:pPr>
+        <w:spacing w:line="360" w:lineRule="auto"/>
+        <w:rPr>
+          <w:rFonts w:ascii="Times New Roman" w:hAnsi="Times New Roman" w:cs="Times New Roman"/>
+          <w:lang w:val="en-US"/>
+        </w:rPr>
+      </w:pPr>
+      <w:r>
+        <w:rPr>
+          <w:rFonts w:ascii="Times New Roman" w:hAnsi="Times New Roman" w:cs="Times New Roman"/>
+          <w:lang w:val="en-US"/>
+        </w:rPr>
+        <w:t>Disa pika kyçe në kodin e dhënë janë:</w:t>
+      </w:r>
+    </w:p>
+    <w:p>
+      <w:pPr>
+        <w:spacing w:line="360" w:lineRule="auto"/>
+        <w:rPr>
+          <w:rFonts w:ascii="Times New Roman" w:hAnsi="Times New Roman" w:cs="Times New Roman"/>
+          <w:lang w:val="en-US"/>
+        </w:rPr>
+      </w:pPr>
+      <w:r>
+        <w:rPr>
+          <w:rFonts w:ascii="Times New Roman" w:hAnsi="Times New Roman" w:cs="Times New Roman"/>
+          <w:lang w:val="en-US"/>
+        </w:rPr>
+        <w:t>1. Importimi i paketave dhe klasave: Kjo pjesë e kodit përdor disa paketa dhe klasa të importuara për të punuar me WebDriver dhe për të konfiguruar shfletuesin e dëshiruar.</w:t>
+      </w:r>
+    </w:p>
+    <w:p>
+      <w:pPr>
+        <w:spacing w:line="360" w:lineRule="auto"/>
+        <w:rPr>
+          <w:rFonts w:ascii="Times New Roman" w:hAnsi="Times New Roman" w:cs="Times New Roman"/>
+          <w:lang w:val="en-US"/>
+        </w:rPr>
+      </w:pPr>
+      <w:r>
+        <w:rPr>
+          <w:rFonts w:ascii="Times New Roman" w:hAnsi="Times New Roman" w:cs="Times New Roman"/>
+          <w:lang w:val="en-US"/>
+        </w:rPr>
+        <w:t>2. Klasa `DriverFactory`: Kjo është një klasë që përmban metoda për krijimin e instancave të WebDriver, bazuar në opsionin e zgjedhur të shfletuesit (si Chrome, Firefox, IE).</w:t>
+      </w:r>
+    </w:p>
+    <w:p>
+      <w:pPr>
+        <w:spacing w:line="360" w:lineRule="auto"/>
+        <w:rPr>
+          <w:rFonts w:ascii="Times New Roman" w:hAnsi="Times New Roman" w:cs="Times New Roman"/>
+          <w:lang w:val="en-US"/>
+        </w:rPr>
+      </w:pPr>
+      <w:r>
+        <w:rPr>
+          <w:rFonts w:ascii="Times New Roman" w:hAnsi="Times New Roman" w:cs="Times New Roman"/>
+          <w:lang w:val="en-US"/>
+        </w:rPr>
+        <w:t>3.</w:t>
+      </w:r>
+      <w:r>
+        <w:rPr>
+          <w:rFonts w:ascii="Times New Roman" w:hAnsi="Times New Roman" w:cs="Times New Roman"/>
+          <w:lang w:val="en-US"/>
+        </w:rPr>
+        <w:t xml:space="preserve"> Metoda `getDriver`: Ky është metoda kryesore e kësaj klase. Ajo pranon një opsion për shfletuesin (p.sh., CHROME ose FIREFOX) dhe bazuar në këtë opsion, krijon dhe kthen një instancë të përshtatur të WebDriver për shfletuesin e zgjedhur.</w:t>
+      </w:r>
+    </w:p>
+    <w:p>
+      <w:pPr>
+        <w:spacing w:line="360" w:lineRule="auto"/>
+        <w:rPr>
+          <w:rFonts w:ascii="Times New Roman" w:hAnsi="Times New Roman" w:cs="Times New Roman"/>
+          <w:lang w:val="en-US"/>
+        </w:rPr>
+      </w:pPr>
+      <w:r>
+        <w:rPr>
+          <w:rFonts w:ascii="Times New Roman" w:hAnsi="Times New Roman" w:cs="Times New Roman"/>
+          <w:lang w:val="en-US"/>
+        </w:rPr>
+        <w:t>4</w:t>
+      </w:r>
+      <w:r>
+        <w:rPr>
+          <w:rFonts w:ascii="Times New Roman" w:hAnsi="Times New Roman" w:cs="Times New Roman"/>
+          <w:lang w:val="en-US"/>
+        </w:rPr>
+        <w:t>. Metodat `initChrome` dhe `initFirefox`: Këto metoda përdoren për të vendosur sistem</w:t>
+      </w:r>
+      <w:r>
+        <w:rPr>
+          <w:rFonts w:ascii="Times New Roman" w:hAnsi="Times New Roman" w:cs="Times New Roman"/>
+          <w:lang w:val="en-US"/>
+        </w:rPr>
+        <w:t xml:space="preserve"> </w:t>
+      </w:r>
+      <w:r>
+        <w:rPr>
+          <w:rFonts w:ascii="Times New Roman" w:hAnsi="Times New Roman" w:cs="Times New Roman"/>
+          <w:lang w:val="en-US"/>
+        </w:rPr>
+        <w:t xml:space="preserve">variablën për drejtuesin e Chrome dhe Firefox përpara se WebDriver të inicializohet. Ky është një hap i rëndësishëm për të siguruar që WebDriver do të gjejë dhe përdorë </w:t>
+      </w:r>
+      <w:r>
+        <w:rPr>
+          <w:rFonts w:ascii="Times New Roman" w:hAnsi="Times New Roman" w:cs="Times New Roman"/>
+          <w:lang w:val="en-US"/>
+        </w:rPr>
+        <w:t>driver-in</w:t>
+      </w:r>
+      <w:r>
+        <w:rPr>
+          <w:rFonts w:ascii="Times New Roman" w:hAnsi="Times New Roman" w:cs="Times New Roman"/>
+          <w:lang w:val="en-US"/>
+        </w:rPr>
+        <w:t xml:space="preserve"> e duhur të shfletuesit.</w:t>
+      </w:r>
+    </w:p>
+    <w:p>
+      <w:pPr>
+        <w:spacing w:line="360" w:lineRule="auto"/>
+        <w:rPr>
+          <w:rFonts w:ascii="Times New Roman" w:hAnsi="Times New Roman" w:cs="Times New Roman"/>
+          <w:lang w:val="en-US"/>
+        </w:rPr>
+      </w:pPr>
+    </w:p>
+    <w:p>
+      <w:pPr>
+        <w:spacing w:line="360" w:lineRule="auto"/>
+        <w:rPr>
+          <w:rFonts w:ascii="Times New Roman" w:hAnsi="Times New Roman" w:cs="Times New Roman"/>
+          <w:lang w:val="en-US"/>
+        </w:rPr>
+      </w:pPr>
+      <w:r>
+        <w:rPr>
+          <w:rFonts w:ascii="Times New Roman" w:hAnsi="Times New Roman" w:cs="Times New Roman"/>
+          <w:lang w:val="en-US"/>
+        </w:rPr>
+        <w:t>@NoArgsConstructor(access = AccessLevel.PRIVATE)</w:t>
+      </w:r>
+    </w:p>
+    <w:p>
+      <w:pPr>
+        <w:spacing w:line="360" w:lineRule="auto"/>
+        <w:rPr>
+          <w:rFonts w:ascii="Times New Roman" w:hAnsi="Times New Roman" w:cs="Times New Roman"/>
+          <w:lang w:val="en-US"/>
+        </w:rPr>
+      </w:pPr>
+      <w:r>
+        <w:rPr>
+          <w:rFonts w:ascii="Times New Roman" w:hAnsi="Times New Roman" w:cs="Times New Roman"/>
+          <w:lang w:val="en-US"/>
+        </w:rPr>
+        <w:t>public class DriverFactory {</w:t>
+      </w:r>
+    </w:p>
+    <w:p>
+      <w:pPr>
+        <w:spacing w:line="360" w:lineRule="auto"/>
+        <w:rPr>
+          <w:rFonts w:ascii="Times New Roman" w:hAnsi="Times New Roman" w:cs="Times New Roman"/>
+          <w:lang w:val="en-US"/>
+        </w:rPr>
+      </w:pPr>
+      <w:r>
+        <w:rPr>
+          <w:rFonts w:ascii="Times New Roman" w:hAnsi="Times New Roman" w:cs="Times New Roman"/>
+          <w:lang w:val="en-US"/>
+        </w:rPr>
+        <w:t xml:space="preserve">    private static final String CHROME_DRIVER = "webdriver.chrome.driver";</w:t>
+      </w:r>
+    </w:p>
+    <w:p>
+      <w:pPr>
+        <w:spacing w:line="360" w:lineRule="auto"/>
+        <w:rPr>
+          <w:rFonts w:ascii="Times New Roman" w:hAnsi="Times New Roman" w:cs="Times New Roman"/>
+          <w:lang w:val="en-US"/>
+        </w:rPr>
+      </w:pPr>
+      <w:r>
+        <w:rPr>
+          <w:rFonts w:ascii="Times New Roman" w:hAnsi="Times New Roman" w:cs="Times New Roman"/>
+          <w:lang w:val="en-US"/>
+        </w:rPr>
+        <w:t xml:space="preserve">    private static final String GECKO_DRIVER = "webdriver.gecko.driver";</w:t>
+      </w:r>
+    </w:p>
+    <w:p>
+      <w:pPr>
+        <w:spacing w:line="360" w:lineRule="auto"/>
+        <w:rPr>
+          <w:rFonts w:ascii="Times New Roman" w:hAnsi="Times New Roman" w:cs="Times New Roman"/>
+          <w:lang w:val="en-US"/>
+        </w:rPr>
+      </w:pPr>
+      <w:r>
+        <w:rPr>
+          <w:rFonts w:ascii="Times New Roman" w:hAnsi="Times New Roman" w:cs="Times New Roman"/>
+          <w:lang w:val="en-US"/>
+        </w:rPr>
+        <w:t xml:space="preserve">    private static final String CHROME = "src/main/resources/driver/macos/chromedriver";</w:t>
+      </w:r>
+    </w:p>
+    <w:p>
+      <w:pPr>
+        <w:spacing w:line="360" w:lineRule="auto"/>
+        <w:rPr>
+          <w:rFonts w:ascii="Times New Roman" w:hAnsi="Times New Roman" w:cs="Times New Roman"/>
+          <w:lang w:val="en-US"/>
+        </w:rPr>
+      </w:pPr>
+      <w:r>
+        <w:rPr>
+          <w:rFonts w:ascii="Times New Roman" w:hAnsi="Times New Roman" w:cs="Times New Roman"/>
+          <w:lang w:val="en-US"/>
+        </w:rPr>
+        <w:t xml:space="preserve">    private static final String FIREFOX = "src/main/resources/driver/macos/geckodriver";</w:t>
+      </w:r>
+    </w:p>
+    <w:p>
+      <w:pPr>
+        <w:spacing w:line="360" w:lineRule="auto"/>
+        <w:rPr>
+          <w:rFonts w:ascii="Times New Roman" w:hAnsi="Times New Roman" w:cs="Times New Roman"/>
+          <w:lang w:val="en-US"/>
+        </w:rPr>
+      </w:pPr>
+    </w:p>
+    <w:p>
+      <w:pPr>
+        <w:spacing w:line="360" w:lineRule="auto"/>
+        <w:rPr>
+          <w:rFonts w:ascii="Times New Roman" w:hAnsi="Times New Roman" w:cs="Times New Roman"/>
+          <w:lang w:val="en-US"/>
+        </w:rPr>
+      </w:pPr>
+      <w:r>
+        <w:rPr>
+          <w:rFonts w:ascii="Times New Roman" w:hAnsi="Times New Roman" w:cs="Times New Roman"/>
+          <w:lang w:val="en-US"/>
+        </w:rPr>
+        <w:t xml:space="preserve">    public static WebDriver getDriver(final DriverOption driverOption){</w:t>
+      </w:r>
+    </w:p>
+    <w:p>
+      <w:pPr>
+        <w:spacing w:line="360" w:lineRule="auto"/>
+        <w:rPr>
+          <w:rFonts w:ascii="Times New Roman" w:hAnsi="Times New Roman" w:cs="Times New Roman"/>
+          <w:lang w:val="en-US"/>
+        </w:rPr>
+      </w:pPr>
+      <w:r>
+        <w:rPr>
+          <w:rFonts w:ascii="Times New Roman" w:hAnsi="Times New Roman" w:cs="Times New Roman"/>
+          <w:lang w:val="en-US"/>
+        </w:rPr>
+        <w:t xml:space="preserve">        switch (driverOption){</w:t>
+      </w:r>
+    </w:p>
+    <w:p>
+      <w:pPr>
+        <w:spacing w:line="360" w:lineRule="auto"/>
+        <w:rPr>
+          <w:rFonts w:ascii="Times New Roman" w:hAnsi="Times New Roman" w:cs="Times New Roman"/>
+          <w:lang w:val="en-US"/>
+        </w:rPr>
+      </w:pPr>
+      <w:r>
+        <w:rPr>
+          <w:rFonts w:ascii="Times New Roman" w:hAnsi="Times New Roman" w:cs="Times New Roman"/>
+          <w:lang w:val="en-US"/>
+        </w:rPr>
+        <w:t xml:space="preserve">            case CHROME:</w:t>
+      </w:r>
+    </w:p>
+    <w:p>
+      <w:pPr>
+        <w:spacing w:line="360" w:lineRule="auto"/>
+        <w:rPr>
+          <w:rFonts w:ascii="Times New Roman" w:hAnsi="Times New Roman" w:cs="Times New Roman"/>
+          <w:lang w:val="en-US"/>
+        </w:rPr>
+      </w:pPr>
+      <w:r>
+        <w:rPr>
+          <w:rFonts w:ascii="Times New Roman" w:hAnsi="Times New Roman" w:cs="Times New Roman"/>
+          <w:lang w:val="en-US"/>
+        </w:rPr>
+        <w:lastRenderedPageBreak/>
+        <w:t xml:space="preserve">                initChrome();</w:t>
+      </w:r>
+    </w:p>
+    <w:p>
+      <w:pPr>
+        <w:spacing w:line="360" w:lineRule="auto"/>
+        <w:rPr>
+          <w:rFonts w:ascii="Times New Roman" w:hAnsi="Times New Roman" w:cs="Times New Roman"/>
+          <w:lang w:val="en-US"/>
+        </w:rPr>
+      </w:pPr>
+      <w:r>
+        <w:rPr>
+          <w:rFonts w:ascii="Times New Roman" w:hAnsi="Times New Roman" w:cs="Times New Roman"/>
+          <w:lang w:val="en-US"/>
+        </w:rPr>
+        <w:t xml:space="preserve">                ChromeDriverService service = new ChromeDriverService.Builder()</w:t>
+      </w:r>
+    </w:p>
+    <w:p>
+      <w:pPr>
+        <w:spacing w:line="360" w:lineRule="auto"/>
+        <w:rPr>
+          <w:rFonts w:ascii="Times New Roman" w:hAnsi="Times New Roman" w:cs="Times New Roman"/>
+          <w:lang w:val="en-US"/>
+        </w:rPr>
+      </w:pPr>
+      <w:r>
+        <w:rPr>
+          <w:rFonts w:ascii="Times New Roman" w:hAnsi="Times New Roman" w:cs="Times New Roman"/>
+          <w:lang w:val="en-US"/>
+        </w:rPr>
+        <w:t xml:space="preserve">                    .withLogFile(new File("src/target/"))</w:t>
+      </w:r>
+    </w:p>
+    <w:p>
+      <w:pPr>
+        <w:spacing w:line="360" w:lineRule="auto"/>
+        <w:rPr>
+          <w:rFonts w:ascii="Times New Roman" w:hAnsi="Times New Roman" w:cs="Times New Roman"/>
+          <w:lang w:val="en-US"/>
+        </w:rPr>
+      </w:pPr>
+      <w:r>
+        <w:rPr>
+          <w:rFonts w:ascii="Times New Roman" w:hAnsi="Times New Roman" w:cs="Times New Roman"/>
+          <w:lang w:val="en-US"/>
+        </w:rPr>
+        <w:t xml:space="preserve">                    .build();</w:t>
+      </w:r>
+    </w:p>
+    <w:p>
+      <w:pPr>
+        <w:spacing w:line="360" w:lineRule="auto"/>
+        <w:rPr>
+          <w:rFonts w:ascii="Times New Roman" w:hAnsi="Times New Roman" w:cs="Times New Roman"/>
+          <w:lang w:val="en-US"/>
+        </w:rPr>
+      </w:pPr>
+      <w:r>
+        <w:rPr>
+          <w:rFonts w:ascii="Times New Roman" w:hAnsi="Times New Roman" w:cs="Times New Roman"/>
+          <w:lang w:val="en-US"/>
+        </w:rPr>
+        <w:t xml:space="preserve">                return new ChromeDriver(service);</w:t>
+      </w:r>
+    </w:p>
+    <w:p>
+      <w:pPr>
+        <w:spacing w:line="360" w:lineRule="auto"/>
+        <w:rPr>
+          <w:rFonts w:ascii="Times New Roman" w:hAnsi="Times New Roman" w:cs="Times New Roman"/>
+          <w:lang w:val="en-US"/>
+        </w:rPr>
+      </w:pPr>
+      <w:r>
+        <w:rPr>
+          <w:rFonts w:ascii="Times New Roman" w:hAnsi="Times New Roman" w:cs="Times New Roman"/>
+          <w:lang w:val="en-US"/>
+        </w:rPr>
+        <w:t xml:space="preserve">            case FIREFOX:</w:t>
+      </w:r>
+    </w:p>
+    <w:p>
+      <w:pPr>
+        <w:spacing w:line="360" w:lineRule="auto"/>
+        <w:rPr>
+          <w:rFonts w:ascii="Times New Roman" w:hAnsi="Times New Roman" w:cs="Times New Roman"/>
+          <w:lang w:val="en-US"/>
+        </w:rPr>
+      </w:pPr>
+      <w:r>
+        <w:rPr>
+          <w:rFonts w:ascii="Times New Roman" w:hAnsi="Times New Roman" w:cs="Times New Roman"/>
+          <w:lang w:val="en-US"/>
+        </w:rPr>
+        <w:t xml:space="preserve">                initFirefox();</w:t>
+      </w:r>
+    </w:p>
+    <w:p>
+      <w:pPr>
+        <w:spacing w:line="360" w:lineRule="auto"/>
+        <w:rPr>
+          <w:rFonts w:ascii="Times New Roman" w:hAnsi="Times New Roman" w:cs="Times New Roman"/>
+          <w:lang w:val="en-US"/>
+        </w:rPr>
+      </w:pPr>
+      <w:r>
+        <w:rPr>
+          <w:rFonts w:ascii="Times New Roman" w:hAnsi="Times New Roman" w:cs="Times New Roman"/>
+          <w:lang w:val="en-US"/>
+        </w:rPr>
+        <w:t xml:space="preserve">                return new FirefoxDriver();</w:t>
+      </w:r>
+    </w:p>
+    <w:p>
+      <w:pPr>
+        <w:spacing w:line="360" w:lineRule="auto"/>
+        <w:rPr>
+          <w:rFonts w:ascii="Times New Roman" w:hAnsi="Times New Roman" w:cs="Times New Roman"/>
+          <w:lang w:val="en-US"/>
+        </w:rPr>
+      </w:pPr>
+      <w:r>
+        <w:rPr>
+          <w:rFonts w:ascii="Times New Roman" w:hAnsi="Times New Roman" w:cs="Times New Roman"/>
+          <w:lang w:val="en-US"/>
+        </w:rPr>
+        <w:t xml:space="preserve">            case IE:</w:t>
+      </w:r>
+    </w:p>
+    <w:p>
+      <w:pPr>
+        <w:spacing w:line="360" w:lineRule="auto"/>
+        <w:rPr>
+          <w:rFonts w:ascii="Times New Roman" w:hAnsi="Times New Roman" w:cs="Times New Roman"/>
+          <w:lang w:val="en-US"/>
+        </w:rPr>
+      </w:pPr>
+      <w:r>
+        <w:rPr>
+          <w:rFonts w:ascii="Times New Roman" w:hAnsi="Times New Roman" w:cs="Times New Roman"/>
+          <w:lang w:val="en-US"/>
+        </w:rPr>
+        <w:t xml:space="preserve">                return new InternetExplorerDriver();</w:t>
+      </w:r>
+    </w:p>
+    <w:p>
+      <w:pPr>
+        <w:spacing w:line="360" w:lineRule="auto"/>
+        <w:rPr>
+          <w:rFonts w:ascii="Times New Roman" w:hAnsi="Times New Roman" w:cs="Times New Roman"/>
+          <w:lang w:val="en-US"/>
+        </w:rPr>
+      </w:pPr>
+      <w:r>
+        <w:rPr>
+          <w:rFonts w:ascii="Times New Roman" w:hAnsi="Times New Roman" w:cs="Times New Roman"/>
+          <w:lang w:val="en-US"/>
+        </w:rPr>
+        <w:t xml:space="preserve">            default:</w:t>
+      </w:r>
+    </w:p>
+    <w:p>
+      <w:pPr>
+        <w:spacing w:line="360" w:lineRule="auto"/>
+        <w:rPr>
+          <w:rFonts w:ascii="Times New Roman" w:hAnsi="Times New Roman" w:cs="Times New Roman"/>
+          <w:lang w:val="en-US"/>
+        </w:rPr>
+      </w:pPr>
+      <w:r>
+        <w:rPr>
+          <w:rFonts w:ascii="Times New Roman" w:hAnsi="Times New Roman" w:cs="Times New Roman"/>
+          <w:lang w:val="en-US"/>
+        </w:rPr>
+        <w:t xml:space="preserve">                return new ChromeDriver();</w:t>
+      </w:r>
+    </w:p>
+    <w:p>
+      <w:pPr>
+        <w:spacing w:line="360" w:lineRule="auto"/>
+        <w:rPr>
+          <w:rFonts w:ascii="Times New Roman" w:hAnsi="Times New Roman" w:cs="Times New Roman"/>
+          <w:lang w:val="en-US"/>
+        </w:rPr>
+      </w:pPr>
+      <w:r>
+        <w:rPr>
+          <w:rFonts w:ascii="Times New Roman" w:hAnsi="Times New Roman" w:cs="Times New Roman"/>
+          <w:lang w:val="en-US"/>
+        </w:rPr>
+        <w:t xml:space="preserve">        }</w:t>
+      </w:r>
+    </w:p>
+    <w:p>
+      <w:pPr>
+        <w:spacing w:line="360" w:lineRule="auto"/>
+        <w:rPr>
+          <w:rFonts w:ascii="Times New Roman" w:hAnsi="Times New Roman" w:cs="Times New Roman"/>
+          <w:lang w:val="en-US"/>
+        </w:rPr>
+      </w:pPr>
+      <w:r>
+        <w:rPr>
+          <w:rFonts w:ascii="Times New Roman" w:hAnsi="Times New Roman" w:cs="Times New Roman"/>
+          <w:lang w:val="en-US"/>
+        </w:rPr>
+        <w:t xml:space="preserve">    }</w:t>
+      </w:r>
+    </w:p>
+    <w:p>
+      <w:pPr>
+        <w:spacing w:line="360" w:lineRule="auto"/>
+        <w:rPr>
+          <w:rFonts w:ascii="Times New Roman" w:hAnsi="Times New Roman" w:cs="Times New Roman"/>
+          <w:lang w:val="en-US"/>
+        </w:rPr>
+      </w:pPr>
+    </w:p>
+    <w:p>
+      <w:pPr>
+        <w:spacing w:line="360" w:lineRule="auto"/>
+        <w:rPr>
+          <w:rFonts w:ascii="Times New Roman" w:hAnsi="Times New Roman" w:cs="Times New Roman"/>
+          <w:lang w:val="en-US"/>
+        </w:rPr>
+      </w:pPr>
+      <w:r>
+        <w:rPr>
+          <w:rFonts w:ascii="Times New Roman" w:hAnsi="Times New Roman" w:cs="Times New Roman"/>
+          <w:lang w:val="en-US"/>
+        </w:rPr>
+        <w:t xml:space="preserve">    private static void initChrome(){</w:t>
+      </w:r>
+    </w:p>
+    <w:p>
+      <w:pPr>
+        <w:spacing w:line="360" w:lineRule="auto"/>
+        <w:rPr>
+          <w:rFonts w:ascii="Times New Roman" w:hAnsi="Times New Roman" w:cs="Times New Roman"/>
+          <w:lang w:val="en-US"/>
+        </w:rPr>
+      </w:pPr>
+      <w:r>
+        <w:rPr>
+          <w:rFonts w:ascii="Times New Roman" w:hAnsi="Times New Roman" w:cs="Times New Roman"/>
+          <w:lang w:val="en-US"/>
+        </w:rPr>
+        <w:t xml:space="preserve">        System.setProperty(CHROME_DRIVER, CHROME);</w:t>
+      </w:r>
+    </w:p>
+    <w:p>
+      <w:pPr>
+        <w:spacing w:line="360" w:lineRule="auto"/>
+        <w:rPr>
+          <w:rFonts w:ascii="Times New Roman" w:hAnsi="Times New Roman" w:cs="Times New Roman"/>
+          <w:lang w:val="en-US"/>
+        </w:rPr>
+      </w:pPr>
+      <w:r>
+        <w:rPr>
+          <w:rFonts w:ascii="Times New Roman" w:hAnsi="Times New Roman" w:cs="Times New Roman"/>
+          <w:lang w:val="en-US"/>
+        </w:rPr>
+        <w:t xml:space="preserve">    }</w:t>
+      </w:r>
+    </w:p>
+    <w:p>
+      <w:pPr>
+        <w:spacing w:line="360" w:lineRule="auto"/>
+        <w:rPr>
+          <w:rFonts w:ascii="Times New Roman" w:hAnsi="Times New Roman" w:cs="Times New Roman"/>
+          <w:lang w:val="en-US"/>
+        </w:rPr>
+      </w:pPr>
+    </w:p>
+    <w:p>
+      <w:pPr>
+        <w:spacing w:line="360" w:lineRule="auto"/>
+        <w:rPr>
+          <w:rFonts w:ascii="Times New Roman" w:hAnsi="Times New Roman" w:cs="Times New Roman"/>
+          <w:lang w:val="en-US"/>
+        </w:rPr>
+      </w:pPr>
+      <w:r>
+        <w:rPr>
+          <w:rFonts w:ascii="Times New Roman" w:hAnsi="Times New Roman" w:cs="Times New Roman"/>
+          <w:lang w:val="en-US"/>
+        </w:rPr>
+        <w:t xml:space="preserve">    private static void initFirefox(){</w:t>
+      </w:r>
+    </w:p>
+    <w:p>
+      <w:pPr>
+        <w:spacing w:line="360" w:lineRule="auto"/>
+        <w:rPr>
+          <w:rFonts w:ascii="Times New Roman" w:hAnsi="Times New Roman" w:cs="Times New Roman"/>
+          <w:lang w:val="en-US"/>
+        </w:rPr>
+      </w:pPr>
+      <w:r>
+        <w:rPr>
+          <w:rFonts w:ascii="Times New Roman" w:hAnsi="Times New Roman" w:cs="Times New Roman"/>
+          <w:lang w:val="en-US"/>
+        </w:rPr>
+        <w:t xml:space="preserve">        System.setProperty(GECKO_DRIVER, FIREFOX);</w:t>
+      </w:r>
+    </w:p>
+    <w:p>
+      <w:pPr>
+        <w:spacing w:line="360" w:lineRule="auto"/>
+        <w:rPr>
+          <w:rFonts w:ascii="Times New Roman" w:hAnsi="Times New Roman" w:cs="Times New Roman"/>
+          <w:lang w:val="en-US"/>
+        </w:rPr>
+      </w:pPr>
+      <w:r>
+        <w:rPr>
+          <w:rFonts w:ascii="Times New Roman" w:hAnsi="Times New Roman" w:cs="Times New Roman"/>
+          <w:lang w:val="en-US"/>
+        </w:rPr>
+        <w:t xml:space="preserve">    }</w:t>
+      </w:r>
+    </w:p>
+    <w:p>
+      <w:pPr>
+        <w:spacing w:line="360" w:lineRule="auto"/>
+        <w:rPr>
+          <w:rFonts w:ascii="Times New Roman" w:hAnsi="Times New Roman" w:cs="Times New Roman"/>
+          <w:lang w:val="en-US"/>
+        </w:rPr>
+      </w:pPr>
+      <w:r>
+        <w:rPr>
+          <w:rFonts w:ascii="Times New Roman" w:hAnsi="Times New Roman" w:cs="Times New Roman"/>
+          <w:lang w:val="en-US"/>
+        </w:rPr>
+        <w:t>}</w:t>
+      </w:r>
+    </w:p>
+    <w:p>
+      <w:pPr>
+        <w:spacing w:line="360" w:lineRule="auto"/>
+        <w:rPr>
+          <w:rFonts w:ascii="Times New Roman" w:hAnsi="Times New Roman" w:cs="Times New Roman"/>
+          <w:lang w:val="en-US"/>
+        </w:rPr>
+      </w:pPr>
+    </w:p>
+    <w:p>
+      <w:pPr>
+        <w:spacing w:line="360" w:lineRule="auto"/>
+        <w:rPr>
+          <w:rFonts w:ascii="Times New Roman" w:hAnsi="Times New Roman" w:cs="Times New Roman"/>
+          <w:lang w:val="en-US"/>
+        </w:rPr>
+      </w:pPr>
+      <w:r>
+        <w:rPr>
+          <w:rFonts w:ascii="Times New Roman" w:hAnsi="Times New Roman" w:cs="Times New Roman"/>
+          <w:lang w:val="en-US"/>
+        </w:rPr>
+        <w:lastRenderedPageBreak/>
+        <w:t xml:space="preserve">Ne fragmentin e radhes do te shofim klasen </w:t>
+      </w:r>
+      <w:r>
+        <w:rPr>
+          <w:rFonts w:ascii="Times New Roman" w:hAnsi="Times New Roman" w:cs="Times New Roman"/>
+          <w:lang w:val="en-US"/>
+        </w:rPr>
+        <w:t>CheckoutPage</w:t>
+      </w:r>
+      <w:r>
+        <w:rPr>
+          <w:rFonts w:ascii="Times New Roman" w:hAnsi="Times New Roman" w:cs="Times New Roman"/>
+          <w:lang w:val="en-US"/>
+        </w:rPr>
+        <w:t>. Kjo klase perdoret per te deklaruar elementet e web-it qe gjenden ne faqen e hapit te pare dhe te dyte, kur behet procesimi i blerjes se nje produkti. Gjithashtu perdoret per te deklaruar metodat qe do te perdoren perkundrejt ketyre elementeve duke krijuar kod te riperdorshem dhe te thjeshtesuar.</w:t>
+      </w:r>
+    </w:p>
+    <w:p>
+      <w:pPr>
+        <w:spacing w:line="360" w:lineRule="auto"/>
+        <w:rPr>
+          <w:rFonts w:ascii="Times New Roman" w:hAnsi="Times New Roman" w:cs="Times New Roman"/>
+          <w:lang w:val="en-US"/>
+        </w:rPr>
+      </w:pPr>
+      <w:r>
+        <w:rPr>
+          <w:rFonts w:ascii="Times New Roman" w:hAnsi="Times New Roman" w:cs="Times New Roman"/>
+          <w:lang w:val="en-US"/>
+        </w:rPr>
+        <w:t>/**</w:t>
+      </w:r>
+    </w:p>
+    <w:p>
+      <w:pPr>
+        <w:spacing w:line="360" w:lineRule="auto"/>
+        <w:rPr>
+          <w:rFonts w:ascii="Times New Roman" w:hAnsi="Times New Roman" w:cs="Times New Roman"/>
+          <w:lang w:val="en-US"/>
+        </w:rPr>
+      </w:pPr>
+      <w:r>
+        <w:rPr>
+          <w:rFonts w:ascii="Times New Roman" w:hAnsi="Times New Roman" w:cs="Times New Roman"/>
+          <w:lang w:val="en-US"/>
+        </w:rPr>
+        <w:t xml:space="preserve"> * Checkout page (step one and step two)</w:t>
+      </w:r>
+    </w:p>
+    <w:p>
+      <w:pPr>
+        <w:spacing w:line="360" w:lineRule="auto"/>
+        <w:rPr>
+          <w:rFonts w:ascii="Times New Roman" w:hAnsi="Times New Roman" w:cs="Times New Roman"/>
+          <w:lang w:val="en-US"/>
+        </w:rPr>
+      </w:pPr>
+      <w:r>
+        <w:rPr>
+          <w:rFonts w:ascii="Times New Roman" w:hAnsi="Times New Roman" w:cs="Times New Roman"/>
+          <w:lang w:val="en-US"/>
+        </w:rPr>
+        <w:t xml:space="preserve"> */</w:t>
+      </w:r>
+    </w:p>
+    <w:p>
+      <w:pPr>
+        <w:spacing w:line="360" w:lineRule="auto"/>
+        <w:rPr>
+          <w:rFonts w:ascii="Times New Roman" w:hAnsi="Times New Roman" w:cs="Times New Roman"/>
+          <w:lang w:val="en-US"/>
+        </w:rPr>
+      </w:pPr>
+      <w:r>
+        <w:rPr>
+          <w:rFonts w:ascii="Times New Roman" w:hAnsi="Times New Roman" w:cs="Times New Roman"/>
+          <w:lang w:val="en-US"/>
+        </w:rPr>
+        <w:t>public class CheckoutPage extends Page {</w:t>
+      </w:r>
+    </w:p>
+    <w:p>
+      <w:pPr>
+        <w:spacing w:line="360" w:lineRule="auto"/>
+        <w:rPr>
+          <w:rFonts w:ascii="Times New Roman" w:hAnsi="Times New Roman" w:cs="Times New Roman"/>
+          <w:lang w:val="en-US"/>
+        </w:rPr>
+      </w:pPr>
+      <w:r>
+        <w:rPr>
+          <w:rFonts w:ascii="Times New Roman" w:hAnsi="Times New Roman" w:cs="Times New Roman"/>
+          <w:lang w:val="en-US"/>
+        </w:rPr>
+        <w:t xml:space="preserve">    @FindBy(id = "cancel")</w:t>
+      </w:r>
+    </w:p>
+    <w:p>
+      <w:pPr>
+        <w:spacing w:line="360" w:lineRule="auto"/>
+        <w:rPr>
+          <w:rFonts w:ascii="Times New Roman" w:hAnsi="Times New Roman" w:cs="Times New Roman"/>
+          <w:lang w:val="en-US"/>
+        </w:rPr>
+      </w:pPr>
+      <w:r>
+        <w:rPr>
+          <w:rFonts w:ascii="Times New Roman" w:hAnsi="Times New Roman" w:cs="Times New Roman"/>
+          <w:lang w:val="en-US"/>
+        </w:rPr>
+        <w:t xml:space="preserve">    public static WebElement cancelButton;</w:t>
+      </w:r>
+    </w:p>
+    <w:p>
+      <w:pPr>
+        <w:spacing w:line="360" w:lineRule="auto"/>
+        <w:rPr>
+          <w:rFonts w:ascii="Times New Roman" w:hAnsi="Times New Roman" w:cs="Times New Roman"/>
+          <w:lang w:val="en-US"/>
+        </w:rPr>
+      </w:pPr>
+      <w:r>
+        <w:rPr>
+          <w:rFonts w:ascii="Times New Roman" w:hAnsi="Times New Roman" w:cs="Times New Roman"/>
+          <w:lang w:val="en-US"/>
+        </w:rPr>
+        <w:t xml:space="preserve">    @FindBy(id = "continue")</w:t>
+      </w:r>
+    </w:p>
+    <w:p>
+      <w:pPr>
+        <w:spacing w:line="360" w:lineRule="auto"/>
+        <w:rPr>
+          <w:rFonts w:ascii="Times New Roman" w:hAnsi="Times New Roman" w:cs="Times New Roman"/>
+          <w:lang w:val="en-US"/>
+        </w:rPr>
+      </w:pPr>
+      <w:r>
+        <w:rPr>
+          <w:rFonts w:ascii="Times New Roman" w:hAnsi="Times New Roman" w:cs="Times New Roman"/>
+          <w:lang w:val="en-US"/>
+        </w:rPr>
+        <w:t xml:space="preserve">    public static WebElement continueButton;</w:t>
+      </w:r>
+    </w:p>
+    <w:p>
+      <w:pPr>
+        <w:spacing w:line="360" w:lineRule="auto"/>
+        <w:rPr>
+          <w:rFonts w:ascii="Times New Roman" w:hAnsi="Times New Roman" w:cs="Times New Roman"/>
+          <w:lang w:val="en-US"/>
+        </w:rPr>
+      </w:pPr>
+      <w:r>
+        <w:rPr>
+          <w:rFonts w:ascii="Times New Roman" w:hAnsi="Times New Roman" w:cs="Times New Roman"/>
+          <w:lang w:val="en-US"/>
+        </w:rPr>
+        <w:t xml:space="preserve">    @FindBy(id = "finish")</w:t>
+      </w:r>
+    </w:p>
+    <w:p>
+      <w:pPr>
+        <w:spacing w:line="360" w:lineRule="auto"/>
+        <w:rPr>
+          <w:rFonts w:ascii="Times New Roman" w:hAnsi="Times New Roman" w:cs="Times New Roman"/>
+          <w:lang w:val="en-US"/>
+        </w:rPr>
+      </w:pPr>
+      <w:r>
+        <w:rPr>
+          <w:rFonts w:ascii="Times New Roman" w:hAnsi="Times New Roman" w:cs="Times New Roman"/>
+          <w:lang w:val="en-US"/>
+        </w:rPr>
+        <w:t xml:space="preserve">    public static WebElement finishButton;</w:t>
+      </w:r>
+    </w:p>
+    <w:p>
+      <w:pPr>
+        <w:spacing w:line="360" w:lineRule="auto"/>
+        <w:rPr>
+          <w:rFonts w:ascii="Times New Roman" w:hAnsi="Times New Roman" w:cs="Times New Roman"/>
+          <w:lang w:val="en-US"/>
+        </w:rPr>
+      </w:pPr>
+    </w:p>
+    <w:p>
+      <w:pPr>
+        <w:spacing w:line="360" w:lineRule="auto"/>
+        <w:rPr>
+          <w:rFonts w:ascii="Times New Roman" w:hAnsi="Times New Roman" w:cs="Times New Roman"/>
+          <w:lang w:val="en-US"/>
+        </w:rPr>
+      </w:pPr>
+      <w:r>
+        <w:rPr>
+          <w:rFonts w:ascii="Times New Roman" w:hAnsi="Times New Roman" w:cs="Times New Roman"/>
+          <w:lang w:val="en-US"/>
+        </w:rPr>
+        <w:t xml:space="preserve">    public void clickButton(String buttonName) {</w:t>
+      </w:r>
+    </w:p>
+    <w:p>
+      <w:pPr>
+        <w:spacing w:line="360" w:lineRule="auto"/>
+        <w:rPr>
+          <w:rFonts w:ascii="Times New Roman" w:hAnsi="Times New Roman" w:cs="Times New Roman"/>
+          <w:lang w:val="en-US"/>
+        </w:rPr>
+      </w:pPr>
+      <w:r>
+        <w:rPr>
+          <w:rFonts w:ascii="Times New Roman" w:hAnsi="Times New Roman" w:cs="Times New Roman"/>
+          <w:lang w:val="en-US"/>
+        </w:rPr>
+        <w:t xml:space="preserve">        WebElement webElement = switch (buttonName) {</w:t>
+      </w:r>
+    </w:p>
+    <w:p>
+      <w:pPr>
+        <w:spacing w:line="360" w:lineRule="auto"/>
+        <w:rPr>
+          <w:rFonts w:ascii="Times New Roman" w:hAnsi="Times New Roman" w:cs="Times New Roman"/>
+          <w:lang w:val="en-US"/>
+        </w:rPr>
+      </w:pPr>
+      <w:r>
+        <w:rPr>
+          <w:rFonts w:ascii="Times New Roman" w:hAnsi="Times New Roman" w:cs="Times New Roman"/>
+          <w:lang w:val="en-US"/>
+        </w:rPr>
+        <w:t xml:space="preserve">            case "Cancel" -&gt; cancelButton;</w:t>
+      </w:r>
+    </w:p>
+    <w:p>
+      <w:pPr>
+        <w:spacing w:line="360" w:lineRule="auto"/>
+        <w:rPr>
+          <w:rFonts w:ascii="Times New Roman" w:hAnsi="Times New Roman" w:cs="Times New Roman"/>
+          <w:lang w:val="en-US"/>
+        </w:rPr>
+      </w:pPr>
+      <w:r>
+        <w:rPr>
+          <w:rFonts w:ascii="Times New Roman" w:hAnsi="Times New Roman" w:cs="Times New Roman"/>
+          <w:lang w:val="en-US"/>
+        </w:rPr>
+        <w:t xml:space="preserve">            case "Continue" -&gt; continueButton;</w:t>
+      </w:r>
+    </w:p>
+    <w:p>
+      <w:pPr>
+        <w:spacing w:line="360" w:lineRule="auto"/>
+        <w:rPr>
+          <w:rFonts w:ascii="Times New Roman" w:hAnsi="Times New Roman" w:cs="Times New Roman"/>
+          <w:lang w:val="en-US"/>
+        </w:rPr>
+      </w:pPr>
+      <w:r>
+        <w:rPr>
+          <w:rFonts w:ascii="Times New Roman" w:hAnsi="Times New Roman" w:cs="Times New Roman"/>
+          <w:lang w:val="en-US"/>
+        </w:rPr>
+        <w:t xml:space="preserve">            case "Finish" -&gt; finishButton;</w:t>
+      </w:r>
+    </w:p>
+    <w:p>
+      <w:pPr>
+        <w:spacing w:line="360" w:lineRule="auto"/>
+        <w:rPr>
+          <w:rFonts w:ascii="Times New Roman" w:hAnsi="Times New Roman" w:cs="Times New Roman"/>
+          <w:lang w:val="en-US"/>
+        </w:rPr>
+      </w:pPr>
+      <w:r>
+        <w:rPr>
+          <w:rFonts w:ascii="Times New Roman" w:hAnsi="Times New Roman" w:cs="Times New Roman"/>
+          <w:lang w:val="en-US"/>
+        </w:rPr>
+        <w:t xml:space="preserve">            default -&gt; throw new NotFoundException(buttonName + " button not found!");</w:t>
+      </w:r>
+    </w:p>
+    <w:p>
+      <w:pPr>
+        <w:spacing w:line="360" w:lineRule="auto"/>
+        <w:rPr>
+          <w:rFonts w:ascii="Times New Roman" w:hAnsi="Times New Roman" w:cs="Times New Roman"/>
+          <w:lang w:val="en-US"/>
+        </w:rPr>
+      </w:pPr>
+      <w:r>
+        <w:rPr>
+          <w:rFonts w:ascii="Times New Roman" w:hAnsi="Times New Roman" w:cs="Times New Roman"/>
+          <w:lang w:val="en-US"/>
+        </w:rPr>
+        <w:t xml:space="preserve">        };</w:t>
+      </w:r>
+    </w:p>
+    <w:p>
+      <w:pPr>
+        <w:spacing w:line="360" w:lineRule="auto"/>
+        <w:rPr>
+          <w:rFonts w:ascii="Times New Roman" w:hAnsi="Times New Roman" w:cs="Times New Roman"/>
+          <w:lang w:val="en-US"/>
+        </w:rPr>
+      </w:pPr>
+    </w:p>
+    <w:p>
+      <w:pPr>
+        <w:spacing w:line="360" w:lineRule="auto"/>
+        <w:rPr>
+          <w:rFonts w:ascii="Times New Roman" w:hAnsi="Times New Roman" w:cs="Times New Roman"/>
+          <w:lang w:val="en-US"/>
+        </w:rPr>
+      </w:pPr>
+      <w:r>
+        <w:rPr>
+          <w:rFonts w:ascii="Times New Roman" w:hAnsi="Times New Roman" w:cs="Times New Roman"/>
+          <w:lang w:val="en-US"/>
+        </w:rPr>
+        <w:t xml:space="preserve">        Driver.getWait().until(ExpectedConditions.elementToBeClickable(webElement));</w:t>
+      </w:r>
+    </w:p>
+    <w:p>
+      <w:pPr>
+        <w:spacing w:line="360" w:lineRule="auto"/>
+        <w:rPr>
+          <w:rFonts w:ascii="Times New Roman" w:hAnsi="Times New Roman" w:cs="Times New Roman"/>
+          <w:lang w:val="en-US"/>
+        </w:rPr>
+      </w:pPr>
+      <w:r>
+        <w:rPr>
+          <w:rFonts w:ascii="Times New Roman" w:hAnsi="Times New Roman" w:cs="Times New Roman"/>
+          <w:lang w:val="en-US"/>
+        </w:rPr>
+        <w:t xml:space="preserve">        webElement.click();</w:t>
+      </w:r>
+    </w:p>
+    <w:p>
+      <w:pPr>
+        <w:spacing w:line="360" w:lineRule="auto"/>
+        <w:rPr>
+          <w:rFonts w:ascii="Times New Roman" w:hAnsi="Times New Roman" w:cs="Times New Roman"/>
+          <w:lang w:val="en-US"/>
+        </w:rPr>
+      </w:pPr>
+      <w:r>
+        <w:rPr>
+          <w:rFonts w:ascii="Times New Roman" w:hAnsi="Times New Roman" w:cs="Times New Roman"/>
+          <w:lang w:val="en-US"/>
+        </w:rPr>
+        <w:lastRenderedPageBreak/>
+        <w:t xml:space="preserve">    }</w:t>
+      </w:r>
+    </w:p>
+    <w:p>
+      <w:pPr>
+        <w:spacing w:line="360" w:lineRule="auto"/>
+        <w:rPr>
+          <w:rFonts w:ascii="Times New Roman" w:hAnsi="Times New Roman" w:cs="Times New Roman"/>
+          <w:lang w:val="en-US"/>
+        </w:rPr>
+      </w:pPr>
+      <w:r>
+        <w:rPr>
+          <w:rFonts w:ascii="Times New Roman" w:hAnsi="Times New Roman" w:cs="Times New Roman"/>
+          <w:lang w:val="en-US"/>
+        </w:rPr>
+        <w:t>}</w:t>
+      </w:r>
+    </w:p>
+    <w:p>
+      <w:pPr>
+        <w:spacing w:line="360" w:lineRule="auto"/>
+        <w:rPr>
+          <w:rFonts w:ascii="Times New Roman" w:hAnsi="Times New Roman" w:cs="Times New Roman"/>
+          <w:lang w:val="en-US"/>
+        </w:rPr>
+      </w:pPr>
+    </w:p>
+    <w:p>
+      <w:pPr>
+        <w:spacing w:line="360" w:lineRule="auto"/>
+        <w:rPr>
+          <w:rFonts w:ascii="Times New Roman" w:hAnsi="Times New Roman" w:cs="Times New Roman"/>
+          <w:lang w:val="en-US"/>
+        </w:rPr>
+      </w:pPr>
+      <w:r>
+        <w:rPr>
+          <w:rFonts w:ascii="Times New Roman" w:hAnsi="Times New Roman" w:cs="Times New Roman"/>
+          <w:lang w:val="en-US"/>
+        </w:rPr>
+        <w:t>Ne dy fragmentet pasardhese do te shofim sesi duket nje test ne Cucumber dhe implementimi i tij ne prapaskene.</w:t>
+      </w:r>
+    </w:p>
+    <w:p>
+      <w:pPr>
+        <w:spacing w:line="360" w:lineRule="auto"/>
+        <w:rPr>
+          <w:rFonts w:ascii="Times New Roman" w:hAnsi="Times New Roman" w:cs="Times New Roman"/>
+          <w:lang w:val="en-US"/>
+        </w:rPr>
+      </w:pPr>
+      <w:r>
+        <w:rPr>
+          <w:rFonts w:ascii="Times New Roman" w:hAnsi="Times New Roman" w:cs="Times New Roman"/>
+          <w:lang w:val="en-US"/>
+        </w:rPr>
+        <w:t xml:space="preserve">  #@Demo</w:t>
+      </w:r>
+    </w:p>
+    <w:p>
+      <w:pPr>
+        <w:spacing w:line="360" w:lineRule="auto"/>
+        <w:rPr>
+          <w:rFonts w:ascii="Times New Roman" w:hAnsi="Times New Roman" w:cs="Times New Roman"/>
+          <w:lang w:val="en-US"/>
+        </w:rPr>
+      </w:pPr>
+      <w:r>
+        <w:rPr>
+          <w:rFonts w:ascii="Times New Roman" w:hAnsi="Times New Roman" w:cs="Times New Roman"/>
+          <w:lang w:val="en-US"/>
+        </w:rPr>
+        <w:t xml:space="preserve">  @01 @01.1</w:t>
+      </w:r>
+    </w:p>
+    <w:p>
+      <w:pPr>
+        <w:spacing w:line="360" w:lineRule="auto"/>
+        <w:rPr>
+          <w:rFonts w:ascii="Times New Roman" w:hAnsi="Times New Roman" w:cs="Times New Roman"/>
+          <w:lang w:val="en-US"/>
+        </w:rPr>
+      </w:pPr>
+      <w:r>
+        <w:rPr>
+          <w:rFonts w:ascii="Times New Roman" w:hAnsi="Times New Roman" w:cs="Times New Roman"/>
+          <w:lang w:val="en-US"/>
+        </w:rPr>
+        <w:t xml:space="preserve">  Scenario: 01.1 - Unsuccessful Login - Wrong credentials</w:t>
+      </w:r>
+    </w:p>
+    <w:p>
+      <w:pPr>
+        <w:spacing w:line="360" w:lineRule="auto"/>
+        <w:rPr>
+          <w:rFonts w:ascii="Times New Roman" w:hAnsi="Times New Roman" w:cs="Times New Roman"/>
+          <w:lang w:val="en-US"/>
+        </w:rPr>
+      </w:pPr>
+      <w:r>
+        <w:rPr>
+          <w:rFonts w:ascii="Times New Roman" w:hAnsi="Times New Roman" w:cs="Times New Roman"/>
+          <w:lang w:val="en-US"/>
+        </w:rPr>
+        <w:t xml:space="preserve">    Given the homepage is opened</w:t>
+      </w:r>
+    </w:p>
+    <w:p>
+      <w:pPr>
+        <w:spacing w:line="360" w:lineRule="auto"/>
+        <w:rPr>
+          <w:rFonts w:ascii="Times New Roman" w:hAnsi="Times New Roman" w:cs="Times New Roman"/>
+          <w:lang w:val="en-US"/>
+        </w:rPr>
+      </w:pPr>
+      <w:r>
+        <w:rPr>
+          <w:rFonts w:ascii="Times New Roman" w:hAnsi="Times New Roman" w:cs="Times New Roman"/>
+          <w:lang w:val="en-US"/>
+        </w:rPr>
+        <w:t xml:space="preserve">    Then we type 'test' in the 'Username' input field</w:t>
+      </w:r>
+    </w:p>
+    <w:p>
+      <w:pPr>
+        <w:spacing w:line="360" w:lineRule="auto"/>
+        <w:rPr>
+          <w:rFonts w:ascii="Times New Roman" w:hAnsi="Times New Roman" w:cs="Times New Roman"/>
+          <w:lang w:val="en-US"/>
+        </w:rPr>
+      </w:pPr>
+      <w:r>
+        <w:rPr>
+          <w:rFonts w:ascii="Times New Roman" w:hAnsi="Times New Roman" w:cs="Times New Roman"/>
+          <w:lang w:val="en-US"/>
+        </w:rPr>
+        <w:t xml:space="preserve">    And we type 'password' in the 'Password' input field</w:t>
+      </w:r>
+    </w:p>
+    <w:p>
+      <w:pPr>
+        <w:spacing w:line="360" w:lineRule="auto"/>
+        <w:rPr>
+          <w:rFonts w:ascii="Times New Roman" w:hAnsi="Times New Roman" w:cs="Times New Roman"/>
+          <w:lang w:val="en-US"/>
+        </w:rPr>
+      </w:pPr>
+      <w:r>
+        <w:rPr>
+          <w:rFonts w:ascii="Times New Roman" w:hAnsi="Times New Roman" w:cs="Times New Roman"/>
+          <w:lang w:val="en-US"/>
+        </w:rPr>
+        <w:t xml:space="preserve">    And click 'Login' button</w:t>
+      </w:r>
+    </w:p>
+    <w:p>
+      <w:pPr>
+        <w:spacing w:line="360" w:lineRule="auto"/>
+        <w:rPr>
+          <w:rFonts w:ascii="Times New Roman" w:hAnsi="Times New Roman" w:cs="Times New Roman"/>
+          <w:lang w:val="en-US"/>
+        </w:rPr>
+      </w:pPr>
+      <w:r>
+        <w:rPr>
+          <w:rFonts w:ascii="Times New Roman" w:hAnsi="Times New Roman" w:cs="Times New Roman"/>
+          <w:lang w:val="en-US"/>
+        </w:rPr>
+        <w:t xml:space="preserve">    Then make sure an error message with the following text is shown</w:t>
+      </w:r>
+    </w:p>
+    <w:p>
+      <w:pPr>
+        <w:spacing w:line="360" w:lineRule="auto"/>
+        <w:rPr>
+          <w:rFonts w:ascii="Times New Roman" w:hAnsi="Times New Roman" w:cs="Times New Roman"/>
+          <w:lang w:val="en-US"/>
+        </w:rPr>
+      </w:pPr>
+      <w:r>
+        <w:rPr>
+          <w:rFonts w:ascii="Times New Roman" w:hAnsi="Times New Roman" w:cs="Times New Roman"/>
+          <w:lang w:val="en-US"/>
+        </w:rPr>
+        <w:t xml:space="preserve">      | Epic sadface: Username and password do not match any user in this service |</w:t>
+      </w:r>
+    </w:p>
+    <w:p>
+      <w:pPr>
+        <w:spacing w:line="360" w:lineRule="auto"/>
+        <w:rPr>
+          <w:rFonts w:ascii="Times New Roman" w:hAnsi="Times New Roman" w:cs="Times New Roman"/>
+          <w:lang w:val="en-US"/>
+        </w:rPr>
+      </w:pPr>
+    </w:p>
+    <w:p>
+      <w:pPr>
+        <w:spacing w:line="360" w:lineRule="auto"/>
+        <w:rPr>
+          <w:rFonts w:ascii="Times New Roman" w:hAnsi="Times New Roman" w:cs="Times New Roman"/>
+          <w:lang w:val="en-US"/>
+        </w:rPr>
+      </w:pPr>
+      <w:r>
+        <w:rPr>
+          <w:rFonts w:ascii="Times New Roman" w:hAnsi="Times New Roman" w:cs="Times New Roman"/>
+          <w:lang w:val="en-US"/>
+        </w:rPr>
+        <w:t>public class LoginSteps {</w:t>
+      </w:r>
+    </w:p>
+    <w:p>
+      <w:pPr>
+        <w:spacing w:line="360" w:lineRule="auto"/>
+        <w:rPr>
+          <w:rFonts w:ascii="Times New Roman" w:hAnsi="Times New Roman" w:cs="Times New Roman"/>
+          <w:lang w:val="en-US"/>
+        </w:rPr>
+      </w:pPr>
+      <w:r>
+        <w:rPr>
+          <w:rFonts w:ascii="Times New Roman" w:hAnsi="Times New Roman" w:cs="Times New Roman"/>
+          <w:lang w:val="en-US"/>
+        </w:rPr>
+        <w:t xml:space="preserve">    private final LoginPage loginPage;</w:t>
+      </w:r>
+    </w:p>
+    <w:p>
+      <w:pPr>
+        <w:spacing w:line="360" w:lineRule="auto"/>
+        <w:rPr>
+          <w:rFonts w:ascii="Times New Roman" w:hAnsi="Times New Roman" w:cs="Times New Roman"/>
+          <w:lang w:val="en-US"/>
+        </w:rPr>
+      </w:pPr>
+    </w:p>
+    <w:p>
+      <w:pPr>
+        <w:spacing w:line="360" w:lineRule="auto"/>
+        <w:rPr>
+          <w:rFonts w:ascii="Times New Roman" w:hAnsi="Times New Roman" w:cs="Times New Roman"/>
+          <w:lang w:val="en-US"/>
+        </w:rPr>
+      </w:pPr>
+      <w:r>
+        <w:rPr>
+          <w:rFonts w:ascii="Times New Roman" w:hAnsi="Times New Roman" w:cs="Times New Roman"/>
+          <w:lang w:val="en-US"/>
+        </w:rPr>
+        <w:t xml:space="preserve">    public LoginSteps() {</w:t>
+      </w:r>
+    </w:p>
+    <w:p>
+      <w:pPr>
+        <w:spacing w:line="360" w:lineRule="auto"/>
+        <w:rPr>
+          <w:rFonts w:ascii="Times New Roman" w:hAnsi="Times New Roman" w:cs="Times New Roman"/>
+          <w:lang w:val="en-US"/>
+        </w:rPr>
+      </w:pPr>
+      <w:r>
+        <w:rPr>
+          <w:rFonts w:ascii="Times New Roman" w:hAnsi="Times New Roman" w:cs="Times New Roman"/>
+          <w:lang w:val="en-US"/>
+        </w:rPr>
+        <w:t xml:space="preserve">        loginPage = new LoginPage();</w:t>
+      </w:r>
+    </w:p>
+    <w:p>
+      <w:pPr>
+        <w:spacing w:line="360" w:lineRule="auto"/>
+        <w:rPr>
+          <w:rFonts w:ascii="Times New Roman" w:hAnsi="Times New Roman" w:cs="Times New Roman"/>
+          <w:lang w:val="en-US"/>
+        </w:rPr>
+      </w:pPr>
+      <w:r>
+        <w:rPr>
+          <w:rFonts w:ascii="Times New Roman" w:hAnsi="Times New Roman" w:cs="Times New Roman"/>
+          <w:lang w:val="en-US"/>
+        </w:rPr>
+        <w:t xml:space="preserve">    }</w:t>
+      </w:r>
+    </w:p>
+    <w:p>
+      <w:pPr>
+        <w:spacing w:line="360" w:lineRule="auto"/>
+        <w:rPr>
+          <w:rFonts w:ascii="Times New Roman" w:hAnsi="Times New Roman" w:cs="Times New Roman"/>
+          <w:lang w:val="en-US"/>
+        </w:rPr>
+      </w:pPr>
+    </w:p>
+    <w:p>
+      <w:pPr>
+        <w:spacing w:line="360" w:lineRule="auto"/>
+        <w:rPr>
+          <w:rFonts w:ascii="Times New Roman" w:hAnsi="Times New Roman" w:cs="Times New Roman"/>
+          <w:lang w:val="en-US"/>
+        </w:rPr>
+      </w:pPr>
+      <w:r>
+        <w:rPr>
+          <w:rFonts w:ascii="Times New Roman" w:hAnsi="Times New Roman" w:cs="Times New Roman"/>
+          <w:lang w:val="en-US"/>
+        </w:rPr>
+        <w:t xml:space="preserve">    @Then("^we type '(.+?)' in the '(.+?)' input field$")</w:t>
+      </w:r>
+    </w:p>
+    <w:p>
+      <w:pPr>
+        <w:spacing w:line="360" w:lineRule="auto"/>
+        <w:rPr>
+          <w:rFonts w:ascii="Times New Roman" w:hAnsi="Times New Roman" w:cs="Times New Roman"/>
+          <w:lang w:val="en-US"/>
+        </w:rPr>
+      </w:pPr>
+      <w:r>
+        <w:rPr>
+          <w:rFonts w:ascii="Times New Roman" w:hAnsi="Times New Roman" w:cs="Times New Roman"/>
+          <w:lang w:val="en-US"/>
+        </w:rPr>
+        <w:t xml:space="preserve">    public void navigateToHomePage(String text, String inputField) {</w:t>
+      </w:r>
+    </w:p>
+    <w:p>
+      <w:pPr>
+        <w:spacing w:line="360" w:lineRule="auto"/>
+        <w:rPr>
+          <w:rFonts w:ascii="Times New Roman" w:hAnsi="Times New Roman" w:cs="Times New Roman"/>
+          <w:lang w:val="en-US"/>
+        </w:rPr>
+      </w:pPr>
+      <w:r>
+        <w:rPr>
+          <w:rFonts w:ascii="Times New Roman" w:hAnsi="Times New Roman" w:cs="Times New Roman"/>
+          <w:lang w:val="en-US"/>
+        </w:rPr>
+        <w:lastRenderedPageBreak/>
+        <w:t xml:space="preserve">        loginPage.typeInTheInputField(text, inputField);</w:t>
+      </w:r>
+    </w:p>
+    <w:p>
+      <w:pPr>
+        <w:spacing w:line="360" w:lineRule="auto"/>
+        <w:rPr>
+          <w:rFonts w:ascii="Times New Roman" w:hAnsi="Times New Roman" w:cs="Times New Roman"/>
+          <w:lang w:val="en-US"/>
+        </w:rPr>
+      </w:pPr>
+      <w:r>
+        <w:rPr>
+          <w:rFonts w:ascii="Times New Roman" w:hAnsi="Times New Roman" w:cs="Times New Roman"/>
+          <w:lang w:val="en-US"/>
+        </w:rPr>
+        <w:t xml:space="preserve">    }</w:t>
+      </w:r>
+    </w:p>
+    <w:p>
+      <w:pPr>
+        <w:spacing w:line="360" w:lineRule="auto"/>
+        <w:rPr>
+          <w:rFonts w:ascii="Times New Roman" w:hAnsi="Times New Roman" w:cs="Times New Roman"/>
+          <w:lang w:val="en-US"/>
+        </w:rPr>
+      </w:pPr>
+    </w:p>
+    <w:p>
+      <w:pPr>
+        <w:spacing w:line="360" w:lineRule="auto"/>
+        <w:rPr>
+          <w:rFonts w:ascii="Times New Roman" w:hAnsi="Times New Roman" w:cs="Times New Roman"/>
+          <w:lang w:val="en-US"/>
+        </w:rPr>
+      </w:pPr>
+      <w:r>
+        <w:rPr>
+          <w:rFonts w:ascii="Times New Roman" w:hAnsi="Times New Roman" w:cs="Times New Roman"/>
+          <w:lang w:val="en-US"/>
+        </w:rPr>
+        <w:t xml:space="preserve">    @And("^we click '(.+?)' button from modal$")</w:t>
+      </w:r>
+    </w:p>
+    <w:p>
+      <w:pPr>
+        <w:spacing w:line="360" w:lineRule="auto"/>
+        <w:rPr>
+          <w:rFonts w:ascii="Times New Roman" w:hAnsi="Times New Roman" w:cs="Times New Roman"/>
+          <w:lang w:val="en-US"/>
+        </w:rPr>
+      </w:pPr>
+      <w:r>
+        <w:rPr>
+          <w:rFonts w:ascii="Times New Roman" w:hAnsi="Times New Roman" w:cs="Times New Roman"/>
+          <w:lang w:val="en-US"/>
+        </w:rPr>
+        <w:t xml:space="preserve">    public void clickModalButton(String buttonName) {</w:t>
+      </w:r>
+    </w:p>
+    <w:p>
+      <w:pPr>
+        <w:spacing w:line="360" w:lineRule="auto"/>
+        <w:rPr>
+          <w:rFonts w:ascii="Times New Roman" w:hAnsi="Times New Roman" w:cs="Times New Roman"/>
+          <w:lang w:val="en-US"/>
+        </w:rPr>
+      </w:pPr>
+      <w:r>
+        <w:rPr>
+          <w:rFonts w:ascii="Times New Roman" w:hAnsi="Times New Roman" w:cs="Times New Roman"/>
+          <w:lang w:val="en-US"/>
+        </w:rPr>
+        <w:t xml:space="preserve">        loginPage.clickModalButton(buttonName);</w:t>
+      </w:r>
+    </w:p>
+    <w:p>
+      <w:pPr>
+        <w:spacing w:line="360" w:lineRule="auto"/>
+        <w:rPr>
+          <w:rFonts w:ascii="Times New Roman" w:hAnsi="Times New Roman" w:cs="Times New Roman"/>
+          <w:lang w:val="en-US"/>
+        </w:rPr>
+      </w:pPr>
+      <w:r>
+        <w:rPr>
+          <w:rFonts w:ascii="Times New Roman" w:hAnsi="Times New Roman" w:cs="Times New Roman"/>
+          <w:lang w:val="en-US"/>
+        </w:rPr>
+        <w:t xml:space="preserve">    }</w:t>
+      </w:r>
+    </w:p>
+    <w:p>
+      <w:pPr>
+        <w:spacing w:line="360" w:lineRule="auto"/>
+        <w:rPr>
+          <w:rFonts w:ascii="Times New Roman" w:hAnsi="Times New Roman" w:cs="Times New Roman"/>
+          <w:lang w:val="en-US"/>
+        </w:rPr>
+      </w:pPr>
+    </w:p>
+    <w:p>
+      <w:pPr>
+        <w:spacing w:line="360" w:lineRule="auto"/>
+        <w:rPr>
+          <w:rFonts w:ascii="Times New Roman" w:hAnsi="Times New Roman" w:cs="Times New Roman"/>
+          <w:lang w:val="en-US"/>
+        </w:rPr>
+      </w:pPr>
+      <w:r>
+        <w:rPr>
+          <w:rFonts w:ascii="Times New Roman" w:hAnsi="Times New Roman" w:cs="Times New Roman"/>
+          <w:lang w:val="en-US"/>
+        </w:rPr>
+        <w:t xml:space="preserve">    @Then("^order is successfully placed and the following message is shown$")</w:t>
+      </w:r>
+    </w:p>
+    <w:p>
+      <w:pPr>
+        <w:spacing w:line="360" w:lineRule="auto"/>
+        <w:rPr>
+          <w:rFonts w:ascii="Times New Roman" w:hAnsi="Times New Roman" w:cs="Times New Roman"/>
+          <w:lang w:val="en-US"/>
+        </w:rPr>
+      </w:pPr>
+      <w:r>
+        <w:rPr>
+          <w:rFonts w:ascii="Times New Roman" w:hAnsi="Times New Roman" w:cs="Times New Roman"/>
+          <w:lang w:val="en-US"/>
+        </w:rPr>
+        <w:t xml:space="preserve">    public void checkOrderMessage(DataTable dataTable) {</w:t>
+      </w:r>
+    </w:p>
+    <w:p>
+      <w:pPr>
+        <w:spacing w:line="360" w:lineRule="auto"/>
+        <w:rPr>
+          <w:rFonts w:ascii="Times New Roman" w:hAnsi="Times New Roman" w:cs="Times New Roman"/>
+          <w:lang w:val="en-US"/>
+        </w:rPr>
+      </w:pPr>
+      <w:r>
+        <w:rPr>
+          <w:rFonts w:ascii="Times New Roman" w:hAnsi="Times New Roman" w:cs="Times New Roman"/>
+          <w:lang w:val="en-US"/>
+        </w:rPr>
+        <w:t xml:space="preserve">        Driver.getWait().until(ExpectedConditions.textToBe(By.cssSelector(".showSweetAlert h2"), dataTable.cells().get(0).get(0)));</w:t>
+      </w:r>
+    </w:p>
+    <w:p>
+      <w:pPr>
+        <w:spacing w:line="360" w:lineRule="auto"/>
+        <w:rPr>
+          <w:rFonts w:ascii="Times New Roman" w:hAnsi="Times New Roman" w:cs="Times New Roman"/>
+          <w:lang w:val="en-US"/>
+        </w:rPr>
+      </w:pPr>
+      <w:r>
+        <w:rPr>
+          <w:rFonts w:ascii="Times New Roman" w:hAnsi="Times New Roman" w:cs="Times New Roman"/>
+          <w:lang w:val="en-US"/>
+        </w:rPr>
+        <w:t xml:space="preserve">    }</w:t>
+      </w:r>
+    </w:p>
+    <w:p>
+      <w:pPr>
+        <w:spacing w:line="360" w:lineRule="auto"/>
+        <w:rPr>
+          <w:rFonts w:ascii="Times New Roman" w:hAnsi="Times New Roman" w:cs="Times New Roman"/>
+          <w:lang w:val="en-US"/>
+        </w:rPr>
+      </w:pPr>
+      <w:r>
+        <w:rPr>
+          <w:rFonts w:ascii="Times New Roman" w:hAnsi="Times New Roman" w:cs="Times New Roman"/>
+          <w:lang w:val="en-US"/>
+        </w:rPr>
+        <w:t>}</w:t>
+      </w:r>
+    </w:p>
+    <w:p>
+      <w:pPr>
+        <w:spacing w:line="360" w:lineRule="auto"/>
+        <w:rPr>
+          <w:rFonts w:ascii="Times New Roman" w:hAnsi="Times New Roman" w:cs="Times New Roman"/>
+          <w:lang w:val="en-US"/>
+        </w:rPr>
+      </w:pPr>
+    </w:p>
+    <w:p>
+      <w:pPr>
+        <w:spacing w:line="360" w:lineRule="auto"/>
+        <w:rPr>
+          <w:rFonts w:ascii="Times New Roman" w:hAnsi="Times New Roman" w:cs="Times New Roman"/>
+          <w:lang w:val="en-US"/>
+        </w:rPr>
+      </w:pPr>
+      <w:r>
+        <w:rPr>
+          <w:rFonts w:ascii="Times New Roman" w:hAnsi="Times New Roman" w:cs="Times New Roman"/>
+          <w:lang w:val="en-US"/>
+        </w:rPr>
+        <w:t xml:space="preserve">Lidhja nepermjet nje hapi ne skenarin e cucumber dhe kodit te java behet nepermjet text qe gjendet brenda </w:t>
+      </w:r>
+      <w:r>
+        <w:rPr>
+          <w:rFonts w:ascii="Times New Roman" w:hAnsi="Times New Roman" w:cs="Times New Roman"/>
+          <w:lang w:val="en-US"/>
+        </w:rPr>
+        <w:t>@Then</w:t>
+      </w:r>
+      <w:r>
+        <w:rPr>
+          <w:rFonts w:ascii="Times New Roman" w:hAnsi="Times New Roman" w:cs="Times New Roman"/>
+          <w:lang w:val="en-US"/>
+        </w:rPr>
+        <w:t>, @And, @When. E rendesishme eshte qe pjesa e tagut mund te ndryshoje gjate riperdorimit te hapit te skenarit. Keto lidheza perdoren qe fjalite e skenarit te kene nje lidhje midis njera tjeter dhe te jene sa me te kuptueshme per personat qe nuk dine te lexojne kod.</w:t>
+      </w:r>
+    </w:p>
+    <w:p>
+      <w:pPr>
+        <w:spacing w:line="360" w:lineRule="auto"/>
+        <w:rPr>
+          <w:rFonts w:ascii="Times New Roman" w:hAnsi="Times New Roman" w:cs="Times New Roman"/>
+          <w:lang w:val="en-US"/>
+        </w:rPr>
+      </w:pPr>
+      <w:r>
+        <w:rPr>
+          <w:rFonts w:ascii="Times New Roman" w:hAnsi="Times New Roman" w:cs="Times New Roman"/>
+          <w:lang w:val="en-US"/>
+        </w:rPr>
+        <w:t xml:space="preserve">Gjithashtu karakteret </w:t>
+      </w:r>
+      <w:r>
+        <w:rPr>
+          <w:rFonts w:ascii="Times New Roman" w:hAnsi="Times New Roman" w:cs="Times New Roman"/>
+          <w:lang w:val="en-US"/>
+        </w:rPr>
+        <w:t>(.+?)</w:t>
+      </w:r>
+      <w:r>
+        <w:rPr>
+          <w:rFonts w:ascii="Times New Roman" w:hAnsi="Times New Roman" w:cs="Times New Roman"/>
+          <w:lang w:val="en-US"/>
+        </w:rPr>
+        <w:t xml:space="preserve"> simbolizojne nje parameter qe kalon nga skenari i cucumber ne kodin e implementuar ne prapaskene. Tipi i parametrit eshte ‘String’. Gjithashtu behet e mundur dhe kalimi i te dhenave tabelare si parameter. Kto te dhena kalojne si nje objekt DataTable dhe iterimi i ketyre te dhenave eshte mjaft i ngjashem me bredhjen e te dhenave ne nje tabele dy dimensionale.</w:t>
+      </w:r>
+    </w:p>
+    <w:p>
+      <w:pPr>
+        <w:spacing w:line="360" w:lineRule="auto"/>
+        <w:rPr>
+          <w:rFonts w:ascii="Times New Roman" w:hAnsi="Times New Roman" w:cs="Times New Roman"/>
+          <w:lang w:val="en-US"/>
+        </w:rPr>
+      </w:pPr>
+    </w:p>
+    <w:p>
+      <w:pPr>
+        <w:spacing w:line="360" w:lineRule="auto"/>
+        <w:rPr>
+          <w:rFonts w:ascii="Times New Roman" w:hAnsi="Times New Roman" w:cs="Times New Roman"/>
+          <w:lang w:val="en-US"/>
+        </w:rPr>
+      </w:pPr>
+      <w:r>
+        <w:rPr>
+          <w:rFonts w:ascii="Times New Roman" w:hAnsi="Times New Roman" w:cs="Times New Roman"/>
+          <w:lang w:val="en-US"/>
+        </w:rPr>
+        <w:lastRenderedPageBreak/>
+        <w:drawing>
+          <wp:inline distT="0" distB="0" distL="0" distR="0" wp14:anchorId="413C4664" wp14:editId="491D40DE">
+            <wp:extent cx="5943600" cy="2060575"/>
+            <wp:effectExtent l="0" t="0" r="0" b="0"/>
+            <wp:docPr id="1152907843" name="Picture 1" descr="A screenshot of a computer&#10;&#10;Description automatically generated"/>
+            <wp:cNvGraphicFramePr>
+              <a:graphicFrameLocks xmlns:a="http://schemas.openxmlformats.org/drawingml/2006/main" noChangeAspect="1"/>
+            </wp:cNvGraphicFramePr>
+            <a:graphic xmlns:a="http://schemas.openxmlformats.org/drawingml/2006/main">
+              <a:graphicData uri="http://schemas.openxmlformats.org/drawingml/2006/picture">
+                <pic:pic xmlns:pic="http://schemas.openxmlformats.org/drawingml/2006/picture">
+                  <pic:nvPicPr>
+                    <pic:cNvPr id="1152907843" name="Picture 1" descr="A screenshot of a computer&#10;&#10;Description automatically generated"/>
+                    <pic:cNvPicPr/>
+                  </pic:nvPicPr>
+                  <pic:blipFill>
+                    <a:blip r:embed="rId16"/>
+                    <a:stretch>
+                      <a:fillRect/>
+                    </a:stretch>
+                  </pic:blipFill>
+                  <pic:spPr>
+                    <a:xfrm>
+                      <a:off x="0" y="0"/>
+                      <a:ext cx="5943600" cy="2060575"/>
+                    </a:xfrm>
+                    <a:prstGeom prst="rect">
+                      <a:avLst/>
+                    </a:prstGeom>
+                  </pic:spPr>
+                </pic:pic>
+              </a:graphicData>
+            </a:graphic>
+          </wp:inline>
+        </w:drawing>
+      </w:r>
+    </w:p>
+    <w:p>
+      <w:pPr>
+        <w:spacing w:line="360" w:lineRule="auto"/>
+        <w:rPr>
+          <w:rFonts w:ascii="Times New Roman" w:hAnsi="Times New Roman" w:cs="Times New Roman"/>
+          <w:b/>
+          <w:bCs/>
+          <w:lang w:val="en-US"/>
+        </w:rPr>
+      </w:pPr>
+      <w:r>
+        <w:rPr>
+          <w:rFonts w:ascii="Times New Roman" w:hAnsi="Times New Roman" w:cs="Times New Roman"/>
+          <w:b/>
+          <w:bCs/>
+          <w:lang w:val="en-US"/>
+        </w:rPr>
+        <w:t xml:space="preserve">Figura 7: </w:t>
+      </w:r>
+      <w:r>
+        <w:rPr>
+          <w:rFonts w:ascii="Times New Roman" w:hAnsi="Times New Roman" w:cs="Times New Roman"/>
+          <w:b/>
+          <w:bCs/>
+          <w:lang w:val="en-US"/>
+        </w:rPr>
+        <w:t>Ekzekutimi i funksionalitetit nr. 1</w:t>
+      </w:r>
+      <w:r>
+        <w:rPr>
+          <w:rFonts w:ascii="Times New Roman" w:hAnsi="Times New Roman" w:cs="Times New Roman"/>
+          <w:b/>
+          <w:bCs/>
+          <w:lang w:val="en-US"/>
+        </w:rPr>
+        <w:t xml:space="preserve"> - </w:t>
+      </w:r>
+      <w:r>
+        <w:rPr>
+          <w:rFonts w:ascii="Times New Roman" w:hAnsi="Times New Roman" w:cs="Times New Roman"/>
+          <w:b/>
+          <w:bCs/>
+          <w:lang w:val="en-US"/>
+        </w:rPr>
+        <w:t>Identifikimi dhe Hyrja e Përdoruesit</w:t>
+      </w:r>
+    </w:p>
+    <w:p>
+      <w:pPr>
+        <w:spacing w:line="360" w:lineRule="auto"/>
+        <w:rPr>
+          <w:rFonts w:ascii="Times New Roman" w:hAnsi="Times New Roman" w:cs="Times New Roman"/>
+          <w:b/>
+          <w:bCs/>
+          <w:lang w:val="en-US"/>
+        </w:rPr>
+      </w:pPr>
+    </w:p>
+    <w:p>
+      <w:pPr>
+        <w:spacing w:line="360" w:lineRule="auto"/>
+        <w:rPr>
+          <w:rFonts w:ascii="Times New Roman" w:hAnsi="Times New Roman" w:cs="Times New Roman"/>
+          <w:b/>
+          <w:bCs/>
+          <w:lang w:val="en-US"/>
+        </w:rPr>
+      </w:pPr>
+      <w:r>
+        <w:rPr>
+          <w:rFonts w:ascii="Times New Roman" w:hAnsi="Times New Roman" w:cs="Times New Roman"/>
+          <w:b/>
+          <w:bCs/>
+          <w:lang w:val="en-US"/>
+        </w:rPr>
+        <w:t>7.6 Projekti Cypress</w:t>
+      </w:r>
+    </w:p>
+    <w:p>
+      <w:pPr>
+        <w:spacing w:line="360" w:lineRule="auto"/>
+        <w:rPr>
+          <w:rFonts w:ascii="Times New Roman" w:hAnsi="Times New Roman" w:cs="Times New Roman"/>
+          <w:b/>
+          <w:bCs/>
+          <w:lang w:val="en-US"/>
+        </w:rPr>
+      </w:pPr>
+      <w:r>
+        <w:rPr>
+          <w:rFonts w:ascii="Times New Roman" w:hAnsi="Times New Roman" w:cs="Times New Roman"/>
+          <w:b/>
+          <w:bCs/>
+          <w:lang w:val="en-US"/>
+        </w:rPr>
+        <w:drawing>
+          <wp:inline distT="0" distB="0" distL="0" distR="0" wp14:anchorId="6808EEC3" wp14:editId="60355BDD">
+            <wp:extent cx="5943600" cy="2573020"/>
+            <wp:effectExtent l="0" t="0" r="0" b="5080"/>
+            <wp:docPr id="1766549815" name="Picture 1" descr="A screenshot of a computer&#10;&#10;Description automatically generated"/>
+            <wp:cNvGraphicFramePr>
+              <a:graphicFrameLocks xmlns:a="http://schemas.openxmlformats.org/drawingml/2006/main" noChangeAspect="1"/>
+            </wp:cNvGraphicFramePr>
+            <a:graphic xmlns:a="http://schemas.openxmlformats.org/drawingml/2006/main">
+              <a:graphicData uri="http://schemas.openxmlformats.org/drawingml/2006/picture">
+                <pic:pic xmlns:pic="http://schemas.openxmlformats.org/drawingml/2006/picture">
+                  <pic:nvPicPr>
+                    <pic:cNvPr id="1766549815" name="Picture 1" descr="A screenshot of a computer&#10;&#10;Description automatically generated"/>
+                    <pic:cNvPicPr/>
+                  </pic:nvPicPr>
+                  <pic:blipFill>
+                    <a:blip r:embed="rId17"/>
+                    <a:stretch>
+                      <a:fillRect/>
+                    </a:stretch>
+                  </pic:blipFill>
+                  <pic:spPr>
+                    <a:xfrm>
+                      <a:off x="0" y="0"/>
+                      <a:ext cx="5943600" cy="2573020"/>
+                    </a:xfrm>
+                    <a:prstGeom prst="rect">
+                      <a:avLst/>
+                    </a:prstGeom>
+                  </pic:spPr>
+                </pic:pic>
+              </a:graphicData>
+            </a:graphic>
+          </wp:inline>
+        </w:drawing>
+      </w:r>
+    </w:p>
+    <w:p>
+      <w:pPr>
+        <w:spacing w:line="360" w:lineRule="auto"/>
+        <w:rPr>
+          <w:rFonts w:ascii="Times New Roman" w:hAnsi="Times New Roman" w:cs="Times New Roman"/>
+          <w:b/>
+          <w:bCs/>
+          <w:lang w:val="en-US"/>
+        </w:rPr>
+      </w:pPr>
+      <w:r>
+        <w:rPr>
+          <w:rFonts w:ascii="Times New Roman" w:hAnsi="Times New Roman" w:cs="Times New Roman"/>
+          <w:b/>
+          <w:bCs/>
+          <w:lang w:val="en-US"/>
+        </w:rPr>
+        <w:t>Figura 8: Konfigurimet baze te Cypress</w:t>
+      </w:r>
+    </w:p>
+    <w:p>
+      <w:pPr>
+        <w:spacing w:line="360" w:lineRule="auto"/>
+        <w:rPr>
+          <w:rFonts w:ascii="Times New Roman" w:hAnsi="Times New Roman" w:cs="Times New Roman"/>
+          <w:b/>
+          <w:bCs/>
+          <w:lang w:val="en-US"/>
+        </w:rPr>
+      </w:pPr>
+    </w:p>
+    <w:p>
+      <w:pPr>
+        <w:spacing w:line="360" w:lineRule="auto"/>
+        <w:rPr>
+          <w:rFonts w:ascii="Times New Roman" w:hAnsi="Times New Roman" w:cs="Times New Roman"/>
+          <w:b/>
+          <w:bCs/>
+          <w:lang w:val="en-US"/>
+        </w:rPr>
+      </w:pPr>
+    </w:p>
+    <w:p>
+      <w:pPr>
+        <w:spacing w:line="360" w:lineRule="auto"/>
+        <w:rPr>
+          <w:rFonts w:ascii="Times New Roman" w:hAnsi="Times New Roman" w:cs="Times New Roman"/>
+          <w:b/>
+          <w:bCs/>
+          <w:lang w:val="en-US"/>
+        </w:rPr>
+      </w:pPr>
+    </w:p>
+    <w:p>
+      <w:pPr>
+        <w:spacing w:line="360" w:lineRule="auto"/>
+        <w:rPr>
+          <w:rFonts w:ascii="Times New Roman" w:hAnsi="Times New Roman" w:cs="Times New Roman"/>
+          <w:b/>
+          <w:bCs/>
+          <w:lang w:val="en-US"/>
+        </w:rPr>
+      </w:pPr>
+    </w:p>
+    <w:p>
+      <w:pPr>
+        <w:spacing w:line="360" w:lineRule="auto"/>
+        <w:rPr>
+          <w:rFonts w:ascii="Times New Roman" w:hAnsi="Times New Roman" w:cs="Times New Roman"/>
+          <w:b/>
+          <w:bCs/>
+          <w:lang w:val="en-US"/>
+        </w:rPr>
+      </w:pPr>
+    </w:p>
+    <w:p>
+      <w:pPr>
+        <w:spacing w:line="360" w:lineRule="auto"/>
+        <w:rPr>
+          <w:rFonts w:ascii="Times New Roman" w:hAnsi="Times New Roman" w:cs="Times New Roman"/>
+          <w:b/>
+          <w:bCs/>
+          <w:lang w:val="en-US"/>
+        </w:rPr>
+      </w:pPr>
+    </w:p>
+    <w:p>
+      <w:pPr>
+        <w:spacing w:line="360" w:lineRule="auto"/>
+        <w:rPr>
+          <w:rFonts w:ascii="Times New Roman" w:hAnsi="Times New Roman" w:cs="Times New Roman"/>
+          <w:lang w:val="en-US"/>
+        </w:rPr>
+      </w:pPr>
+      <w:r>
+        <w:rPr>
+          <w:rFonts w:ascii="Times New Roman" w:hAnsi="Times New Roman" w:cs="Times New Roman"/>
+          <w:b/>
+          <w:bCs/>
+          <w:lang w:val="en-US"/>
+        </w:rPr>
         <w:br/>
+      </w:r>
+      <w:r>
+        <w:rPr>
+          <w:rFonts w:ascii="Times New Roman" w:hAnsi="Times New Roman" w:cs="Times New Roman"/>
+          <w:b/>
+          <w:bCs/>
+          <w:sz w:val="28"/>
+          <w:szCs w:val="28"/>
+          <w:lang w:val="en-US"/>
+        </w:rPr>
         <w:t>7.</w:t>
       </w:r>
       <w:r>
@@ -13910,6 +16682,7 @@
                 <w:bCs/>
                 <w:lang w:val="en-AL"/>
               </w:rPr>
+              <w:lastRenderedPageBreak/>
               <w:t>Test Recorder</w:t>
             </w:r>
           </w:p>
@@ -14462,7 +17235,6 @@
                 <w:bCs/>
                 <w:lang w:val="en-AL"/>
               </w:rPr>
-              <w:lastRenderedPageBreak/>
               <w:t>Licensing Costs</w:t>
             </w:r>
           </w:p>
@@ -15251,6 +18023,7 @@
                 <w:bCs/>
                 <w:lang w:val="en-AL"/>
               </w:rPr>
+              <w:lastRenderedPageBreak/>
               <w:t>Testimi i GUI-s</w:t>
             </w:r>
           </w:p>
@@ -15729,7 +18502,6 @@
                 <w:bCs/>
                 <w:lang w:val="en-AL"/>
               </w:rPr>
-              <w:lastRenderedPageBreak/>
               <w:t>Mbështetja komerciale</w:t>
             </w:r>
           </w:p>
@@ -16377,8 +19149,8 @@
       </w:pPr>
     </w:p>
     <w:sectPr>
-      <w:footerReference w:type="even" r:id="rId12"/>
-      <w:footerReference w:type="default" r:id="rId13"/>
+      <w:footerReference w:type="even" r:id="rId18"/>
+      <w:footerReference w:type="default" r:id="rId19"/>
       <w:pgSz w:w="12240" w:h="15840"/>
       <w:pgMar w:top="1440" w:right="1440" w:bottom="1440" w:left="1440" w:header="720" w:footer="720" w:gutter="0"/>
       <w:cols w:space="720"/>
@@ -19149,6 +21921,248 @@
     </w:lvl>
   </w:abstractNum>
   <w:abstractNum w:abstractNumId="24" w15:restartNumberingAfterBreak="0">
+    <w:nsid w:val="3D412890"/>
+    <w:multiLevelType w:val="multilevel"/>
+    <w:tmpl w:val="0B0038BC"/>
+    <w:lvl w:ilvl="0">
+      <w:start w:val="1"/>
+      <w:numFmt w:val="decimal"/>
+      <w:lvlText w:val="%1."/>
+      <w:lvlJc w:val="left"/>
+      <w:pPr>
+        <w:ind w:left="720" w:hanging="360"/>
+      </w:pPr>
+      <w:rPr>
+        <w:rFonts w:hint="default"/>
+      </w:rPr>
+    </w:lvl>
+    <w:lvl w:ilvl="1">
+      <w:start w:val="2"/>
+      <w:numFmt w:val="decimal"/>
+      <w:isLgl/>
+      <w:lvlText w:val="%1.%2"/>
+      <w:lvlJc w:val="left"/>
+      <w:pPr>
+        <w:ind w:left="720" w:hanging="360"/>
+      </w:pPr>
+      <w:rPr>
+        <w:rFonts w:hint="default"/>
+      </w:rPr>
+    </w:lvl>
+    <w:lvl w:ilvl="2">
+      <w:start w:val="1"/>
+      <w:numFmt w:val="decimal"/>
+      <w:isLgl/>
+      <w:lvlText w:val="%1.%2.%3"/>
+      <w:lvlJc w:val="left"/>
+      <w:pPr>
+        <w:ind w:left="1080" w:hanging="720"/>
+      </w:pPr>
+      <w:rPr>
+        <w:rFonts w:hint="default"/>
+      </w:rPr>
+    </w:lvl>
+    <w:lvl w:ilvl="3">
+      <w:start w:val="1"/>
+      <w:numFmt w:val="decimal"/>
+      <w:isLgl/>
+      <w:lvlText w:val="%1.%2.%3.%4"/>
+      <w:lvlJc w:val="left"/>
+      <w:pPr>
+        <w:ind w:left="1440" w:hanging="1080"/>
+      </w:pPr>
+      <w:rPr>
+        <w:rFonts w:hint="default"/>
+      </w:rPr>
+    </w:lvl>
+    <w:lvl w:ilvl="4">
+      <w:start w:val="1"/>
+      <w:numFmt w:val="decimal"/>
+      <w:isLgl/>
+      <w:lvlText w:val="%1.%2.%3.%4.%5"/>
+      <w:lvlJc w:val="left"/>
+      <w:pPr>
+        <w:ind w:left="1440" w:hanging="1080"/>
+      </w:pPr>
+      <w:rPr>
+        <w:rFonts w:hint="default"/>
+      </w:rPr>
+    </w:lvl>
+    <w:lvl w:ilvl="5">
+      <w:start w:val="1"/>
+      <w:numFmt w:val="decimal"/>
+      <w:isLgl/>
+      <w:lvlText w:val="%1.%2.%3.%4.%5.%6"/>
+      <w:lvlJc w:val="left"/>
+      <w:pPr>
+        <w:ind w:left="1800" w:hanging="1440"/>
+      </w:pPr>
+      <w:rPr>
+        <w:rFonts w:hint="default"/>
+      </w:rPr>
+    </w:lvl>
+    <w:lvl w:ilvl="6">
+      <w:start w:val="1"/>
+      <w:numFmt w:val="decimal"/>
+      <w:isLgl/>
+      <w:lvlText w:val="%1.%2.%3.%4.%5.%6.%7"/>
+      <w:lvlJc w:val="left"/>
+      <w:pPr>
+        <w:ind w:left="1800" w:hanging="1440"/>
+      </w:pPr>
+      <w:rPr>
+        <w:rFonts w:hint="default"/>
+      </w:rPr>
+    </w:lvl>
+    <w:lvl w:ilvl="7">
+      <w:start w:val="1"/>
+      <w:numFmt w:val="decimal"/>
+      <w:isLgl/>
+      <w:lvlText w:val="%1.%2.%3.%4.%5.%6.%7.%8"/>
+      <w:lvlJc w:val="left"/>
+      <w:pPr>
+        <w:ind w:left="2160" w:hanging="1800"/>
+      </w:pPr>
+      <w:rPr>
+        <w:rFonts w:hint="default"/>
+      </w:rPr>
+    </w:lvl>
+    <w:lvl w:ilvl="8">
+      <w:start w:val="1"/>
+      <w:numFmt w:val="decimal"/>
+      <w:isLgl/>
+      <w:lvlText w:val="%1.%2.%3.%4.%5.%6.%7.%8.%9"/>
+      <w:lvlJc w:val="left"/>
+      <w:pPr>
+        <w:ind w:left="2520" w:hanging="2160"/>
+      </w:pPr>
+      <w:rPr>
+        <w:rFonts w:hint="default"/>
+      </w:rPr>
+    </w:lvl>
+  </w:abstractNum>
+  <w:abstractNum w:abstractNumId="25" w15:restartNumberingAfterBreak="0">
+    <w:nsid w:val="3DD55FDA"/>
+    <w:multiLevelType w:val="multilevel"/>
+    <w:tmpl w:val="0B0038BC"/>
+    <w:lvl w:ilvl="0">
+      <w:start w:val="1"/>
+      <w:numFmt w:val="decimal"/>
+      <w:lvlText w:val="%1."/>
+      <w:lvlJc w:val="left"/>
+      <w:pPr>
+        <w:ind w:left="720" w:hanging="360"/>
+      </w:pPr>
+      <w:rPr>
+        <w:rFonts w:hint="default"/>
+      </w:rPr>
+    </w:lvl>
+    <w:lvl w:ilvl="1">
+      <w:start w:val="2"/>
+      <w:numFmt w:val="decimal"/>
+      <w:isLgl/>
+      <w:lvlText w:val="%1.%2"/>
+      <w:lvlJc w:val="left"/>
+      <w:pPr>
+        <w:ind w:left="720" w:hanging="360"/>
+      </w:pPr>
+      <w:rPr>
+        <w:rFonts w:hint="default"/>
+      </w:rPr>
+    </w:lvl>
+    <w:lvl w:ilvl="2">
+      <w:start w:val="1"/>
+      <w:numFmt w:val="decimal"/>
+      <w:isLgl/>
+      <w:lvlText w:val="%1.%2.%3"/>
+      <w:lvlJc w:val="left"/>
+      <w:pPr>
+        <w:ind w:left="1080" w:hanging="720"/>
+      </w:pPr>
+      <w:rPr>
+        <w:rFonts w:hint="default"/>
+      </w:rPr>
+    </w:lvl>
+    <w:lvl w:ilvl="3">
+      <w:start w:val="1"/>
+      <w:numFmt w:val="decimal"/>
+      <w:isLgl/>
+      <w:lvlText w:val="%1.%2.%3.%4"/>
+      <w:lvlJc w:val="left"/>
+      <w:pPr>
+        <w:ind w:left="1440" w:hanging="1080"/>
+      </w:pPr>
+      <w:rPr>
+        <w:rFonts w:hint="default"/>
+      </w:rPr>
+    </w:lvl>
+    <w:lvl w:ilvl="4">
+      <w:start w:val="1"/>
+      <w:numFmt w:val="decimal"/>
+      <w:isLgl/>
+      <w:lvlText w:val="%1.%2.%3.%4.%5"/>
+      <w:lvlJc w:val="left"/>
+      <w:pPr>
+        <w:ind w:left="1440" w:hanging="1080"/>
+      </w:pPr>
+      <w:rPr>
+        <w:rFonts w:hint="default"/>
+      </w:rPr>
+    </w:lvl>
+    <w:lvl w:ilvl="5">
+      <w:start w:val="1"/>
+      <w:numFmt w:val="decimal"/>
+      <w:isLgl/>
+      <w:lvlText w:val="%1.%2.%3.%4.%5.%6"/>
+      <w:lvlJc w:val="left"/>
+      <w:pPr>
+        <w:ind w:left="1800" w:hanging="1440"/>
+      </w:pPr>
+      <w:rPr>
+        <w:rFonts w:hint="default"/>
+      </w:rPr>
+    </w:lvl>
+    <w:lvl w:ilvl="6">
+      <w:start w:val="1"/>
+      <w:numFmt w:val="decimal"/>
+      <w:isLgl/>
+      <w:lvlText w:val="%1.%2.%3.%4.%5.%6.%7"/>
+      <w:lvlJc w:val="left"/>
+      <w:pPr>
+        <w:ind w:left="1800" w:hanging="1440"/>
+      </w:pPr>
+      <w:rPr>
+        <w:rFonts w:hint="default"/>
+      </w:rPr>
+    </w:lvl>
+    <w:lvl w:ilvl="7">
+      <w:start w:val="1"/>
+      <w:numFmt w:val="decimal"/>
+      <w:isLgl/>
+      <w:lvlText w:val="%1.%2.%3.%4.%5.%6.%7.%8"/>
+      <w:lvlJc w:val="left"/>
+      <w:pPr>
+        <w:ind w:left="2160" w:hanging="1800"/>
+      </w:pPr>
+      <w:rPr>
+        <w:rFonts w:hint="default"/>
+      </w:rPr>
+    </w:lvl>
+    <w:lvl w:ilvl="8">
+      <w:start w:val="1"/>
+      <w:numFmt w:val="decimal"/>
+      <w:isLgl/>
+      <w:lvlText w:val="%1.%2.%3.%4.%5.%6.%7.%8.%9"/>
+      <w:lvlJc w:val="left"/>
+      <w:pPr>
+        <w:ind w:left="2520" w:hanging="2160"/>
+      </w:pPr>
+      <w:rPr>
+        <w:rFonts w:hint="default"/>
+      </w:rPr>
+    </w:lvl>
+  </w:abstractNum>
+  <w:abstractNum w:abstractNumId="26" w15:restartNumberingAfterBreak="0">
     <w:nsid w:val="3F9613A0"/>
     <w:multiLevelType w:val="multilevel"/>
     <w:tmpl w:val="A84AB59C"/>
@@ -19269,7 +22283,7 @@
       </w:rPr>
     </w:lvl>
   </w:abstractNum>
-  <w:abstractNum w:abstractNumId="25" w15:restartNumberingAfterBreak="0">
+  <w:abstractNum w:abstractNumId="27" w15:restartNumberingAfterBreak="0">
     <w:nsid w:val="4A560596"/>
     <w:multiLevelType w:val="multilevel"/>
     <w:tmpl w:val="7E4467FE"/>
@@ -19383,7 +22397,7 @@
       </w:rPr>
     </w:lvl>
   </w:abstractNum>
-  <w:abstractNum w:abstractNumId="26" w15:restartNumberingAfterBreak="0">
+  <w:abstractNum w:abstractNumId="28" w15:restartNumberingAfterBreak="0">
     <w:nsid w:val="51492D38"/>
     <w:multiLevelType w:val="multilevel"/>
     <w:tmpl w:val="EE782576"/>
@@ -19501,7 +22515,7 @@
       </w:rPr>
     </w:lvl>
   </w:abstractNum>
-  <w:abstractNum w:abstractNumId="27" w15:restartNumberingAfterBreak="0">
+  <w:abstractNum w:abstractNumId="29" w15:restartNumberingAfterBreak="0">
     <w:nsid w:val="57DB4185"/>
     <w:multiLevelType w:val="hybridMultilevel"/>
     <w:tmpl w:val="B888C09E"/>
@@ -19587,7 +22601,7 @@
       </w:pPr>
     </w:lvl>
   </w:abstractNum>
-  <w:abstractNum w:abstractNumId="28" w15:restartNumberingAfterBreak="0">
+  <w:abstractNum w:abstractNumId="30" w15:restartNumberingAfterBreak="0">
     <w:nsid w:val="591D6766"/>
     <w:multiLevelType w:val="hybridMultilevel"/>
     <w:tmpl w:val="E1983C6C"/>
@@ -19673,7 +22687,7 @@
       </w:pPr>
     </w:lvl>
   </w:abstractNum>
-  <w:abstractNum w:abstractNumId="29" w15:restartNumberingAfterBreak="0">
+  <w:abstractNum w:abstractNumId="31" w15:restartNumberingAfterBreak="0">
     <w:nsid w:val="64736A1A"/>
     <w:multiLevelType w:val="multilevel"/>
     <w:tmpl w:val="D0388AC0"/>
@@ -19787,7 +22801,7 @@
       </w:rPr>
     </w:lvl>
   </w:abstractNum>
-  <w:abstractNum w:abstractNumId="30" w15:restartNumberingAfterBreak="0">
+  <w:abstractNum w:abstractNumId="32" w15:restartNumberingAfterBreak="0">
     <w:nsid w:val="6F8E7539"/>
     <w:multiLevelType w:val="hybridMultilevel"/>
     <w:tmpl w:val="4F9A2D1E"/>
@@ -19907,7 +22921,7 @@
     <w:abstractNumId w:val="10"/>
   </w:num>
   <w:num w:numId="3" w16cid:durableId="1677338538">
-    <w:abstractNumId w:val="27"/>
+    <w:abstractNumId w:val="29"/>
   </w:num>
   <w:num w:numId="4" w16cid:durableId="226763861">
     <w:abstractNumId w:val="7"/>
@@ -19955,13 +22969,13 @@
     <w:abstractNumId w:val="21"/>
   </w:num>
   <w:num w:numId="19" w16cid:durableId="1564874138">
-    <w:abstractNumId w:val="28"/>
+    <w:abstractNumId w:val="30"/>
   </w:num>
   <w:num w:numId="20" w16cid:durableId="255330490">
     <w:abstractNumId w:val="3"/>
   </w:num>
   <w:num w:numId="21" w16cid:durableId="1158573736">
-    <w:abstractNumId w:val="30"/>
+    <w:abstractNumId w:val="32"/>
   </w:num>
   <w:num w:numId="22" w16cid:durableId="833422533">
     <w:abstractNumId w:val="22"/>
@@ -19970,7 +22984,7 @@
     <w:abstractNumId w:val="15"/>
   </w:num>
   <w:num w:numId="24" w16cid:durableId="938030120">
-    <w:abstractNumId w:val="24"/>
+    <w:abstractNumId w:val="26"/>
   </w:num>
   <w:num w:numId="25" w16cid:durableId="1129739389">
     <w:abstractNumId w:val="17"/>
@@ -19982,16 +22996,22 @@
     <w:abstractNumId w:val="13"/>
   </w:num>
   <w:num w:numId="28" w16cid:durableId="1343630971">
-    <w:abstractNumId w:val="26"/>
+    <w:abstractNumId w:val="28"/>
   </w:num>
   <w:num w:numId="29" w16cid:durableId="747074897">
-    <w:abstractNumId w:val="29"/>
+    <w:abstractNumId w:val="31"/>
   </w:num>
   <w:num w:numId="30" w16cid:durableId="941451317">
     <w:abstractNumId w:val="8"/>
   </w:num>
   <w:num w:numId="31" w16cid:durableId="1829402252">
+    <w:abstractNumId w:val="27"/>
+  </w:num>
+  <w:num w:numId="32" w16cid:durableId="1509902542">
     <w:abstractNumId w:val="25"/>
+  </w:num>
+  <w:num w:numId="33" w16cid:durableId="197284176">
+    <w:abstractNumId w:val="24"/>
   </w:num>
 </w:numbering>
 </file>

</xml_diff>

<commit_message>
added cypress project details
</commit_message>
<xml_diff>
--- a/diploma.doc.docx
+++ b/diploma.doc.docx
@@ -15409,6 +15409,473 @@
         <w:spacing w:line="360" w:lineRule="auto"/>
         <w:rPr>
           <w:rFonts w:ascii="Times New Roman" w:hAnsi="Times New Roman" w:cs="Times New Roman"/>
+          <w:lang w:val="en-US"/>
+        </w:rPr>
+      </w:pPr>
+      <w:r>
+        <w:rPr>
+          <w:rFonts w:ascii="Times New Roman" w:hAnsi="Times New Roman" w:cs="Times New Roman"/>
+          <w:lang w:val="en-US"/>
+        </w:rPr>
+        <w:t xml:space="preserve">Insatimi i Cypress behet duke perdorur komanden </w:t>
+      </w:r>
+      <w:r>
+        <w:rPr>
+          <w:rFonts w:ascii="Times New Roman" w:hAnsi="Times New Roman" w:cs="Times New Roman"/>
+          <w:lang w:val="en-US"/>
+        </w:rPr>
+        <w:t xml:space="preserve">npm install </w:t>
+      </w:r>
+      <w:r>
+        <w:rPr>
+          <w:rFonts w:ascii="Times New Roman" w:hAnsi="Times New Roman" w:cs="Times New Roman"/>
+          <w:lang w:val="en-US"/>
+        </w:rPr>
+        <w:t>‘</w:t>
+      </w:r>
+      <w:r>
+        <w:rPr>
+          <w:rFonts w:ascii="Times New Roman" w:hAnsi="Times New Roman" w:cs="Times New Roman"/>
+          <w:lang w:val="en-US"/>
+        </w:rPr>
+        <w:t>cypress --save-dev</w:t>
+      </w:r>
+      <w:r>
+        <w:rPr>
+          <w:rFonts w:ascii="Times New Roman" w:hAnsi="Times New Roman" w:cs="Times New Roman"/>
+          <w:lang w:val="en-US"/>
+        </w:rPr>
+        <w:t>’. Parakusht eshte qe ne mjedisin e punes te jete i instaluar Node.js.</w:t>
+      </w:r>
+    </w:p>
+    <w:p>
+      <w:pPr>
+        <w:spacing w:line="360" w:lineRule="auto"/>
+        <w:rPr>
+          <w:rFonts w:ascii="Times New Roman" w:hAnsi="Times New Roman" w:cs="Times New Roman"/>
+          <w:lang w:val="en-US"/>
+        </w:rPr>
+      </w:pPr>
+      <w:r>
+        <w:rPr>
+          <w:rFonts w:ascii="Times New Roman" w:hAnsi="Times New Roman" w:cs="Times New Roman"/>
+          <w:lang w:val="en-US"/>
+        </w:rPr>
+        <w:t>Pas instalimit ne mund te inicializojme Cypress duke ekzekutuar komanden ‘npx cypress open’.</w:t>
+      </w:r>
+    </w:p>
+    <w:p>
+      <w:pPr>
+        <w:spacing w:line="360" w:lineRule="auto"/>
+        <w:rPr>
+          <w:rFonts w:ascii="Times New Roman" w:hAnsi="Times New Roman" w:cs="Times New Roman"/>
+          <w:lang w:val="en-US"/>
+        </w:rPr>
+      </w:pPr>
+      <w:r>
+        <w:rPr>
+          <w:rFonts w:ascii="Times New Roman" w:hAnsi="Times New Roman" w:cs="Times New Roman"/>
+          <w:lang w:val="en-US"/>
+        </w:rPr>
+        <w:t>Me pas do te hapet nderfaqja e Test Runner si me poshte:</w:t>
+      </w:r>
+    </w:p>
+    <w:p>
+      <w:pPr>
+        <w:spacing w:line="360" w:lineRule="auto"/>
+        <w:rPr>
+          <w:rFonts w:ascii="Times New Roman" w:hAnsi="Times New Roman" w:cs="Times New Roman"/>
+          <w:lang w:val="en-US"/>
+        </w:rPr>
+      </w:pPr>
+      <w:r>
+        <w:rPr>
+          <w:rFonts w:ascii="Times New Roman" w:hAnsi="Times New Roman" w:cs="Times New Roman"/>
+          <w:lang w:val="en-US"/>
+        </w:rPr>
+        <w:drawing>
+          <wp:inline distT="0" distB="0" distL="0" distR="0" wp14:anchorId="7E6D9C91" wp14:editId="5D8EDA0B">
+            <wp:extent cx="4948989" cy="3297739"/>
+            <wp:effectExtent l="0" t="0" r="4445" b="4445"/>
+            <wp:docPr id="1885226418" name="Picture 1" descr="A screenshot of a computer&#10;&#10;Description automatically generated"/>
+            <wp:cNvGraphicFramePr>
+              <a:graphicFrameLocks xmlns:a="http://schemas.openxmlformats.org/drawingml/2006/main" noChangeAspect="1"/>
+            </wp:cNvGraphicFramePr>
+            <a:graphic xmlns:a="http://schemas.openxmlformats.org/drawingml/2006/main">
+              <a:graphicData uri="http://schemas.openxmlformats.org/drawingml/2006/picture">
+                <pic:pic xmlns:pic="http://schemas.openxmlformats.org/drawingml/2006/picture">
+                  <pic:nvPicPr>
+                    <pic:cNvPr id="1885226418" name="Picture 1" descr="A screenshot of a computer&#10;&#10;Description automatically generated"/>
+                    <pic:cNvPicPr/>
+                  </pic:nvPicPr>
+                  <pic:blipFill>
+                    <a:blip r:embed="rId17"/>
+                    <a:stretch>
+                      <a:fillRect/>
+                    </a:stretch>
+                  </pic:blipFill>
+                  <pic:spPr>
+                    <a:xfrm>
+                      <a:off x="0" y="0"/>
+                      <a:ext cx="4965272" cy="3308589"/>
+                    </a:xfrm>
+                    <a:prstGeom prst="rect">
+                      <a:avLst/>
+                    </a:prstGeom>
+                  </pic:spPr>
+                </pic:pic>
+              </a:graphicData>
+            </a:graphic>
+          </wp:inline>
+        </w:drawing>
+      </w:r>
+    </w:p>
+    <w:p>
+      <w:pPr>
+        <w:spacing w:line="360" w:lineRule="auto"/>
+        <w:rPr>
+          <w:rFonts w:ascii="Times New Roman" w:hAnsi="Times New Roman" w:cs="Times New Roman"/>
+          <w:b/>
+          <w:bCs/>
+          <w:lang w:val="en-US"/>
+        </w:rPr>
+      </w:pPr>
+      <w:r>
+        <w:rPr>
+          <w:rFonts w:ascii="Times New Roman" w:hAnsi="Times New Roman" w:cs="Times New Roman"/>
+          <w:b/>
+          <w:bCs/>
+          <w:lang w:val="en-US"/>
+        </w:rPr>
+        <w:t xml:space="preserve">Figura </w:t>
+      </w:r>
+      <w:r>
+        <w:rPr>
+          <w:rFonts w:ascii="Times New Roman" w:hAnsi="Times New Roman" w:cs="Times New Roman"/>
+          <w:b/>
+          <w:bCs/>
+          <w:lang w:val="en-US"/>
+        </w:rPr>
+        <w:t>8: Nderfaqja Test Runner Cypress</w:t>
+      </w:r>
+    </w:p>
+    <w:p>
+      <w:pPr>
+        <w:spacing w:line="360" w:lineRule="auto"/>
+        <w:rPr>
+          <w:rFonts w:ascii="Times New Roman" w:hAnsi="Times New Roman" w:cs="Times New Roman"/>
+          <w:lang w:val="en-US"/>
+        </w:rPr>
+      </w:pPr>
+      <w:r>
+        <w:rPr>
+          <w:rFonts w:ascii="Times New Roman" w:hAnsi="Times New Roman" w:cs="Times New Roman"/>
+          <w:lang w:val="en-US"/>
+        </w:rPr>
+        <w:lastRenderedPageBreak/>
+        <w:t xml:space="preserve">Me pas zgjedhim opsionin E2E Testing dhe me pas ne nderfaqe do te kemi mundesine te zgjedhim nje shfletues per ekzekutimin e skenareve te testimit. </w:t>
+      </w:r>
+    </w:p>
+    <w:p>
+      <w:pPr>
+        <w:spacing w:line="360" w:lineRule="auto"/>
+        <w:rPr>
+          <w:rFonts w:ascii="Times New Roman" w:hAnsi="Times New Roman" w:cs="Times New Roman"/>
+          <w:lang w:val="en-US"/>
+        </w:rPr>
+      </w:pPr>
+      <w:r>
+        <w:rPr>
+          <w:rFonts w:ascii="Times New Roman" w:hAnsi="Times New Roman" w:cs="Times New Roman"/>
+          <w:lang w:val="en-US"/>
+        </w:rPr>
+        <w:drawing>
+          <wp:inline distT="0" distB="0" distL="0" distR="0" wp14:anchorId="56C260B9" wp14:editId="744D3DB0">
+            <wp:extent cx="4243137" cy="2839185"/>
+            <wp:effectExtent l="0" t="0" r="0" b="5715"/>
+            <wp:docPr id="1425506204" name="Picture 1" descr="A screenshot of a computer&#10;&#10;Description automatically generated"/>
+            <wp:cNvGraphicFramePr>
+              <a:graphicFrameLocks xmlns:a="http://schemas.openxmlformats.org/drawingml/2006/main" noChangeAspect="1"/>
+            </wp:cNvGraphicFramePr>
+            <a:graphic xmlns:a="http://schemas.openxmlformats.org/drawingml/2006/main">
+              <a:graphicData uri="http://schemas.openxmlformats.org/drawingml/2006/picture">
+                <pic:pic xmlns:pic="http://schemas.openxmlformats.org/drawingml/2006/picture">
+                  <pic:nvPicPr>
+                    <pic:cNvPr id="1425506204" name="Picture 1" descr="A screenshot of a computer&#10;&#10;Description automatically generated"/>
+                    <pic:cNvPicPr/>
+                  </pic:nvPicPr>
+                  <pic:blipFill>
+                    <a:blip r:embed="rId18"/>
+                    <a:stretch>
+                      <a:fillRect/>
+                    </a:stretch>
+                  </pic:blipFill>
+                  <pic:spPr>
+                    <a:xfrm>
+                      <a:off x="0" y="0"/>
+                      <a:ext cx="4254875" cy="2847039"/>
+                    </a:xfrm>
+                    <a:prstGeom prst="rect">
+                      <a:avLst/>
+                    </a:prstGeom>
+                  </pic:spPr>
+                </pic:pic>
+              </a:graphicData>
+            </a:graphic>
+          </wp:inline>
+        </w:drawing>
+      </w:r>
+    </w:p>
+    <w:p>
+      <w:pPr>
+        <w:spacing w:line="360" w:lineRule="auto"/>
+        <w:rPr>
+          <w:rFonts w:ascii="Times New Roman" w:hAnsi="Times New Roman" w:cs="Times New Roman"/>
+          <w:b/>
+          <w:bCs/>
+          <w:lang w:val="en-US"/>
+        </w:rPr>
+      </w:pPr>
+      <w:r>
+        <w:rPr>
+          <w:rFonts w:ascii="Times New Roman" w:hAnsi="Times New Roman" w:cs="Times New Roman"/>
+          <w:b/>
+          <w:bCs/>
+          <w:lang w:val="en-US"/>
+        </w:rPr>
+        <w:t>Figura 10: Perzgjedhja e shfletuesit</w:t>
+      </w:r>
+    </w:p>
+    <w:p>
+      <w:pPr>
+        <w:spacing w:line="360" w:lineRule="auto"/>
+        <w:rPr>
+          <w:rFonts w:ascii="Times New Roman" w:hAnsi="Times New Roman" w:cs="Times New Roman"/>
+          <w:lang w:val="en-US"/>
+        </w:rPr>
+      </w:pPr>
+      <w:r>
+        <w:rPr>
+          <w:rFonts w:ascii="Times New Roman" w:hAnsi="Times New Roman" w:cs="Times New Roman"/>
+          <w:lang w:val="en-US"/>
+        </w:rPr>
+        <w:t>Me pas klikojme ne butonin ‘Start E2E Testing in Chrome’ dhe ne nderfaqe do te shofim si me poshte listen e funksionaliteve kryesore qe do te testohen.</w:t>
+      </w:r>
+    </w:p>
+    <w:p>
+      <w:pPr>
+        <w:spacing w:line="360" w:lineRule="auto"/>
+        <w:rPr>
+          <w:rFonts w:ascii="Times New Roman" w:hAnsi="Times New Roman" w:cs="Times New Roman"/>
+          <w:lang w:val="en-US"/>
+        </w:rPr>
+      </w:pPr>
+      <w:r>
+        <w:rPr>
+          <w:rFonts w:ascii="Times New Roman" w:hAnsi="Times New Roman" w:cs="Times New Roman"/>
+          <w:lang w:val="en-US"/>
+        </w:rPr>
+        <w:drawing>
+          <wp:inline distT="0" distB="0" distL="0" distR="0" wp14:anchorId="43CD4927" wp14:editId="0FA079DF">
+            <wp:extent cx="4724400" cy="2867448"/>
+            <wp:effectExtent l="0" t="0" r="0" b="3175"/>
+            <wp:docPr id="1167935069" name="Picture 1" descr="A screenshot of a computer&#10;&#10;Description automatically generated"/>
+            <wp:cNvGraphicFramePr>
+              <a:graphicFrameLocks xmlns:a="http://schemas.openxmlformats.org/drawingml/2006/main" noChangeAspect="1"/>
+            </wp:cNvGraphicFramePr>
+            <a:graphic xmlns:a="http://schemas.openxmlformats.org/drawingml/2006/main">
+              <a:graphicData uri="http://schemas.openxmlformats.org/drawingml/2006/picture">
+                <pic:pic xmlns:pic="http://schemas.openxmlformats.org/drawingml/2006/picture">
+                  <pic:nvPicPr>
+                    <pic:cNvPr id="1167935069" name="Picture 1" descr="A screenshot of a computer&#10;&#10;Description automatically generated"/>
+                    <pic:cNvPicPr/>
+                  </pic:nvPicPr>
+                  <pic:blipFill>
+                    <a:blip r:embed="rId19"/>
+                    <a:stretch>
+                      <a:fillRect/>
+                    </a:stretch>
+                  </pic:blipFill>
+                  <pic:spPr>
+                    <a:xfrm>
+                      <a:off x="0" y="0"/>
+                      <a:ext cx="4729713" cy="2870672"/>
+                    </a:xfrm>
+                    <a:prstGeom prst="rect">
+                      <a:avLst/>
+                    </a:prstGeom>
+                  </pic:spPr>
+                </pic:pic>
+              </a:graphicData>
+            </a:graphic>
+          </wp:inline>
+        </w:drawing>
+      </w:r>
+    </w:p>
+    <w:p>
+      <w:pPr>
+        <w:spacing w:line="360" w:lineRule="auto"/>
+        <w:rPr>
+          <w:rFonts w:ascii="Times New Roman" w:hAnsi="Times New Roman" w:cs="Times New Roman"/>
+          <w:b/>
+          <w:bCs/>
+          <w:lang w:val="en-US"/>
+        </w:rPr>
+      </w:pPr>
+      <w:r>
+        <w:rPr>
+          <w:rFonts w:ascii="Times New Roman" w:hAnsi="Times New Roman" w:cs="Times New Roman"/>
+          <w:b/>
+          <w:bCs/>
+          <w:lang w:val="en-US"/>
+        </w:rPr>
+        <w:t xml:space="preserve">Figura </w:t>
+      </w:r>
+      <w:r>
+        <w:rPr>
+          <w:rFonts w:ascii="Times New Roman" w:hAnsi="Times New Roman" w:cs="Times New Roman"/>
+          <w:b/>
+          <w:bCs/>
+          <w:lang w:val="en-US"/>
+        </w:rPr>
+        <w:t>11: Cypress Specs</w:t>
+      </w:r>
+    </w:p>
+    <w:p>
+      <w:pPr>
+        <w:spacing w:line="360" w:lineRule="auto"/>
+        <w:rPr>
+          <w:rFonts w:ascii="Times New Roman" w:hAnsi="Times New Roman" w:cs="Times New Roman"/>
+          <w:b/>
+          <w:bCs/>
+          <w:lang w:val="en-US"/>
+        </w:rPr>
+      </w:pPr>
+    </w:p>
+    <w:p>
+      <w:pPr>
+        <w:spacing w:line="360" w:lineRule="auto"/>
+        <w:rPr>
+          <w:rFonts w:ascii="Times New Roman" w:hAnsi="Times New Roman" w:cs="Times New Roman"/>
+          <w:lang w:val="en-US"/>
+        </w:rPr>
+      </w:pPr>
+      <w:r>
+        <w:rPr>
+          <w:rFonts w:ascii="Times New Roman" w:hAnsi="Times New Roman" w:cs="Times New Roman"/>
+          <w:lang w:val="en-US"/>
+        </w:rPr>
+        <w:lastRenderedPageBreak/>
+        <w:t>Klikojme ne funksionalitetin e pare dhe do te shofim qe ekzekutimi i testeve do te filloje. Me poshte do te shofim dhe rezultatin e tij.</w:t>
+      </w:r>
+    </w:p>
+    <w:p>
+      <w:pPr>
+        <w:spacing w:line="360" w:lineRule="auto"/>
+        <w:rPr>
+          <w:rFonts w:ascii="Times New Roman" w:hAnsi="Times New Roman" w:cs="Times New Roman"/>
+          <w:lang w:val="en-US"/>
+        </w:rPr>
+      </w:pPr>
+      <w:r>
+        <w:rPr>
+          <w:rFonts w:ascii="Times New Roman" w:hAnsi="Times New Roman" w:cs="Times New Roman"/>
+          <w:lang w:val="en-US"/>
+        </w:rPr>
+        <w:drawing>
+          <wp:inline distT="0" distB="0" distL="0" distR="0" wp14:anchorId="7A8A2C1C" wp14:editId="1BDF6D20">
+            <wp:extent cx="5943600" cy="3609975"/>
+            <wp:effectExtent l="0" t="0" r="0" b="0"/>
+            <wp:docPr id="2039822792" name="Picture 1" descr="A screenshot of a computer&#10;&#10;Description automatically generated"/>
+            <wp:cNvGraphicFramePr>
+              <a:graphicFrameLocks xmlns:a="http://schemas.openxmlformats.org/drawingml/2006/main" noChangeAspect="1"/>
+            </wp:cNvGraphicFramePr>
+            <a:graphic xmlns:a="http://schemas.openxmlformats.org/drawingml/2006/main">
+              <a:graphicData uri="http://schemas.openxmlformats.org/drawingml/2006/picture">
+                <pic:pic xmlns:pic="http://schemas.openxmlformats.org/drawingml/2006/picture">
+                  <pic:nvPicPr>
+                    <pic:cNvPr id="2039822792" name="Picture 1" descr="A screenshot of a computer&#10;&#10;Description automatically generated"/>
+                    <pic:cNvPicPr/>
+                  </pic:nvPicPr>
+                  <pic:blipFill>
+                    <a:blip r:embed="rId20"/>
+                    <a:stretch>
+                      <a:fillRect/>
+                    </a:stretch>
+                  </pic:blipFill>
+                  <pic:spPr>
+                    <a:xfrm>
+                      <a:off x="0" y="0"/>
+                      <a:ext cx="5943600" cy="3609975"/>
+                    </a:xfrm>
+                    <a:prstGeom prst="rect">
+                      <a:avLst/>
+                    </a:prstGeom>
+                  </pic:spPr>
+                </pic:pic>
+              </a:graphicData>
+            </a:graphic>
+          </wp:inline>
+        </w:drawing>
+      </w:r>
+    </w:p>
+    <w:p>
+      <w:pPr>
+        <w:spacing w:line="360" w:lineRule="auto"/>
+        <w:rPr>
+          <w:rFonts w:ascii="Times New Roman" w:hAnsi="Times New Roman" w:cs="Times New Roman"/>
+          <w:b/>
+          <w:bCs/>
+          <w:lang w:val="en-US"/>
+        </w:rPr>
+      </w:pPr>
+      <w:r>
+        <w:rPr>
+          <w:rFonts w:ascii="Times New Roman" w:hAnsi="Times New Roman" w:cs="Times New Roman"/>
+          <w:b/>
+          <w:bCs/>
+          <w:lang w:val="en-US"/>
+        </w:rPr>
+        <w:t>Figura 12: Ekzekutimi i funksionalitetit Identifikimi dhe Hyrja e Perdoruesit</w:t>
+      </w:r>
+    </w:p>
+    <w:p>
+      <w:pPr>
+        <w:spacing w:line="360" w:lineRule="auto"/>
+        <w:rPr>
+          <w:rFonts w:ascii="Times New Roman" w:hAnsi="Times New Roman" w:cs="Times New Roman"/>
+          <w:lang w:val="en-US"/>
+        </w:rPr>
+      </w:pPr>
+    </w:p>
+    <w:p>
+      <w:pPr>
+        <w:spacing w:line="360" w:lineRule="auto"/>
+        <w:rPr>
+          <w:rFonts w:ascii="Times New Roman" w:hAnsi="Times New Roman" w:cs="Times New Roman"/>
+          <w:lang w:val="en-US"/>
+        </w:rPr>
+      </w:pPr>
+      <w:r>
+        <w:rPr>
+          <w:rFonts w:ascii="Times New Roman" w:hAnsi="Times New Roman" w:cs="Times New Roman"/>
+          <w:lang w:val="en-US"/>
+        </w:rPr>
+        <w:t>Me po</w:t>
+      </w:r>
+      <w:r>
+        <w:rPr>
+          <w:rFonts w:ascii="Times New Roman" w:hAnsi="Times New Roman" w:cs="Times New Roman"/>
+          <w:lang w:val="en-US"/>
+        </w:rPr>
+        <w:t>shte do te gjeni dhe disa figura te tjera, ku jane disa nga komponentet baze te krijimit te mjedisit te pershtatshem per te ekzekutuar testet dhe konfiguruar Cypress.</w:t>
+      </w:r>
+    </w:p>
+    <w:p>
+      <w:pPr>
+        <w:spacing w:line="360" w:lineRule="auto"/>
+        <w:rPr>
+          <w:rFonts w:ascii="Times New Roman" w:hAnsi="Times New Roman" w:cs="Times New Roman"/>
           <w:b/>
           <w:bCs/>
           <w:lang w:val="en-US"/>
@@ -15437,7 +15904,7 @@
                     <pic:cNvPicPr/>
                   </pic:nvPicPr>
                   <pic:blipFill>
-                    <a:blip r:embed="rId17"/>
+                    <a:blip r:embed="rId21"/>
                     <a:stretch>
                       <a:fillRect/>
                     </a:stretch>
@@ -15475,92 +15942,231 @@
           <w:bCs/>
           <w:lang w:val="en-US"/>
         </w:rPr>
-        <w:t>Figura 8: Konfigurimet baze te Cypress</w:t>
-      </w:r>
-    </w:p>
-    <w:p>
-      <w:pPr>
-        <w:spacing w:line="360" w:lineRule="auto"/>
-        <w:rPr>
-          <w:rFonts w:ascii="Times New Roman" w:hAnsi="Times New Roman" w:cs="Times New Roman"/>
-          <w:b/>
-          <w:bCs/>
-          <w:lang w:val="en-US"/>
-        </w:rPr>
-      </w:pPr>
-    </w:p>
-    <w:p>
-      <w:pPr>
-        <w:spacing w:line="360" w:lineRule="auto"/>
-        <w:rPr>
-          <w:rFonts w:ascii="Times New Roman" w:hAnsi="Times New Roman" w:cs="Times New Roman"/>
-          <w:b/>
-          <w:bCs/>
-          <w:lang w:val="en-US"/>
-        </w:rPr>
-      </w:pPr>
-    </w:p>
-    <w:p>
-      <w:pPr>
-        <w:spacing w:line="360" w:lineRule="auto"/>
-        <w:rPr>
-          <w:rFonts w:ascii="Times New Roman" w:hAnsi="Times New Roman" w:cs="Times New Roman"/>
-          <w:b/>
-          <w:bCs/>
-          <w:lang w:val="en-US"/>
-        </w:rPr>
-      </w:pPr>
-    </w:p>
-    <w:p>
-      <w:pPr>
-        <w:spacing w:line="360" w:lineRule="auto"/>
-        <w:rPr>
-          <w:rFonts w:ascii="Times New Roman" w:hAnsi="Times New Roman" w:cs="Times New Roman"/>
-          <w:b/>
-          <w:bCs/>
-          <w:lang w:val="en-US"/>
-        </w:rPr>
-      </w:pPr>
-    </w:p>
-    <w:p>
-      <w:pPr>
-        <w:spacing w:line="360" w:lineRule="auto"/>
-        <w:rPr>
-          <w:rFonts w:ascii="Times New Roman" w:hAnsi="Times New Roman" w:cs="Times New Roman"/>
-          <w:b/>
-          <w:bCs/>
-          <w:lang w:val="en-US"/>
-        </w:rPr>
-      </w:pPr>
-    </w:p>
-    <w:p>
-      <w:pPr>
-        <w:spacing w:line="360" w:lineRule="auto"/>
-        <w:rPr>
-          <w:rFonts w:ascii="Times New Roman" w:hAnsi="Times New Roman" w:cs="Times New Roman"/>
-          <w:b/>
-          <w:bCs/>
-          <w:lang w:val="en-US"/>
-        </w:rPr>
-      </w:pPr>
-    </w:p>
-    <w:p>
-      <w:pPr>
-        <w:spacing w:line="360" w:lineRule="auto"/>
-        <w:rPr>
-          <w:rFonts w:ascii="Times New Roman" w:hAnsi="Times New Roman" w:cs="Times New Roman"/>
-          <w:lang w:val="en-US"/>
-        </w:rPr>
-      </w:pPr>
-      <w:r>
-        <w:rPr>
-          <w:rFonts w:ascii="Times New Roman" w:hAnsi="Times New Roman" w:cs="Times New Roman"/>
-          <w:b/>
-          <w:bCs/>
-          <w:lang w:val="en-US"/>
-        </w:rPr>
-        <w:br/>
-      </w:r>
+        <w:lastRenderedPageBreak/>
+        <w:t xml:space="preserve">Figura </w:t>
+      </w:r>
+      <w:r>
+        <w:rPr>
+          <w:rFonts w:ascii="Times New Roman" w:hAnsi="Times New Roman" w:cs="Times New Roman"/>
+          <w:b/>
+          <w:bCs/>
+          <w:lang w:val="en-US"/>
+        </w:rPr>
+        <w:t>13</w:t>
+      </w:r>
+      <w:r>
+        <w:rPr>
+          <w:rFonts w:ascii="Times New Roman" w:hAnsi="Times New Roman" w:cs="Times New Roman"/>
+          <w:b/>
+          <w:bCs/>
+          <w:lang w:val="en-US"/>
+        </w:rPr>
+        <w:t>: Konfigurimet baze te Cypress</w:t>
+      </w:r>
+    </w:p>
+    <w:p>
+      <w:pPr>
+        <w:spacing w:line="360" w:lineRule="auto"/>
+        <w:rPr>
+          <w:rFonts w:ascii="Times New Roman" w:hAnsi="Times New Roman" w:cs="Times New Roman"/>
+          <w:b/>
+          <w:bCs/>
+          <w:lang w:val="en-US"/>
+        </w:rPr>
+      </w:pPr>
+    </w:p>
+    <w:p>
+      <w:pPr>
+        <w:spacing w:line="360" w:lineRule="auto"/>
+        <w:rPr>
+          <w:rFonts w:ascii="Times New Roman" w:hAnsi="Times New Roman" w:cs="Times New Roman"/>
+          <w:b/>
+          <w:bCs/>
+          <w:lang w:val="en-US"/>
+        </w:rPr>
+      </w:pPr>
+      <w:r>
+        <w:rPr>
+          <w:rFonts w:ascii="Times New Roman" w:hAnsi="Times New Roman" w:cs="Times New Roman"/>
+          <w:b/>
+          <w:bCs/>
+          <w:lang w:val="en-US"/>
+        </w:rPr>
+        <w:drawing>
+          <wp:inline distT="0" distB="0" distL="0" distR="0" wp14:anchorId="07EF7C96" wp14:editId="21795486">
+            <wp:extent cx="5943600" cy="1757045"/>
+            <wp:effectExtent l="0" t="0" r="0" b="0"/>
+            <wp:docPr id="1410961658" name="Picture 1"/>
+            <wp:cNvGraphicFramePr>
+              <a:graphicFrameLocks xmlns:a="http://schemas.openxmlformats.org/drawingml/2006/main" noChangeAspect="1"/>
+            </wp:cNvGraphicFramePr>
+            <a:graphic xmlns:a="http://schemas.openxmlformats.org/drawingml/2006/main">
+              <a:graphicData uri="http://schemas.openxmlformats.org/drawingml/2006/picture">
+                <pic:pic xmlns:pic="http://schemas.openxmlformats.org/drawingml/2006/picture">
+                  <pic:nvPicPr>
+                    <pic:cNvPr id="1410961658" name=""/>
+                    <pic:cNvPicPr/>
+                  </pic:nvPicPr>
+                  <pic:blipFill>
+                    <a:blip r:embed="rId22"/>
+                    <a:stretch>
+                      <a:fillRect/>
+                    </a:stretch>
+                  </pic:blipFill>
+                  <pic:spPr>
+                    <a:xfrm>
+                      <a:off x="0" y="0"/>
+                      <a:ext cx="5943600" cy="1757045"/>
+                    </a:xfrm>
+                    <a:prstGeom prst="rect">
+                      <a:avLst/>
+                    </a:prstGeom>
+                  </pic:spPr>
+                </pic:pic>
+              </a:graphicData>
+            </a:graphic>
+          </wp:inline>
+        </w:drawing>
+      </w:r>
+    </w:p>
+    <w:p>
+      <w:pPr>
+        <w:spacing w:line="360" w:lineRule="auto"/>
+        <w:rPr>
+          <w:rFonts w:ascii="Times New Roman" w:hAnsi="Times New Roman" w:cs="Times New Roman"/>
+          <w:b/>
+          <w:bCs/>
+          <w:lang w:val="en-US"/>
+        </w:rPr>
+      </w:pPr>
+      <w:r>
+        <w:rPr>
+          <w:rFonts w:ascii="Times New Roman" w:hAnsi="Times New Roman" w:cs="Times New Roman"/>
+          <w:b/>
+          <w:bCs/>
+          <w:lang w:val="en-US"/>
+        </w:rPr>
+        <w:t xml:space="preserve">Figura </w:t>
+      </w:r>
+      <w:r>
+        <w:rPr>
+          <w:rFonts w:ascii="Times New Roman" w:hAnsi="Times New Roman" w:cs="Times New Roman"/>
+          <w:b/>
+          <w:bCs/>
+          <w:lang w:val="en-US"/>
+        </w:rPr>
+        <w:t>14</w:t>
+      </w:r>
+      <w:r>
+        <w:rPr>
+          <w:rFonts w:ascii="Times New Roman" w:hAnsi="Times New Roman" w:cs="Times New Roman"/>
+          <w:b/>
+          <w:bCs/>
+          <w:lang w:val="en-US"/>
+        </w:rPr>
+        <w:t>: Skenar testimi Cypress</w:t>
+      </w:r>
+    </w:p>
+    <w:p>
+      <w:pPr>
+        <w:spacing w:line="360" w:lineRule="auto"/>
+        <w:rPr>
+          <w:rFonts w:ascii="Times New Roman" w:hAnsi="Times New Roman" w:cs="Times New Roman"/>
+          <w:b/>
+          <w:bCs/>
+          <w:lang w:val="en-US"/>
+        </w:rPr>
+      </w:pPr>
+      <w:r>
+        <w:rPr>
+          <w:rFonts w:ascii="Times New Roman" w:hAnsi="Times New Roman" w:cs="Times New Roman"/>
+          <w:b/>
+          <w:bCs/>
+          <w:lang w:val="en-US"/>
+        </w:rPr>
+        <w:drawing>
+          <wp:inline distT="0" distB="0" distL="0" distR="0" wp14:anchorId="6A2A5490" wp14:editId="10BE8C31">
+            <wp:extent cx="5943600" cy="1399540"/>
+            <wp:effectExtent l="0" t="0" r="0" b="0"/>
+            <wp:docPr id="896524859" name="Picture 1" descr="A screen shot of a computer&#10;&#10;Description automatically generated"/>
+            <wp:cNvGraphicFramePr>
+              <a:graphicFrameLocks xmlns:a="http://schemas.openxmlformats.org/drawingml/2006/main" noChangeAspect="1"/>
+            </wp:cNvGraphicFramePr>
+            <a:graphic xmlns:a="http://schemas.openxmlformats.org/drawingml/2006/main">
+              <a:graphicData uri="http://schemas.openxmlformats.org/drawingml/2006/picture">
+                <pic:pic xmlns:pic="http://schemas.openxmlformats.org/drawingml/2006/picture">
+                  <pic:nvPicPr>
+                    <pic:cNvPr id="896524859" name="Picture 1" descr="A screen shot of a computer&#10;&#10;Description automatically generated"/>
+                    <pic:cNvPicPr/>
+                  </pic:nvPicPr>
+                  <pic:blipFill>
+                    <a:blip r:embed="rId23"/>
+                    <a:stretch>
+                      <a:fillRect/>
+                    </a:stretch>
+                  </pic:blipFill>
+                  <pic:spPr>
+                    <a:xfrm>
+                      <a:off x="0" y="0"/>
+                      <a:ext cx="5943600" cy="1399540"/>
+                    </a:xfrm>
+                    <a:prstGeom prst="rect">
+                      <a:avLst/>
+                    </a:prstGeom>
+                  </pic:spPr>
+                </pic:pic>
+              </a:graphicData>
+            </a:graphic>
+          </wp:inline>
+        </w:drawing>
+      </w:r>
+    </w:p>
+    <w:p>
+      <w:pPr>
+        <w:spacing w:line="360" w:lineRule="auto"/>
+        <w:rPr>
+          <w:rFonts w:ascii="Times New Roman" w:hAnsi="Times New Roman" w:cs="Times New Roman"/>
+          <w:b/>
+          <w:bCs/>
+          <w:lang w:val="en-US"/>
+        </w:rPr>
+      </w:pPr>
+      <w:r>
+        <w:rPr>
+          <w:rFonts w:ascii="Times New Roman" w:hAnsi="Times New Roman" w:cs="Times New Roman"/>
+          <w:b/>
+          <w:bCs/>
+          <w:lang w:val="en-US"/>
+        </w:rPr>
+        <w:t>Figura 1</w:t>
+      </w:r>
+      <w:r>
+        <w:rPr>
+          <w:rFonts w:ascii="Times New Roman" w:hAnsi="Times New Roman" w:cs="Times New Roman"/>
+          <w:b/>
+          <w:bCs/>
+          <w:lang w:val="en-US"/>
+        </w:rPr>
+        <w:t>5</w:t>
+      </w:r>
+      <w:r>
+        <w:rPr>
+          <w:rFonts w:ascii="Times New Roman" w:hAnsi="Times New Roman" w:cs="Times New Roman"/>
+          <w:b/>
+          <w:bCs/>
+          <w:lang w:val="en-US"/>
+        </w:rPr>
+        <w:t>: Krijimi i nje komande te riperdorshme per kycjen e perdoruesit</w:t>
+      </w:r>
+    </w:p>
+    <w:p>
+      <w:pPr>
+        <w:spacing w:line="360" w:lineRule="auto"/>
+        <w:rPr>
+          <w:rFonts w:ascii="Times New Roman" w:hAnsi="Times New Roman" w:cs="Times New Roman"/>
+          <w:lang w:val="en-US"/>
+        </w:rPr>
+      </w:pPr>
       <w:r>
         <w:rPr>
           <w:rFonts w:ascii="Times New Roman" w:hAnsi="Times New Roman" w:cs="Times New Roman"/>
@@ -15570,63 +16176,7 @@
           <w:szCs w:val="28"/>
           <w:lang w:val="en-US"/>
         </w:rPr>
-        <w:t>7.</w:t>
-      </w:r>
-      <w:r>
-        <w:rPr>
-          <w:rFonts w:ascii="Times New Roman" w:hAnsi="Times New Roman" w:cs="Times New Roman"/>
-          <w:b/>
-          <w:bCs/>
-          <w:sz w:val="28"/>
-          <w:szCs w:val="28"/>
-          <w:lang w:val="en-US"/>
-        </w:rPr>
-        <w:t>3</w:t>
-      </w:r>
-      <w:r>
-        <w:rPr>
-          <w:rFonts w:ascii="Times New Roman" w:hAnsi="Times New Roman" w:cs="Times New Roman"/>
-          <w:b/>
-          <w:bCs/>
-          <w:sz w:val="28"/>
-          <w:szCs w:val="28"/>
-          <w:lang w:val="en-US"/>
-        </w:rPr>
-        <w:t xml:space="preserve"> SELENIUM</w:t>
-      </w:r>
-      <w:r>
-        <w:rPr>
-          <w:rFonts w:ascii="Times New Roman" w:hAnsi="Times New Roman" w:cs="Times New Roman"/>
-          <w:b/>
-          <w:bCs/>
-          <w:sz w:val="28"/>
-          <w:szCs w:val="28"/>
-          <w:lang w:val="en-US"/>
-        </w:rPr>
-        <w:br/>
-        <w:t>7.</w:t>
-      </w:r>
-      <w:r>
-        <w:rPr>
-          <w:rFonts w:ascii="Times New Roman" w:hAnsi="Times New Roman" w:cs="Times New Roman"/>
-          <w:b/>
-          <w:bCs/>
-          <w:sz w:val="28"/>
-          <w:szCs w:val="28"/>
-          <w:lang w:val="en-US"/>
-        </w:rPr>
-        <w:t>4</w:t>
-      </w:r>
-      <w:r>
-        <w:rPr>
-          <w:rFonts w:ascii="Times New Roman" w:hAnsi="Times New Roman" w:cs="Times New Roman"/>
-          <w:b/>
-          <w:bCs/>
-          <w:sz w:val="28"/>
-          <w:szCs w:val="28"/>
-          <w:lang w:val="en-US"/>
-        </w:rPr>
-        <w:t xml:space="preserve"> CYPRESS</w:t>
+        <w:t xml:space="preserve"> </w:t>
       </w:r>
       <w:r>
         <w:rPr>
@@ -15842,6 +16392,7 @@
                 <w:bCs/>
                 <w:lang w:val="en-AL"/>
               </w:rPr>
+              <w:lastRenderedPageBreak/>
               <w:t>Criteria</w:t>
             </w:r>
           </w:p>
@@ -16682,7 +17233,6 @@
                 <w:bCs/>
                 <w:lang w:val="en-AL"/>
               </w:rPr>
-              <w:lastRenderedPageBreak/>
               <w:t>Test Recorder</w:t>
             </w:r>
           </w:p>
@@ -17235,6 +17785,7 @@
                 <w:bCs/>
                 <w:lang w:val="en-AL"/>
               </w:rPr>
+              <w:lastRenderedPageBreak/>
               <w:t>Licensing Costs</w:t>
             </w:r>
           </w:p>
@@ -18023,7 +18574,6 @@
                 <w:bCs/>
                 <w:lang w:val="en-AL"/>
               </w:rPr>
-              <w:lastRenderedPageBreak/>
               <w:t>Testimi i GUI-s</w:t>
             </w:r>
           </w:p>
@@ -18502,6 +19052,7 @@
                 <w:bCs/>
                 <w:lang w:val="en-AL"/>
               </w:rPr>
+              <w:lastRenderedPageBreak/>
               <w:t>Mbështetja komerciale</w:t>
             </w:r>
           </w:p>
@@ -19149,8 +19700,8 @@
       </w:pPr>
     </w:p>
     <w:sectPr>
-      <w:footerReference w:type="even" r:id="rId18"/>
-      <w:footerReference w:type="default" r:id="rId19"/>
+      <w:footerReference w:type="even" r:id="rId24"/>
+      <w:footerReference w:type="default" r:id="rId25"/>
       <w:pgSz w:w="12240" w:h="15840"/>
       <w:pgMar w:top="1440" w:right="1440" w:bottom="1440" w:left="1440" w:header="720" w:footer="720" w:gutter="0"/>
       <w:cols w:space="720"/>

</xml_diff>